<commit_message>
Add Community Control address to templates.
</commit_message>
<xml_diff>
--- a/resources/Templates/Bond_Hearing_Template.docx
+++ b/resources/Templates/Bond_Hearing_Template.docx
@@ -255,8 +255,18 @@
           <w:sz w:val="20"/>
           <w:szCs w:val="20"/>
         </w:rPr>
-        <w:t>{{ case_number</w:t>
-      </w:r>
+        <w:t xml:space="preserve">{{ </w:t>
+      </w:r>
+      <w:proofErr w:type="spellStart"/>
+      <w:r>
+        <w:rPr>
+          <w:rFonts w:ascii="Palatino Linotype" w:hAnsi="Palatino Linotype"/>
+          <w:sz w:val="20"/>
+          <w:szCs w:val="20"/>
+        </w:rPr>
+        <w:t>case_number</w:t>
+      </w:r>
+      <w:proofErr w:type="spellEnd"/>
       <w:r>
         <w:rPr>
           <w:rFonts w:ascii="Palatino Linotype" w:hAnsi="Palatino Linotype"/>
@@ -342,15 +352,33 @@
           <w:sz w:val="20"/>
           <w:szCs w:val="20"/>
         </w:rPr>
-        <w:t>{{ defendant.</w:t>
-      </w:r>
-      <w:r>
-        <w:rPr>
-          <w:rFonts w:ascii="Palatino Linotype" w:hAnsi="Palatino Linotype"/>
-          <w:sz w:val="20"/>
-          <w:szCs w:val="20"/>
-        </w:rPr>
-        <w:t>first_name }}</w:t>
+        <w:t xml:space="preserve">{{ </w:t>
+      </w:r>
+      <w:proofErr w:type="spellStart"/>
+      <w:r>
+        <w:rPr>
+          <w:rFonts w:ascii="Palatino Linotype" w:hAnsi="Palatino Linotype"/>
+          <w:sz w:val="20"/>
+          <w:szCs w:val="20"/>
+        </w:rPr>
+        <w:t>defendant.</w:t>
+      </w:r>
+      <w:r>
+        <w:rPr>
+          <w:rFonts w:ascii="Palatino Linotype" w:hAnsi="Palatino Linotype"/>
+          <w:sz w:val="20"/>
+          <w:szCs w:val="20"/>
+        </w:rPr>
+        <w:t>first_name</w:t>
+      </w:r>
+      <w:proofErr w:type="spellEnd"/>
+      <w:r>
+        <w:rPr>
+          <w:rFonts w:ascii="Palatino Linotype" w:hAnsi="Palatino Linotype"/>
+          <w:sz w:val="20"/>
+          <w:szCs w:val="20"/>
+        </w:rPr>
+        <w:t xml:space="preserve"> }}</w:t>
       </w:r>
       <w:r>
         <w:rPr>
@@ -366,7 +394,16 @@
           <w:sz w:val="20"/>
           <w:szCs w:val="20"/>
         </w:rPr>
-        <w:t>{{ defendant.</w:t>
+        <w:t xml:space="preserve">{{ </w:t>
+      </w:r>
+      <w:proofErr w:type="spellStart"/>
+      <w:r>
+        <w:rPr>
+          <w:rFonts w:ascii="Palatino Linotype" w:hAnsi="Palatino Linotype"/>
+          <w:sz w:val="20"/>
+          <w:szCs w:val="20"/>
+        </w:rPr>
+        <w:t>defendant.</w:t>
       </w:r>
       <w:r>
         <w:rPr>
@@ -382,7 +419,16 @@
           <w:sz w:val="20"/>
           <w:szCs w:val="20"/>
         </w:rPr>
-        <w:t>name }}</w:t>
+        <w:t>name</w:t>
+      </w:r>
+      <w:proofErr w:type="spellEnd"/>
+      <w:r>
+        <w:rPr>
+          <w:rFonts w:ascii="Palatino Linotype" w:hAnsi="Palatino Linotype"/>
+          <w:sz w:val="20"/>
+          <w:szCs w:val="20"/>
+        </w:rPr>
+        <w:t xml:space="preserve"> }}</w:t>
       </w:r>
       <w:r>
         <w:rPr>
@@ -514,7 +560,17 @@
           <w:sz w:val="20"/>
           <w:szCs w:val="20"/>
         </w:rPr>
-        <w:t>% if judicial_officer.officer_</w:t>
+        <w:t xml:space="preserve">% if </w:t>
+      </w:r>
+      <w:proofErr w:type="spellStart"/>
+      <w:r>
+        <w:rPr>
+          <w:rFonts w:ascii="Palatino Linotype" w:hAnsi="Palatino Linotype"/>
+          <w:bCs/>
+          <w:sz w:val="20"/>
+          <w:szCs w:val="20"/>
+        </w:rPr>
+        <w:t>judicial_officer.officer_</w:t>
       </w:r>
       <w:r>
         <w:rPr>
@@ -525,6 +581,7 @@
         </w:rPr>
         <w:t>type</w:t>
       </w:r>
+      <w:proofErr w:type="spellEnd"/>
       <w:r>
         <w:rPr>
           <w:rFonts w:ascii="Palatino Linotype" w:hAnsi="Palatino Linotype"/>
@@ -643,15 +700,51 @@
           <w:sz w:val="20"/>
           <w:szCs w:val="20"/>
         </w:rPr>
-        <w:t>{% elif judicial_officer.officer_</w:t>
-      </w:r>
-      <w:r>
-        <w:rPr>
-          <w:rFonts w:ascii="Palatino Linotype" w:hAnsi="Palatino Linotype"/>
-          <w:sz w:val="20"/>
-          <w:szCs w:val="20"/>
-        </w:rPr>
-        <w:t>type == ‘Judge’ %}</w:t>
+        <w:t xml:space="preserve">{% </w:t>
+      </w:r>
+      <w:proofErr w:type="spellStart"/>
+      <w:r>
+        <w:rPr>
+          <w:rFonts w:ascii="Palatino Linotype" w:hAnsi="Palatino Linotype"/>
+          <w:sz w:val="20"/>
+          <w:szCs w:val="20"/>
+        </w:rPr>
+        <w:t>elif</w:t>
+      </w:r>
+      <w:proofErr w:type="spellEnd"/>
+      <w:r>
+        <w:rPr>
+          <w:rFonts w:ascii="Palatino Linotype" w:hAnsi="Palatino Linotype"/>
+          <w:sz w:val="20"/>
+          <w:szCs w:val="20"/>
+        </w:rPr>
+        <w:t xml:space="preserve"> </w:t>
+      </w:r>
+      <w:proofErr w:type="spellStart"/>
+      <w:r>
+        <w:rPr>
+          <w:rFonts w:ascii="Palatino Linotype" w:hAnsi="Palatino Linotype"/>
+          <w:sz w:val="20"/>
+          <w:szCs w:val="20"/>
+        </w:rPr>
+        <w:t>judicial_officer.officer_</w:t>
+      </w:r>
+      <w:r>
+        <w:rPr>
+          <w:rFonts w:ascii="Palatino Linotype" w:hAnsi="Palatino Linotype"/>
+          <w:sz w:val="20"/>
+          <w:szCs w:val="20"/>
+        </w:rPr>
+        <w:t>type</w:t>
+      </w:r>
+      <w:proofErr w:type="spellEnd"/>
+      <w:r>
+        <w:rPr>
+          <w:rFonts w:ascii="Palatino Linotype" w:hAnsi="Palatino Linotype"/>
+          <w:sz w:val="20"/>
+          <w:szCs w:val="20"/>
+        </w:rPr>
+        <w:t xml:space="preserve"> == ‘Judge’ %}</w:t>
       </w:r>
     </w:p>
     <w:p>
@@ -816,7 +909,25 @@
           <w:sz w:val="20"/>
           <w:szCs w:val="20"/>
         </w:rPr>
-        <w:t xml:space="preserve"> on {{ plea_trial_date }}</w:t>
+        <w:t xml:space="preserve"> on {{ </w:t>
+      </w:r>
+      <w:proofErr w:type="spellStart"/>
+      <w:r>
+        <w:rPr>
+          <w:rFonts w:ascii="Palatino Linotype" w:hAnsi="Palatino Linotype"/>
+          <w:sz w:val="20"/>
+          <w:szCs w:val="20"/>
+        </w:rPr>
+        <w:t>plea_trial_date</w:t>
+      </w:r>
+      <w:proofErr w:type="spellEnd"/>
+      <w:r>
+        <w:rPr>
+          <w:rFonts w:ascii="Palatino Linotype" w:hAnsi="Palatino Linotype"/>
+          <w:sz w:val="20"/>
+          <w:szCs w:val="20"/>
+        </w:rPr>
+        <w:t xml:space="preserve"> }}</w:t>
       </w:r>
       <w:r>
         <w:rPr>
@@ -848,7 +959,25 @@
           <w:sz w:val="20"/>
           <w:szCs w:val="20"/>
         </w:rPr>
-        <w:t xml:space="preserve"> {{ appearance_reason }}</w:t>
+        <w:t xml:space="preserve"> {{ </w:t>
+      </w:r>
+      <w:proofErr w:type="spellStart"/>
+      <w:r>
+        <w:rPr>
+          <w:rFonts w:ascii="Palatino Linotype" w:hAnsi="Palatino Linotype"/>
+          <w:sz w:val="20"/>
+          <w:szCs w:val="20"/>
+        </w:rPr>
+        <w:t>appearance_reason</w:t>
+      </w:r>
+      <w:proofErr w:type="spellEnd"/>
+      <w:r>
+        <w:rPr>
+          <w:rFonts w:ascii="Palatino Linotype" w:hAnsi="Palatino Linotype"/>
+          <w:sz w:val="20"/>
+          <w:szCs w:val="20"/>
+        </w:rPr>
+        <w:t xml:space="preserve"> }}</w:t>
       </w:r>
       <w:r>
         <w:rPr>
@@ -873,7 +1002,67 @@
           <w:sz w:val="20"/>
           <w:szCs w:val="20"/>
         </w:rPr>
-        <w:t>{% if defense_counsel_waived is false %}Defendant was represented by {{ defense_counsel }}, {{ defense_counsel_type }}.</w:t>
+        <w:t xml:space="preserve">{% if </w:t>
+      </w:r>
+      <w:proofErr w:type="spellStart"/>
+      <w:r>
+        <w:rPr>
+          <w:rFonts w:ascii="Palatino Linotype" w:hAnsi="Palatino Linotype"/>
+          <w:bCs/>
+          <w:sz w:val="20"/>
+          <w:szCs w:val="20"/>
+        </w:rPr>
+        <w:t>defense_counsel_waived</w:t>
+      </w:r>
+      <w:proofErr w:type="spellEnd"/>
+      <w:r>
+        <w:rPr>
+          <w:rFonts w:ascii="Palatino Linotype" w:hAnsi="Palatino Linotype"/>
+          <w:bCs/>
+          <w:sz w:val="20"/>
+          <w:szCs w:val="20"/>
+        </w:rPr>
+        <w:t xml:space="preserve"> is false %}Defendant was represented by {{ </w:t>
+      </w:r>
+      <w:proofErr w:type="spellStart"/>
+      <w:r>
+        <w:rPr>
+          <w:rFonts w:ascii="Palatino Linotype" w:hAnsi="Palatino Linotype"/>
+          <w:bCs/>
+          <w:sz w:val="20"/>
+          <w:szCs w:val="20"/>
+        </w:rPr>
+        <w:t>defense_counsel</w:t>
+      </w:r>
+      <w:proofErr w:type="spellEnd"/>
+      <w:r>
+        <w:rPr>
+          <w:rFonts w:ascii="Palatino Linotype" w:hAnsi="Palatino Linotype"/>
+          <w:bCs/>
+          <w:sz w:val="20"/>
+          <w:szCs w:val="20"/>
+        </w:rPr>
+        <w:t xml:space="preserve"> }}, {{ </w:t>
+      </w:r>
+      <w:proofErr w:type="spellStart"/>
+      <w:r>
+        <w:rPr>
+          <w:rFonts w:ascii="Palatino Linotype" w:hAnsi="Palatino Linotype"/>
+          <w:bCs/>
+          <w:sz w:val="20"/>
+          <w:szCs w:val="20"/>
+        </w:rPr>
+        <w:t>defense_counsel_type</w:t>
+      </w:r>
+      <w:proofErr w:type="spellEnd"/>
+      <w:r>
+        <w:rPr>
+          <w:rFonts w:ascii="Palatino Linotype" w:hAnsi="Palatino Linotype"/>
+          <w:bCs/>
+          <w:sz w:val="20"/>
+          <w:szCs w:val="20"/>
+        </w:rPr>
+        <w:t xml:space="preserve"> }}.</w:t>
       </w:r>
       <w:r>
         <w:rPr>
@@ -891,7 +1080,47 @@
           <w:sz w:val="20"/>
           <w:szCs w:val="20"/>
         </w:rPr>
-        <w:t xml:space="preserve">{% elif defense_counsel_waived is true %}Defendant </w:t>
+        <w:t xml:space="preserve">{% </w:t>
+      </w:r>
+      <w:proofErr w:type="spellStart"/>
+      <w:r>
+        <w:rPr>
+          <w:rFonts w:ascii="Palatino Linotype" w:hAnsi="Palatino Linotype"/>
+          <w:bCs/>
+          <w:sz w:val="20"/>
+          <w:szCs w:val="20"/>
+        </w:rPr>
+        <w:t>elif</w:t>
+      </w:r>
+      <w:proofErr w:type="spellEnd"/>
+      <w:r>
+        <w:rPr>
+          <w:rFonts w:ascii="Palatino Linotype" w:hAnsi="Palatino Linotype"/>
+          <w:bCs/>
+          <w:sz w:val="20"/>
+          <w:szCs w:val="20"/>
+        </w:rPr>
+        <w:t xml:space="preserve"> </w:t>
+      </w:r>
+      <w:proofErr w:type="spellStart"/>
+      <w:r>
+        <w:rPr>
+          <w:rFonts w:ascii="Palatino Linotype" w:hAnsi="Palatino Linotype"/>
+          <w:bCs/>
+          <w:sz w:val="20"/>
+          <w:szCs w:val="20"/>
+        </w:rPr>
+        <w:t>defense_counsel_waived</w:t>
+      </w:r>
+      <w:proofErr w:type="spellEnd"/>
+      <w:r>
+        <w:rPr>
+          <w:rFonts w:ascii="Palatino Linotype" w:hAnsi="Palatino Linotype"/>
+          <w:bCs/>
+          <w:sz w:val="20"/>
+          <w:szCs w:val="20"/>
+        </w:rPr>
+        <w:t xml:space="preserve"> is true %}Defendant </w:t>
       </w:r>
       <w:r>
         <w:rPr>
@@ -971,53 +1200,48 @@
           <w:sz w:val="20"/>
           <w:szCs w:val="20"/>
         </w:rPr>
-        <w:t xml:space="preserve">{% if bond_conditions.bond_modification_decision == ‘request to modify bond is denied’ %}The request to modify Defendant's bond in this case is DENIED. The </w:t>
-      </w:r>
-      <w:r>
-        <w:rPr>
-          <w:rFonts w:ascii="Palatino Linotype" w:hAnsi="Palatino Linotype"/>
-          <w:bCs/>
-          <w:sz w:val="20"/>
-          <w:szCs w:val="20"/>
-        </w:rPr>
-        <w:t xml:space="preserve">bond terms and conditions previously imposed in this case shall remain in effect. {% elif bond_conditions.bond_modification_decision == ‘request to </w:t>
-      </w:r>
-      <w:r>
-        <w:rPr>
-          <w:rFonts w:ascii="Palatino Linotype" w:hAnsi="Palatino Linotype"/>
-          <w:bCs/>
-          <w:sz w:val="20"/>
-          <w:szCs w:val="20"/>
-        </w:rPr>
-        <w:t>revoke bond is denied’ %}</w:t>
-      </w:r>
-      <w:r>
-        <w:rPr>
-          <w:rFonts w:ascii="Palatino Linotype" w:hAnsi="Palatino Linotype"/>
-          <w:bCs/>
-          <w:sz w:val="20"/>
-          <w:szCs w:val="20"/>
-        </w:rPr>
-        <w:t xml:space="preserve">The request to </w:t>
-      </w:r>
-      <w:r>
-        <w:rPr>
-          <w:rFonts w:ascii="Palatino Linotype" w:hAnsi="Palatino Linotype"/>
-          <w:bCs/>
-          <w:sz w:val="20"/>
-          <w:szCs w:val="20"/>
-        </w:rPr>
-        <w:t>revoke</w:t>
-      </w:r>
-      <w:r>
-        <w:rPr>
-          <w:rFonts w:ascii="Palatino Linotype" w:hAnsi="Palatino Linotype"/>
-          <w:bCs/>
-          <w:sz w:val="20"/>
-          <w:szCs w:val="20"/>
-        </w:rPr>
-        <w:t xml:space="preserve"> Defendant's bond in this case is DENIED. The bond terms and conditions previously imposed in this case shall remain in effect.</w:t>
-      </w:r>
+        <w:t xml:space="preserve">{% if </w:t>
+      </w:r>
+      <w:proofErr w:type="spellStart"/>
+      <w:r>
+        <w:rPr>
+          <w:rFonts w:ascii="Palatino Linotype" w:hAnsi="Palatino Linotype"/>
+          <w:bCs/>
+          <w:sz w:val="20"/>
+          <w:szCs w:val="20"/>
+        </w:rPr>
+        <w:t>bond_conditions.bond_modification_decision</w:t>
+      </w:r>
+      <w:proofErr w:type="spellEnd"/>
+      <w:r>
+        <w:rPr>
+          <w:rFonts w:ascii="Palatino Linotype" w:hAnsi="Palatino Linotype"/>
+          <w:bCs/>
+          <w:sz w:val="20"/>
+          <w:szCs w:val="20"/>
+        </w:rPr>
+        <w:t xml:space="preserve"> == ‘request to modify bond is denied’ %}The request to modify Defendant's bond in this case is DENIED. The </w:t>
+      </w:r>
+      <w:r>
+        <w:rPr>
+          <w:rFonts w:ascii="Palatino Linotype" w:hAnsi="Palatino Linotype"/>
+          <w:bCs/>
+          <w:sz w:val="20"/>
+          <w:szCs w:val="20"/>
+        </w:rPr>
+        <w:t xml:space="preserve">bond terms and conditions previously imposed in this case shall remain in effect. {% </w:t>
+      </w:r>
+      <w:proofErr w:type="spellStart"/>
+      <w:r>
+        <w:rPr>
+          <w:rFonts w:ascii="Palatino Linotype" w:hAnsi="Palatino Linotype"/>
+          <w:bCs/>
+          <w:sz w:val="20"/>
+          <w:szCs w:val="20"/>
+        </w:rPr>
+        <w:t>elif</w:t>
+      </w:r>
+      <w:proofErr w:type="spellEnd"/>
       <w:r>
         <w:rPr>
           <w:rFonts w:ascii="Palatino Linotype" w:hAnsi="Palatino Linotype"/>
@@ -1027,50 +1251,83 @@
         </w:rPr>
         <w:t xml:space="preserve"> </w:t>
       </w:r>
-      <w:r>
-        <w:rPr>
-          <w:rFonts w:ascii="Palatino Linotype" w:hAnsi="Palatino Linotype"/>
-          <w:bCs/>
-          <w:sz w:val="20"/>
-          <w:szCs w:val="20"/>
-        </w:rPr>
-        <w:t xml:space="preserve">{% elif bond_conditions.bond_modification_decision == ‘request to </w:t>
-      </w:r>
-      <w:r>
-        <w:rPr>
-          <w:rFonts w:ascii="Palatino Linotype" w:hAnsi="Palatino Linotype"/>
-          <w:bCs/>
-          <w:sz w:val="20"/>
-          <w:szCs w:val="20"/>
-        </w:rPr>
-        <w:t>modify</w:t>
-      </w:r>
-      <w:r>
-        <w:rPr>
-          <w:rFonts w:ascii="Palatino Linotype" w:hAnsi="Palatino Linotype"/>
-          <w:bCs/>
-          <w:sz w:val="20"/>
-          <w:szCs w:val="20"/>
-        </w:rPr>
-        <w:t xml:space="preserve"> bond is </w:t>
-      </w:r>
-      <w:r>
-        <w:rPr>
-          <w:rFonts w:ascii="Palatino Linotype" w:hAnsi="Palatino Linotype"/>
-          <w:bCs/>
-          <w:sz w:val="20"/>
-          <w:szCs w:val="20"/>
-        </w:rPr>
-        <w:t>granted</w:t>
-      </w:r>
-      <w:r>
-        <w:rPr>
-          <w:rFonts w:ascii="Palatino Linotype" w:hAnsi="Palatino Linotype"/>
-          <w:bCs/>
-          <w:sz w:val="20"/>
-          <w:szCs w:val="20"/>
-        </w:rPr>
-        <w:t>’ %</w:t>
+      <w:proofErr w:type="spellStart"/>
+      <w:r>
+        <w:rPr>
+          <w:rFonts w:ascii="Palatino Linotype" w:hAnsi="Palatino Linotype"/>
+          <w:bCs/>
+          <w:sz w:val="20"/>
+          <w:szCs w:val="20"/>
+        </w:rPr>
+        <w:t>bond_conditions.bond_modification_decision</w:t>
+      </w:r>
+      <w:proofErr w:type="spellEnd"/>
+      <w:r>
+        <w:rPr>
+          <w:rFonts w:ascii="Palatino Linotype" w:hAnsi="Palatino Linotype"/>
+          <w:bCs/>
+          <w:sz w:val="20"/>
+          <w:szCs w:val="20"/>
+        </w:rPr>
+        <w:t xml:space="preserve"> == ‘request to </w:t>
+      </w:r>
+      <w:r>
+        <w:rPr>
+          <w:rFonts w:ascii="Palatino Linotype" w:hAnsi="Palatino Linotype"/>
+          <w:bCs/>
+          <w:sz w:val="20"/>
+          <w:szCs w:val="20"/>
+        </w:rPr>
+        <w:t xml:space="preserve">revoke bond is denied’ %}The request to revoke Defendant's bond in this case is DENIED. The bond terms and conditions previously imposed in this case shall remain in effect. </w:t>
+      </w:r>
+      <w:r>
+        <w:rPr>
+          <w:rFonts w:ascii="Palatino Linotype" w:hAnsi="Palatino Linotype"/>
+          <w:bCs/>
+          <w:sz w:val="20"/>
+          <w:szCs w:val="20"/>
+        </w:rPr>
+        <w:t xml:space="preserve">{% </w:t>
+      </w:r>
+      <w:proofErr w:type="spellStart"/>
+      <w:r>
+        <w:rPr>
+          <w:rFonts w:ascii="Palatino Linotype" w:hAnsi="Palatino Linotype"/>
+          <w:bCs/>
+          <w:sz w:val="20"/>
+          <w:szCs w:val="20"/>
+        </w:rPr>
+        <w:t>elif</w:t>
+      </w:r>
+      <w:proofErr w:type="spellEnd"/>
+      <w:r>
+        <w:rPr>
+          <w:rFonts w:ascii="Palatino Linotype" w:hAnsi="Palatino Linotype"/>
+          <w:bCs/>
+          <w:sz w:val="20"/>
+          <w:szCs w:val="20"/>
+        </w:rPr>
+        <w:t xml:space="preserve"> </w:t>
+      </w:r>
+      <w:proofErr w:type="spellStart"/>
+      <w:r>
+        <w:rPr>
+          <w:rFonts w:ascii="Palatino Linotype" w:hAnsi="Palatino Linotype"/>
+          <w:bCs/>
+          <w:sz w:val="20"/>
+          <w:szCs w:val="20"/>
+        </w:rPr>
+        <w:t>bond_conditions.bond_modification_decision</w:t>
+      </w:r>
+      <w:proofErr w:type="spellEnd"/>
+      <w:r>
+        <w:rPr>
+          <w:rFonts w:ascii="Palatino Linotype" w:hAnsi="Palatino Linotype"/>
+          <w:bCs/>
+          <w:sz w:val="20"/>
+          <w:szCs w:val="20"/>
+        </w:rPr>
+        <w:t xml:space="preserve"> == ‘request to modify bond is granted’ %</w:t>
       </w:r>
       <w:r>
         <w:rPr>
@@ -1088,70 +1345,56 @@
           <w:sz w:val="20"/>
           <w:szCs w:val="20"/>
         </w:rPr>
-        <w:t xml:space="preserve">The request to modify Defendant's bond in this case is </w:t>
-      </w:r>
-      <w:r>
-        <w:rPr>
-          <w:rFonts w:ascii="Palatino Linotype" w:hAnsi="Palatino Linotype"/>
-          <w:bCs/>
-          <w:sz w:val="20"/>
-          <w:szCs w:val="20"/>
-        </w:rPr>
-        <w:t>GRANTED</w:t>
-      </w:r>
-      <w:r>
-        <w:rPr>
-          <w:rFonts w:ascii="Palatino Linotype" w:hAnsi="Palatino Linotype"/>
-          <w:bCs/>
-          <w:sz w:val="20"/>
-          <w:szCs w:val="20"/>
-        </w:rPr>
-        <w:t>.</w:t>
-      </w:r>
-      <w:r>
-        <w:rPr>
-          <w:rFonts w:ascii="Palatino Linotype" w:hAnsi="Palatino Linotype"/>
-          <w:bCs/>
-          <w:sz w:val="20"/>
-          <w:szCs w:val="20"/>
-        </w:rPr>
-        <w:t xml:space="preserve"> The Defendant’s bond in this case is modified as set forth below: </w:t>
-      </w:r>
-      <w:r>
-        <w:rPr>
-          <w:rFonts w:ascii="Palatino Linotype" w:hAnsi="Palatino Linotype"/>
-          <w:bCs/>
-          <w:sz w:val="20"/>
-          <w:szCs w:val="20"/>
-        </w:rPr>
-        <w:t xml:space="preserve">{% elif bond_conditions.bond_modification_decision == ‘request to </w:t>
-      </w:r>
-      <w:r>
-        <w:rPr>
-          <w:rFonts w:ascii="Palatino Linotype" w:hAnsi="Palatino Linotype"/>
-          <w:bCs/>
-          <w:sz w:val="20"/>
-          <w:szCs w:val="20"/>
-        </w:rPr>
-        <w:t>revoke</w:t>
-      </w:r>
-      <w:r>
-        <w:rPr>
-          <w:rFonts w:ascii="Palatino Linotype" w:hAnsi="Palatino Linotype"/>
-          <w:bCs/>
-          <w:sz w:val="20"/>
-          <w:szCs w:val="20"/>
-        </w:rPr>
-        <w:t xml:space="preserve"> bond is granted’ %}</w:t>
-      </w:r>
-      <w:r>
-        <w:rPr>
-          <w:rFonts w:ascii="Palatino Linotype" w:hAnsi="Palatino Linotype"/>
-          <w:bCs/>
-          <w:sz w:val="20"/>
-          <w:szCs w:val="20"/>
-        </w:rPr>
-        <w:t xml:space="preserve">The Court finds that </w:t>
+        <w:t xml:space="preserve">The request to modify Defendant's bond in this case is GRANTED. The Defendant’s bond in this case is modified as set forth below: </w:t>
+      </w:r>
+      <w:r>
+        <w:rPr>
+          <w:rFonts w:ascii="Palatino Linotype" w:hAnsi="Palatino Linotype"/>
+          <w:bCs/>
+          <w:sz w:val="20"/>
+          <w:szCs w:val="20"/>
+        </w:rPr>
+        <w:t xml:space="preserve">{% </w:t>
+      </w:r>
+      <w:proofErr w:type="spellStart"/>
+      <w:r>
+        <w:rPr>
+          <w:rFonts w:ascii="Palatino Linotype" w:hAnsi="Palatino Linotype"/>
+          <w:bCs/>
+          <w:sz w:val="20"/>
+          <w:szCs w:val="20"/>
+        </w:rPr>
+        <w:t>elif</w:t>
+      </w:r>
+      <w:proofErr w:type="spellEnd"/>
+      <w:r>
+        <w:rPr>
+          <w:rFonts w:ascii="Palatino Linotype" w:hAnsi="Palatino Linotype"/>
+          <w:bCs/>
+          <w:sz w:val="20"/>
+          <w:szCs w:val="20"/>
+        </w:rPr>
+        <w:t xml:space="preserve"> </w:t>
+      </w:r>
+      <w:proofErr w:type="spellStart"/>
+      <w:r>
+        <w:rPr>
+          <w:rFonts w:ascii="Palatino Linotype" w:hAnsi="Palatino Linotype"/>
+          <w:bCs/>
+          <w:sz w:val="20"/>
+          <w:szCs w:val="20"/>
+        </w:rPr>
+        <w:t>bond_conditions.bond_modification_decision</w:t>
+      </w:r>
+      <w:proofErr w:type="spellEnd"/>
+      <w:r>
+        <w:rPr>
+          <w:rFonts w:ascii="Palatino Linotype" w:hAnsi="Palatino Linotype"/>
+          <w:bCs/>
+          <w:sz w:val="20"/>
+          <w:szCs w:val="20"/>
+        </w:rPr>
+        <w:t xml:space="preserve"> == ‘request to revoke bond is granted’ %}The Court finds that </w:t>
       </w:r>
       <w:r>
         <w:rPr>
@@ -1240,25 +1483,27 @@
           <w:sz w:val="20"/>
           <w:szCs w:val="20"/>
         </w:rPr>
-        <w:t xml:space="preserve">{% if bond_conditions.bond_modification_decision == ‘request to modify bond is </w:t>
-      </w:r>
-      <w:r>
-        <w:rPr>
-          <w:rFonts w:ascii="Palatino Linotype" w:hAnsi="Palatino Linotype"/>
-          <w:bCs/>
-          <w:sz w:val="20"/>
-          <w:szCs w:val="20"/>
-        </w:rPr>
-        <w:t>granted</w:t>
-      </w:r>
-      <w:r>
-        <w:rPr>
-          <w:rFonts w:ascii="Palatino Linotype" w:hAnsi="Palatino Linotype"/>
-          <w:bCs/>
-          <w:sz w:val="20"/>
-          <w:szCs w:val="20"/>
-        </w:rPr>
-        <w:t>’ %}</w:t>
+        <w:t xml:space="preserve">{% if </w:t>
+      </w:r>
+      <w:proofErr w:type="spellStart"/>
+      <w:r>
+        <w:rPr>
+          <w:rFonts w:ascii="Palatino Linotype" w:hAnsi="Palatino Linotype"/>
+          <w:bCs/>
+          <w:sz w:val="20"/>
+          <w:szCs w:val="20"/>
+        </w:rPr>
+        <w:t>bond_conditions.bond_modification_decision</w:t>
+      </w:r>
+      <w:proofErr w:type="spellEnd"/>
+      <w:r>
+        <w:rPr>
+          <w:rFonts w:ascii="Palatino Linotype" w:hAnsi="Palatino Linotype"/>
+          <w:bCs/>
+          <w:sz w:val="20"/>
+          <w:szCs w:val="20"/>
+        </w:rPr>
+        <w:t xml:space="preserve"> == ‘request to modify bond is granted’ %}</w:t>
       </w:r>
       <w:r>
         <w:rPr>
@@ -1321,17 +1566,39 @@
           <w:sz w:val="20"/>
           <w:szCs w:val="20"/>
         </w:rPr>
-        <w:t>{% if domestic_violence_</w:t>
-      </w:r>
-      <w:r>
-        <w:rPr>
-          <w:rFonts w:ascii="Palatino Linotype" w:hAnsi="Palatino Linotype"/>
-          <w:bCs/>
-          <w:color w:val="FF0000"/>
-          <w:sz w:val="20"/>
-          <w:szCs w:val="20"/>
-        </w:rPr>
-        <w:t>conditions.ordered is true %}</w:t>
+        <w:t xml:space="preserve">{% if </w:t>
+      </w:r>
+      <w:proofErr w:type="spellStart"/>
+      <w:r>
+        <w:rPr>
+          <w:rFonts w:ascii="Palatino Linotype" w:hAnsi="Palatino Linotype"/>
+          <w:bCs/>
+          <w:color w:val="FF0000"/>
+          <w:sz w:val="20"/>
+          <w:szCs w:val="20"/>
+        </w:rPr>
+        <w:t>domestic_violence_</w:t>
+      </w:r>
+      <w:r>
+        <w:rPr>
+          <w:rFonts w:ascii="Palatino Linotype" w:hAnsi="Palatino Linotype"/>
+          <w:bCs/>
+          <w:color w:val="FF0000"/>
+          <w:sz w:val="20"/>
+          <w:szCs w:val="20"/>
+        </w:rPr>
+        <w:t>conditions.ordered</w:t>
+      </w:r>
+      <w:proofErr w:type="spellEnd"/>
+      <w:r>
+        <w:rPr>
+          <w:rFonts w:ascii="Palatino Linotype" w:hAnsi="Palatino Linotype"/>
+          <w:bCs/>
+          <w:color w:val="FF0000"/>
+          <w:sz w:val="20"/>
+          <w:szCs w:val="20"/>
+        </w:rPr>
+        <w:t xml:space="preserve"> is true %}</w:t>
       </w:r>
       <w:r>
         <w:rPr>
@@ -1423,6 +1690,7 @@
         </w:rPr>
         <w:t>(</w:t>
       </w:r>
+      <w:proofErr w:type="spellStart"/>
       <w:r>
         <w:rPr>
           <w:rFonts w:ascii="Palatino Linotype" w:hAnsi="Palatino Linotype"/>
@@ -1441,7 +1709,18 @@
           <w:sz w:val="20"/>
           <w:szCs w:val="20"/>
         </w:rPr>
-        <w:t>.bond_type == ‘10% Deposit, Cash or Surety</w:t>
+        <w:t>.bond_type</w:t>
+      </w:r>
+      <w:proofErr w:type="spellEnd"/>
+      <w:r>
+        <w:rPr>
+          <w:rFonts w:ascii="Palatino Linotype" w:hAnsi="Palatino Linotype"/>
+          <w:bCs/>
+          <w:color w:val="FF0000"/>
+          <w:sz w:val="20"/>
+          <w:szCs w:val="20"/>
+        </w:rPr>
+        <w:t xml:space="preserve"> == ‘10% Deposit, Cash or Surety</w:t>
       </w:r>
       <w:r>
         <w:rPr>
@@ -1493,6 +1772,7 @@
         </w:rPr>
         <w:t>or (</w:t>
       </w:r>
+      <w:proofErr w:type="spellStart"/>
       <w:r>
         <w:rPr>
           <w:rFonts w:ascii="Palatino Linotype" w:hAnsi="Palatino Linotype"/>
@@ -1511,7 +1791,18 @@
           <w:sz w:val="20"/>
           <w:szCs w:val="20"/>
         </w:rPr>
-        <w:t>.bond_type == ‘</w:t>
+        <w:t>.bond_type</w:t>
+      </w:r>
+      <w:proofErr w:type="spellEnd"/>
+      <w:r>
+        <w:rPr>
+          <w:rFonts w:ascii="Palatino Linotype" w:hAnsi="Palatino Linotype"/>
+          <w:bCs/>
+          <w:color w:val="FF0000"/>
+          <w:sz w:val="20"/>
+          <w:szCs w:val="20"/>
+        </w:rPr>
+        <w:t xml:space="preserve"> == ‘</w:t>
       </w:r>
       <w:r>
         <w:rPr>
@@ -1613,6 +1904,7 @@
         </w:rPr>
         <w:t xml:space="preserve">Defendant shall post a {{ </w:t>
       </w:r>
+      <w:proofErr w:type="spellStart"/>
       <w:r>
         <w:rPr>
           <w:rFonts w:ascii="Palatino Linotype" w:hAnsi="Palatino Linotype"/>
@@ -1631,8 +1923,9 @@
           <w:szCs w:val="20"/>
           <w:u w:val="single"/>
         </w:rPr>
-        <w:t>.bond_amount }}</w:t>
-      </w:r>
+        <w:t>.bond_amount</w:t>
+      </w:r>
+      <w:proofErr w:type="spellEnd"/>
       <w:r>
         <w:rPr>
           <w:rFonts w:ascii="Palatino Linotype" w:hAnsi="Palatino Linotype"/>
@@ -1641,6 +1934,16 @@
           <w:szCs w:val="20"/>
           <w:u w:val="single"/>
         </w:rPr>
+        <w:t xml:space="preserve"> }}</w:t>
+      </w:r>
+      <w:r>
+        <w:rPr>
+          <w:rFonts w:ascii="Palatino Linotype" w:hAnsi="Palatino Linotype"/>
+          <w:bCs/>
+          <w:sz w:val="20"/>
+          <w:szCs w:val="20"/>
+          <w:u w:val="single"/>
+        </w:rPr>
         <w:t xml:space="preserve"> bond secured by</w:t>
       </w:r>
       <w:r>
@@ -1662,8 +1965,9 @@
           <w:szCs w:val="20"/>
           <w:u w:val="single"/>
         </w:rPr>
-        <w:t>{% if bond_conditions</w:t>
-      </w:r>
+        <w:t xml:space="preserve">{% if </w:t>
+      </w:r>
+      <w:proofErr w:type="spellStart"/>
       <w:r>
         <w:rPr>
           <w:rFonts w:ascii="Palatino Linotype" w:hAnsi="Palatino Linotype"/>
@@ -1673,7 +1977,30 @@
           <w:szCs w:val="20"/>
           <w:u w:val="single"/>
         </w:rPr>
-        <w:t>.bond_type == ‘10% Deposit, Cash or Surety</w:t>
+        <w:t>bond_conditions</w:t>
+      </w:r>
+      <w:r>
+        <w:rPr>
+          <w:rFonts w:ascii="Palatino Linotype" w:hAnsi="Palatino Linotype"/>
+          <w:bCs/>
+          <w:color w:val="FF0000"/>
+          <w:sz w:val="20"/>
+          <w:szCs w:val="20"/>
+          <w:u w:val="single"/>
+        </w:rPr>
+        <w:t>.bond_type</w:t>
+      </w:r>
+      <w:proofErr w:type="spellEnd"/>
+      <w:r>
+        <w:rPr>
+          <w:rFonts w:ascii="Palatino Linotype" w:hAnsi="Palatino Linotype"/>
+          <w:bCs/>
+          <w:color w:val="FF0000"/>
+          <w:sz w:val="20"/>
+          <w:szCs w:val="20"/>
+          <w:u w:val="single"/>
+        </w:rPr>
+        <w:t xml:space="preserve"> == ‘10% Deposit, Cash or Surety</w:t>
       </w:r>
       <w:r>
         <w:rPr>
@@ -1810,6 +2137,7 @@
         </w:rPr>
         <w:t xml:space="preserve">{% if </w:t>
       </w:r>
+      <w:proofErr w:type="spellStart"/>
       <w:r>
         <w:rPr>
           <w:rFonts w:ascii="Palatino Linotype" w:hAnsi="Palatino Linotype"/>
@@ -1828,7 +2156,18 @@
           <w:sz w:val="20"/>
           <w:szCs w:val="20"/>
         </w:rPr>
-        <w:t>.bond_type == ‘Recognizance (OR) Bond’ %}</w:t>
+        <w:t>.bond_type</w:t>
+      </w:r>
+      <w:proofErr w:type="spellEnd"/>
+      <w:r>
+        <w:rPr>
+          <w:rFonts w:ascii="Palatino Linotype" w:hAnsi="Palatino Linotype"/>
+          <w:bCs/>
+          <w:color w:val="FF0000"/>
+          <w:sz w:val="20"/>
+          <w:szCs w:val="20"/>
+        </w:rPr>
+        <w:t xml:space="preserve"> == ‘Recognizance (OR) Bond’ %}</w:t>
       </w:r>
     </w:p>
     <w:p>
@@ -1936,7 +2275,25 @@
           <w:sz w:val="20"/>
           <w:szCs w:val="20"/>
         </w:rPr>
-        <w:t>Defendant shall provide written notice to the Office of Community Control at least 10 days prior to leaving Ohio.</w:t>
+        <w:t>Defendant shall provide written notice to the Office of Community Control</w:t>
+      </w:r>
+      <w:r>
+        <w:rPr>
+          <w:rFonts w:ascii="Palatino Linotype" w:hAnsi="Palatino Linotype"/>
+          <w:bCs/>
+          <w:sz w:val="20"/>
+          <w:szCs w:val="20"/>
+        </w:rPr>
+        <w:t>, located at 70 N. Union St., Delaware, OH 43015,</w:t>
+      </w:r>
+      <w:r>
+        <w:rPr>
+          <w:rFonts w:ascii="Palatino Linotype" w:hAnsi="Palatino Linotype"/>
+          <w:bCs/>
+          <w:sz w:val="20"/>
+          <w:szCs w:val="20"/>
+        </w:rPr>
+        <w:t xml:space="preserve"> at least 10 days prior to leaving Ohio.</w:t>
       </w:r>
       <w:r>
         <w:rPr>
@@ -1986,7 +2343,29 @@
           <w:sz w:val="20"/>
           <w:szCs w:val="20"/>
         </w:rPr>
-        <w:t>{% if bond_conditions.comply_protection_order is true %}</w:t>
+        <w:t xml:space="preserve">{% if </w:t>
+      </w:r>
+      <w:proofErr w:type="spellStart"/>
+      <w:r>
+        <w:rPr>
+          <w:rFonts w:ascii="Palatino Linotype" w:hAnsi="Palatino Linotype"/>
+          <w:bCs/>
+          <w:color w:val="FF0000"/>
+          <w:sz w:val="20"/>
+          <w:szCs w:val="20"/>
+        </w:rPr>
+        <w:t>bond_conditions.comply_protection_order</w:t>
+      </w:r>
+      <w:proofErr w:type="spellEnd"/>
+      <w:r>
+        <w:rPr>
+          <w:rFonts w:ascii="Palatino Linotype" w:hAnsi="Palatino Linotype"/>
+          <w:bCs/>
+          <w:color w:val="FF0000"/>
+          <w:sz w:val="20"/>
+          <w:szCs w:val="20"/>
+        </w:rPr>
+        <w:t xml:space="preserve"> is true %}</w:t>
       </w:r>
     </w:p>
     <w:p>
@@ -2037,6 +2416,7 @@
         </w:rPr>
         <w:t xml:space="preserve">{% if </w:t>
       </w:r>
+      <w:proofErr w:type="spellStart"/>
       <w:r>
         <w:rPr>
           <w:rFonts w:ascii="Palatino Linotype" w:hAnsi="Palatino Linotype"/>
@@ -2046,7 +2426,18 @@
           <w:szCs w:val="20"/>
         </w:rPr>
         <w:lastRenderedPageBreak/>
-        <w:t>no_contact.ordered is true %}</w:t>
+        <w:t>no_contact.ordered</w:t>
+      </w:r>
+      <w:proofErr w:type="spellEnd"/>
+      <w:r>
+        <w:rPr>
+          <w:rFonts w:ascii="Palatino Linotype" w:hAnsi="Palatino Linotype"/>
+          <w:bCs/>
+          <w:color w:val="FF0000"/>
+          <w:sz w:val="20"/>
+          <w:szCs w:val="20"/>
+        </w:rPr>
+        <w:t xml:space="preserve"> is true %}</w:t>
       </w:r>
     </w:p>
     <w:p>
@@ -2123,7 +2514,18 @@
           <w:sz w:val="20"/>
           <w:szCs w:val="20"/>
         </w:rPr>
-        <w:t>{% if domestic_violence_conditions.</w:t>
+        <w:t xml:space="preserve">{% if </w:t>
+      </w:r>
+      <w:proofErr w:type="spellStart"/>
+      <w:r>
+        <w:rPr>
+          <w:rFonts w:ascii="Palatino Linotype" w:hAnsi="Palatino Linotype"/>
+          <w:bCs/>
+          <w:color w:val="FF0000"/>
+          <w:sz w:val="20"/>
+          <w:szCs w:val="20"/>
+        </w:rPr>
+        <w:t>domestic_violence_conditions.</w:t>
       </w:r>
       <w:r>
         <w:rPr>
@@ -2135,6 +2537,7 @@
         </w:rPr>
         <w:t>ordered</w:t>
       </w:r>
+      <w:proofErr w:type="spellEnd"/>
       <w:r>
         <w:rPr>
           <w:rFonts w:ascii="Palatino Linotype" w:hAnsi="Palatino Linotype"/>
@@ -2153,17 +2556,39 @@
           <w:sz w:val="20"/>
           <w:szCs w:val="20"/>
         </w:rPr>
-        <w:t>{% if domestic_violence_conditions.</w:t>
-      </w:r>
-      <w:r>
-        <w:rPr>
-          <w:rFonts w:ascii="Palatino Linotype" w:hAnsi="Palatino Linotype"/>
-          <w:bCs/>
-          <w:color w:val="FF0000"/>
-          <w:sz w:val="20"/>
-          <w:szCs w:val="20"/>
-        </w:rPr>
-        <w:t xml:space="preserve">vacate_residence </w:t>
+        <w:t xml:space="preserve">{% if </w:t>
+      </w:r>
+      <w:proofErr w:type="spellStart"/>
+      <w:r>
+        <w:rPr>
+          <w:rFonts w:ascii="Palatino Linotype" w:hAnsi="Palatino Linotype"/>
+          <w:bCs/>
+          <w:color w:val="FF0000"/>
+          <w:sz w:val="20"/>
+          <w:szCs w:val="20"/>
+        </w:rPr>
+        <w:t>domestic_violence_conditions.</w:t>
+      </w:r>
+      <w:r>
+        <w:rPr>
+          <w:rFonts w:ascii="Palatino Linotype" w:hAnsi="Palatino Linotype"/>
+          <w:bCs/>
+          <w:color w:val="FF0000"/>
+          <w:sz w:val="20"/>
+          <w:szCs w:val="20"/>
+        </w:rPr>
+        <w:t>vacate_residence</w:t>
+      </w:r>
+      <w:proofErr w:type="spellEnd"/>
+      <w:r>
+        <w:rPr>
+          <w:rFonts w:ascii="Palatino Linotype" w:hAnsi="Palatino Linotype"/>
+          <w:bCs/>
+          <w:color w:val="FF0000"/>
+          <w:sz w:val="20"/>
+          <w:szCs w:val="20"/>
+        </w:rPr>
+        <w:t xml:space="preserve"> </w:t>
       </w:r>
       <w:r>
         <w:rPr>
@@ -2221,7 +2646,31 @@
           <w:szCs w:val="20"/>
           <w:u w:val="single"/>
         </w:rPr>
-        <w:t>{{ domestic_violence_conditions.residence_address }}</w:t>
+        <w:t xml:space="preserve">{{ </w:t>
+      </w:r>
+      <w:proofErr w:type="spellStart"/>
+      <w:r>
+        <w:rPr>
+          <w:rFonts w:ascii="Palatino Linotype" w:hAnsi="Palatino Linotype"/>
+          <w:b/>
+          <w:bCs/>
+          <w:sz w:val="20"/>
+          <w:szCs w:val="20"/>
+          <w:u w:val="single"/>
+        </w:rPr>
+        <w:t>domestic_violence_conditions.residence_address</w:t>
+      </w:r>
+      <w:proofErr w:type="spellEnd"/>
+      <w:r>
+        <w:rPr>
+          <w:rFonts w:ascii="Palatino Linotype" w:hAnsi="Palatino Linotype"/>
+          <w:b/>
+          <w:bCs/>
+          <w:sz w:val="20"/>
+          <w:szCs w:val="20"/>
+          <w:u w:val="single"/>
+        </w:rPr>
+        <w:t xml:space="preserve"> }}</w:t>
       </w:r>
       <w:r>
         <w:rPr>
@@ -2250,7 +2699,31 @@
           <w:szCs w:val="20"/>
           <w:u w:val="single"/>
         </w:rPr>
-        <w:t>{{ domestic_violence_conditions.exclusive_possession_to }}</w:t>
+        <w:t xml:space="preserve">{{ </w:t>
+      </w:r>
+      <w:proofErr w:type="spellStart"/>
+      <w:r>
+        <w:rPr>
+          <w:rFonts w:ascii="Palatino Linotype" w:hAnsi="Palatino Linotype"/>
+          <w:b/>
+          <w:bCs/>
+          <w:sz w:val="20"/>
+          <w:szCs w:val="20"/>
+          <w:u w:val="single"/>
+        </w:rPr>
+        <w:t>domestic_violence_conditions.exclusive_possession_to</w:t>
+      </w:r>
+      <w:proofErr w:type="spellEnd"/>
+      <w:r>
+        <w:rPr>
+          <w:rFonts w:ascii="Palatino Linotype" w:hAnsi="Palatino Linotype"/>
+          <w:b/>
+          <w:bCs/>
+          <w:sz w:val="20"/>
+          <w:szCs w:val="20"/>
+          <w:u w:val="single"/>
+        </w:rPr>
+        <w:t xml:space="preserve"> }}</w:t>
       </w:r>
       <w:r>
         <w:rPr>
@@ -2399,7 +2872,29 @@
           <w:sz w:val="20"/>
           <w:szCs w:val="20"/>
         </w:rPr>
-        <w:t>% if domestic_violence_conditions.surrender_weapons is true %}</w:t>
+        <w:t xml:space="preserve">% if </w:t>
+      </w:r>
+      <w:proofErr w:type="spellStart"/>
+      <w:r>
+        <w:rPr>
+          <w:rFonts w:ascii="Palatino Linotype" w:hAnsi="Palatino Linotype"/>
+          <w:bCs/>
+          <w:color w:val="FF0000"/>
+          <w:sz w:val="20"/>
+          <w:szCs w:val="20"/>
+        </w:rPr>
+        <w:t>domestic_violence_conditions.surrender_weapons</w:t>
+      </w:r>
+      <w:proofErr w:type="spellEnd"/>
+      <w:r>
+        <w:rPr>
+          <w:rFonts w:ascii="Palatino Linotype" w:hAnsi="Palatino Linotype"/>
+          <w:bCs/>
+          <w:color w:val="FF0000"/>
+          <w:sz w:val="20"/>
+          <w:szCs w:val="20"/>
+        </w:rPr>
+        <w:t xml:space="preserve"> is true %}</w:t>
       </w:r>
       <w:r>
         <w:rPr>
@@ -2465,7 +2960,31 @@
           <w:szCs w:val="20"/>
           <w:u w:val="single"/>
         </w:rPr>
-        <w:t>{{ domestic_violence_conditions.surrender_weapons_date }}</w:t>
+        <w:t xml:space="preserve">{{ </w:t>
+      </w:r>
+      <w:proofErr w:type="spellStart"/>
+      <w:r>
+        <w:rPr>
+          <w:rFonts w:ascii="Palatino Linotype" w:hAnsi="Palatino Linotype"/>
+          <w:b/>
+          <w:bCs/>
+          <w:sz w:val="20"/>
+          <w:szCs w:val="20"/>
+          <w:u w:val="single"/>
+        </w:rPr>
+        <w:t>domestic_violence_conditions.surrender_weapons_date</w:t>
+      </w:r>
+      <w:proofErr w:type="spellEnd"/>
+      <w:r>
+        <w:rPr>
+          <w:rFonts w:ascii="Palatino Linotype" w:hAnsi="Palatino Linotype"/>
+          <w:b/>
+          <w:bCs/>
+          <w:sz w:val="20"/>
+          <w:szCs w:val="20"/>
+          <w:u w:val="single"/>
+        </w:rPr>
+        <w:t xml:space="preserve"> }}</w:t>
       </w:r>
       <w:r>
         <w:rPr>
@@ -2542,6 +3061,7 @@
         </w:rPr>
         <w:t xml:space="preserve">{% if </w:t>
       </w:r>
+      <w:proofErr w:type="spellStart"/>
       <w:r>
         <w:rPr>
           <w:rFonts w:ascii="Palatino Linotype" w:hAnsi="Palatino Linotype"/>
@@ -2560,7 +3080,18 @@
           <w:sz w:val="20"/>
           <w:szCs w:val="20"/>
         </w:rPr>
-        <w:t>.no_alcohol_drugs is true %}</w:t>
+        <w:t>.no_alcohol_drugs</w:t>
+      </w:r>
+      <w:proofErr w:type="spellEnd"/>
+      <w:r>
+        <w:rPr>
+          <w:rFonts w:ascii="Palatino Linotype" w:hAnsi="Palatino Linotype"/>
+          <w:bCs/>
+          <w:color w:val="FF0000"/>
+          <w:sz w:val="20"/>
+          <w:szCs w:val="20"/>
+        </w:rPr>
+        <w:t xml:space="preserve"> is true %}</w:t>
       </w:r>
     </w:p>
     <w:p>
@@ -2612,6 +3143,7 @@
         </w:rPr>
         <w:t xml:space="preserve">{% if </w:t>
       </w:r>
+      <w:proofErr w:type="spellStart"/>
       <w:r>
         <w:rPr>
           <w:rFonts w:ascii="Palatino Linotype" w:hAnsi="Palatino Linotype"/>
@@ -2630,7 +3162,18 @@
           <w:sz w:val="20"/>
           <w:szCs w:val="20"/>
         </w:rPr>
-        <w:t>.alcohol_drugs_assessment is true %}</w:t>
+        <w:t>.alcohol_drugs_assessment</w:t>
+      </w:r>
+      <w:proofErr w:type="spellEnd"/>
+      <w:r>
+        <w:rPr>
+          <w:rFonts w:ascii="Palatino Linotype" w:hAnsi="Palatino Linotype"/>
+          <w:bCs/>
+          <w:color w:val="FF0000"/>
+          <w:sz w:val="20"/>
+          <w:szCs w:val="20"/>
+        </w:rPr>
+        <w:t xml:space="preserve"> is true %}</w:t>
       </w:r>
     </w:p>
     <w:p>
@@ -2668,7 +3211,18 @@
           <w:sz w:val="20"/>
           <w:szCs w:val="20"/>
         </w:rPr>
-        <w:t>{% endif %}{% if bond_conditions</w:t>
+        <w:t xml:space="preserve">{% endif %}{% if </w:t>
+      </w:r>
+      <w:proofErr w:type="spellStart"/>
+      <w:r>
+        <w:rPr>
+          <w:rFonts w:ascii="Palatino Linotype" w:hAnsi="Palatino Linotype"/>
+          <w:bCs/>
+          <w:color w:val="FF0000"/>
+          <w:sz w:val="20"/>
+          <w:szCs w:val="20"/>
+        </w:rPr>
+        <w:t>bond_conditions</w:t>
       </w:r>
       <w:r>
         <w:rPr>
@@ -2688,7 +3242,18 @@
           <w:sz w:val="20"/>
           <w:szCs w:val="20"/>
         </w:rPr>
-        <w:t>_assessment is true %}</w:t>
+        <w:t>_assessment</w:t>
+      </w:r>
+      <w:proofErr w:type="spellEnd"/>
+      <w:r>
+        <w:rPr>
+          <w:rFonts w:ascii="Palatino Linotype" w:hAnsi="Palatino Linotype"/>
+          <w:bCs/>
+          <w:color w:val="FF0000"/>
+          <w:sz w:val="20"/>
+          <w:szCs w:val="20"/>
+        </w:rPr>
+        <w:t xml:space="preserve"> is true %}</w:t>
       </w:r>
     </w:p>
     <w:p>
@@ -2746,6 +3311,7 @@
         </w:rPr>
         <w:t xml:space="preserve">{% endif %}{% if </w:t>
       </w:r>
+      <w:proofErr w:type="spellStart"/>
       <w:r>
         <w:rPr>
           <w:rFonts w:ascii="Palatino Linotype" w:hAnsi="Palatino Linotype"/>
@@ -2764,7 +3330,18 @@
           <w:sz w:val="20"/>
           <w:szCs w:val="20"/>
         </w:rPr>
-        <w:t>.alcohol_test_kiosk is true %}</w:t>
+        <w:t>.alcohol_test_kiosk</w:t>
+      </w:r>
+      <w:proofErr w:type="spellEnd"/>
+      <w:r>
+        <w:rPr>
+          <w:rFonts w:ascii="Palatino Linotype" w:hAnsi="Palatino Linotype"/>
+          <w:bCs/>
+          <w:color w:val="FF0000"/>
+          <w:sz w:val="20"/>
+          <w:szCs w:val="20"/>
+        </w:rPr>
+        <w:t xml:space="preserve"> is true %}</w:t>
       </w:r>
     </w:p>
     <w:p>
@@ -2792,7 +3369,27 @@
           <w:sz w:val="20"/>
           <w:szCs w:val="20"/>
         </w:rPr>
-        <w:t>Defendant shall report to the Office of Community Control forthwith to determine a schedule for alcohol tests with the AB (Alcohol) Kisok.</w:t>
+        <w:t xml:space="preserve">Defendant shall report to the Office of Community Control forthwith to determine a schedule for alcohol tests with the AB (Alcohol) </w:t>
+      </w:r>
+      <w:proofErr w:type="spellStart"/>
+      <w:r>
+        <w:rPr>
+          <w:rFonts w:ascii="Palatino Linotype" w:hAnsi="Palatino Linotype"/>
+          <w:bCs/>
+          <w:sz w:val="20"/>
+          <w:szCs w:val="20"/>
+        </w:rPr>
+        <w:t>Kisok</w:t>
+      </w:r>
+      <w:proofErr w:type="spellEnd"/>
+      <w:r>
+        <w:rPr>
+          <w:rFonts w:ascii="Palatino Linotype" w:hAnsi="Palatino Linotype"/>
+          <w:bCs/>
+          <w:sz w:val="20"/>
+          <w:szCs w:val="20"/>
+        </w:rPr>
+        <w:t>.</w:t>
       </w:r>
       <w:r>
         <w:rPr>
@@ -2804,6 +3401,7 @@
         </w:rPr>
         <w:t xml:space="preserve">{% endif %}{% if </w:t>
       </w:r>
+      <w:proofErr w:type="spellStart"/>
       <w:r>
         <w:rPr>
           <w:rFonts w:ascii="Palatino Linotype" w:hAnsi="Palatino Linotype"/>
@@ -2822,7 +3420,18 @@
           <w:sz w:val="20"/>
           <w:szCs w:val="20"/>
         </w:rPr>
-        <w:t>.specialized_docket is true %}</w:t>
+        <w:t>.specialized_docket</w:t>
+      </w:r>
+      <w:proofErr w:type="spellEnd"/>
+      <w:r>
+        <w:rPr>
+          <w:rFonts w:ascii="Palatino Linotype" w:hAnsi="Palatino Linotype"/>
+          <w:bCs/>
+          <w:color w:val="FF0000"/>
+          <w:sz w:val="20"/>
+          <w:szCs w:val="20"/>
+        </w:rPr>
+        <w:t xml:space="preserve"> is true %}</w:t>
       </w:r>
     </w:p>
     <w:p>
@@ -2871,6 +3480,7 @@
         </w:rPr>
         <w:t xml:space="preserve"> </w:t>
       </w:r>
+      <w:proofErr w:type="spellStart"/>
       <w:r>
         <w:rPr>
           <w:rFonts w:ascii="Palatino Linotype" w:hAnsi="Palatino Linotype"/>
@@ -2887,7 +3497,17 @@
           <w:sz w:val="20"/>
           <w:szCs w:val="20"/>
         </w:rPr>
-        <w:t>.specialized_docket_type }}.</w:t>
+        <w:t>.specialized_docket_type</w:t>
+      </w:r>
+      <w:proofErr w:type="spellEnd"/>
+      <w:r>
+        <w:rPr>
+          <w:rFonts w:ascii="Palatino Linotype" w:hAnsi="Palatino Linotype"/>
+          <w:bCs/>
+          <w:sz w:val="20"/>
+          <w:szCs w:val="20"/>
+        </w:rPr>
+        <w:t xml:space="preserve"> }}.</w:t>
       </w:r>
       <w:r>
         <w:rPr>
@@ -2909,6 +3529,7 @@
         </w:rPr>
         <w:t xml:space="preserve">{% if </w:t>
       </w:r>
+      <w:proofErr w:type="spellStart"/>
       <w:r>
         <w:rPr>
           <w:rFonts w:ascii="Palatino Linotype" w:hAnsi="Palatino Linotype"/>
@@ -2927,7 +3548,18 @@
           <w:sz w:val="20"/>
           <w:szCs w:val="20"/>
         </w:rPr>
-        <w:t>.monitoring is true %}</w:t>
+        <w:t>.monitoring</w:t>
+      </w:r>
+      <w:proofErr w:type="spellEnd"/>
+      <w:r>
+        <w:rPr>
+          <w:rFonts w:ascii="Palatino Linotype" w:hAnsi="Palatino Linotype"/>
+          <w:bCs/>
+          <w:color w:val="FF0000"/>
+          <w:sz w:val="20"/>
+          <w:szCs w:val="20"/>
+        </w:rPr>
+        <w:t xml:space="preserve"> is true %}</w:t>
       </w:r>
     </w:p>
     <w:p>
@@ -3048,6 +3680,7 @@
         </w:rPr>
         <w:t xml:space="preserve"> </w:t>
       </w:r>
+      <w:proofErr w:type="spellStart"/>
       <w:r>
         <w:rPr>
           <w:rFonts w:ascii="Palatino Linotype" w:hAnsi="Palatino Linotype"/>
@@ -3064,7 +3697,17 @@
           <w:sz w:val="20"/>
           <w:szCs w:val="20"/>
         </w:rPr>
-        <w:t>.monitoring_type }}.</w:t>
+        <w:t>.monitoring_type</w:t>
+      </w:r>
+      <w:proofErr w:type="spellEnd"/>
+      <w:r>
+        <w:rPr>
+          <w:rFonts w:ascii="Palatino Linotype" w:hAnsi="Palatino Linotype"/>
+          <w:bCs/>
+          <w:sz w:val="20"/>
+          <w:szCs w:val="20"/>
+        </w:rPr>
+        <w:t xml:space="preserve"> }}.</w:t>
       </w:r>
       <w:r>
         <w:rPr>
@@ -3093,7 +3736,29 @@
           <w:sz w:val="20"/>
           <w:szCs w:val="20"/>
         </w:rPr>
-        <w:t>% if bond_conditions.monitoring_type == ‘</w:t>
+        <w:t xml:space="preserve">% if </w:t>
+      </w:r>
+      <w:proofErr w:type="spellStart"/>
+      <w:r>
+        <w:rPr>
+          <w:rFonts w:ascii="Palatino Linotype" w:hAnsi="Palatino Linotype"/>
+          <w:bCs/>
+          <w:color w:val="FF0000"/>
+          <w:sz w:val="20"/>
+          <w:szCs w:val="20"/>
+        </w:rPr>
+        <w:t>bond_conditions.monitoring_type</w:t>
+      </w:r>
+      <w:proofErr w:type="spellEnd"/>
+      <w:r>
+        <w:rPr>
+          <w:rFonts w:ascii="Palatino Linotype" w:hAnsi="Palatino Linotype"/>
+          <w:bCs/>
+          <w:color w:val="FF0000"/>
+          <w:sz w:val="20"/>
+          <w:szCs w:val="20"/>
+        </w:rPr>
+        <w:t xml:space="preserve"> == ‘</w:t>
       </w:r>
       <w:r>
         <w:rPr>
@@ -3190,7 +3855,29 @@
           <w:sz w:val="20"/>
           <w:szCs w:val="20"/>
         </w:rPr>
-        <w:t>{% if custodial_supervision.ordered is true %}</w:t>
+        <w:t xml:space="preserve">{% if </w:t>
+      </w:r>
+      <w:proofErr w:type="spellStart"/>
+      <w:r>
+        <w:rPr>
+          <w:rFonts w:ascii="Palatino Linotype" w:hAnsi="Palatino Linotype"/>
+          <w:bCs/>
+          <w:color w:val="FF0000"/>
+          <w:sz w:val="20"/>
+          <w:szCs w:val="20"/>
+        </w:rPr>
+        <w:t>custodial_supervision.ordered</w:t>
+      </w:r>
+      <w:proofErr w:type="spellEnd"/>
+      <w:r>
+        <w:rPr>
+          <w:rFonts w:ascii="Palatino Linotype" w:hAnsi="Palatino Linotype"/>
+          <w:bCs/>
+          <w:color w:val="FF0000"/>
+          <w:sz w:val="20"/>
+          <w:szCs w:val="20"/>
+        </w:rPr>
+        <w:t xml:space="preserve"> is true %}</w:t>
       </w:r>
     </w:p>
     <w:p>
@@ -3238,7 +3925,31 @@
           <w:szCs w:val="20"/>
           <w:u w:val="single"/>
         </w:rPr>
-        <w:t>{{ custodial_supervision.supervisor }}</w:t>
+        <w:t xml:space="preserve">{{ </w:t>
+      </w:r>
+      <w:proofErr w:type="spellStart"/>
+      <w:r>
+        <w:rPr>
+          <w:rFonts w:ascii="Palatino Linotype" w:hAnsi="Palatino Linotype"/>
+          <w:b/>
+          <w:bCs/>
+          <w:sz w:val="20"/>
+          <w:szCs w:val="20"/>
+          <w:u w:val="single"/>
+        </w:rPr>
+        <w:t>custodial_supervision.supervisor</w:t>
+      </w:r>
+      <w:proofErr w:type="spellEnd"/>
+      <w:r>
+        <w:rPr>
+          <w:rFonts w:ascii="Palatino Linotype" w:hAnsi="Palatino Linotype"/>
+          <w:b/>
+          <w:bCs/>
+          <w:sz w:val="20"/>
+          <w:szCs w:val="20"/>
+          <w:u w:val="single"/>
+        </w:rPr>
+        <w:t xml:space="preserve"> }}</w:t>
       </w:r>
       <w:r>
         <w:rPr>
@@ -3277,7 +3988,29 @@
           <w:sz w:val="20"/>
           <w:szCs w:val="20"/>
         </w:rPr>
-        <w:t>if other_conditions.ordered is true %}</w:t>
+        <w:t xml:space="preserve">if </w:t>
+      </w:r>
+      <w:proofErr w:type="spellStart"/>
+      <w:r>
+        <w:rPr>
+          <w:rFonts w:ascii="Palatino Linotype" w:hAnsi="Palatino Linotype"/>
+          <w:bCs/>
+          <w:color w:val="FF0000"/>
+          <w:sz w:val="20"/>
+          <w:szCs w:val="20"/>
+        </w:rPr>
+        <w:t>other_conditions.ordered</w:t>
+      </w:r>
+      <w:proofErr w:type="spellEnd"/>
+      <w:r>
+        <w:rPr>
+          <w:rFonts w:ascii="Palatino Linotype" w:hAnsi="Palatino Linotype"/>
+          <w:bCs/>
+          <w:color w:val="FF0000"/>
+          <w:sz w:val="20"/>
+          <w:szCs w:val="20"/>
+        </w:rPr>
+        <w:t xml:space="preserve"> is true %}</w:t>
       </w:r>
       <w:r>
         <w:rPr>
@@ -3338,7 +4071,27 @@
           <w:sz w:val="20"/>
           <w:szCs w:val="20"/>
         </w:rPr>
-        <w:t>{{ other_conditions.terms }}</w:t>
+        <w:t xml:space="preserve">{{ </w:t>
+      </w:r>
+      <w:proofErr w:type="spellStart"/>
+      <w:r>
+        <w:rPr>
+          <w:rFonts w:ascii="Palatino Linotype" w:hAnsi="Palatino Linotype"/>
+          <w:bCs/>
+          <w:sz w:val="20"/>
+          <w:szCs w:val="20"/>
+        </w:rPr>
+        <w:t>other_conditions.terms</w:t>
+      </w:r>
+      <w:proofErr w:type="spellEnd"/>
+      <w:r>
+        <w:rPr>
+          <w:rFonts w:ascii="Palatino Linotype" w:hAnsi="Palatino Linotype"/>
+          <w:bCs/>
+          <w:sz w:val="20"/>
+          <w:szCs w:val="20"/>
+        </w:rPr>
+        <w:t xml:space="preserve"> }}</w:t>
       </w:r>
       <w:r>
         <w:rPr>
@@ -3502,23 +4255,50 @@
           <w:sz w:val="20"/>
           <w:szCs w:val="20"/>
         </w:rPr>
-        <w:t>{{ judicial_officer.officer_</w:t>
-      </w:r>
-      <w:r>
-        <w:rPr>
-          <w:rFonts w:ascii="Palatino Linotype" w:hAnsi="Palatino Linotype"/>
-          <w:sz w:val="20"/>
-          <w:szCs w:val="20"/>
-        </w:rPr>
-        <w:t xml:space="preserve">type }} </w:t>
-      </w:r>
-      <w:r>
-        <w:rPr>
-          <w:rFonts w:ascii="Palatino Linotype" w:hAnsi="Palatino Linotype"/>
-          <w:sz w:val="20"/>
-          <w:szCs w:val="20"/>
-        </w:rPr>
-        <w:t>{{ judicial_officer</w:t>
+        <w:t xml:space="preserve">{{ </w:t>
+      </w:r>
+      <w:proofErr w:type="spellStart"/>
+      <w:r>
+        <w:rPr>
+          <w:rFonts w:ascii="Palatino Linotype" w:hAnsi="Palatino Linotype"/>
+          <w:sz w:val="20"/>
+          <w:szCs w:val="20"/>
+        </w:rPr>
+        <w:t>judicial_officer.officer_</w:t>
+      </w:r>
+      <w:r>
+        <w:rPr>
+          <w:rFonts w:ascii="Palatino Linotype" w:hAnsi="Palatino Linotype"/>
+          <w:sz w:val="20"/>
+          <w:szCs w:val="20"/>
+        </w:rPr>
+        <w:t>type</w:t>
+      </w:r>
+      <w:proofErr w:type="spellEnd"/>
+      <w:r>
+        <w:rPr>
+          <w:rFonts w:ascii="Palatino Linotype" w:hAnsi="Palatino Linotype"/>
+          <w:sz w:val="20"/>
+          <w:szCs w:val="20"/>
+        </w:rPr>
+        <w:t xml:space="preserve"> }} </w:t>
+      </w:r>
+      <w:r>
+        <w:rPr>
+          <w:rFonts w:ascii="Palatino Linotype" w:hAnsi="Palatino Linotype"/>
+          <w:sz w:val="20"/>
+          <w:szCs w:val="20"/>
+        </w:rPr>
+        <w:t xml:space="preserve">{{ </w:t>
+      </w:r>
+      <w:proofErr w:type="spellStart"/>
+      <w:r>
+        <w:rPr>
+          <w:rFonts w:ascii="Palatino Linotype" w:hAnsi="Palatino Linotype"/>
+          <w:sz w:val="20"/>
+          <w:szCs w:val="20"/>
+        </w:rPr>
+        <w:t>judicial_officer</w:t>
       </w:r>
       <w:r>
         <w:rPr>
@@ -3528,6 +4308,7 @@
         </w:rPr>
         <w:t>.first_name</w:t>
       </w:r>
+      <w:proofErr w:type="spellEnd"/>
       <w:r>
         <w:rPr>
           <w:rFonts w:ascii="Palatino Linotype" w:hAnsi="Palatino Linotype"/>
@@ -3550,7 +4331,25 @@
           <w:sz w:val="20"/>
           <w:szCs w:val="20"/>
         </w:rPr>
-        <w:t>{{ judicial_officer.last_name }}</w:t>
+        <w:t xml:space="preserve">{{ </w:t>
+      </w:r>
+      <w:proofErr w:type="spellStart"/>
+      <w:r>
+        <w:rPr>
+          <w:rFonts w:ascii="Palatino Linotype" w:hAnsi="Palatino Linotype"/>
+          <w:sz w:val="20"/>
+          <w:szCs w:val="20"/>
+        </w:rPr>
+        <w:t>judicial_officer.last_name</w:t>
+      </w:r>
+      <w:proofErr w:type="spellEnd"/>
+      <w:r>
+        <w:rPr>
+          <w:rFonts w:ascii="Palatino Linotype" w:hAnsi="Palatino Linotype"/>
+          <w:sz w:val="20"/>
+          <w:szCs w:val="20"/>
+        </w:rPr>
+        <w:t xml:space="preserve"> }}</w:t>
       </w:r>
     </w:p>
     <w:p>
@@ -3613,7 +4412,18 @@
           <w:sz w:val="20"/>
           <w:szCs w:val="20"/>
         </w:rPr>
-        <w:t>% if judicial_of</w:t>
+        <w:t xml:space="preserve">% if </w:t>
+      </w:r>
+      <w:proofErr w:type="spellStart"/>
+      <w:r>
+        <w:rPr>
+          <w:rFonts w:ascii="Palatino Linotype" w:hAnsi="Palatino Linotype"/>
+          <w:bCs/>
+          <w:color w:val="FF0000"/>
+          <w:sz w:val="20"/>
+          <w:szCs w:val="20"/>
+        </w:rPr>
+        <w:t>judicial_of</w:t>
       </w:r>
       <w:r>
         <w:rPr>
@@ -3643,7 +4453,18 @@
           <w:sz w:val="20"/>
           <w:szCs w:val="20"/>
         </w:rPr>
-        <w:t>_type  ==  ‘Magistrate’ %}</w:t>
+        <w:t>_type</w:t>
+      </w:r>
+      <w:proofErr w:type="spellEnd"/>
+      <w:r>
+        <w:rPr>
+          <w:rFonts w:ascii="Palatino Linotype" w:hAnsi="Palatino Linotype"/>
+          <w:bCs/>
+          <w:color w:val="FF0000"/>
+          <w:sz w:val="20"/>
+          <w:szCs w:val="20"/>
+        </w:rPr>
+        <w:t xml:space="preserve">  ==  ‘Magistrate’ %}</w:t>
       </w:r>
     </w:p>
     <w:p>
@@ -3804,7 +4625,43 @@
           <w:sz w:val="16"/>
           <w:szCs w:val="16"/>
         </w:rPr>
-        <w:t>Prosecutor’s Office: PS    OM     EM; Defendant’s Attorney: PS     OM     EM; {{ defendant.first_name }} {{ defendant.last_name}}: PS     OM     EM;</w:t>
+        <w:t xml:space="preserve">Prosecutor’s Office: PS    OM     EM; Defendant’s Attorney: PS     OM     EM; {{ </w:t>
+      </w:r>
+      <w:proofErr w:type="spellStart"/>
+      <w:r>
+        <w:rPr>
+          <w:rFonts w:ascii="Palatino Linotype" w:hAnsi="Palatino Linotype"/>
+          <w:sz w:val="16"/>
+          <w:szCs w:val="16"/>
+        </w:rPr>
+        <w:t>defendant.first_name</w:t>
+      </w:r>
+      <w:proofErr w:type="spellEnd"/>
+      <w:r>
+        <w:rPr>
+          <w:rFonts w:ascii="Palatino Linotype" w:hAnsi="Palatino Linotype"/>
+          <w:sz w:val="16"/>
+          <w:szCs w:val="16"/>
+        </w:rPr>
+        <w:t xml:space="preserve"> }} {{ </w:t>
+      </w:r>
+      <w:proofErr w:type="spellStart"/>
+      <w:r>
+        <w:rPr>
+          <w:rFonts w:ascii="Palatino Linotype" w:hAnsi="Palatino Linotype"/>
+          <w:sz w:val="16"/>
+          <w:szCs w:val="16"/>
+        </w:rPr>
+        <w:t>defendant.last_name</w:t>
+      </w:r>
+      <w:proofErr w:type="spellEnd"/>
+      <w:r>
+        <w:rPr>
+          <w:rFonts w:ascii="Palatino Linotype" w:hAnsi="Palatino Linotype"/>
+          <w:sz w:val="16"/>
+          <w:szCs w:val="16"/>
+        </w:rPr>
+        <w:t>}}: PS     OM     EM;</w:t>
       </w:r>
     </w:p>
     <w:p>
@@ -3833,7 +4690,79 @@
           <w:sz w:val="16"/>
           <w:szCs w:val="16"/>
         </w:rPr>
-        <w:t>{% if community_control.ordered is true or bond_conditions.monitoring is true %}Community Control: PS    EM;{% endif %}{% if jail_terms.ordered is true or apply_jtc == ‘Sentence’ %}County Jail: PS   EM;{% endif %}</w:t>
+        <w:t xml:space="preserve">{% if </w:t>
+      </w:r>
+      <w:proofErr w:type="spellStart"/>
+      <w:r>
+        <w:rPr>
+          <w:rFonts w:ascii="Palatino Linotype" w:hAnsi="Palatino Linotype"/>
+          <w:sz w:val="16"/>
+          <w:szCs w:val="16"/>
+        </w:rPr>
+        <w:t>community_control.ordered</w:t>
+      </w:r>
+      <w:proofErr w:type="spellEnd"/>
+      <w:r>
+        <w:rPr>
+          <w:rFonts w:ascii="Palatino Linotype" w:hAnsi="Palatino Linotype"/>
+          <w:sz w:val="16"/>
+          <w:szCs w:val="16"/>
+        </w:rPr>
+        <w:t xml:space="preserve"> is true or </w:t>
+      </w:r>
+      <w:proofErr w:type="spellStart"/>
+      <w:r>
+        <w:rPr>
+          <w:rFonts w:ascii="Palatino Linotype" w:hAnsi="Palatino Linotype"/>
+          <w:sz w:val="16"/>
+          <w:szCs w:val="16"/>
+        </w:rPr>
+        <w:t>bond_conditions.monitoring</w:t>
+      </w:r>
+      <w:proofErr w:type="spellEnd"/>
+      <w:r>
+        <w:rPr>
+          <w:rFonts w:ascii="Palatino Linotype" w:hAnsi="Palatino Linotype"/>
+          <w:sz w:val="16"/>
+          <w:szCs w:val="16"/>
+        </w:rPr>
+        <w:t xml:space="preserve"> is true %}Community Control: PS    EM;{% endif %}{% if </w:t>
+      </w:r>
+      <w:proofErr w:type="spellStart"/>
+      <w:r>
+        <w:rPr>
+          <w:rFonts w:ascii="Palatino Linotype" w:hAnsi="Palatino Linotype"/>
+          <w:sz w:val="16"/>
+          <w:szCs w:val="16"/>
+        </w:rPr>
+        <w:t>jail_terms.ordered</w:t>
+      </w:r>
+      <w:proofErr w:type="spellEnd"/>
+      <w:r>
+        <w:rPr>
+          <w:rFonts w:ascii="Palatino Linotype" w:hAnsi="Palatino Linotype"/>
+          <w:sz w:val="16"/>
+          <w:szCs w:val="16"/>
+        </w:rPr>
+        <w:t xml:space="preserve"> is true or </w:t>
+      </w:r>
+      <w:proofErr w:type="spellStart"/>
+      <w:r>
+        <w:rPr>
+          <w:rFonts w:ascii="Palatino Linotype" w:hAnsi="Palatino Linotype"/>
+          <w:sz w:val="16"/>
+          <w:szCs w:val="16"/>
+        </w:rPr>
+        <w:t>apply_jtc</w:t>
+      </w:r>
+      <w:proofErr w:type="spellEnd"/>
+      <w:r>
+        <w:rPr>
+          <w:rFonts w:ascii="Palatino Linotype" w:hAnsi="Palatino Linotype"/>
+          <w:sz w:val="16"/>
+          <w:szCs w:val="16"/>
+        </w:rPr>
+        <w:t xml:space="preserve"> == ‘Sentence’ %}County Jail: PS   EM;{% endif %}</w:t>
       </w:r>
     </w:p>
     <w:p>
@@ -4057,8 +4986,9 @@
         <w:sz w:val="20"/>
         <w:szCs w:val="20"/>
       </w:rPr>
-      <w:t>% if judicial_officer.officer_type  ==  ‘Magistrate’ %}Magistrate Decision –</w:t>
+      <w:t xml:space="preserve">% if </w:t>
     </w:r>
+    <w:proofErr w:type="spellStart"/>
     <w:r>
       <w:rPr>
         <w:rFonts w:ascii="Palatino Linotype" w:hAnsi="Palatino Linotype"/>
@@ -4066,8 +4996,9 @@
         <w:sz w:val="20"/>
         <w:szCs w:val="20"/>
       </w:rPr>
-      <w:t xml:space="preserve"> </w:t>
+      <w:t>judicial_officer.officer_type</w:t>
     </w:r>
+    <w:proofErr w:type="spellEnd"/>
     <w:r>
       <w:rPr>
         <w:rFonts w:ascii="Palatino Linotype" w:hAnsi="Palatino Linotype"/>
@@ -4075,7 +5006,7 @@
         <w:sz w:val="20"/>
         <w:szCs w:val="20"/>
       </w:rPr>
-      <w:t>Bond</w:t>
+      <w:t xml:space="preserve">  ==  ‘Magistrate’ %}Magistrate Decision –</w:t>
     </w:r>
     <w:r>
       <w:rPr>
@@ -4084,7 +5015,7 @@
         <w:sz w:val="20"/>
         <w:szCs w:val="20"/>
       </w:rPr>
-      <w:t xml:space="preserve"> Hearing</w:t>
+      <w:t xml:space="preserve"> </w:t>
     </w:r>
     <w:r>
       <w:rPr>
@@ -4093,6 +5024,24 @@
         <w:sz w:val="20"/>
         <w:szCs w:val="20"/>
       </w:rPr>
+      <w:t>Bond</w:t>
+    </w:r>
+    <w:r>
+      <w:rPr>
+        <w:rFonts w:ascii="Palatino Linotype" w:hAnsi="Palatino Linotype"/>
+        <w:bCs/>
+        <w:sz w:val="20"/>
+        <w:szCs w:val="20"/>
+      </w:rPr>
+      <w:t xml:space="preserve"> Hearing</w:t>
+    </w:r>
+    <w:r>
+      <w:rPr>
+        <w:rFonts w:ascii="Palatino Linotype" w:hAnsi="Palatino Linotype"/>
+        <w:bCs/>
+        <w:sz w:val="20"/>
+        <w:szCs w:val="20"/>
+      </w:rPr>
       <w:t xml:space="preserve"> Entry</w:t>
     </w:r>
     <w:r>
@@ -4101,14 +5050,50 @@
         <w:sz w:val="20"/>
         <w:szCs w:val="20"/>
       </w:rPr>
-      <w:t>{% elif judicial_officer.officer_type == ‘Judge’ %}</w:t>
+      <w:t xml:space="preserve">{% </w:t>
     </w:r>
+    <w:proofErr w:type="spellStart"/>
     <w:r>
       <w:rPr>
         <w:rFonts w:ascii="Palatino Linotype" w:hAnsi="Palatino Linotype"/>
         <w:sz w:val="20"/>
         <w:szCs w:val="20"/>
       </w:rPr>
+      <w:t>elif</w:t>
+    </w:r>
+    <w:proofErr w:type="spellEnd"/>
+    <w:r>
+      <w:rPr>
+        <w:rFonts w:ascii="Palatino Linotype" w:hAnsi="Palatino Linotype"/>
+        <w:sz w:val="20"/>
+        <w:szCs w:val="20"/>
+      </w:rPr>
+      <w:t xml:space="preserve"> </w:t>
+    </w:r>
+    <w:proofErr w:type="spellStart"/>
+    <w:r>
+      <w:rPr>
+        <w:rFonts w:ascii="Palatino Linotype" w:hAnsi="Palatino Linotype"/>
+        <w:sz w:val="20"/>
+        <w:szCs w:val="20"/>
+      </w:rPr>
+      <w:t>judicial_officer.officer_type</w:t>
+    </w:r>
+    <w:proofErr w:type="spellEnd"/>
+    <w:r>
+      <w:rPr>
+        <w:rFonts w:ascii="Palatino Linotype" w:hAnsi="Palatino Linotype"/>
+        <w:sz w:val="20"/>
+        <w:szCs w:val="20"/>
+      </w:rPr>
+      <w:t xml:space="preserve"> == ‘Judge’ %}</w:t>
+    </w:r>
+    <w:r>
+      <w:rPr>
+        <w:rFonts w:ascii="Palatino Linotype" w:hAnsi="Palatino Linotype"/>
+        <w:sz w:val="20"/>
+        <w:szCs w:val="20"/>
+      </w:rPr>
       <w:t>Bond Hearing</w:t>
     </w:r>
     <w:r>
@@ -4117,7 +5102,25 @@
         <w:sz w:val="20"/>
         <w:szCs w:val="20"/>
       </w:rPr>
-      <w:t xml:space="preserve"> Judgment Entry{% endif %} {{ case_number </w:t>
+      <w:t xml:space="preserve"> Judgment Entry{% endif %} {{ </w:t>
+    </w:r>
+    <w:proofErr w:type="spellStart"/>
+    <w:r>
+      <w:rPr>
+        <w:rFonts w:ascii="Palatino Linotype" w:hAnsi="Palatino Linotype"/>
+        <w:sz w:val="20"/>
+        <w:szCs w:val="20"/>
+      </w:rPr>
+      <w:t>case_number</w:t>
+    </w:r>
+    <w:proofErr w:type="spellEnd"/>
+    <w:r>
+      <w:rPr>
+        <w:rFonts w:ascii="Palatino Linotype" w:hAnsi="Palatino Linotype"/>
+        <w:sz w:val="20"/>
+        <w:szCs w:val="20"/>
+      </w:rPr>
+      <w:t xml:space="preserve"> </w:t>
     </w:r>
     <w:r>
       <w:rPr>

</xml_diff>

<commit_message>
Cleaned format all templates.
Cleaned format all templates.
</commit_message>
<xml_diff>
--- a/resources/Templates/Bond_Hearing_Template.docx
+++ b/resources/Templates/Bond_Hearing_Template.docx
@@ -1,6 +1,6 @@
 
 <file path=word/document.xml><?xml version="1.0" encoding="utf-8"?>
-<w:document xmlns:wpc="http://schemas.microsoft.com/office/word/2010/wordprocessingCanvas" xmlns:cx="http://schemas.microsoft.com/office/drawing/2014/chartex" xmlns:cx1="http://schemas.microsoft.com/office/drawing/2015/9/8/chartex" xmlns:cx2="http://schemas.microsoft.com/office/drawing/2015/10/21/chartex" xmlns:cx3="http://schemas.microsoft.com/office/drawing/2016/5/9/chartex" xmlns:cx4="http://schemas.microsoft.com/office/drawing/2016/5/10/chartex" xmlns:cx5="http://schemas.microsoft.com/office/drawing/2016/5/11/chartex" xmlns:cx6="http://schemas.microsoft.com/office/drawing/2016/5/12/chartex" xmlns:cx7="http://schemas.microsoft.com/office/drawing/2016/5/13/chartex" xmlns:cx8="http://schemas.microsoft.com/office/drawing/2016/5/14/chartex" xmlns:mc="http://schemas.openxmlformats.org/markup-compatibility/2006" xmlns:aink="http://schemas.microsoft.com/office/drawing/2016/ink" xmlns:am3d="http://schemas.microsoft.com/office/drawing/2017/model3d" xmlns:o="urn:schemas-microsoft-com:office:office" xmlns:r="http://schemas.openxmlformats.org/officeDocument/2006/relationships" xmlns:m="http://schemas.openxmlformats.org/officeDocument/2006/math" xmlns:v="urn:schemas-microsoft-com:vml" xmlns:wp14="http://schemas.microsoft.com/office/word/2010/wordprocessingDrawing" xmlns:wp="http://schemas.openxmlformats.org/drawingml/2006/wordprocessingDrawing" xmlns:w10="urn:schemas-microsoft-com:office:word" xmlns:w="http://schemas.openxmlformats.org/wordprocessingml/2006/main" xmlns:w14="http://schemas.microsoft.com/office/word/2010/wordml" xmlns:w15="http://schemas.microsoft.com/office/word/2012/wordml" xmlns:w16cex="http://schemas.microsoft.com/office/word/2018/wordml/cex" xmlns:w16cid="http://schemas.microsoft.com/office/word/2016/wordml/cid" xmlns:w16="http://schemas.microsoft.com/office/word/2018/wordml" xmlns:w16sdtdh="http://schemas.microsoft.com/office/word/2020/wordml/sdtdatahash" xmlns:w16se="http://schemas.microsoft.com/office/word/2015/wordml/symex" xmlns:wpg="http://schemas.microsoft.com/office/word/2010/wordprocessingGroup" xmlns:wpi="http://schemas.microsoft.com/office/word/2010/wordprocessingInk" xmlns:wne="http://schemas.microsoft.com/office/word/2006/wordml" xmlns:wps="http://schemas.microsoft.com/office/word/2010/wordprocessingShape" mc:Ignorable="w14 w15 w16se w16cid w16 w16cex w16sdtdh wp14">
+<w:document xmlns:wpc="http://schemas.microsoft.com/office/word/2010/wordprocessingCanvas" xmlns:cx="http://schemas.microsoft.com/office/drawing/2014/chartex" xmlns:cx1="http://schemas.microsoft.com/office/drawing/2015/9/8/chartex" xmlns:cx2="http://schemas.microsoft.com/office/drawing/2015/10/21/chartex" xmlns:cx3="http://schemas.microsoft.com/office/drawing/2016/5/9/chartex" xmlns:cx4="http://schemas.microsoft.com/office/drawing/2016/5/10/chartex" xmlns:cx5="http://schemas.microsoft.com/office/drawing/2016/5/11/chartex" xmlns:cx6="http://schemas.microsoft.com/office/drawing/2016/5/12/chartex" xmlns:cx7="http://schemas.microsoft.com/office/drawing/2016/5/13/chartex" xmlns:cx8="http://schemas.microsoft.com/office/drawing/2016/5/14/chartex" xmlns:mc="http://schemas.openxmlformats.org/markup-compatibility/2006" xmlns:aink="http://schemas.microsoft.com/office/drawing/2016/ink" xmlns:am3d="http://schemas.microsoft.com/office/drawing/2017/model3d" xmlns:o="urn:schemas-microsoft-com:office:office" xmlns:oel="http://schemas.microsoft.com/office/2019/extlst" xmlns:r="http://schemas.openxmlformats.org/officeDocument/2006/relationships" xmlns:m="http://schemas.openxmlformats.org/officeDocument/2006/math" xmlns:v="urn:schemas-microsoft-com:vml" xmlns:wp14="http://schemas.microsoft.com/office/word/2010/wordprocessingDrawing" xmlns:wp="http://schemas.openxmlformats.org/drawingml/2006/wordprocessingDrawing" xmlns:w10="urn:schemas-microsoft-com:office:word" xmlns:w="http://schemas.openxmlformats.org/wordprocessingml/2006/main" xmlns:w14="http://schemas.microsoft.com/office/word/2010/wordml" xmlns:w15="http://schemas.microsoft.com/office/word/2012/wordml" xmlns:w16cex="http://schemas.microsoft.com/office/word/2018/wordml/cex" xmlns:w16cid="http://schemas.microsoft.com/office/word/2016/wordml/cid" xmlns:w16="http://schemas.microsoft.com/office/word/2018/wordml" xmlns:w16sdtdh="http://schemas.microsoft.com/office/word/2020/wordml/sdtdatahash" xmlns:w16se="http://schemas.microsoft.com/office/word/2015/wordml/symex" xmlns:wpg="http://schemas.microsoft.com/office/word/2010/wordprocessingGroup" xmlns:wpi="http://schemas.microsoft.com/office/word/2010/wordprocessingInk" xmlns:wne="http://schemas.microsoft.com/office/word/2006/wordml" xmlns:wps="http://schemas.microsoft.com/office/word/2010/wordprocessingShape" mc:Ignorable="w14 w15 w16se w16cid w16 w16cex w16sdtdh wp14">
   <w:body>
     <w:p>
       <w:pPr>
@@ -249,6 +249,7 @@
         </w:rPr>
         <w:t xml:space="preserve">.  </w:t>
       </w:r>
+      <w:proofErr w:type="gramStart"/>
       <w:r>
         <w:rPr>
           <w:rFonts w:ascii="Palatino Linotype" w:hAnsi="Palatino Linotype"/>
@@ -264,7 +265,16 @@
           <w:sz w:val="20"/>
           <w:szCs w:val="20"/>
         </w:rPr>
-        <w:t>case_number</w:t>
+        <w:t>case</w:t>
+      </w:r>
+      <w:proofErr w:type="gramEnd"/>
+      <w:r>
+        <w:rPr>
+          <w:rFonts w:ascii="Palatino Linotype" w:hAnsi="Palatino Linotype"/>
+          <w:sz w:val="20"/>
+          <w:szCs w:val="20"/>
+        </w:rPr>
+        <w:t>_number</w:t>
       </w:r>
       <w:proofErr w:type="spellEnd"/>
       <w:r>
@@ -346,6 +356,7 @@
           <w:szCs w:val="20"/>
         </w:rPr>
       </w:pPr>
+      <w:proofErr w:type="gramStart"/>
       <w:r>
         <w:rPr>
           <w:rFonts w:ascii="Palatino Linotype" w:hAnsi="Palatino Linotype"/>
@@ -361,7 +372,16 @@
           <w:sz w:val="20"/>
           <w:szCs w:val="20"/>
         </w:rPr>
-        <w:t>defendant.</w:t>
+        <w:t>defendant</w:t>
+      </w:r>
+      <w:proofErr w:type="gramEnd"/>
+      <w:r>
+        <w:rPr>
+          <w:rFonts w:ascii="Palatino Linotype" w:hAnsi="Palatino Linotype"/>
+          <w:sz w:val="20"/>
+          <w:szCs w:val="20"/>
+        </w:rPr>
+        <w:t>.</w:t>
       </w:r>
       <w:r>
         <w:rPr>
@@ -570,7 +590,27 @@
           <w:sz w:val="20"/>
           <w:szCs w:val="20"/>
         </w:rPr>
-        <w:t>judicial_officer.officer_</w:t>
+        <w:t>judicial_</w:t>
+      </w:r>
+      <w:proofErr w:type="gramStart"/>
+      <w:r>
+        <w:rPr>
+          <w:rFonts w:ascii="Palatino Linotype" w:hAnsi="Palatino Linotype"/>
+          <w:bCs/>
+          <w:sz w:val="20"/>
+          <w:szCs w:val="20"/>
+        </w:rPr>
+        <w:t>officer.officer</w:t>
+      </w:r>
+      <w:proofErr w:type="gramEnd"/>
+      <w:r>
+        <w:rPr>
+          <w:rFonts w:ascii="Palatino Linotype" w:hAnsi="Palatino Linotype"/>
+          <w:bCs/>
+          <w:sz w:val="20"/>
+          <w:szCs w:val="20"/>
+        </w:rPr>
+        <w:t>_</w:t>
       </w:r>
       <w:r>
         <w:rPr>
@@ -727,7 +767,25 @@
           <w:sz w:val="20"/>
           <w:szCs w:val="20"/>
         </w:rPr>
-        <w:t>judicial_officer.officer_</w:t>
+        <w:t>judicial_</w:t>
+      </w:r>
+      <w:proofErr w:type="gramStart"/>
+      <w:r>
+        <w:rPr>
+          <w:rFonts w:ascii="Palatino Linotype" w:hAnsi="Palatino Linotype"/>
+          <w:sz w:val="20"/>
+          <w:szCs w:val="20"/>
+        </w:rPr>
+        <w:t>officer.officer</w:t>
+      </w:r>
+      <w:proofErr w:type="gramEnd"/>
+      <w:r>
+        <w:rPr>
+          <w:rFonts w:ascii="Palatino Linotype" w:hAnsi="Palatino Linotype"/>
+          <w:sz w:val="20"/>
+          <w:szCs w:val="20"/>
+        </w:rPr>
+        <w:t>_</w:t>
       </w:r>
       <w:r>
         <w:rPr>
@@ -826,6 +884,7 @@
         <w:tabs>
           <w:tab w:val="center" w:pos="4680"/>
         </w:tabs>
+        <w:jc w:val="both"/>
         <w:rPr>
           <w:rFonts w:ascii="Palatino Linotype" w:hAnsi="Palatino Linotype"/>
           <w:bCs/>
@@ -844,14 +903,6 @@
       <w:r>
         <w:rPr>
           <w:rFonts w:ascii="Palatino Linotype" w:hAnsi="Palatino Linotype"/>
-          <w:sz w:val="18"/>
-          <w:szCs w:val="18"/>
-        </w:rPr>
-        <w:t xml:space="preserve">    </w:t>
-      </w:r>
-      <w:r>
-        <w:rPr>
-          <w:rFonts w:ascii="Palatino Linotype" w:hAnsi="Palatino Linotype"/>
           <w:sz w:val="20"/>
           <w:szCs w:val="20"/>
           <w:lang w:val="en-CA"/>
@@ -909,7 +960,16 @@
           <w:sz w:val="20"/>
           <w:szCs w:val="20"/>
         </w:rPr>
-        <w:t xml:space="preserve"> on {{ </w:t>
+        <w:t xml:space="preserve"> on </w:t>
+      </w:r>
+      <w:proofErr w:type="gramStart"/>
+      <w:r>
+        <w:rPr>
+          <w:rFonts w:ascii="Palatino Linotype" w:hAnsi="Palatino Linotype"/>
+          <w:sz w:val="20"/>
+          <w:szCs w:val="20"/>
+        </w:rPr>
+        <w:t xml:space="preserve">{{ </w:t>
       </w:r>
       <w:proofErr w:type="spellStart"/>
       <w:r>
@@ -918,7 +978,16 @@
           <w:sz w:val="20"/>
           <w:szCs w:val="20"/>
         </w:rPr>
-        <w:t>plea_trial_date</w:t>
+        <w:t>plea</w:t>
+      </w:r>
+      <w:proofErr w:type="gramEnd"/>
+      <w:r>
+        <w:rPr>
+          <w:rFonts w:ascii="Palatino Linotype" w:hAnsi="Palatino Linotype"/>
+          <w:sz w:val="20"/>
+          <w:szCs w:val="20"/>
+        </w:rPr>
+        <w:t>_trial_date</w:t>
       </w:r>
       <w:proofErr w:type="spellEnd"/>
       <w:r>
@@ -1022,7 +1091,27 @@
           <w:sz w:val="20"/>
           <w:szCs w:val="20"/>
         </w:rPr>
-        <w:t xml:space="preserve"> is false %}Defendant was represented by {{ </w:t>
+        <w:t xml:space="preserve"> is false </w:t>
+      </w:r>
+      <w:proofErr w:type="gramStart"/>
+      <w:r>
+        <w:rPr>
+          <w:rFonts w:ascii="Palatino Linotype" w:hAnsi="Palatino Linotype"/>
+          <w:bCs/>
+          <w:sz w:val="20"/>
+          <w:szCs w:val="20"/>
+        </w:rPr>
+        <w:t>%}Defendant</w:t>
+      </w:r>
+      <w:proofErr w:type="gramEnd"/>
+      <w:r>
+        <w:rPr>
+          <w:rFonts w:ascii="Palatino Linotype" w:hAnsi="Palatino Linotype"/>
+          <w:bCs/>
+          <w:sz w:val="20"/>
+          <w:szCs w:val="20"/>
+        </w:rPr>
+        <w:t xml:space="preserve"> was represented by {{ </w:t>
       </w:r>
       <w:proofErr w:type="spellStart"/>
       <w:r>
@@ -1120,7 +1209,27 @@
           <w:sz w:val="20"/>
           <w:szCs w:val="20"/>
         </w:rPr>
-        <w:t xml:space="preserve"> is true %}Defendant </w:t>
+        <w:t xml:space="preserve"> is true </w:t>
+      </w:r>
+      <w:proofErr w:type="gramStart"/>
+      <w:r>
+        <w:rPr>
+          <w:rFonts w:ascii="Palatino Linotype" w:hAnsi="Palatino Linotype"/>
+          <w:bCs/>
+          <w:sz w:val="20"/>
+          <w:szCs w:val="20"/>
+        </w:rPr>
+        <w:t>%}Defendant</w:t>
+      </w:r>
+      <w:proofErr w:type="gramEnd"/>
+      <w:r>
+        <w:rPr>
+          <w:rFonts w:ascii="Palatino Linotype" w:hAnsi="Palatino Linotype"/>
+          <w:bCs/>
+          <w:sz w:val="20"/>
+          <w:szCs w:val="20"/>
+        </w:rPr>
+        <w:t xml:space="preserve"> </w:t>
       </w:r>
       <w:r>
         <w:rPr>
@@ -1157,504 +1266,6 @@
           <w:szCs w:val="20"/>
         </w:rPr>
         <w:t>{% endif %}</w:t>
-      </w:r>
-    </w:p>
-    <w:p>
-      <w:pPr>
-        <w:tabs>
-          <w:tab w:val="center" w:pos="4680"/>
-        </w:tabs>
-        <w:rPr>
-          <w:rFonts w:ascii="Palatino Linotype" w:hAnsi="Palatino Linotype"/>
-          <w:bCs/>
-          <w:sz w:val="20"/>
-          <w:szCs w:val="20"/>
-        </w:rPr>
-      </w:pPr>
-    </w:p>
-    <w:p>
-      <w:pPr>
-        <w:tabs>
-          <w:tab w:val="center" w:pos="4680"/>
-        </w:tabs>
-        <w:rPr>
-          <w:rFonts w:ascii="Palatino Linotype" w:hAnsi="Palatino Linotype"/>
-          <w:bCs/>
-          <w:sz w:val="20"/>
-          <w:szCs w:val="20"/>
-        </w:rPr>
-      </w:pPr>
-      <w:r>
-        <w:rPr>
-          <w:rFonts w:ascii="Palatino Linotype" w:hAnsi="Palatino Linotype"/>
-          <w:bCs/>
-          <w:sz w:val="20"/>
-          <w:szCs w:val="20"/>
-        </w:rPr>
-        <w:t xml:space="preserve">    </w:t>
-      </w:r>
-      <w:r>
-        <w:rPr>
-          <w:rFonts w:ascii="Palatino Linotype" w:hAnsi="Palatino Linotype"/>
-          <w:bCs/>
-          <w:sz w:val="20"/>
-          <w:szCs w:val="20"/>
-        </w:rPr>
-        <w:t xml:space="preserve">{% if </w:t>
-      </w:r>
-      <w:proofErr w:type="spellStart"/>
-      <w:r>
-        <w:rPr>
-          <w:rFonts w:ascii="Palatino Linotype" w:hAnsi="Palatino Linotype"/>
-          <w:bCs/>
-          <w:sz w:val="20"/>
-          <w:szCs w:val="20"/>
-        </w:rPr>
-        <w:t>bond_conditions.bond_modification_decision</w:t>
-      </w:r>
-      <w:proofErr w:type="spellEnd"/>
-      <w:r>
-        <w:rPr>
-          <w:rFonts w:ascii="Palatino Linotype" w:hAnsi="Palatino Linotype"/>
-          <w:bCs/>
-          <w:sz w:val="20"/>
-          <w:szCs w:val="20"/>
-        </w:rPr>
-        <w:t xml:space="preserve"> == ‘request to modify bond is denied’ %}The request to modify Defendant's bond in this case is DENIED. The </w:t>
-      </w:r>
-      <w:r>
-        <w:rPr>
-          <w:rFonts w:ascii="Palatino Linotype" w:hAnsi="Palatino Linotype"/>
-          <w:bCs/>
-          <w:sz w:val="20"/>
-          <w:szCs w:val="20"/>
-        </w:rPr>
-        <w:t xml:space="preserve">bond terms and conditions previously imposed in this case shall remain in effect. {% </w:t>
-      </w:r>
-      <w:proofErr w:type="spellStart"/>
-      <w:r>
-        <w:rPr>
-          <w:rFonts w:ascii="Palatino Linotype" w:hAnsi="Palatino Linotype"/>
-          <w:bCs/>
-          <w:sz w:val="20"/>
-          <w:szCs w:val="20"/>
-        </w:rPr>
-        <w:t>elif</w:t>
-      </w:r>
-      <w:proofErr w:type="spellEnd"/>
-      <w:r>
-        <w:rPr>
-          <w:rFonts w:ascii="Palatino Linotype" w:hAnsi="Palatino Linotype"/>
-          <w:bCs/>
-          <w:sz w:val="20"/>
-          <w:szCs w:val="20"/>
-        </w:rPr>
-        <w:t xml:space="preserve"> </w:t>
-      </w:r>
-      <w:proofErr w:type="spellStart"/>
-      <w:r>
-        <w:rPr>
-          <w:rFonts w:ascii="Palatino Linotype" w:hAnsi="Palatino Linotype"/>
-          <w:bCs/>
-          <w:sz w:val="20"/>
-          <w:szCs w:val="20"/>
-        </w:rPr>
-        <w:t>bond_conditions.bond_modification_decision</w:t>
-      </w:r>
-      <w:proofErr w:type="spellEnd"/>
-      <w:r>
-        <w:rPr>
-          <w:rFonts w:ascii="Palatino Linotype" w:hAnsi="Palatino Linotype"/>
-          <w:bCs/>
-          <w:sz w:val="20"/>
-          <w:szCs w:val="20"/>
-        </w:rPr>
-        <w:t xml:space="preserve"> == ‘request to </w:t>
-      </w:r>
-      <w:r>
-        <w:rPr>
-          <w:rFonts w:ascii="Palatino Linotype" w:hAnsi="Palatino Linotype"/>
-          <w:bCs/>
-          <w:sz w:val="20"/>
-          <w:szCs w:val="20"/>
-        </w:rPr>
-        <w:t xml:space="preserve">revoke bond is denied’ %}The request to revoke Defendant's bond in this case is DENIED. The bond terms and conditions previously imposed in this case shall remain in effect. </w:t>
-      </w:r>
-      <w:r>
-        <w:rPr>
-          <w:rFonts w:ascii="Palatino Linotype" w:hAnsi="Palatino Linotype"/>
-          <w:bCs/>
-          <w:sz w:val="20"/>
-          <w:szCs w:val="20"/>
-        </w:rPr>
-        <w:t xml:space="preserve">{% </w:t>
-      </w:r>
-      <w:proofErr w:type="spellStart"/>
-      <w:r>
-        <w:rPr>
-          <w:rFonts w:ascii="Palatino Linotype" w:hAnsi="Palatino Linotype"/>
-          <w:bCs/>
-          <w:sz w:val="20"/>
-          <w:szCs w:val="20"/>
-        </w:rPr>
-        <w:t>elif</w:t>
-      </w:r>
-      <w:proofErr w:type="spellEnd"/>
-      <w:r>
-        <w:rPr>
-          <w:rFonts w:ascii="Palatino Linotype" w:hAnsi="Palatino Linotype"/>
-          <w:bCs/>
-          <w:sz w:val="20"/>
-          <w:szCs w:val="20"/>
-        </w:rPr>
-        <w:t xml:space="preserve"> </w:t>
-      </w:r>
-      <w:proofErr w:type="spellStart"/>
-      <w:r>
-        <w:rPr>
-          <w:rFonts w:ascii="Palatino Linotype" w:hAnsi="Palatino Linotype"/>
-          <w:bCs/>
-          <w:sz w:val="20"/>
-          <w:szCs w:val="20"/>
-        </w:rPr>
-        <w:t>bond_conditions.bond_modification_decision</w:t>
-      </w:r>
-      <w:proofErr w:type="spellEnd"/>
-      <w:r>
-        <w:rPr>
-          <w:rFonts w:ascii="Palatino Linotype" w:hAnsi="Palatino Linotype"/>
-          <w:bCs/>
-          <w:sz w:val="20"/>
-          <w:szCs w:val="20"/>
-        </w:rPr>
-        <w:t xml:space="preserve"> == ‘request to modify bond is granted’ %</w:t>
-      </w:r>
-      <w:r>
-        <w:rPr>
-          <w:rFonts w:ascii="Palatino Linotype" w:hAnsi="Palatino Linotype"/>
-          <w:bCs/>
-          <w:sz w:val="20"/>
-          <w:szCs w:val="20"/>
-        </w:rPr>
-        <w:t>}</w:t>
-      </w:r>
-      <w:r>
-        <w:rPr>
-          <w:rFonts w:ascii="Palatino Linotype" w:hAnsi="Palatino Linotype"/>
-          <w:bCs/>
-          <w:sz w:val="20"/>
-          <w:szCs w:val="20"/>
-        </w:rPr>
-        <w:t xml:space="preserve">The request to modify Defendant's bond in this case is GRANTED. The Defendant’s bond in this case is modified as set forth below: </w:t>
-      </w:r>
-      <w:r>
-        <w:rPr>
-          <w:rFonts w:ascii="Palatino Linotype" w:hAnsi="Palatino Linotype"/>
-          <w:bCs/>
-          <w:sz w:val="20"/>
-          <w:szCs w:val="20"/>
-        </w:rPr>
-        <w:t xml:space="preserve">{% </w:t>
-      </w:r>
-      <w:proofErr w:type="spellStart"/>
-      <w:r>
-        <w:rPr>
-          <w:rFonts w:ascii="Palatino Linotype" w:hAnsi="Palatino Linotype"/>
-          <w:bCs/>
-          <w:sz w:val="20"/>
-          <w:szCs w:val="20"/>
-        </w:rPr>
-        <w:t>elif</w:t>
-      </w:r>
-      <w:proofErr w:type="spellEnd"/>
-      <w:r>
-        <w:rPr>
-          <w:rFonts w:ascii="Palatino Linotype" w:hAnsi="Palatino Linotype"/>
-          <w:bCs/>
-          <w:sz w:val="20"/>
-          <w:szCs w:val="20"/>
-        </w:rPr>
-        <w:t xml:space="preserve"> </w:t>
-      </w:r>
-      <w:proofErr w:type="spellStart"/>
-      <w:r>
-        <w:rPr>
-          <w:rFonts w:ascii="Palatino Linotype" w:hAnsi="Palatino Linotype"/>
-          <w:bCs/>
-          <w:sz w:val="20"/>
-          <w:szCs w:val="20"/>
-        </w:rPr>
-        <w:t>bond_conditions.bond_modification_decision</w:t>
-      </w:r>
-      <w:proofErr w:type="spellEnd"/>
-      <w:r>
-        <w:rPr>
-          <w:rFonts w:ascii="Palatino Linotype" w:hAnsi="Palatino Linotype"/>
-          <w:bCs/>
-          <w:sz w:val="20"/>
-          <w:szCs w:val="20"/>
-        </w:rPr>
-        <w:t xml:space="preserve"> == ‘request to revoke bond is granted’ %}The Court finds that </w:t>
-      </w:r>
-      <w:r>
-        <w:rPr>
-          <w:rFonts w:ascii="Palatino Linotype" w:hAnsi="Palatino Linotype"/>
-          <w:bCs/>
-          <w:sz w:val="20"/>
-          <w:szCs w:val="20"/>
-        </w:rPr>
-        <w:t xml:space="preserve">the Defendant has violated the terms and conditions of the bond previously imposed in this case. Therefore, in order to assure the Defendant’s appearance in Court and the protection and safety of the community, the </w:t>
-      </w:r>
-      <w:r>
-        <w:rPr>
-          <w:rFonts w:ascii="Palatino Linotype" w:hAnsi="Palatino Linotype"/>
-          <w:bCs/>
-          <w:sz w:val="20"/>
-          <w:szCs w:val="20"/>
-        </w:rPr>
-        <w:t>request to revoke Defendant’s bond in this case is GRANTED.</w:t>
-      </w:r>
-      <w:r>
-        <w:rPr>
-          <w:rFonts w:ascii="Palatino Linotype" w:hAnsi="Palatino Linotype"/>
-          <w:bCs/>
-          <w:sz w:val="20"/>
-          <w:szCs w:val="20"/>
-        </w:rPr>
-        <w:t xml:space="preserve"> The Defendant shall be held in jail pending further order of this Court.</w:t>
-      </w:r>
-      <w:r>
-        <w:rPr>
-          <w:rFonts w:ascii="Palatino Linotype" w:hAnsi="Palatino Linotype"/>
-          <w:bCs/>
-          <w:sz w:val="20"/>
-          <w:szCs w:val="20"/>
-        </w:rPr>
-        <w:t xml:space="preserve"> </w:t>
-      </w:r>
-      <w:r>
-        <w:rPr>
-          <w:rFonts w:ascii="Palatino Linotype" w:hAnsi="Palatino Linotype"/>
-          <w:bCs/>
-          <w:sz w:val="20"/>
-          <w:szCs w:val="20"/>
-        </w:rPr>
-        <w:t>{% endif %}</w:t>
-      </w:r>
-    </w:p>
-    <w:p>
-      <w:pPr>
-        <w:tabs>
-          <w:tab w:val="center" w:pos="4680"/>
-        </w:tabs>
-        <w:rPr>
-          <w:rFonts w:ascii="Palatino Linotype" w:hAnsi="Palatino Linotype"/>
-          <w:bCs/>
-          <w:sz w:val="20"/>
-          <w:szCs w:val="20"/>
-        </w:rPr>
-      </w:pPr>
-    </w:p>
-    <w:p>
-      <w:pPr>
-        <w:tabs>
-          <w:tab w:val="center" w:pos="4680"/>
-        </w:tabs>
-        <w:rPr>
-          <w:rFonts w:ascii="Palatino Linotype" w:hAnsi="Palatino Linotype"/>
-          <w:bCs/>
-          <w:sz w:val="20"/>
-          <w:szCs w:val="20"/>
-        </w:rPr>
-      </w:pPr>
-      <w:r>
-        <w:rPr>
-          <w:rFonts w:ascii="Palatino Linotype" w:hAnsi="Palatino Linotype"/>
-          <w:sz w:val="20"/>
-          <w:szCs w:val="20"/>
-        </w:rPr>
-        <w:tab/>
-        <w:t xml:space="preserve">     </w:t>
-      </w:r>
-      <w:r>
-        <w:rPr>
-          <w:rFonts w:ascii="Palatino Linotype" w:hAnsi="Palatino Linotype"/>
-          <w:bCs/>
-          <w:sz w:val="20"/>
-          <w:szCs w:val="20"/>
-        </w:rPr>
-        <w:t xml:space="preserve">{% if </w:t>
-      </w:r>
-      <w:proofErr w:type="spellStart"/>
-      <w:r>
-        <w:rPr>
-          <w:rFonts w:ascii="Palatino Linotype" w:hAnsi="Palatino Linotype"/>
-          <w:bCs/>
-          <w:sz w:val="20"/>
-          <w:szCs w:val="20"/>
-        </w:rPr>
-        <w:t>bond_conditions.bond_modification_decision</w:t>
-      </w:r>
-      <w:proofErr w:type="spellEnd"/>
-      <w:r>
-        <w:rPr>
-          <w:rFonts w:ascii="Palatino Linotype" w:hAnsi="Palatino Linotype"/>
-          <w:bCs/>
-          <w:sz w:val="20"/>
-          <w:szCs w:val="20"/>
-        </w:rPr>
-        <w:t xml:space="preserve"> == ‘request to modify bond is granted’ %}</w:t>
-      </w:r>
-      <w:r>
-        <w:rPr>
-          <w:rFonts w:ascii="Palatino Linotype" w:hAnsi="Palatino Linotype"/>
-          <w:sz w:val="20"/>
-          <w:szCs w:val="20"/>
-        </w:rPr>
-        <w:t xml:space="preserve">The Court </w:t>
-      </w:r>
-      <w:r>
-        <w:rPr>
-          <w:rFonts w:ascii="Palatino Linotype" w:hAnsi="Palatino Linotype"/>
-          <w:bCs/>
-          <w:sz w:val="20"/>
-          <w:szCs w:val="20"/>
-        </w:rPr>
-        <w:t>finds that the below-ordered conditions will not obstru</w:t>
-      </w:r>
-      <w:r>
-        <w:rPr>
-          <w:rFonts w:ascii="Palatino Linotype" w:hAnsi="Palatino Linotype"/>
-          <w:bCs/>
-          <w:sz w:val="20"/>
-          <w:szCs w:val="20"/>
-        </w:rPr>
-        <w:t>ct the criminal justice process</w:t>
-      </w:r>
-      <w:r>
-        <w:rPr>
-          <w:rFonts w:ascii="Palatino Linotype" w:hAnsi="Palatino Linotype"/>
-          <w:bCs/>
-          <w:sz w:val="20"/>
-          <w:szCs w:val="20"/>
-        </w:rPr>
-        <w:t xml:space="preserve"> and are the least restrictive means of assuring Defendant’s appearance in Court and the protection </w:t>
-      </w:r>
-      <w:r>
-        <w:rPr>
-          <w:rFonts w:ascii="Palatino Linotype" w:hAnsi="Palatino Linotype"/>
-          <w:bCs/>
-          <w:sz w:val="20"/>
-          <w:szCs w:val="20"/>
-        </w:rPr>
-        <w:t>and safety of</w:t>
-      </w:r>
-      <w:r>
-        <w:rPr>
-          <w:rFonts w:ascii="Palatino Linotype" w:hAnsi="Palatino Linotype"/>
-          <w:bCs/>
-          <w:sz w:val="20"/>
-          <w:szCs w:val="20"/>
-        </w:rPr>
-        <w:t xml:space="preserve"> the community.  In determining the type and amount of bail, the Court considered each of the enumerated factors in Crim. R. 46(C)</w:t>
-      </w:r>
-      <w:r>
-        <w:rPr>
-          <w:rFonts w:ascii="Palatino Linotype" w:hAnsi="Palatino Linotype"/>
-          <w:bCs/>
-          <w:color w:val="FF0000"/>
-          <w:sz w:val="20"/>
-          <w:szCs w:val="20"/>
-        </w:rPr>
-        <w:t xml:space="preserve">{% if </w:t>
-      </w:r>
-      <w:proofErr w:type="spellStart"/>
-      <w:r>
-        <w:rPr>
-          <w:rFonts w:ascii="Palatino Linotype" w:hAnsi="Palatino Linotype"/>
-          <w:bCs/>
-          <w:color w:val="FF0000"/>
-          <w:sz w:val="20"/>
-          <w:szCs w:val="20"/>
-        </w:rPr>
-        <w:t>domestic_violence_</w:t>
-      </w:r>
-      <w:r>
-        <w:rPr>
-          <w:rFonts w:ascii="Palatino Linotype" w:hAnsi="Palatino Linotype"/>
-          <w:bCs/>
-          <w:color w:val="FF0000"/>
-          <w:sz w:val="20"/>
-          <w:szCs w:val="20"/>
-        </w:rPr>
-        <w:t>conditions.ordered</w:t>
-      </w:r>
-      <w:proofErr w:type="spellEnd"/>
-      <w:r>
-        <w:rPr>
-          <w:rFonts w:ascii="Palatino Linotype" w:hAnsi="Palatino Linotype"/>
-          <w:bCs/>
-          <w:color w:val="FF0000"/>
-          <w:sz w:val="20"/>
-          <w:szCs w:val="20"/>
-        </w:rPr>
-        <w:t xml:space="preserve"> is true %}</w:t>
-      </w:r>
-      <w:r>
-        <w:rPr>
-          <w:rFonts w:ascii="Palatino Linotype" w:hAnsi="Palatino Linotype"/>
-          <w:bCs/>
-          <w:color w:val="FF0000"/>
-          <w:sz w:val="20"/>
-          <w:szCs w:val="20"/>
-        </w:rPr>
-        <w:t xml:space="preserve"> </w:t>
-      </w:r>
-      <w:r>
-        <w:rPr>
-          <w:rFonts w:ascii="Palatino Linotype" w:hAnsi="Palatino Linotype"/>
-          <w:bCs/>
-          <w:sz w:val="20"/>
-          <w:szCs w:val="20"/>
-        </w:rPr>
-        <w:t>and R.C.</w:t>
-      </w:r>
-      <w:r>
-        <w:rPr>
-          <w:rFonts w:ascii="Palatino Linotype" w:hAnsi="Palatino Linotype"/>
-          <w:bCs/>
-          <w:sz w:val="20"/>
-          <w:szCs w:val="20"/>
-        </w:rPr>
-        <w:t xml:space="preserve"> §</w:t>
-      </w:r>
-      <w:r>
-        <w:rPr>
-          <w:rFonts w:ascii="Palatino Linotype" w:hAnsi="Palatino Linotype"/>
-          <w:bCs/>
-          <w:sz w:val="20"/>
-          <w:szCs w:val="20"/>
-        </w:rPr>
-        <w:t xml:space="preserve"> 2919.251</w:t>
-      </w:r>
-      <w:r>
-        <w:rPr>
-          <w:rFonts w:ascii="Palatino Linotype" w:hAnsi="Palatino Linotype"/>
-          <w:bCs/>
-          <w:color w:val="FF0000"/>
-          <w:sz w:val="20"/>
-          <w:szCs w:val="20"/>
-        </w:rPr>
-        <w:t>{% endif %}</w:t>
-      </w:r>
-      <w:r>
-        <w:rPr>
-          <w:rFonts w:ascii="Palatino Linotype" w:hAnsi="Palatino Linotype"/>
-          <w:bCs/>
-          <w:sz w:val="20"/>
-          <w:szCs w:val="20"/>
-        </w:rPr>
-        <w:t>.</w:t>
       </w:r>
     </w:p>
     <w:p>
@@ -1670,16 +1281,649 @@
           <w:szCs w:val="20"/>
         </w:rPr>
       </w:pPr>
-      <w:r>
-        <w:rPr>
-          <w:rFonts w:ascii="Palatino Linotype" w:hAnsi="Palatino Linotype"/>
-          <w:bCs/>
-          <w:color w:val="FF0000"/>
+    </w:p>
+    <w:p>
+      <w:pPr>
+        <w:tabs>
+          <w:tab w:val="center" w:pos="4680"/>
+        </w:tabs>
+        <w:jc w:val="both"/>
+        <w:rPr>
+          <w:rFonts w:ascii="Palatino Linotype" w:hAnsi="Palatino Linotype"/>
+          <w:bCs/>
+          <w:sz w:val="20"/>
+          <w:szCs w:val="20"/>
+        </w:rPr>
+      </w:pPr>
+      <w:r>
+        <w:rPr>
+          <w:rFonts w:ascii="Palatino Linotype" w:hAnsi="Palatino Linotype"/>
+          <w:bCs/>
           <w:sz w:val="20"/>
           <w:szCs w:val="20"/>
         </w:rPr>
         <w:t xml:space="preserve">{% if </w:t>
       </w:r>
+      <w:proofErr w:type="spellStart"/>
+      <w:r>
+        <w:rPr>
+          <w:rFonts w:ascii="Palatino Linotype" w:hAnsi="Palatino Linotype"/>
+          <w:bCs/>
+          <w:sz w:val="20"/>
+          <w:szCs w:val="20"/>
+        </w:rPr>
+        <w:t>bond_</w:t>
+      </w:r>
+      <w:proofErr w:type="gramStart"/>
+      <w:r>
+        <w:rPr>
+          <w:rFonts w:ascii="Palatino Linotype" w:hAnsi="Palatino Linotype"/>
+          <w:bCs/>
+          <w:sz w:val="20"/>
+          <w:szCs w:val="20"/>
+        </w:rPr>
+        <w:t>conditions.bond</w:t>
+      </w:r>
+      <w:proofErr w:type="gramEnd"/>
+      <w:r>
+        <w:rPr>
+          <w:rFonts w:ascii="Palatino Linotype" w:hAnsi="Palatino Linotype"/>
+          <w:bCs/>
+          <w:sz w:val="20"/>
+          <w:szCs w:val="20"/>
+        </w:rPr>
+        <w:t>_modification_decision</w:t>
+      </w:r>
+      <w:proofErr w:type="spellEnd"/>
+      <w:r>
+        <w:rPr>
+          <w:rFonts w:ascii="Palatino Linotype" w:hAnsi="Palatino Linotype"/>
+          <w:bCs/>
+          <w:sz w:val="20"/>
+          <w:szCs w:val="20"/>
+        </w:rPr>
+        <w:t xml:space="preserve"> == ‘request to modify bond is denied’ %}The request to modify Defendant's bond in this case is DENIED. The </w:t>
+      </w:r>
+      <w:r>
+        <w:rPr>
+          <w:rFonts w:ascii="Palatino Linotype" w:hAnsi="Palatino Linotype"/>
+          <w:bCs/>
+          <w:sz w:val="20"/>
+          <w:szCs w:val="20"/>
+        </w:rPr>
+        <w:t xml:space="preserve">bond terms and conditions previously imposed in this case shall remain in effect. {% </w:t>
+      </w:r>
+      <w:proofErr w:type="spellStart"/>
+      <w:r>
+        <w:rPr>
+          <w:rFonts w:ascii="Palatino Linotype" w:hAnsi="Palatino Linotype"/>
+          <w:bCs/>
+          <w:sz w:val="20"/>
+          <w:szCs w:val="20"/>
+        </w:rPr>
+        <w:t>elif</w:t>
+      </w:r>
+      <w:proofErr w:type="spellEnd"/>
+      <w:r>
+        <w:rPr>
+          <w:rFonts w:ascii="Palatino Linotype" w:hAnsi="Palatino Linotype"/>
+          <w:bCs/>
+          <w:sz w:val="20"/>
+          <w:szCs w:val="20"/>
+        </w:rPr>
+        <w:t xml:space="preserve"> </w:t>
+      </w:r>
+      <w:proofErr w:type="spellStart"/>
+      <w:r>
+        <w:rPr>
+          <w:rFonts w:ascii="Palatino Linotype" w:hAnsi="Palatino Linotype"/>
+          <w:bCs/>
+          <w:sz w:val="20"/>
+          <w:szCs w:val="20"/>
+        </w:rPr>
+        <w:t>bond_</w:t>
+      </w:r>
+      <w:proofErr w:type="gramStart"/>
+      <w:r>
+        <w:rPr>
+          <w:rFonts w:ascii="Palatino Linotype" w:hAnsi="Palatino Linotype"/>
+          <w:bCs/>
+          <w:sz w:val="20"/>
+          <w:szCs w:val="20"/>
+        </w:rPr>
+        <w:t>conditions.bond</w:t>
+      </w:r>
+      <w:proofErr w:type="gramEnd"/>
+      <w:r>
+        <w:rPr>
+          <w:rFonts w:ascii="Palatino Linotype" w:hAnsi="Palatino Linotype"/>
+          <w:bCs/>
+          <w:sz w:val="20"/>
+          <w:szCs w:val="20"/>
+        </w:rPr>
+        <w:t>_modification_decision</w:t>
+      </w:r>
+      <w:proofErr w:type="spellEnd"/>
+      <w:r>
+        <w:rPr>
+          <w:rFonts w:ascii="Palatino Linotype" w:hAnsi="Palatino Linotype"/>
+          <w:bCs/>
+          <w:sz w:val="20"/>
+          <w:szCs w:val="20"/>
+        </w:rPr>
+        <w:t xml:space="preserve"> == ‘request to </w:t>
+      </w:r>
+      <w:r>
+        <w:rPr>
+          <w:rFonts w:ascii="Palatino Linotype" w:hAnsi="Palatino Linotype"/>
+          <w:bCs/>
+          <w:sz w:val="20"/>
+          <w:szCs w:val="20"/>
+        </w:rPr>
+        <w:t xml:space="preserve">revoke bond is denied’ %}The request to revoke Defendant's bond in this case is DENIED. The bond terms and conditions previously imposed in this case shall remain in effect. </w:t>
+      </w:r>
+      <w:r>
+        <w:rPr>
+          <w:rFonts w:ascii="Palatino Linotype" w:hAnsi="Palatino Linotype"/>
+          <w:bCs/>
+          <w:sz w:val="20"/>
+          <w:szCs w:val="20"/>
+        </w:rPr>
+        <w:t xml:space="preserve">{% </w:t>
+      </w:r>
+      <w:proofErr w:type="spellStart"/>
+      <w:r>
+        <w:rPr>
+          <w:rFonts w:ascii="Palatino Linotype" w:hAnsi="Palatino Linotype"/>
+          <w:bCs/>
+          <w:sz w:val="20"/>
+          <w:szCs w:val="20"/>
+        </w:rPr>
+        <w:t>elif</w:t>
+      </w:r>
+      <w:proofErr w:type="spellEnd"/>
+      <w:r>
+        <w:rPr>
+          <w:rFonts w:ascii="Palatino Linotype" w:hAnsi="Palatino Linotype"/>
+          <w:bCs/>
+          <w:sz w:val="20"/>
+          <w:szCs w:val="20"/>
+        </w:rPr>
+        <w:t xml:space="preserve"> </w:t>
+      </w:r>
+      <w:proofErr w:type="spellStart"/>
+      <w:r>
+        <w:rPr>
+          <w:rFonts w:ascii="Palatino Linotype" w:hAnsi="Palatino Linotype"/>
+          <w:bCs/>
+          <w:sz w:val="20"/>
+          <w:szCs w:val="20"/>
+        </w:rPr>
+        <w:t>bond_</w:t>
+      </w:r>
+      <w:proofErr w:type="gramStart"/>
+      <w:r>
+        <w:rPr>
+          <w:rFonts w:ascii="Palatino Linotype" w:hAnsi="Palatino Linotype"/>
+          <w:bCs/>
+          <w:sz w:val="20"/>
+          <w:szCs w:val="20"/>
+        </w:rPr>
+        <w:t>conditions.bond</w:t>
+      </w:r>
+      <w:proofErr w:type="gramEnd"/>
+      <w:r>
+        <w:rPr>
+          <w:rFonts w:ascii="Palatino Linotype" w:hAnsi="Palatino Linotype"/>
+          <w:bCs/>
+          <w:sz w:val="20"/>
+          <w:szCs w:val="20"/>
+        </w:rPr>
+        <w:t>_modification_decision</w:t>
+      </w:r>
+      <w:proofErr w:type="spellEnd"/>
+      <w:r>
+        <w:rPr>
+          <w:rFonts w:ascii="Palatino Linotype" w:hAnsi="Palatino Linotype"/>
+          <w:bCs/>
+          <w:sz w:val="20"/>
+          <w:szCs w:val="20"/>
+        </w:rPr>
+        <w:t xml:space="preserve"> == ‘request to modify bond is granted’ %</w:t>
+      </w:r>
+      <w:r>
+        <w:rPr>
+          <w:rFonts w:ascii="Palatino Linotype" w:hAnsi="Palatino Linotype"/>
+          <w:bCs/>
+          <w:sz w:val="20"/>
+          <w:szCs w:val="20"/>
+        </w:rPr>
+        <w:t>}</w:t>
+      </w:r>
+      <w:r>
+        <w:rPr>
+          <w:rFonts w:ascii="Palatino Linotype" w:hAnsi="Palatino Linotype"/>
+          <w:bCs/>
+          <w:sz w:val="20"/>
+          <w:szCs w:val="20"/>
+        </w:rPr>
+        <w:t xml:space="preserve">The request to modify Defendant's bond in this case is GRANTED. The Defendant’s bond in this case is modified as set forth below: </w:t>
+      </w:r>
+      <w:r>
+        <w:rPr>
+          <w:rFonts w:ascii="Palatino Linotype" w:hAnsi="Palatino Linotype"/>
+          <w:bCs/>
+          <w:sz w:val="20"/>
+          <w:szCs w:val="20"/>
+        </w:rPr>
+        <w:t xml:space="preserve">{% </w:t>
+      </w:r>
+      <w:proofErr w:type="spellStart"/>
+      <w:r>
+        <w:rPr>
+          <w:rFonts w:ascii="Palatino Linotype" w:hAnsi="Palatino Linotype"/>
+          <w:bCs/>
+          <w:sz w:val="20"/>
+          <w:szCs w:val="20"/>
+        </w:rPr>
+        <w:t>elif</w:t>
+      </w:r>
+      <w:proofErr w:type="spellEnd"/>
+      <w:r>
+        <w:rPr>
+          <w:rFonts w:ascii="Palatino Linotype" w:hAnsi="Palatino Linotype"/>
+          <w:bCs/>
+          <w:sz w:val="20"/>
+          <w:szCs w:val="20"/>
+        </w:rPr>
+        <w:t xml:space="preserve"> </w:t>
+      </w:r>
+      <w:proofErr w:type="spellStart"/>
+      <w:r>
+        <w:rPr>
+          <w:rFonts w:ascii="Palatino Linotype" w:hAnsi="Palatino Linotype"/>
+          <w:bCs/>
+          <w:sz w:val="20"/>
+          <w:szCs w:val="20"/>
+        </w:rPr>
+        <w:t>bond_</w:t>
+      </w:r>
+      <w:proofErr w:type="gramStart"/>
+      <w:r>
+        <w:rPr>
+          <w:rFonts w:ascii="Palatino Linotype" w:hAnsi="Palatino Linotype"/>
+          <w:bCs/>
+          <w:sz w:val="20"/>
+          <w:szCs w:val="20"/>
+        </w:rPr>
+        <w:t>conditions.bond</w:t>
+      </w:r>
+      <w:proofErr w:type="gramEnd"/>
+      <w:r>
+        <w:rPr>
+          <w:rFonts w:ascii="Palatino Linotype" w:hAnsi="Palatino Linotype"/>
+          <w:bCs/>
+          <w:sz w:val="20"/>
+          <w:szCs w:val="20"/>
+        </w:rPr>
+        <w:t>_modification_decision</w:t>
+      </w:r>
+      <w:proofErr w:type="spellEnd"/>
+      <w:r>
+        <w:rPr>
+          <w:rFonts w:ascii="Palatino Linotype" w:hAnsi="Palatino Linotype"/>
+          <w:bCs/>
+          <w:sz w:val="20"/>
+          <w:szCs w:val="20"/>
+        </w:rPr>
+        <w:t xml:space="preserve"> == ‘request to revoke bond is granted’ %}The Court finds that </w:t>
+      </w:r>
+      <w:r>
+        <w:rPr>
+          <w:rFonts w:ascii="Palatino Linotype" w:hAnsi="Palatino Linotype"/>
+          <w:bCs/>
+          <w:sz w:val="20"/>
+          <w:szCs w:val="20"/>
+        </w:rPr>
+        <w:t xml:space="preserve">the Defendant has violated the terms and conditions of the bond previously imposed in this case. Therefore, </w:t>
+      </w:r>
+      <w:proofErr w:type="gramStart"/>
+      <w:r>
+        <w:rPr>
+          <w:rFonts w:ascii="Palatino Linotype" w:hAnsi="Palatino Linotype"/>
+          <w:bCs/>
+          <w:sz w:val="20"/>
+          <w:szCs w:val="20"/>
+        </w:rPr>
+        <w:t>in order to</w:t>
+      </w:r>
+      <w:proofErr w:type="gramEnd"/>
+      <w:r>
+        <w:rPr>
+          <w:rFonts w:ascii="Palatino Linotype" w:hAnsi="Palatino Linotype"/>
+          <w:bCs/>
+          <w:sz w:val="20"/>
+          <w:szCs w:val="20"/>
+        </w:rPr>
+        <w:t xml:space="preserve"> assure the Defendant’s appearance in Court and the protection and safety of the community, the </w:t>
+      </w:r>
+      <w:r>
+        <w:rPr>
+          <w:rFonts w:ascii="Palatino Linotype" w:hAnsi="Palatino Linotype"/>
+          <w:bCs/>
+          <w:sz w:val="20"/>
+          <w:szCs w:val="20"/>
+        </w:rPr>
+        <w:t>request to revoke Defendant’s bond in this case is GRANTED.</w:t>
+      </w:r>
+      <w:r>
+        <w:rPr>
+          <w:rFonts w:ascii="Palatino Linotype" w:hAnsi="Palatino Linotype"/>
+          <w:bCs/>
+          <w:sz w:val="20"/>
+          <w:szCs w:val="20"/>
+        </w:rPr>
+        <w:t xml:space="preserve"> The Defendant shall be held in jail pending further order of this Court.</w:t>
+      </w:r>
+      <w:r>
+        <w:rPr>
+          <w:rFonts w:ascii="Palatino Linotype" w:hAnsi="Palatino Linotype"/>
+          <w:bCs/>
+          <w:sz w:val="20"/>
+          <w:szCs w:val="20"/>
+        </w:rPr>
+        <w:t xml:space="preserve"> </w:t>
+      </w:r>
+      <w:r>
+        <w:rPr>
+          <w:rFonts w:ascii="Palatino Linotype" w:hAnsi="Palatino Linotype"/>
+          <w:bCs/>
+          <w:sz w:val="20"/>
+          <w:szCs w:val="20"/>
+        </w:rPr>
+        <w:t>{% endif %}</w:t>
+      </w:r>
+    </w:p>
+    <w:p>
+      <w:pPr>
+        <w:tabs>
+          <w:tab w:val="center" w:pos="4680"/>
+        </w:tabs>
+        <w:jc w:val="both"/>
+        <w:rPr>
+          <w:rFonts w:ascii="Palatino Linotype" w:hAnsi="Palatino Linotype"/>
+          <w:bCs/>
+          <w:sz w:val="20"/>
+          <w:szCs w:val="20"/>
+        </w:rPr>
+      </w:pPr>
+    </w:p>
+    <w:p>
+      <w:pPr>
+        <w:tabs>
+          <w:tab w:val="center" w:pos="4680"/>
+        </w:tabs>
+        <w:jc w:val="both"/>
+        <w:rPr>
+          <w:rFonts w:ascii="Palatino Linotype" w:hAnsi="Palatino Linotype"/>
+          <w:bCs/>
+          <w:sz w:val="20"/>
+          <w:szCs w:val="20"/>
+        </w:rPr>
+      </w:pPr>
+      <w:r>
+        <w:rPr>
+          <w:rFonts w:ascii="Palatino Linotype" w:hAnsi="Palatino Linotype"/>
+          <w:sz w:val="20"/>
+          <w:szCs w:val="20"/>
+        </w:rPr>
+        <w:tab/>
+      </w:r>
+      <w:r>
+        <w:rPr>
+          <w:rFonts w:ascii="Palatino Linotype" w:hAnsi="Palatino Linotype"/>
+          <w:bCs/>
+          <w:sz w:val="20"/>
+          <w:szCs w:val="20"/>
+        </w:rPr>
+        <w:t xml:space="preserve">{% if </w:t>
+      </w:r>
+      <w:proofErr w:type="spellStart"/>
+      <w:r>
+        <w:rPr>
+          <w:rFonts w:ascii="Palatino Linotype" w:hAnsi="Palatino Linotype"/>
+          <w:bCs/>
+          <w:sz w:val="20"/>
+          <w:szCs w:val="20"/>
+        </w:rPr>
+        <w:t>bond_</w:t>
+      </w:r>
+      <w:proofErr w:type="gramStart"/>
+      <w:r>
+        <w:rPr>
+          <w:rFonts w:ascii="Palatino Linotype" w:hAnsi="Palatino Linotype"/>
+          <w:bCs/>
+          <w:sz w:val="20"/>
+          <w:szCs w:val="20"/>
+        </w:rPr>
+        <w:t>conditions.bond</w:t>
+      </w:r>
+      <w:proofErr w:type="gramEnd"/>
+      <w:r>
+        <w:rPr>
+          <w:rFonts w:ascii="Palatino Linotype" w:hAnsi="Palatino Linotype"/>
+          <w:bCs/>
+          <w:sz w:val="20"/>
+          <w:szCs w:val="20"/>
+        </w:rPr>
+        <w:t>_modification_decision</w:t>
+      </w:r>
+      <w:proofErr w:type="spellEnd"/>
+      <w:r>
+        <w:rPr>
+          <w:rFonts w:ascii="Palatino Linotype" w:hAnsi="Palatino Linotype"/>
+          <w:bCs/>
+          <w:sz w:val="20"/>
+          <w:szCs w:val="20"/>
+        </w:rPr>
+        <w:t xml:space="preserve"> == ‘request to modify bond is granted’ %}</w:t>
+      </w:r>
+      <w:r>
+        <w:rPr>
+          <w:rFonts w:ascii="Palatino Linotype" w:hAnsi="Palatino Linotype"/>
+          <w:sz w:val="20"/>
+          <w:szCs w:val="20"/>
+        </w:rPr>
+        <w:t xml:space="preserve">The Court </w:t>
+      </w:r>
+      <w:r>
+        <w:rPr>
+          <w:rFonts w:ascii="Palatino Linotype" w:hAnsi="Palatino Linotype"/>
+          <w:bCs/>
+          <w:sz w:val="20"/>
+          <w:szCs w:val="20"/>
+        </w:rPr>
+        <w:t>finds that the below-ordered conditions will not obstru</w:t>
+      </w:r>
+      <w:r>
+        <w:rPr>
+          <w:rFonts w:ascii="Palatino Linotype" w:hAnsi="Palatino Linotype"/>
+          <w:bCs/>
+          <w:sz w:val="20"/>
+          <w:szCs w:val="20"/>
+        </w:rPr>
+        <w:t>ct the criminal justice process</w:t>
+      </w:r>
+      <w:r>
+        <w:rPr>
+          <w:rFonts w:ascii="Palatino Linotype" w:hAnsi="Palatino Linotype"/>
+          <w:bCs/>
+          <w:sz w:val="20"/>
+          <w:szCs w:val="20"/>
+        </w:rPr>
+        <w:t xml:space="preserve"> and are the least restrictive means of assuring Defendant’s appearance in Court and the protection </w:t>
+      </w:r>
+      <w:r>
+        <w:rPr>
+          <w:rFonts w:ascii="Palatino Linotype" w:hAnsi="Palatino Linotype"/>
+          <w:bCs/>
+          <w:sz w:val="20"/>
+          <w:szCs w:val="20"/>
+        </w:rPr>
+        <w:t>and safety of</w:t>
+      </w:r>
+      <w:r>
+        <w:rPr>
+          <w:rFonts w:ascii="Palatino Linotype" w:hAnsi="Palatino Linotype"/>
+          <w:bCs/>
+          <w:sz w:val="20"/>
+          <w:szCs w:val="20"/>
+        </w:rPr>
+        <w:t xml:space="preserve"> the community.  In determining the type and amount of bail, the Court considered each of the enumerated factors in Crim. R. 46(C</w:t>
+      </w:r>
+      <w:proofErr w:type="gramStart"/>
+      <w:r>
+        <w:rPr>
+          <w:rFonts w:ascii="Palatino Linotype" w:hAnsi="Palatino Linotype"/>
+          <w:bCs/>
+          <w:sz w:val="20"/>
+          <w:szCs w:val="20"/>
+        </w:rPr>
+        <w:t>)</w:t>
+      </w:r>
+      <w:r>
+        <w:rPr>
+          <w:rFonts w:ascii="Palatino Linotype" w:hAnsi="Palatino Linotype"/>
+          <w:bCs/>
+          <w:color w:val="FF0000"/>
+          <w:sz w:val="20"/>
+          <w:szCs w:val="20"/>
+        </w:rPr>
+        <w:t>{</w:t>
+      </w:r>
+      <w:proofErr w:type="gramEnd"/>
+      <w:r>
+        <w:rPr>
+          <w:rFonts w:ascii="Palatino Linotype" w:hAnsi="Palatino Linotype"/>
+          <w:bCs/>
+          <w:color w:val="FF0000"/>
+          <w:sz w:val="20"/>
+          <w:szCs w:val="20"/>
+        </w:rPr>
+        <w:t xml:space="preserve">% if </w:t>
+      </w:r>
+      <w:proofErr w:type="spellStart"/>
+      <w:r>
+        <w:rPr>
+          <w:rFonts w:ascii="Palatino Linotype" w:hAnsi="Palatino Linotype"/>
+          <w:bCs/>
+          <w:color w:val="FF0000"/>
+          <w:sz w:val="20"/>
+          <w:szCs w:val="20"/>
+        </w:rPr>
+        <w:t>domestic_violence_</w:t>
+      </w:r>
+      <w:r>
+        <w:rPr>
+          <w:rFonts w:ascii="Palatino Linotype" w:hAnsi="Palatino Linotype"/>
+          <w:bCs/>
+          <w:color w:val="FF0000"/>
+          <w:sz w:val="20"/>
+          <w:szCs w:val="20"/>
+        </w:rPr>
+        <w:t>conditions.ordered</w:t>
+      </w:r>
+      <w:proofErr w:type="spellEnd"/>
+      <w:r>
+        <w:rPr>
+          <w:rFonts w:ascii="Palatino Linotype" w:hAnsi="Palatino Linotype"/>
+          <w:bCs/>
+          <w:color w:val="FF0000"/>
+          <w:sz w:val="20"/>
+          <w:szCs w:val="20"/>
+        </w:rPr>
+        <w:t xml:space="preserve"> is true %}</w:t>
+      </w:r>
+      <w:r>
+        <w:rPr>
+          <w:rFonts w:ascii="Palatino Linotype" w:hAnsi="Palatino Linotype"/>
+          <w:bCs/>
+          <w:color w:val="FF0000"/>
+          <w:sz w:val="20"/>
+          <w:szCs w:val="20"/>
+        </w:rPr>
+        <w:t xml:space="preserve"> </w:t>
+      </w:r>
+      <w:r>
+        <w:rPr>
+          <w:rFonts w:ascii="Palatino Linotype" w:hAnsi="Palatino Linotype"/>
+          <w:bCs/>
+          <w:sz w:val="20"/>
+          <w:szCs w:val="20"/>
+        </w:rPr>
+        <w:t>and R.C.</w:t>
+      </w:r>
+      <w:r>
+        <w:rPr>
+          <w:rFonts w:ascii="Palatino Linotype" w:hAnsi="Palatino Linotype"/>
+          <w:bCs/>
+          <w:sz w:val="20"/>
+          <w:szCs w:val="20"/>
+        </w:rPr>
+        <w:t xml:space="preserve"> §</w:t>
+      </w:r>
+      <w:r>
+        <w:rPr>
+          <w:rFonts w:ascii="Palatino Linotype" w:hAnsi="Palatino Linotype"/>
+          <w:bCs/>
+          <w:sz w:val="20"/>
+          <w:szCs w:val="20"/>
+        </w:rPr>
+        <w:t xml:space="preserve"> 2919.251</w:t>
+      </w:r>
+      <w:r>
+        <w:rPr>
+          <w:rFonts w:ascii="Palatino Linotype" w:hAnsi="Palatino Linotype"/>
+          <w:bCs/>
+          <w:color w:val="FF0000"/>
+          <w:sz w:val="20"/>
+          <w:szCs w:val="20"/>
+        </w:rPr>
+        <w:t>{% endif %}</w:t>
+      </w:r>
+      <w:r>
+        <w:rPr>
+          <w:rFonts w:ascii="Palatino Linotype" w:hAnsi="Palatino Linotype"/>
+          <w:bCs/>
+          <w:sz w:val="20"/>
+          <w:szCs w:val="20"/>
+        </w:rPr>
+        <w:t>.</w:t>
+      </w:r>
+    </w:p>
+    <w:p>
+      <w:pPr>
+        <w:tabs>
+          <w:tab w:val="center" w:pos="4680"/>
+        </w:tabs>
+        <w:jc w:val="both"/>
+        <w:rPr>
+          <w:rFonts w:ascii="Palatino Linotype" w:hAnsi="Palatino Linotype"/>
+          <w:bCs/>
+          <w:sz w:val="20"/>
+          <w:szCs w:val="20"/>
+        </w:rPr>
+      </w:pPr>
+      <w:r>
+        <w:rPr>
+          <w:rFonts w:ascii="Palatino Linotype" w:hAnsi="Palatino Linotype"/>
+          <w:bCs/>
+          <w:color w:val="FF0000"/>
+          <w:sz w:val="20"/>
+          <w:szCs w:val="20"/>
+        </w:rPr>
+        <w:t xml:space="preserve">{% if </w:t>
+      </w:r>
       <w:r>
         <w:rPr>
           <w:rFonts w:ascii="Palatino Linotype" w:hAnsi="Palatino Linotype"/>
@@ -1699,17 +1943,39 @@
           <w:sz w:val="20"/>
           <w:szCs w:val="20"/>
         </w:rPr>
-        <w:t>bond_conditions</w:t>
-      </w:r>
-      <w:r>
-        <w:rPr>
-          <w:rFonts w:ascii="Palatino Linotype" w:hAnsi="Palatino Linotype"/>
-          <w:bCs/>
-          <w:color w:val="FF0000"/>
-          <w:sz w:val="20"/>
-          <w:szCs w:val="20"/>
-        </w:rPr>
-        <w:t>.bond_type</w:t>
+        <w:t>bond_</w:t>
+      </w:r>
+      <w:proofErr w:type="gramStart"/>
+      <w:r>
+        <w:rPr>
+          <w:rFonts w:ascii="Palatino Linotype" w:hAnsi="Palatino Linotype"/>
+          <w:bCs/>
+          <w:color w:val="FF0000"/>
+          <w:sz w:val="20"/>
+          <w:szCs w:val="20"/>
+        </w:rPr>
+        <w:t>conditions</w:t>
+      </w:r>
+      <w:r>
+        <w:rPr>
+          <w:rFonts w:ascii="Palatino Linotype" w:hAnsi="Palatino Linotype"/>
+          <w:bCs/>
+          <w:color w:val="FF0000"/>
+          <w:sz w:val="20"/>
+          <w:szCs w:val="20"/>
+        </w:rPr>
+        <w:t>.bond</w:t>
+      </w:r>
+      <w:proofErr w:type="gramEnd"/>
+      <w:r>
+        <w:rPr>
+          <w:rFonts w:ascii="Palatino Linotype" w:hAnsi="Palatino Linotype"/>
+          <w:bCs/>
+          <w:color w:val="FF0000"/>
+          <w:sz w:val="20"/>
+          <w:szCs w:val="20"/>
+        </w:rPr>
+        <w:t>_type</w:t>
       </w:r>
       <w:proofErr w:type="spellEnd"/>
       <w:r>
@@ -1902,7 +2168,18 @@
           <w:szCs w:val="20"/>
           <w:u w:val="single"/>
         </w:rPr>
-        <w:t xml:space="preserve">Defendant shall post a {{ </w:t>
+        <w:t xml:space="preserve">Defendant shall post a </w:t>
+      </w:r>
+      <w:proofErr w:type="gramStart"/>
+      <w:r>
+        <w:rPr>
+          <w:rFonts w:ascii="Palatino Linotype" w:hAnsi="Palatino Linotype"/>
+          <w:bCs/>
+          <w:sz w:val="20"/>
+          <w:szCs w:val="20"/>
+          <w:u w:val="single"/>
+        </w:rPr>
+        <w:t xml:space="preserve">{{ </w:t>
       </w:r>
       <w:proofErr w:type="spellStart"/>
       <w:r>
@@ -1913,7 +2190,18 @@
           <w:szCs w:val="20"/>
           <w:u w:val="single"/>
         </w:rPr>
-        <w:t>bond_conditions</w:t>
+        <w:t>bond</w:t>
+      </w:r>
+      <w:proofErr w:type="gramEnd"/>
+      <w:r>
+        <w:rPr>
+          <w:rFonts w:ascii="Palatino Linotype" w:hAnsi="Palatino Linotype"/>
+          <w:bCs/>
+          <w:sz w:val="20"/>
+          <w:szCs w:val="20"/>
+          <w:u w:val="single"/>
+        </w:rPr>
+        <w:t>_conditions</w:t>
       </w:r>
       <w:r>
         <w:rPr>
@@ -2146,17 +2434,39 @@
           <w:sz w:val="20"/>
           <w:szCs w:val="20"/>
         </w:rPr>
-        <w:t>bond_conditions</w:t>
-      </w:r>
-      <w:r>
-        <w:rPr>
-          <w:rFonts w:ascii="Palatino Linotype" w:hAnsi="Palatino Linotype"/>
-          <w:bCs/>
-          <w:color w:val="FF0000"/>
-          <w:sz w:val="20"/>
-          <w:szCs w:val="20"/>
-        </w:rPr>
-        <w:t>.bond_type</w:t>
+        <w:t>bond_</w:t>
+      </w:r>
+      <w:proofErr w:type="gramStart"/>
+      <w:r>
+        <w:rPr>
+          <w:rFonts w:ascii="Palatino Linotype" w:hAnsi="Palatino Linotype"/>
+          <w:bCs/>
+          <w:color w:val="FF0000"/>
+          <w:sz w:val="20"/>
+          <w:szCs w:val="20"/>
+        </w:rPr>
+        <w:t>conditions</w:t>
+      </w:r>
+      <w:r>
+        <w:rPr>
+          <w:rFonts w:ascii="Palatino Linotype" w:hAnsi="Palatino Linotype"/>
+          <w:bCs/>
+          <w:color w:val="FF0000"/>
+          <w:sz w:val="20"/>
+          <w:szCs w:val="20"/>
+        </w:rPr>
+        <w:t>.bond</w:t>
+      </w:r>
+      <w:proofErr w:type="gramEnd"/>
+      <w:r>
+        <w:rPr>
+          <w:rFonts w:ascii="Palatino Linotype" w:hAnsi="Palatino Linotype"/>
+          <w:bCs/>
+          <w:color w:val="FF0000"/>
+          <w:sz w:val="20"/>
+          <w:szCs w:val="20"/>
+        </w:rPr>
+        <w:t>_type</w:t>
       </w:r>
       <w:proofErr w:type="spellEnd"/>
       <w:r>
@@ -2197,7 +2507,18 @@
           <w:szCs w:val="20"/>
           <w:u w:val="single"/>
         </w:rPr>
-        <w:t>The defendant shall execute a personal recognizance bond</w:t>
+        <w:t xml:space="preserve">The defendant shall execute a personal recognizance </w:t>
+      </w:r>
+      <w:proofErr w:type="gramStart"/>
+      <w:r>
+        <w:rPr>
+          <w:rFonts w:ascii="Palatino Linotype" w:hAnsi="Palatino Linotype"/>
+          <w:bCs/>
+          <w:sz w:val="20"/>
+          <w:szCs w:val="20"/>
+          <w:u w:val="single"/>
+        </w:rPr>
+        <w:t>bond</w:t>
       </w:r>
       <w:r>
         <w:rPr>
@@ -2216,7 +2537,18 @@
           <w:sz w:val="20"/>
           <w:szCs w:val="20"/>
         </w:rPr>
-        <w:t>{% endif %}</w:t>
+        <w:t>{</w:t>
+      </w:r>
+      <w:proofErr w:type="gramEnd"/>
+      <w:r>
+        <w:rPr>
+          <w:rFonts w:ascii="Palatino Linotype" w:hAnsi="Palatino Linotype"/>
+          <w:bCs/>
+          <w:color w:val="FF0000"/>
+          <w:sz w:val="20"/>
+          <w:szCs w:val="20"/>
+        </w:rPr>
+        <w:t>% endif %}</w:t>
       </w:r>
     </w:p>
     <w:p>
@@ -2333,17 +2665,38 @@
           <w:sz w:val="20"/>
           <w:szCs w:val="20"/>
         </w:rPr>
-        <w:t>Defendant shall provide written notice to the Clerk of Court at least 10 days prior to any change of address.</w:t>
-      </w:r>
-      <w:r>
-        <w:rPr>
-          <w:rFonts w:ascii="Palatino Linotype" w:hAnsi="Palatino Linotype"/>
-          <w:bCs/>
-          <w:color w:val="FF0000"/>
-          <w:sz w:val="20"/>
-          <w:szCs w:val="20"/>
-        </w:rPr>
-        <w:t xml:space="preserve">{% if </w:t>
+        <w:t xml:space="preserve">Defendant shall provide written notice to the Clerk of Court at least 10 days prior to any change of </w:t>
+      </w:r>
+      <w:proofErr w:type="gramStart"/>
+      <w:r>
+        <w:rPr>
+          <w:rFonts w:ascii="Palatino Linotype" w:hAnsi="Palatino Linotype"/>
+          <w:bCs/>
+          <w:sz w:val="20"/>
+          <w:szCs w:val="20"/>
+        </w:rPr>
+        <w:t>address.</w:t>
+      </w:r>
+      <w:r>
+        <w:rPr>
+          <w:rFonts w:ascii="Palatino Linotype" w:hAnsi="Palatino Linotype"/>
+          <w:bCs/>
+          <w:color w:val="FF0000"/>
+          <w:sz w:val="20"/>
+          <w:szCs w:val="20"/>
+        </w:rPr>
+        <w:t>{</w:t>
+      </w:r>
+      <w:proofErr w:type="gramEnd"/>
+      <w:r>
+        <w:rPr>
+          <w:rFonts w:ascii="Palatino Linotype" w:hAnsi="Palatino Linotype"/>
+          <w:bCs/>
+          <w:color w:val="FF0000"/>
+          <w:sz w:val="20"/>
+          <w:szCs w:val="20"/>
+        </w:rPr>
+        <w:t xml:space="preserve">% if </w:t>
       </w:r>
       <w:proofErr w:type="spellStart"/>
       <w:r>
@@ -2394,17 +2747,38 @@
           <w:sz w:val="20"/>
           <w:szCs w:val="20"/>
         </w:rPr>
-        <w:t>Defendant shall comply with all the terms of the protection order entered in this case.</w:t>
-      </w:r>
-      <w:r>
-        <w:rPr>
-          <w:rFonts w:ascii="Palatino Linotype" w:hAnsi="Palatino Linotype"/>
-          <w:bCs/>
-          <w:color w:val="FF0000"/>
-          <w:sz w:val="20"/>
-          <w:szCs w:val="20"/>
-        </w:rPr>
-        <w:t>{% endif %}</w:t>
+        <w:t xml:space="preserve">Defendant shall comply with all the terms of the protection order entered in this </w:t>
+      </w:r>
+      <w:proofErr w:type="gramStart"/>
+      <w:r>
+        <w:rPr>
+          <w:rFonts w:ascii="Palatino Linotype" w:hAnsi="Palatino Linotype"/>
+          <w:bCs/>
+          <w:sz w:val="20"/>
+          <w:szCs w:val="20"/>
+        </w:rPr>
+        <w:t>case.</w:t>
+      </w:r>
+      <w:r>
+        <w:rPr>
+          <w:rFonts w:ascii="Palatino Linotype" w:hAnsi="Palatino Linotype"/>
+          <w:bCs/>
+          <w:color w:val="FF0000"/>
+          <w:sz w:val="20"/>
+          <w:szCs w:val="20"/>
+        </w:rPr>
+        <w:t>{</w:t>
+      </w:r>
+      <w:proofErr w:type="gramEnd"/>
+      <w:r>
+        <w:rPr>
+          <w:rFonts w:ascii="Palatino Linotype" w:hAnsi="Palatino Linotype"/>
+          <w:bCs/>
+          <w:color w:val="FF0000"/>
+          <w:sz w:val="20"/>
+          <w:szCs w:val="20"/>
+        </w:rPr>
+        <w:t>% endif %}</w:t>
       </w:r>
       <w:r>
         <w:rPr>
@@ -2476,6 +2850,7 @@
         </w:rPr>
         <w:t xml:space="preserve"> </w:t>
       </w:r>
+      <w:proofErr w:type="gramStart"/>
       <w:r>
         <w:rPr>
           <w:rFonts w:ascii="Palatino Linotype" w:hAnsi="Palatino Linotype"/>
@@ -2485,7 +2860,19 @@
           <w:szCs w:val="20"/>
           <w:u w:val="single"/>
         </w:rPr>
-        <w:t>{{ no_contact.name }}</w:t>
+        <w:t>{{ no_contact.name</w:t>
+      </w:r>
+      <w:proofErr w:type="gramEnd"/>
+      <w:r>
+        <w:rPr>
+          <w:rFonts w:ascii="Palatino Linotype" w:hAnsi="Palatino Linotype"/>
+          <w:b/>
+          <w:bCs/>
+          <w:sz w:val="20"/>
+          <w:szCs w:val="20"/>
+          <w:u w:val="single"/>
+        </w:rPr>
+        <w:t xml:space="preserve"> }}</w:t>
       </w:r>
       <w:r>
         <w:rPr>
@@ -2637,6 +3024,7 @@
         </w:rPr>
         <w:t xml:space="preserve"> </w:t>
       </w:r>
+      <w:proofErr w:type="gramStart"/>
       <w:r>
         <w:rPr>
           <w:rFonts w:ascii="Palatino Linotype" w:hAnsi="Palatino Linotype"/>
@@ -2658,7 +3046,19 @@
           <w:szCs w:val="20"/>
           <w:u w:val="single"/>
         </w:rPr>
-        <w:t>domestic_violence_conditions.residence_address</w:t>
+        <w:t>domestic</w:t>
+      </w:r>
+      <w:proofErr w:type="gramEnd"/>
+      <w:r>
+        <w:rPr>
+          <w:rFonts w:ascii="Palatino Linotype" w:hAnsi="Palatino Linotype"/>
+          <w:b/>
+          <w:bCs/>
+          <w:sz w:val="20"/>
+          <w:szCs w:val="20"/>
+          <w:u w:val="single"/>
+        </w:rPr>
+        <w:t>_violence_conditions.residence_address</w:t>
       </w:r>
       <w:proofErr w:type="spellEnd"/>
       <w:r>
@@ -2805,7 +3205,27 @@
           <w:sz w:val="20"/>
           <w:szCs w:val="20"/>
         </w:rPr>
-        <w:t>Defendant shall not interfere with the named person’s right to occupy the residence including, but not limited to cancelling utilities or insurance or interrupting telecommunications (e.g. telephone, internet, or cable) service, mail delivery, or the delivery of any other documents or items.</w:t>
+        <w:t>Defendant shall not interfere with the named person’s right to occupy the residence including, but not limited to cancelling utilities or insurance or interrupting telecommunications (</w:t>
+      </w:r>
+      <w:proofErr w:type="gramStart"/>
+      <w:r>
+        <w:rPr>
+          <w:rFonts w:ascii="Palatino Linotype" w:hAnsi="Palatino Linotype"/>
+          <w:bCs/>
+          <w:sz w:val="20"/>
+          <w:szCs w:val="20"/>
+        </w:rPr>
+        <w:t>e.g.</w:t>
+      </w:r>
+      <w:proofErr w:type="gramEnd"/>
+      <w:r>
+        <w:rPr>
+          <w:rFonts w:ascii="Palatino Linotype" w:hAnsi="Palatino Linotype"/>
+          <w:bCs/>
+          <w:sz w:val="20"/>
+          <w:szCs w:val="20"/>
+        </w:rPr>
+        <w:t xml:space="preserve"> telephone, internet, or cable) service, mail delivery, or the delivery of any other documents or items.</w:t>
       </w:r>
       <w:r>
         <w:rPr>
@@ -2842,7 +3262,17 @@
           <w:sz w:val="20"/>
           <w:szCs w:val="20"/>
         </w:rPr>
-        <w:t>Defendant shall surrender all keys and garage door openers to the above residence within 24 hours of service of this Order to the arresting agency.</w:t>
+        <w:t xml:space="preserve">Defendant shall surrender all keys and garage door openers to the above residence within 24 hours of service of this Order to the arresting </w:t>
+      </w:r>
+      <w:proofErr w:type="gramStart"/>
+      <w:r>
+        <w:rPr>
+          <w:rFonts w:ascii="Palatino Linotype" w:hAnsi="Palatino Linotype"/>
+          <w:bCs/>
+          <w:sz w:val="20"/>
+          <w:szCs w:val="20"/>
+        </w:rPr>
+        <w:t>agency.</w:t>
       </w:r>
       <w:r>
         <w:rPr>
@@ -2854,6 +3284,7 @@
         </w:rPr>
         <w:t>{</w:t>
       </w:r>
+      <w:proofErr w:type="gramEnd"/>
       <w:r>
         <w:rPr>
           <w:rFonts w:ascii="Palatino Linotype" w:hAnsi="Palatino Linotype"/>
@@ -2951,6 +3382,7 @@
         </w:rPr>
         <w:t xml:space="preserve"> to the arresting agency no later than </w:t>
       </w:r>
+      <w:proofErr w:type="gramStart"/>
       <w:r>
         <w:rPr>
           <w:rFonts w:ascii="Palatino Linotype" w:hAnsi="Palatino Linotype"/>
@@ -2972,7 +3404,19 @@
           <w:szCs w:val="20"/>
           <w:u w:val="single"/>
         </w:rPr>
-        <w:t>domestic_violence_conditions.surrender_weapons_date</w:t>
+        <w:t>domestic</w:t>
+      </w:r>
+      <w:proofErr w:type="gramEnd"/>
+      <w:r>
+        <w:rPr>
+          <w:rFonts w:ascii="Palatino Linotype" w:hAnsi="Palatino Linotype"/>
+          <w:b/>
+          <w:bCs/>
+          <w:sz w:val="20"/>
+          <w:szCs w:val="20"/>
+          <w:u w:val="single"/>
+        </w:rPr>
+        <w:t>_violence_conditions.surrender_weapons_date</w:t>
       </w:r>
       <w:proofErr w:type="spellEnd"/>
       <w:r>
@@ -3029,17 +3473,38 @@
           <w:sz w:val="20"/>
           <w:szCs w:val="20"/>
         </w:rPr>
-        <w:t xml:space="preserve"> accepted by the arresting agency shall be held in protective custody for the duration of this Order.</w:t>
-      </w:r>
-      <w:r>
-        <w:rPr>
-          <w:rFonts w:ascii="Palatino Linotype" w:hAnsi="Palatino Linotype"/>
-          <w:bCs/>
-          <w:color w:val="FF0000"/>
-          <w:sz w:val="20"/>
-          <w:szCs w:val="20"/>
-        </w:rPr>
-        <w:t>{% endif %}</w:t>
+        <w:t xml:space="preserve"> accepted by the arresting agency shall be held in protective custody for the duration of this </w:t>
+      </w:r>
+      <w:proofErr w:type="gramStart"/>
+      <w:r>
+        <w:rPr>
+          <w:rFonts w:ascii="Palatino Linotype" w:hAnsi="Palatino Linotype"/>
+          <w:bCs/>
+          <w:sz w:val="20"/>
+          <w:szCs w:val="20"/>
+        </w:rPr>
+        <w:t>Order.</w:t>
+      </w:r>
+      <w:r>
+        <w:rPr>
+          <w:rFonts w:ascii="Palatino Linotype" w:hAnsi="Palatino Linotype"/>
+          <w:bCs/>
+          <w:color w:val="FF0000"/>
+          <w:sz w:val="20"/>
+          <w:szCs w:val="20"/>
+        </w:rPr>
+        <w:t>{</w:t>
+      </w:r>
+      <w:proofErr w:type="gramEnd"/>
+      <w:r>
+        <w:rPr>
+          <w:rFonts w:ascii="Palatino Linotype" w:hAnsi="Palatino Linotype"/>
+          <w:bCs/>
+          <w:color w:val="FF0000"/>
+          <w:sz w:val="20"/>
+          <w:szCs w:val="20"/>
+        </w:rPr>
+        <w:t>% endif %}</w:t>
       </w:r>
       <w:r>
         <w:rPr>
@@ -3121,17 +3586,38 @@
           <w:sz w:val="20"/>
           <w:szCs w:val="20"/>
         </w:rPr>
-        <w:t>Defendant shall maintain sobriety while on bond, and shall not possess, consume, or purchase alcohol or drugs of abuse.</w:t>
-      </w:r>
-      <w:r>
-        <w:rPr>
-          <w:rFonts w:ascii="Palatino Linotype" w:hAnsi="Palatino Linotype"/>
-          <w:bCs/>
-          <w:color w:val="FF0000"/>
-          <w:sz w:val="20"/>
-          <w:szCs w:val="20"/>
-        </w:rPr>
-        <w:t>{% endif %}</w:t>
+        <w:t xml:space="preserve">Defendant shall maintain sobriety while on bond, and shall not possess, consume, or purchase alcohol or drugs of </w:t>
+      </w:r>
+      <w:proofErr w:type="gramStart"/>
+      <w:r>
+        <w:rPr>
+          <w:rFonts w:ascii="Palatino Linotype" w:hAnsi="Palatino Linotype"/>
+          <w:bCs/>
+          <w:sz w:val="20"/>
+          <w:szCs w:val="20"/>
+        </w:rPr>
+        <w:t>abuse.</w:t>
+      </w:r>
+      <w:r>
+        <w:rPr>
+          <w:rFonts w:ascii="Palatino Linotype" w:hAnsi="Palatino Linotype"/>
+          <w:bCs/>
+          <w:color w:val="FF0000"/>
+          <w:sz w:val="20"/>
+          <w:szCs w:val="20"/>
+        </w:rPr>
+        <w:t>{</w:t>
+      </w:r>
+      <w:proofErr w:type="gramEnd"/>
+      <w:r>
+        <w:rPr>
+          <w:rFonts w:ascii="Palatino Linotype" w:hAnsi="Palatino Linotype"/>
+          <w:bCs/>
+          <w:color w:val="FF0000"/>
+          <w:sz w:val="20"/>
+          <w:szCs w:val="20"/>
+        </w:rPr>
+        <w:t>% endif %}</w:t>
       </w:r>
       <w:r>
         <w:rPr>
@@ -3201,17 +3687,38 @@
           <w:sz w:val="20"/>
           <w:szCs w:val="20"/>
         </w:rPr>
-        <w:t>Defendant shall forthwith report to the Office of Community Control to obtain an alcohol and drug assessment and comply with any treatment recommendations.</w:t>
-      </w:r>
-      <w:r>
-        <w:rPr>
-          <w:rFonts w:ascii="Palatino Linotype" w:hAnsi="Palatino Linotype"/>
-          <w:bCs/>
-          <w:color w:val="FF0000"/>
-          <w:sz w:val="20"/>
-          <w:szCs w:val="20"/>
-        </w:rPr>
-        <w:t xml:space="preserve">{% endif %}{% if </w:t>
+        <w:t xml:space="preserve">Defendant shall forthwith report to the Office of Community Control to obtain an alcohol and drug assessment and comply with any treatment </w:t>
+      </w:r>
+      <w:proofErr w:type="gramStart"/>
+      <w:r>
+        <w:rPr>
+          <w:rFonts w:ascii="Palatino Linotype" w:hAnsi="Palatino Linotype"/>
+          <w:bCs/>
+          <w:sz w:val="20"/>
+          <w:szCs w:val="20"/>
+        </w:rPr>
+        <w:t>recommendations.</w:t>
+      </w:r>
+      <w:r>
+        <w:rPr>
+          <w:rFonts w:ascii="Palatino Linotype" w:hAnsi="Palatino Linotype"/>
+          <w:bCs/>
+          <w:color w:val="FF0000"/>
+          <w:sz w:val="20"/>
+          <w:szCs w:val="20"/>
+        </w:rPr>
+        <w:t>{</w:t>
+      </w:r>
+      <w:proofErr w:type="gramEnd"/>
+      <w:r>
+        <w:rPr>
+          <w:rFonts w:ascii="Palatino Linotype" w:hAnsi="Palatino Linotype"/>
+          <w:bCs/>
+          <w:color w:val="FF0000"/>
+          <w:sz w:val="20"/>
+          <w:szCs w:val="20"/>
+        </w:rPr>
+        <w:t xml:space="preserve">% endif %}{% if </w:t>
       </w:r>
       <w:proofErr w:type="spellStart"/>
       <w:r>
@@ -3299,17 +3806,38 @@
           <w:sz w:val="20"/>
           <w:szCs w:val="20"/>
         </w:rPr>
-        <w:t xml:space="preserve"> assessment and comply with any treatment recommendations.</w:t>
-      </w:r>
-      <w:r>
-        <w:rPr>
-          <w:rFonts w:ascii="Palatino Linotype" w:hAnsi="Palatino Linotype"/>
-          <w:bCs/>
-          <w:color w:val="FF0000"/>
-          <w:sz w:val="20"/>
-          <w:szCs w:val="20"/>
-        </w:rPr>
-        <w:t xml:space="preserve">{% endif %}{% if </w:t>
+        <w:t xml:space="preserve"> assessment and comply with any treatment </w:t>
+      </w:r>
+      <w:proofErr w:type="gramStart"/>
+      <w:r>
+        <w:rPr>
+          <w:rFonts w:ascii="Palatino Linotype" w:hAnsi="Palatino Linotype"/>
+          <w:bCs/>
+          <w:sz w:val="20"/>
+          <w:szCs w:val="20"/>
+        </w:rPr>
+        <w:t>recommendations.</w:t>
+      </w:r>
+      <w:r>
+        <w:rPr>
+          <w:rFonts w:ascii="Palatino Linotype" w:hAnsi="Palatino Linotype"/>
+          <w:bCs/>
+          <w:color w:val="FF0000"/>
+          <w:sz w:val="20"/>
+          <w:szCs w:val="20"/>
+        </w:rPr>
+        <w:t>{</w:t>
+      </w:r>
+      <w:proofErr w:type="gramEnd"/>
+      <w:r>
+        <w:rPr>
+          <w:rFonts w:ascii="Palatino Linotype" w:hAnsi="Palatino Linotype"/>
+          <w:bCs/>
+          <w:color w:val="FF0000"/>
+          <w:sz w:val="20"/>
+          <w:szCs w:val="20"/>
+        </w:rPr>
+        <w:t xml:space="preserve">% endif %}{% if </w:t>
       </w:r>
       <w:proofErr w:type="spellStart"/>
       <w:r>
@@ -3372,6 +3900,7 @@
         <w:t xml:space="preserve">Defendant shall report to the Office of Community Control forthwith to determine a schedule for alcohol tests with the AB (Alcohol) </w:t>
       </w:r>
       <w:proofErr w:type="spellStart"/>
+      <w:proofErr w:type="gramStart"/>
       <w:r>
         <w:rPr>
           <w:rFonts w:ascii="Palatino Linotype" w:hAnsi="Palatino Linotype"/>
@@ -3399,7 +3928,18 @@
           <w:sz w:val="20"/>
           <w:szCs w:val="20"/>
         </w:rPr>
-        <w:t xml:space="preserve">{% endif %}{% if </w:t>
+        <w:t>{</w:t>
+      </w:r>
+      <w:proofErr w:type="gramEnd"/>
+      <w:r>
+        <w:rPr>
+          <w:rFonts w:ascii="Palatino Linotype" w:hAnsi="Palatino Linotype"/>
+          <w:bCs/>
+          <w:color w:val="FF0000"/>
+          <w:sz w:val="20"/>
+          <w:szCs w:val="20"/>
+        </w:rPr>
+        <w:t xml:space="preserve">% endif %}{% if </w:t>
       </w:r>
       <w:proofErr w:type="spellStart"/>
       <w:r>
@@ -3461,6 +4001,7 @@
         </w:rPr>
         <w:t xml:space="preserve">Defendant shall report to the Specialized Docket Coordinator to complete screening for admission to </w:t>
       </w:r>
+      <w:proofErr w:type="gramStart"/>
       <w:r>
         <w:rPr>
           <w:rFonts w:ascii="Palatino Linotype" w:hAnsi="Palatino Linotype"/>
@@ -3488,7 +4029,17 @@
           <w:sz w:val="20"/>
           <w:szCs w:val="20"/>
         </w:rPr>
-        <w:t>bond_conditions</w:t>
+        <w:t>bond</w:t>
+      </w:r>
+      <w:proofErr w:type="gramEnd"/>
+      <w:r>
+        <w:rPr>
+          <w:rFonts w:ascii="Palatino Linotype" w:hAnsi="Palatino Linotype"/>
+          <w:bCs/>
+          <w:sz w:val="20"/>
+          <w:szCs w:val="20"/>
+        </w:rPr>
+        <w:t>_conditions</w:t>
       </w:r>
       <w:r>
         <w:rPr>
@@ -3668,18 +4219,28 @@
           <w:sz w:val="20"/>
           <w:szCs w:val="20"/>
         </w:rPr>
-        <w:t xml:space="preserve"> {{</w:t>
-      </w:r>
-      <w:r>
-        <w:rPr>
-          <w:rFonts w:ascii="Palatino Linotype" w:hAnsi="Palatino Linotype"/>
-          <w:bCs/>
-          <w:color w:val="FF0000"/>
-          <w:sz w:val="20"/>
-          <w:szCs w:val="20"/>
-        </w:rPr>
         <w:t xml:space="preserve"> </w:t>
       </w:r>
+      <w:proofErr w:type="gramStart"/>
+      <w:r>
+        <w:rPr>
+          <w:rFonts w:ascii="Palatino Linotype" w:hAnsi="Palatino Linotype"/>
+          <w:bCs/>
+          <w:sz w:val="20"/>
+          <w:szCs w:val="20"/>
+        </w:rPr>
+        <w:t>{{</w:t>
+      </w:r>
+      <w:r>
+        <w:rPr>
+          <w:rFonts w:ascii="Palatino Linotype" w:hAnsi="Palatino Linotype"/>
+          <w:bCs/>
+          <w:color w:val="FF0000"/>
+          <w:sz w:val="20"/>
+          <w:szCs w:val="20"/>
+        </w:rPr>
+        <w:t xml:space="preserve"> </w:t>
+      </w:r>
       <w:proofErr w:type="spellStart"/>
       <w:r>
         <w:rPr>
@@ -3688,7 +4249,17 @@
           <w:sz w:val="20"/>
           <w:szCs w:val="20"/>
         </w:rPr>
-        <w:t>bond_conditions</w:t>
+        <w:t>bond</w:t>
+      </w:r>
+      <w:proofErr w:type="gramEnd"/>
+      <w:r>
+        <w:rPr>
+          <w:rFonts w:ascii="Palatino Linotype" w:hAnsi="Palatino Linotype"/>
+          <w:bCs/>
+          <w:sz w:val="20"/>
+          <w:szCs w:val="20"/>
+        </w:rPr>
+        <w:t>_conditions</w:t>
       </w:r>
       <w:r>
         <w:rPr>
@@ -3747,7 +4318,29 @@
           <w:sz w:val="20"/>
           <w:szCs w:val="20"/>
         </w:rPr>
-        <w:t>bond_conditions.monitoring_type</w:t>
+        <w:t>bond_</w:t>
+      </w:r>
+      <w:proofErr w:type="gramStart"/>
+      <w:r>
+        <w:rPr>
+          <w:rFonts w:ascii="Palatino Linotype" w:hAnsi="Palatino Linotype"/>
+          <w:bCs/>
+          <w:color w:val="FF0000"/>
+          <w:sz w:val="20"/>
+          <w:szCs w:val="20"/>
+        </w:rPr>
+        <w:t>conditions.monitoring</w:t>
+      </w:r>
+      <w:proofErr w:type="gramEnd"/>
+      <w:r>
+        <w:rPr>
+          <w:rFonts w:ascii="Palatino Linotype" w:hAnsi="Palatino Linotype"/>
+          <w:bCs/>
+          <w:color w:val="FF0000"/>
+          <w:sz w:val="20"/>
+          <w:szCs w:val="20"/>
+        </w:rPr>
+        <w:t>_type</w:t>
       </w:r>
       <w:proofErr w:type="spellEnd"/>
       <w:r>
@@ -3835,17 +4428,39 @@
           <w:sz w:val="20"/>
           <w:szCs w:val="20"/>
         </w:rPr>
+        <w:t xml:space="preserve">% endif </w:t>
+      </w:r>
+      <w:proofErr w:type="gramStart"/>
+      <w:r>
+        <w:rPr>
+          <w:rFonts w:ascii="Palatino Linotype" w:hAnsi="Palatino Linotype"/>
+          <w:bCs/>
+          <w:color w:val="FF0000"/>
+          <w:sz w:val="20"/>
+          <w:szCs w:val="20"/>
+        </w:rPr>
+        <w:t>%}</w:t>
+      </w:r>
+      <w:r>
+        <w:rPr>
+          <w:rFonts w:ascii="Palatino Linotype" w:hAnsi="Palatino Linotype"/>
+          <w:bCs/>
+          <w:color w:val="FF0000"/>
+          <w:sz w:val="20"/>
+          <w:szCs w:val="20"/>
+        </w:rPr>
+        <w:t>{</w:t>
+      </w:r>
+      <w:proofErr w:type="gramEnd"/>
+      <w:r>
+        <w:rPr>
+          <w:rFonts w:ascii="Palatino Linotype" w:hAnsi="Palatino Linotype"/>
+          <w:bCs/>
+          <w:color w:val="FF0000"/>
+          <w:sz w:val="20"/>
+          <w:szCs w:val="20"/>
+        </w:rPr>
         <w:t>% endif %}</w:t>
-      </w:r>
-      <w:r>
-        <w:rPr>
-          <w:rFonts w:ascii="Palatino Linotype" w:hAnsi="Palatino Linotype"/>
-          <w:bCs/>
-          <w:color w:val="FF0000"/>
-          <w:sz w:val="20"/>
-          <w:szCs w:val="20"/>
-        </w:rPr>
-        <w:t>{% endif %}</w:t>
       </w:r>
       <w:r>
         <w:rPr>
@@ -3916,6 +4531,7 @@
         </w:rPr>
         <w:t xml:space="preserve"> </w:t>
       </w:r>
+      <w:proofErr w:type="gramStart"/>
       <w:r>
         <w:rPr>
           <w:rFonts w:ascii="Palatino Linotype" w:hAnsi="Palatino Linotype"/>
@@ -3937,7 +4553,19 @@
           <w:szCs w:val="20"/>
           <w:u w:val="single"/>
         </w:rPr>
-        <w:t>custodial_supervision.supervisor</w:t>
+        <w:t>custodial</w:t>
+      </w:r>
+      <w:proofErr w:type="gramEnd"/>
+      <w:r>
+        <w:rPr>
+          <w:rFonts w:ascii="Palatino Linotype" w:hAnsi="Palatino Linotype"/>
+          <w:b/>
+          <w:bCs/>
+          <w:sz w:val="20"/>
+          <w:szCs w:val="20"/>
+          <w:u w:val="single"/>
+        </w:rPr>
+        <w:t>_supervision.supervisor</w:t>
       </w:r>
       <w:proofErr w:type="spellEnd"/>
       <w:r>
@@ -4064,6 +4692,7 @@
           <w:szCs w:val="20"/>
         </w:rPr>
       </w:pPr>
+      <w:proofErr w:type="gramStart"/>
       <w:r>
         <w:rPr>
           <w:rFonts w:ascii="Palatino Linotype" w:hAnsi="Palatino Linotype"/>
@@ -4081,7 +4710,17 @@
           <w:sz w:val="20"/>
           <w:szCs w:val="20"/>
         </w:rPr>
-        <w:t>other_conditions.terms</w:t>
+        <w:t>other</w:t>
+      </w:r>
+      <w:proofErr w:type="gramEnd"/>
+      <w:r>
+        <w:rPr>
+          <w:rFonts w:ascii="Palatino Linotype" w:hAnsi="Palatino Linotype"/>
+          <w:bCs/>
+          <w:sz w:val="20"/>
+          <w:szCs w:val="20"/>
+        </w:rPr>
+        <w:t>_conditions.terms</w:t>
       </w:r>
       <w:proofErr w:type="spellEnd"/>
       <w:r>
@@ -4249,6 +4888,7 @@
         </w:rPr>
         <w:tab/>
       </w:r>
+      <w:proofErr w:type="gramStart"/>
       <w:r>
         <w:rPr>
           <w:rFonts w:ascii="Palatino Linotype" w:hAnsi="Palatino Linotype"/>
@@ -4264,7 +4904,16 @@
           <w:sz w:val="20"/>
           <w:szCs w:val="20"/>
         </w:rPr>
-        <w:t>judicial_officer.officer_</w:t>
+        <w:t>judicial</w:t>
+      </w:r>
+      <w:proofErr w:type="gramEnd"/>
+      <w:r>
+        <w:rPr>
+          <w:rFonts w:ascii="Palatino Linotype" w:hAnsi="Palatino Linotype"/>
+          <w:sz w:val="20"/>
+          <w:szCs w:val="20"/>
+        </w:rPr>
+        <w:t>_officer.officer_</w:t>
       </w:r>
       <w:r>
         <w:rPr>
@@ -4423,7 +5072,18 @@
           <w:sz w:val="20"/>
           <w:szCs w:val="20"/>
         </w:rPr>
-        <w:t>judicial_of</w:t>
+        <w:t>judicial_</w:t>
+      </w:r>
+      <w:proofErr w:type="gramStart"/>
+      <w:r>
+        <w:rPr>
+          <w:rFonts w:ascii="Palatino Linotype" w:hAnsi="Palatino Linotype"/>
+          <w:bCs/>
+          <w:color w:val="FF0000"/>
+          <w:sz w:val="20"/>
+          <w:szCs w:val="20"/>
+        </w:rPr>
+        <w:t>of</w:t>
       </w:r>
       <w:r>
         <w:rPr>
@@ -4445,6 +5105,7 @@
         </w:rPr>
         <w:t>.officer</w:t>
       </w:r>
+      <w:proofErr w:type="gramEnd"/>
       <w:r>
         <w:rPr>
           <w:rFonts w:ascii="Palatino Linotype" w:hAnsi="Palatino Linotype"/>
@@ -4625,16 +5286,34 @@
           <w:sz w:val="16"/>
           <w:szCs w:val="16"/>
         </w:rPr>
-        <w:t xml:space="preserve">Prosecutor’s Office: PS    OM     EM; Defendant’s Attorney: PS     OM     EM; {{ </w:t>
-      </w:r>
-      <w:proofErr w:type="spellStart"/>
+        <w:t xml:space="preserve">Prosecutor’s Office: PS    OM     EM; Defendant’s Attorney: PS     OM     EM; </w:t>
+      </w:r>
+      <w:proofErr w:type="gramStart"/>
       <w:r>
         <w:rPr>
           <w:rFonts w:ascii="Palatino Linotype" w:hAnsi="Palatino Linotype"/>
           <w:sz w:val="16"/>
           <w:szCs w:val="16"/>
         </w:rPr>
-        <w:t>defendant.first_name</w:t>
+        <w:t xml:space="preserve">{{ </w:t>
+      </w:r>
+      <w:proofErr w:type="spellStart"/>
+      <w:r>
+        <w:rPr>
+          <w:rFonts w:ascii="Palatino Linotype" w:hAnsi="Palatino Linotype"/>
+          <w:sz w:val="16"/>
+          <w:szCs w:val="16"/>
+        </w:rPr>
+        <w:t>defendant</w:t>
+      </w:r>
+      <w:proofErr w:type="gramEnd"/>
+      <w:r>
+        <w:rPr>
+          <w:rFonts w:ascii="Palatino Linotype" w:hAnsi="Palatino Linotype"/>
+          <w:sz w:val="16"/>
+          <w:szCs w:val="16"/>
+        </w:rPr>
+        <w:t>.first_name</w:t>
       </w:r>
       <w:proofErr w:type="spellEnd"/>
       <w:r>
@@ -4699,9 +5378,19 @@
           <w:sz w:val="16"/>
           <w:szCs w:val="16"/>
         </w:rPr>
-        <w:t>community_control.ordered</w:t>
+        <w:t>community_</w:t>
+      </w:r>
+      <w:proofErr w:type="gramStart"/>
+      <w:r>
+        <w:rPr>
+          <w:rFonts w:ascii="Palatino Linotype" w:hAnsi="Palatino Linotype"/>
+          <w:sz w:val="16"/>
+          <w:szCs w:val="16"/>
+        </w:rPr>
+        <w:t>control.ordered</w:t>
       </w:r>
       <w:proofErr w:type="spellEnd"/>
+      <w:proofErr w:type="gramEnd"/>
       <w:r>
         <w:rPr>
           <w:rFonts w:ascii="Palatino Linotype" w:hAnsi="Palatino Linotype"/>
@@ -4800,7 +5489,7 @@
 </file>
 
 <file path=word/endnotes.xml><?xml version="1.0" encoding="utf-8"?>
-<w:endnotes xmlns:wpc="http://schemas.microsoft.com/office/word/2010/wordprocessingCanvas" xmlns:cx="http://schemas.microsoft.com/office/drawing/2014/chartex" xmlns:cx1="http://schemas.microsoft.com/office/drawing/2015/9/8/chartex" xmlns:cx2="http://schemas.microsoft.com/office/drawing/2015/10/21/chartex" xmlns:cx3="http://schemas.microsoft.com/office/drawing/2016/5/9/chartex" xmlns:cx4="http://schemas.microsoft.com/office/drawing/2016/5/10/chartex" xmlns:cx5="http://schemas.microsoft.com/office/drawing/2016/5/11/chartex" xmlns:cx6="http://schemas.microsoft.com/office/drawing/2016/5/12/chartex" xmlns:cx7="http://schemas.microsoft.com/office/drawing/2016/5/13/chartex" xmlns:cx8="http://schemas.microsoft.com/office/drawing/2016/5/14/chartex" xmlns:mc="http://schemas.openxmlformats.org/markup-compatibility/2006" xmlns:aink="http://schemas.microsoft.com/office/drawing/2016/ink" xmlns:am3d="http://schemas.microsoft.com/office/drawing/2017/model3d" xmlns:o="urn:schemas-microsoft-com:office:office" xmlns:r="http://schemas.openxmlformats.org/officeDocument/2006/relationships" xmlns:m="http://schemas.openxmlformats.org/officeDocument/2006/math" xmlns:v="urn:schemas-microsoft-com:vml" xmlns:wp14="http://schemas.microsoft.com/office/word/2010/wordprocessingDrawing" xmlns:wp="http://schemas.openxmlformats.org/drawingml/2006/wordprocessingDrawing" xmlns:w10="urn:schemas-microsoft-com:office:word" xmlns:w="http://schemas.openxmlformats.org/wordprocessingml/2006/main" xmlns:w14="http://schemas.microsoft.com/office/word/2010/wordml" xmlns:w15="http://schemas.microsoft.com/office/word/2012/wordml" xmlns:w16cex="http://schemas.microsoft.com/office/word/2018/wordml/cex" xmlns:w16cid="http://schemas.microsoft.com/office/word/2016/wordml/cid" xmlns:w16="http://schemas.microsoft.com/office/word/2018/wordml" xmlns:w16sdtdh="http://schemas.microsoft.com/office/word/2020/wordml/sdtdatahash" xmlns:w16se="http://schemas.microsoft.com/office/word/2015/wordml/symex" xmlns:wpg="http://schemas.microsoft.com/office/word/2010/wordprocessingGroup" xmlns:wpi="http://schemas.microsoft.com/office/word/2010/wordprocessingInk" xmlns:wne="http://schemas.microsoft.com/office/word/2006/wordml" xmlns:wps="http://schemas.microsoft.com/office/word/2010/wordprocessingShape" mc:Ignorable="w14 w15 w16se w16cid w16 w16cex w16sdtdh wp14">
+<w:endnotes xmlns:wpc="http://schemas.microsoft.com/office/word/2010/wordprocessingCanvas" xmlns:cx="http://schemas.microsoft.com/office/drawing/2014/chartex" xmlns:cx1="http://schemas.microsoft.com/office/drawing/2015/9/8/chartex" xmlns:cx2="http://schemas.microsoft.com/office/drawing/2015/10/21/chartex" xmlns:cx3="http://schemas.microsoft.com/office/drawing/2016/5/9/chartex" xmlns:cx4="http://schemas.microsoft.com/office/drawing/2016/5/10/chartex" xmlns:cx5="http://schemas.microsoft.com/office/drawing/2016/5/11/chartex" xmlns:cx6="http://schemas.microsoft.com/office/drawing/2016/5/12/chartex" xmlns:cx7="http://schemas.microsoft.com/office/drawing/2016/5/13/chartex" xmlns:cx8="http://schemas.microsoft.com/office/drawing/2016/5/14/chartex" xmlns:mc="http://schemas.openxmlformats.org/markup-compatibility/2006" xmlns:aink="http://schemas.microsoft.com/office/drawing/2016/ink" xmlns:am3d="http://schemas.microsoft.com/office/drawing/2017/model3d" xmlns:o="urn:schemas-microsoft-com:office:office" xmlns:oel="http://schemas.microsoft.com/office/2019/extlst" xmlns:r="http://schemas.openxmlformats.org/officeDocument/2006/relationships" xmlns:m="http://schemas.openxmlformats.org/officeDocument/2006/math" xmlns:v="urn:schemas-microsoft-com:vml" xmlns:wp14="http://schemas.microsoft.com/office/word/2010/wordprocessingDrawing" xmlns:wp="http://schemas.openxmlformats.org/drawingml/2006/wordprocessingDrawing" xmlns:w10="urn:schemas-microsoft-com:office:word" xmlns:w="http://schemas.openxmlformats.org/wordprocessingml/2006/main" xmlns:w14="http://schemas.microsoft.com/office/word/2010/wordml" xmlns:w15="http://schemas.microsoft.com/office/word/2012/wordml" xmlns:w16cex="http://schemas.microsoft.com/office/word/2018/wordml/cex" xmlns:w16cid="http://schemas.microsoft.com/office/word/2016/wordml/cid" xmlns:w16="http://schemas.microsoft.com/office/word/2018/wordml" xmlns:w16sdtdh="http://schemas.microsoft.com/office/word/2020/wordml/sdtdatahash" xmlns:w16se="http://schemas.microsoft.com/office/word/2015/wordml/symex" xmlns:wpg="http://schemas.microsoft.com/office/word/2010/wordprocessingGroup" xmlns:wpi="http://schemas.microsoft.com/office/word/2010/wordprocessingInk" xmlns:wne="http://schemas.microsoft.com/office/word/2006/wordml" xmlns:wps="http://schemas.microsoft.com/office/word/2010/wordprocessingShape" mc:Ignorable="w14 w15 w16se w16cid w16 w16cex w16sdtdh wp14">
   <w:endnote w:type="separator" w:id="-1">
     <w:p>
       <w:r>
@@ -4819,7 +5508,7 @@
 </file>
 
 <file path=word/footer1.xml><?xml version="1.0" encoding="utf-8"?>
-<w:ftr xmlns:wpc="http://schemas.microsoft.com/office/word/2010/wordprocessingCanvas" xmlns:cx="http://schemas.microsoft.com/office/drawing/2014/chartex" xmlns:cx1="http://schemas.microsoft.com/office/drawing/2015/9/8/chartex" xmlns:cx2="http://schemas.microsoft.com/office/drawing/2015/10/21/chartex" xmlns:cx3="http://schemas.microsoft.com/office/drawing/2016/5/9/chartex" xmlns:cx4="http://schemas.microsoft.com/office/drawing/2016/5/10/chartex" xmlns:cx5="http://schemas.microsoft.com/office/drawing/2016/5/11/chartex" xmlns:cx6="http://schemas.microsoft.com/office/drawing/2016/5/12/chartex" xmlns:cx7="http://schemas.microsoft.com/office/drawing/2016/5/13/chartex" xmlns:cx8="http://schemas.microsoft.com/office/drawing/2016/5/14/chartex" xmlns:mc="http://schemas.openxmlformats.org/markup-compatibility/2006" xmlns:aink="http://schemas.microsoft.com/office/drawing/2016/ink" xmlns:am3d="http://schemas.microsoft.com/office/drawing/2017/model3d" xmlns:o="urn:schemas-microsoft-com:office:office" xmlns:r="http://schemas.openxmlformats.org/officeDocument/2006/relationships" xmlns:m="http://schemas.openxmlformats.org/officeDocument/2006/math" xmlns:v="urn:schemas-microsoft-com:vml" xmlns:wp14="http://schemas.microsoft.com/office/word/2010/wordprocessingDrawing" xmlns:wp="http://schemas.openxmlformats.org/drawingml/2006/wordprocessingDrawing" xmlns:w10="urn:schemas-microsoft-com:office:word" xmlns:w="http://schemas.openxmlformats.org/wordprocessingml/2006/main" xmlns:w14="http://schemas.microsoft.com/office/word/2010/wordml" xmlns:w15="http://schemas.microsoft.com/office/word/2012/wordml" xmlns:w16cex="http://schemas.microsoft.com/office/word/2018/wordml/cex" xmlns:w16cid="http://schemas.microsoft.com/office/word/2016/wordml/cid" xmlns:w16="http://schemas.microsoft.com/office/word/2018/wordml" xmlns:w16sdtdh="http://schemas.microsoft.com/office/word/2020/wordml/sdtdatahash" xmlns:w16se="http://schemas.microsoft.com/office/word/2015/wordml/symex" xmlns:wpg="http://schemas.microsoft.com/office/word/2010/wordprocessingGroup" xmlns:wpi="http://schemas.microsoft.com/office/word/2010/wordprocessingInk" xmlns:wne="http://schemas.microsoft.com/office/word/2006/wordml" xmlns:wps="http://schemas.microsoft.com/office/word/2010/wordprocessingShape" mc:Ignorable="w14 w15 w16se w16cid w16 w16cex w16sdtdh wp14">
+<w:ftr xmlns:wpc="http://schemas.microsoft.com/office/word/2010/wordprocessingCanvas" xmlns:cx="http://schemas.microsoft.com/office/drawing/2014/chartex" xmlns:cx1="http://schemas.microsoft.com/office/drawing/2015/9/8/chartex" xmlns:cx2="http://schemas.microsoft.com/office/drawing/2015/10/21/chartex" xmlns:cx3="http://schemas.microsoft.com/office/drawing/2016/5/9/chartex" xmlns:cx4="http://schemas.microsoft.com/office/drawing/2016/5/10/chartex" xmlns:cx5="http://schemas.microsoft.com/office/drawing/2016/5/11/chartex" xmlns:cx6="http://schemas.microsoft.com/office/drawing/2016/5/12/chartex" xmlns:cx7="http://schemas.microsoft.com/office/drawing/2016/5/13/chartex" xmlns:cx8="http://schemas.microsoft.com/office/drawing/2016/5/14/chartex" xmlns:mc="http://schemas.openxmlformats.org/markup-compatibility/2006" xmlns:aink="http://schemas.microsoft.com/office/drawing/2016/ink" xmlns:am3d="http://schemas.microsoft.com/office/drawing/2017/model3d" xmlns:o="urn:schemas-microsoft-com:office:office" xmlns:oel="http://schemas.microsoft.com/office/2019/extlst" xmlns:r="http://schemas.openxmlformats.org/officeDocument/2006/relationships" xmlns:m="http://schemas.openxmlformats.org/officeDocument/2006/math" xmlns:v="urn:schemas-microsoft-com:vml" xmlns:wp14="http://schemas.microsoft.com/office/word/2010/wordprocessingDrawing" xmlns:wp="http://schemas.openxmlformats.org/drawingml/2006/wordprocessingDrawing" xmlns:w10="urn:schemas-microsoft-com:office:word" xmlns:w="http://schemas.openxmlformats.org/wordprocessingml/2006/main" xmlns:w14="http://schemas.microsoft.com/office/word/2010/wordml" xmlns:w15="http://schemas.microsoft.com/office/word/2012/wordml" xmlns:w16cex="http://schemas.microsoft.com/office/word/2018/wordml/cex" xmlns:w16cid="http://schemas.microsoft.com/office/word/2016/wordml/cid" xmlns:w16="http://schemas.microsoft.com/office/word/2018/wordml" xmlns:w16sdtdh="http://schemas.microsoft.com/office/word/2020/wordml/sdtdatahash" xmlns:w16se="http://schemas.microsoft.com/office/word/2015/wordml/symex" xmlns:wpg="http://schemas.microsoft.com/office/word/2010/wordprocessingGroup" xmlns:wpi="http://schemas.microsoft.com/office/word/2010/wordprocessingInk" xmlns:wne="http://schemas.microsoft.com/office/word/2006/wordml" xmlns:wps="http://schemas.microsoft.com/office/word/2010/wordprocessingShape" mc:Ignorable="w14 w15 w16se w16cid w16 w16cex w16sdtdh wp14">
   <w:p>
     <w:pPr>
       <w:pStyle w:val="Footer"/>
@@ -4996,7 +5685,27 @@
         <w:sz w:val="20"/>
         <w:szCs w:val="20"/>
       </w:rPr>
-      <w:t>judicial_officer.officer_type</w:t>
+      <w:t>judicial_</w:t>
+    </w:r>
+    <w:proofErr w:type="gramStart"/>
+    <w:r>
+      <w:rPr>
+        <w:rFonts w:ascii="Palatino Linotype" w:hAnsi="Palatino Linotype"/>
+        <w:bCs/>
+        <w:sz w:val="20"/>
+        <w:szCs w:val="20"/>
+      </w:rPr>
+      <w:t>officer.officer</w:t>
+    </w:r>
+    <w:proofErr w:type="gramEnd"/>
+    <w:r>
+      <w:rPr>
+        <w:rFonts w:ascii="Palatino Linotype" w:hAnsi="Palatino Linotype"/>
+        <w:bCs/>
+        <w:sz w:val="20"/>
+        <w:szCs w:val="20"/>
+      </w:rPr>
+      <w:t>_type</w:t>
     </w:r>
     <w:proofErr w:type="spellEnd"/>
     <w:r>
@@ -5157,7 +5866,7 @@
 </file>
 
 <file path=word/footnotes.xml><?xml version="1.0" encoding="utf-8"?>
-<w:footnotes xmlns:wpc="http://schemas.microsoft.com/office/word/2010/wordprocessingCanvas" xmlns:cx="http://schemas.microsoft.com/office/drawing/2014/chartex" xmlns:cx1="http://schemas.microsoft.com/office/drawing/2015/9/8/chartex" xmlns:cx2="http://schemas.microsoft.com/office/drawing/2015/10/21/chartex" xmlns:cx3="http://schemas.microsoft.com/office/drawing/2016/5/9/chartex" xmlns:cx4="http://schemas.microsoft.com/office/drawing/2016/5/10/chartex" xmlns:cx5="http://schemas.microsoft.com/office/drawing/2016/5/11/chartex" xmlns:cx6="http://schemas.microsoft.com/office/drawing/2016/5/12/chartex" xmlns:cx7="http://schemas.microsoft.com/office/drawing/2016/5/13/chartex" xmlns:cx8="http://schemas.microsoft.com/office/drawing/2016/5/14/chartex" xmlns:mc="http://schemas.openxmlformats.org/markup-compatibility/2006" xmlns:aink="http://schemas.microsoft.com/office/drawing/2016/ink" xmlns:am3d="http://schemas.microsoft.com/office/drawing/2017/model3d" xmlns:o="urn:schemas-microsoft-com:office:office" xmlns:r="http://schemas.openxmlformats.org/officeDocument/2006/relationships" xmlns:m="http://schemas.openxmlformats.org/officeDocument/2006/math" xmlns:v="urn:schemas-microsoft-com:vml" xmlns:wp14="http://schemas.microsoft.com/office/word/2010/wordprocessingDrawing" xmlns:wp="http://schemas.openxmlformats.org/drawingml/2006/wordprocessingDrawing" xmlns:w10="urn:schemas-microsoft-com:office:word" xmlns:w="http://schemas.openxmlformats.org/wordprocessingml/2006/main" xmlns:w14="http://schemas.microsoft.com/office/word/2010/wordml" xmlns:w15="http://schemas.microsoft.com/office/word/2012/wordml" xmlns:w16cex="http://schemas.microsoft.com/office/word/2018/wordml/cex" xmlns:w16cid="http://schemas.microsoft.com/office/word/2016/wordml/cid" xmlns:w16="http://schemas.microsoft.com/office/word/2018/wordml" xmlns:w16sdtdh="http://schemas.microsoft.com/office/word/2020/wordml/sdtdatahash" xmlns:w16se="http://schemas.microsoft.com/office/word/2015/wordml/symex" xmlns:wpg="http://schemas.microsoft.com/office/word/2010/wordprocessingGroup" xmlns:wpi="http://schemas.microsoft.com/office/word/2010/wordprocessingInk" xmlns:wne="http://schemas.microsoft.com/office/word/2006/wordml" xmlns:wps="http://schemas.microsoft.com/office/word/2010/wordprocessingShape" mc:Ignorable="w14 w15 w16se w16cid w16 w16cex w16sdtdh wp14">
+<w:footnotes xmlns:wpc="http://schemas.microsoft.com/office/word/2010/wordprocessingCanvas" xmlns:cx="http://schemas.microsoft.com/office/drawing/2014/chartex" xmlns:cx1="http://schemas.microsoft.com/office/drawing/2015/9/8/chartex" xmlns:cx2="http://schemas.microsoft.com/office/drawing/2015/10/21/chartex" xmlns:cx3="http://schemas.microsoft.com/office/drawing/2016/5/9/chartex" xmlns:cx4="http://schemas.microsoft.com/office/drawing/2016/5/10/chartex" xmlns:cx5="http://schemas.microsoft.com/office/drawing/2016/5/11/chartex" xmlns:cx6="http://schemas.microsoft.com/office/drawing/2016/5/12/chartex" xmlns:cx7="http://schemas.microsoft.com/office/drawing/2016/5/13/chartex" xmlns:cx8="http://schemas.microsoft.com/office/drawing/2016/5/14/chartex" xmlns:mc="http://schemas.openxmlformats.org/markup-compatibility/2006" xmlns:aink="http://schemas.microsoft.com/office/drawing/2016/ink" xmlns:am3d="http://schemas.microsoft.com/office/drawing/2017/model3d" xmlns:o="urn:schemas-microsoft-com:office:office" xmlns:oel="http://schemas.microsoft.com/office/2019/extlst" xmlns:r="http://schemas.openxmlformats.org/officeDocument/2006/relationships" xmlns:m="http://schemas.openxmlformats.org/officeDocument/2006/math" xmlns:v="urn:schemas-microsoft-com:vml" xmlns:wp14="http://schemas.microsoft.com/office/word/2010/wordprocessingDrawing" xmlns:wp="http://schemas.openxmlformats.org/drawingml/2006/wordprocessingDrawing" xmlns:w10="urn:schemas-microsoft-com:office:word" xmlns:w="http://schemas.openxmlformats.org/wordprocessingml/2006/main" xmlns:w14="http://schemas.microsoft.com/office/word/2010/wordml" xmlns:w15="http://schemas.microsoft.com/office/word/2012/wordml" xmlns:w16cex="http://schemas.microsoft.com/office/word/2018/wordml/cex" xmlns:w16cid="http://schemas.microsoft.com/office/word/2016/wordml/cid" xmlns:w16="http://schemas.microsoft.com/office/word/2018/wordml" xmlns:w16sdtdh="http://schemas.microsoft.com/office/word/2020/wordml/sdtdatahash" xmlns:w16se="http://schemas.microsoft.com/office/word/2015/wordml/symex" xmlns:wpg="http://schemas.microsoft.com/office/word/2010/wordprocessingGroup" xmlns:wpi="http://schemas.microsoft.com/office/word/2010/wordprocessingInk" xmlns:wne="http://schemas.microsoft.com/office/word/2006/wordml" xmlns:wps="http://schemas.microsoft.com/office/word/2010/wordprocessingShape" mc:Ignorable="w14 w15 w16se w16cid w16 w16cex w16sdtdh wp14">
   <w:footnote w:type="separator" w:id="-1">
     <w:p>
       <w:r>
@@ -5176,7 +5885,7 @@
 </file>
 
 <file path=word/header1.xml><?xml version="1.0" encoding="utf-8"?>
-<w:hdr xmlns:wpc="http://schemas.microsoft.com/office/word/2010/wordprocessingCanvas" xmlns:cx="http://schemas.microsoft.com/office/drawing/2014/chartex" xmlns:cx1="http://schemas.microsoft.com/office/drawing/2015/9/8/chartex" xmlns:cx2="http://schemas.microsoft.com/office/drawing/2015/10/21/chartex" xmlns:cx3="http://schemas.microsoft.com/office/drawing/2016/5/9/chartex" xmlns:cx4="http://schemas.microsoft.com/office/drawing/2016/5/10/chartex" xmlns:cx5="http://schemas.microsoft.com/office/drawing/2016/5/11/chartex" xmlns:cx6="http://schemas.microsoft.com/office/drawing/2016/5/12/chartex" xmlns:cx7="http://schemas.microsoft.com/office/drawing/2016/5/13/chartex" xmlns:cx8="http://schemas.microsoft.com/office/drawing/2016/5/14/chartex" xmlns:mc="http://schemas.openxmlformats.org/markup-compatibility/2006" xmlns:aink="http://schemas.microsoft.com/office/drawing/2016/ink" xmlns:am3d="http://schemas.microsoft.com/office/drawing/2017/model3d" xmlns:o="urn:schemas-microsoft-com:office:office" xmlns:r="http://schemas.openxmlformats.org/officeDocument/2006/relationships" xmlns:m="http://schemas.openxmlformats.org/officeDocument/2006/math" xmlns:v="urn:schemas-microsoft-com:vml" xmlns:wp14="http://schemas.microsoft.com/office/word/2010/wordprocessingDrawing" xmlns:wp="http://schemas.openxmlformats.org/drawingml/2006/wordprocessingDrawing" xmlns:w10="urn:schemas-microsoft-com:office:word" xmlns:w="http://schemas.openxmlformats.org/wordprocessingml/2006/main" xmlns:w14="http://schemas.microsoft.com/office/word/2010/wordml" xmlns:w15="http://schemas.microsoft.com/office/word/2012/wordml" xmlns:w16cex="http://schemas.microsoft.com/office/word/2018/wordml/cex" xmlns:w16cid="http://schemas.microsoft.com/office/word/2016/wordml/cid" xmlns:w16="http://schemas.microsoft.com/office/word/2018/wordml" xmlns:w16sdtdh="http://schemas.microsoft.com/office/word/2020/wordml/sdtdatahash" xmlns:w16se="http://schemas.microsoft.com/office/word/2015/wordml/symex" xmlns:wpg="http://schemas.microsoft.com/office/word/2010/wordprocessingGroup" xmlns:wpi="http://schemas.microsoft.com/office/word/2010/wordprocessingInk" xmlns:wne="http://schemas.microsoft.com/office/word/2006/wordml" xmlns:wps="http://schemas.microsoft.com/office/word/2010/wordprocessingShape" mc:Ignorable="w14 w15 w16se w16cid w16 w16cex w16sdtdh wp14">
+<w:hdr xmlns:wpc="http://schemas.microsoft.com/office/word/2010/wordprocessingCanvas" xmlns:cx="http://schemas.microsoft.com/office/drawing/2014/chartex" xmlns:cx1="http://schemas.microsoft.com/office/drawing/2015/9/8/chartex" xmlns:cx2="http://schemas.microsoft.com/office/drawing/2015/10/21/chartex" xmlns:cx3="http://schemas.microsoft.com/office/drawing/2016/5/9/chartex" xmlns:cx4="http://schemas.microsoft.com/office/drawing/2016/5/10/chartex" xmlns:cx5="http://schemas.microsoft.com/office/drawing/2016/5/11/chartex" xmlns:cx6="http://schemas.microsoft.com/office/drawing/2016/5/12/chartex" xmlns:cx7="http://schemas.microsoft.com/office/drawing/2016/5/13/chartex" xmlns:cx8="http://schemas.microsoft.com/office/drawing/2016/5/14/chartex" xmlns:mc="http://schemas.openxmlformats.org/markup-compatibility/2006" xmlns:aink="http://schemas.microsoft.com/office/drawing/2016/ink" xmlns:am3d="http://schemas.microsoft.com/office/drawing/2017/model3d" xmlns:o="urn:schemas-microsoft-com:office:office" xmlns:oel="http://schemas.microsoft.com/office/2019/extlst" xmlns:r="http://schemas.openxmlformats.org/officeDocument/2006/relationships" xmlns:m="http://schemas.openxmlformats.org/officeDocument/2006/math" xmlns:v="urn:schemas-microsoft-com:vml" xmlns:wp14="http://schemas.microsoft.com/office/word/2010/wordprocessingDrawing" xmlns:wp="http://schemas.openxmlformats.org/drawingml/2006/wordprocessingDrawing" xmlns:w10="urn:schemas-microsoft-com:office:word" xmlns:w="http://schemas.openxmlformats.org/wordprocessingml/2006/main" xmlns:w14="http://schemas.microsoft.com/office/word/2010/wordml" xmlns:w15="http://schemas.microsoft.com/office/word/2012/wordml" xmlns:w16cex="http://schemas.microsoft.com/office/word/2018/wordml/cex" xmlns:w16cid="http://schemas.microsoft.com/office/word/2016/wordml/cid" xmlns:w16="http://schemas.microsoft.com/office/word/2018/wordml" xmlns:w16sdtdh="http://schemas.microsoft.com/office/word/2020/wordml/sdtdatahash" xmlns:w16se="http://schemas.microsoft.com/office/word/2015/wordml/symex" xmlns:wpg="http://schemas.microsoft.com/office/word/2010/wordprocessingGroup" xmlns:wpi="http://schemas.microsoft.com/office/word/2010/wordprocessingInk" xmlns:wne="http://schemas.microsoft.com/office/word/2006/wordml" xmlns:wps="http://schemas.microsoft.com/office/word/2010/wordprocessingShape" mc:Ignorable="w14 w15 w16se w16cid w16 w16cex w16sdtdh wp14">
   <w:p>
     <w:pPr>
       <w:pStyle w:val="Header"/>
@@ -5200,7 +5909,7 @@
 </file>
 
 <file path=word/numbering.xml><?xml version="1.0" encoding="utf-8"?>
-<w:numbering xmlns:wpc="http://schemas.microsoft.com/office/word/2010/wordprocessingCanvas" xmlns:cx="http://schemas.microsoft.com/office/drawing/2014/chartex" xmlns:cx1="http://schemas.microsoft.com/office/drawing/2015/9/8/chartex" xmlns:cx2="http://schemas.microsoft.com/office/drawing/2015/10/21/chartex" xmlns:cx3="http://schemas.microsoft.com/office/drawing/2016/5/9/chartex" xmlns:cx4="http://schemas.microsoft.com/office/drawing/2016/5/10/chartex" xmlns:cx5="http://schemas.microsoft.com/office/drawing/2016/5/11/chartex" xmlns:cx6="http://schemas.microsoft.com/office/drawing/2016/5/12/chartex" xmlns:cx7="http://schemas.microsoft.com/office/drawing/2016/5/13/chartex" xmlns:cx8="http://schemas.microsoft.com/office/drawing/2016/5/14/chartex" xmlns:mc="http://schemas.openxmlformats.org/markup-compatibility/2006" xmlns:aink="http://schemas.microsoft.com/office/drawing/2016/ink" xmlns:am3d="http://schemas.microsoft.com/office/drawing/2017/model3d" xmlns:o="urn:schemas-microsoft-com:office:office" xmlns:r="http://schemas.openxmlformats.org/officeDocument/2006/relationships" xmlns:m="http://schemas.openxmlformats.org/officeDocument/2006/math" xmlns:v="urn:schemas-microsoft-com:vml" xmlns:wp14="http://schemas.microsoft.com/office/word/2010/wordprocessingDrawing" xmlns:wp="http://schemas.openxmlformats.org/drawingml/2006/wordprocessingDrawing" xmlns:w10="urn:schemas-microsoft-com:office:word" xmlns:w="http://schemas.openxmlformats.org/wordprocessingml/2006/main" xmlns:w14="http://schemas.microsoft.com/office/word/2010/wordml" xmlns:w15="http://schemas.microsoft.com/office/word/2012/wordml" xmlns:w16cex="http://schemas.microsoft.com/office/word/2018/wordml/cex" xmlns:w16cid="http://schemas.microsoft.com/office/word/2016/wordml/cid" xmlns:w16="http://schemas.microsoft.com/office/word/2018/wordml" xmlns:w16sdtdh="http://schemas.microsoft.com/office/word/2020/wordml/sdtdatahash" xmlns:w16se="http://schemas.microsoft.com/office/word/2015/wordml/symex" xmlns:wpg="http://schemas.microsoft.com/office/word/2010/wordprocessingGroup" xmlns:wpi="http://schemas.microsoft.com/office/word/2010/wordprocessingInk" xmlns:wne="http://schemas.microsoft.com/office/word/2006/wordml" xmlns:wps="http://schemas.microsoft.com/office/word/2010/wordprocessingShape" mc:Ignorable="w14 w15 w16se w16cid w16 w16cex w16sdtdh wp14">
+<w:numbering xmlns:wpc="http://schemas.microsoft.com/office/word/2010/wordprocessingCanvas" xmlns:cx="http://schemas.microsoft.com/office/drawing/2014/chartex" xmlns:cx1="http://schemas.microsoft.com/office/drawing/2015/9/8/chartex" xmlns:cx2="http://schemas.microsoft.com/office/drawing/2015/10/21/chartex" xmlns:cx3="http://schemas.microsoft.com/office/drawing/2016/5/9/chartex" xmlns:cx4="http://schemas.microsoft.com/office/drawing/2016/5/10/chartex" xmlns:cx5="http://schemas.microsoft.com/office/drawing/2016/5/11/chartex" xmlns:cx6="http://schemas.microsoft.com/office/drawing/2016/5/12/chartex" xmlns:cx7="http://schemas.microsoft.com/office/drawing/2016/5/13/chartex" xmlns:cx8="http://schemas.microsoft.com/office/drawing/2016/5/14/chartex" xmlns:mc="http://schemas.openxmlformats.org/markup-compatibility/2006" xmlns:aink="http://schemas.microsoft.com/office/drawing/2016/ink" xmlns:am3d="http://schemas.microsoft.com/office/drawing/2017/model3d" xmlns:o="urn:schemas-microsoft-com:office:office" xmlns:oel="http://schemas.microsoft.com/office/2019/extlst" xmlns:r="http://schemas.openxmlformats.org/officeDocument/2006/relationships" xmlns:m="http://schemas.openxmlformats.org/officeDocument/2006/math" xmlns:v="urn:schemas-microsoft-com:vml" xmlns:wp14="http://schemas.microsoft.com/office/word/2010/wordprocessingDrawing" xmlns:wp="http://schemas.openxmlformats.org/drawingml/2006/wordprocessingDrawing" xmlns:w10="urn:schemas-microsoft-com:office:word" xmlns:w="http://schemas.openxmlformats.org/wordprocessingml/2006/main" xmlns:w14="http://schemas.microsoft.com/office/word/2010/wordml" xmlns:w15="http://schemas.microsoft.com/office/word/2012/wordml" xmlns:w16cex="http://schemas.microsoft.com/office/word/2018/wordml/cex" xmlns:w16cid="http://schemas.microsoft.com/office/word/2016/wordml/cid" xmlns:w16="http://schemas.microsoft.com/office/word/2018/wordml" xmlns:w16sdtdh="http://schemas.microsoft.com/office/word/2020/wordml/sdtdatahash" xmlns:w16se="http://schemas.microsoft.com/office/word/2015/wordml/symex" xmlns:wpg="http://schemas.microsoft.com/office/word/2010/wordprocessingGroup" xmlns:wpi="http://schemas.microsoft.com/office/word/2010/wordprocessingInk" xmlns:wne="http://schemas.microsoft.com/office/word/2006/wordml" xmlns:wps="http://schemas.microsoft.com/office/word/2010/wordprocessingShape" mc:Ignorable="w14 w15 w16se w16cid w16 w16cex w16sdtdh wp14">
   <w:abstractNum w:abstractNumId="0" w15:restartNumberingAfterBreak="0">
     <w:nsid w:val="08B2501C"/>
     <w:multiLevelType w:val="hybridMultilevel"/>

</xml_diff>

<commit_message>
Updated Bond Hearing Template.
</commit_message>
<xml_diff>
--- a/resources/Templates/Bond_Hearing_Template.docx
+++ b/resources/Templates/Bond_Hearing_Template.docx
@@ -86,13 +86,20 @@
           <w:tab w:val="left" w:pos="4320"/>
           <w:tab w:val="left" w:pos="4680"/>
         </w:tabs>
-        <w:ind w:left="4680" w:hanging="2520"/>
-        <w:rPr>
-          <w:rFonts w:ascii="Palatino Linotype" w:hAnsi="Palatino Linotype"/>
-          <w:sz w:val="20"/>
-          <w:szCs w:val="20"/>
-        </w:rPr>
-      </w:pPr>
+        <w:rPr>
+          <w:rFonts w:ascii="Palatino Linotype" w:hAnsi="Palatino Linotype"/>
+          <w:sz w:val="20"/>
+          <w:szCs w:val="20"/>
+        </w:rPr>
+      </w:pPr>
+      <w:r>
+        <w:rPr>
+          <w:rFonts w:ascii="Palatino Linotype" w:hAnsi="Palatino Linotype"/>
+          <w:sz w:val="20"/>
+          <w:szCs w:val="20"/>
+        </w:rPr>
+        <w:tab/>
+      </w:r>
       <w:r>
         <w:rPr>
           <w:rFonts w:ascii="Palatino Linotype" w:hAnsi="Palatino Linotype"/>
@@ -125,27 +132,6 @@
         </w:rPr>
         <w:tab/>
       </w:r>
-    </w:p>
-    <w:p>
-      <w:pPr>
-        <w:tabs>
-          <w:tab w:val="left" w:pos="-1080"/>
-          <w:tab w:val="left" w:pos="-720"/>
-          <w:tab w:val="left" w:pos="0"/>
-          <w:tab w:val="left" w:pos="720"/>
-          <w:tab w:val="left" w:pos="1440"/>
-          <w:tab w:val="left" w:pos="2160"/>
-          <w:tab w:val="left" w:pos="2880"/>
-          <w:tab w:val="left" w:pos="3600"/>
-          <w:tab w:val="left" w:pos="4320"/>
-          <w:tab w:val="left" w:pos="4680"/>
-        </w:tabs>
-        <w:rPr>
-          <w:rFonts w:ascii="Palatino Linotype" w:hAnsi="Palatino Linotype"/>
-          <w:sz w:val="20"/>
-          <w:szCs w:val="20"/>
-        </w:rPr>
-      </w:pPr>
     </w:p>
     <w:p>
       <w:pPr>
@@ -215,6 +201,21 @@
           <w:szCs w:val="20"/>
         </w:rPr>
         <w:tab/>
+      </w:r>
+      <w:r>
+        <w:rPr>
+          <w:rFonts w:ascii="Palatino Linotype" w:hAnsi="Palatino Linotype"/>
+          <w:sz w:val="20"/>
+          <w:szCs w:val="20"/>
+        </w:rPr>
+        <w:tab/>
+      </w:r>
+      <w:r>
+        <w:rPr>
+          <w:rFonts w:ascii="Palatino Linotype" w:hAnsi="Palatino Linotype"/>
+          <w:sz w:val="20"/>
+          <w:szCs w:val="20"/>
+        </w:rPr>
         <w:t>C</w:t>
       </w:r>
       <w:r>
@@ -249,7 +250,6 @@
         </w:rPr>
         <w:t xml:space="preserve">.  </w:t>
       </w:r>
-      <w:proofErr w:type="gramStart"/>
       <w:r>
         <w:rPr>
           <w:rFonts w:ascii="Palatino Linotype" w:hAnsi="Palatino Linotype"/>
@@ -265,16 +265,7 @@
           <w:sz w:val="20"/>
           <w:szCs w:val="20"/>
         </w:rPr>
-        <w:t>case</w:t>
-      </w:r>
-      <w:proofErr w:type="gramEnd"/>
-      <w:r>
-        <w:rPr>
-          <w:rFonts w:ascii="Palatino Linotype" w:hAnsi="Palatino Linotype"/>
-          <w:sz w:val="20"/>
-          <w:szCs w:val="20"/>
-        </w:rPr>
-        <w:t>_number</w:t>
+        <w:t>case_number</w:t>
       </w:r>
       <w:proofErr w:type="spellEnd"/>
       <w:r>
@@ -284,30 +275,6 @@
           <w:szCs w:val="20"/>
         </w:rPr>
         <w:t xml:space="preserve"> }}</w:t>
-      </w:r>
-      <w:r>
-        <w:rPr>
-          <w:rFonts w:ascii="Palatino Linotype" w:hAnsi="Palatino Linotype"/>
-          <w:sz w:val="20"/>
-          <w:szCs w:val="20"/>
-        </w:rPr>
-        <w:tab/>
-      </w:r>
-      <w:r>
-        <w:rPr>
-          <w:rFonts w:ascii="Palatino Linotype" w:hAnsi="Palatino Linotype"/>
-          <w:sz w:val="20"/>
-          <w:szCs w:val="20"/>
-        </w:rPr>
-        <w:tab/>
-      </w:r>
-      <w:r>
-        <w:rPr>
-          <w:rFonts w:ascii="Palatino Linotype" w:hAnsi="Palatino Linotype"/>
-          <w:sz w:val="20"/>
-          <w:szCs w:val="20"/>
-        </w:rPr>
-        <w:tab/>
       </w:r>
       <w:r>
         <w:rPr>
@@ -356,7 +323,6 @@
           <w:szCs w:val="20"/>
         </w:rPr>
       </w:pPr>
-      <w:proofErr w:type="gramStart"/>
       <w:r>
         <w:rPr>
           <w:rFonts w:ascii="Palatino Linotype" w:hAnsi="Palatino Linotype"/>
@@ -372,16 +338,7 @@
           <w:sz w:val="20"/>
           <w:szCs w:val="20"/>
         </w:rPr>
-        <w:t>defendant</w:t>
-      </w:r>
-      <w:proofErr w:type="gramEnd"/>
-      <w:r>
-        <w:rPr>
-          <w:rFonts w:ascii="Palatino Linotype" w:hAnsi="Palatino Linotype"/>
-          <w:sz w:val="20"/>
-          <w:szCs w:val="20"/>
-        </w:rPr>
-        <w:t>.</w:t>
+        <w:t>defendant.</w:t>
       </w:r>
       <w:r>
         <w:rPr>
@@ -590,27 +547,7 @@
           <w:sz w:val="20"/>
           <w:szCs w:val="20"/>
         </w:rPr>
-        <w:t>judicial_</w:t>
-      </w:r>
-      <w:proofErr w:type="gramStart"/>
-      <w:r>
-        <w:rPr>
-          <w:rFonts w:ascii="Palatino Linotype" w:hAnsi="Palatino Linotype"/>
-          <w:bCs/>
-          <w:sz w:val="20"/>
-          <w:szCs w:val="20"/>
-        </w:rPr>
-        <w:t>officer.officer</w:t>
-      </w:r>
-      <w:proofErr w:type="gramEnd"/>
-      <w:r>
-        <w:rPr>
-          <w:rFonts w:ascii="Palatino Linotype" w:hAnsi="Palatino Linotype"/>
-          <w:bCs/>
-          <w:sz w:val="20"/>
-          <w:szCs w:val="20"/>
-        </w:rPr>
-        <w:t>_</w:t>
+        <w:t>judicial_officer.officer_</w:t>
       </w:r>
       <w:r>
         <w:rPr>
@@ -767,25 +704,7 @@
           <w:sz w:val="20"/>
           <w:szCs w:val="20"/>
         </w:rPr>
-        <w:t>judicial_</w:t>
-      </w:r>
-      <w:proofErr w:type="gramStart"/>
-      <w:r>
-        <w:rPr>
-          <w:rFonts w:ascii="Palatino Linotype" w:hAnsi="Palatino Linotype"/>
-          <w:sz w:val="20"/>
-          <w:szCs w:val="20"/>
-        </w:rPr>
-        <w:t>officer.officer</w:t>
-      </w:r>
-      <w:proofErr w:type="gramEnd"/>
-      <w:r>
-        <w:rPr>
-          <w:rFonts w:ascii="Palatino Linotype" w:hAnsi="Palatino Linotype"/>
-          <w:sz w:val="20"/>
-          <w:szCs w:val="20"/>
-        </w:rPr>
-        <w:t>_</w:t>
+        <w:t>judicial_officer.officer_</w:t>
       </w:r>
       <w:r>
         <w:rPr>
@@ -960,16 +879,7 @@
           <w:sz w:val="20"/>
           <w:szCs w:val="20"/>
         </w:rPr>
-        <w:t xml:space="preserve"> on </w:t>
-      </w:r>
-      <w:proofErr w:type="gramStart"/>
-      <w:r>
-        <w:rPr>
-          <w:rFonts w:ascii="Palatino Linotype" w:hAnsi="Palatino Linotype"/>
-          <w:sz w:val="20"/>
-          <w:szCs w:val="20"/>
-        </w:rPr>
-        <w:t xml:space="preserve">{{ </w:t>
+        <w:t xml:space="preserve"> on {{ </w:t>
       </w:r>
       <w:proofErr w:type="spellStart"/>
       <w:r>
@@ -978,16 +888,7 @@
           <w:sz w:val="20"/>
           <w:szCs w:val="20"/>
         </w:rPr>
-        <w:t>plea</w:t>
-      </w:r>
-      <w:proofErr w:type="gramEnd"/>
-      <w:r>
-        <w:rPr>
-          <w:rFonts w:ascii="Palatino Linotype" w:hAnsi="Palatino Linotype"/>
-          <w:sz w:val="20"/>
-          <w:szCs w:val="20"/>
-        </w:rPr>
-        <w:t>_trial_date</w:t>
+        <w:t>plea_trial_date</w:t>
       </w:r>
       <w:proofErr w:type="spellEnd"/>
       <w:r>
@@ -1091,27 +992,7 @@
           <w:sz w:val="20"/>
           <w:szCs w:val="20"/>
         </w:rPr>
-        <w:t xml:space="preserve"> is false </w:t>
-      </w:r>
-      <w:proofErr w:type="gramStart"/>
-      <w:r>
-        <w:rPr>
-          <w:rFonts w:ascii="Palatino Linotype" w:hAnsi="Palatino Linotype"/>
-          <w:bCs/>
-          <w:sz w:val="20"/>
-          <w:szCs w:val="20"/>
-        </w:rPr>
-        <w:t>%}Defendant</w:t>
-      </w:r>
-      <w:proofErr w:type="gramEnd"/>
-      <w:r>
-        <w:rPr>
-          <w:rFonts w:ascii="Palatino Linotype" w:hAnsi="Palatino Linotype"/>
-          <w:bCs/>
-          <w:sz w:val="20"/>
-          <w:szCs w:val="20"/>
-        </w:rPr>
-        <w:t xml:space="preserve"> was represented by {{ </w:t>
+        <w:t xml:space="preserve"> is false %}Defendant was represented by {{ </w:t>
       </w:r>
       <w:proofErr w:type="spellStart"/>
       <w:r>
@@ -1209,27 +1090,7 @@
           <w:sz w:val="20"/>
           <w:szCs w:val="20"/>
         </w:rPr>
-        <w:t xml:space="preserve"> is true </w:t>
-      </w:r>
-      <w:proofErr w:type="gramStart"/>
-      <w:r>
-        <w:rPr>
-          <w:rFonts w:ascii="Palatino Linotype" w:hAnsi="Palatino Linotype"/>
-          <w:bCs/>
-          <w:sz w:val="20"/>
-          <w:szCs w:val="20"/>
-        </w:rPr>
-        <w:t>%}Defendant</w:t>
-      </w:r>
-      <w:proofErr w:type="gramEnd"/>
-      <w:r>
-        <w:rPr>
-          <w:rFonts w:ascii="Palatino Linotype" w:hAnsi="Palatino Linotype"/>
-          <w:bCs/>
-          <w:sz w:val="20"/>
-          <w:szCs w:val="20"/>
-        </w:rPr>
-        <w:t xml:space="preserve"> </w:t>
+        <w:t xml:space="preserve"> is true %}Defendant </w:t>
       </w:r>
       <w:r>
         <w:rPr>
@@ -1312,27 +1173,7 @@
           <w:sz w:val="20"/>
           <w:szCs w:val="20"/>
         </w:rPr>
-        <w:t>bond_</w:t>
-      </w:r>
-      <w:proofErr w:type="gramStart"/>
-      <w:r>
-        <w:rPr>
-          <w:rFonts w:ascii="Palatino Linotype" w:hAnsi="Palatino Linotype"/>
-          <w:bCs/>
-          <w:sz w:val="20"/>
-          <w:szCs w:val="20"/>
-        </w:rPr>
-        <w:t>conditions.bond</w:t>
-      </w:r>
-      <w:proofErr w:type="gramEnd"/>
-      <w:r>
-        <w:rPr>
-          <w:rFonts w:ascii="Palatino Linotype" w:hAnsi="Palatino Linotype"/>
-          <w:bCs/>
-          <w:sz w:val="20"/>
-          <w:szCs w:val="20"/>
-        </w:rPr>
-        <w:t>_modification_decision</w:t>
+        <w:t>bond_conditions.bond_modification_decision</w:t>
       </w:r>
       <w:proofErr w:type="spellEnd"/>
       <w:r>
@@ -1381,27 +1222,7 @@
           <w:sz w:val="20"/>
           <w:szCs w:val="20"/>
         </w:rPr>
-        <w:t>bond_</w:t>
-      </w:r>
-      <w:proofErr w:type="gramStart"/>
-      <w:r>
-        <w:rPr>
-          <w:rFonts w:ascii="Palatino Linotype" w:hAnsi="Palatino Linotype"/>
-          <w:bCs/>
-          <w:sz w:val="20"/>
-          <w:szCs w:val="20"/>
-        </w:rPr>
-        <w:t>conditions.bond</w:t>
-      </w:r>
-      <w:proofErr w:type="gramEnd"/>
-      <w:r>
-        <w:rPr>
-          <w:rFonts w:ascii="Palatino Linotype" w:hAnsi="Palatino Linotype"/>
-          <w:bCs/>
-          <w:sz w:val="20"/>
-          <w:szCs w:val="20"/>
-        </w:rPr>
-        <w:t>_modification_decision</w:t>
+        <w:t>bond_conditions.bond_modification_decision</w:t>
       </w:r>
       <w:proofErr w:type="spellEnd"/>
       <w:r>
@@ -1459,27 +1280,7 @@
           <w:sz w:val="20"/>
           <w:szCs w:val="20"/>
         </w:rPr>
-        <w:t>bond_</w:t>
-      </w:r>
-      <w:proofErr w:type="gramStart"/>
-      <w:r>
-        <w:rPr>
-          <w:rFonts w:ascii="Palatino Linotype" w:hAnsi="Palatino Linotype"/>
-          <w:bCs/>
-          <w:sz w:val="20"/>
-          <w:szCs w:val="20"/>
-        </w:rPr>
-        <w:t>conditions.bond</w:t>
-      </w:r>
-      <w:proofErr w:type="gramEnd"/>
-      <w:r>
-        <w:rPr>
-          <w:rFonts w:ascii="Palatino Linotype" w:hAnsi="Palatino Linotype"/>
-          <w:bCs/>
-          <w:sz w:val="20"/>
-          <w:szCs w:val="20"/>
-        </w:rPr>
-        <w:t>_modification_decision</w:t>
+        <w:t>bond_conditions.bond_modification_decision</w:t>
       </w:r>
       <w:proofErr w:type="spellEnd"/>
       <w:r>
@@ -1546,27 +1347,7 @@
           <w:sz w:val="20"/>
           <w:szCs w:val="20"/>
         </w:rPr>
-        <w:t>bond_</w:t>
-      </w:r>
-      <w:proofErr w:type="gramStart"/>
-      <w:r>
-        <w:rPr>
-          <w:rFonts w:ascii="Palatino Linotype" w:hAnsi="Palatino Linotype"/>
-          <w:bCs/>
-          <w:sz w:val="20"/>
-          <w:szCs w:val="20"/>
-        </w:rPr>
-        <w:t>conditions.bond</w:t>
-      </w:r>
-      <w:proofErr w:type="gramEnd"/>
-      <w:r>
-        <w:rPr>
-          <w:rFonts w:ascii="Palatino Linotype" w:hAnsi="Palatino Linotype"/>
-          <w:bCs/>
-          <w:sz w:val="20"/>
-          <w:szCs w:val="20"/>
-        </w:rPr>
-        <w:t>_modification_decision</w:t>
+        <w:t>bond_conditions.bond_modification_decision</w:t>
       </w:r>
       <w:proofErr w:type="spellEnd"/>
       <w:r>
@@ -1585,27 +1366,7 @@
           <w:sz w:val="20"/>
           <w:szCs w:val="20"/>
         </w:rPr>
-        <w:t xml:space="preserve">the Defendant has violated the terms and conditions of the bond previously imposed in this case. Therefore, </w:t>
-      </w:r>
-      <w:proofErr w:type="gramStart"/>
-      <w:r>
-        <w:rPr>
-          <w:rFonts w:ascii="Palatino Linotype" w:hAnsi="Palatino Linotype"/>
-          <w:bCs/>
-          <w:sz w:val="20"/>
-          <w:szCs w:val="20"/>
-        </w:rPr>
-        <w:t>in order to</w:t>
-      </w:r>
-      <w:proofErr w:type="gramEnd"/>
-      <w:r>
-        <w:rPr>
-          <w:rFonts w:ascii="Palatino Linotype" w:hAnsi="Palatino Linotype"/>
-          <w:bCs/>
-          <w:sz w:val="20"/>
-          <w:szCs w:val="20"/>
-        </w:rPr>
-        <w:t xml:space="preserve"> assure the Defendant’s appearance in Court and the protection and safety of the community, the </w:t>
+        <w:t xml:space="preserve">the Defendant has violated the terms and conditions of the bond previously imposed in this case. Therefore, in order to assure the Defendant’s appearance in Court and the protection and safety of the community, the </w:t>
       </w:r>
       <w:r>
         <w:rPr>
@@ -1696,27 +1457,7 @@
           <w:sz w:val="20"/>
           <w:szCs w:val="20"/>
         </w:rPr>
-        <w:t>bond_</w:t>
-      </w:r>
-      <w:proofErr w:type="gramStart"/>
-      <w:r>
-        <w:rPr>
-          <w:rFonts w:ascii="Palatino Linotype" w:hAnsi="Palatino Linotype"/>
-          <w:bCs/>
-          <w:sz w:val="20"/>
-          <w:szCs w:val="20"/>
-        </w:rPr>
-        <w:t>conditions.bond</w:t>
-      </w:r>
-      <w:proofErr w:type="gramEnd"/>
-      <w:r>
-        <w:rPr>
-          <w:rFonts w:ascii="Palatino Linotype" w:hAnsi="Palatino Linotype"/>
-          <w:bCs/>
-          <w:sz w:val="20"/>
-          <w:szCs w:val="20"/>
-        </w:rPr>
-        <w:t>_modification_decision</w:t>
+        <w:t>bond_conditions.bond_modification_decision</w:t>
       </w:r>
       <w:proofErr w:type="spellEnd"/>
       <w:r>
@@ -1779,38 +1520,17 @@
           <w:sz w:val="20"/>
           <w:szCs w:val="20"/>
         </w:rPr>
-        <w:t xml:space="preserve"> the community.  In determining the type and amount of bail, the Court considered each of the enumerated factors in Crim. R. 46(C</w:t>
-      </w:r>
-      <w:proofErr w:type="gramStart"/>
-      <w:r>
-        <w:rPr>
-          <w:rFonts w:ascii="Palatino Linotype" w:hAnsi="Palatino Linotype"/>
-          <w:bCs/>
-          <w:sz w:val="20"/>
-          <w:szCs w:val="20"/>
-        </w:rPr>
-        <w:t>)</w:t>
-      </w:r>
-      <w:r>
-        <w:rPr>
-          <w:rFonts w:ascii="Palatino Linotype" w:hAnsi="Palatino Linotype"/>
-          <w:bCs/>
-          <w:color w:val="FF0000"/>
-          <w:sz w:val="20"/>
-          <w:szCs w:val="20"/>
-        </w:rPr>
-        <w:t>{</w:t>
-      </w:r>
-      <w:proofErr w:type="gramEnd"/>
-      <w:r>
-        <w:rPr>
-          <w:rFonts w:ascii="Palatino Linotype" w:hAnsi="Palatino Linotype"/>
-          <w:bCs/>
-          <w:color w:val="FF0000"/>
-          <w:sz w:val="20"/>
-          <w:szCs w:val="20"/>
-        </w:rPr>
-        <w:t xml:space="preserve">% if </w:t>
+        <w:t xml:space="preserve"> the community.  In determining the type and amount of bail, the Court considered each of the enumerated factors in Crim. R. 46(C)</w:t>
+      </w:r>
+      <w:r>
+        <w:rPr>
+          <w:rFonts w:ascii="Palatino Linotype" w:hAnsi="Palatino Linotype"/>
+          <w:bCs/>
+          <w:color w:val="FF0000"/>
+          <w:sz w:val="20"/>
+          <w:szCs w:val="20"/>
+        </w:rPr>
+        <w:t xml:space="preserve">{% if </w:t>
       </w:r>
       <w:proofErr w:type="spellStart"/>
       <w:r>
@@ -1943,39 +1663,17 @@
           <w:sz w:val="20"/>
           <w:szCs w:val="20"/>
         </w:rPr>
-        <w:t>bond_</w:t>
-      </w:r>
-      <w:proofErr w:type="gramStart"/>
-      <w:r>
-        <w:rPr>
-          <w:rFonts w:ascii="Palatino Linotype" w:hAnsi="Palatino Linotype"/>
-          <w:bCs/>
-          <w:color w:val="FF0000"/>
-          <w:sz w:val="20"/>
-          <w:szCs w:val="20"/>
-        </w:rPr>
-        <w:t>conditions</w:t>
-      </w:r>
-      <w:r>
-        <w:rPr>
-          <w:rFonts w:ascii="Palatino Linotype" w:hAnsi="Palatino Linotype"/>
-          <w:bCs/>
-          <w:color w:val="FF0000"/>
-          <w:sz w:val="20"/>
-          <w:szCs w:val="20"/>
-        </w:rPr>
-        <w:t>.bond</w:t>
-      </w:r>
-      <w:proofErr w:type="gramEnd"/>
-      <w:r>
-        <w:rPr>
-          <w:rFonts w:ascii="Palatino Linotype" w:hAnsi="Palatino Linotype"/>
-          <w:bCs/>
-          <w:color w:val="FF0000"/>
-          <w:sz w:val="20"/>
-          <w:szCs w:val="20"/>
-        </w:rPr>
-        <w:t>_type</w:t>
+        <w:t>bond_conditions</w:t>
+      </w:r>
+      <w:r>
+        <w:rPr>
+          <w:rFonts w:ascii="Palatino Linotype" w:hAnsi="Palatino Linotype"/>
+          <w:bCs/>
+          <w:color w:val="FF0000"/>
+          <w:sz w:val="20"/>
+          <w:szCs w:val="20"/>
+        </w:rPr>
+        <w:t>.bond_type</w:t>
       </w:r>
       <w:proofErr w:type="spellEnd"/>
       <w:r>
@@ -2168,9 +1866,9 @@
           <w:szCs w:val="20"/>
           <w:u w:val="single"/>
         </w:rPr>
-        <w:t xml:space="preserve">Defendant shall post a </w:t>
-      </w:r>
-      <w:proofErr w:type="gramStart"/>
+        <w:t xml:space="preserve">Defendant shall post a {{ </w:t>
+      </w:r>
+      <w:proofErr w:type="spellStart"/>
       <w:r>
         <w:rPr>
           <w:rFonts w:ascii="Palatino Linotype" w:hAnsi="Palatino Linotype"/>
@@ -2179,29 +1877,7 @@
           <w:szCs w:val="20"/>
           <w:u w:val="single"/>
         </w:rPr>
-        <w:t xml:space="preserve">{{ </w:t>
-      </w:r>
-      <w:proofErr w:type="spellStart"/>
-      <w:r>
-        <w:rPr>
-          <w:rFonts w:ascii="Palatino Linotype" w:hAnsi="Palatino Linotype"/>
-          <w:bCs/>
-          <w:sz w:val="20"/>
-          <w:szCs w:val="20"/>
-          <w:u w:val="single"/>
-        </w:rPr>
-        <w:t>bond</w:t>
-      </w:r>
-      <w:proofErr w:type="gramEnd"/>
-      <w:r>
-        <w:rPr>
-          <w:rFonts w:ascii="Palatino Linotype" w:hAnsi="Palatino Linotype"/>
-          <w:bCs/>
-          <w:sz w:val="20"/>
-          <w:szCs w:val="20"/>
-          <w:u w:val="single"/>
-        </w:rPr>
-        <w:t>_conditions</w:t>
+        <w:t>bond_conditions</w:t>
       </w:r>
       <w:r>
         <w:rPr>
@@ -2434,39 +2110,17 @@
           <w:sz w:val="20"/>
           <w:szCs w:val="20"/>
         </w:rPr>
-        <w:t>bond_</w:t>
-      </w:r>
-      <w:proofErr w:type="gramStart"/>
-      <w:r>
-        <w:rPr>
-          <w:rFonts w:ascii="Palatino Linotype" w:hAnsi="Palatino Linotype"/>
-          <w:bCs/>
-          <w:color w:val="FF0000"/>
-          <w:sz w:val="20"/>
-          <w:szCs w:val="20"/>
-        </w:rPr>
-        <w:t>conditions</w:t>
-      </w:r>
-      <w:r>
-        <w:rPr>
-          <w:rFonts w:ascii="Palatino Linotype" w:hAnsi="Palatino Linotype"/>
-          <w:bCs/>
-          <w:color w:val="FF0000"/>
-          <w:sz w:val="20"/>
-          <w:szCs w:val="20"/>
-        </w:rPr>
-        <w:t>.bond</w:t>
-      </w:r>
-      <w:proofErr w:type="gramEnd"/>
-      <w:r>
-        <w:rPr>
-          <w:rFonts w:ascii="Palatino Linotype" w:hAnsi="Palatino Linotype"/>
-          <w:bCs/>
-          <w:color w:val="FF0000"/>
-          <w:sz w:val="20"/>
-          <w:szCs w:val="20"/>
-        </w:rPr>
-        <w:t>_type</w:t>
+        <w:t>bond_conditions</w:t>
+      </w:r>
+      <w:r>
+        <w:rPr>
+          <w:rFonts w:ascii="Palatino Linotype" w:hAnsi="Palatino Linotype"/>
+          <w:bCs/>
+          <w:color w:val="FF0000"/>
+          <w:sz w:val="20"/>
+          <w:szCs w:val="20"/>
+        </w:rPr>
+        <w:t>.bond_type</w:t>
       </w:r>
       <w:proofErr w:type="spellEnd"/>
       <w:r>
@@ -2507,18 +2161,7 @@
           <w:szCs w:val="20"/>
           <w:u w:val="single"/>
         </w:rPr>
-        <w:t xml:space="preserve">The defendant shall execute a personal recognizance </w:t>
-      </w:r>
-      <w:proofErr w:type="gramStart"/>
-      <w:r>
-        <w:rPr>
-          <w:rFonts w:ascii="Palatino Linotype" w:hAnsi="Palatino Linotype"/>
-          <w:bCs/>
-          <w:sz w:val="20"/>
-          <w:szCs w:val="20"/>
-          <w:u w:val="single"/>
-        </w:rPr>
-        <w:t>bond</w:t>
+        <w:t>The defendant shall execute a personal recognizance bond</w:t>
       </w:r>
       <w:r>
         <w:rPr>
@@ -2537,18 +2180,7 @@
           <w:sz w:val="20"/>
           <w:szCs w:val="20"/>
         </w:rPr>
-        <w:t>{</w:t>
-      </w:r>
-      <w:proofErr w:type="gramEnd"/>
-      <w:r>
-        <w:rPr>
-          <w:rFonts w:ascii="Palatino Linotype" w:hAnsi="Palatino Linotype"/>
-          <w:bCs/>
-          <w:color w:val="FF0000"/>
-          <w:sz w:val="20"/>
-          <w:szCs w:val="20"/>
-        </w:rPr>
-        <w:t>% endif %}</w:t>
+        <w:t>{% endif %}</w:t>
       </w:r>
     </w:p>
     <w:p>
@@ -2665,38 +2297,17 @@
           <w:sz w:val="20"/>
           <w:szCs w:val="20"/>
         </w:rPr>
-        <w:t xml:space="preserve">Defendant shall provide written notice to the Clerk of Court at least 10 days prior to any change of </w:t>
-      </w:r>
-      <w:proofErr w:type="gramStart"/>
-      <w:r>
-        <w:rPr>
-          <w:rFonts w:ascii="Palatino Linotype" w:hAnsi="Palatino Linotype"/>
-          <w:bCs/>
-          <w:sz w:val="20"/>
-          <w:szCs w:val="20"/>
-        </w:rPr>
-        <w:t>address.</w:t>
-      </w:r>
-      <w:r>
-        <w:rPr>
-          <w:rFonts w:ascii="Palatino Linotype" w:hAnsi="Palatino Linotype"/>
-          <w:bCs/>
-          <w:color w:val="FF0000"/>
-          <w:sz w:val="20"/>
-          <w:szCs w:val="20"/>
-        </w:rPr>
-        <w:t>{</w:t>
-      </w:r>
-      <w:proofErr w:type="gramEnd"/>
-      <w:r>
-        <w:rPr>
-          <w:rFonts w:ascii="Palatino Linotype" w:hAnsi="Palatino Linotype"/>
-          <w:bCs/>
-          <w:color w:val="FF0000"/>
-          <w:sz w:val="20"/>
-          <w:szCs w:val="20"/>
-        </w:rPr>
-        <w:t xml:space="preserve">% if </w:t>
+        <w:t>Defendant shall provide written notice to the Clerk of Court at least 10 days prior to any change of address.</w:t>
+      </w:r>
+      <w:r>
+        <w:rPr>
+          <w:rFonts w:ascii="Palatino Linotype" w:hAnsi="Palatino Linotype"/>
+          <w:bCs/>
+          <w:color w:val="FF0000"/>
+          <w:sz w:val="20"/>
+          <w:szCs w:val="20"/>
+        </w:rPr>
+        <w:t xml:space="preserve">{% if </w:t>
       </w:r>
       <w:proofErr w:type="spellStart"/>
       <w:r>
@@ -2747,38 +2358,17 @@
           <w:sz w:val="20"/>
           <w:szCs w:val="20"/>
         </w:rPr>
-        <w:t xml:space="preserve">Defendant shall comply with all the terms of the protection order entered in this </w:t>
-      </w:r>
-      <w:proofErr w:type="gramStart"/>
-      <w:r>
-        <w:rPr>
-          <w:rFonts w:ascii="Palatino Linotype" w:hAnsi="Palatino Linotype"/>
-          <w:bCs/>
-          <w:sz w:val="20"/>
-          <w:szCs w:val="20"/>
-        </w:rPr>
-        <w:t>case.</w:t>
-      </w:r>
-      <w:r>
-        <w:rPr>
-          <w:rFonts w:ascii="Palatino Linotype" w:hAnsi="Palatino Linotype"/>
-          <w:bCs/>
-          <w:color w:val="FF0000"/>
-          <w:sz w:val="20"/>
-          <w:szCs w:val="20"/>
-        </w:rPr>
-        <w:t>{</w:t>
-      </w:r>
-      <w:proofErr w:type="gramEnd"/>
-      <w:r>
-        <w:rPr>
-          <w:rFonts w:ascii="Palatino Linotype" w:hAnsi="Palatino Linotype"/>
-          <w:bCs/>
-          <w:color w:val="FF0000"/>
-          <w:sz w:val="20"/>
-          <w:szCs w:val="20"/>
-        </w:rPr>
-        <w:t>% endif %}</w:t>
+        <w:t>Defendant shall comply with all the terms of the protection order entered in this case.</w:t>
+      </w:r>
+      <w:r>
+        <w:rPr>
+          <w:rFonts w:ascii="Palatino Linotype" w:hAnsi="Palatino Linotype"/>
+          <w:bCs/>
+          <w:color w:val="FF0000"/>
+          <w:sz w:val="20"/>
+          <w:szCs w:val="20"/>
+        </w:rPr>
+        <w:t>{% endif %}</w:t>
       </w:r>
       <w:r>
         <w:rPr>
@@ -2799,7 +2389,6 @@
           <w:sz w:val="20"/>
           <w:szCs w:val="20"/>
         </w:rPr>
-        <w:lastRenderedPageBreak/>
         <w:t>no_contact.ordered</w:t>
       </w:r>
       <w:proofErr w:type="spellEnd"/>
@@ -2850,7 +2439,6 @@
         </w:rPr>
         <w:t xml:space="preserve"> </w:t>
       </w:r>
-      <w:proofErr w:type="gramStart"/>
       <w:r>
         <w:rPr>
           <w:rFonts w:ascii="Palatino Linotype" w:hAnsi="Palatino Linotype"/>
@@ -2860,28 +2448,26 @@
           <w:szCs w:val="20"/>
           <w:u w:val="single"/>
         </w:rPr>
-        <w:t>{{ no_contact.name</w:t>
-      </w:r>
-      <w:proofErr w:type="gramEnd"/>
-      <w:r>
-        <w:rPr>
-          <w:rFonts w:ascii="Palatino Linotype" w:hAnsi="Palatino Linotype"/>
-          <w:b/>
-          <w:bCs/>
-          <w:sz w:val="20"/>
-          <w:szCs w:val="20"/>
-          <w:u w:val="single"/>
-        </w:rPr>
-        <w:t xml:space="preserve"> }}</w:t>
-      </w:r>
-      <w:r>
-        <w:rPr>
-          <w:rFonts w:ascii="Palatino Linotype" w:hAnsi="Palatino Linotype"/>
-          <w:bCs/>
-          <w:sz w:val="20"/>
-          <w:szCs w:val="20"/>
-        </w:rPr>
-        <w:t>. Contact includes, but is not limited to, landline, cordless, cellular or digital telephone; text; instant messaging; fax; e-mail; voicemail; delivery service; social media; blogging; writings; electronic communications; posting a message; or communications by any other means directly or through another person.</w:t>
+        <w:t>{{ no_contact.name }}</w:t>
+      </w:r>
+      <w:r>
+        <w:rPr>
+          <w:rFonts w:ascii="Palatino Linotype" w:hAnsi="Palatino Linotype"/>
+          <w:bCs/>
+          <w:sz w:val="20"/>
+          <w:szCs w:val="20"/>
+        </w:rPr>
+        <w:t xml:space="preserve">. Contact includes, but is not limited to, </w:t>
+      </w:r>
+      <w:r>
+        <w:rPr>
+          <w:rFonts w:ascii="Palatino Linotype" w:hAnsi="Palatino Linotype"/>
+          <w:bCs/>
+          <w:sz w:val="20"/>
+          <w:szCs w:val="20"/>
+        </w:rPr>
+        <w:lastRenderedPageBreak/>
+        <w:t>landline, cordless, cellular or digital telephone; text; instant messaging; fax; e-mail; voicemail; delivery service; social media; blogging; writings; electronic communications; posting a message; or communications by any other means directly or through another person.</w:t>
       </w:r>
       <w:r>
         <w:rPr>
@@ -3024,7 +2610,6 @@
         </w:rPr>
         <w:t xml:space="preserve"> </w:t>
       </w:r>
-      <w:proofErr w:type="gramStart"/>
       <w:r>
         <w:rPr>
           <w:rFonts w:ascii="Palatino Linotype" w:hAnsi="Palatino Linotype"/>
@@ -3046,19 +2631,7 @@
           <w:szCs w:val="20"/>
           <w:u w:val="single"/>
         </w:rPr>
-        <w:t>domestic</w:t>
-      </w:r>
-      <w:proofErr w:type="gramEnd"/>
-      <w:r>
-        <w:rPr>
-          <w:rFonts w:ascii="Palatino Linotype" w:hAnsi="Palatino Linotype"/>
-          <w:b/>
-          <w:bCs/>
-          <w:sz w:val="20"/>
-          <w:szCs w:val="20"/>
-          <w:u w:val="single"/>
-        </w:rPr>
-        <w:t>_violence_conditions.residence_address</w:t>
+        <w:t>domestic_violence_conditions.residence_address</w:t>
       </w:r>
       <w:proofErr w:type="spellEnd"/>
       <w:r>
@@ -3205,27 +2778,7 @@
           <w:sz w:val="20"/>
           <w:szCs w:val="20"/>
         </w:rPr>
-        <w:t>Defendant shall not interfere with the named person’s right to occupy the residence including, but not limited to cancelling utilities or insurance or interrupting telecommunications (</w:t>
-      </w:r>
-      <w:proofErr w:type="gramStart"/>
-      <w:r>
-        <w:rPr>
-          <w:rFonts w:ascii="Palatino Linotype" w:hAnsi="Palatino Linotype"/>
-          <w:bCs/>
-          <w:sz w:val="20"/>
-          <w:szCs w:val="20"/>
-        </w:rPr>
-        <w:t>e.g.</w:t>
-      </w:r>
-      <w:proofErr w:type="gramEnd"/>
-      <w:r>
-        <w:rPr>
-          <w:rFonts w:ascii="Palatino Linotype" w:hAnsi="Palatino Linotype"/>
-          <w:bCs/>
-          <w:sz w:val="20"/>
-          <w:szCs w:val="20"/>
-        </w:rPr>
-        <w:t xml:space="preserve"> telephone, internet, or cable) service, mail delivery, or the delivery of any other documents or items.</w:t>
+        <w:t>Defendant shall not interfere with the named person’s right to occupy the residence including, but not limited to cancelling utilities or insurance or interrupting telecommunications (e.g. telephone, internet, or cable) service, mail delivery, or the delivery of any other documents or items.</w:t>
       </w:r>
       <w:r>
         <w:rPr>
@@ -3262,17 +2815,7 @@
           <w:sz w:val="20"/>
           <w:szCs w:val="20"/>
         </w:rPr>
-        <w:t xml:space="preserve">Defendant shall surrender all keys and garage door openers to the above residence within 24 hours of service of this Order to the arresting </w:t>
-      </w:r>
-      <w:proofErr w:type="gramStart"/>
-      <w:r>
-        <w:rPr>
-          <w:rFonts w:ascii="Palatino Linotype" w:hAnsi="Palatino Linotype"/>
-          <w:bCs/>
-          <w:sz w:val="20"/>
-          <w:szCs w:val="20"/>
-        </w:rPr>
-        <w:t>agency.</w:t>
+        <w:t>Defendant shall surrender all keys and garage door openers to the above residence within 24 hours of service of this Order to the arresting agency.</w:t>
       </w:r>
       <w:r>
         <w:rPr>
@@ -3284,7 +2827,6 @@
         </w:rPr>
         <w:t>{</w:t>
       </w:r>
-      <w:proofErr w:type="gramEnd"/>
       <w:r>
         <w:rPr>
           <w:rFonts w:ascii="Palatino Linotype" w:hAnsi="Palatino Linotype"/>
@@ -3382,7 +2924,6 @@
         </w:rPr>
         <w:t xml:space="preserve"> to the arresting agency no later than </w:t>
       </w:r>
-      <w:proofErr w:type="gramStart"/>
       <w:r>
         <w:rPr>
           <w:rFonts w:ascii="Palatino Linotype" w:hAnsi="Palatino Linotype"/>
@@ -3404,9 +2945,9 @@
           <w:szCs w:val="20"/>
           <w:u w:val="single"/>
         </w:rPr>
-        <w:t>domestic</w:t>
-      </w:r>
-      <w:proofErr w:type="gramEnd"/>
+        <w:t>domestic_violence_conditions.surrender_weapons_date</w:t>
+      </w:r>
+      <w:proofErr w:type="spellEnd"/>
       <w:r>
         <w:rPr>
           <w:rFonts w:ascii="Palatino Linotype" w:hAnsi="Palatino Linotype"/>
@@ -3416,18 +2957,6 @@
           <w:szCs w:val="20"/>
           <w:u w:val="single"/>
         </w:rPr>
-        <w:t>_violence_conditions.surrender_weapons_date</w:t>
-      </w:r>
-      <w:proofErr w:type="spellEnd"/>
-      <w:r>
-        <w:rPr>
-          <w:rFonts w:ascii="Palatino Linotype" w:hAnsi="Palatino Linotype"/>
-          <w:b/>
-          <w:bCs/>
-          <w:sz w:val="20"/>
-          <w:szCs w:val="20"/>
-          <w:u w:val="single"/>
-        </w:rPr>
         <w:t xml:space="preserve"> }}</w:t>
       </w:r>
       <w:r>
@@ -3473,38 +3002,17 @@
           <w:sz w:val="20"/>
           <w:szCs w:val="20"/>
         </w:rPr>
-        <w:t xml:space="preserve"> accepted by the arresting agency shall be held in protective custody for the duration of this </w:t>
-      </w:r>
-      <w:proofErr w:type="gramStart"/>
-      <w:r>
-        <w:rPr>
-          <w:rFonts w:ascii="Palatino Linotype" w:hAnsi="Palatino Linotype"/>
-          <w:bCs/>
-          <w:sz w:val="20"/>
-          <w:szCs w:val="20"/>
-        </w:rPr>
-        <w:t>Order.</w:t>
-      </w:r>
-      <w:r>
-        <w:rPr>
-          <w:rFonts w:ascii="Palatino Linotype" w:hAnsi="Palatino Linotype"/>
-          <w:bCs/>
-          <w:color w:val="FF0000"/>
-          <w:sz w:val="20"/>
-          <w:szCs w:val="20"/>
-        </w:rPr>
-        <w:t>{</w:t>
-      </w:r>
-      <w:proofErr w:type="gramEnd"/>
-      <w:r>
-        <w:rPr>
-          <w:rFonts w:ascii="Palatino Linotype" w:hAnsi="Palatino Linotype"/>
-          <w:bCs/>
-          <w:color w:val="FF0000"/>
-          <w:sz w:val="20"/>
-          <w:szCs w:val="20"/>
-        </w:rPr>
-        <w:t>% endif %}</w:t>
+        <w:t xml:space="preserve"> accepted by the arresting agency shall be held in protective custody for the duration of this Order.</w:t>
+      </w:r>
+      <w:r>
+        <w:rPr>
+          <w:rFonts w:ascii="Palatino Linotype" w:hAnsi="Palatino Linotype"/>
+          <w:bCs/>
+          <w:color w:val="FF0000"/>
+          <w:sz w:val="20"/>
+          <w:szCs w:val="20"/>
+        </w:rPr>
+        <w:t>{% endif %}</w:t>
       </w:r>
       <w:r>
         <w:rPr>
@@ -3586,38 +3094,17 @@
           <w:sz w:val="20"/>
           <w:szCs w:val="20"/>
         </w:rPr>
-        <w:t xml:space="preserve">Defendant shall maintain sobriety while on bond, and shall not possess, consume, or purchase alcohol or drugs of </w:t>
-      </w:r>
-      <w:proofErr w:type="gramStart"/>
-      <w:r>
-        <w:rPr>
-          <w:rFonts w:ascii="Palatino Linotype" w:hAnsi="Palatino Linotype"/>
-          <w:bCs/>
-          <w:sz w:val="20"/>
-          <w:szCs w:val="20"/>
-        </w:rPr>
-        <w:t>abuse.</w:t>
-      </w:r>
-      <w:r>
-        <w:rPr>
-          <w:rFonts w:ascii="Palatino Linotype" w:hAnsi="Palatino Linotype"/>
-          <w:bCs/>
-          <w:color w:val="FF0000"/>
-          <w:sz w:val="20"/>
-          <w:szCs w:val="20"/>
-        </w:rPr>
-        <w:t>{</w:t>
-      </w:r>
-      <w:proofErr w:type="gramEnd"/>
-      <w:r>
-        <w:rPr>
-          <w:rFonts w:ascii="Palatino Linotype" w:hAnsi="Palatino Linotype"/>
-          <w:bCs/>
-          <w:color w:val="FF0000"/>
-          <w:sz w:val="20"/>
-          <w:szCs w:val="20"/>
-        </w:rPr>
-        <w:t>% endif %}</w:t>
+        <w:t>Defendant shall maintain sobriety while on bond, and shall not possess, consume, or purchase alcohol or drugs of abuse.</w:t>
+      </w:r>
+      <w:r>
+        <w:rPr>
+          <w:rFonts w:ascii="Palatino Linotype" w:hAnsi="Palatino Linotype"/>
+          <w:bCs/>
+          <w:color w:val="FF0000"/>
+          <w:sz w:val="20"/>
+          <w:szCs w:val="20"/>
+        </w:rPr>
+        <w:t>{% endif %}</w:t>
       </w:r>
       <w:r>
         <w:rPr>
@@ -3687,38 +3174,17 @@
           <w:sz w:val="20"/>
           <w:szCs w:val="20"/>
         </w:rPr>
-        <w:t xml:space="preserve">Defendant shall forthwith report to the Office of Community Control to obtain an alcohol and drug assessment and comply with any treatment </w:t>
-      </w:r>
-      <w:proofErr w:type="gramStart"/>
-      <w:r>
-        <w:rPr>
-          <w:rFonts w:ascii="Palatino Linotype" w:hAnsi="Palatino Linotype"/>
-          <w:bCs/>
-          <w:sz w:val="20"/>
-          <w:szCs w:val="20"/>
-        </w:rPr>
-        <w:t>recommendations.</w:t>
-      </w:r>
-      <w:r>
-        <w:rPr>
-          <w:rFonts w:ascii="Palatino Linotype" w:hAnsi="Palatino Linotype"/>
-          <w:bCs/>
-          <w:color w:val="FF0000"/>
-          <w:sz w:val="20"/>
-          <w:szCs w:val="20"/>
-        </w:rPr>
-        <w:t>{</w:t>
-      </w:r>
-      <w:proofErr w:type="gramEnd"/>
-      <w:r>
-        <w:rPr>
-          <w:rFonts w:ascii="Palatino Linotype" w:hAnsi="Palatino Linotype"/>
-          <w:bCs/>
-          <w:color w:val="FF0000"/>
-          <w:sz w:val="20"/>
-          <w:szCs w:val="20"/>
-        </w:rPr>
-        <w:t xml:space="preserve">% endif %}{% if </w:t>
+        <w:t>Defendant shall forthwith report to the Office of Community Control to obtain an alcohol and drug assessment and comply with any treatment recommendations.</w:t>
+      </w:r>
+      <w:r>
+        <w:rPr>
+          <w:rFonts w:ascii="Palatino Linotype" w:hAnsi="Palatino Linotype"/>
+          <w:bCs/>
+          <w:color w:val="FF0000"/>
+          <w:sz w:val="20"/>
+          <w:szCs w:val="20"/>
+        </w:rPr>
+        <w:t xml:space="preserve">{% endif %}{% if </w:t>
       </w:r>
       <w:proofErr w:type="spellStart"/>
       <w:r>
@@ -3806,38 +3272,17 @@
           <w:sz w:val="20"/>
           <w:szCs w:val="20"/>
         </w:rPr>
-        <w:t xml:space="preserve"> assessment and comply with any treatment </w:t>
-      </w:r>
-      <w:proofErr w:type="gramStart"/>
-      <w:r>
-        <w:rPr>
-          <w:rFonts w:ascii="Palatino Linotype" w:hAnsi="Palatino Linotype"/>
-          <w:bCs/>
-          <w:sz w:val="20"/>
-          <w:szCs w:val="20"/>
-        </w:rPr>
-        <w:t>recommendations.</w:t>
-      </w:r>
-      <w:r>
-        <w:rPr>
-          <w:rFonts w:ascii="Palatino Linotype" w:hAnsi="Palatino Linotype"/>
-          <w:bCs/>
-          <w:color w:val="FF0000"/>
-          <w:sz w:val="20"/>
-          <w:szCs w:val="20"/>
-        </w:rPr>
-        <w:t>{</w:t>
-      </w:r>
-      <w:proofErr w:type="gramEnd"/>
-      <w:r>
-        <w:rPr>
-          <w:rFonts w:ascii="Palatino Linotype" w:hAnsi="Palatino Linotype"/>
-          <w:bCs/>
-          <w:color w:val="FF0000"/>
-          <w:sz w:val="20"/>
-          <w:szCs w:val="20"/>
-        </w:rPr>
-        <w:t xml:space="preserve">% endif %}{% if </w:t>
+        <w:t xml:space="preserve"> assessment and comply with any treatment recommendations.</w:t>
+      </w:r>
+      <w:r>
+        <w:rPr>
+          <w:rFonts w:ascii="Palatino Linotype" w:hAnsi="Palatino Linotype"/>
+          <w:bCs/>
+          <w:color w:val="FF0000"/>
+          <w:sz w:val="20"/>
+          <w:szCs w:val="20"/>
+        </w:rPr>
+        <w:t xml:space="preserve">{% endif %}{% if </w:t>
       </w:r>
       <w:proofErr w:type="spellStart"/>
       <w:r>
@@ -3900,7 +3345,6 @@
         <w:t xml:space="preserve">Defendant shall report to the Office of Community Control forthwith to determine a schedule for alcohol tests with the AB (Alcohol) </w:t>
       </w:r>
       <w:proofErr w:type="spellStart"/>
-      <w:proofErr w:type="gramStart"/>
       <w:r>
         <w:rPr>
           <w:rFonts w:ascii="Palatino Linotype" w:hAnsi="Palatino Linotype"/>
@@ -3928,18 +3372,7 @@
           <w:sz w:val="20"/>
           <w:szCs w:val="20"/>
         </w:rPr>
-        <w:t>{</w:t>
-      </w:r>
-      <w:proofErr w:type="gramEnd"/>
-      <w:r>
-        <w:rPr>
-          <w:rFonts w:ascii="Palatino Linotype" w:hAnsi="Palatino Linotype"/>
-          <w:bCs/>
-          <w:color w:val="FF0000"/>
-          <w:sz w:val="20"/>
-          <w:szCs w:val="20"/>
-        </w:rPr>
-        <w:t xml:space="preserve">% endif %}{% if </w:t>
+        <w:t xml:space="preserve">{% endif %}{% if </w:t>
       </w:r>
       <w:proofErr w:type="spellStart"/>
       <w:r>
@@ -4001,7 +3434,6 @@
         </w:rPr>
         <w:t xml:space="preserve">Defendant shall report to the Specialized Docket Coordinator to complete screening for admission to </w:t>
       </w:r>
-      <w:proofErr w:type="gramStart"/>
       <w:r>
         <w:rPr>
           <w:rFonts w:ascii="Palatino Linotype" w:hAnsi="Palatino Linotype"/>
@@ -4029,17 +3461,7 @@
           <w:sz w:val="20"/>
           <w:szCs w:val="20"/>
         </w:rPr>
-        <w:t>bond</w:t>
-      </w:r>
-      <w:proofErr w:type="gramEnd"/>
-      <w:r>
-        <w:rPr>
-          <w:rFonts w:ascii="Palatino Linotype" w:hAnsi="Palatino Linotype"/>
-          <w:bCs/>
-          <w:sz w:val="20"/>
-          <w:szCs w:val="20"/>
-        </w:rPr>
-        <w:t>_conditions</w:t>
+        <w:t>bond_conditions</w:t>
       </w:r>
       <w:r>
         <w:rPr>
@@ -4219,66 +3641,145 @@
           <w:sz w:val="20"/>
           <w:szCs w:val="20"/>
         </w:rPr>
+        <w:t xml:space="preserve"> {{</w:t>
+      </w:r>
+      <w:r>
+        <w:rPr>
+          <w:rFonts w:ascii="Palatino Linotype" w:hAnsi="Palatino Linotype"/>
+          <w:bCs/>
+          <w:color w:val="FF0000"/>
+          <w:sz w:val="20"/>
+          <w:szCs w:val="20"/>
+        </w:rPr>
         <w:t xml:space="preserve"> </w:t>
       </w:r>
-      <w:proofErr w:type="gramStart"/>
-      <w:r>
-        <w:rPr>
-          <w:rFonts w:ascii="Palatino Linotype" w:hAnsi="Palatino Linotype"/>
-          <w:bCs/>
-          <w:sz w:val="20"/>
-          <w:szCs w:val="20"/>
-        </w:rPr>
-        <w:t>{{</w:t>
-      </w:r>
-      <w:r>
-        <w:rPr>
-          <w:rFonts w:ascii="Palatino Linotype" w:hAnsi="Palatino Linotype"/>
-          <w:bCs/>
-          <w:color w:val="FF0000"/>
+      <w:proofErr w:type="spellStart"/>
+      <w:r>
+        <w:rPr>
+          <w:rFonts w:ascii="Palatino Linotype" w:hAnsi="Palatino Linotype"/>
+          <w:bCs/>
+          <w:sz w:val="20"/>
+          <w:szCs w:val="20"/>
+        </w:rPr>
+        <w:t>bond_conditions</w:t>
+      </w:r>
+      <w:r>
+        <w:rPr>
+          <w:rFonts w:ascii="Palatino Linotype" w:hAnsi="Palatino Linotype"/>
+          <w:bCs/>
+          <w:sz w:val="20"/>
+          <w:szCs w:val="20"/>
+        </w:rPr>
+        <w:t>.monitoring_type</w:t>
+      </w:r>
+      <w:proofErr w:type="spellEnd"/>
+      <w:r>
+        <w:rPr>
+          <w:rFonts w:ascii="Palatino Linotype" w:hAnsi="Palatino Linotype"/>
+          <w:bCs/>
+          <w:sz w:val="20"/>
+          <w:szCs w:val="20"/>
+        </w:rPr>
+        <w:t xml:space="preserve"> }}.</w:t>
+      </w:r>
+      <w:r>
+        <w:rPr>
+          <w:rFonts w:ascii="Palatino Linotype" w:hAnsi="Palatino Linotype"/>
+          <w:bCs/>
           <w:sz w:val="20"/>
           <w:szCs w:val="20"/>
         </w:rPr>
         <w:t xml:space="preserve"> </w:t>
       </w:r>
+      <w:r>
+        <w:rPr>
+          <w:rFonts w:ascii="Palatino Linotype" w:hAnsi="Palatino Linotype"/>
+          <w:bCs/>
+          <w:color w:val="FF0000"/>
+          <w:sz w:val="20"/>
+          <w:szCs w:val="20"/>
+        </w:rPr>
+        <w:t>{</w:t>
+      </w:r>
+      <w:r>
+        <w:rPr>
+          <w:rFonts w:ascii="Palatino Linotype" w:hAnsi="Palatino Linotype"/>
+          <w:bCs/>
+          <w:color w:val="FF0000"/>
+          <w:sz w:val="20"/>
+          <w:szCs w:val="20"/>
+        </w:rPr>
+        <w:t xml:space="preserve">% if </w:t>
+      </w:r>
       <w:proofErr w:type="spellStart"/>
       <w:r>
         <w:rPr>
           <w:rFonts w:ascii="Palatino Linotype" w:hAnsi="Palatino Linotype"/>
           <w:bCs/>
-          <w:sz w:val="20"/>
-          <w:szCs w:val="20"/>
-        </w:rPr>
-        <w:t>bond</w:t>
-      </w:r>
-      <w:proofErr w:type="gramEnd"/>
-      <w:r>
-        <w:rPr>
-          <w:rFonts w:ascii="Palatino Linotype" w:hAnsi="Palatino Linotype"/>
-          <w:bCs/>
-          <w:sz w:val="20"/>
-          <w:szCs w:val="20"/>
-        </w:rPr>
-        <w:t>_conditions</w:t>
-      </w:r>
-      <w:r>
-        <w:rPr>
-          <w:rFonts w:ascii="Palatino Linotype" w:hAnsi="Palatino Linotype"/>
-          <w:bCs/>
-          <w:sz w:val="20"/>
-          <w:szCs w:val="20"/>
-        </w:rPr>
-        <w:t>.monitoring_type</w:t>
+          <w:color w:val="FF0000"/>
+          <w:sz w:val="20"/>
+          <w:szCs w:val="20"/>
+        </w:rPr>
+        <w:t>bond_conditions.monitoring_type</w:t>
       </w:r>
       <w:proofErr w:type="spellEnd"/>
       <w:r>
         <w:rPr>
           <w:rFonts w:ascii="Palatino Linotype" w:hAnsi="Palatino Linotype"/>
           <w:bCs/>
-          <w:sz w:val="20"/>
-          <w:szCs w:val="20"/>
-        </w:rPr>
-        <w:t xml:space="preserve"> }}.</w:t>
+          <w:color w:val="FF0000"/>
+          <w:sz w:val="20"/>
+          <w:szCs w:val="20"/>
+        </w:rPr>
+        <w:t xml:space="preserve"> == ‘</w:t>
+      </w:r>
+      <w:r>
+        <w:rPr>
+          <w:rFonts w:ascii="Palatino Linotype" w:hAnsi="Palatino Linotype"/>
+          <w:bCs/>
+          <w:color w:val="FF0000"/>
+          <w:sz w:val="20"/>
+          <w:szCs w:val="20"/>
+        </w:rPr>
+        <w:t>SCRAM</w:t>
+      </w:r>
+      <w:r>
+        <w:rPr>
+          <w:rFonts w:ascii="Palatino Linotype" w:hAnsi="Palatino Linotype"/>
+          <w:bCs/>
+          <w:color w:val="FF0000"/>
+          <w:sz w:val="20"/>
+          <w:szCs w:val="20"/>
+        </w:rPr>
+        <w:t xml:space="preserve"> -</w:t>
+      </w:r>
+      <w:r>
+        <w:rPr>
+          <w:rFonts w:ascii="Palatino Linotype" w:hAnsi="Palatino Linotype"/>
+          <w:bCs/>
+          <w:color w:val="FF0000"/>
+          <w:sz w:val="20"/>
+          <w:szCs w:val="20"/>
+        </w:rPr>
+        <w:t xml:space="preserve"> Court Pay’ %}</w:t>
+      </w:r>
+      <w:r>
+        <w:rPr>
+          <w:rFonts w:ascii="Palatino Linotype" w:hAnsi="Palatino Linotype"/>
+          <w:bCs/>
+          <w:sz w:val="20"/>
+          <w:szCs w:val="20"/>
+        </w:rPr>
+        <w:t xml:space="preserve">The Defendant indicated an inability to pay for the SCRAM unit and the Court orders that the cost of the SCRAM unit shall be paid for through the Court’s Indigent Alcohol Monitoring </w:t>
+      </w:r>
+      <w:r>
+        <w:rPr>
+          <w:rFonts w:ascii="Palatino Linotype" w:hAnsi="Palatino Linotype"/>
+          <w:bCs/>
+          <w:sz w:val="20"/>
+          <w:szCs w:val="20"/>
+        </w:rPr>
+        <w:t>Fund.</w:t>
       </w:r>
       <w:r>
         <w:rPr>
@@ -4307,160 +3808,17 @@
           <w:sz w:val="20"/>
           <w:szCs w:val="20"/>
         </w:rPr>
-        <w:t xml:space="preserve">% if </w:t>
-      </w:r>
-      <w:proofErr w:type="spellStart"/>
-      <w:r>
-        <w:rPr>
-          <w:rFonts w:ascii="Palatino Linotype" w:hAnsi="Palatino Linotype"/>
-          <w:bCs/>
-          <w:color w:val="FF0000"/>
-          <w:sz w:val="20"/>
-          <w:szCs w:val="20"/>
-        </w:rPr>
-        <w:t>bond_</w:t>
-      </w:r>
-      <w:proofErr w:type="gramStart"/>
-      <w:r>
-        <w:rPr>
-          <w:rFonts w:ascii="Palatino Linotype" w:hAnsi="Palatino Linotype"/>
-          <w:bCs/>
-          <w:color w:val="FF0000"/>
-          <w:sz w:val="20"/>
-          <w:szCs w:val="20"/>
-        </w:rPr>
-        <w:t>conditions.monitoring</w:t>
-      </w:r>
-      <w:proofErr w:type="gramEnd"/>
-      <w:r>
-        <w:rPr>
-          <w:rFonts w:ascii="Palatino Linotype" w:hAnsi="Palatino Linotype"/>
-          <w:bCs/>
-          <w:color w:val="FF0000"/>
-          <w:sz w:val="20"/>
-          <w:szCs w:val="20"/>
-        </w:rPr>
-        <w:t>_type</w:t>
-      </w:r>
-      <w:proofErr w:type="spellEnd"/>
-      <w:r>
-        <w:rPr>
-          <w:rFonts w:ascii="Palatino Linotype" w:hAnsi="Palatino Linotype"/>
-          <w:bCs/>
-          <w:color w:val="FF0000"/>
-          <w:sz w:val="20"/>
-          <w:szCs w:val="20"/>
-        </w:rPr>
-        <w:t xml:space="preserve"> == ‘</w:t>
-      </w:r>
-      <w:r>
-        <w:rPr>
-          <w:rFonts w:ascii="Palatino Linotype" w:hAnsi="Palatino Linotype"/>
-          <w:bCs/>
-          <w:color w:val="FF0000"/>
-          <w:sz w:val="20"/>
-          <w:szCs w:val="20"/>
-        </w:rPr>
-        <w:t>SCRAM</w:t>
-      </w:r>
-      <w:r>
-        <w:rPr>
-          <w:rFonts w:ascii="Palatino Linotype" w:hAnsi="Palatino Linotype"/>
-          <w:bCs/>
-          <w:color w:val="FF0000"/>
-          <w:sz w:val="20"/>
-          <w:szCs w:val="20"/>
-        </w:rPr>
-        <w:t xml:space="preserve"> -</w:t>
-      </w:r>
-      <w:r>
-        <w:rPr>
-          <w:rFonts w:ascii="Palatino Linotype" w:hAnsi="Palatino Linotype"/>
-          <w:bCs/>
-          <w:color w:val="FF0000"/>
-          <w:sz w:val="20"/>
-          <w:szCs w:val="20"/>
-        </w:rPr>
-        <w:t xml:space="preserve"> Court Pay’ %}</w:t>
-      </w:r>
-      <w:r>
-        <w:rPr>
-          <w:rFonts w:ascii="Palatino Linotype" w:hAnsi="Palatino Linotype"/>
-          <w:bCs/>
-          <w:sz w:val="20"/>
-          <w:szCs w:val="20"/>
-        </w:rPr>
-        <w:t xml:space="preserve">The Defendant indicated an inability to pay for the SCRAM unit and the Court orders that the cost of the SCRAM unit shall be paid for through the Court’s Indigent Alcohol Monitoring </w:t>
-      </w:r>
-      <w:r>
-        <w:rPr>
-          <w:rFonts w:ascii="Palatino Linotype" w:hAnsi="Palatino Linotype"/>
-          <w:bCs/>
-          <w:sz w:val="20"/>
-          <w:szCs w:val="20"/>
-        </w:rPr>
-        <w:t>Fund.</w:t>
-      </w:r>
-      <w:r>
-        <w:rPr>
-          <w:rFonts w:ascii="Palatino Linotype" w:hAnsi="Palatino Linotype"/>
-          <w:bCs/>
-          <w:sz w:val="20"/>
-          <w:szCs w:val="20"/>
-        </w:rPr>
-        <w:t xml:space="preserve"> </w:t>
-      </w:r>
-      <w:r>
-        <w:rPr>
-          <w:rFonts w:ascii="Palatino Linotype" w:hAnsi="Palatino Linotype"/>
-          <w:bCs/>
-          <w:color w:val="FF0000"/>
-          <w:sz w:val="20"/>
-          <w:szCs w:val="20"/>
-        </w:rPr>
-        <w:t>{</w:t>
-      </w:r>
-      <w:r>
-        <w:rPr>
-          <w:rFonts w:ascii="Palatino Linotype" w:hAnsi="Palatino Linotype"/>
-          <w:bCs/>
-          <w:color w:val="FF0000"/>
-          <w:sz w:val="20"/>
-          <w:szCs w:val="20"/>
-        </w:rPr>
-        <w:t xml:space="preserve">% endif </w:t>
-      </w:r>
-      <w:proofErr w:type="gramStart"/>
-      <w:r>
-        <w:rPr>
-          <w:rFonts w:ascii="Palatino Linotype" w:hAnsi="Palatino Linotype"/>
-          <w:bCs/>
-          <w:color w:val="FF0000"/>
-          <w:sz w:val="20"/>
-          <w:szCs w:val="20"/>
-        </w:rPr>
-        <w:t>%}</w:t>
-      </w:r>
-      <w:r>
-        <w:rPr>
-          <w:rFonts w:ascii="Palatino Linotype" w:hAnsi="Palatino Linotype"/>
-          <w:bCs/>
-          <w:color w:val="FF0000"/>
-          <w:sz w:val="20"/>
-          <w:szCs w:val="20"/>
-        </w:rPr>
-        <w:t>{</w:t>
-      </w:r>
-      <w:proofErr w:type="gramEnd"/>
-      <w:r>
-        <w:rPr>
-          <w:rFonts w:ascii="Palatino Linotype" w:hAnsi="Palatino Linotype"/>
-          <w:bCs/>
-          <w:color w:val="FF0000"/>
-          <w:sz w:val="20"/>
-          <w:szCs w:val="20"/>
-        </w:rPr>
         <w:t>% endif %}</w:t>
+      </w:r>
+      <w:r>
+        <w:rPr>
+          <w:rFonts w:ascii="Palatino Linotype" w:hAnsi="Palatino Linotype"/>
+          <w:bCs/>
+          <w:color w:val="FF0000"/>
+          <w:sz w:val="20"/>
+          <w:szCs w:val="20"/>
+        </w:rPr>
+        <w:t>{% endif %}</w:t>
       </w:r>
       <w:r>
         <w:rPr>
@@ -4531,7 +3889,6 @@
         </w:rPr>
         <w:t xml:space="preserve"> </w:t>
       </w:r>
-      <w:proofErr w:type="gramStart"/>
       <w:r>
         <w:rPr>
           <w:rFonts w:ascii="Palatino Linotype" w:hAnsi="Palatino Linotype"/>
@@ -4553,19 +3910,7 @@
           <w:szCs w:val="20"/>
           <w:u w:val="single"/>
         </w:rPr>
-        <w:t>custodial</w:t>
-      </w:r>
-      <w:proofErr w:type="gramEnd"/>
-      <w:r>
-        <w:rPr>
-          <w:rFonts w:ascii="Palatino Linotype" w:hAnsi="Palatino Linotype"/>
-          <w:b/>
-          <w:bCs/>
-          <w:sz w:val="20"/>
-          <w:szCs w:val="20"/>
-          <w:u w:val="single"/>
-        </w:rPr>
-        <w:t>_supervision.supervisor</w:t>
+        <w:t>custodial_supervision.supervisor</w:t>
       </w:r>
       <w:proofErr w:type="spellEnd"/>
       <w:r>
@@ -4692,7 +4037,6 @@
           <w:szCs w:val="20"/>
         </w:rPr>
       </w:pPr>
-      <w:proofErr w:type="gramStart"/>
       <w:r>
         <w:rPr>
           <w:rFonts w:ascii="Palatino Linotype" w:hAnsi="Palatino Linotype"/>
@@ -4710,17 +4054,7 @@
           <w:sz w:val="20"/>
           <w:szCs w:val="20"/>
         </w:rPr>
-        <w:t>other</w:t>
-      </w:r>
-      <w:proofErr w:type="gramEnd"/>
-      <w:r>
-        <w:rPr>
-          <w:rFonts w:ascii="Palatino Linotype" w:hAnsi="Palatino Linotype"/>
-          <w:bCs/>
-          <w:sz w:val="20"/>
-          <w:szCs w:val="20"/>
-        </w:rPr>
-        <w:t>_conditions.terms</w:t>
+        <w:t>other_conditions.terms</w:t>
       </w:r>
       <w:proofErr w:type="spellEnd"/>
       <w:r>
@@ -4888,7 +4222,6 @@
         </w:rPr>
         <w:tab/>
       </w:r>
-      <w:proofErr w:type="gramStart"/>
       <w:r>
         <w:rPr>
           <w:rFonts w:ascii="Palatino Linotype" w:hAnsi="Palatino Linotype"/>
@@ -4904,16 +4237,7 @@
           <w:sz w:val="20"/>
           <w:szCs w:val="20"/>
         </w:rPr>
-        <w:t>judicial</w:t>
-      </w:r>
-      <w:proofErr w:type="gramEnd"/>
-      <w:r>
-        <w:rPr>
-          <w:rFonts w:ascii="Palatino Linotype" w:hAnsi="Palatino Linotype"/>
-          <w:sz w:val="20"/>
-          <w:szCs w:val="20"/>
-        </w:rPr>
-        <w:t>_officer.officer_</w:t>
+        <w:t>judicial_officer.officer_</w:t>
       </w:r>
       <w:r>
         <w:rPr>
@@ -5072,18 +4396,7 @@
           <w:sz w:val="20"/>
           <w:szCs w:val="20"/>
         </w:rPr>
-        <w:t>judicial_</w:t>
-      </w:r>
-      <w:proofErr w:type="gramStart"/>
-      <w:r>
-        <w:rPr>
-          <w:rFonts w:ascii="Palatino Linotype" w:hAnsi="Palatino Linotype"/>
-          <w:bCs/>
-          <w:color w:val="FF0000"/>
-          <w:sz w:val="20"/>
-          <w:szCs w:val="20"/>
-        </w:rPr>
-        <w:t>of</w:t>
+        <w:t>judicial_of</w:t>
       </w:r>
       <w:r>
         <w:rPr>
@@ -5105,7 +4418,6 @@
         </w:rPr>
         <w:t>.officer</w:t>
       </w:r>
-      <w:proofErr w:type="gramEnd"/>
       <w:r>
         <w:rPr>
           <w:rFonts w:ascii="Palatino Linotype" w:hAnsi="Palatino Linotype"/>
@@ -5152,7 +4464,6 @@
           <w:sz w:val="19"/>
           <w:szCs w:val="19"/>
         </w:rPr>
-        <w:lastRenderedPageBreak/>
         <w:t xml:space="preserve">Pursuant to Criminal Rule 19(D) and Traffic Rule 14, written objections to this magistrate’s decision must be filed within </w:t>
       </w:r>
       <w:r>
@@ -5186,7 +4497,19 @@
           <w:sz w:val="19"/>
           <w:szCs w:val="19"/>
         </w:rPr>
-        <w:t xml:space="preserve">A party shall not assign as error on appeal the court’s adoption of this decision unless the party timely </w:t>
+        <w:t xml:space="preserve">A </w:t>
+      </w:r>
+      <w:r>
+        <w:rPr>
+          <w:rFonts w:ascii="Palatino Linotype" w:hAnsi="Palatino Linotype"/>
+          <w:b/>
+          <w:bCs/>
+          <w:i/>
+          <w:sz w:val="19"/>
+          <w:szCs w:val="19"/>
+        </w:rPr>
+        <w:lastRenderedPageBreak/>
+        <w:t xml:space="preserve">party shall not assign as error on appeal the court’s adoption of this decision unless the party timely </w:t>
       </w:r>
       <w:r>
         <w:rPr>
@@ -5286,34 +4609,16 @@
           <w:sz w:val="16"/>
           <w:szCs w:val="16"/>
         </w:rPr>
-        <w:t xml:space="preserve">Prosecutor’s Office: PS    OM     EM; Defendant’s Attorney: PS     OM     EM; </w:t>
-      </w:r>
-      <w:proofErr w:type="gramStart"/>
+        <w:t xml:space="preserve">Prosecutor’s Office: PS    OM     EM; Defendant’s Attorney: PS     OM     EM; {{ </w:t>
+      </w:r>
+      <w:proofErr w:type="spellStart"/>
       <w:r>
         <w:rPr>
           <w:rFonts w:ascii="Palatino Linotype" w:hAnsi="Palatino Linotype"/>
           <w:sz w:val="16"/>
           <w:szCs w:val="16"/>
         </w:rPr>
-        <w:t xml:space="preserve">{{ </w:t>
-      </w:r>
-      <w:proofErr w:type="spellStart"/>
-      <w:r>
-        <w:rPr>
-          <w:rFonts w:ascii="Palatino Linotype" w:hAnsi="Palatino Linotype"/>
-          <w:sz w:val="16"/>
-          <w:szCs w:val="16"/>
-        </w:rPr>
-        <w:t>defendant</w:t>
-      </w:r>
-      <w:proofErr w:type="gramEnd"/>
-      <w:r>
-        <w:rPr>
-          <w:rFonts w:ascii="Palatino Linotype" w:hAnsi="Palatino Linotype"/>
-          <w:sz w:val="16"/>
-          <w:szCs w:val="16"/>
-        </w:rPr>
-        <w:t>.first_name</w:t>
+        <w:t>defendant.first_name</w:t>
       </w:r>
       <w:proofErr w:type="spellEnd"/>
       <w:r>
@@ -5378,19 +4683,9 @@
           <w:sz w:val="16"/>
           <w:szCs w:val="16"/>
         </w:rPr>
-        <w:t>community_</w:t>
-      </w:r>
-      <w:proofErr w:type="gramStart"/>
-      <w:r>
-        <w:rPr>
-          <w:rFonts w:ascii="Palatino Linotype" w:hAnsi="Palatino Linotype"/>
-          <w:sz w:val="16"/>
-          <w:szCs w:val="16"/>
-        </w:rPr>
-        <w:t>control.ordered</w:t>
+        <w:t>community_control.ordered</w:t>
       </w:r>
       <w:proofErr w:type="spellEnd"/>
-      <w:proofErr w:type="gramEnd"/>
       <w:r>
         <w:rPr>
           <w:rFonts w:ascii="Palatino Linotype" w:hAnsi="Palatino Linotype"/>
@@ -5685,27 +4980,7 @@
         <w:sz w:val="20"/>
         <w:szCs w:val="20"/>
       </w:rPr>
-      <w:t>judicial_</w:t>
-    </w:r>
-    <w:proofErr w:type="gramStart"/>
-    <w:r>
-      <w:rPr>
-        <w:rFonts w:ascii="Palatino Linotype" w:hAnsi="Palatino Linotype"/>
-        <w:bCs/>
-        <w:sz w:val="20"/>
-        <w:szCs w:val="20"/>
-      </w:rPr>
-      <w:t>officer.officer</w:t>
-    </w:r>
-    <w:proofErr w:type="gramEnd"/>
-    <w:r>
-      <w:rPr>
-        <w:rFonts w:ascii="Palatino Linotype" w:hAnsi="Palatino Linotype"/>
-        <w:bCs/>
-        <w:sz w:val="20"/>
-        <w:szCs w:val="20"/>
-      </w:rPr>
-      <w:t>_type</w:t>
+      <w:t>judicial_officer.officer_type</w:t>
     </w:r>
     <w:proofErr w:type="spellEnd"/>
     <w:r>

</xml_diff>

<commit_message>
BondHearingCaseInformation refactored and working.
</commit_message>
<xml_diff>
--- a/resources/Templates/Bond_Hearing_Template.docx
+++ b/resources/Templates/Bond_Hearing_Template.docx
@@ -1,6 +1,6 @@
 
 <file path=word/document.xml><?xml version="1.0" encoding="utf-8"?>
-<w:document xmlns:wpc="http://schemas.microsoft.com/office/word/2010/wordprocessingCanvas" xmlns:cx="http://schemas.microsoft.com/office/drawing/2014/chartex" xmlns:cx1="http://schemas.microsoft.com/office/drawing/2015/9/8/chartex" xmlns:cx2="http://schemas.microsoft.com/office/drawing/2015/10/21/chartex" xmlns:cx3="http://schemas.microsoft.com/office/drawing/2016/5/9/chartex" xmlns:cx4="http://schemas.microsoft.com/office/drawing/2016/5/10/chartex" xmlns:cx5="http://schemas.microsoft.com/office/drawing/2016/5/11/chartex" xmlns:cx6="http://schemas.microsoft.com/office/drawing/2016/5/12/chartex" xmlns:cx7="http://schemas.microsoft.com/office/drawing/2016/5/13/chartex" xmlns:cx8="http://schemas.microsoft.com/office/drawing/2016/5/14/chartex" xmlns:mc="http://schemas.openxmlformats.org/markup-compatibility/2006" xmlns:aink="http://schemas.microsoft.com/office/drawing/2016/ink" xmlns:am3d="http://schemas.microsoft.com/office/drawing/2017/model3d" xmlns:o="urn:schemas-microsoft-com:office:office" xmlns:r="http://schemas.openxmlformats.org/officeDocument/2006/relationships" xmlns:m="http://schemas.openxmlformats.org/officeDocument/2006/math" xmlns:v="urn:schemas-microsoft-com:vml" xmlns:wp14="http://schemas.microsoft.com/office/word/2010/wordprocessingDrawing" xmlns:wp="http://schemas.openxmlformats.org/drawingml/2006/wordprocessingDrawing" xmlns:w10="urn:schemas-microsoft-com:office:word" xmlns:w="http://schemas.openxmlformats.org/wordprocessingml/2006/main" xmlns:w14="http://schemas.microsoft.com/office/word/2010/wordml" xmlns:w15="http://schemas.microsoft.com/office/word/2012/wordml" xmlns:w16cex="http://schemas.microsoft.com/office/word/2018/wordml/cex" xmlns:w16cid="http://schemas.microsoft.com/office/word/2016/wordml/cid" xmlns:w16="http://schemas.microsoft.com/office/word/2018/wordml" xmlns:w16sdtdh="http://schemas.microsoft.com/office/word/2020/wordml/sdtdatahash" xmlns:w16se="http://schemas.microsoft.com/office/word/2015/wordml/symex" xmlns:wpg="http://schemas.microsoft.com/office/word/2010/wordprocessingGroup" xmlns:wpi="http://schemas.microsoft.com/office/word/2010/wordprocessingInk" xmlns:wne="http://schemas.microsoft.com/office/word/2006/wordml" xmlns:wps="http://schemas.microsoft.com/office/word/2010/wordprocessingShape" mc:Ignorable="w14 w15 w16se w16cid w16 w16cex w16sdtdh wp14">
+<w:document xmlns:wpc="http://schemas.microsoft.com/office/word/2010/wordprocessingCanvas" xmlns:cx="http://schemas.microsoft.com/office/drawing/2014/chartex" xmlns:cx1="http://schemas.microsoft.com/office/drawing/2015/9/8/chartex" xmlns:cx2="http://schemas.microsoft.com/office/drawing/2015/10/21/chartex" xmlns:cx3="http://schemas.microsoft.com/office/drawing/2016/5/9/chartex" xmlns:cx4="http://schemas.microsoft.com/office/drawing/2016/5/10/chartex" xmlns:cx5="http://schemas.microsoft.com/office/drawing/2016/5/11/chartex" xmlns:cx6="http://schemas.microsoft.com/office/drawing/2016/5/12/chartex" xmlns:cx7="http://schemas.microsoft.com/office/drawing/2016/5/13/chartex" xmlns:cx8="http://schemas.microsoft.com/office/drawing/2016/5/14/chartex" xmlns:mc="http://schemas.openxmlformats.org/markup-compatibility/2006" xmlns:aink="http://schemas.microsoft.com/office/drawing/2016/ink" xmlns:am3d="http://schemas.microsoft.com/office/drawing/2017/model3d" xmlns:o="urn:schemas-microsoft-com:office:office" xmlns:oel="http://schemas.microsoft.com/office/2019/extlst" xmlns:r="http://schemas.openxmlformats.org/officeDocument/2006/relationships" xmlns:m="http://schemas.openxmlformats.org/officeDocument/2006/math" xmlns:v="urn:schemas-microsoft-com:vml" xmlns:wp14="http://schemas.microsoft.com/office/word/2010/wordprocessingDrawing" xmlns:wp="http://schemas.openxmlformats.org/drawingml/2006/wordprocessingDrawing" xmlns:w10="urn:schemas-microsoft-com:office:word" xmlns:w="http://schemas.openxmlformats.org/wordprocessingml/2006/main" xmlns:w14="http://schemas.microsoft.com/office/word/2010/wordml" xmlns:w15="http://schemas.microsoft.com/office/word/2012/wordml" xmlns:w16cex="http://schemas.microsoft.com/office/word/2018/wordml/cex" xmlns:w16cid="http://schemas.microsoft.com/office/word/2016/wordml/cid" xmlns:w16="http://schemas.microsoft.com/office/word/2018/wordml" xmlns:w16sdtdh="http://schemas.microsoft.com/office/word/2020/wordml/sdtdatahash" xmlns:w16se="http://schemas.microsoft.com/office/word/2015/wordml/symex" xmlns:wpg="http://schemas.microsoft.com/office/word/2010/wordprocessingGroup" xmlns:wpi="http://schemas.microsoft.com/office/word/2010/wordprocessingInk" xmlns:wne="http://schemas.microsoft.com/office/word/2006/wordml" xmlns:wps="http://schemas.microsoft.com/office/word/2010/wordprocessingShape" mc:Ignorable="w14 w15 w16se w16cid w16 w16cex w16sdtdh wp14">
   <w:body>
     <w:p>
       <w:pPr>
@@ -3661,34 +3661,37 @@
         </w:rPr>
         <w:t>Prosecutor’s Office: PS    OM     EM; Defendant’s Attorney: PS     OM     EM; {{ defendant.first_name }} {{ defendant.last_name}}: PS     OM     EM;</w:t>
       </w:r>
-    </w:p>
-    <w:p>
-      <w:pPr>
-        <w:tabs>
-          <w:tab w:val="left" w:pos="-1080"/>
-          <w:tab w:val="left" w:pos="-720"/>
-          <w:tab w:val="left" w:pos="0"/>
-          <w:tab w:val="left" w:pos="720"/>
-          <w:tab w:val="left" w:pos="1440"/>
-          <w:tab w:val="left" w:pos="2160"/>
-          <w:tab w:val="left" w:pos="2880"/>
-          <w:tab w:val="left" w:pos="3600"/>
-          <w:tab w:val="left" w:pos="4320"/>
-          <w:tab w:val="left" w:pos="4680"/>
-        </w:tabs>
+      <w:r>
         <w:rPr>
           <w:rFonts w:ascii="Palatino Linotype" w:hAnsi="Palatino Linotype"/>
           <w:sz w:val="16"/>
           <w:szCs w:val="16"/>
         </w:rPr>
-      </w:pPr>
+        <w:t xml:space="preserve"> </w:t>
+      </w:r>
       <w:r>
         <w:rPr>
           <w:rFonts w:ascii="Palatino Linotype" w:hAnsi="Palatino Linotype"/>
           <w:sz w:val="16"/>
           <w:szCs w:val="16"/>
         </w:rPr>
-        <w:t>{% if community_control.ordered is true or bond_conditions.monitoring is true %}Community Control: PS    EM;{% endif %}{% if jail_terms.ordered is true or apply_jtc == ‘Sentence’ %}County Jail: PS   EM;{% endif %}</w:t>
+        <w:t>Community Control: PS    EM;</w:t>
+      </w:r>
+      <w:r>
+        <w:rPr>
+          <w:rFonts w:ascii="Palatino Linotype" w:hAnsi="Palatino Linotype"/>
+          <w:sz w:val="16"/>
+          <w:szCs w:val="16"/>
+        </w:rPr>
+        <w:t xml:space="preserve"> </w:t>
+      </w:r>
+      <w:r>
+        <w:rPr>
+          <w:rFonts w:ascii="Palatino Linotype" w:hAnsi="Palatino Linotype"/>
+          <w:sz w:val="16"/>
+          <w:szCs w:val="16"/>
+        </w:rPr>
+        <w:t>County Jail: PS   EM;</w:t>
       </w:r>
     </w:p>
     <w:p>
@@ -3726,7 +3729,7 @@
 </file>
 
 <file path=word/endnotes.xml><?xml version="1.0" encoding="utf-8"?>
-<w:endnotes xmlns:wpc="http://schemas.microsoft.com/office/word/2010/wordprocessingCanvas" xmlns:cx="http://schemas.microsoft.com/office/drawing/2014/chartex" xmlns:cx1="http://schemas.microsoft.com/office/drawing/2015/9/8/chartex" xmlns:cx2="http://schemas.microsoft.com/office/drawing/2015/10/21/chartex" xmlns:cx3="http://schemas.microsoft.com/office/drawing/2016/5/9/chartex" xmlns:cx4="http://schemas.microsoft.com/office/drawing/2016/5/10/chartex" xmlns:cx5="http://schemas.microsoft.com/office/drawing/2016/5/11/chartex" xmlns:cx6="http://schemas.microsoft.com/office/drawing/2016/5/12/chartex" xmlns:cx7="http://schemas.microsoft.com/office/drawing/2016/5/13/chartex" xmlns:cx8="http://schemas.microsoft.com/office/drawing/2016/5/14/chartex" xmlns:mc="http://schemas.openxmlformats.org/markup-compatibility/2006" xmlns:aink="http://schemas.microsoft.com/office/drawing/2016/ink" xmlns:am3d="http://schemas.microsoft.com/office/drawing/2017/model3d" xmlns:o="urn:schemas-microsoft-com:office:office" xmlns:r="http://schemas.openxmlformats.org/officeDocument/2006/relationships" xmlns:m="http://schemas.openxmlformats.org/officeDocument/2006/math" xmlns:v="urn:schemas-microsoft-com:vml" xmlns:wp14="http://schemas.microsoft.com/office/word/2010/wordprocessingDrawing" xmlns:wp="http://schemas.openxmlformats.org/drawingml/2006/wordprocessingDrawing" xmlns:w10="urn:schemas-microsoft-com:office:word" xmlns:w="http://schemas.openxmlformats.org/wordprocessingml/2006/main" xmlns:w14="http://schemas.microsoft.com/office/word/2010/wordml" xmlns:w15="http://schemas.microsoft.com/office/word/2012/wordml" xmlns:w16cex="http://schemas.microsoft.com/office/word/2018/wordml/cex" xmlns:w16cid="http://schemas.microsoft.com/office/word/2016/wordml/cid" xmlns:w16="http://schemas.microsoft.com/office/word/2018/wordml" xmlns:w16sdtdh="http://schemas.microsoft.com/office/word/2020/wordml/sdtdatahash" xmlns:w16se="http://schemas.microsoft.com/office/word/2015/wordml/symex" xmlns:wpg="http://schemas.microsoft.com/office/word/2010/wordprocessingGroup" xmlns:wpi="http://schemas.microsoft.com/office/word/2010/wordprocessingInk" xmlns:wne="http://schemas.microsoft.com/office/word/2006/wordml" xmlns:wps="http://schemas.microsoft.com/office/word/2010/wordprocessingShape" mc:Ignorable="w14 w15 w16se w16cid w16 w16cex w16sdtdh wp14">
+<w:endnotes xmlns:wpc="http://schemas.microsoft.com/office/word/2010/wordprocessingCanvas" xmlns:cx="http://schemas.microsoft.com/office/drawing/2014/chartex" xmlns:cx1="http://schemas.microsoft.com/office/drawing/2015/9/8/chartex" xmlns:cx2="http://schemas.microsoft.com/office/drawing/2015/10/21/chartex" xmlns:cx3="http://schemas.microsoft.com/office/drawing/2016/5/9/chartex" xmlns:cx4="http://schemas.microsoft.com/office/drawing/2016/5/10/chartex" xmlns:cx5="http://schemas.microsoft.com/office/drawing/2016/5/11/chartex" xmlns:cx6="http://schemas.microsoft.com/office/drawing/2016/5/12/chartex" xmlns:cx7="http://schemas.microsoft.com/office/drawing/2016/5/13/chartex" xmlns:cx8="http://schemas.microsoft.com/office/drawing/2016/5/14/chartex" xmlns:mc="http://schemas.openxmlformats.org/markup-compatibility/2006" xmlns:aink="http://schemas.microsoft.com/office/drawing/2016/ink" xmlns:am3d="http://schemas.microsoft.com/office/drawing/2017/model3d" xmlns:o="urn:schemas-microsoft-com:office:office" xmlns:oel="http://schemas.microsoft.com/office/2019/extlst" xmlns:r="http://schemas.openxmlformats.org/officeDocument/2006/relationships" xmlns:m="http://schemas.openxmlformats.org/officeDocument/2006/math" xmlns:v="urn:schemas-microsoft-com:vml" xmlns:wp14="http://schemas.microsoft.com/office/word/2010/wordprocessingDrawing" xmlns:wp="http://schemas.openxmlformats.org/drawingml/2006/wordprocessingDrawing" xmlns:w10="urn:schemas-microsoft-com:office:word" xmlns:w="http://schemas.openxmlformats.org/wordprocessingml/2006/main" xmlns:w14="http://schemas.microsoft.com/office/word/2010/wordml" xmlns:w15="http://schemas.microsoft.com/office/word/2012/wordml" xmlns:w16cex="http://schemas.microsoft.com/office/word/2018/wordml/cex" xmlns:w16cid="http://schemas.microsoft.com/office/word/2016/wordml/cid" xmlns:w16="http://schemas.microsoft.com/office/word/2018/wordml" xmlns:w16sdtdh="http://schemas.microsoft.com/office/word/2020/wordml/sdtdatahash" xmlns:w16se="http://schemas.microsoft.com/office/word/2015/wordml/symex" xmlns:wpg="http://schemas.microsoft.com/office/word/2010/wordprocessingGroup" xmlns:wpi="http://schemas.microsoft.com/office/word/2010/wordprocessingInk" xmlns:wne="http://schemas.microsoft.com/office/word/2006/wordml" xmlns:wps="http://schemas.microsoft.com/office/word/2010/wordprocessingShape" mc:Ignorable="w14 w15 w16se w16cid w16 w16cex w16sdtdh wp14">
   <w:endnote w:type="separator" w:id="-1">
     <w:p>
       <w:r>
@@ -3745,7 +3748,7 @@
 </file>
 
 <file path=word/footer1.xml><?xml version="1.0" encoding="utf-8"?>
-<w:ftr xmlns:wpc="http://schemas.microsoft.com/office/word/2010/wordprocessingCanvas" xmlns:cx="http://schemas.microsoft.com/office/drawing/2014/chartex" xmlns:cx1="http://schemas.microsoft.com/office/drawing/2015/9/8/chartex" xmlns:cx2="http://schemas.microsoft.com/office/drawing/2015/10/21/chartex" xmlns:cx3="http://schemas.microsoft.com/office/drawing/2016/5/9/chartex" xmlns:cx4="http://schemas.microsoft.com/office/drawing/2016/5/10/chartex" xmlns:cx5="http://schemas.microsoft.com/office/drawing/2016/5/11/chartex" xmlns:cx6="http://schemas.microsoft.com/office/drawing/2016/5/12/chartex" xmlns:cx7="http://schemas.microsoft.com/office/drawing/2016/5/13/chartex" xmlns:cx8="http://schemas.microsoft.com/office/drawing/2016/5/14/chartex" xmlns:mc="http://schemas.openxmlformats.org/markup-compatibility/2006" xmlns:aink="http://schemas.microsoft.com/office/drawing/2016/ink" xmlns:am3d="http://schemas.microsoft.com/office/drawing/2017/model3d" xmlns:o="urn:schemas-microsoft-com:office:office" xmlns:r="http://schemas.openxmlformats.org/officeDocument/2006/relationships" xmlns:m="http://schemas.openxmlformats.org/officeDocument/2006/math" xmlns:v="urn:schemas-microsoft-com:vml" xmlns:wp14="http://schemas.microsoft.com/office/word/2010/wordprocessingDrawing" xmlns:wp="http://schemas.openxmlformats.org/drawingml/2006/wordprocessingDrawing" xmlns:w10="urn:schemas-microsoft-com:office:word" xmlns:w="http://schemas.openxmlformats.org/wordprocessingml/2006/main" xmlns:w14="http://schemas.microsoft.com/office/word/2010/wordml" xmlns:w15="http://schemas.microsoft.com/office/word/2012/wordml" xmlns:w16cex="http://schemas.microsoft.com/office/word/2018/wordml/cex" xmlns:w16cid="http://schemas.microsoft.com/office/word/2016/wordml/cid" xmlns:w16="http://schemas.microsoft.com/office/word/2018/wordml" xmlns:w16sdtdh="http://schemas.microsoft.com/office/word/2020/wordml/sdtdatahash" xmlns:w16se="http://schemas.microsoft.com/office/word/2015/wordml/symex" xmlns:wpg="http://schemas.microsoft.com/office/word/2010/wordprocessingGroup" xmlns:wpi="http://schemas.microsoft.com/office/word/2010/wordprocessingInk" xmlns:wne="http://schemas.microsoft.com/office/word/2006/wordml" xmlns:wps="http://schemas.microsoft.com/office/word/2010/wordprocessingShape" mc:Ignorable="w14 w15 w16se w16cid w16 w16cex w16sdtdh wp14">
+<w:ftr xmlns:wpc="http://schemas.microsoft.com/office/word/2010/wordprocessingCanvas" xmlns:cx="http://schemas.microsoft.com/office/drawing/2014/chartex" xmlns:cx1="http://schemas.microsoft.com/office/drawing/2015/9/8/chartex" xmlns:cx2="http://schemas.microsoft.com/office/drawing/2015/10/21/chartex" xmlns:cx3="http://schemas.microsoft.com/office/drawing/2016/5/9/chartex" xmlns:cx4="http://schemas.microsoft.com/office/drawing/2016/5/10/chartex" xmlns:cx5="http://schemas.microsoft.com/office/drawing/2016/5/11/chartex" xmlns:cx6="http://schemas.microsoft.com/office/drawing/2016/5/12/chartex" xmlns:cx7="http://schemas.microsoft.com/office/drawing/2016/5/13/chartex" xmlns:cx8="http://schemas.microsoft.com/office/drawing/2016/5/14/chartex" xmlns:mc="http://schemas.openxmlformats.org/markup-compatibility/2006" xmlns:aink="http://schemas.microsoft.com/office/drawing/2016/ink" xmlns:am3d="http://schemas.microsoft.com/office/drawing/2017/model3d" xmlns:o="urn:schemas-microsoft-com:office:office" xmlns:oel="http://schemas.microsoft.com/office/2019/extlst" xmlns:r="http://schemas.openxmlformats.org/officeDocument/2006/relationships" xmlns:m="http://schemas.openxmlformats.org/officeDocument/2006/math" xmlns:v="urn:schemas-microsoft-com:vml" xmlns:wp14="http://schemas.microsoft.com/office/word/2010/wordprocessingDrawing" xmlns:wp="http://schemas.openxmlformats.org/drawingml/2006/wordprocessingDrawing" xmlns:w10="urn:schemas-microsoft-com:office:word" xmlns:w="http://schemas.openxmlformats.org/wordprocessingml/2006/main" xmlns:w14="http://schemas.microsoft.com/office/word/2010/wordml" xmlns:w15="http://schemas.microsoft.com/office/word/2012/wordml" xmlns:w16cex="http://schemas.microsoft.com/office/word/2018/wordml/cex" xmlns:w16cid="http://schemas.microsoft.com/office/word/2016/wordml/cid" xmlns:w16="http://schemas.microsoft.com/office/word/2018/wordml" xmlns:w16sdtdh="http://schemas.microsoft.com/office/word/2020/wordml/sdtdatahash" xmlns:w16se="http://schemas.microsoft.com/office/word/2015/wordml/symex" xmlns:wpg="http://schemas.microsoft.com/office/word/2010/wordprocessingGroup" xmlns:wpi="http://schemas.microsoft.com/office/word/2010/wordprocessingInk" xmlns:wne="http://schemas.microsoft.com/office/word/2006/wordml" xmlns:wps="http://schemas.microsoft.com/office/word/2010/wordprocessingShape" mc:Ignorable="w14 w15 w16se w16cid w16 w16cex w16sdtdh wp14">
   <w:p>
     <w:pPr>
       <w:pStyle w:val="Footer"/>
@@ -4009,7 +4012,7 @@
 </file>
 
 <file path=word/footnotes.xml><?xml version="1.0" encoding="utf-8"?>
-<w:footnotes xmlns:wpc="http://schemas.microsoft.com/office/word/2010/wordprocessingCanvas" xmlns:cx="http://schemas.microsoft.com/office/drawing/2014/chartex" xmlns:cx1="http://schemas.microsoft.com/office/drawing/2015/9/8/chartex" xmlns:cx2="http://schemas.microsoft.com/office/drawing/2015/10/21/chartex" xmlns:cx3="http://schemas.microsoft.com/office/drawing/2016/5/9/chartex" xmlns:cx4="http://schemas.microsoft.com/office/drawing/2016/5/10/chartex" xmlns:cx5="http://schemas.microsoft.com/office/drawing/2016/5/11/chartex" xmlns:cx6="http://schemas.microsoft.com/office/drawing/2016/5/12/chartex" xmlns:cx7="http://schemas.microsoft.com/office/drawing/2016/5/13/chartex" xmlns:cx8="http://schemas.microsoft.com/office/drawing/2016/5/14/chartex" xmlns:mc="http://schemas.openxmlformats.org/markup-compatibility/2006" xmlns:aink="http://schemas.microsoft.com/office/drawing/2016/ink" xmlns:am3d="http://schemas.microsoft.com/office/drawing/2017/model3d" xmlns:o="urn:schemas-microsoft-com:office:office" xmlns:r="http://schemas.openxmlformats.org/officeDocument/2006/relationships" xmlns:m="http://schemas.openxmlformats.org/officeDocument/2006/math" xmlns:v="urn:schemas-microsoft-com:vml" xmlns:wp14="http://schemas.microsoft.com/office/word/2010/wordprocessingDrawing" xmlns:wp="http://schemas.openxmlformats.org/drawingml/2006/wordprocessingDrawing" xmlns:w10="urn:schemas-microsoft-com:office:word" xmlns:w="http://schemas.openxmlformats.org/wordprocessingml/2006/main" xmlns:w14="http://schemas.microsoft.com/office/word/2010/wordml" xmlns:w15="http://schemas.microsoft.com/office/word/2012/wordml" xmlns:w16cex="http://schemas.microsoft.com/office/word/2018/wordml/cex" xmlns:w16cid="http://schemas.microsoft.com/office/word/2016/wordml/cid" xmlns:w16="http://schemas.microsoft.com/office/word/2018/wordml" xmlns:w16sdtdh="http://schemas.microsoft.com/office/word/2020/wordml/sdtdatahash" xmlns:w16se="http://schemas.microsoft.com/office/word/2015/wordml/symex" xmlns:wpg="http://schemas.microsoft.com/office/word/2010/wordprocessingGroup" xmlns:wpi="http://schemas.microsoft.com/office/word/2010/wordprocessingInk" xmlns:wne="http://schemas.microsoft.com/office/word/2006/wordml" xmlns:wps="http://schemas.microsoft.com/office/word/2010/wordprocessingShape" mc:Ignorable="w14 w15 w16se w16cid w16 w16cex w16sdtdh wp14">
+<w:footnotes xmlns:wpc="http://schemas.microsoft.com/office/word/2010/wordprocessingCanvas" xmlns:cx="http://schemas.microsoft.com/office/drawing/2014/chartex" xmlns:cx1="http://schemas.microsoft.com/office/drawing/2015/9/8/chartex" xmlns:cx2="http://schemas.microsoft.com/office/drawing/2015/10/21/chartex" xmlns:cx3="http://schemas.microsoft.com/office/drawing/2016/5/9/chartex" xmlns:cx4="http://schemas.microsoft.com/office/drawing/2016/5/10/chartex" xmlns:cx5="http://schemas.microsoft.com/office/drawing/2016/5/11/chartex" xmlns:cx6="http://schemas.microsoft.com/office/drawing/2016/5/12/chartex" xmlns:cx7="http://schemas.microsoft.com/office/drawing/2016/5/13/chartex" xmlns:cx8="http://schemas.microsoft.com/office/drawing/2016/5/14/chartex" xmlns:mc="http://schemas.openxmlformats.org/markup-compatibility/2006" xmlns:aink="http://schemas.microsoft.com/office/drawing/2016/ink" xmlns:am3d="http://schemas.microsoft.com/office/drawing/2017/model3d" xmlns:o="urn:schemas-microsoft-com:office:office" xmlns:oel="http://schemas.microsoft.com/office/2019/extlst" xmlns:r="http://schemas.openxmlformats.org/officeDocument/2006/relationships" xmlns:m="http://schemas.openxmlformats.org/officeDocument/2006/math" xmlns:v="urn:schemas-microsoft-com:vml" xmlns:wp14="http://schemas.microsoft.com/office/word/2010/wordprocessingDrawing" xmlns:wp="http://schemas.openxmlformats.org/drawingml/2006/wordprocessingDrawing" xmlns:w10="urn:schemas-microsoft-com:office:word" xmlns:w="http://schemas.openxmlformats.org/wordprocessingml/2006/main" xmlns:w14="http://schemas.microsoft.com/office/word/2010/wordml" xmlns:w15="http://schemas.microsoft.com/office/word/2012/wordml" xmlns:w16cex="http://schemas.microsoft.com/office/word/2018/wordml/cex" xmlns:w16cid="http://schemas.microsoft.com/office/word/2016/wordml/cid" xmlns:w16="http://schemas.microsoft.com/office/word/2018/wordml" xmlns:w16sdtdh="http://schemas.microsoft.com/office/word/2020/wordml/sdtdatahash" xmlns:w16se="http://schemas.microsoft.com/office/word/2015/wordml/symex" xmlns:wpg="http://schemas.microsoft.com/office/word/2010/wordprocessingGroup" xmlns:wpi="http://schemas.microsoft.com/office/word/2010/wordprocessingInk" xmlns:wne="http://schemas.microsoft.com/office/word/2006/wordml" xmlns:wps="http://schemas.microsoft.com/office/word/2010/wordprocessingShape" mc:Ignorable="w14 w15 w16se w16cid w16 w16cex w16sdtdh wp14">
   <w:footnote w:type="separator" w:id="-1">
     <w:p>
       <w:r>
@@ -4028,7 +4031,7 @@
 </file>
 
 <file path=word/header1.xml><?xml version="1.0" encoding="utf-8"?>
-<w:hdr xmlns:wpc="http://schemas.microsoft.com/office/word/2010/wordprocessingCanvas" xmlns:cx="http://schemas.microsoft.com/office/drawing/2014/chartex" xmlns:cx1="http://schemas.microsoft.com/office/drawing/2015/9/8/chartex" xmlns:cx2="http://schemas.microsoft.com/office/drawing/2015/10/21/chartex" xmlns:cx3="http://schemas.microsoft.com/office/drawing/2016/5/9/chartex" xmlns:cx4="http://schemas.microsoft.com/office/drawing/2016/5/10/chartex" xmlns:cx5="http://schemas.microsoft.com/office/drawing/2016/5/11/chartex" xmlns:cx6="http://schemas.microsoft.com/office/drawing/2016/5/12/chartex" xmlns:cx7="http://schemas.microsoft.com/office/drawing/2016/5/13/chartex" xmlns:cx8="http://schemas.microsoft.com/office/drawing/2016/5/14/chartex" xmlns:mc="http://schemas.openxmlformats.org/markup-compatibility/2006" xmlns:aink="http://schemas.microsoft.com/office/drawing/2016/ink" xmlns:am3d="http://schemas.microsoft.com/office/drawing/2017/model3d" xmlns:o="urn:schemas-microsoft-com:office:office" xmlns:r="http://schemas.openxmlformats.org/officeDocument/2006/relationships" xmlns:m="http://schemas.openxmlformats.org/officeDocument/2006/math" xmlns:v="urn:schemas-microsoft-com:vml" xmlns:wp14="http://schemas.microsoft.com/office/word/2010/wordprocessingDrawing" xmlns:wp="http://schemas.openxmlformats.org/drawingml/2006/wordprocessingDrawing" xmlns:w10="urn:schemas-microsoft-com:office:word" xmlns:w="http://schemas.openxmlformats.org/wordprocessingml/2006/main" xmlns:w14="http://schemas.microsoft.com/office/word/2010/wordml" xmlns:w15="http://schemas.microsoft.com/office/word/2012/wordml" xmlns:w16cex="http://schemas.microsoft.com/office/word/2018/wordml/cex" xmlns:w16cid="http://schemas.microsoft.com/office/word/2016/wordml/cid" xmlns:w16="http://schemas.microsoft.com/office/word/2018/wordml" xmlns:w16sdtdh="http://schemas.microsoft.com/office/word/2020/wordml/sdtdatahash" xmlns:w16se="http://schemas.microsoft.com/office/word/2015/wordml/symex" xmlns:wpg="http://schemas.microsoft.com/office/word/2010/wordprocessingGroup" xmlns:wpi="http://schemas.microsoft.com/office/word/2010/wordprocessingInk" xmlns:wne="http://schemas.microsoft.com/office/word/2006/wordml" xmlns:wps="http://schemas.microsoft.com/office/word/2010/wordprocessingShape" mc:Ignorable="w14 w15 w16se w16cid w16 w16cex w16sdtdh wp14">
+<w:hdr xmlns:wpc="http://schemas.microsoft.com/office/word/2010/wordprocessingCanvas" xmlns:cx="http://schemas.microsoft.com/office/drawing/2014/chartex" xmlns:cx1="http://schemas.microsoft.com/office/drawing/2015/9/8/chartex" xmlns:cx2="http://schemas.microsoft.com/office/drawing/2015/10/21/chartex" xmlns:cx3="http://schemas.microsoft.com/office/drawing/2016/5/9/chartex" xmlns:cx4="http://schemas.microsoft.com/office/drawing/2016/5/10/chartex" xmlns:cx5="http://schemas.microsoft.com/office/drawing/2016/5/11/chartex" xmlns:cx6="http://schemas.microsoft.com/office/drawing/2016/5/12/chartex" xmlns:cx7="http://schemas.microsoft.com/office/drawing/2016/5/13/chartex" xmlns:cx8="http://schemas.microsoft.com/office/drawing/2016/5/14/chartex" xmlns:mc="http://schemas.openxmlformats.org/markup-compatibility/2006" xmlns:aink="http://schemas.microsoft.com/office/drawing/2016/ink" xmlns:am3d="http://schemas.microsoft.com/office/drawing/2017/model3d" xmlns:o="urn:schemas-microsoft-com:office:office" xmlns:oel="http://schemas.microsoft.com/office/2019/extlst" xmlns:r="http://schemas.openxmlformats.org/officeDocument/2006/relationships" xmlns:m="http://schemas.openxmlformats.org/officeDocument/2006/math" xmlns:v="urn:schemas-microsoft-com:vml" xmlns:wp14="http://schemas.microsoft.com/office/word/2010/wordprocessingDrawing" xmlns:wp="http://schemas.openxmlformats.org/drawingml/2006/wordprocessingDrawing" xmlns:w10="urn:schemas-microsoft-com:office:word" xmlns:w="http://schemas.openxmlformats.org/wordprocessingml/2006/main" xmlns:w14="http://schemas.microsoft.com/office/word/2010/wordml" xmlns:w15="http://schemas.microsoft.com/office/word/2012/wordml" xmlns:w16cex="http://schemas.microsoft.com/office/word/2018/wordml/cex" xmlns:w16cid="http://schemas.microsoft.com/office/word/2016/wordml/cid" xmlns:w16="http://schemas.microsoft.com/office/word/2018/wordml" xmlns:w16sdtdh="http://schemas.microsoft.com/office/word/2020/wordml/sdtdatahash" xmlns:w16se="http://schemas.microsoft.com/office/word/2015/wordml/symex" xmlns:wpg="http://schemas.microsoft.com/office/word/2010/wordprocessingGroup" xmlns:wpi="http://schemas.microsoft.com/office/word/2010/wordprocessingInk" xmlns:wne="http://schemas.microsoft.com/office/word/2006/wordml" xmlns:wps="http://schemas.microsoft.com/office/word/2010/wordprocessingShape" mc:Ignorable="w14 w15 w16se w16cid w16 w16cex w16sdtdh wp14">
   <w:p>
     <w:pPr>
       <w:pStyle w:val="Header"/>
@@ -4052,7 +4055,7 @@
 </file>
 
 <file path=word/numbering.xml><?xml version="1.0" encoding="utf-8"?>
-<w:numbering xmlns:wpc="http://schemas.microsoft.com/office/word/2010/wordprocessingCanvas" xmlns:cx="http://schemas.microsoft.com/office/drawing/2014/chartex" xmlns:cx1="http://schemas.microsoft.com/office/drawing/2015/9/8/chartex" xmlns:cx2="http://schemas.microsoft.com/office/drawing/2015/10/21/chartex" xmlns:cx3="http://schemas.microsoft.com/office/drawing/2016/5/9/chartex" xmlns:cx4="http://schemas.microsoft.com/office/drawing/2016/5/10/chartex" xmlns:cx5="http://schemas.microsoft.com/office/drawing/2016/5/11/chartex" xmlns:cx6="http://schemas.microsoft.com/office/drawing/2016/5/12/chartex" xmlns:cx7="http://schemas.microsoft.com/office/drawing/2016/5/13/chartex" xmlns:cx8="http://schemas.microsoft.com/office/drawing/2016/5/14/chartex" xmlns:mc="http://schemas.openxmlformats.org/markup-compatibility/2006" xmlns:aink="http://schemas.microsoft.com/office/drawing/2016/ink" xmlns:am3d="http://schemas.microsoft.com/office/drawing/2017/model3d" xmlns:o="urn:schemas-microsoft-com:office:office" xmlns:r="http://schemas.openxmlformats.org/officeDocument/2006/relationships" xmlns:m="http://schemas.openxmlformats.org/officeDocument/2006/math" xmlns:v="urn:schemas-microsoft-com:vml" xmlns:wp14="http://schemas.microsoft.com/office/word/2010/wordprocessingDrawing" xmlns:wp="http://schemas.openxmlformats.org/drawingml/2006/wordprocessingDrawing" xmlns:w10="urn:schemas-microsoft-com:office:word" xmlns:w="http://schemas.openxmlformats.org/wordprocessingml/2006/main" xmlns:w14="http://schemas.microsoft.com/office/word/2010/wordml" xmlns:w15="http://schemas.microsoft.com/office/word/2012/wordml" xmlns:w16cex="http://schemas.microsoft.com/office/word/2018/wordml/cex" xmlns:w16cid="http://schemas.microsoft.com/office/word/2016/wordml/cid" xmlns:w16="http://schemas.microsoft.com/office/word/2018/wordml" xmlns:w16sdtdh="http://schemas.microsoft.com/office/word/2020/wordml/sdtdatahash" xmlns:w16se="http://schemas.microsoft.com/office/word/2015/wordml/symex" xmlns:wpg="http://schemas.microsoft.com/office/word/2010/wordprocessingGroup" xmlns:wpi="http://schemas.microsoft.com/office/word/2010/wordprocessingInk" xmlns:wne="http://schemas.microsoft.com/office/word/2006/wordml" xmlns:wps="http://schemas.microsoft.com/office/word/2010/wordprocessingShape" mc:Ignorable="w14 w15 w16se w16cid w16 w16cex w16sdtdh wp14">
+<w:numbering xmlns:wpc="http://schemas.microsoft.com/office/word/2010/wordprocessingCanvas" xmlns:cx="http://schemas.microsoft.com/office/drawing/2014/chartex" xmlns:cx1="http://schemas.microsoft.com/office/drawing/2015/9/8/chartex" xmlns:cx2="http://schemas.microsoft.com/office/drawing/2015/10/21/chartex" xmlns:cx3="http://schemas.microsoft.com/office/drawing/2016/5/9/chartex" xmlns:cx4="http://schemas.microsoft.com/office/drawing/2016/5/10/chartex" xmlns:cx5="http://schemas.microsoft.com/office/drawing/2016/5/11/chartex" xmlns:cx6="http://schemas.microsoft.com/office/drawing/2016/5/12/chartex" xmlns:cx7="http://schemas.microsoft.com/office/drawing/2016/5/13/chartex" xmlns:cx8="http://schemas.microsoft.com/office/drawing/2016/5/14/chartex" xmlns:mc="http://schemas.openxmlformats.org/markup-compatibility/2006" xmlns:aink="http://schemas.microsoft.com/office/drawing/2016/ink" xmlns:am3d="http://schemas.microsoft.com/office/drawing/2017/model3d" xmlns:o="urn:schemas-microsoft-com:office:office" xmlns:oel="http://schemas.microsoft.com/office/2019/extlst" xmlns:r="http://schemas.openxmlformats.org/officeDocument/2006/relationships" xmlns:m="http://schemas.openxmlformats.org/officeDocument/2006/math" xmlns:v="urn:schemas-microsoft-com:vml" xmlns:wp14="http://schemas.microsoft.com/office/word/2010/wordprocessingDrawing" xmlns:wp="http://schemas.openxmlformats.org/drawingml/2006/wordprocessingDrawing" xmlns:w10="urn:schemas-microsoft-com:office:word" xmlns:w="http://schemas.openxmlformats.org/wordprocessingml/2006/main" xmlns:w14="http://schemas.microsoft.com/office/word/2010/wordml" xmlns:w15="http://schemas.microsoft.com/office/word/2012/wordml" xmlns:w16cex="http://schemas.microsoft.com/office/word/2018/wordml/cex" xmlns:w16cid="http://schemas.microsoft.com/office/word/2016/wordml/cid" xmlns:w16="http://schemas.microsoft.com/office/word/2018/wordml" xmlns:w16sdtdh="http://schemas.microsoft.com/office/word/2020/wordml/sdtdatahash" xmlns:w16se="http://schemas.microsoft.com/office/word/2015/wordml/symex" xmlns:wpg="http://schemas.microsoft.com/office/word/2010/wordprocessingGroup" xmlns:wpi="http://schemas.microsoft.com/office/word/2010/wordprocessingInk" xmlns:wne="http://schemas.microsoft.com/office/word/2006/wordml" xmlns:wps="http://schemas.microsoft.com/office/word/2010/wordprocessingShape" mc:Ignorable="w14 w15 w16se w16cid w16 w16cex w16sdtdh wp14">
   <w:abstractNum w:abstractNumId="0" w15:restartNumberingAfterBreak="0">
     <w:nsid w:val="08B2501C"/>
     <w:multiLevelType w:val="hybridMultilevel"/>
@@ -4844,25 +4847,25 @@
       </w:rPr>
     </w:lvl>
   </w:abstractNum>
-  <w:num w:numId="1">
+  <w:num w:numId="1" w16cid:durableId="958679982">
     <w:abstractNumId w:val="0"/>
   </w:num>
-  <w:num w:numId="2">
+  <w:num w:numId="2" w16cid:durableId="568735320">
     <w:abstractNumId w:val="5"/>
   </w:num>
-  <w:num w:numId="3">
+  <w:num w:numId="3" w16cid:durableId="768231490">
     <w:abstractNumId w:val="4"/>
   </w:num>
-  <w:num w:numId="4">
+  <w:num w:numId="4" w16cid:durableId="1246651112">
     <w:abstractNumId w:val="3"/>
   </w:num>
-  <w:num w:numId="5">
+  <w:num w:numId="5" w16cid:durableId="814030939">
     <w:abstractNumId w:val="6"/>
   </w:num>
-  <w:num w:numId="6">
+  <w:num w:numId="6" w16cid:durableId="2085567323">
     <w:abstractNumId w:val="2"/>
   </w:num>
-  <w:num w:numId="7">
+  <w:num w:numId="7" w16cid:durableId="388848552">
     <w:abstractNumId w:val="1"/>
   </w:num>
 </w:numbering>

</xml_diff>

<commit_message>
Updated some templates per JH.
</commit_message>
<xml_diff>
--- a/resources/Templates/Bond_Hearing_Template.docx
+++ b/resources/Templates/Bond_Hearing_Template.docx
@@ -1860,7 +1860,25 @@
           <w:sz w:val="20"/>
           <w:szCs w:val="20"/>
         </w:rPr>
-        <w:t>Defendant shall comply with all the terms of the protection order entered in this case.</w:t>
+        <w:t xml:space="preserve">Defendant shall comply with all the terms of the protection order </w:t>
+      </w:r>
+      <w:r>
+        <w:rPr>
+          <w:rFonts w:ascii="Palatino Linotype" w:hAnsi="Palatino Linotype"/>
+          <w:bCs/>
+          <w:sz w:val="20"/>
+          <w:szCs w:val="20"/>
+        </w:rPr>
+        <w:t>issued</w:t>
+      </w:r>
+      <w:r>
+        <w:rPr>
+          <w:rFonts w:ascii="Palatino Linotype" w:hAnsi="Palatino Linotype"/>
+          <w:bCs/>
+          <w:sz w:val="20"/>
+          <w:szCs w:val="20"/>
+        </w:rPr>
+        <w:t xml:space="preserve"> in this case.</w:t>
       </w:r>
       <w:r>
         <w:rPr>

</xml_diff>

<commit_message>
Added public safety suspension to 3 bond dialogs and templates.
</commit_message>
<xml_diff>
--- a/resources/Templates/Bond_Hearing_Template.docx
+++ b/resources/Templates/Bond_Hearing_Template.docx
@@ -250,14 +250,34 @@
         </w:rPr>
         <w:t xml:space="preserve">.  </w:t>
       </w:r>
-      <w:r>
-        <w:rPr>
-          <w:rFonts w:ascii="Palatino Linotype" w:hAnsi="Palatino Linotype"/>
-          <w:sz w:val="20"/>
-          <w:szCs w:val="20"/>
-        </w:rPr>
-        <w:t>{{ case_number</w:t>
-      </w:r>
+      <w:proofErr w:type="gramStart"/>
+      <w:r>
+        <w:rPr>
+          <w:rFonts w:ascii="Palatino Linotype" w:hAnsi="Palatino Linotype"/>
+          <w:sz w:val="20"/>
+          <w:szCs w:val="20"/>
+        </w:rPr>
+        <w:t xml:space="preserve">{{ </w:t>
+      </w:r>
+      <w:proofErr w:type="spellStart"/>
+      <w:r>
+        <w:rPr>
+          <w:rFonts w:ascii="Palatino Linotype" w:hAnsi="Palatino Linotype"/>
+          <w:sz w:val="20"/>
+          <w:szCs w:val="20"/>
+        </w:rPr>
+        <w:t>case</w:t>
+      </w:r>
+      <w:proofErr w:type="gramEnd"/>
+      <w:r>
+        <w:rPr>
+          <w:rFonts w:ascii="Palatino Linotype" w:hAnsi="Palatino Linotype"/>
+          <w:sz w:val="20"/>
+          <w:szCs w:val="20"/>
+        </w:rPr>
+        <w:t>_number</w:t>
+      </w:r>
+      <w:proofErr w:type="spellEnd"/>
       <w:r>
         <w:rPr>
           <w:rFonts w:ascii="Palatino Linotype" w:hAnsi="Palatino Linotype"/>
@@ -313,21 +333,49 @@
           <w:szCs w:val="20"/>
         </w:rPr>
       </w:pPr>
-      <w:r>
-        <w:rPr>
-          <w:rFonts w:ascii="Palatino Linotype" w:hAnsi="Palatino Linotype"/>
-          <w:sz w:val="20"/>
-          <w:szCs w:val="20"/>
-        </w:rPr>
-        <w:t>{{ defendant.</w:t>
-      </w:r>
-      <w:r>
-        <w:rPr>
-          <w:rFonts w:ascii="Palatino Linotype" w:hAnsi="Palatino Linotype"/>
-          <w:sz w:val="20"/>
-          <w:szCs w:val="20"/>
-        </w:rPr>
-        <w:t>first_name }}</w:t>
+      <w:proofErr w:type="gramStart"/>
+      <w:r>
+        <w:rPr>
+          <w:rFonts w:ascii="Palatino Linotype" w:hAnsi="Palatino Linotype"/>
+          <w:sz w:val="20"/>
+          <w:szCs w:val="20"/>
+        </w:rPr>
+        <w:t xml:space="preserve">{{ </w:t>
+      </w:r>
+      <w:proofErr w:type="spellStart"/>
+      <w:r>
+        <w:rPr>
+          <w:rFonts w:ascii="Palatino Linotype" w:hAnsi="Palatino Linotype"/>
+          <w:sz w:val="20"/>
+          <w:szCs w:val="20"/>
+        </w:rPr>
+        <w:t>defendant</w:t>
+      </w:r>
+      <w:proofErr w:type="gramEnd"/>
+      <w:r>
+        <w:rPr>
+          <w:rFonts w:ascii="Palatino Linotype" w:hAnsi="Palatino Linotype"/>
+          <w:sz w:val="20"/>
+          <w:szCs w:val="20"/>
+        </w:rPr>
+        <w:t>.</w:t>
+      </w:r>
+      <w:r>
+        <w:rPr>
+          <w:rFonts w:ascii="Palatino Linotype" w:hAnsi="Palatino Linotype"/>
+          <w:sz w:val="20"/>
+          <w:szCs w:val="20"/>
+        </w:rPr>
+        <w:t>first_name</w:t>
+      </w:r>
+      <w:proofErr w:type="spellEnd"/>
+      <w:r>
+        <w:rPr>
+          <w:rFonts w:ascii="Palatino Linotype" w:hAnsi="Palatino Linotype"/>
+          <w:sz w:val="20"/>
+          <w:szCs w:val="20"/>
+        </w:rPr>
+        <w:t xml:space="preserve"> }}</w:t>
       </w:r>
       <w:r>
         <w:rPr>
@@ -343,7 +391,16 @@
           <w:sz w:val="20"/>
           <w:szCs w:val="20"/>
         </w:rPr>
-        <w:t>{{ defendant.</w:t>
+        <w:t xml:space="preserve">{{ </w:t>
+      </w:r>
+      <w:proofErr w:type="spellStart"/>
+      <w:r>
+        <w:rPr>
+          <w:rFonts w:ascii="Palatino Linotype" w:hAnsi="Palatino Linotype"/>
+          <w:sz w:val="20"/>
+          <w:szCs w:val="20"/>
+        </w:rPr>
+        <w:t>defendant.</w:t>
       </w:r>
       <w:r>
         <w:rPr>
@@ -359,7 +416,16 @@
           <w:sz w:val="20"/>
           <w:szCs w:val="20"/>
         </w:rPr>
-        <w:t>name }}</w:t>
+        <w:t>name</w:t>
+      </w:r>
+      <w:proofErr w:type="spellEnd"/>
+      <w:r>
+        <w:rPr>
+          <w:rFonts w:ascii="Palatino Linotype" w:hAnsi="Palatino Linotype"/>
+          <w:sz w:val="20"/>
+          <w:szCs w:val="20"/>
+        </w:rPr>
+        <w:t xml:space="preserve"> }}</w:t>
       </w:r>
       <w:r>
         <w:rPr>
@@ -498,7 +564,37 @@
           <w:sz w:val="20"/>
           <w:szCs w:val="20"/>
         </w:rPr>
-        <w:t>% if judicial_officer.officer_</w:t>
+        <w:t xml:space="preserve">% if </w:t>
+      </w:r>
+      <w:proofErr w:type="spellStart"/>
+      <w:r>
+        <w:rPr>
+          <w:rFonts w:ascii="Palatino Linotype" w:hAnsi="Palatino Linotype"/>
+          <w:bCs/>
+          <w:sz w:val="20"/>
+          <w:szCs w:val="20"/>
+        </w:rPr>
+        <w:t>judicial_</w:t>
+      </w:r>
+      <w:proofErr w:type="gramStart"/>
+      <w:r>
+        <w:rPr>
+          <w:rFonts w:ascii="Palatino Linotype" w:hAnsi="Palatino Linotype"/>
+          <w:bCs/>
+          <w:sz w:val="20"/>
+          <w:szCs w:val="20"/>
+        </w:rPr>
+        <w:t>officer.officer</w:t>
+      </w:r>
+      <w:proofErr w:type="gramEnd"/>
+      <w:r>
+        <w:rPr>
+          <w:rFonts w:ascii="Palatino Linotype" w:hAnsi="Palatino Linotype"/>
+          <w:bCs/>
+          <w:sz w:val="20"/>
+          <w:szCs w:val="20"/>
+        </w:rPr>
+        <w:t>_</w:t>
       </w:r>
       <w:r>
         <w:rPr>
@@ -509,6 +605,7 @@
         </w:rPr>
         <w:t>type</w:t>
       </w:r>
+      <w:proofErr w:type="spellEnd"/>
       <w:r>
         <w:rPr>
           <w:rFonts w:ascii="Palatino Linotype" w:hAnsi="Palatino Linotype"/>
@@ -627,15 +724,69 @@
           <w:sz w:val="20"/>
           <w:szCs w:val="20"/>
         </w:rPr>
-        <w:t>{% elif judicial_officer.officer_</w:t>
-      </w:r>
-      <w:r>
-        <w:rPr>
-          <w:rFonts w:ascii="Palatino Linotype" w:hAnsi="Palatino Linotype"/>
-          <w:sz w:val="20"/>
-          <w:szCs w:val="20"/>
-        </w:rPr>
-        <w:t>type == ‘Judge’ %}</w:t>
+        <w:t xml:space="preserve">{% </w:t>
+      </w:r>
+      <w:proofErr w:type="spellStart"/>
+      <w:r>
+        <w:rPr>
+          <w:rFonts w:ascii="Palatino Linotype" w:hAnsi="Palatino Linotype"/>
+          <w:sz w:val="20"/>
+          <w:szCs w:val="20"/>
+        </w:rPr>
+        <w:t>elif</w:t>
+      </w:r>
+      <w:proofErr w:type="spellEnd"/>
+      <w:r>
+        <w:rPr>
+          <w:rFonts w:ascii="Palatino Linotype" w:hAnsi="Palatino Linotype"/>
+          <w:sz w:val="20"/>
+          <w:szCs w:val="20"/>
+        </w:rPr>
+        <w:t xml:space="preserve"> </w:t>
+      </w:r>
+      <w:proofErr w:type="spellStart"/>
+      <w:r>
+        <w:rPr>
+          <w:rFonts w:ascii="Palatino Linotype" w:hAnsi="Palatino Linotype"/>
+          <w:sz w:val="20"/>
+          <w:szCs w:val="20"/>
+        </w:rPr>
+        <w:t>judicial_</w:t>
+      </w:r>
+      <w:proofErr w:type="gramStart"/>
+      <w:r>
+        <w:rPr>
+          <w:rFonts w:ascii="Palatino Linotype" w:hAnsi="Palatino Linotype"/>
+          <w:sz w:val="20"/>
+          <w:szCs w:val="20"/>
+        </w:rPr>
+        <w:t>officer.officer</w:t>
+      </w:r>
+      <w:proofErr w:type="gramEnd"/>
+      <w:r>
+        <w:rPr>
+          <w:rFonts w:ascii="Palatino Linotype" w:hAnsi="Palatino Linotype"/>
+          <w:sz w:val="20"/>
+          <w:szCs w:val="20"/>
+        </w:rPr>
+        <w:t>_</w:t>
+      </w:r>
+      <w:r>
+        <w:rPr>
+          <w:rFonts w:ascii="Palatino Linotype" w:hAnsi="Palatino Linotype"/>
+          <w:sz w:val="20"/>
+          <w:szCs w:val="20"/>
+        </w:rPr>
+        <w:t>type</w:t>
+      </w:r>
+      <w:proofErr w:type="spellEnd"/>
+      <w:r>
+        <w:rPr>
+          <w:rFonts w:ascii="Palatino Linotype" w:hAnsi="Palatino Linotype"/>
+          <w:sz w:val="20"/>
+          <w:szCs w:val="20"/>
+        </w:rPr>
+        <w:t xml:space="preserve"> == ‘Judge’ %}</w:t>
       </w:r>
     </w:p>
     <w:p>
@@ -793,7 +944,43 @@
           <w:sz w:val="20"/>
           <w:szCs w:val="20"/>
         </w:rPr>
-        <w:t xml:space="preserve"> on {{ plea_trial_date }}</w:t>
+        <w:t xml:space="preserve"> on </w:t>
+      </w:r>
+      <w:proofErr w:type="gramStart"/>
+      <w:r>
+        <w:rPr>
+          <w:rFonts w:ascii="Palatino Linotype" w:hAnsi="Palatino Linotype"/>
+          <w:sz w:val="20"/>
+          <w:szCs w:val="20"/>
+        </w:rPr>
+        <w:t xml:space="preserve">{{ </w:t>
+      </w:r>
+      <w:proofErr w:type="spellStart"/>
+      <w:r>
+        <w:rPr>
+          <w:rFonts w:ascii="Palatino Linotype" w:hAnsi="Palatino Linotype"/>
+          <w:sz w:val="20"/>
+          <w:szCs w:val="20"/>
+        </w:rPr>
+        <w:t>plea</w:t>
+      </w:r>
+      <w:proofErr w:type="gramEnd"/>
+      <w:r>
+        <w:rPr>
+          <w:rFonts w:ascii="Palatino Linotype" w:hAnsi="Palatino Linotype"/>
+          <w:sz w:val="20"/>
+          <w:szCs w:val="20"/>
+        </w:rPr>
+        <w:t>_trial_date</w:t>
+      </w:r>
+      <w:proofErr w:type="spellEnd"/>
+      <w:r>
+        <w:rPr>
+          <w:rFonts w:ascii="Palatino Linotype" w:hAnsi="Palatino Linotype"/>
+          <w:sz w:val="20"/>
+          <w:szCs w:val="20"/>
+        </w:rPr>
+        <w:t xml:space="preserve"> }}</w:t>
       </w:r>
       <w:r>
         <w:rPr>
@@ -825,7 +1012,25 @@
           <w:sz w:val="20"/>
           <w:szCs w:val="20"/>
         </w:rPr>
-        <w:t xml:space="preserve"> {{ appearance_reason }}</w:t>
+        <w:t xml:space="preserve"> {{ </w:t>
+      </w:r>
+      <w:proofErr w:type="spellStart"/>
+      <w:r>
+        <w:rPr>
+          <w:rFonts w:ascii="Palatino Linotype" w:hAnsi="Palatino Linotype"/>
+          <w:sz w:val="20"/>
+          <w:szCs w:val="20"/>
+        </w:rPr>
+        <w:t>appearance_reason</w:t>
+      </w:r>
+      <w:proofErr w:type="spellEnd"/>
+      <w:r>
+        <w:rPr>
+          <w:rFonts w:ascii="Palatino Linotype" w:hAnsi="Palatino Linotype"/>
+          <w:sz w:val="20"/>
+          <w:szCs w:val="20"/>
+        </w:rPr>
+        <w:t xml:space="preserve"> }}</w:t>
       </w:r>
       <w:r>
         <w:rPr>
@@ -850,7 +1055,87 @@
           <w:sz w:val="20"/>
           <w:szCs w:val="20"/>
         </w:rPr>
-        <w:t>{% if defense_counsel_waived is false %}Defendant was represented by {{ defense_counsel }}, {{ defense_counsel_type }}.</w:t>
+        <w:t xml:space="preserve">{% if </w:t>
+      </w:r>
+      <w:proofErr w:type="spellStart"/>
+      <w:r>
+        <w:rPr>
+          <w:rFonts w:ascii="Palatino Linotype" w:hAnsi="Palatino Linotype"/>
+          <w:bCs/>
+          <w:sz w:val="20"/>
+          <w:szCs w:val="20"/>
+        </w:rPr>
+        <w:t>defense_counsel_waived</w:t>
+      </w:r>
+      <w:proofErr w:type="spellEnd"/>
+      <w:r>
+        <w:rPr>
+          <w:rFonts w:ascii="Palatino Linotype" w:hAnsi="Palatino Linotype"/>
+          <w:bCs/>
+          <w:sz w:val="20"/>
+          <w:szCs w:val="20"/>
+        </w:rPr>
+        <w:t xml:space="preserve"> is false </w:t>
+      </w:r>
+      <w:proofErr w:type="gramStart"/>
+      <w:r>
+        <w:rPr>
+          <w:rFonts w:ascii="Palatino Linotype" w:hAnsi="Palatino Linotype"/>
+          <w:bCs/>
+          <w:sz w:val="20"/>
+          <w:szCs w:val="20"/>
+        </w:rPr>
+        <w:t>%}Defendant</w:t>
+      </w:r>
+      <w:proofErr w:type="gramEnd"/>
+      <w:r>
+        <w:rPr>
+          <w:rFonts w:ascii="Palatino Linotype" w:hAnsi="Palatino Linotype"/>
+          <w:bCs/>
+          <w:sz w:val="20"/>
+          <w:szCs w:val="20"/>
+        </w:rPr>
+        <w:t xml:space="preserve"> was represented by {{ </w:t>
+      </w:r>
+      <w:proofErr w:type="spellStart"/>
+      <w:r>
+        <w:rPr>
+          <w:rFonts w:ascii="Palatino Linotype" w:hAnsi="Palatino Linotype"/>
+          <w:bCs/>
+          <w:sz w:val="20"/>
+          <w:szCs w:val="20"/>
+        </w:rPr>
+        <w:t>defense_counsel</w:t>
+      </w:r>
+      <w:proofErr w:type="spellEnd"/>
+      <w:r>
+        <w:rPr>
+          <w:rFonts w:ascii="Palatino Linotype" w:hAnsi="Palatino Linotype"/>
+          <w:bCs/>
+          <w:sz w:val="20"/>
+          <w:szCs w:val="20"/>
+        </w:rPr>
+        <w:t xml:space="preserve"> }}, {{ </w:t>
+      </w:r>
+      <w:proofErr w:type="spellStart"/>
+      <w:r>
+        <w:rPr>
+          <w:rFonts w:ascii="Palatino Linotype" w:hAnsi="Palatino Linotype"/>
+          <w:bCs/>
+          <w:sz w:val="20"/>
+          <w:szCs w:val="20"/>
+        </w:rPr>
+        <w:t>defense_counsel_type</w:t>
+      </w:r>
+      <w:proofErr w:type="spellEnd"/>
+      <w:r>
+        <w:rPr>
+          <w:rFonts w:ascii="Palatino Linotype" w:hAnsi="Palatino Linotype"/>
+          <w:bCs/>
+          <w:sz w:val="20"/>
+          <w:szCs w:val="20"/>
+        </w:rPr>
+        <w:t xml:space="preserve"> }}.</w:t>
       </w:r>
       <w:r>
         <w:rPr>
@@ -868,7 +1153,67 @@
           <w:sz w:val="20"/>
           <w:szCs w:val="20"/>
         </w:rPr>
-        <w:t xml:space="preserve">{% elif defense_counsel_waived is true %}Defendant </w:t>
+        <w:t xml:space="preserve">{% </w:t>
+      </w:r>
+      <w:proofErr w:type="spellStart"/>
+      <w:r>
+        <w:rPr>
+          <w:rFonts w:ascii="Palatino Linotype" w:hAnsi="Palatino Linotype"/>
+          <w:bCs/>
+          <w:sz w:val="20"/>
+          <w:szCs w:val="20"/>
+        </w:rPr>
+        <w:t>elif</w:t>
+      </w:r>
+      <w:proofErr w:type="spellEnd"/>
+      <w:r>
+        <w:rPr>
+          <w:rFonts w:ascii="Palatino Linotype" w:hAnsi="Palatino Linotype"/>
+          <w:bCs/>
+          <w:sz w:val="20"/>
+          <w:szCs w:val="20"/>
+        </w:rPr>
+        <w:t xml:space="preserve"> </w:t>
+      </w:r>
+      <w:proofErr w:type="spellStart"/>
+      <w:r>
+        <w:rPr>
+          <w:rFonts w:ascii="Palatino Linotype" w:hAnsi="Palatino Linotype"/>
+          <w:bCs/>
+          <w:sz w:val="20"/>
+          <w:szCs w:val="20"/>
+        </w:rPr>
+        <w:t>defense_counsel_waived</w:t>
+      </w:r>
+      <w:proofErr w:type="spellEnd"/>
+      <w:r>
+        <w:rPr>
+          <w:rFonts w:ascii="Palatino Linotype" w:hAnsi="Palatino Linotype"/>
+          <w:bCs/>
+          <w:sz w:val="20"/>
+          <w:szCs w:val="20"/>
+        </w:rPr>
+        <w:t xml:space="preserve"> is true </w:t>
+      </w:r>
+      <w:proofErr w:type="gramStart"/>
+      <w:r>
+        <w:rPr>
+          <w:rFonts w:ascii="Palatino Linotype" w:hAnsi="Palatino Linotype"/>
+          <w:bCs/>
+          <w:sz w:val="20"/>
+          <w:szCs w:val="20"/>
+        </w:rPr>
+        <w:t>%}Defendant</w:t>
+      </w:r>
+      <w:proofErr w:type="gramEnd"/>
+      <w:r>
+        <w:rPr>
+          <w:rFonts w:ascii="Palatino Linotype" w:hAnsi="Palatino Linotype"/>
+          <w:bCs/>
+          <w:sz w:val="20"/>
+          <w:szCs w:val="20"/>
+        </w:rPr>
+        <w:t xml:space="preserve"> </w:t>
       </w:r>
       <w:r>
         <w:rPr>
@@ -941,16 +1286,116 @@
           <w:sz w:val="20"/>
           <w:szCs w:val="20"/>
         </w:rPr>
-        <w:t xml:space="preserve">{% if bond_conditions.bond_modification_decision == ‘request to modify bond is denied’ %}The request to modify Defendant's bond in this case is DENIED. The </w:t>
-      </w:r>
-      <w:r>
-        <w:rPr>
-          <w:rFonts w:ascii="Palatino Linotype" w:hAnsi="Palatino Linotype"/>
-          <w:bCs/>
-          <w:sz w:val="20"/>
-          <w:szCs w:val="20"/>
-        </w:rPr>
-        <w:t xml:space="preserve">bond terms and conditions previously imposed in this case shall remain in effect. {% elif bond_conditions.bond_modification_decision == ‘request to </w:t>
+        <w:t xml:space="preserve">{% if </w:t>
+      </w:r>
+      <w:proofErr w:type="spellStart"/>
+      <w:r>
+        <w:rPr>
+          <w:rFonts w:ascii="Palatino Linotype" w:hAnsi="Palatino Linotype"/>
+          <w:bCs/>
+          <w:sz w:val="20"/>
+          <w:szCs w:val="20"/>
+        </w:rPr>
+        <w:t>bond_</w:t>
+      </w:r>
+      <w:proofErr w:type="gramStart"/>
+      <w:r>
+        <w:rPr>
+          <w:rFonts w:ascii="Palatino Linotype" w:hAnsi="Palatino Linotype"/>
+          <w:bCs/>
+          <w:sz w:val="20"/>
+          <w:szCs w:val="20"/>
+        </w:rPr>
+        <w:t>conditions.bond</w:t>
+      </w:r>
+      <w:proofErr w:type="gramEnd"/>
+      <w:r>
+        <w:rPr>
+          <w:rFonts w:ascii="Palatino Linotype" w:hAnsi="Palatino Linotype"/>
+          <w:bCs/>
+          <w:sz w:val="20"/>
+          <w:szCs w:val="20"/>
+        </w:rPr>
+        <w:t>_modification_decision</w:t>
+      </w:r>
+      <w:proofErr w:type="spellEnd"/>
+      <w:r>
+        <w:rPr>
+          <w:rFonts w:ascii="Palatino Linotype" w:hAnsi="Palatino Linotype"/>
+          <w:bCs/>
+          <w:sz w:val="20"/>
+          <w:szCs w:val="20"/>
+        </w:rPr>
+        <w:t xml:space="preserve"> == ‘request to modify bond is denied’ %}The request to modify Defendant's bond in this case is DENIED. The </w:t>
+      </w:r>
+      <w:r>
+        <w:rPr>
+          <w:rFonts w:ascii="Palatino Linotype" w:hAnsi="Palatino Linotype"/>
+          <w:bCs/>
+          <w:sz w:val="20"/>
+          <w:szCs w:val="20"/>
+        </w:rPr>
+        <w:t xml:space="preserve">bond terms and conditions previously imposed in this case shall remain in effect. {% </w:t>
+      </w:r>
+      <w:proofErr w:type="spellStart"/>
+      <w:r>
+        <w:rPr>
+          <w:rFonts w:ascii="Palatino Linotype" w:hAnsi="Palatino Linotype"/>
+          <w:bCs/>
+          <w:sz w:val="20"/>
+          <w:szCs w:val="20"/>
+        </w:rPr>
+        <w:t>elif</w:t>
+      </w:r>
+      <w:proofErr w:type="spellEnd"/>
+      <w:r>
+        <w:rPr>
+          <w:rFonts w:ascii="Palatino Linotype" w:hAnsi="Palatino Linotype"/>
+          <w:bCs/>
+          <w:sz w:val="20"/>
+          <w:szCs w:val="20"/>
+        </w:rPr>
+        <w:t xml:space="preserve"> </w:t>
+      </w:r>
+      <w:proofErr w:type="spellStart"/>
+      <w:r>
+        <w:rPr>
+          <w:rFonts w:ascii="Palatino Linotype" w:hAnsi="Palatino Linotype"/>
+          <w:bCs/>
+          <w:sz w:val="20"/>
+          <w:szCs w:val="20"/>
+        </w:rPr>
+        <w:t>bond_</w:t>
+      </w:r>
+      <w:proofErr w:type="gramStart"/>
+      <w:r>
+        <w:rPr>
+          <w:rFonts w:ascii="Palatino Linotype" w:hAnsi="Palatino Linotype"/>
+          <w:bCs/>
+          <w:sz w:val="20"/>
+          <w:szCs w:val="20"/>
+        </w:rPr>
+        <w:t>conditions.bond</w:t>
+      </w:r>
+      <w:proofErr w:type="gramEnd"/>
+      <w:r>
+        <w:rPr>
+          <w:rFonts w:ascii="Palatino Linotype" w:hAnsi="Palatino Linotype"/>
+          <w:bCs/>
+          <w:sz w:val="20"/>
+          <w:szCs w:val="20"/>
+        </w:rPr>
+        <w:t>_modification_decision</w:t>
+      </w:r>
+      <w:proofErr w:type="spellEnd"/>
+      <w:r>
+        <w:rPr>
+          <w:rFonts w:ascii="Palatino Linotype" w:hAnsi="Palatino Linotype"/>
+          <w:bCs/>
+          <w:sz w:val="20"/>
+          <w:szCs w:val="20"/>
+        </w:rPr>
+        <w:t xml:space="preserve"> == ‘request to </w:t>
       </w:r>
       <w:r>
         <w:rPr>
@@ -968,7 +1413,67 @@
           <w:sz w:val="20"/>
           <w:szCs w:val="20"/>
         </w:rPr>
-        <w:t>{% elif bond_conditions.bond_modification_decision == ‘request to modify bond is granted’ %</w:t>
+        <w:t xml:space="preserve">{% </w:t>
+      </w:r>
+      <w:proofErr w:type="spellStart"/>
+      <w:r>
+        <w:rPr>
+          <w:rFonts w:ascii="Palatino Linotype" w:hAnsi="Palatino Linotype"/>
+          <w:bCs/>
+          <w:sz w:val="20"/>
+          <w:szCs w:val="20"/>
+        </w:rPr>
+        <w:t>elif</w:t>
+      </w:r>
+      <w:proofErr w:type="spellEnd"/>
+      <w:r>
+        <w:rPr>
+          <w:rFonts w:ascii="Palatino Linotype" w:hAnsi="Palatino Linotype"/>
+          <w:bCs/>
+          <w:sz w:val="20"/>
+          <w:szCs w:val="20"/>
+        </w:rPr>
+        <w:t xml:space="preserve"> </w:t>
+      </w:r>
+      <w:proofErr w:type="spellStart"/>
+      <w:r>
+        <w:rPr>
+          <w:rFonts w:ascii="Palatino Linotype" w:hAnsi="Palatino Linotype"/>
+          <w:bCs/>
+          <w:sz w:val="20"/>
+          <w:szCs w:val="20"/>
+        </w:rPr>
+        <w:t>bond_</w:t>
+      </w:r>
+      <w:proofErr w:type="gramStart"/>
+      <w:r>
+        <w:rPr>
+          <w:rFonts w:ascii="Palatino Linotype" w:hAnsi="Palatino Linotype"/>
+          <w:bCs/>
+          <w:sz w:val="20"/>
+          <w:szCs w:val="20"/>
+        </w:rPr>
+        <w:t>conditions.bond</w:t>
+      </w:r>
+      <w:proofErr w:type="gramEnd"/>
+      <w:r>
+        <w:rPr>
+          <w:rFonts w:ascii="Palatino Linotype" w:hAnsi="Palatino Linotype"/>
+          <w:bCs/>
+          <w:sz w:val="20"/>
+          <w:szCs w:val="20"/>
+        </w:rPr>
+        <w:t>_modification_decision</w:t>
+      </w:r>
+      <w:proofErr w:type="spellEnd"/>
+      <w:r>
+        <w:rPr>
+          <w:rFonts w:ascii="Palatino Linotype" w:hAnsi="Palatino Linotype"/>
+          <w:bCs/>
+          <w:sz w:val="20"/>
+          <w:szCs w:val="20"/>
+        </w:rPr>
+        <w:t xml:space="preserve"> == ‘request to modify bond is granted’ %</w:t>
       </w:r>
       <w:r>
         <w:rPr>
@@ -995,16 +1500,96 @@
           <w:sz w:val="20"/>
           <w:szCs w:val="20"/>
         </w:rPr>
-        <w:t xml:space="preserve">{% elif bond_conditions.bond_modification_decision == ‘request to revoke bond is granted’ %}The Court finds that </w:t>
-      </w:r>
-      <w:r>
-        <w:rPr>
-          <w:rFonts w:ascii="Palatino Linotype" w:hAnsi="Palatino Linotype"/>
-          <w:bCs/>
-          <w:sz w:val="20"/>
-          <w:szCs w:val="20"/>
-        </w:rPr>
-        <w:t xml:space="preserve">the Defendant has violated the terms and conditions of the bond previously imposed in this case. Therefore, in order to assure the Defendant’s appearance in Court and the protection and safety of the community, the </w:t>
+        <w:t xml:space="preserve">{% </w:t>
+      </w:r>
+      <w:proofErr w:type="spellStart"/>
+      <w:r>
+        <w:rPr>
+          <w:rFonts w:ascii="Palatino Linotype" w:hAnsi="Palatino Linotype"/>
+          <w:bCs/>
+          <w:sz w:val="20"/>
+          <w:szCs w:val="20"/>
+        </w:rPr>
+        <w:t>elif</w:t>
+      </w:r>
+      <w:proofErr w:type="spellEnd"/>
+      <w:r>
+        <w:rPr>
+          <w:rFonts w:ascii="Palatino Linotype" w:hAnsi="Palatino Linotype"/>
+          <w:bCs/>
+          <w:sz w:val="20"/>
+          <w:szCs w:val="20"/>
+        </w:rPr>
+        <w:t xml:space="preserve"> </w:t>
+      </w:r>
+      <w:proofErr w:type="spellStart"/>
+      <w:r>
+        <w:rPr>
+          <w:rFonts w:ascii="Palatino Linotype" w:hAnsi="Palatino Linotype"/>
+          <w:bCs/>
+          <w:sz w:val="20"/>
+          <w:szCs w:val="20"/>
+        </w:rPr>
+        <w:t>bond_</w:t>
+      </w:r>
+      <w:proofErr w:type="gramStart"/>
+      <w:r>
+        <w:rPr>
+          <w:rFonts w:ascii="Palatino Linotype" w:hAnsi="Palatino Linotype"/>
+          <w:bCs/>
+          <w:sz w:val="20"/>
+          <w:szCs w:val="20"/>
+        </w:rPr>
+        <w:t>conditions.bond</w:t>
+      </w:r>
+      <w:proofErr w:type="gramEnd"/>
+      <w:r>
+        <w:rPr>
+          <w:rFonts w:ascii="Palatino Linotype" w:hAnsi="Palatino Linotype"/>
+          <w:bCs/>
+          <w:sz w:val="20"/>
+          <w:szCs w:val="20"/>
+        </w:rPr>
+        <w:t>_modification_decision</w:t>
+      </w:r>
+      <w:proofErr w:type="spellEnd"/>
+      <w:r>
+        <w:rPr>
+          <w:rFonts w:ascii="Palatino Linotype" w:hAnsi="Palatino Linotype"/>
+          <w:bCs/>
+          <w:sz w:val="20"/>
+          <w:szCs w:val="20"/>
+        </w:rPr>
+        <w:t xml:space="preserve"> == ‘request to revoke bond is granted’ %}The Court finds that </w:t>
+      </w:r>
+      <w:r>
+        <w:rPr>
+          <w:rFonts w:ascii="Palatino Linotype" w:hAnsi="Palatino Linotype"/>
+          <w:bCs/>
+          <w:sz w:val="20"/>
+          <w:szCs w:val="20"/>
+        </w:rPr>
+        <w:t xml:space="preserve">the Defendant has violated the terms and conditions of the bond previously imposed in this case. Therefore, </w:t>
+      </w:r>
+      <w:proofErr w:type="gramStart"/>
+      <w:r>
+        <w:rPr>
+          <w:rFonts w:ascii="Palatino Linotype" w:hAnsi="Palatino Linotype"/>
+          <w:bCs/>
+          <w:sz w:val="20"/>
+          <w:szCs w:val="20"/>
+        </w:rPr>
+        <w:t>in order to</w:t>
+      </w:r>
+      <w:proofErr w:type="gramEnd"/>
+      <w:r>
+        <w:rPr>
+          <w:rFonts w:ascii="Palatino Linotype" w:hAnsi="Palatino Linotype"/>
+          <w:bCs/>
+          <w:sz w:val="20"/>
+          <w:szCs w:val="20"/>
+        </w:rPr>
+        <w:t xml:space="preserve"> assure the Defendant’s appearance in Court and the protection and safety of the community, the </w:t>
       </w:r>
       <w:r>
         <w:rPr>
@@ -1085,7 +1670,47 @@
           <w:sz w:val="20"/>
           <w:szCs w:val="20"/>
         </w:rPr>
-        <w:t>{% if bond_conditions.bond_modification_decision == ‘request to modify bond is granted’ %}</w:t>
+        <w:t xml:space="preserve">{% if </w:t>
+      </w:r>
+      <w:proofErr w:type="spellStart"/>
+      <w:r>
+        <w:rPr>
+          <w:rFonts w:ascii="Palatino Linotype" w:hAnsi="Palatino Linotype"/>
+          <w:bCs/>
+          <w:sz w:val="20"/>
+          <w:szCs w:val="20"/>
+        </w:rPr>
+        <w:t>bond_</w:t>
+      </w:r>
+      <w:proofErr w:type="gramStart"/>
+      <w:r>
+        <w:rPr>
+          <w:rFonts w:ascii="Palatino Linotype" w:hAnsi="Palatino Linotype"/>
+          <w:bCs/>
+          <w:sz w:val="20"/>
+          <w:szCs w:val="20"/>
+        </w:rPr>
+        <w:t>conditions.bond</w:t>
+      </w:r>
+      <w:proofErr w:type="gramEnd"/>
+      <w:r>
+        <w:rPr>
+          <w:rFonts w:ascii="Palatino Linotype" w:hAnsi="Palatino Linotype"/>
+          <w:bCs/>
+          <w:sz w:val="20"/>
+          <w:szCs w:val="20"/>
+        </w:rPr>
+        <w:t>_modification_decision</w:t>
+      </w:r>
+      <w:proofErr w:type="spellEnd"/>
+      <w:r>
+        <w:rPr>
+          <w:rFonts w:ascii="Palatino Linotype" w:hAnsi="Palatino Linotype"/>
+          <w:bCs/>
+          <w:sz w:val="20"/>
+          <w:szCs w:val="20"/>
+        </w:rPr>
+        <w:t xml:space="preserve"> == ‘request to modify bond is granted’ %}</w:t>
       </w:r>
       <w:r>
         <w:rPr>
@@ -1138,27 +1763,70 @@
           <w:sz w:val="20"/>
           <w:szCs w:val="20"/>
         </w:rPr>
-        <w:t xml:space="preserve"> the community.  In determining the type and amount of bail, the Court considered each of the enumerated factors in Crim. R. 46(C)</w:t>
-      </w:r>
-      <w:r>
-        <w:rPr>
-          <w:rFonts w:ascii="Palatino Linotype" w:hAnsi="Palatino Linotype"/>
-          <w:bCs/>
-          <w:color w:val="FF0000"/>
-          <w:sz w:val="20"/>
-          <w:szCs w:val="20"/>
-        </w:rPr>
-        <w:t>{% if domestic_violence_</w:t>
-      </w:r>
-      <w:r>
-        <w:rPr>
-          <w:rFonts w:ascii="Palatino Linotype" w:hAnsi="Palatino Linotype"/>
-          <w:bCs/>
-          <w:color w:val="FF0000"/>
-          <w:sz w:val="20"/>
-          <w:szCs w:val="20"/>
-        </w:rPr>
-        <w:t>conditions.ordered is true %}</w:t>
+        <w:t xml:space="preserve"> the community.  In determining the type and amount of bail, the Court considered each of the enumerated factors in Crim. R. 46(C</w:t>
+      </w:r>
+      <w:proofErr w:type="gramStart"/>
+      <w:r>
+        <w:rPr>
+          <w:rFonts w:ascii="Palatino Linotype" w:hAnsi="Palatino Linotype"/>
+          <w:bCs/>
+          <w:sz w:val="20"/>
+          <w:szCs w:val="20"/>
+        </w:rPr>
+        <w:t>)</w:t>
+      </w:r>
+      <w:r>
+        <w:rPr>
+          <w:rFonts w:ascii="Palatino Linotype" w:hAnsi="Palatino Linotype"/>
+          <w:bCs/>
+          <w:color w:val="FF0000"/>
+          <w:sz w:val="20"/>
+          <w:szCs w:val="20"/>
+        </w:rPr>
+        <w:t>{</w:t>
+      </w:r>
+      <w:proofErr w:type="gramEnd"/>
+      <w:r>
+        <w:rPr>
+          <w:rFonts w:ascii="Palatino Linotype" w:hAnsi="Palatino Linotype"/>
+          <w:bCs/>
+          <w:color w:val="FF0000"/>
+          <w:sz w:val="20"/>
+          <w:szCs w:val="20"/>
+        </w:rPr>
+        <w:t xml:space="preserve">% if </w:t>
+      </w:r>
+      <w:proofErr w:type="spellStart"/>
+      <w:r>
+        <w:rPr>
+          <w:rFonts w:ascii="Palatino Linotype" w:hAnsi="Palatino Linotype"/>
+          <w:bCs/>
+          <w:color w:val="FF0000"/>
+          <w:sz w:val="20"/>
+          <w:szCs w:val="20"/>
+        </w:rPr>
+        <w:t>domestic_violence_</w:t>
+      </w:r>
+      <w:r>
+        <w:rPr>
+          <w:rFonts w:ascii="Palatino Linotype" w:hAnsi="Palatino Linotype"/>
+          <w:bCs/>
+          <w:color w:val="FF0000"/>
+          <w:sz w:val="20"/>
+          <w:szCs w:val="20"/>
+        </w:rPr>
+        <w:t>conditions.ordered</w:t>
+      </w:r>
+      <w:proofErr w:type="spellEnd"/>
+      <w:r>
+        <w:rPr>
+          <w:rFonts w:ascii="Palatino Linotype" w:hAnsi="Palatino Linotype"/>
+          <w:bCs/>
+          <w:color w:val="FF0000"/>
+          <w:sz w:val="20"/>
+          <w:szCs w:val="20"/>
+        </w:rPr>
+        <w:t xml:space="preserve"> is true %}</w:t>
       </w:r>
       <w:r>
         <w:rPr>
@@ -1250,6 +1918,111 @@
         </w:rPr>
         <w:t>(</w:t>
       </w:r>
+      <w:proofErr w:type="spellStart"/>
+      <w:r>
+        <w:rPr>
+          <w:rFonts w:ascii="Palatino Linotype" w:hAnsi="Palatino Linotype"/>
+          <w:bCs/>
+          <w:color w:val="FF0000"/>
+          <w:sz w:val="20"/>
+          <w:szCs w:val="20"/>
+        </w:rPr>
+        <w:t>bond_</w:t>
+      </w:r>
+      <w:proofErr w:type="gramStart"/>
+      <w:r>
+        <w:rPr>
+          <w:rFonts w:ascii="Palatino Linotype" w:hAnsi="Palatino Linotype"/>
+          <w:bCs/>
+          <w:color w:val="FF0000"/>
+          <w:sz w:val="20"/>
+          <w:szCs w:val="20"/>
+        </w:rPr>
+        <w:t>conditions</w:t>
+      </w:r>
+      <w:r>
+        <w:rPr>
+          <w:rFonts w:ascii="Palatino Linotype" w:hAnsi="Palatino Linotype"/>
+          <w:bCs/>
+          <w:color w:val="FF0000"/>
+          <w:sz w:val="20"/>
+          <w:szCs w:val="20"/>
+        </w:rPr>
+        <w:t>.bond</w:t>
+      </w:r>
+      <w:proofErr w:type="gramEnd"/>
+      <w:r>
+        <w:rPr>
+          <w:rFonts w:ascii="Palatino Linotype" w:hAnsi="Palatino Linotype"/>
+          <w:bCs/>
+          <w:color w:val="FF0000"/>
+          <w:sz w:val="20"/>
+          <w:szCs w:val="20"/>
+        </w:rPr>
+        <w:t>_type</w:t>
+      </w:r>
+      <w:proofErr w:type="spellEnd"/>
+      <w:r>
+        <w:rPr>
+          <w:rFonts w:ascii="Palatino Linotype" w:hAnsi="Palatino Linotype"/>
+          <w:bCs/>
+          <w:color w:val="FF0000"/>
+          <w:sz w:val="20"/>
+          <w:szCs w:val="20"/>
+        </w:rPr>
+        <w:t xml:space="preserve"> == ‘10% Deposit, Cash or Surety</w:t>
+      </w:r>
+      <w:r>
+        <w:rPr>
+          <w:rFonts w:ascii="Palatino Linotype" w:hAnsi="Palatino Linotype"/>
+          <w:bCs/>
+          <w:color w:val="FF0000"/>
+          <w:sz w:val="20"/>
+          <w:szCs w:val="20"/>
+        </w:rPr>
+        <w:t xml:space="preserve"> Bond</w:t>
+      </w:r>
+      <w:r>
+        <w:rPr>
+          <w:rFonts w:ascii="Palatino Linotype" w:hAnsi="Palatino Linotype"/>
+          <w:bCs/>
+          <w:color w:val="FF0000"/>
+          <w:sz w:val="20"/>
+          <w:szCs w:val="20"/>
+        </w:rPr>
+        <w:t>’</w:t>
+      </w:r>
+      <w:r>
+        <w:rPr>
+          <w:rFonts w:ascii="Palatino Linotype" w:hAnsi="Palatino Linotype"/>
+          <w:bCs/>
+          <w:color w:val="FF0000"/>
+          <w:sz w:val="20"/>
+          <w:szCs w:val="20"/>
+        </w:rPr>
+        <w:t>)</w:t>
+      </w:r>
+      <w:r>
+        <w:rPr>
+          <w:rFonts w:ascii="Palatino Linotype" w:hAnsi="Palatino Linotype"/>
+          <w:bCs/>
+          <w:color w:val="FF0000"/>
+          <w:sz w:val="20"/>
+          <w:szCs w:val="20"/>
+        </w:rPr>
+        <w:t xml:space="preserve"> </w:t>
+      </w:r>
+      <w:r>
+        <w:rPr>
+          <w:rFonts w:ascii="Palatino Linotype" w:hAnsi="Palatino Linotype"/>
+          <w:bCs/>
+          <w:color w:val="FF0000"/>
+          <w:sz w:val="20"/>
+          <w:szCs w:val="20"/>
+        </w:rPr>
+        <w:t>or (</w:t>
+      </w:r>
+      <w:proofErr w:type="spellStart"/>
       <w:r>
         <w:rPr>
           <w:rFonts w:ascii="Palatino Linotype" w:hAnsi="Palatino Linotype"/>
@@ -1268,77 +2041,18 @@
           <w:sz w:val="20"/>
           <w:szCs w:val="20"/>
         </w:rPr>
-        <w:t>.bond_type == ‘10% Deposit, Cash or Surety</w:t>
-      </w:r>
-      <w:r>
-        <w:rPr>
-          <w:rFonts w:ascii="Palatino Linotype" w:hAnsi="Palatino Linotype"/>
-          <w:bCs/>
-          <w:color w:val="FF0000"/>
-          <w:sz w:val="20"/>
-          <w:szCs w:val="20"/>
-        </w:rPr>
-        <w:t xml:space="preserve"> Bond</w:t>
-      </w:r>
-      <w:r>
-        <w:rPr>
-          <w:rFonts w:ascii="Palatino Linotype" w:hAnsi="Palatino Linotype"/>
-          <w:bCs/>
-          <w:color w:val="FF0000"/>
-          <w:sz w:val="20"/>
-          <w:szCs w:val="20"/>
-        </w:rPr>
-        <w:t>’</w:t>
-      </w:r>
-      <w:r>
-        <w:rPr>
-          <w:rFonts w:ascii="Palatino Linotype" w:hAnsi="Palatino Linotype"/>
-          <w:bCs/>
-          <w:color w:val="FF0000"/>
-          <w:sz w:val="20"/>
-          <w:szCs w:val="20"/>
-        </w:rPr>
-        <w:t>)</w:t>
-      </w:r>
-      <w:r>
-        <w:rPr>
-          <w:rFonts w:ascii="Palatino Linotype" w:hAnsi="Palatino Linotype"/>
-          <w:bCs/>
-          <w:color w:val="FF0000"/>
-          <w:sz w:val="20"/>
-          <w:szCs w:val="20"/>
-        </w:rPr>
-        <w:t xml:space="preserve"> </w:t>
-      </w:r>
-      <w:r>
-        <w:rPr>
-          <w:rFonts w:ascii="Palatino Linotype" w:hAnsi="Palatino Linotype"/>
-          <w:bCs/>
-          <w:color w:val="FF0000"/>
-          <w:sz w:val="20"/>
-          <w:szCs w:val="20"/>
-        </w:rPr>
-        <w:t>or (</w:t>
-      </w:r>
-      <w:r>
-        <w:rPr>
-          <w:rFonts w:ascii="Palatino Linotype" w:hAnsi="Palatino Linotype"/>
-          <w:bCs/>
-          <w:color w:val="FF0000"/>
-          <w:sz w:val="20"/>
-          <w:szCs w:val="20"/>
-        </w:rPr>
-        <w:t>bond_conditions</w:t>
-      </w:r>
-      <w:r>
-        <w:rPr>
-          <w:rFonts w:ascii="Palatino Linotype" w:hAnsi="Palatino Linotype"/>
-          <w:bCs/>
-          <w:color w:val="FF0000"/>
-          <w:sz w:val="20"/>
-          <w:szCs w:val="20"/>
-        </w:rPr>
-        <w:t>.bond_type == ‘</w:t>
+        <w:t>.bond_type</w:t>
+      </w:r>
+      <w:proofErr w:type="spellEnd"/>
+      <w:r>
+        <w:rPr>
+          <w:rFonts w:ascii="Palatino Linotype" w:hAnsi="Palatino Linotype"/>
+          <w:bCs/>
+          <w:color w:val="FF0000"/>
+          <w:sz w:val="20"/>
+          <w:szCs w:val="20"/>
+        </w:rPr>
+        <w:t xml:space="preserve"> == ‘</w:t>
       </w:r>
       <w:r>
         <w:rPr>
@@ -1438,8 +2152,9 @@
           <w:szCs w:val="20"/>
           <w:u w:val="single"/>
         </w:rPr>
-        <w:t xml:space="preserve">Defendant shall post a {{ </w:t>
-      </w:r>
+        <w:t xml:space="preserve">Defendant shall post a </w:t>
+      </w:r>
+      <w:proofErr w:type="gramStart"/>
       <w:r>
         <w:rPr>
           <w:rFonts w:ascii="Palatino Linotype" w:hAnsi="Palatino Linotype"/>
@@ -1448,59 +2163,116 @@
           <w:szCs w:val="20"/>
           <w:u w:val="single"/>
         </w:rPr>
+        <w:t xml:space="preserve">{{ </w:t>
+      </w:r>
+      <w:proofErr w:type="spellStart"/>
+      <w:r>
+        <w:rPr>
+          <w:rFonts w:ascii="Palatino Linotype" w:hAnsi="Palatino Linotype"/>
+          <w:bCs/>
+          <w:sz w:val="20"/>
+          <w:szCs w:val="20"/>
+          <w:u w:val="single"/>
+        </w:rPr>
+        <w:t>bond</w:t>
+      </w:r>
+      <w:proofErr w:type="gramEnd"/>
+      <w:r>
+        <w:rPr>
+          <w:rFonts w:ascii="Palatino Linotype" w:hAnsi="Palatino Linotype"/>
+          <w:bCs/>
+          <w:sz w:val="20"/>
+          <w:szCs w:val="20"/>
+          <w:u w:val="single"/>
+        </w:rPr>
+        <w:t>_conditions</w:t>
+      </w:r>
+      <w:r>
+        <w:rPr>
+          <w:rFonts w:ascii="Palatino Linotype" w:hAnsi="Palatino Linotype"/>
+          <w:bCs/>
+          <w:sz w:val="20"/>
+          <w:szCs w:val="20"/>
+          <w:u w:val="single"/>
+        </w:rPr>
+        <w:t>.bond_amount</w:t>
+      </w:r>
+      <w:proofErr w:type="spellEnd"/>
+      <w:r>
+        <w:rPr>
+          <w:rFonts w:ascii="Palatino Linotype" w:hAnsi="Palatino Linotype"/>
+          <w:bCs/>
+          <w:sz w:val="20"/>
+          <w:szCs w:val="20"/>
+          <w:u w:val="single"/>
+        </w:rPr>
+        <w:t xml:space="preserve"> }}</w:t>
+      </w:r>
+      <w:r>
+        <w:rPr>
+          <w:rFonts w:ascii="Palatino Linotype" w:hAnsi="Palatino Linotype"/>
+          <w:bCs/>
+          <w:sz w:val="20"/>
+          <w:szCs w:val="20"/>
+          <w:u w:val="single"/>
+        </w:rPr>
+        <w:t xml:space="preserve"> bond secured by</w:t>
+      </w:r>
+      <w:r>
+        <w:rPr>
+          <w:rFonts w:ascii="Palatino Linotype" w:hAnsi="Palatino Linotype"/>
+          <w:bCs/>
+          <w:sz w:val="20"/>
+          <w:szCs w:val="20"/>
+          <w:u w:val="single"/>
+        </w:rPr>
+        <w:t xml:space="preserve"> </w:t>
+      </w:r>
+      <w:r>
+        <w:rPr>
+          <w:rFonts w:ascii="Palatino Linotype" w:hAnsi="Palatino Linotype"/>
+          <w:bCs/>
+          <w:color w:val="FF0000"/>
+          <w:sz w:val="20"/>
+          <w:szCs w:val="20"/>
+          <w:u w:val="single"/>
+        </w:rPr>
+        <w:t xml:space="preserve">{% if </w:t>
+      </w:r>
+      <w:proofErr w:type="spellStart"/>
+      <w:r>
+        <w:rPr>
+          <w:rFonts w:ascii="Palatino Linotype" w:hAnsi="Palatino Linotype"/>
+          <w:bCs/>
+          <w:color w:val="FF0000"/>
+          <w:sz w:val="20"/>
+          <w:szCs w:val="20"/>
+          <w:u w:val="single"/>
+        </w:rPr>
         <w:t>bond_conditions</w:t>
       </w:r>
       <w:r>
         <w:rPr>
           <w:rFonts w:ascii="Palatino Linotype" w:hAnsi="Palatino Linotype"/>
           <w:bCs/>
+          <w:color w:val="FF0000"/>
           <w:sz w:val="20"/>
           <w:szCs w:val="20"/>
           <w:u w:val="single"/>
         </w:rPr>
-        <w:t>.bond_amount }}</w:t>
-      </w:r>
-      <w:r>
-        <w:rPr>
-          <w:rFonts w:ascii="Palatino Linotype" w:hAnsi="Palatino Linotype"/>
-          <w:bCs/>
+        <w:t>.bond_type</w:t>
+      </w:r>
+      <w:proofErr w:type="spellEnd"/>
+      <w:r>
+        <w:rPr>
+          <w:rFonts w:ascii="Palatino Linotype" w:hAnsi="Palatino Linotype"/>
+          <w:bCs/>
+          <w:color w:val="FF0000"/>
           <w:sz w:val="20"/>
           <w:szCs w:val="20"/>
           <w:u w:val="single"/>
         </w:rPr>
-        <w:t xml:space="preserve"> bond secured by</w:t>
-      </w:r>
-      <w:r>
-        <w:rPr>
-          <w:rFonts w:ascii="Palatino Linotype" w:hAnsi="Palatino Linotype"/>
-          <w:bCs/>
-          <w:sz w:val="20"/>
-          <w:szCs w:val="20"/>
-          <w:u w:val="single"/>
-        </w:rPr>
-        <w:t xml:space="preserve"> </w:t>
-      </w:r>
-      <w:r>
-        <w:rPr>
-          <w:rFonts w:ascii="Palatino Linotype" w:hAnsi="Palatino Linotype"/>
-          <w:bCs/>
-          <w:color w:val="FF0000"/>
-          <w:sz w:val="20"/>
-          <w:szCs w:val="20"/>
-          <w:u w:val="single"/>
-        </w:rPr>
-        <w:t>{% if bond_conditions</w:t>
-      </w:r>
-      <w:r>
-        <w:rPr>
-          <w:rFonts w:ascii="Palatino Linotype" w:hAnsi="Palatino Linotype"/>
-          <w:bCs/>
-          <w:color w:val="FF0000"/>
-          <w:sz w:val="20"/>
-          <w:szCs w:val="20"/>
-          <w:u w:val="single"/>
-        </w:rPr>
-        <w:t>.bond_type == ‘10% Deposit, Cash or Surety</w:t>
+        <w:t xml:space="preserve"> == ‘10% Deposit, Cash or Surety</w:t>
       </w:r>
       <w:r>
         <w:rPr>
@@ -1637,25 +2409,59 @@
         </w:rPr>
         <w:t xml:space="preserve">{% if </w:t>
       </w:r>
-      <w:r>
-        <w:rPr>
-          <w:rFonts w:ascii="Palatino Linotype" w:hAnsi="Palatino Linotype"/>
-          <w:bCs/>
-          <w:color w:val="FF0000"/>
-          <w:sz w:val="20"/>
-          <w:szCs w:val="20"/>
-        </w:rPr>
-        <w:t>bond_conditions</w:t>
-      </w:r>
-      <w:r>
-        <w:rPr>
-          <w:rFonts w:ascii="Palatino Linotype" w:hAnsi="Palatino Linotype"/>
-          <w:bCs/>
-          <w:color w:val="FF0000"/>
-          <w:sz w:val="20"/>
-          <w:szCs w:val="20"/>
-        </w:rPr>
-        <w:t>.bond_type == ‘Recognizance (OR) Bond’ %}</w:t>
+      <w:proofErr w:type="spellStart"/>
+      <w:r>
+        <w:rPr>
+          <w:rFonts w:ascii="Palatino Linotype" w:hAnsi="Palatino Linotype"/>
+          <w:bCs/>
+          <w:color w:val="FF0000"/>
+          <w:sz w:val="20"/>
+          <w:szCs w:val="20"/>
+        </w:rPr>
+        <w:t>bond_</w:t>
+      </w:r>
+      <w:proofErr w:type="gramStart"/>
+      <w:r>
+        <w:rPr>
+          <w:rFonts w:ascii="Palatino Linotype" w:hAnsi="Palatino Linotype"/>
+          <w:bCs/>
+          <w:color w:val="FF0000"/>
+          <w:sz w:val="20"/>
+          <w:szCs w:val="20"/>
+        </w:rPr>
+        <w:t>conditions</w:t>
+      </w:r>
+      <w:r>
+        <w:rPr>
+          <w:rFonts w:ascii="Palatino Linotype" w:hAnsi="Palatino Linotype"/>
+          <w:bCs/>
+          <w:color w:val="FF0000"/>
+          <w:sz w:val="20"/>
+          <w:szCs w:val="20"/>
+        </w:rPr>
+        <w:t>.bond</w:t>
+      </w:r>
+      <w:proofErr w:type="gramEnd"/>
+      <w:r>
+        <w:rPr>
+          <w:rFonts w:ascii="Palatino Linotype" w:hAnsi="Palatino Linotype"/>
+          <w:bCs/>
+          <w:color w:val="FF0000"/>
+          <w:sz w:val="20"/>
+          <w:szCs w:val="20"/>
+        </w:rPr>
+        <w:t>_type</w:t>
+      </w:r>
+      <w:proofErr w:type="spellEnd"/>
+      <w:r>
+        <w:rPr>
+          <w:rFonts w:ascii="Palatino Linotype" w:hAnsi="Palatino Linotype"/>
+          <w:bCs/>
+          <w:color w:val="FF0000"/>
+          <w:sz w:val="20"/>
+          <w:szCs w:val="20"/>
+        </w:rPr>
+        <w:t xml:space="preserve"> == ‘Recognizance (OR) Bond’ %}</w:t>
       </w:r>
     </w:p>
     <w:p>
@@ -1685,7 +2491,18 @@
           <w:szCs w:val="20"/>
           <w:u w:val="single"/>
         </w:rPr>
-        <w:t>The defendant shall execute a personal recognizance bond</w:t>
+        <w:t xml:space="preserve">The defendant shall execute a personal recognizance </w:t>
+      </w:r>
+      <w:proofErr w:type="gramStart"/>
+      <w:r>
+        <w:rPr>
+          <w:rFonts w:ascii="Palatino Linotype" w:hAnsi="Palatino Linotype"/>
+          <w:bCs/>
+          <w:sz w:val="20"/>
+          <w:szCs w:val="20"/>
+          <w:u w:val="single"/>
+        </w:rPr>
+        <w:t>bond</w:t>
       </w:r>
       <w:r>
         <w:rPr>
@@ -1704,7 +2521,18 @@
           <w:sz w:val="20"/>
           <w:szCs w:val="20"/>
         </w:rPr>
-        <w:t>{% endif %}</w:t>
+        <w:t>{</w:t>
+      </w:r>
+      <w:proofErr w:type="gramEnd"/>
+      <w:r>
+        <w:rPr>
+          <w:rFonts w:ascii="Palatino Linotype" w:hAnsi="Palatino Linotype"/>
+          <w:bCs/>
+          <w:color w:val="FF0000"/>
+          <w:sz w:val="20"/>
+          <w:szCs w:val="20"/>
+        </w:rPr>
+        <w:t>% endif %}</w:t>
       </w:r>
     </w:p>
     <w:p>
@@ -1821,17 +2649,60 @@
           <w:sz w:val="20"/>
           <w:szCs w:val="20"/>
         </w:rPr>
-        <w:t>Defendant shall provide written notice to the Clerk of Court at least 10 days prior to any change of address.</w:t>
-      </w:r>
-      <w:r>
-        <w:rPr>
-          <w:rFonts w:ascii="Palatino Linotype" w:hAnsi="Palatino Linotype"/>
-          <w:bCs/>
-          <w:color w:val="FF0000"/>
-          <w:sz w:val="20"/>
-          <w:szCs w:val="20"/>
-        </w:rPr>
-        <w:t>{% if bond_conditions.comply_protection_order is true %}</w:t>
+        <w:t xml:space="preserve">Defendant shall provide written notice to the Clerk of Court at least 10 days prior to any change of </w:t>
+      </w:r>
+      <w:proofErr w:type="gramStart"/>
+      <w:r>
+        <w:rPr>
+          <w:rFonts w:ascii="Palatino Linotype" w:hAnsi="Palatino Linotype"/>
+          <w:bCs/>
+          <w:sz w:val="20"/>
+          <w:szCs w:val="20"/>
+        </w:rPr>
+        <w:t>address.</w:t>
+      </w:r>
+      <w:r>
+        <w:rPr>
+          <w:rFonts w:ascii="Palatino Linotype" w:hAnsi="Palatino Linotype"/>
+          <w:bCs/>
+          <w:color w:val="FF0000"/>
+          <w:sz w:val="20"/>
+          <w:szCs w:val="20"/>
+        </w:rPr>
+        <w:t>{</w:t>
+      </w:r>
+      <w:proofErr w:type="gramEnd"/>
+      <w:r>
+        <w:rPr>
+          <w:rFonts w:ascii="Palatino Linotype" w:hAnsi="Palatino Linotype"/>
+          <w:bCs/>
+          <w:color w:val="FF0000"/>
+          <w:sz w:val="20"/>
+          <w:szCs w:val="20"/>
+        </w:rPr>
+        <w:t xml:space="preserve">% if </w:t>
+      </w:r>
+      <w:proofErr w:type="spellStart"/>
+      <w:r>
+        <w:rPr>
+          <w:rFonts w:ascii="Palatino Linotype" w:hAnsi="Palatino Linotype"/>
+          <w:bCs/>
+          <w:color w:val="FF0000"/>
+          <w:sz w:val="20"/>
+          <w:szCs w:val="20"/>
+        </w:rPr>
+        <w:t>bond_conditions.comply_protection_order</w:t>
+      </w:r>
+      <w:proofErr w:type="spellEnd"/>
+      <w:r>
+        <w:rPr>
+          <w:rFonts w:ascii="Palatino Linotype" w:hAnsi="Palatino Linotype"/>
+          <w:bCs/>
+          <w:color w:val="FF0000"/>
+          <w:sz w:val="20"/>
+          <w:szCs w:val="20"/>
+        </w:rPr>
+        <w:t xml:space="preserve"> is true %}</w:t>
       </w:r>
     </w:p>
     <w:p>
@@ -1878,27 +2749,70 @@
           <w:sz w:val="20"/>
           <w:szCs w:val="20"/>
         </w:rPr>
-        <w:t xml:space="preserve"> in this case.</w:t>
-      </w:r>
-      <w:r>
-        <w:rPr>
-          <w:rFonts w:ascii="Palatino Linotype" w:hAnsi="Palatino Linotype"/>
-          <w:bCs/>
-          <w:color w:val="FF0000"/>
-          <w:sz w:val="20"/>
-          <w:szCs w:val="20"/>
-        </w:rPr>
-        <w:t>{% endif %}</w:t>
-      </w:r>
-      <w:r>
-        <w:rPr>
-          <w:rFonts w:ascii="Palatino Linotype" w:hAnsi="Palatino Linotype"/>
-          <w:bCs/>
-          <w:color w:val="FF0000"/>
-          <w:sz w:val="20"/>
-          <w:szCs w:val="20"/>
-        </w:rPr>
-        <w:t>{% if no_contact.ordered is true %}</w:t>
+        <w:t xml:space="preserve"> in this </w:t>
+      </w:r>
+      <w:proofErr w:type="gramStart"/>
+      <w:r>
+        <w:rPr>
+          <w:rFonts w:ascii="Palatino Linotype" w:hAnsi="Palatino Linotype"/>
+          <w:bCs/>
+          <w:sz w:val="20"/>
+          <w:szCs w:val="20"/>
+        </w:rPr>
+        <w:t>case.</w:t>
+      </w:r>
+      <w:r>
+        <w:rPr>
+          <w:rFonts w:ascii="Palatino Linotype" w:hAnsi="Palatino Linotype"/>
+          <w:bCs/>
+          <w:color w:val="FF0000"/>
+          <w:sz w:val="20"/>
+          <w:szCs w:val="20"/>
+        </w:rPr>
+        <w:t>{</w:t>
+      </w:r>
+      <w:proofErr w:type="gramEnd"/>
+      <w:r>
+        <w:rPr>
+          <w:rFonts w:ascii="Palatino Linotype" w:hAnsi="Palatino Linotype"/>
+          <w:bCs/>
+          <w:color w:val="FF0000"/>
+          <w:sz w:val="20"/>
+          <w:szCs w:val="20"/>
+        </w:rPr>
+        <w:t>% endif %}</w:t>
+      </w:r>
+      <w:r>
+        <w:rPr>
+          <w:rFonts w:ascii="Palatino Linotype" w:hAnsi="Palatino Linotype"/>
+          <w:bCs/>
+          <w:color w:val="FF0000"/>
+          <w:sz w:val="20"/>
+          <w:szCs w:val="20"/>
+        </w:rPr>
+        <w:t xml:space="preserve">{% if </w:t>
+      </w:r>
+      <w:proofErr w:type="spellStart"/>
+      <w:r>
+        <w:rPr>
+          <w:rFonts w:ascii="Palatino Linotype" w:hAnsi="Palatino Linotype"/>
+          <w:bCs/>
+          <w:color w:val="FF0000"/>
+          <w:sz w:val="20"/>
+          <w:szCs w:val="20"/>
+        </w:rPr>
+        <w:t>no_contact.ordered</w:t>
+      </w:r>
+      <w:proofErr w:type="spellEnd"/>
+      <w:r>
+        <w:rPr>
+          <w:rFonts w:ascii="Palatino Linotype" w:hAnsi="Palatino Linotype"/>
+          <w:bCs/>
+          <w:color w:val="FF0000"/>
+          <w:sz w:val="20"/>
+          <w:szCs w:val="20"/>
+        </w:rPr>
+        <w:t xml:space="preserve"> is true %}</w:t>
       </w:r>
     </w:p>
     <w:p>
@@ -1937,6 +2851,7 @@
         </w:rPr>
         <w:t xml:space="preserve"> </w:t>
       </w:r>
+      <w:proofErr w:type="gramStart"/>
       <w:r>
         <w:rPr>
           <w:rFonts w:ascii="Palatino Linotype" w:hAnsi="Palatino Linotype"/>
@@ -1946,7 +2861,19 @@
           <w:szCs w:val="20"/>
           <w:u w:val="single"/>
         </w:rPr>
-        <w:t>{{ no_contact.name }}</w:t>
+        <w:t>{{ no_contact.name</w:t>
+      </w:r>
+      <w:proofErr w:type="gramEnd"/>
+      <w:r>
+        <w:rPr>
+          <w:rFonts w:ascii="Palatino Linotype" w:hAnsi="Palatino Linotype"/>
+          <w:b/>
+          <w:bCs/>
+          <w:sz w:val="20"/>
+          <w:szCs w:val="20"/>
+          <w:u w:val="single"/>
+        </w:rPr>
+        <w:t xml:space="preserve"> }}</w:t>
       </w:r>
       <w:r>
         <w:rPr>
@@ -1965,27 +2892,59 @@
           <w:szCs w:val="20"/>
         </w:rPr>
         <w:lastRenderedPageBreak/>
-        <w:t>landline, cordless, cellular or digital telephone; text; instant messaging; fax; e-mail; voicemail; delivery service; social media; blogging; writings; electronic communications; posting a message; or communications by any other means directly or through another person.</w:t>
-      </w:r>
-      <w:r>
-        <w:rPr>
-          <w:rFonts w:ascii="Palatino Linotype" w:hAnsi="Palatino Linotype"/>
-          <w:bCs/>
-          <w:color w:val="FF0000"/>
-          <w:sz w:val="20"/>
-          <w:szCs w:val="20"/>
-        </w:rPr>
-        <w:t>{% endif %}</w:t>
-      </w:r>
-      <w:r>
-        <w:rPr>
-          <w:rFonts w:ascii="Palatino Linotype" w:hAnsi="Palatino Linotype"/>
-          <w:bCs/>
-          <w:color w:val="FF0000"/>
-          <w:sz w:val="20"/>
-          <w:szCs w:val="20"/>
-        </w:rPr>
-        <w:t>{% if domestic_violence_conditions.</w:t>
+        <w:t xml:space="preserve">landline, cordless, cellular or digital telephone; text; instant messaging; fax; e-mail; voicemail; delivery service; social media; blogging; writings; electronic communications; posting a message; or communications by any other means directly or through another </w:t>
+      </w:r>
+      <w:proofErr w:type="gramStart"/>
+      <w:r>
+        <w:rPr>
+          <w:rFonts w:ascii="Palatino Linotype" w:hAnsi="Palatino Linotype"/>
+          <w:bCs/>
+          <w:sz w:val="20"/>
+          <w:szCs w:val="20"/>
+        </w:rPr>
+        <w:t>person.</w:t>
+      </w:r>
+      <w:r>
+        <w:rPr>
+          <w:rFonts w:ascii="Palatino Linotype" w:hAnsi="Palatino Linotype"/>
+          <w:bCs/>
+          <w:color w:val="FF0000"/>
+          <w:sz w:val="20"/>
+          <w:szCs w:val="20"/>
+        </w:rPr>
+        <w:t>{</w:t>
+      </w:r>
+      <w:proofErr w:type="gramEnd"/>
+      <w:r>
+        <w:rPr>
+          <w:rFonts w:ascii="Palatino Linotype" w:hAnsi="Palatino Linotype"/>
+          <w:bCs/>
+          <w:color w:val="FF0000"/>
+          <w:sz w:val="20"/>
+          <w:szCs w:val="20"/>
+        </w:rPr>
+        <w:t>% endif %}</w:t>
+      </w:r>
+      <w:r>
+        <w:rPr>
+          <w:rFonts w:ascii="Palatino Linotype" w:hAnsi="Palatino Linotype"/>
+          <w:bCs/>
+          <w:color w:val="FF0000"/>
+          <w:sz w:val="20"/>
+          <w:szCs w:val="20"/>
+        </w:rPr>
+        <w:t xml:space="preserve">{% if </w:t>
+      </w:r>
+      <w:proofErr w:type="spellStart"/>
+      <w:r>
+        <w:rPr>
+          <w:rFonts w:ascii="Palatino Linotype" w:hAnsi="Palatino Linotype"/>
+          <w:bCs/>
+          <w:color w:val="FF0000"/>
+          <w:sz w:val="20"/>
+          <w:szCs w:val="20"/>
+        </w:rPr>
+        <w:t>domestic_violence_conditions.</w:t>
       </w:r>
       <w:r>
         <w:rPr>
@@ -1997,6 +2956,7 @@
         </w:rPr>
         <w:t>ordered</w:t>
       </w:r>
+      <w:proofErr w:type="spellEnd"/>
       <w:r>
         <w:rPr>
           <w:rFonts w:ascii="Palatino Linotype" w:hAnsi="Palatino Linotype"/>
@@ -2015,17 +2975,39 @@
           <w:sz w:val="20"/>
           <w:szCs w:val="20"/>
         </w:rPr>
-        <w:t>{% if domestic_violence_conditions.</w:t>
-      </w:r>
-      <w:r>
-        <w:rPr>
-          <w:rFonts w:ascii="Palatino Linotype" w:hAnsi="Palatino Linotype"/>
-          <w:bCs/>
-          <w:color w:val="FF0000"/>
-          <w:sz w:val="20"/>
-          <w:szCs w:val="20"/>
-        </w:rPr>
-        <w:t xml:space="preserve">vacate_residence </w:t>
+        <w:t xml:space="preserve">{% if </w:t>
+      </w:r>
+      <w:proofErr w:type="spellStart"/>
+      <w:r>
+        <w:rPr>
+          <w:rFonts w:ascii="Palatino Linotype" w:hAnsi="Palatino Linotype"/>
+          <w:bCs/>
+          <w:color w:val="FF0000"/>
+          <w:sz w:val="20"/>
+          <w:szCs w:val="20"/>
+        </w:rPr>
+        <w:t>domestic_violence_conditions.</w:t>
+      </w:r>
+      <w:r>
+        <w:rPr>
+          <w:rFonts w:ascii="Palatino Linotype" w:hAnsi="Palatino Linotype"/>
+          <w:bCs/>
+          <w:color w:val="FF0000"/>
+          <w:sz w:val="20"/>
+          <w:szCs w:val="20"/>
+        </w:rPr>
+        <w:t>vacate_residence</w:t>
+      </w:r>
+      <w:proofErr w:type="spellEnd"/>
+      <w:r>
+        <w:rPr>
+          <w:rFonts w:ascii="Palatino Linotype" w:hAnsi="Palatino Linotype"/>
+          <w:bCs/>
+          <w:color w:val="FF0000"/>
+          <w:sz w:val="20"/>
+          <w:szCs w:val="20"/>
+        </w:rPr>
+        <w:t xml:space="preserve"> </w:t>
       </w:r>
       <w:r>
         <w:rPr>
@@ -2074,6 +3056,7 @@
         </w:rPr>
         <w:t xml:space="preserve"> </w:t>
       </w:r>
+      <w:proofErr w:type="gramStart"/>
       <w:r>
         <w:rPr>
           <w:rFonts w:ascii="Palatino Linotype" w:hAnsi="Palatino Linotype"/>
@@ -2083,7 +3066,43 @@
           <w:szCs w:val="20"/>
           <w:u w:val="single"/>
         </w:rPr>
-        <w:t>{{ domestic_violence_conditions.residence_address }}</w:t>
+        <w:t xml:space="preserve">{{ </w:t>
+      </w:r>
+      <w:proofErr w:type="spellStart"/>
+      <w:r>
+        <w:rPr>
+          <w:rFonts w:ascii="Palatino Linotype" w:hAnsi="Palatino Linotype"/>
+          <w:b/>
+          <w:bCs/>
+          <w:sz w:val="20"/>
+          <w:szCs w:val="20"/>
+          <w:u w:val="single"/>
+        </w:rPr>
+        <w:t>domestic</w:t>
+      </w:r>
+      <w:proofErr w:type="gramEnd"/>
+      <w:r>
+        <w:rPr>
+          <w:rFonts w:ascii="Palatino Linotype" w:hAnsi="Palatino Linotype"/>
+          <w:b/>
+          <w:bCs/>
+          <w:sz w:val="20"/>
+          <w:szCs w:val="20"/>
+          <w:u w:val="single"/>
+        </w:rPr>
+        <w:t>_violence_conditions.residence_address</w:t>
+      </w:r>
+      <w:proofErr w:type="spellEnd"/>
+      <w:r>
+        <w:rPr>
+          <w:rFonts w:ascii="Palatino Linotype" w:hAnsi="Palatino Linotype"/>
+          <w:b/>
+          <w:bCs/>
+          <w:sz w:val="20"/>
+          <w:szCs w:val="20"/>
+          <w:u w:val="single"/>
+        </w:rPr>
+        <w:t xml:space="preserve"> }}</w:t>
       </w:r>
       <w:r>
         <w:rPr>
@@ -2112,7 +3131,31 @@
           <w:szCs w:val="20"/>
           <w:u w:val="single"/>
         </w:rPr>
-        <w:t>{{ domestic_violence_conditions.exclusive_possession_to }}</w:t>
+        <w:t xml:space="preserve">{{ </w:t>
+      </w:r>
+      <w:proofErr w:type="spellStart"/>
+      <w:r>
+        <w:rPr>
+          <w:rFonts w:ascii="Palatino Linotype" w:hAnsi="Palatino Linotype"/>
+          <w:b/>
+          <w:bCs/>
+          <w:sz w:val="20"/>
+          <w:szCs w:val="20"/>
+          <w:u w:val="single"/>
+        </w:rPr>
+        <w:t>domestic_violence_conditions.exclusive_possession_to</w:t>
+      </w:r>
+      <w:proofErr w:type="spellEnd"/>
+      <w:r>
+        <w:rPr>
+          <w:rFonts w:ascii="Palatino Linotype" w:hAnsi="Palatino Linotype"/>
+          <w:b/>
+          <w:bCs/>
+          <w:sz w:val="20"/>
+          <w:szCs w:val="20"/>
+          <w:u w:val="single"/>
+        </w:rPr>
+        <w:t xml:space="preserve"> }}</w:t>
       </w:r>
       <w:r>
         <w:rPr>
@@ -2194,7 +3237,27 @@
           <w:sz w:val="20"/>
           <w:szCs w:val="20"/>
         </w:rPr>
-        <w:t>Defendant shall not interfere with the named person’s right to occupy the residence including, but not limited to cancelling utilities or insurance or interrupting telecommunications (e.g. telephone, internet, or cable) service, mail delivery, or the delivery of any other documents or items.</w:t>
+        <w:t>Defendant shall not interfere with the named person’s right to occupy the residence including, but not limited to cancelling utilities or insurance or interrupting telecommunications (</w:t>
+      </w:r>
+      <w:proofErr w:type="gramStart"/>
+      <w:r>
+        <w:rPr>
+          <w:rFonts w:ascii="Palatino Linotype" w:hAnsi="Palatino Linotype"/>
+          <w:bCs/>
+          <w:sz w:val="20"/>
+          <w:szCs w:val="20"/>
+        </w:rPr>
+        <w:t>e.g.</w:t>
+      </w:r>
+      <w:proofErr w:type="gramEnd"/>
+      <w:r>
+        <w:rPr>
+          <w:rFonts w:ascii="Palatino Linotype" w:hAnsi="Palatino Linotype"/>
+          <w:bCs/>
+          <w:sz w:val="20"/>
+          <w:szCs w:val="20"/>
+        </w:rPr>
+        <w:t xml:space="preserve"> telephone, internet, or cable) service, mail delivery, or the delivery of any other documents or items.</w:t>
       </w:r>
       <w:r>
         <w:rPr>
@@ -2231,7 +3294,17 @@
           <w:sz w:val="20"/>
           <w:szCs w:val="20"/>
         </w:rPr>
-        <w:t>Defendant shall surrender all keys and garage door openers to the above residence within 24 hours of service of this Order to the arresting agency.</w:t>
+        <w:t xml:space="preserve">Defendant shall surrender all keys and garage door openers to the above residence within 24 hours of service of this Order to the arresting </w:t>
+      </w:r>
+      <w:proofErr w:type="gramStart"/>
+      <w:r>
+        <w:rPr>
+          <w:rFonts w:ascii="Palatino Linotype" w:hAnsi="Palatino Linotype"/>
+          <w:bCs/>
+          <w:sz w:val="20"/>
+          <w:szCs w:val="20"/>
+        </w:rPr>
+        <w:t>agency.</w:t>
       </w:r>
       <w:r>
         <w:rPr>
@@ -2243,6 +3316,7 @@
         </w:rPr>
         <w:t>{</w:t>
       </w:r>
+      <w:proofErr w:type="gramEnd"/>
       <w:r>
         <w:rPr>
           <w:rFonts w:ascii="Palatino Linotype" w:hAnsi="Palatino Linotype"/>
@@ -2261,7 +3335,29 @@
           <w:sz w:val="20"/>
           <w:szCs w:val="20"/>
         </w:rPr>
-        <w:t>% if domestic_violence_conditions.surrender_weapons is true %}</w:t>
+        <w:t xml:space="preserve">% if </w:t>
+      </w:r>
+      <w:proofErr w:type="spellStart"/>
+      <w:r>
+        <w:rPr>
+          <w:rFonts w:ascii="Palatino Linotype" w:hAnsi="Palatino Linotype"/>
+          <w:bCs/>
+          <w:color w:val="FF0000"/>
+          <w:sz w:val="20"/>
+          <w:szCs w:val="20"/>
+        </w:rPr>
+        <w:t>domestic_violence_conditions.surrender_weapons</w:t>
+      </w:r>
+      <w:proofErr w:type="spellEnd"/>
+      <w:r>
+        <w:rPr>
+          <w:rFonts w:ascii="Palatino Linotype" w:hAnsi="Palatino Linotype"/>
+          <w:bCs/>
+          <w:color w:val="FF0000"/>
+          <w:sz w:val="20"/>
+          <w:szCs w:val="20"/>
+        </w:rPr>
+        <w:t xml:space="preserve"> is true %}</w:t>
       </w:r>
       <w:r>
         <w:rPr>
@@ -2318,6 +3414,7 @@
         </w:rPr>
         <w:t xml:space="preserve"> to the arresting agency no later than </w:t>
       </w:r>
+      <w:proofErr w:type="gramStart"/>
       <w:r>
         <w:rPr>
           <w:rFonts w:ascii="Palatino Linotype" w:hAnsi="Palatino Linotype"/>
@@ -2327,7 +3424,43 @@
           <w:szCs w:val="20"/>
           <w:u w:val="single"/>
         </w:rPr>
-        <w:t>{{ domestic_violence_conditions.surrender_weapons_date }}</w:t>
+        <w:t xml:space="preserve">{{ </w:t>
+      </w:r>
+      <w:proofErr w:type="spellStart"/>
+      <w:r>
+        <w:rPr>
+          <w:rFonts w:ascii="Palatino Linotype" w:hAnsi="Palatino Linotype"/>
+          <w:b/>
+          <w:bCs/>
+          <w:sz w:val="20"/>
+          <w:szCs w:val="20"/>
+          <w:u w:val="single"/>
+        </w:rPr>
+        <w:t>domestic</w:t>
+      </w:r>
+      <w:proofErr w:type="gramEnd"/>
+      <w:r>
+        <w:rPr>
+          <w:rFonts w:ascii="Palatino Linotype" w:hAnsi="Palatino Linotype"/>
+          <w:b/>
+          <w:bCs/>
+          <w:sz w:val="20"/>
+          <w:szCs w:val="20"/>
+          <w:u w:val="single"/>
+        </w:rPr>
+        <w:t>_violence_conditions.surrender_weapons_date</w:t>
+      </w:r>
+      <w:proofErr w:type="spellEnd"/>
+      <w:r>
+        <w:rPr>
+          <w:rFonts w:ascii="Palatino Linotype" w:hAnsi="Palatino Linotype"/>
+          <w:b/>
+          <w:bCs/>
+          <w:sz w:val="20"/>
+          <w:szCs w:val="20"/>
+          <w:u w:val="single"/>
+        </w:rPr>
+        <w:t xml:space="preserve"> }}</w:t>
       </w:r>
       <w:r>
         <w:rPr>
@@ -2372,7 +3505,38 @@
           <w:sz w:val="20"/>
           <w:szCs w:val="20"/>
         </w:rPr>
-        <w:t xml:space="preserve"> accepted by the arresting agency shall be held in protective custody for the duration of this Order.</w:t>
+        <w:t xml:space="preserve"> accepted by the arresting agency shall be held in protective custody for the duration of this </w:t>
+      </w:r>
+      <w:proofErr w:type="gramStart"/>
+      <w:r>
+        <w:rPr>
+          <w:rFonts w:ascii="Palatino Linotype" w:hAnsi="Palatino Linotype"/>
+          <w:bCs/>
+          <w:sz w:val="20"/>
+          <w:szCs w:val="20"/>
+        </w:rPr>
+        <w:t>Order.</w:t>
+      </w:r>
+      <w:r>
+        <w:rPr>
+          <w:rFonts w:ascii="Palatino Linotype" w:hAnsi="Palatino Linotype"/>
+          <w:bCs/>
+          <w:color w:val="FF0000"/>
+          <w:sz w:val="20"/>
+          <w:szCs w:val="20"/>
+        </w:rPr>
+        <w:t>{</w:t>
+      </w:r>
+      <w:proofErr w:type="gramEnd"/>
+      <w:r>
+        <w:rPr>
+          <w:rFonts w:ascii="Palatino Linotype" w:hAnsi="Palatino Linotype"/>
+          <w:bCs/>
+          <w:color w:val="FF0000"/>
+          <w:sz w:val="20"/>
+          <w:szCs w:val="20"/>
+        </w:rPr>
+        <w:t>% endif %}</w:t>
       </w:r>
       <w:r>
         <w:rPr>
@@ -2392,18 +3556,9 @@
           <w:sz w:val="20"/>
           <w:szCs w:val="20"/>
         </w:rPr>
-        <w:t>{% endif %}</w:t>
-      </w:r>
-      <w:r>
-        <w:rPr>
-          <w:rFonts w:ascii="Palatino Linotype" w:hAnsi="Palatino Linotype"/>
-          <w:bCs/>
-          <w:color w:val="FF0000"/>
-          <w:sz w:val="20"/>
-          <w:szCs w:val="20"/>
-        </w:rPr>
         <w:t xml:space="preserve">{% if </w:t>
       </w:r>
+      <w:proofErr w:type="spellStart"/>
       <w:r>
         <w:rPr>
           <w:rFonts w:ascii="Palatino Linotype" w:hAnsi="Palatino Linotype"/>
@@ -2422,7 +3577,18 @@
           <w:sz w:val="20"/>
           <w:szCs w:val="20"/>
         </w:rPr>
-        <w:t>.no_alcohol_drugs is true %}</w:t>
+        <w:t>.no_alcohol_drugs</w:t>
+      </w:r>
+      <w:proofErr w:type="spellEnd"/>
+      <w:r>
+        <w:rPr>
+          <w:rFonts w:ascii="Palatino Linotype" w:hAnsi="Palatino Linotype"/>
+          <w:bCs/>
+          <w:color w:val="FF0000"/>
+          <w:sz w:val="20"/>
+          <w:szCs w:val="20"/>
+        </w:rPr>
+        <w:t xml:space="preserve"> is true %}</w:t>
       </w:r>
     </w:p>
     <w:p>
@@ -2452,17 +3618,38 @@
           <w:sz w:val="20"/>
           <w:szCs w:val="20"/>
         </w:rPr>
-        <w:t>Defendant shall maintain sobriety while on bond, and shall not possess, consume, or purchase alcohol or drugs of abuse.</w:t>
-      </w:r>
-      <w:r>
-        <w:rPr>
-          <w:rFonts w:ascii="Palatino Linotype" w:hAnsi="Palatino Linotype"/>
-          <w:bCs/>
-          <w:color w:val="FF0000"/>
-          <w:sz w:val="20"/>
-          <w:szCs w:val="20"/>
-        </w:rPr>
-        <w:t>{% endif %}</w:t>
+        <w:t xml:space="preserve">Defendant shall maintain sobriety while on bond, and shall not possess, consume, or purchase alcohol or drugs of </w:t>
+      </w:r>
+      <w:proofErr w:type="gramStart"/>
+      <w:r>
+        <w:rPr>
+          <w:rFonts w:ascii="Palatino Linotype" w:hAnsi="Palatino Linotype"/>
+          <w:bCs/>
+          <w:sz w:val="20"/>
+          <w:szCs w:val="20"/>
+        </w:rPr>
+        <w:t>abuse.</w:t>
+      </w:r>
+      <w:r>
+        <w:rPr>
+          <w:rFonts w:ascii="Palatino Linotype" w:hAnsi="Palatino Linotype"/>
+          <w:bCs/>
+          <w:color w:val="FF0000"/>
+          <w:sz w:val="20"/>
+          <w:szCs w:val="20"/>
+        </w:rPr>
+        <w:t>{</w:t>
+      </w:r>
+      <w:proofErr w:type="gramEnd"/>
+      <w:r>
+        <w:rPr>
+          <w:rFonts w:ascii="Palatino Linotype" w:hAnsi="Palatino Linotype"/>
+          <w:bCs/>
+          <w:color w:val="FF0000"/>
+          <w:sz w:val="20"/>
+          <w:szCs w:val="20"/>
+        </w:rPr>
+        <w:t>% endif %}</w:t>
       </w:r>
       <w:r>
         <w:rPr>
@@ -2474,6 +3661,7 @@
         </w:rPr>
         <w:t xml:space="preserve">{% if </w:t>
       </w:r>
+      <w:proofErr w:type="spellStart"/>
       <w:r>
         <w:rPr>
           <w:rFonts w:ascii="Palatino Linotype" w:hAnsi="Palatino Linotype"/>
@@ -2492,7 +3680,18 @@
           <w:sz w:val="20"/>
           <w:szCs w:val="20"/>
         </w:rPr>
-        <w:t>.alcohol_drugs_assessment is true %}</w:t>
+        <w:t>.alcohol_drugs_assessment</w:t>
+      </w:r>
+      <w:proofErr w:type="spellEnd"/>
+      <w:r>
+        <w:rPr>
+          <w:rFonts w:ascii="Palatino Linotype" w:hAnsi="Palatino Linotype"/>
+          <w:bCs/>
+          <w:color w:val="FF0000"/>
+          <w:sz w:val="20"/>
+          <w:szCs w:val="20"/>
+        </w:rPr>
+        <w:t xml:space="preserve"> is true %}</w:t>
       </w:r>
     </w:p>
     <w:p>
@@ -2520,17 +3719,49 @@
           <w:sz w:val="20"/>
           <w:szCs w:val="20"/>
         </w:rPr>
-        <w:t>Defendant shall forthwith report to the Office of Community Control to obtain an alcohol and drug assessment and comply with any treatment recommendations.</w:t>
-      </w:r>
-      <w:r>
-        <w:rPr>
-          <w:rFonts w:ascii="Palatino Linotype" w:hAnsi="Palatino Linotype"/>
-          <w:bCs/>
-          <w:color w:val="FF0000"/>
-          <w:sz w:val="20"/>
-          <w:szCs w:val="20"/>
-        </w:rPr>
-        <w:t>{% endif %}{% if bond_conditions</w:t>
+        <w:t xml:space="preserve">Defendant shall forthwith report to the Office of Community Control to obtain an alcohol and drug assessment and comply with any treatment </w:t>
+      </w:r>
+      <w:proofErr w:type="gramStart"/>
+      <w:r>
+        <w:rPr>
+          <w:rFonts w:ascii="Palatino Linotype" w:hAnsi="Palatino Linotype"/>
+          <w:bCs/>
+          <w:sz w:val="20"/>
+          <w:szCs w:val="20"/>
+        </w:rPr>
+        <w:t>recommendations.</w:t>
+      </w:r>
+      <w:r>
+        <w:rPr>
+          <w:rFonts w:ascii="Palatino Linotype" w:hAnsi="Palatino Linotype"/>
+          <w:bCs/>
+          <w:color w:val="FF0000"/>
+          <w:sz w:val="20"/>
+          <w:szCs w:val="20"/>
+        </w:rPr>
+        <w:t>{</w:t>
+      </w:r>
+      <w:proofErr w:type="gramEnd"/>
+      <w:r>
+        <w:rPr>
+          <w:rFonts w:ascii="Palatino Linotype" w:hAnsi="Palatino Linotype"/>
+          <w:bCs/>
+          <w:color w:val="FF0000"/>
+          <w:sz w:val="20"/>
+          <w:szCs w:val="20"/>
+        </w:rPr>
+        <w:t xml:space="preserve">% endif %}{% if </w:t>
+      </w:r>
+      <w:proofErr w:type="spellStart"/>
+      <w:r>
+        <w:rPr>
+          <w:rFonts w:ascii="Palatino Linotype" w:hAnsi="Palatino Linotype"/>
+          <w:bCs/>
+          <w:color w:val="FF0000"/>
+          <w:sz w:val="20"/>
+          <w:szCs w:val="20"/>
+        </w:rPr>
+        <w:t>bond_conditions</w:t>
       </w:r>
       <w:r>
         <w:rPr>
@@ -2550,7 +3781,18 @@
           <w:sz w:val="20"/>
           <w:szCs w:val="20"/>
         </w:rPr>
-        <w:t>_assessment is true %}</w:t>
+        <w:t>_assessment</w:t>
+      </w:r>
+      <w:proofErr w:type="spellEnd"/>
+      <w:r>
+        <w:rPr>
+          <w:rFonts w:ascii="Palatino Linotype" w:hAnsi="Palatino Linotype"/>
+          <w:bCs/>
+          <w:color w:val="FF0000"/>
+          <w:sz w:val="20"/>
+          <w:szCs w:val="20"/>
+        </w:rPr>
+        <w:t xml:space="preserve"> is true %}</w:t>
       </w:r>
     </w:p>
     <w:p>
@@ -2596,18 +3838,40 @@
           <w:sz w:val="20"/>
           <w:szCs w:val="20"/>
         </w:rPr>
-        <w:t xml:space="preserve"> assessment and comply with any treatment recommendations.</w:t>
-      </w:r>
-      <w:r>
-        <w:rPr>
-          <w:rFonts w:ascii="Palatino Linotype" w:hAnsi="Palatino Linotype"/>
-          <w:bCs/>
-          <w:color w:val="FF0000"/>
-          <w:sz w:val="20"/>
-          <w:szCs w:val="20"/>
-        </w:rPr>
-        <w:t xml:space="preserve">{% endif %}{% if </w:t>
-      </w:r>
+        <w:t xml:space="preserve"> assessment and comply with any treatment </w:t>
+      </w:r>
+      <w:proofErr w:type="gramStart"/>
+      <w:r>
+        <w:rPr>
+          <w:rFonts w:ascii="Palatino Linotype" w:hAnsi="Palatino Linotype"/>
+          <w:bCs/>
+          <w:sz w:val="20"/>
+          <w:szCs w:val="20"/>
+        </w:rPr>
+        <w:t>recommendations.</w:t>
+      </w:r>
+      <w:r>
+        <w:rPr>
+          <w:rFonts w:ascii="Palatino Linotype" w:hAnsi="Palatino Linotype"/>
+          <w:bCs/>
+          <w:color w:val="FF0000"/>
+          <w:sz w:val="20"/>
+          <w:szCs w:val="20"/>
+        </w:rPr>
+        <w:t>{</w:t>
+      </w:r>
+      <w:proofErr w:type="gramEnd"/>
+      <w:r>
+        <w:rPr>
+          <w:rFonts w:ascii="Palatino Linotype" w:hAnsi="Palatino Linotype"/>
+          <w:bCs/>
+          <w:color w:val="FF0000"/>
+          <w:sz w:val="20"/>
+          <w:szCs w:val="20"/>
+        </w:rPr>
+        <w:t xml:space="preserve">% endif %}{% if </w:t>
+      </w:r>
+      <w:proofErr w:type="spellStart"/>
       <w:r>
         <w:rPr>
           <w:rFonts w:ascii="Palatino Linotype" w:hAnsi="Palatino Linotype"/>
@@ -2626,7 +3890,18 @@
           <w:sz w:val="20"/>
           <w:szCs w:val="20"/>
         </w:rPr>
-        <w:t>.alcohol_test_kiosk is true %}</w:t>
+        <w:t>.alcohol_test_kiosk</w:t>
+      </w:r>
+      <w:proofErr w:type="spellEnd"/>
+      <w:r>
+        <w:rPr>
+          <w:rFonts w:ascii="Palatino Linotype" w:hAnsi="Palatino Linotype"/>
+          <w:bCs/>
+          <w:color w:val="FF0000"/>
+          <w:sz w:val="20"/>
+          <w:szCs w:val="20"/>
+        </w:rPr>
+        <w:t xml:space="preserve"> is true %}</w:t>
       </w:r>
     </w:p>
     <w:p>
@@ -2654,18 +3929,51 @@
           <w:sz w:val="20"/>
           <w:szCs w:val="20"/>
         </w:rPr>
-        <w:t>Defendant shall report to the Office of Community Control forthwith to determine a schedule for alcohol tests with the AB (Alcohol) Kisok.</w:t>
-      </w:r>
-      <w:r>
-        <w:rPr>
-          <w:rFonts w:ascii="Palatino Linotype" w:hAnsi="Palatino Linotype"/>
-          <w:bCs/>
-          <w:color w:val="FF0000"/>
-          <w:sz w:val="20"/>
-          <w:szCs w:val="20"/>
-        </w:rPr>
-        <w:t xml:space="preserve">{% endif %}{% if </w:t>
-      </w:r>
+        <w:t xml:space="preserve">Defendant shall report to the Office of Community Control forthwith to determine a schedule for alcohol tests with the AB (Alcohol) </w:t>
+      </w:r>
+      <w:proofErr w:type="spellStart"/>
+      <w:proofErr w:type="gramStart"/>
+      <w:r>
+        <w:rPr>
+          <w:rFonts w:ascii="Palatino Linotype" w:hAnsi="Palatino Linotype"/>
+          <w:bCs/>
+          <w:sz w:val="20"/>
+          <w:szCs w:val="20"/>
+        </w:rPr>
+        <w:t>Kisok</w:t>
+      </w:r>
+      <w:proofErr w:type="spellEnd"/>
+      <w:r>
+        <w:rPr>
+          <w:rFonts w:ascii="Palatino Linotype" w:hAnsi="Palatino Linotype"/>
+          <w:bCs/>
+          <w:sz w:val="20"/>
+          <w:szCs w:val="20"/>
+        </w:rPr>
+        <w:t>.</w:t>
+      </w:r>
+      <w:r>
+        <w:rPr>
+          <w:rFonts w:ascii="Palatino Linotype" w:hAnsi="Palatino Linotype"/>
+          <w:bCs/>
+          <w:color w:val="FF0000"/>
+          <w:sz w:val="20"/>
+          <w:szCs w:val="20"/>
+        </w:rPr>
+        <w:t>{</w:t>
+      </w:r>
+      <w:proofErr w:type="gramEnd"/>
+      <w:r>
+        <w:rPr>
+          <w:rFonts w:ascii="Palatino Linotype" w:hAnsi="Palatino Linotype"/>
+          <w:bCs/>
+          <w:color w:val="FF0000"/>
+          <w:sz w:val="20"/>
+          <w:szCs w:val="20"/>
+        </w:rPr>
+        <w:t xml:space="preserve">% endif %}{% if </w:t>
+      </w:r>
+      <w:proofErr w:type="spellStart"/>
       <w:r>
         <w:rPr>
           <w:rFonts w:ascii="Palatino Linotype" w:hAnsi="Palatino Linotype"/>
@@ -2684,7 +3992,18 @@
           <w:sz w:val="20"/>
           <w:szCs w:val="20"/>
         </w:rPr>
-        <w:t>.specialized_docket is true %}</w:t>
+        <w:t>.specialized_docket</w:t>
+      </w:r>
+      <w:proofErr w:type="spellEnd"/>
+      <w:r>
+        <w:rPr>
+          <w:rFonts w:ascii="Palatino Linotype" w:hAnsi="Palatino Linotype"/>
+          <w:bCs/>
+          <w:color w:val="FF0000"/>
+          <w:sz w:val="20"/>
+          <w:szCs w:val="20"/>
+        </w:rPr>
+        <w:t xml:space="preserve"> is true %}</w:t>
       </w:r>
     </w:p>
     <w:p>
@@ -2714,6 +4033,7 @@
         </w:rPr>
         <w:t xml:space="preserve">Defendant shall report to the Specialized Docket Coordinator to complete screening for admission to </w:t>
       </w:r>
+      <w:proofErr w:type="gramStart"/>
       <w:r>
         <w:rPr>
           <w:rFonts w:ascii="Palatino Linotype" w:hAnsi="Palatino Linotype"/>
@@ -2733,10 +4053,71 @@
         </w:rPr>
         <w:t xml:space="preserve"> </w:t>
       </w:r>
-      <w:r>
-        <w:rPr>
-          <w:rFonts w:ascii="Palatino Linotype" w:hAnsi="Palatino Linotype"/>
-          <w:bCs/>
+      <w:proofErr w:type="spellStart"/>
+      <w:r>
+        <w:rPr>
+          <w:rFonts w:ascii="Palatino Linotype" w:hAnsi="Palatino Linotype"/>
+          <w:bCs/>
+          <w:sz w:val="20"/>
+          <w:szCs w:val="20"/>
+        </w:rPr>
+        <w:t>bond</w:t>
+      </w:r>
+      <w:proofErr w:type="gramEnd"/>
+      <w:r>
+        <w:rPr>
+          <w:rFonts w:ascii="Palatino Linotype" w:hAnsi="Palatino Linotype"/>
+          <w:bCs/>
+          <w:sz w:val="20"/>
+          <w:szCs w:val="20"/>
+        </w:rPr>
+        <w:t>_conditions</w:t>
+      </w:r>
+      <w:r>
+        <w:rPr>
+          <w:rFonts w:ascii="Palatino Linotype" w:hAnsi="Palatino Linotype"/>
+          <w:bCs/>
+          <w:sz w:val="20"/>
+          <w:szCs w:val="20"/>
+        </w:rPr>
+        <w:t>.specialized_docket_type</w:t>
+      </w:r>
+      <w:proofErr w:type="spellEnd"/>
+      <w:r>
+        <w:rPr>
+          <w:rFonts w:ascii="Palatino Linotype" w:hAnsi="Palatino Linotype"/>
+          <w:bCs/>
+          <w:sz w:val="20"/>
+          <w:szCs w:val="20"/>
+        </w:rPr>
+        <w:t xml:space="preserve"> }}.</w:t>
+      </w:r>
+      <w:r>
+        <w:rPr>
+          <w:rFonts w:ascii="Palatino Linotype" w:hAnsi="Palatino Linotype"/>
+          <w:bCs/>
+          <w:color w:val="FF0000"/>
+          <w:sz w:val="20"/>
+          <w:szCs w:val="20"/>
+        </w:rPr>
+        <w:t>{% endif %}</w:t>
+      </w:r>
+      <w:r>
+        <w:rPr>
+          <w:rFonts w:ascii="Palatino Linotype" w:hAnsi="Palatino Linotype"/>
+          <w:bCs/>
+          <w:color w:val="FF0000"/>
+          <w:sz w:val="20"/>
+          <w:szCs w:val="20"/>
+        </w:rPr>
+        <w:t xml:space="preserve">{% if </w:t>
+      </w:r>
+      <w:proofErr w:type="spellStart"/>
+      <w:r>
+        <w:rPr>
+          <w:rFonts w:ascii="Palatino Linotype" w:hAnsi="Palatino Linotype"/>
+          <w:bCs/>
+          <w:color w:val="FF0000"/>
           <w:sz w:val="20"/>
           <w:szCs w:val="20"/>
         </w:rPr>
@@ -2746,50 +4127,22 @@
         <w:rPr>
           <w:rFonts w:ascii="Palatino Linotype" w:hAnsi="Palatino Linotype"/>
           <w:bCs/>
-          <w:sz w:val="20"/>
-          <w:szCs w:val="20"/>
-        </w:rPr>
-        <w:t>.specialized_docket_type }}.</w:t>
-      </w:r>
-      <w:r>
-        <w:rPr>
-          <w:rFonts w:ascii="Palatino Linotype" w:hAnsi="Palatino Linotype"/>
-          <w:bCs/>
-          <w:color w:val="FF0000"/>
-          <w:sz w:val="20"/>
-          <w:szCs w:val="20"/>
-        </w:rPr>
-        <w:t>{% endif %}</w:t>
-      </w:r>
-      <w:r>
-        <w:rPr>
-          <w:rFonts w:ascii="Palatino Linotype" w:hAnsi="Palatino Linotype"/>
-          <w:bCs/>
-          <w:color w:val="FF0000"/>
-          <w:sz w:val="20"/>
-          <w:szCs w:val="20"/>
-        </w:rPr>
-        <w:t xml:space="preserve">{% if </w:t>
-      </w:r>
-      <w:r>
-        <w:rPr>
-          <w:rFonts w:ascii="Palatino Linotype" w:hAnsi="Palatino Linotype"/>
-          <w:bCs/>
-          <w:color w:val="FF0000"/>
-          <w:sz w:val="20"/>
-          <w:szCs w:val="20"/>
-        </w:rPr>
-        <w:t>bond_conditions</w:t>
-      </w:r>
-      <w:r>
-        <w:rPr>
-          <w:rFonts w:ascii="Palatino Linotype" w:hAnsi="Palatino Linotype"/>
-          <w:bCs/>
-          <w:color w:val="FF0000"/>
-          <w:sz w:val="20"/>
-          <w:szCs w:val="20"/>
-        </w:rPr>
-        <w:t>.monitoring is true %}</w:t>
+          <w:color w:val="FF0000"/>
+          <w:sz w:val="20"/>
+          <w:szCs w:val="20"/>
+        </w:rPr>
+        <w:t>.monitoring</w:t>
+      </w:r>
+      <w:proofErr w:type="spellEnd"/>
+      <w:r>
+        <w:rPr>
+          <w:rFonts w:ascii="Palatino Linotype" w:hAnsi="Palatino Linotype"/>
+          <w:bCs/>
+          <w:color w:val="FF0000"/>
+          <w:sz w:val="20"/>
+          <w:szCs w:val="20"/>
+        </w:rPr>
+        <w:t xml:space="preserve"> is true %}</w:t>
       </w:r>
     </w:p>
     <w:p>
@@ -2898,45 +4251,76 @@
           <w:sz w:val="20"/>
           <w:szCs w:val="20"/>
         </w:rPr>
-        <w:t xml:space="preserve"> {{</w:t>
-      </w:r>
-      <w:r>
-        <w:rPr>
-          <w:rFonts w:ascii="Palatino Linotype" w:hAnsi="Palatino Linotype"/>
-          <w:bCs/>
-          <w:color w:val="FF0000"/>
-          <w:sz w:val="20"/>
-          <w:szCs w:val="20"/>
-        </w:rPr>
         <w:t xml:space="preserve"> </w:t>
       </w:r>
-      <w:r>
-        <w:rPr>
-          <w:rFonts w:ascii="Palatino Linotype" w:hAnsi="Palatino Linotype"/>
-          <w:bCs/>
-          <w:sz w:val="20"/>
-          <w:szCs w:val="20"/>
-        </w:rPr>
-        <w:t>bond_conditions</w:t>
-      </w:r>
-      <w:r>
-        <w:rPr>
-          <w:rFonts w:ascii="Palatino Linotype" w:hAnsi="Palatino Linotype"/>
-          <w:bCs/>
-          <w:sz w:val="20"/>
-          <w:szCs w:val="20"/>
-        </w:rPr>
-        <w:t>.monitoring_type }}.</w:t>
-      </w:r>
-      <w:r>
-        <w:rPr>
-          <w:rFonts w:ascii="Palatino Linotype" w:hAnsi="Palatino Linotype"/>
-          <w:bCs/>
+      <w:proofErr w:type="gramStart"/>
+      <w:r>
+        <w:rPr>
+          <w:rFonts w:ascii="Palatino Linotype" w:hAnsi="Palatino Linotype"/>
+          <w:bCs/>
+          <w:sz w:val="20"/>
+          <w:szCs w:val="20"/>
+        </w:rPr>
+        <w:t>{{</w:t>
+      </w:r>
+      <w:r>
+        <w:rPr>
+          <w:rFonts w:ascii="Palatino Linotype" w:hAnsi="Palatino Linotype"/>
+          <w:bCs/>
+          <w:color w:val="FF0000"/>
           <w:sz w:val="20"/>
           <w:szCs w:val="20"/>
         </w:rPr>
         <w:t xml:space="preserve"> </w:t>
       </w:r>
+      <w:proofErr w:type="spellStart"/>
+      <w:r>
+        <w:rPr>
+          <w:rFonts w:ascii="Palatino Linotype" w:hAnsi="Palatino Linotype"/>
+          <w:bCs/>
+          <w:sz w:val="20"/>
+          <w:szCs w:val="20"/>
+        </w:rPr>
+        <w:t>bond</w:t>
+      </w:r>
+      <w:proofErr w:type="gramEnd"/>
+      <w:r>
+        <w:rPr>
+          <w:rFonts w:ascii="Palatino Linotype" w:hAnsi="Palatino Linotype"/>
+          <w:bCs/>
+          <w:sz w:val="20"/>
+          <w:szCs w:val="20"/>
+        </w:rPr>
+        <w:t>_conditions</w:t>
+      </w:r>
+      <w:r>
+        <w:rPr>
+          <w:rFonts w:ascii="Palatino Linotype" w:hAnsi="Palatino Linotype"/>
+          <w:bCs/>
+          <w:sz w:val="20"/>
+          <w:szCs w:val="20"/>
+        </w:rPr>
+        <w:t>.monitoring_type</w:t>
+      </w:r>
+      <w:proofErr w:type="spellEnd"/>
+      <w:r>
+        <w:rPr>
+          <w:rFonts w:ascii="Palatino Linotype" w:hAnsi="Palatino Linotype"/>
+          <w:bCs/>
+          <w:sz w:val="20"/>
+          <w:szCs w:val="20"/>
+        </w:rPr>
+        <w:t xml:space="preserve"> }}.</w:t>
+      </w:r>
+      <w:r>
+        <w:rPr>
+          <w:rFonts w:ascii="Palatino Linotype" w:hAnsi="Palatino Linotype"/>
+          <w:bCs/>
+          <w:sz w:val="20"/>
+          <w:szCs w:val="20"/>
+        </w:rPr>
+        <w:t xml:space="preserve"> </w:t>
+      </w:r>
       <w:r>
         <w:rPr>
           <w:rFonts w:ascii="Palatino Linotype" w:hAnsi="Palatino Linotype"/>
@@ -2955,7 +4339,51 @@
           <w:sz w:val="20"/>
           <w:szCs w:val="20"/>
         </w:rPr>
-        <w:t>% if bond_conditions.monitoring_type == ‘</w:t>
+        <w:t xml:space="preserve">% if </w:t>
+      </w:r>
+      <w:proofErr w:type="spellStart"/>
+      <w:r>
+        <w:rPr>
+          <w:rFonts w:ascii="Palatino Linotype" w:hAnsi="Palatino Linotype"/>
+          <w:bCs/>
+          <w:color w:val="FF0000"/>
+          <w:sz w:val="20"/>
+          <w:szCs w:val="20"/>
+        </w:rPr>
+        <w:t>bond_</w:t>
+      </w:r>
+      <w:proofErr w:type="gramStart"/>
+      <w:r>
+        <w:rPr>
+          <w:rFonts w:ascii="Palatino Linotype" w:hAnsi="Palatino Linotype"/>
+          <w:bCs/>
+          <w:color w:val="FF0000"/>
+          <w:sz w:val="20"/>
+          <w:szCs w:val="20"/>
+        </w:rPr>
+        <w:t>conditions.monitoring</w:t>
+      </w:r>
+      <w:proofErr w:type="gramEnd"/>
+      <w:r>
+        <w:rPr>
+          <w:rFonts w:ascii="Palatino Linotype" w:hAnsi="Palatino Linotype"/>
+          <w:bCs/>
+          <w:color w:val="FF0000"/>
+          <w:sz w:val="20"/>
+          <w:szCs w:val="20"/>
+        </w:rPr>
+        <w:t>_type</w:t>
+      </w:r>
+      <w:proofErr w:type="spellEnd"/>
+      <w:r>
+        <w:rPr>
+          <w:rFonts w:ascii="Palatino Linotype" w:hAnsi="Palatino Linotype"/>
+          <w:bCs/>
+          <w:color w:val="FF0000"/>
+          <w:sz w:val="20"/>
+          <w:szCs w:val="20"/>
+        </w:rPr>
+        <w:t xml:space="preserve"> == ‘</w:t>
       </w:r>
       <w:r>
         <w:rPr>
@@ -3032,6 +4460,38 @@
           <w:sz w:val="20"/>
           <w:szCs w:val="20"/>
         </w:rPr>
+        <w:t xml:space="preserve">% endif </w:t>
+      </w:r>
+      <w:proofErr w:type="gramStart"/>
+      <w:r>
+        <w:rPr>
+          <w:rFonts w:ascii="Palatino Linotype" w:hAnsi="Palatino Linotype"/>
+          <w:bCs/>
+          <w:color w:val="FF0000"/>
+          <w:sz w:val="20"/>
+          <w:szCs w:val="20"/>
+        </w:rPr>
+        <w:t>%}</w:t>
+      </w:r>
+      <w:r>
+        <w:rPr>
+          <w:rFonts w:ascii="Palatino Linotype" w:hAnsi="Palatino Linotype"/>
+          <w:bCs/>
+          <w:color w:val="FF0000"/>
+          <w:sz w:val="20"/>
+          <w:szCs w:val="20"/>
+        </w:rPr>
+        <w:t>{</w:t>
+      </w:r>
+      <w:proofErr w:type="gramEnd"/>
+      <w:r>
+        <w:rPr>
+          <w:rFonts w:ascii="Palatino Linotype" w:hAnsi="Palatino Linotype"/>
+          <w:bCs/>
+          <w:color w:val="FF0000"/>
+          <w:sz w:val="20"/>
+          <w:szCs w:val="20"/>
+        </w:rPr>
         <w:t>% endif %}</w:t>
       </w:r>
       <w:r>
@@ -3042,17 +4502,29 @@
           <w:sz w:val="20"/>
           <w:szCs w:val="20"/>
         </w:rPr>
-        <w:t>{% endif %}</w:t>
-      </w:r>
-      <w:r>
-        <w:rPr>
-          <w:rFonts w:ascii="Palatino Linotype" w:hAnsi="Palatino Linotype"/>
-          <w:bCs/>
-          <w:color w:val="FF0000"/>
-          <w:sz w:val="20"/>
-          <w:szCs w:val="20"/>
-        </w:rPr>
-        <w:t>{% if custodial_supervision.ordered is true %}</w:t>
+        <w:t xml:space="preserve">{% if </w:t>
+      </w:r>
+      <w:proofErr w:type="spellStart"/>
+      <w:r>
+        <w:rPr>
+          <w:rFonts w:ascii="Palatino Linotype" w:hAnsi="Palatino Linotype"/>
+          <w:bCs/>
+          <w:color w:val="FF0000"/>
+          <w:sz w:val="20"/>
+          <w:szCs w:val="20"/>
+        </w:rPr>
+        <w:t>custodial_supervision.ordered</w:t>
+      </w:r>
+      <w:proofErr w:type="spellEnd"/>
+      <w:r>
+        <w:rPr>
+          <w:rFonts w:ascii="Palatino Linotype" w:hAnsi="Palatino Linotype"/>
+          <w:bCs/>
+          <w:color w:val="FF0000"/>
+          <w:sz w:val="20"/>
+          <w:szCs w:val="20"/>
+        </w:rPr>
+        <w:t xml:space="preserve"> is true %}</w:t>
       </w:r>
     </w:p>
     <w:p>
@@ -3091,6 +4563,7 @@
         </w:rPr>
         <w:t xml:space="preserve"> </w:t>
       </w:r>
+      <w:proofErr w:type="gramStart"/>
       <w:r>
         <w:rPr>
           <w:rFonts w:ascii="Palatino Linotype" w:hAnsi="Palatino Linotype"/>
@@ -3100,7 +4573,43 @@
           <w:szCs w:val="20"/>
           <w:u w:val="single"/>
         </w:rPr>
-        <w:t>{{ custodial_supervision.supervisor }}</w:t>
+        <w:t xml:space="preserve">{{ </w:t>
+      </w:r>
+      <w:proofErr w:type="spellStart"/>
+      <w:r>
+        <w:rPr>
+          <w:rFonts w:ascii="Palatino Linotype" w:hAnsi="Palatino Linotype"/>
+          <w:b/>
+          <w:bCs/>
+          <w:sz w:val="20"/>
+          <w:szCs w:val="20"/>
+          <w:u w:val="single"/>
+        </w:rPr>
+        <w:t>custodial</w:t>
+      </w:r>
+      <w:proofErr w:type="gramEnd"/>
+      <w:r>
+        <w:rPr>
+          <w:rFonts w:ascii="Palatino Linotype" w:hAnsi="Palatino Linotype"/>
+          <w:b/>
+          <w:bCs/>
+          <w:sz w:val="20"/>
+          <w:szCs w:val="20"/>
+          <w:u w:val="single"/>
+        </w:rPr>
+        <w:t>_supervision.supervisor</w:t>
+      </w:r>
+      <w:proofErr w:type="spellEnd"/>
+      <w:r>
+        <w:rPr>
+          <w:rFonts w:ascii="Palatino Linotype" w:hAnsi="Palatino Linotype"/>
+          <w:b/>
+          <w:bCs/>
+          <w:sz w:val="20"/>
+          <w:szCs w:val="20"/>
+          <w:u w:val="single"/>
+        </w:rPr>
+        <w:t xml:space="preserve"> }}</w:t>
       </w:r>
       <w:r>
         <w:rPr>
@@ -3129,17 +4638,29 @@
           <w:sz w:val="20"/>
           <w:szCs w:val="20"/>
         </w:rPr>
-        <w:t xml:space="preserve">{% </w:t>
-      </w:r>
-      <w:r>
-        <w:rPr>
-          <w:rFonts w:ascii="Palatino Linotype" w:hAnsi="Palatino Linotype"/>
-          <w:bCs/>
-          <w:color w:val="FF0000"/>
-          <w:sz w:val="20"/>
-          <w:szCs w:val="20"/>
-        </w:rPr>
-        <w:t>if other_conditions.ordered is true %}</w:t>
+        <w:t xml:space="preserve">{% if </w:t>
+      </w:r>
+      <w:proofErr w:type="spellStart"/>
+      <w:r>
+        <w:rPr>
+          <w:rFonts w:ascii="Palatino Linotype" w:hAnsi="Palatino Linotype"/>
+          <w:bCs/>
+          <w:color w:val="FF0000"/>
+          <w:sz w:val="20"/>
+          <w:szCs w:val="20"/>
+        </w:rPr>
+        <w:t>admin_license_suspension.ordered</w:t>
+      </w:r>
+      <w:proofErr w:type="spellEnd"/>
+      <w:r>
+        <w:rPr>
+          <w:rFonts w:ascii="Palatino Linotype" w:hAnsi="Palatino Linotype"/>
+          <w:bCs/>
+          <w:color w:val="FF0000"/>
+          <w:sz w:val="20"/>
+          <w:szCs w:val="20"/>
+        </w:rPr>
+        <w:t xml:space="preserve"> is true %}</w:t>
       </w:r>
       <w:r>
         <w:rPr>
@@ -3176,7 +4697,17 @@
           <w:szCs w:val="20"/>
           <w:u w:val="single"/>
         </w:rPr>
-        <w:t>Other Conditions</w:t>
+        <w:t>Administrative License Suspension</w:t>
+      </w:r>
+      <w:r>
+        <w:rPr>
+          <w:rFonts w:ascii="Palatino Linotype" w:hAnsi="Palatino Linotype"/>
+          <w:b/>
+          <w:bCs/>
+          <w:sz w:val="20"/>
+          <w:szCs w:val="20"/>
+        </w:rPr>
+        <w:t xml:space="preserve"> </w:t>
       </w:r>
     </w:p>
     <w:p>
@@ -3200,7 +4731,1170 @@
           <w:sz w:val="20"/>
           <w:szCs w:val="20"/>
         </w:rPr>
-        <w:t>{{ other_conditions.terms }}</w:t>
+        <w:t xml:space="preserve">Defendant’s operator’s license is subject to an administrative license suspension.  Defendant requested a stay of the administrative license suspension during the pendency of this case. </w:t>
+      </w:r>
+      <w:r>
+        <w:rPr>
+          <w:rFonts w:ascii="Palatino Linotype" w:hAnsi="Palatino Linotype"/>
+          <w:bCs/>
+          <w:color w:val="FF0000"/>
+          <w:sz w:val="20"/>
+          <w:szCs w:val="20"/>
+        </w:rPr>
+        <w:t xml:space="preserve">{% if </w:t>
+      </w:r>
+      <w:proofErr w:type="spellStart"/>
+      <w:r>
+        <w:rPr>
+          <w:rFonts w:ascii="Palatino Linotype" w:hAnsi="Palatino Linotype"/>
+          <w:bCs/>
+          <w:color w:val="FF0000"/>
+          <w:sz w:val="20"/>
+          <w:szCs w:val="20"/>
+        </w:rPr>
+        <w:t>admin_license_</w:t>
+      </w:r>
+      <w:proofErr w:type="gramStart"/>
+      <w:r>
+        <w:rPr>
+          <w:rFonts w:ascii="Palatino Linotype" w:hAnsi="Palatino Linotype"/>
+          <w:bCs/>
+          <w:color w:val="FF0000"/>
+          <w:sz w:val="20"/>
+          <w:szCs w:val="20"/>
+        </w:rPr>
+        <w:t>suspension.objection</w:t>
+      </w:r>
+      <w:proofErr w:type="spellEnd"/>
+      <w:proofErr w:type="gramEnd"/>
+      <w:r>
+        <w:rPr>
+          <w:rFonts w:ascii="Palatino Linotype" w:hAnsi="Palatino Linotype"/>
+          <w:bCs/>
+          <w:color w:val="FF0000"/>
+          <w:sz w:val="20"/>
+          <w:szCs w:val="20"/>
+        </w:rPr>
+        <w:t xml:space="preserve"> == ‘Yes’ %}</w:t>
+      </w:r>
+      <w:r>
+        <w:rPr>
+          <w:rFonts w:ascii="Palatino Linotype" w:hAnsi="Palatino Linotype"/>
+          <w:bCs/>
+          <w:sz w:val="20"/>
+          <w:szCs w:val="20"/>
+        </w:rPr>
+        <w:t xml:space="preserve">The State objected to the stay. </w:t>
+      </w:r>
+      <w:r>
+        <w:rPr>
+          <w:rFonts w:ascii="Palatino Linotype" w:hAnsi="Palatino Linotype"/>
+          <w:bCs/>
+          <w:color w:val="FF0000"/>
+          <w:sz w:val="20"/>
+          <w:szCs w:val="20"/>
+        </w:rPr>
+        <w:t xml:space="preserve">{% </w:t>
+      </w:r>
+      <w:proofErr w:type="spellStart"/>
+      <w:r>
+        <w:rPr>
+          <w:rFonts w:ascii="Palatino Linotype" w:hAnsi="Palatino Linotype"/>
+          <w:bCs/>
+          <w:color w:val="FF0000"/>
+          <w:sz w:val="20"/>
+          <w:szCs w:val="20"/>
+        </w:rPr>
+        <w:t>elif</w:t>
+      </w:r>
+      <w:proofErr w:type="spellEnd"/>
+      <w:r>
+        <w:rPr>
+          <w:rFonts w:ascii="Palatino Linotype" w:hAnsi="Palatino Linotype"/>
+          <w:bCs/>
+          <w:color w:val="FF0000"/>
+          <w:sz w:val="20"/>
+          <w:szCs w:val="20"/>
+        </w:rPr>
+        <w:t xml:space="preserve"> </w:t>
+      </w:r>
+      <w:proofErr w:type="spellStart"/>
+      <w:r>
+        <w:rPr>
+          <w:rFonts w:ascii="Palatino Linotype" w:hAnsi="Palatino Linotype"/>
+          <w:bCs/>
+          <w:color w:val="FF0000"/>
+          <w:sz w:val="20"/>
+          <w:szCs w:val="20"/>
+        </w:rPr>
+        <w:t>admin_license_</w:t>
+      </w:r>
+      <w:proofErr w:type="gramStart"/>
+      <w:r>
+        <w:rPr>
+          <w:rFonts w:ascii="Palatino Linotype" w:hAnsi="Palatino Linotype"/>
+          <w:bCs/>
+          <w:color w:val="FF0000"/>
+          <w:sz w:val="20"/>
+          <w:szCs w:val="20"/>
+        </w:rPr>
+        <w:t>suspension.objection</w:t>
+      </w:r>
+      <w:proofErr w:type="spellEnd"/>
+      <w:proofErr w:type="gramEnd"/>
+      <w:r>
+        <w:rPr>
+          <w:rFonts w:ascii="Palatino Linotype" w:hAnsi="Palatino Linotype"/>
+          <w:bCs/>
+          <w:color w:val="FF0000"/>
+          <w:sz w:val="20"/>
+          <w:szCs w:val="20"/>
+        </w:rPr>
+        <w:t xml:space="preserve"> == ‘No’ %}</w:t>
+      </w:r>
+      <w:r>
+        <w:rPr>
+          <w:rFonts w:ascii="Palatino Linotype" w:hAnsi="Palatino Linotype"/>
+          <w:bCs/>
+          <w:sz w:val="20"/>
+          <w:szCs w:val="20"/>
+        </w:rPr>
+        <w:t xml:space="preserve">The State did not object to the stay. </w:t>
+      </w:r>
+      <w:r>
+        <w:rPr>
+          <w:rFonts w:ascii="Palatino Linotype" w:hAnsi="Palatino Linotype"/>
+          <w:bCs/>
+          <w:color w:val="FF0000"/>
+          <w:sz w:val="20"/>
+          <w:szCs w:val="20"/>
+        </w:rPr>
+        <w:t xml:space="preserve">{% endif </w:t>
+      </w:r>
+      <w:proofErr w:type="gramStart"/>
+      <w:r>
+        <w:rPr>
+          <w:rFonts w:ascii="Palatino Linotype" w:hAnsi="Palatino Linotype"/>
+          <w:bCs/>
+          <w:color w:val="FF0000"/>
+          <w:sz w:val="20"/>
+          <w:szCs w:val="20"/>
+        </w:rPr>
+        <w:t>%}{</w:t>
+      </w:r>
+      <w:proofErr w:type="gramEnd"/>
+      <w:r>
+        <w:rPr>
+          <w:rFonts w:ascii="Palatino Linotype" w:hAnsi="Palatino Linotype"/>
+          <w:bCs/>
+          <w:color w:val="FF0000"/>
+          <w:sz w:val="20"/>
+          <w:szCs w:val="20"/>
+        </w:rPr>
+        <w:t xml:space="preserve">% if </w:t>
+      </w:r>
+      <w:proofErr w:type="spellStart"/>
+      <w:r>
+        <w:rPr>
+          <w:rFonts w:ascii="Palatino Linotype" w:hAnsi="Palatino Linotype"/>
+          <w:bCs/>
+          <w:color w:val="FF0000"/>
+          <w:sz w:val="20"/>
+          <w:szCs w:val="20"/>
+        </w:rPr>
+        <w:t>admin_license_suspension.disposition</w:t>
+      </w:r>
+      <w:proofErr w:type="spellEnd"/>
+      <w:r>
+        <w:rPr>
+          <w:rFonts w:ascii="Palatino Linotype" w:hAnsi="Palatino Linotype"/>
+          <w:bCs/>
+          <w:color w:val="FF0000"/>
+          <w:sz w:val="20"/>
+          <w:szCs w:val="20"/>
+        </w:rPr>
+        <w:t xml:space="preserve"> == ‘Granted’ %}</w:t>
+      </w:r>
+      <w:r>
+        <w:rPr>
+          <w:rFonts w:ascii="Palatino Linotype" w:hAnsi="Palatino Linotype"/>
+          <w:bCs/>
+          <w:sz w:val="20"/>
+          <w:szCs w:val="20"/>
+        </w:rPr>
+        <w:t xml:space="preserve">The Court GRANTED the administrative license suspension and the administrative license suspension is STAYED. </w:t>
+      </w:r>
+      <w:r>
+        <w:rPr>
+          <w:rFonts w:ascii="Palatino Linotype" w:hAnsi="Palatino Linotype"/>
+          <w:bCs/>
+          <w:color w:val="FF0000"/>
+          <w:sz w:val="20"/>
+          <w:szCs w:val="20"/>
+        </w:rPr>
+        <w:t xml:space="preserve">{% </w:t>
+      </w:r>
+      <w:proofErr w:type="spellStart"/>
+      <w:r>
+        <w:rPr>
+          <w:rFonts w:ascii="Palatino Linotype" w:hAnsi="Palatino Linotype"/>
+          <w:bCs/>
+          <w:color w:val="FF0000"/>
+          <w:sz w:val="20"/>
+          <w:szCs w:val="20"/>
+        </w:rPr>
+        <w:t>elif</w:t>
+      </w:r>
+      <w:proofErr w:type="spellEnd"/>
+      <w:r>
+        <w:rPr>
+          <w:rFonts w:ascii="Palatino Linotype" w:hAnsi="Palatino Linotype"/>
+          <w:bCs/>
+          <w:color w:val="FF0000"/>
+          <w:sz w:val="20"/>
+          <w:szCs w:val="20"/>
+        </w:rPr>
+        <w:t xml:space="preserve"> </w:t>
+      </w:r>
+      <w:proofErr w:type="spellStart"/>
+      <w:r>
+        <w:rPr>
+          <w:rFonts w:ascii="Palatino Linotype" w:hAnsi="Palatino Linotype"/>
+          <w:bCs/>
+          <w:color w:val="FF0000"/>
+          <w:sz w:val="20"/>
+          <w:szCs w:val="20"/>
+        </w:rPr>
+        <w:t>admin_license_</w:t>
+      </w:r>
+      <w:proofErr w:type="gramStart"/>
+      <w:r>
+        <w:rPr>
+          <w:rFonts w:ascii="Palatino Linotype" w:hAnsi="Palatino Linotype"/>
+          <w:bCs/>
+          <w:color w:val="FF0000"/>
+          <w:sz w:val="20"/>
+          <w:szCs w:val="20"/>
+        </w:rPr>
+        <w:t>suspension.disposition</w:t>
+      </w:r>
+      <w:proofErr w:type="spellEnd"/>
+      <w:proofErr w:type="gramEnd"/>
+      <w:r>
+        <w:rPr>
+          <w:rFonts w:ascii="Palatino Linotype" w:hAnsi="Palatino Linotype"/>
+          <w:bCs/>
+          <w:color w:val="FF0000"/>
+          <w:sz w:val="20"/>
+          <w:szCs w:val="20"/>
+        </w:rPr>
+        <w:t xml:space="preserve"> == ‘Denied’ %}</w:t>
+      </w:r>
+      <w:r>
+        <w:rPr>
+          <w:rFonts w:ascii="Palatino Linotype" w:hAnsi="Palatino Linotype"/>
+          <w:bCs/>
+          <w:sz w:val="20"/>
+          <w:szCs w:val="20"/>
+        </w:rPr>
+        <w:t xml:space="preserve">The Court DENIED the administrative license suspension and the administrative license suspension IS NOT STAYED. </w:t>
+      </w:r>
+      <w:r>
+        <w:rPr>
+          <w:rFonts w:ascii="Palatino Linotype" w:hAnsi="Palatino Linotype"/>
+          <w:bCs/>
+          <w:color w:val="FF0000"/>
+          <w:sz w:val="20"/>
+          <w:szCs w:val="20"/>
+        </w:rPr>
+        <w:t xml:space="preserve">{% endif </w:t>
+      </w:r>
+      <w:proofErr w:type="gramStart"/>
+      <w:r>
+        <w:rPr>
+          <w:rFonts w:ascii="Palatino Linotype" w:hAnsi="Palatino Linotype"/>
+          <w:bCs/>
+          <w:color w:val="FF0000"/>
+          <w:sz w:val="20"/>
+          <w:szCs w:val="20"/>
+        </w:rPr>
+        <w:t>%}{</w:t>
+      </w:r>
+      <w:proofErr w:type="gramEnd"/>
+      <w:r>
+        <w:rPr>
+          <w:rFonts w:ascii="Palatino Linotype" w:hAnsi="Palatino Linotype"/>
+          <w:bCs/>
+          <w:color w:val="FF0000"/>
+          <w:sz w:val="20"/>
+          <w:szCs w:val="20"/>
+        </w:rPr>
+        <w:t xml:space="preserve">% if </w:t>
+      </w:r>
+      <w:proofErr w:type="spellStart"/>
+      <w:r>
+        <w:rPr>
+          <w:rFonts w:ascii="Palatino Linotype" w:hAnsi="Palatino Linotype"/>
+          <w:bCs/>
+          <w:color w:val="FF0000"/>
+          <w:sz w:val="20"/>
+          <w:szCs w:val="20"/>
+        </w:rPr>
+        <w:lastRenderedPageBreak/>
+        <w:t>admin_license_suspension.explanation</w:t>
+      </w:r>
+      <w:proofErr w:type="spellEnd"/>
+      <w:r>
+        <w:rPr>
+          <w:rFonts w:ascii="Palatino Linotype" w:hAnsi="Palatino Linotype"/>
+          <w:bCs/>
+          <w:color w:val="FF0000"/>
+          <w:sz w:val="20"/>
+          <w:szCs w:val="20"/>
+        </w:rPr>
+        <w:t xml:space="preserve"> is not none %}</w:t>
+      </w:r>
+      <w:r>
+        <w:rPr>
+          <w:rFonts w:ascii="Palatino Linotype" w:hAnsi="Palatino Linotype"/>
+          <w:bCs/>
+          <w:sz w:val="20"/>
+          <w:szCs w:val="20"/>
+        </w:rPr>
+        <w:t xml:space="preserve">{{ </w:t>
+      </w:r>
+      <w:proofErr w:type="spellStart"/>
+      <w:r>
+        <w:rPr>
+          <w:rFonts w:ascii="Palatino Linotype" w:hAnsi="Palatino Linotype"/>
+          <w:bCs/>
+          <w:sz w:val="20"/>
+          <w:szCs w:val="20"/>
+        </w:rPr>
+        <w:t>admin_license_suspension.explanation</w:t>
+      </w:r>
+      <w:proofErr w:type="spellEnd"/>
+      <w:r>
+        <w:rPr>
+          <w:rFonts w:ascii="Palatino Linotype" w:hAnsi="Palatino Linotype"/>
+          <w:bCs/>
+          <w:sz w:val="20"/>
+          <w:szCs w:val="20"/>
+        </w:rPr>
+        <w:t xml:space="preserve"> }}</w:t>
+      </w:r>
+      <w:r>
+        <w:rPr>
+          <w:rFonts w:ascii="Palatino Linotype" w:hAnsi="Palatino Linotype"/>
+          <w:bCs/>
+          <w:sz w:val="20"/>
+          <w:szCs w:val="20"/>
+        </w:rPr>
+        <w:t>.</w:t>
+      </w:r>
+      <w:r>
+        <w:rPr>
+          <w:rFonts w:ascii="Palatino Linotype" w:hAnsi="Palatino Linotype"/>
+          <w:bCs/>
+          <w:color w:val="FF0000"/>
+          <w:sz w:val="20"/>
+          <w:szCs w:val="20"/>
+        </w:rPr>
+        <w:t xml:space="preserve">{% endif %}{% endif %}{% if </w:t>
+      </w:r>
+      <w:proofErr w:type="spellStart"/>
+      <w:r>
+        <w:rPr>
+          <w:rFonts w:ascii="Palatino Linotype" w:hAnsi="Palatino Linotype"/>
+          <w:bCs/>
+          <w:color w:val="FF0000"/>
+          <w:sz w:val="20"/>
+          <w:szCs w:val="20"/>
+        </w:rPr>
+        <w:t>bond_conditions.public_safety_suspension</w:t>
+      </w:r>
+      <w:proofErr w:type="spellEnd"/>
+      <w:r>
+        <w:rPr>
+          <w:rFonts w:ascii="Palatino Linotype" w:hAnsi="Palatino Linotype"/>
+          <w:bCs/>
+          <w:color w:val="FF0000"/>
+          <w:sz w:val="20"/>
+          <w:szCs w:val="20"/>
+        </w:rPr>
+        <w:t xml:space="preserve"> is true %}</w:t>
+      </w:r>
+      <w:r>
+        <w:rPr>
+          <w:rFonts w:ascii="Palatino Linotype" w:hAnsi="Palatino Linotype"/>
+          <w:bCs/>
+          <w:color w:val="FF0000"/>
+          <w:sz w:val="20"/>
+          <w:szCs w:val="20"/>
+        </w:rPr>
+        <w:t>{{‘\n’}}</w:t>
+      </w:r>
+    </w:p>
+    <w:p>
+      <w:pPr>
+        <w:tabs>
+          <w:tab w:val="center" w:pos="4680"/>
+        </w:tabs>
+        <w:jc w:val="both"/>
+        <w:rPr>
+          <w:rFonts w:ascii="Palatino Linotype" w:hAnsi="Palatino Linotype"/>
+          <w:b/>
+          <w:sz w:val="20"/>
+          <w:szCs w:val="20"/>
+          <w:u w:val="single"/>
+        </w:rPr>
+      </w:pPr>
+      <w:r>
+        <w:rPr>
+          <w:rFonts w:ascii="Palatino Linotype" w:hAnsi="Palatino Linotype"/>
+          <w:b/>
+          <w:sz w:val="20"/>
+          <w:szCs w:val="20"/>
+          <w:u w:val="single"/>
+        </w:rPr>
+        <w:t>Public Safety Suspension</w:t>
+      </w:r>
+    </w:p>
+    <w:p>
+      <w:pPr>
+        <w:tabs>
+          <w:tab w:val="center" w:pos="4680"/>
+        </w:tabs>
+        <w:jc w:val="both"/>
+        <w:rPr>
+          <w:rFonts w:ascii="Palatino Linotype" w:hAnsi="Palatino Linotype"/>
+          <w:bCs/>
+          <w:color w:val="FF0000"/>
+          <w:sz w:val="20"/>
+          <w:szCs w:val="20"/>
+        </w:rPr>
+      </w:pPr>
+      <w:r>
+        <w:rPr>
+          <w:rFonts w:ascii="Palatino Linotype" w:hAnsi="Palatino Linotype"/>
+          <w:bCs/>
+          <w:sz w:val="20"/>
+          <w:szCs w:val="20"/>
+        </w:rPr>
+        <w:t xml:space="preserve">The Court imposes a public safety suspension pursuant to R.C. 4511.196(B). Defendant shall not operate any vehicle until further order of this </w:t>
+      </w:r>
+      <w:proofErr w:type="gramStart"/>
+      <w:r>
+        <w:rPr>
+          <w:rFonts w:ascii="Palatino Linotype" w:hAnsi="Palatino Linotype"/>
+          <w:bCs/>
+          <w:sz w:val="20"/>
+          <w:szCs w:val="20"/>
+        </w:rPr>
+        <w:t>Court.</w:t>
+      </w:r>
+      <w:r>
+        <w:rPr>
+          <w:rFonts w:ascii="Palatino Linotype" w:hAnsi="Palatino Linotype"/>
+          <w:bCs/>
+          <w:color w:val="FF0000"/>
+          <w:sz w:val="20"/>
+          <w:szCs w:val="20"/>
+        </w:rPr>
+        <w:t>{</w:t>
+      </w:r>
+      <w:proofErr w:type="gramEnd"/>
+      <w:r>
+        <w:rPr>
+          <w:rFonts w:ascii="Palatino Linotype" w:hAnsi="Palatino Linotype"/>
+          <w:bCs/>
+          <w:color w:val="FF0000"/>
+          <w:sz w:val="20"/>
+          <w:szCs w:val="20"/>
+        </w:rPr>
+        <w:t xml:space="preserve">% endif %}{% if </w:t>
+      </w:r>
+      <w:proofErr w:type="spellStart"/>
+      <w:r>
+        <w:rPr>
+          <w:rFonts w:ascii="Palatino Linotype" w:hAnsi="Palatino Linotype"/>
+          <w:bCs/>
+          <w:color w:val="FF0000"/>
+          <w:sz w:val="20"/>
+          <w:szCs w:val="20"/>
+        </w:rPr>
+        <w:t>vehicle_seizure.ordered</w:t>
+      </w:r>
+      <w:proofErr w:type="spellEnd"/>
+      <w:r>
+        <w:rPr>
+          <w:rFonts w:ascii="Palatino Linotype" w:hAnsi="Palatino Linotype"/>
+          <w:bCs/>
+          <w:color w:val="FF0000"/>
+          <w:sz w:val="20"/>
+          <w:szCs w:val="20"/>
+        </w:rPr>
+        <w:t xml:space="preserve"> is true %}</w:t>
+      </w:r>
+      <w:r>
+        <w:rPr>
+          <w:rFonts w:ascii="Palatino Linotype" w:hAnsi="Palatino Linotype"/>
+          <w:bCs/>
+          <w:color w:val="FF0000"/>
+          <w:sz w:val="20"/>
+          <w:szCs w:val="20"/>
+        </w:rPr>
+        <w:t>{{‘\n’}}</w:t>
+      </w:r>
+    </w:p>
+    <w:p>
+      <w:pPr>
+        <w:tabs>
+          <w:tab w:val="center" w:pos="4680"/>
+        </w:tabs>
+        <w:jc w:val="both"/>
+        <w:rPr>
+          <w:rFonts w:ascii="Palatino Linotype" w:hAnsi="Palatino Linotype"/>
+          <w:b/>
+          <w:sz w:val="20"/>
+          <w:szCs w:val="20"/>
+          <w:u w:val="single"/>
+        </w:rPr>
+      </w:pPr>
+      <w:r>
+        <w:rPr>
+          <w:rFonts w:ascii="Palatino Linotype" w:hAnsi="Palatino Linotype"/>
+          <w:b/>
+          <w:sz w:val="20"/>
+          <w:szCs w:val="20"/>
+          <w:u w:val="single"/>
+        </w:rPr>
+        <w:t>Vehicle Seizure/Immobilization</w:t>
+      </w:r>
+    </w:p>
+    <w:p>
+      <w:pPr>
+        <w:tabs>
+          <w:tab w:val="center" w:pos="4680"/>
+        </w:tabs>
+        <w:jc w:val="both"/>
+        <w:rPr>
+          <w:rFonts w:ascii="Palatino Linotype" w:hAnsi="Palatino Linotype"/>
+          <w:bCs/>
+          <w:sz w:val="20"/>
+          <w:szCs w:val="20"/>
+        </w:rPr>
+      </w:pPr>
+      <w:r>
+        <w:rPr>
+          <w:rFonts w:ascii="Palatino Linotype" w:hAnsi="Palatino Linotype"/>
+          <w:bCs/>
+          <w:sz w:val="20"/>
+          <w:szCs w:val="20"/>
+        </w:rPr>
+        <w:t xml:space="preserve">A </w:t>
+      </w:r>
+      <w:proofErr w:type="gramStart"/>
+      <w:r>
+        <w:rPr>
+          <w:rFonts w:ascii="Palatino Linotype" w:hAnsi="Palatino Linotype"/>
+          <w:bCs/>
+          <w:sz w:val="20"/>
+          <w:szCs w:val="20"/>
+        </w:rPr>
+        <w:t xml:space="preserve">{{ </w:t>
+      </w:r>
+      <w:proofErr w:type="spellStart"/>
+      <w:r>
+        <w:rPr>
+          <w:rFonts w:ascii="Palatino Linotype" w:hAnsi="Palatino Linotype"/>
+          <w:bCs/>
+          <w:sz w:val="20"/>
+          <w:szCs w:val="20"/>
+        </w:rPr>
+        <w:t>vehicle</w:t>
+      </w:r>
+      <w:proofErr w:type="gramEnd"/>
+      <w:r>
+        <w:rPr>
+          <w:rFonts w:ascii="Palatino Linotype" w:hAnsi="Palatino Linotype"/>
+          <w:bCs/>
+          <w:sz w:val="20"/>
+          <w:szCs w:val="20"/>
+        </w:rPr>
+        <w:t>_seizure.vehicle_make_model</w:t>
+      </w:r>
+      <w:proofErr w:type="spellEnd"/>
+      <w:r>
+        <w:rPr>
+          <w:rFonts w:ascii="Palatino Linotype" w:hAnsi="Palatino Linotype"/>
+          <w:bCs/>
+          <w:sz w:val="20"/>
+          <w:szCs w:val="20"/>
+        </w:rPr>
+        <w:t xml:space="preserve"> }}, license plate {{ </w:t>
+      </w:r>
+      <w:proofErr w:type="spellStart"/>
+      <w:r>
+        <w:rPr>
+          <w:rFonts w:ascii="Palatino Linotype" w:hAnsi="Palatino Linotype"/>
+          <w:bCs/>
+          <w:sz w:val="20"/>
+          <w:szCs w:val="20"/>
+        </w:rPr>
+        <w:t>vehicle_seizure.vehicle_license_plate</w:t>
+      </w:r>
+      <w:proofErr w:type="spellEnd"/>
+      <w:r>
+        <w:rPr>
+          <w:rFonts w:ascii="Palatino Linotype" w:hAnsi="Palatino Linotype"/>
+          <w:bCs/>
+          <w:sz w:val="20"/>
+          <w:szCs w:val="20"/>
+        </w:rPr>
+        <w:t xml:space="preserve"> }}, was seized by law enforcement pursuant to R.C. 4511.195 or 4510.41. </w:t>
+      </w:r>
+      <w:proofErr w:type="gramStart"/>
+      <w:r>
+        <w:rPr>
+          <w:rFonts w:ascii="Palatino Linotype" w:hAnsi="Palatino Linotype"/>
+          <w:sz w:val="20"/>
+          <w:szCs w:val="20"/>
+        </w:rPr>
+        <w:t xml:space="preserve">{{ </w:t>
+      </w:r>
+      <w:proofErr w:type="spellStart"/>
+      <w:r>
+        <w:rPr>
+          <w:rFonts w:ascii="Palatino Linotype" w:hAnsi="Palatino Linotype"/>
+          <w:sz w:val="20"/>
+          <w:szCs w:val="20"/>
+        </w:rPr>
+        <w:t>defendant</w:t>
+      </w:r>
+      <w:proofErr w:type="gramEnd"/>
+      <w:r>
+        <w:rPr>
+          <w:rFonts w:ascii="Palatino Linotype" w:hAnsi="Palatino Linotype"/>
+          <w:sz w:val="20"/>
+          <w:szCs w:val="20"/>
+        </w:rPr>
+        <w:t>.first_name</w:t>
+      </w:r>
+      <w:proofErr w:type="spellEnd"/>
+      <w:r>
+        <w:rPr>
+          <w:rFonts w:ascii="Palatino Linotype" w:hAnsi="Palatino Linotype"/>
+          <w:sz w:val="20"/>
+          <w:szCs w:val="20"/>
+        </w:rPr>
+        <w:t xml:space="preserve"> }} {{ </w:t>
+      </w:r>
+      <w:proofErr w:type="spellStart"/>
+      <w:r>
+        <w:rPr>
+          <w:rFonts w:ascii="Palatino Linotype" w:hAnsi="Palatino Linotype"/>
+          <w:sz w:val="20"/>
+          <w:szCs w:val="20"/>
+        </w:rPr>
+        <w:t>defendant.last_name</w:t>
+      </w:r>
+      <w:proofErr w:type="spellEnd"/>
+      <w:r>
+        <w:rPr>
+          <w:rFonts w:ascii="Palatino Linotype" w:hAnsi="Palatino Linotype"/>
+          <w:sz w:val="20"/>
+          <w:szCs w:val="20"/>
+        </w:rPr>
+        <w:t xml:space="preserve"> }}</w:t>
+      </w:r>
+      <w:r>
+        <w:rPr>
+          <w:rFonts w:ascii="Palatino Linotype" w:hAnsi="Palatino Linotype"/>
+          <w:bCs/>
+          <w:sz w:val="20"/>
+          <w:szCs w:val="20"/>
+        </w:rPr>
+        <w:t xml:space="preserve"> is the owner of the vehicle.  Owner is subject to tow and storage fees.  The law enforcement agency shall permit the owner/authorized agent to recover vehicle contents.</w:t>
+      </w:r>
+      <w:r>
+        <w:rPr>
+          <w:rFonts w:ascii="Palatino Linotype" w:hAnsi="Palatino Linotype"/>
+          <w:bCs/>
+          <w:color w:val="FF0000"/>
+          <w:sz w:val="20"/>
+          <w:szCs w:val="20"/>
+        </w:rPr>
+        <w:t xml:space="preserve"> {% if </w:t>
+      </w:r>
+      <w:proofErr w:type="spellStart"/>
+      <w:r>
+        <w:rPr>
+          <w:rFonts w:ascii="Palatino Linotype" w:hAnsi="Palatino Linotype"/>
+          <w:bCs/>
+          <w:color w:val="FF0000"/>
+          <w:sz w:val="20"/>
+          <w:szCs w:val="20"/>
+        </w:rPr>
+        <w:t>vehicle_seizure.tow_to_residence</w:t>
+      </w:r>
+      <w:proofErr w:type="spellEnd"/>
+      <w:r>
+        <w:rPr>
+          <w:rFonts w:ascii="Palatino Linotype" w:hAnsi="Palatino Linotype"/>
+          <w:bCs/>
+          <w:color w:val="FF0000"/>
+          <w:sz w:val="20"/>
+          <w:szCs w:val="20"/>
+        </w:rPr>
+        <w:t xml:space="preserve"> is true </w:t>
+      </w:r>
+      <w:proofErr w:type="gramStart"/>
+      <w:r>
+        <w:rPr>
+          <w:rFonts w:ascii="Palatino Linotype" w:hAnsi="Palatino Linotype"/>
+          <w:bCs/>
+          <w:color w:val="FF0000"/>
+          <w:sz w:val="20"/>
+          <w:szCs w:val="20"/>
+        </w:rPr>
+        <w:t>%}</w:t>
+      </w:r>
+      <w:r>
+        <w:rPr>
+          <w:rFonts w:ascii="Palatino Linotype" w:hAnsi="Palatino Linotype"/>
+          <w:bCs/>
+          <w:color w:val="FF0000"/>
+          <w:sz w:val="20"/>
+          <w:szCs w:val="20"/>
+        </w:rPr>
+        <w:t>{</w:t>
+      </w:r>
+      <w:proofErr w:type="gramEnd"/>
+      <w:r>
+        <w:rPr>
+          <w:rFonts w:ascii="Palatino Linotype" w:hAnsi="Palatino Linotype"/>
+          <w:bCs/>
+          <w:color w:val="FF0000"/>
+          <w:sz w:val="20"/>
+          <w:szCs w:val="20"/>
+        </w:rPr>
+        <w:t>{ ‘\n’ }}</w:t>
+      </w:r>
+      <w:r>
+        <w:rPr>
+          <w:rFonts w:ascii="Palatino Linotype" w:hAnsi="Palatino Linotype"/>
+          <w:bCs/>
+          <w:sz w:val="20"/>
+          <w:szCs w:val="20"/>
+        </w:rPr>
+        <w:t xml:space="preserve">    </w:t>
+      </w:r>
+    </w:p>
+    <w:p>
+      <w:pPr>
+        <w:tabs>
+          <w:tab w:val="center" w:pos="4680"/>
+        </w:tabs>
+        <w:jc w:val="both"/>
+        <w:rPr>
+          <w:rFonts w:ascii="Palatino Linotype" w:hAnsi="Palatino Linotype"/>
+          <w:bCs/>
+          <w:sz w:val="20"/>
+          <w:szCs w:val="20"/>
+        </w:rPr>
+      </w:pPr>
+      <w:r>
+        <w:rPr>
+          <w:rFonts w:ascii="Palatino Linotype" w:hAnsi="Palatino Linotype"/>
+          <w:bCs/>
+          <w:sz w:val="20"/>
+          <w:szCs w:val="20"/>
+        </w:rPr>
+        <w:t>Defendant requested that the vehicle be immobilized at Defendant’s residence; the State did not object. Upon landowner’s written consent, and after Defendant pays all towing and storage costs, the vehicle shall be immobilized at Defendant’s residence.  If the vehicle is towed to owner’s home, the law enforcement agency shall keep the license plates.</w:t>
+      </w:r>
+      <w:r>
+        <w:rPr>
+          <w:rFonts w:ascii="Palatino Linotype" w:hAnsi="Palatino Linotype"/>
+          <w:bCs/>
+          <w:color w:val="FF0000"/>
+          <w:sz w:val="20"/>
+          <w:szCs w:val="20"/>
+        </w:rPr>
+        <w:t xml:space="preserve"> {% endif </w:t>
+      </w:r>
+      <w:proofErr w:type="gramStart"/>
+      <w:r>
+        <w:rPr>
+          <w:rFonts w:ascii="Palatino Linotype" w:hAnsi="Palatino Linotype"/>
+          <w:bCs/>
+          <w:color w:val="FF0000"/>
+          <w:sz w:val="20"/>
+          <w:szCs w:val="20"/>
+        </w:rPr>
+        <w:t>%}{</w:t>
+      </w:r>
+      <w:proofErr w:type="gramEnd"/>
+      <w:r>
+        <w:rPr>
+          <w:rFonts w:ascii="Palatino Linotype" w:hAnsi="Palatino Linotype"/>
+          <w:bCs/>
+          <w:color w:val="FF0000"/>
+          <w:sz w:val="20"/>
+          <w:szCs w:val="20"/>
+        </w:rPr>
+        <w:t xml:space="preserve">% if </w:t>
+      </w:r>
+      <w:proofErr w:type="spellStart"/>
+      <w:r>
+        <w:rPr>
+          <w:rFonts w:ascii="Palatino Linotype" w:hAnsi="Palatino Linotype"/>
+          <w:bCs/>
+          <w:color w:val="FF0000"/>
+          <w:sz w:val="20"/>
+          <w:szCs w:val="20"/>
+        </w:rPr>
+        <w:t>vehicle_seizure.motion_to_return_vehicle</w:t>
+      </w:r>
+      <w:proofErr w:type="spellEnd"/>
+      <w:r>
+        <w:rPr>
+          <w:rFonts w:ascii="Palatino Linotype" w:hAnsi="Palatino Linotype"/>
+          <w:bCs/>
+          <w:color w:val="FF0000"/>
+          <w:sz w:val="20"/>
+          <w:szCs w:val="20"/>
+        </w:rPr>
+        <w:t xml:space="preserve"> is true %}</w:t>
+      </w:r>
+      <w:r>
+        <w:rPr>
+          <w:rFonts w:ascii="Palatino Linotype" w:hAnsi="Palatino Linotype"/>
+          <w:bCs/>
+          <w:color w:val="FF0000"/>
+          <w:sz w:val="20"/>
+          <w:szCs w:val="20"/>
+        </w:rPr>
+        <w:t>{{ ‘\n’ }}</w:t>
+      </w:r>
+      <w:r>
+        <w:rPr>
+          <w:rFonts w:ascii="Palatino Linotype" w:hAnsi="Palatino Linotype"/>
+          <w:bCs/>
+          <w:sz w:val="20"/>
+          <w:szCs w:val="20"/>
+        </w:rPr>
+        <w:t xml:space="preserve">  </w:t>
+      </w:r>
+    </w:p>
+    <w:p>
+      <w:pPr>
+        <w:tabs>
+          <w:tab w:val="center" w:pos="4680"/>
+        </w:tabs>
+        <w:jc w:val="both"/>
+        <w:rPr>
+          <w:rFonts w:ascii="Palatino Linotype" w:hAnsi="Palatino Linotype"/>
+          <w:bCs/>
+          <w:sz w:val="20"/>
+          <w:szCs w:val="20"/>
+        </w:rPr>
+      </w:pPr>
+      <w:r>
+        <w:rPr>
+          <w:rFonts w:ascii="Palatino Linotype" w:hAnsi="Palatino Linotype"/>
+          <w:bCs/>
+          <w:sz w:val="20"/>
+          <w:szCs w:val="20"/>
+        </w:rPr>
+        <w:t xml:space="preserve">Defendant submitted a motion for return of the vehicle pending trial. The State </w:t>
+      </w:r>
+      <w:proofErr w:type="gramStart"/>
+      <w:r>
+        <w:rPr>
+          <w:rFonts w:ascii="Palatino Linotype" w:hAnsi="Palatino Linotype"/>
+          <w:bCs/>
+          <w:sz w:val="20"/>
+          <w:szCs w:val="20"/>
+        </w:rPr>
+        <w:t xml:space="preserve">{{ </w:t>
+      </w:r>
+      <w:proofErr w:type="spellStart"/>
+      <w:r>
+        <w:rPr>
+          <w:rFonts w:ascii="Palatino Linotype" w:hAnsi="Palatino Linotype"/>
+          <w:bCs/>
+          <w:sz w:val="20"/>
+          <w:szCs w:val="20"/>
+        </w:rPr>
+        <w:t>vehicle</w:t>
+      </w:r>
+      <w:proofErr w:type="gramEnd"/>
+      <w:r>
+        <w:rPr>
+          <w:rFonts w:ascii="Palatino Linotype" w:hAnsi="Palatino Linotype"/>
+          <w:bCs/>
+          <w:sz w:val="20"/>
+          <w:szCs w:val="20"/>
+        </w:rPr>
+        <w:t>_seizure.state_opposes</w:t>
+      </w:r>
+      <w:proofErr w:type="spellEnd"/>
+      <w:r>
+        <w:rPr>
+          <w:rFonts w:ascii="Palatino Linotype" w:hAnsi="Palatino Linotype"/>
+          <w:bCs/>
+          <w:sz w:val="20"/>
+          <w:szCs w:val="20"/>
+        </w:rPr>
+        <w:t xml:space="preserve"> }} to the motion. Defendant’s motion is </w:t>
+      </w:r>
+      <w:proofErr w:type="gramStart"/>
+      <w:r>
+        <w:rPr>
+          <w:rFonts w:ascii="Palatino Linotype" w:hAnsi="Palatino Linotype"/>
+          <w:bCs/>
+          <w:sz w:val="20"/>
+          <w:szCs w:val="20"/>
+        </w:rPr>
+        <w:t xml:space="preserve">{{ </w:t>
+      </w:r>
+      <w:proofErr w:type="spellStart"/>
+      <w:r>
+        <w:rPr>
+          <w:rFonts w:ascii="Palatino Linotype" w:hAnsi="Palatino Linotype"/>
+          <w:bCs/>
+          <w:sz w:val="20"/>
+          <w:szCs w:val="20"/>
+        </w:rPr>
+        <w:t>vehicle</w:t>
+      </w:r>
+      <w:proofErr w:type="gramEnd"/>
+      <w:r>
+        <w:rPr>
+          <w:rFonts w:ascii="Palatino Linotype" w:hAnsi="Palatino Linotype"/>
+          <w:bCs/>
+          <w:sz w:val="20"/>
+          <w:szCs w:val="20"/>
+        </w:rPr>
+        <w:t>_seizure.disposition_motion_to_return</w:t>
+      </w:r>
+      <w:proofErr w:type="spellEnd"/>
+      <w:r>
+        <w:rPr>
+          <w:rFonts w:ascii="Palatino Linotype" w:hAnsi="Palatino Linotype"/>
+          <w:bCs/>
+          <w:sz w:val="20"/>
+          <w:szCs w:val="20"/>
+        </w:rPr>
+        <w:t xml:space="preserve"> }}. </w:t>
+      </w:r>
+      <w:r>
+        <w:rPr>
+          <w:rFonts w:ascii="Palatino Linotype" w:hAnsi="Palatino Linotype"/>
+          <w:bCs/>
+          <w:color w:val="FF0000"/>
+          <w:sz w:val="20"/>
+          <w:szCs w:val="20"/>
+        </w:rPr>
+        <w:t xml:space="preserve">{% if </w:t>
+      </w:r>
+      <w:proofErr w:type="spellStart"/>
+      <w:r>
+        <w:rPr>
+          <w:rFonts w:ascii="Palatino Linotype" w:hAnsi="Palatino Linotype"/>
+          <w:bCs/>
+          <w:color w:val="FF0000"/>
+          <w:sz w:val="20"/>
+          <w:szCs w:val="20"/>
+        </w:rPr>
+        <w:t>vehicle_</w:t>
+      </w:r>
+      <w:proofErr w:type="gramStart"/>
+      <w:r>
+        <w:rPr>
+          <w:rFonts w:ascii="Palatino Linotype" w:hAnsi="Palatino Linotype"/>
+          <w:bCs/>
+          <w:color w:val="FF0000"/>
+          <w:sz w:val="20"/>
+          <w:szCs w:val="20"/>
+        </w:rPr>
+        <w:t>seizure.disposition</w:t>
+      </w:r>
+      <w:proofErr w:type="gramEnd"/>
+      <w:r>
+        <w:rPr>
+          <w:rFonts w:ascii="Palatino Linotype" w:hAnsi="Palatino Linotype"/>
+          <w:bCs/>
+          <w:color w:val="FF0000"/>
+          <w:sz w:val="20"/>
+          <w:szCs w:val="20"/>
+        </w:rPr>
+        <w:t>_motion_to_return</w:t>
+      </w:r>
+      <w:proofErr w:type="spellEnd"/>
+      <w:r>
+        <w:rPr>
+          <w:rFonts w:ascii="Palatino Linotype" w:hAnsi="Palatino Linotype"/>
+          <w:bCs/>
+          <w:color w:val="FF0000"/>
+          <w:sz w:val="20"/>
+          <w:szCs w:val="20"/>
+        </w:rPr>
+        <w:t xml:space="preserve"> == ‘Granted’ %}</w:t>
+      </w:r>
+      <w:r>
+        <w:rPr>
+          <w:rFonts w:ascii="Palatino Linotype" w:hAnsi="Palatino Linotype"/>
+          <w:bCs/>
+          <w:sz w:val="20"/>
+          <w:szCs w:val="20"/>
+        </w:rPr>
+        <w:t xml:space="preserve"> The agency in possession shall forthwith release the vehicle and license plates to the owner.</w:t>
+      </w:r>
+      <w:r>
+        <w:rPr>
+          <w:rFonts w:ascii="Palatino Linotype" w:hAnsi="Palatino Linotype"/>
+          <w:bCs/>
+          <w:color w:val="FF0000"/>
+          <w:sz w:val="20"/>
+          <w:szCs w:val="20"/>
+        </w:rPr>
+        <w:t>{% endif %}{% endif %}{% endif %}</w:t>
+      </w:r>
+      <w:r>
+        <w:rPr>
+          <w:rFonts w:ascii="Palatino Linotype" w:hAnsi="Palatino Linotype"/>
+          <w:bCs/>
+          <w:color w:val="FF0000"/>
+          <w:sz w:val="20"/>
+          <w:szCs w:val="20"/>
+        </w:rPr>
+        <w:t xml:space="preserve">{% </w:t>
+      </w:r>
+      <w:r>
+        <w:rPr>
+          <w:rFonts w:ascii="Palatino Linotype" w:hAnsi="Palatino Linotype"/>
+          <w:bCs/>
+          <w:color w:val="FF0000"/>
+          <w:sz w:val="20"/>
+          <w:szCs w:val="20"/>
+        </w:rPr>
+        <w:t xml:space="preserve">if </w:t>
+      </w:r>
+      <w:proofErr w:type="spellStart"/>
+      <w:r>
+        <w:rPr>
+          <w:rFonts w:ascii="Palatino Linotype" w:hAnsi="Palatino Linotype"/>
+          <w:bCs/>
+          <w:color w:val="FF0000"/>
+          <w:sz w:val="20"/>
+          <w:szCs w:val="20"/>
+        </w:rPr>
+        <w:t>other_conditions.ordered</w:t>
+      </w:r>
+      <w:proofErr w:type="spellEnd"/>
+      <w:r>
+        <w:rPr>
+          <w:rFonts w:ascii="Palatino Linotype" w:hAnsi="Palatino Linotype"/>
+          <w:bCs/>
+          <w:color w:val="FF0000"/>
+          <w:sz w:val="20"/>
+          <w:szCs w:val="20"/>
+        </w:rPr>
+        <w:t xml:space="preserve"> is true %}</w:t>
+      </w:r>
+      <w:r>
+        <w:rPr>
+          <w:rFonts w:ascii="Palatino Linotype" w:hAnsi="Palatino Linotype"/>
+          <w:bCs/>
+          <w:color w:val="FF0000"/>
+          <w:sz w:val="20"/>
+          <w:szCs w:val="20"/>
+        </w:rPr>
+        <w:t>{{‘\n’}}</w:t>
+      </w:r>
+    </w:p>
+    <w:p>
+      <w:pPr>
+        <w:tabs>
+          <w:tab w:val="center" w:pos="4680"/>
+        </w:tabs>
+        <w:jc w:val="both"/>
+        <w:rPr>
+          <w:rFonts w:ascii="Palatino Linotype" w:hAnsi="Palatino Linotype"/>
+          <w:b/>
+          <w:bCs/>
+          <w:sz w:val="20"/>
+          <w:szCs w:val="20"/>
+          <w:u w:val="single"/>
+        </w:rPr>
+      </w:pPr>
+      <w:r>
+        <w:rPr>
+          <w:rFonts w:ascii="Palatino Linotype" w:hAnsi="Palatino Linotype"/>
+          <w:b/>
+          <w:bCs/>
+          <w:sz w:val="20"/>
+          <w:szCs w:val="20"/>
+          <w:u w:val="single"/>
+        </w:rPr>
+        <w:t>Other Conditions</w:t>
+      </w:r>
+    </w:p>
+    <w:p>
+      <w:pPr>
+        <w:tabs>
+          <w:tab w:val="center" w:pos="4680"/>
+        </w:tabs>
+        <w:jc w:val="both"/>
+        <w:rPr>
+          <w:rFonts w:ascii="Palatino Linotype" w:hAnsi="Palatino Linotype"/>
+          <w:bCs/>
+          <w:color w:val="FF0000"/>
+          <w:sz w:val="20"/>
+          <w:szCs w:val="20"/>
+        </w:rPr>
+      </w:pPr>
+      <w:proofErr w:type="gramStart"/>
+      <w:r>
+        <w:rPr>
+          <w:rFonts w:ascii="Palatino Linotype" w:hAnsi="Palatino Linotype"/>
+          <w:bCs/>
+          <w:sz w:val="20"/>
+          <w:szCs w:val="20"/>
+        </w:rPr>
+        <w:t xml:space="preserve">{{ </w:t>
+      </w:r>
+      <w:proofErr w:type="spellStart"/>
+      <w:r>
+        <w:rPr>
+          <w:rFonts w:ascii="Palatino Linotype" w:hAnsi="Palatino Linotype"/>
+          <w:bCs/>
+          <w:sz w:val="20"/>
+          <w:szCs w:val="20"/>
+        </w:rPr>
+        <w:t>other</w:t>
+      </w:r>
+      <w:proofErr w:type="gramEnd"/>
+      <w:r>
+        <w:rPr>
+          <w:rFonts w:ascii="Palatino Linotype" w:hAnsi="Palatino Linotype"/>
+          <w:bCs/>
+          <w:sz w:val="20"/>
+          <w:szCs w:val="20"/>
+        </w:rPr>
+        <w:t>_conditions.terms</w:t>
+      </w:r>
+      <w:proofErr w:type="spellEnd"/>
+      <w:r>
+        <w:rPr>
+          <w:rFonts w:ascii="Palatino Linotype" w:hAnsi="Palatino Linotype"/>
+          <w:bCs/>
+          <w:sz w:val="20"/>
+          <w:szCs w:val="20"/>
+        </w:rPr>
+        <w:t xml:space="preserve"> }}</w:t>
       </w:r>
       <w:r>
         <w:rPr>
@@ -3358,29 +6052,66 @@
         </w:rPr>
         <w:tab/>
       </w:r>
-      <w:r>
-        <w:rPr>
-          <w:rFonts w:ascii="Palatino Linotype" w:hAnsi="Palatino Linotype"/>
-          <w:sz w:val="20"/>
-          <w:szCs w:val="20"/>
-        </w:rPr>
-        <w:t>{{ judicial_officer.officer_</w:t>
-      </w:r>
-      <w:r>
-        <w:rPr>
-          <w:rFonts w:ascii="Palatino Linotype" w:hAnsi="Palatino Linotype"/>
-          <w:sz w:val="20"/>
-          <w:szCs w:val="20"/>
-        </w:rPr>
-        <w:t xml:space="preserve">type }} </w:t>
-      </w:r>
-      <w:r>
-        <w:rPr>
-          <w:rFonts w:ascii="Palatino Linotype" w:hAnsi="Palatino Linotype"/>
-          <w:sz w:val="20"/>
-          <w:szCs w:val="20"/>
-        </w:rPr>
-        <w:t>{{ judicial_officer</w:t>
+      <w:proofErr w:type="gramStart"/>
+      <w:r>
+        <w:rPr>
+          <w:rFonts w:ascii="Palatino Linotype" w:hAnsi="Palatino Linotype"/>
+          <w:sz w:val="20"/>
+          <w:szCs w:val="20"/>
+        </w:rPr>
+        <w:t xml:space="preserve">{{ </w:t>
+      </w:r>
+      <w:proofErr w:type="spellStart"/>
+      <w:r>
+        <w:rPr>
+          <w:rFonts w:ascii="Palatino Linotype" w:hAnsi="Palatino Linotype"/>
+          <w:sz w:val="20"/>
+          <w:szCs w:val="20"/>
+        </w:rPr>
+        <w:t>judicial</w:t>
+      </w:r>
+      <w:proofErr w:type="gramEnd"/>
+      <w:r>
+        <w:rPr>
+          <w:rFonts w:ascii="Palatino Linotype" w:hAnsi="Palatino Linotype"/>
+          <w:sz w:val="20"/>
+          <w:szCs w:val="20"/>
+        </w:rPr>
+        <w:t>_officer.officer_</w:t>
+      </w:r>
+      <w:r>
+        <w:rPr>
+          <w:rFonts w:ascii="Palatino Linotype" w:hAnsi="Palatino Linotype"/>
+          <w:sz w:val="20"/>
+          <w:szCs w:val="20"/>
+        </w:rPr>
+        <w:t>type</w:t>
+      </w:r>
+      <w:proofErr w:type="spellEnd"/>
+      <w:r>
+        <w:rPr>
+          <w:rFonts w:ascii="Palatino Linotype" w:hAnsi="Palatino Linotype"/>
+          <w:sz w:val="20"/>
+          <w:szCs w:val="20"/>
+        </w:rPr>
+        <w:t xml:space="preserve"> }} </w:t>
+      </w:r>
+      <w:r>
+        <w:rPr>
+          <w:rFonts w:ascii="Palatino Linotype" w:hAnsi="Palatino Linotype"/>
+          <w:sz w:val="20"/>
+          <w:szCs w:val="20"/>
+        </w:rPr>
+        <w:t xml:space="preserve">{{ </w:t>
+      </w:r>
+      <w:proofErr w:type="spellStart"/>
+      <w:r>
+        <w:rPr>
+          <w:rFonts w:ascii="Palatino Linotype" w:hAnsi="Palatino Linotype"/>
+          <w:sz w:val="20"/>
+          <w:szCs w:val="20"/>
+        </w:rPr>
+        <w:t>judicial_officer</w:t>
       </w:r>
       <w:r>
         <w:rPr>
@@ -3390,6 +6121,7 @@
         </w:rPr>
         <w:t>.first_name</w:t>
       </w:r>
+      <w:proofErr w:type="spellEnd"/>
       <w:r>
         <w:rPr>
           <w:rFonts w:ascii="Palatino Linotype" w:hAnsi="Palatino Linotype"/>
@@ -3412,7 +6144,25 @@
           <w:sz w:val="20"/>
           <w:szCs w:val="20"/>
         </w:rPr>
-        <w:t>{{ judicial_officer.last_name }}</w:t>
+        <w:t xml:space="preserve">{{ </w:t>
+      </w:r>
+      <w:proofErr w:type="spellStart"/>
+      <w:r>
+        <w:rPr>
+          <w:rFonts w:ascii="Palatino Linotype" w:hAnsi="Palatino Linotype"/>
+          <w:sz w:val="20"/>
+          <w:szCs w:val="20"/>
+        </w:rPr>
+        <w:t>judicial_officer.last_name</w:t>
+      </w:r>
+      <w:proofErr w:type="spellEnd"/>
+      <w:r>
+        <w:rPr>
+          <w:rFonts w:ascii="Palatino Linotype" w:hAnsi="Palatino Linotype"/>
+          <w:sz w:val="20"/>
+          <w:szCs w:val="20"/>
+        </w:rPr>
+        <w:t xml:space="preserve"> }}</w:t>
       </w:r>
     </w:p>
     <w:p>
@@ -3475,7 +6225,29 @@
           <w:sz w:val="20"/>
           <w:szCs w:val="20"/>
         </w:rPr>
-        <w:t>% if judicial_of</w:t>
+        <w:t xml:space="preserve">% if </w:t>
+      </w:r>
+      <w:proofErr w:type="spellStart"/>
+      <w:r>
+        <w:rPr>
+          <w:rFonts w:ascii="Palatino Linotype" w:hAnsi="Palatino Linotype"/>
+          <w:bCs/>
+          <w:color w:val="FF0000"/>
+          <w:sz w:val="20"/>
+          <w:szCs w:val="20"/>
+        </w:rPr>
+        <w:t>judicial_</w:t>
+      </w:r>
+      <w:proofErr w:type="gramStart"/>
+      <w:r>
+        <w:rPr>
+          <w:rFonts w:ascii="Palatino Linotype" w:hAnsi="Palatino Linotype"/>
+          <w:bCs/>
+          <w:color w:val="FF0000"/>
+          <w:sz w:val="20"/>
+          <w:szCs w:val="20"/>
+        </w:rPr>
+        <w:t>of</w:t>
       </w:r>
       <w:r>
         <w:rPr>
@@ -3497,15 +6269,27 @@
         </w:rPr>
         <w:t>.officer</w:t>
       </w:r>
-      <w:r>
-        <w:rPr>
-          <w:rFonts w:ascii="Palatino Linotype" w:hAnsi="Palatino Linotype"/>
-          <w:bCs/>
-          <w:color w:val="FF0000"/>
-          <w:sz w:val="20"/>
-          <w:szCs w:val="20"/>
-        </w:rPr>
-        <w:t>_type  ==  ‘Magistrate’ %}</w:t>
+      <w:proofErr w:type="gramEnd"/>
+      <w:r>
+        <w:rPr>
+          <w:rFonts w:ascii="Palatino Linotype" w:hAnsi="Palatino Linotype"/>
+          <w:bCs/>
+          <w:color w:val="FF0000"/>
+          <w:sz w:val="20"/>
+          <w:szCs w:val="20"/>
+        </w:rPr>
+        <w:t>_type</w:t>
+      </w:r>
+      <w:proofErr w:type="spellEnd"/>
+      <w:r>
+        <w:rPr>
+          <w:rFonts w:ascii="Palatino Linotype" w:hAnsi="Palatino Linotype"/>
+          <w:bCs/>
+          <w:color w:val="FF0000"/>
+          <w:sz w:val="20"/>
+          <w:szCs w:val="20"/>
+        </w:rPr>
+        <w:t xml:space="preserve">  ==  ‘Magistrate’ %}</w:t>
       </w:r>
     </w:p>
     <w:p>
@@ -3565,19 +6349,7 @@
           <w:sz w:val="19"/>
           <w:szCs w:val="19"/>
         </w:rPr>
-        <w:t xml:space="preserve">A </w:t>
-      </w:r>
-      <w:r>
-        <w:rPr>
-          <w:rFonts w:ascii="Palatino Linotype" w:hAnsi="Palatino Linotype"/>
-          <w:b/>
-          <w:bCs/>
-          <w:i/>
-          <w:sz w:val="19"/>
-          <w:szCs w:val="19"/>
-        </w:rPr>
-        <w:lastRenderedPageBreak/>
-        <w:t xml:space="preserve">party shall not assign as error on appeal the court’s adoption of this decision unless the party timely </w:t>
+        <w:t xml:space="preserve">A party shall not assign as error on appeal the court’s adoption of this decision unless the party timely </w:t>
       </w:r>
       <w:r>
         <w:rPr>
@@ -3677,7 +6449,61 @@
           <w:sz w:val="16"/>
           <w:szCs w:val="16"/>
         </w:rPr>
-        <w:t>Prosecutor’s Office: PS    OM     EM; Defendant’s Attorney: PS     OM     EM; {{ defendant.first_name }} {{ defendant.last_name}}: PS     OM     EM;</w:t>
+        <w:t xml:space="preserve">Prosecutor’s Office: PS    OM     EM; Defendant’s Attorney: PS     OM     EM; </w:t>
+      </w:r>
+      <w:proofErr w:type="gramStart"/>
+      <w:r>
+        <w:rPr>
+          <w:rFonts w:ascii="Palatino Linotype" w:hAnsi="Palatino Linotype"/>
+          <w:sz w:val="16"/>
+          <w:szCs w:val="16"/>
+        </w:rPr>
+        <w:t xml:space="preserve">{{ </w:t>
+      </w:r>
+      <w:proofErr w:type="spellStart"/>
+      <w:r>
+        <w:rPr>
+          <w:rFonts w:ascii="Palatino Linotype" w:hAnsi="Palatino Linotype"/>
+          <w:sz w:val="16"/>
+          <w:szCs w:val="16"/>
+        </w:rPr>
+        <w:t>defendant</w:t>
+      </w:r>
+      <w:proofErr w:type="gramEnd"/>
+      <w:r>
+        <w:rPr>
+          <w:rFonts w:ascii="Palatino Linotype" w:hAnsi="Palatino Linotype"/>
+          <w:sz w:val="16"/>
+          <w:szCs w:val="16"/>
+        </w:rPr>
+        <w:t>.first_name</w:t>
+      </w:r>
+      <w:proofErr w:type="spellEnd"/>
+      <w:r>
+        <w:rPr>
+          <w:rFonts w:ascii="Palatino Linotype" w:hAnsi="Palatino Linotype"/>
+          <w:sz w:val="16"/>
+          <w:szCs w:val="16"/>
+        </w:rPr>
+        <w:t xml:space="preserve"> }} {{ </w:t>
+      </w:r>
+      <w:proofErr w:type="spellStart"/>
+      <w:r>
+        <w:rPr>
+          <w:rFonts w:ascii="Palatino Linotype" w:hAnsi="Palatino Linotype"/>
+          <w:sz w:val="16"/>
+          <w:szCs w:val="16"/>
+        </w:rPr>
+        <w:t>defendant.last_name</w:t>
+      </w:r>
+      <w:proofErr w:type="spellEnd"/>
+      <w:r>
+        <w:rPr>
+          <w:rFonts w:ascii="Palatino Linotype" w:hAnsi="Palatino Linotype"/>
+          <w:sz w:val="16"/>
+          <w:szCs w:val="16"/>
+        </w:rPr>
+        <w:t>}}: PS     OM     EM;</w:t>
       </w:r>
       <w:r>
         <w:rPr>
@@ -3788,7 +6614,6 @@
           <w:docPartUnique/>
         </w:docPartObj>
       </w:sdtPr>
-      <w:sdtEndPr/>
       <w:sdtContent>
         <w:r>
           <w:rPr>
@@ -3933,8 +6758,9 @@
         <w:sz w:val="20"/>
         <w:szCs w:val="20"/>
       </w:rPr>
-      <w:t>% if judicial_officer.officer_type  ==  ‘Magistrate’ %}Magistrate Decision –</w:t>
+      <w:t xml:space="preserve">% if </w:t>
     </w:r>
+    <w:proofErr w:type="spellStart"/>
     <w:r>
       <w:rPr>
         <w:rFonts w:ascii="Palatino Linotype" w:hAnsi="Palatino Linotype"/>
@@ -3942,8 +6768,9 @@
         <w:sz w:val="20"/>
         <w:szCs w:val="20"/>
       </w:rPr>
-      <w:t xml:space="preserve"> </w:t>
+      <w:t>judicial_</w:t>
     </w:r>
+    <w:proofErr w:type="gramStart"/>
     <w:r>
       <w:rPr>
         <w:rFonts w:ascii="Palatino Linotype" w:hAnsi="Palatino Linotype"/>
@@ -3951,8 +6778,9 @@
         <w:sz w:val="20"/>
         <w:szCs w:val="20"/>
       </w:rPr>
-      <w:t>Bond</w:t>
+      <w:t>officer.officer</w:t>
     </w:r>
+    <w:proofErr w:type="gramEnd"/>
     <w:r>
       <w:rPr>
         <w:rFonts w:ascii="Palatino Linotype" w:hAnsi="Palatino Linotype"/>
@@ -3960,8 +6788,9 @@
         <w:sz w:val="20"/>
         <w:szCs w:val="20"/>
       </w:rPr>
-      <w:t xml:space="preserve"> Hearing</w:t>
+      <w:t>_type</w:t>
     </w:r>
+    <w:proofErr w:type="spellEnd"/>
     <w:r>
       <w:rPr>
         <w:rFonts w:ascii="Palatino Linotype" w:hAnsi="Palatino Linotype"/>
@@ -3969,6 +6798,42 @@
         <w:sz w:val="20"/>
         <w:szCs w:val="20"/>
       </w:rPr>
+      <w:t xml:space="preserve">  ==  ‘Magistrate’ %}Magistrate Decision –</w:t>
+    </w:r>
+    <w:r>
+      <w:rPr>
+        <w:rFonts w:ascii="Palatino Linotype" w:hAnsi="Palatino Linotype"/>
+        <w:bCs/>
+        <w:sz w:val="20"/>
+        <w:szCs w:val="20"/>
+      </w:rPr>
+      <w:t xml:space="preserve"> </w:t>
+    </w:r>
+    <w:r>
+      <w:rPr>
+        <w:rFonts w:ascii="Palatino Linotype" w:hAnsi="Palatino Linotype"/>
+        <w:bCs/>
+        <w:sz w:val="20"/>
+        <w:szCs w:val="20"/>
+      </w:rPr>
+      <w:t>Bond</w:t>
+    </w:r>
+    <w:r>
+      <w:rPr>
+        <w:rFonts w:ascii="Palatino Linotype" w:hAnsi="Palatino Linotype"/>
+        <w:bCs/>
+        <w:sz w:val="20"/>
+        <w:szCs w:val="20"/>
+      </w:rPr>
+      <w:t xml:space="preserve"> Hearing</w:t>
+    </w:r>
+    <w:r>
+      <w:rPr>
+        <w:rFonts w:ascii="Palatino Linotype" w:hAnsi="Palatino Linotype"/>
+        <w:bCs/>
+        <w:sz w:val="20"/>
+        <w:szCs w:val="20"/>
+      </w:rPr>
       <w:t xml:space="preserve"> Entry</w:t>
     </w:r>
     <w:r>
@@ -3977,14 +6842,50 @@
         <w:sz w:val="20"/>
         <w:szCs w:val="20"/>
       </w:rPr>
-      <w:t>{% elif judicial_officer.officer_type == ‘Judge’ %}</w:t>
+      <w:t xml:space="preserve">{% </w:t>
     </w:r>
+    <w:proofErr w:type="spellStart"/>
     <w:r>
       <w:rPr>
         <w:rFonts w:ascii="Palatino Linotype" w:hAnsi="Palatino Linotype"/>
         <w:sz w:val="20"/>
         <w:szCs w:val="20"/>
       </w:rPr>
+      <w:t>elif</w:t>
+    </w:r>
+    <w:proofErr w:type="spellEnd"/>
+    <w:r>
+      <w:rPr>
+        <w:rFonts w:ascii="Palatino Linotype" w:hAnsi="Palatino Linotype"/>
+        <w:sz w:val="20"/>
+        <w:szCs w:val="20"/>
+      </w:rPr>
+      <w:t xml:space="preserve"> </w:t>
+    </w:r>
+    <w:proofErr w:type="spellStart"/>
+    <w:r>
+      <w:rPr>
+        <w:rFonts w:ascii="Palatino Linotype" w:hAnsi="Palatino Linotype"/>
+        <w:sz w:val="20"/>
+        <w:szCs w:val="20"/>
+      </w:rPr>
+      <w:t>judicial_officer.officer_type</w:t>
+    </w:r>
+    <w:proofErr w:type="spellEnd"/>
+    <w:r>
+      <w:rPr>
+        <w:rFonts w:ascii="Palatino Linotype" w:hAnsi="Palatino Linotype"/>
+        <w:sz w:val="20"/>
+        <w:szCs w:val="20"/>
+      </w:rPr>
+      <w:t xml:space="preserve"> == ‘Judge’ %}</w:t>
+    </w:r>
+    <w:r>
+      <w:rPr>
+        <w:rFonts w:ascii="Palatino Linotype" w:hAnsi="Palatino Linotype"/>
+        <w:sz w:val="20"/>
+        <w:szCs w:val="20"/>
+      </w:rPr>
       <w:t>Bond Hearing</w:t>
     </w:r>
     <w:r>
@@ -3993,7 +6894,25 @@
         <w:sz w:val="20"/>
         <w:szCs w:val="20"/>
       </w:rPr>
-      <w:t xml:space="preserve"> Judgment Entry{% endif %} {{ case_number </w:t>
+      <w:t xml:space="preserve"> Judgment Entry{% endif %} {{ </w:t>
+    </w:r>
+    <w:proofErr w:type="spellStart"/>
+    <w:r>
+      <w:rPr>
+        <w:rFonts w:ascii="Palatino Linotype" w:hAnsi="Palatino Linotype"/>
+        <w:sz w:val="20"/>
+        <w:szCs w:val="20"/>
+      </w:rPr>
+      <w:t>case_number</w:t>
+    </w:r>
+    <w:proofErr w:type="spellEnd"/>
+    <w:r>
+      <w:rPr>
+        <w:rFonts w:ascii="Palatino Linotype" w:hAnsi="Palatino Linotype"/>
+        <w:sz w:val="20"/>
+        <w:szCs w:val="20"/>
+      </w:rPr>
+      <w:t xml:space="preserve"> </w:t>
     </w:r>
     <w:r>
       <w:rPr>

</xml_diff>

<commit_message>
Removed period from other conditions text in templates.
</commit_message>
<xml_diff>
--- a/resources/Templates/Bond_Hearing_Template.docx
+++ b/resources/Templates/Bond_Hearing_Template.docx
@@ -250,34 +250,14 @@
         </w:rPr>
         <w:t xml:space="preserve">.  </w:t>
       </w:r>
-      <w:proofErr w:type="gramStart"/>
-      <w:r>
-        <w:rPr>
-          <w:rFonts w:ascii="Palatino Linotype" w:hAnsi="Palatino Linotype"/>
-          <w:sz w:val="20"/>
-          <w:szCs w:val="20"/>
-        </w:rPr>
-        <w:t xml:space="preserve">{{ </w:t>
-      </w:r>
-      <w:proofErr w:type="spellStart"/>
-      <w:r>
-        <w:rPr>
-          <w:rFonts w:ascii="Palatino Linotype" w:hAnsi="Palatino Linotype"/>
-          <w:sz w:val="20"/>
-          <w:szCs w:val="20"/>
-        </w:rPr>
-        <w:t>case</w:t>
-      </w:r>
-      <w:proofErr w:type="gramEnd"/>
-      <w:r>
-        <w:rPr>
-          <w:rFonts w:ascii="Palatino Linotype" w:hAnsi="Palatino Linotype"/>
-          <w:sz w:val="20"/>
-          <w:szCs w:val="20"/>
-        </w:rPr>
-        <w:t>_number</w:t>
-      </w:r>
-      <w:proofErr w:type="spellEnd"/>
+      <w:r>
+        <w:rPr>
+          <w:rFonts w:ascii="Palatino Linotype" w:hAnsi="Palatino Linotype"/>
+          <w:sz w:val="20"/>
+          <w:szCs w:val="20"/>
+        </w:rPr>
+        <w:t>{{ case_number</w:t>
+      </w:r>
       <w:r>
         <w:rPr>
           <w:rFonts w:ascii="Palatino Linotype" w:hAnsi="Palatino Linotype"/>
@@ -333,49 +313,21 @@
           <w:szCs w:val="20"/>
         </w:rPr>
       </w:pPr>
-      <w:proofErr w:type="gramStart"/>
-      <w:r>
-        <w:rPr>
-          <w:rFonts w:ascii="Palatino Linotype" w:hAnsi="Palatino Linotype"/>
-          <w:sz w:val="20"/>
-          <w:szCs w:val="20"/>
-        </w:rPr>
-        <w:t xml:space="preserve">{{ </w:t>
-      </w:r>
-      <w:proofErr w:type="spellStart"/>
-      <w:r>
-        <w:rPr>
-          <w:rFonts w:ascii="Palatino Linotype" w:hAnsi="Palatino Linotype"/>
-          <w:sz w:val="20"/>
-          <w:szCs w:val="20"/>
-        </w:rPr>
-        <w:t>defendant</w:t>
-      </w:r>
-      <w:proofErr w:type="gramEnd"/>
-      <w:r>
-        <w:rPr>
-          <w:rFonts w:ascii="Palatino Linotype" w:hAnsi="Palatino Linotype"/>
-          <w:sz w:val="20"/>
-          <w:szCs w:val="20"/>
-        </w:rPr>
-        <w:t>.</w:t>
-      </w:r>
-      <w:r>
-        <w:rPr>
-          <w:rFonts w:ascii="Palatino Linotype" w:hAnsi="Palatino Linotype"/>
-          <w:sz w:val="20"/>
-          <w:szCs w:val="20"/>
-        </w:rPr>
-        <w:t>first_name</w:t>
-      </w:r>
-      <w:proofErr w:type="spellEnd"/>
-      <w:r>
-        <w:rPr>
-          <w:rFonts w:ascii="Palatino Linotype" w:hAnsi="Palatino Linotype"/>
-          <w:sz w:val="20"/>
-          <w:szCs w:val="20"/>
-        </w:rPr>
-        <w:t xml:space="preserve"> }}</w:t>
+      <w:r>
+        <w:rPr>
+          <w:rFonts w:ascii="Palatino Linotype" w:hAnsi="Palatino Linotype"/>
+          <w:sz w:val="20"/>
+          <w:szCs w:val="20"/>
+        </w:rPr>
+        <w:t>{{ defendant.</w:t>
+      </w:r>
+      <w:r>
+        <w:rPr>
+          <w:rFonts w:ascii="Palatino Linotype" w:hAnsi="Palatino Linotype"/>
+          <w:sz w:val="20"/>
+          <w:szCs w:val="20"/>
+        </w:rPr>
+        <w:t>first_name }}</w:t>
       </w:r>
       <w:r>
         <w:rPr>
@@ -391,16 +343,7 @@
           <w:sz w:val="20"/>
           <w:szCs w:val="20"/>
         </w:rPr>
-        <w:t xml:space="preserve">{{ </w:t>
-      </w:r>
-      <w:proofErr w:type="spellStart"/>
-      <w:r>
-        <w:rPr>
-          <w:rFonts w:ascii="Palatino Linotype" w:hAnsi="Palatino Linotype"/>
-          <w:sz w:val="20"/>
-          <w:szCs w:val="20"/>
-        </w:rPr>
-        <w:t>defendant.</w:t>
+        <w:t>{{ defendant.</w:t>
       </w:r>
       <w:r>
         <w:rPr>
@@ -416,16 +359,7 @@
           <w:sz w:val="20"/>
           <w:szCs w:val="20"/>
         </w:rPr>
-        <w:t>name</w:t>
-      </w:r>
-      <w:proofErr w:type="spellEnd"/>
-      <w:r>
-        <w:rPr>
-          <w:rFonts w:ascii="Palatino Linotype" w:hAnsi="Palatino Linotype"/>
-          <w:sz w:val="20"/>
-          <w:szCs w:val="20"/>
-        </w:rPr>
-        <w:t xml:space="preserve"> }}</w:t>
+        <w:t>name }}</w:t>
       </w:r>
       <w:r>
         <w:rPr>
@@ -564,37 +498,7 @@
           <w:sz w:val="20"/>
           <w:szCs w:val="20"/>
         </w:rPr>
-        <w:t xml:space="preserve">% if </w:t>
-      </w:r>
-      <w:proofErr w:type="spellStart"/>
-      <w:r>
-        <w:rPr>
-          <w:rFonts w:ascii="Palatino Linotype" w:hAnsi="Palatino Linotype"/>
-          <w:bCs/>
-          <w:sz w:val="20"/>
-          <w:szCs w:val="20"/>
-        </w:rPr>
-        <w:t>judicial_</w:t>
-      </w:r>
-      <w:proofErr w:type="gramStart"/>
-      <w:r>
-        <w:rPr>
-          <w:rFonts w:ascii="Palatino Linotype" w:hAnsi="Palatino Linotype"/>
-          <w:bCs/>
-          <w:sz w:val="20"/>
-          <w:szCs w:val="20"/>
-        </w:rPr>
-        <w:t>officer.officer</w:t>
-      </w:r>
-      <w:proofErr w:type="gramEnd"/>
-      <w:r>
-        <w:rPr>
-          <w:rFonts w:ascii="Palatino Linotype" w:hAnsi="Palatino Linotype"/>
-          <w:bCs/>
-          <w:sz w:val="20"/>
-          <w:szCs w:val="20"/>
-        </w:rPr>
-        <w:t>_</w:t>
+        <w:t>% if judicial_officer.officer_</w:t>
       </w:r>
       <w:r>
         <w:rPr>
@@ -605,7 +509,6 @@
         </w:rPr>
         <w:t>type</w:t>
       </w:r>
-      <w:proofErr w:type="spellEnd"/>
       <w:r>
         <w:rPr>
           <w:rFonts w:ascii="Palatino Linotype" w:hAnsi="Palatino Linotype"/>
@@ -724,69 +627,15 @@
           <w:sz w:val="20"/>
           <w:szCs w:val="20"/>
         </w:rPr>
-        <w:t xml:space="preserve">{% </w:t>
-      </w:r>
-      <w:proofErr w:type="spellStart"/>
-      <w:r>
-        <w:rPr>
-          <w:rFonts w:ascii="Palatino Linotype" w:hAnsi="Palatino Linotype"/>
-          <w:sz w:val="20"/>
-          <w:szCs w:val="20"/>
-        </w:rPr>
-        <w:t>elif</w:t>
-      </w:r>
-      <w:proofErr w:type="spellEnd"/>
-      <w:r>
-        <w:rPr>
-          <w:rFonts w:ascii="Palatino Linotype" w:hAnsi="Palatino Linotype"/>
-          <w:sz w:val="20"/>
-          <w:szCs w:val="20"/>
-        </w:rPr>
-        <w:t xml:space="preserve"> </w:t>
-      </w:r>
-      <w:proofErr w:type="spellStart"/>
-      <w:r>
-        <w:rPr>
-          <w:rFonts w:ascii="Palatino Linotype" w:hAnsi="Palatino Linotype"/>
-          <w:sz w:val="20"/>
-          <w:szCs w:val="20"/>
-        </w:rPr>
-        <w:t>judicial_</w:t>
-      </w:r>
-      <w:proofErr w:type="gramStart"/>
-      <w:r>
-        <w:rPr>
-          <w:rFonts w:ascii="Palatino Linotype" w:hAnsi="Palatino Linotype"/>
-          <w:sz w:val="20"/>
-          <w:szCs w:val="20"/>
-        </w:rPr>
-        <w:t>officer.officer</w:t>
-      </w:r>
-      <w:proofErr w:type="gramEnd"/>
-      <w:r>
-        <w:rPr>
-          <w:rFonts w:ascii="Palatino Linotype" w:hAnsi="Palatino Linotype"/>
-          <w:sz w:val="20"/>
-          <w:szCs w:val="20"/>
-        </w:rPr>
-        <w:t>_</w:t>
-      </w:r>
-      <w:r>
-        <w:rPr>
-          <w:rFonts w:ascii="Palatino Linotype" w:hAnsi="Palatino Linotype"/>
-          <w:sz w:val="20"/>
-          <w:szCs w:val="20"/>
-        </w:rPr>
-        <w:t>type</w:t>
-      </w:r>
-      <w:proofErr w:type="spellEnd"/>
-      <w:r>
-        <w:rPr>
-          <w:rFonts w:ascii="Palatino Linotype" w:hAnsi="Palatino Linotype"/>
-          <w:sz w:val="20"/>
-          <w:szCs w:val="20"/>
-        </w:rPr>
-        <w:t xml:space="preserve"> == ‘Judge’ %}</w:t>
+        <w:t>{% elif judicial_officer.officer_</w:t>
+      </w:r>
+      <w:r>
+        <w:rPr>
+          <w:rFonts w:ascii="Palatino Linotype" w:hAnsi="Palatino Linotype"/>
+          <w:sz w:val="20"/>
+          <w:szCs w:val="20"/>
+        </w:rPr>
+        <w:t>type == ‘Judge’ %}</w:t>
       </w:r>
     </w:p>
     <w:p>
@@ -944,43 +793,7 @@
           <w:sz w:val="20"/>
           <w:szCs w:val="20"/>
         </w:rPr>
-        <w:t xml:space="preserve"> on </w:t>
-      </w:r>
-      <w:proofErr w:type="gramStart"/>
-      <w:r>
-        <w:rPr>
-          <w:rFonts w:ascii="Palatino Linotype" w:hAnsi="Palatino Linotype"/>
-          <w:sz w:val="20"/>
-          <w:szCs w:val="20"/>
-        </w:rPr>
-        <w:t xml:space="preserve">{{ </w:t>
-      </w:r>
-      <w:proofErr w:type="spellStart"/>
-      <w:r>
-        <w:rPr>
-          <w:rFonts w:ascii="Palatino Linotype" w:hAnsi="Palatino Linotype"/>
-          <w:sz w:val="20"/>
-          <w:szCs w:val="20"/>
-        </w:rPr>
-        <w:t>plea</w:t>
-      </w:r>
-      <w:proofErr w:type="gramEnd"/>
-      <w:r>
-        <w:rPr>
-          <w:rFonts w:ascii="Palatino Linotype" w:hAnsi="Palatino Linotype"/>
-          <w:sz w:val="20"/>
-          <w:szCs w:val="20"/>
-        </w:rPr>
-        <w:t>_trial_date</w:t>
-      </w:r>
-      <w:proofErr w:type="spellEnd"/>
-      <w:r>
-        <w:rPr>
-          <w:rFonts w:ascii="Palatino Linotype" w:hAnsi="Palatino Linotype"/>
-          <w:sz w:val="20"/>
-          <w:szCs w:val="20"/>
-        </w:rPr>
-        <w:t xml:space="preserve"> }}</w:t>
+        <w:t xml:space="preserve"> on {{ plea_trial_date }}</w:t>
       </w:r>
       <w:r>
         <w:rPr>
@@ -1012,25 +825,7 @@
           <w:sz w:val="20"/>
           <w:szCs w:val="20"/>
         </w:rPr>
-        <w:t xml:space="preserve"> {{ </w:t>
-      </w:r>
-      <w:proofErr w:type="spellStart"/>
-      <w:r>
-        <w:rPr>
-          <w:rFonts w:ascii="Palatino Linotype" w:hAnsi="Palatino Linotype"/>
-          <w:sz w:val="20"/>
-          <w:szCs w:val="20"/>
-        </w:rPr>
-        <w:t>appearance_reason</w:t>
-      </w:r>
-      <w:proofErr w:type="spellEnd"/>
-      <w:r>
-        <w:rPr>
-          <w:rFonts w:ascii="Palatino Linotype" w:hAnsi="Palatino Linotype"/>
-          <w:sz w:val="20"/>
-          <w:szCs w:val="20"/>
-        </w:rPr>
-        <w:t xml:space="preserve"> }}</w:t>
+        <w:t xml:space="preserve"> {{ appearance_reason }}</w:t>
       </w:r>
       <w:r>
         <w:rPr>
@@ -1055,87 +850,7 @@
           <w:sz w:val="20"/>
           <w:szCs w:val="20"/>
         </w:rPr>
-        <w:t xml:space="preserve">{% if </w:t>
-      </w:r>
-      <w:proofErr w:type="spellStart"/>
-      <w:r>
-        <w:rPr>
-          <w:rFonts w:ascii="Palatino Linotype" w:hAnsi="Palatino Linotype"/>
-          <w:bCs/>
-          <w:sz w:val="20"/>
-          <w:szCs w:val="20"/>
-        </w:rPr>
-        <w:t>defense_counsel_waived</w:t>
-      </w:r>
-      <w:proofErr w:type="spellEnd"/>
-      <w:r>
-        <w:rPr>
-          <w:rFonts w:ascii="Palatino Linotype" w:hAnsi="Palatino Linotype"/>
-          <w:bCs/>
-          <w:sz w:val="20"/>
-          <w:szCs w:val="20"/>
-        </w:rPr>
-        <w:t xml:space="preserve"> is false </w:t>
-      </w:r>
-      <w:proofErr w:type="gramStart"/>
-      <w:r>
-        <w:rPr>
-          <w:rFonts w:ascii="Palatino Linotype" w:hAnsi="Palatino Linotype"/>
-          <w:bCs/>
-          <w:sz w:val="20"/>
-          <w:szCs w:val="20"/>
-        </w:rPr>
-        <w:t>%}Defendant</w:t>
-      </w:r>
-      <w:proofErr w:type="gramEnd"/>
-      <w:r>
-        <w:rPr>
-          <w:rFonts w:ascii="Palatino Linotype" w:hAnsi="Palatino Linotype"/>
-          <w:bCs/>
-          <w:sz w:val="20"/>
-          <w:szCs w:val="20"/>
-        </w:rPr>
-        <w:t xml:space="preserve"> was represented by {{ </w:t>
-      </w:r>
-      <w:proofErr w:type="spellStart"/>
-      <w:r>
-        <w:rPr>
-          <w:rFonts w:ascii="Palatino Linotype" w:hAnsi="Palatino Linotype"/>
-          <w:bCs/>
-          <w:sz w:val="20"/>
-          <w:szCs w:val="20"/>
-        </w:rPr>
-        <w:t>defense_counsel</w:t>
-      </w:r>
-      <w:proofErr w:type="spellEnd"/>
-      <w:r>
-        <w:rPr>
-          <w:rFonts w:ascii="Palatino Linotype" w:hAnsi="Palatino Linotype"/>
-          <w:bCs/>
-          <w:sz w:val="20"/>
-          <w:szCs w:val="20"/>
-        </w:rPr>
-        <w:t xml:space="preserve"> }}, {{ </w:t>
-      </w:r>
-      <w:proofErr w:type="spellStart"/>
-      <w:r>
-        <w:rPr>
-          <w:rFonts w:ascii="Palatino Linotype" w:hAnsi="Palatino Linotype"/>
-          <w:bCs/>
-          <w:sz w:val="20"/>
-          <w:szCs w:val="20"/>
-        </w:rPr>
-        <w:t>defense_counsel_type</w:t>
-      </w:r>
-      <w:proofErr w:type="spellEnd"/>
-      <w:r>
-        <w:rPr>
-          <w:rFonts w:ascii="Palatino Linotype" w:hAnsi="Palatino Linotype"/>
-          <w:bCs/>
-          <w:sz w:val="20"/>
-          <w:szCs w:val="20"/>
-        </w:rPr>
-        <w:t xml:space="preserve"> }}.</w:t>
+        <w:t>{% if defense_counsel_waived is false %}Defendant was represented by {{ defense_counsel }}, {{ defense_counsel_type }}.</w:t>
       </w:r>
       <w:r>
         <w:rPr>
@@ -1153,67 +868,7 @@
           <w:sz w:val="20"/>
           <w:szCs w:val="20"/>
         </w:rPr>
-        <w:t xml:space="preserve">{% </w:t>
-      </w:r>
-      <w:proofErr w:type="spellStart"/>
-      <w:r>
-        <w:rPr>
-          <w:rFonts w:ascii="Palatino Linotype" w:hAnsi="Palatino Linotype"/>
-          <w:bCs/>
-          <w:sz w:val="20"/>
-          <w:szCs w:val="20"/>
-        </w:rPr>
-        <w:t>elif</w:t>
-      </w:r>
-      <w:proofErr w:type="spellEnd"/>
-      <w:r>
-        <w:rPr>
-          <w:rFonts w:ascii="Palatino Linotype" w:hAnsi="Palatino Linotype"/>
-          <w:bCs/>
-          <w:sz w:val="20"/>
-          <w:szCs w:val="20"/>
-        </w:rPr>
-        <w:t xml:space="preserve"> </w:t>
-      </w:r>
-      <w:proofErr w:type="spellStart"/>
-      <w:r>
-        <w:rPr>
-          <w:rFonts w:ascii="Palatino Linotype" w:hAnsi="Palatino Linotype"/>
-          <w:bCs/>
-          <w:sz w:val="20"/>
-          <w:szCs w:val="20"/>
-        </w:rPr>
-        <w:t>defense_counsel_waived</w:t>
-      </w:r>
-      <w:proofErr w:type="spellEnd"/>
-      <w:r>
-        <w:rPr>
-          <w:rFonts w:ascii="Palatino Linotype" w:hAnsi="Palatino Linotype"/>
-          <w:bCs/>
-          <w:sz w:val="20"/>
-          <w:szCs w:val="20"/>
-        </w:rPr>
-        <w:t xml:space="preserve"> is true </w:t>
-      </w:r>
-      <w:proofErr w:type="gramStart"/>
-      <w:r>
-        <w:rPr>
-          <w:rFonts w:ascii="Palatino Linotype" w:hAnsi="Palatino Linotype"/>
-          <w:bCs/>
-          <w:sz w:val="20"/>
-          <w:szCs w:val="20"/>
-        </w:rPr>
-        <w:t>%}Defendant</w:t>
-      </w:r>
-      <w:proofErr w:type="gramEnd"/>
-      <w:r>
-        <w:rPr>
-          <w:rFonts w:ascii="Palatino Linotype" w:hAnsi="Palatino Linotype"/>
-          <w:bCs/>
-          <w:sz w:val="20"/>
-          <w:szCs w:val="20"/>
-        </w:rPr>
-        <w:t xml:space="preserve"> </w:t>
+        <w:t xml:space="preserve">{% elif defense_counsel_waived is true %}Defendant </w:t>
       </w:r>
       <w:r>
         <w:rPr>
@@ -1286,116 +941,16 @@
           <w:sz w:val="20"/>
           <w:szCs w:val="20"/>
         </w:rPr>
-        <w:t xml:space="preserve">{% if </w:t>
-      </w:r>
-      <w:proofErr w:type="spellStart"/>
-      <w:r>
-        <w:rPr>
-          <w:rFonts w:ascii="Palatino Linotype" w:hAnsi="Palatino Linotype"/>
-          <w:bCs/>
-          <w:sz w:val="20"/>
-          <w:szCs w:val="20"/>
-        </w:rPr>
-        <w:t>bond_</w:t>
-      </w:r>
-      <w:proofErr w:type="gramStart"/>
-      <w:r>
-        <w:rPr>
-          <w:rFonts w:ascii="Palatino Linotype" w:hAnsi="Palatino Linotype"/>
-          <w:bCs/>
-          <w:sz w:val="20"/>
-          <w:szCs w:val="20"/>
-        </w:rPr>
-        <w:t>conditions.bond</w:t>
-      </w:r>
-      <w:proofErr w:type="gramEnd"/>
-      <w:r>
-        <w:rPr>
-          <w:rFonts w:ascii="Palatino Linotype" w:hAnsi="Palatino Linotype"/>
-          <w:bCs/>
-          <w:sz w:val="20"/>
-          <w:szCs w:val="20"/>
-        </w:rPr>
-        <w:t>_modification_decision</w:t>
-      </w:r>
-      <w:proofErr w:type="spellEnd"/>
-      <w:r>
-        <w:rPr>
-          <w:rFonts w:ascii="Palatino Linotype" w:hAnsi="Palatino Linotype"/>
-          <w:bCs/>
-          <w:sz w:val="20"/>
-          <w:szCs w:val="20"/>
-        </w:rPr>
-        <w:t xml:space="preserve"> == ‘request to modify bond is denied’ %}The request to modify Defendant's bond in this case is DENIED. The </w:t>
-      </w:r>
-      <w:r>
-        <w:rPr>
-          <w:rFonts w:ascii="Palatino Linotype" w:hAnsi="Palatino Linotype"/>
-          <w:bCs/>
-          <w:sz w:val="20"/>
-          <w:szCs w:val="20"/>
-        </w:rPr>
-        <w:t xml:space="preserve">bond terms and conditions previously imposed in this case shall remain in effect. {% </w:t>
-      </w:r>
-      <w:proofErr w:type="spellStart"/>
-      <w:r>
-        <w:rPr>
-          <w:rFonts w:ascii="Palatino Linotype" w:hAnsi="Palatino Linotype"/>
-          <w:bCs/>
-          <w:sz w:val="20"/>
-          <w:szCs w:val="20"/>
-        </w:rPr>
-        <w:t>elif</w:t>
-      </w:r>
-      <w:proofErr w:type="spellEnd"/>
-      <w:r>
-        <w:rPr>
-          <w:rFonts w:ascii="Palatino Linotype" w:hAnsi="Palatino Linotype"/>
-          <w:bCs/>
-          <w:sz w:val="20"/>
-          <w:szCs w:val="20"/>
-        </w:rPr>
-        <w:t xml:space="preserve"> </w:t>
-      </w:r>
-      <w:proofErr w:type="spellStart"/>
-      <w:r>
-        <w:rPr>
-          <w:rFonts w:ascii="Palatino Linotype" w:hAnsi="Palatino Linotype"/>
-          <w:bCs/>
-          <w:sz w:val="20"/>
-          <w:szCs w:val="20"/>
-        </w:rPr>
-        <w:t>bond_</w:t>
-      </w:r>
-      <w:proofErr w:type="gramStart"/>
-      <w:r>
-        <w:rPr>
-          <w:rFonts w:ascii="Palatino Linotype" w:hAnsi="Palatino Linotype"/>
-          <w:bCs/>
-          <w:sz w:val="20"/>
-          <w:szCs w:val="20"/>
-        </w:rPr>
-        <w:t>conditions.bond</w:t>
-      </w:r>
-      <w:proofErr w:type="gramEnd"/>
-      <w:r>
-        <w:rPr>
-          <w:rFonts w:ascii="Palatino Linotype" w:hAnsi="Palatino Linotype"/>
-          <w:bCs/>
-          <w:sz w:val="20"/>
-          <w:szCs w:val="20"/>
-        </w:rPr>
-        <w:t>_modification_decision</w:t>
-      </w:r>
-      <w:proofErr w:type="spellEnd"/>
-      <w:r>
-        <w:rPr>
-          <w:rFonts w:ascii="Palatino Linotype" w:hAnsi="Palatino Linotype"/>
-          <w:bCs/>
-          <w:sz w:val="20"/>
-          <w:szCs w:val="20"/>
-        </w:rPr>
-        <w:t xml:space="preserve"> == ‘request to </w:t>
+        <w:t xml:space="preserve">{% if bond_conditions.bond_modification_decision == ‘request to modify bond is denied’ %}The request to modify Defendant's bond in this case is DENIED. The </w:t>
+      </w:r>
+      <w:r>
+        <w:rPr>
+          <w:rFonts w:ascii="Palatino Linotype" w:hAnsi="Palatino Linotype"/>
+          <w:bCs/>
+          <w:sz w:val="20"/>
+          <w:szCs w:val="20"/>
+        </w:rPr>
+        <w:t xml:space="preserve">bond terms and conditions previously imposed in this case shall remain in effect. {% elif bond_conditions.bond_modification_decision == ‘request to </w:t>
       </w:r>
       <w:r>
         <w:rPr>
@@ -1413,67 +968,7 @@
           <w:sz w:val="20"/>
           <w:szCs w:val="20"/>
         </w:rPr>
-        <w:t xml:space="preserve">{% </w:t>
-      </w:r>
-      <w:proofErr w:type="spellStart"/>
-      <w:r>
-        <w:rPr>
-          <w:rFonts w:ascii="Palatino Linotype" w:hAnsi="Palatino Linotype"/>
-          <w:bCs/>
-          <w:sz w:val="20"/>
-          <w:szCs w:val="20"/>
-        </w:rPr>
-        <w:t>elif</w:t>
-      </w:r>
-      <w:proofErr w:type="spellEnd"/>
-      <w:r>
-        <w:rPr>
-          <w:rFonts w:ascii="Palatino Linotype" w:hAnsi="Palatino Linotype"/>
-          <w:bCs/>
-          <w:sz w:val="20"/>
-          <w:szCs w:val="20"/>
-        </w:rPr>
-        <w:t xml:space="preserve"> </w:t>
-      </w:r>
-      <w:proofErr w:type="spellStart"/>
-      <w:r>
-        <w:rPr>
-          <w:rFonts w:ascii="Palatino Linotype" w:hAnsi="Palatino Linotype"/>
-          <w:bCs/>
-          <w:sz w:val="20"/>
-          <w:szCs w:val="20"/>
-        </w:rPr>
-        <w:t>bond_</w:t>
-      </w:r>
-      <w:proofErr w:type="gramStart"/>
-      <w:r>
-        <w:rPr>
-          <w:rFonts w:ascii="Palatino Linotype" w:hAnsi="Palatino Linotype"/>
-          <w:bCs/>
-          <w:sz w:val="20"/>
-          <w:szCs w:val="20"/>
-        </w:rPr>
-        <w:t>conditions.bond</w:t>
-      </w:r>
-      <w:proofErr w:type="gramEnd"/>
-      <w:r>
-        <w:rPr>
-          <w:rFonts w:ascii="Palatino Linotype" w:hAnsi="Palatino Linotype"/>
-          <w:bCs/>
-          <w:sz w:val="20"/>
-          <w:szCs w:val="20"/>
-        </w:rPr>
-        <w:t>_modification_decision</w:t>
-      </w:r>
-      <w:proofErr w:type="spellEnd"/>
-      <w:r>
-        <w:rPr>
-          <w:rFonts w:ascii="Palatino Linotype" w:hAnsi="Palatino Linotype"/>
-          <w:bCs/>
-          <w:sz w:val="20"/>
-          <w:szCs w:val="20"/>
-        </w:rPr>
-        <w:t xml:space="preserve"> == ‘request to modify bond is granted’ %</w:t>
+        <w:t>{% elif bond_conditions.bond_modification_decision == ‘request to modify bond is granted’ %</w:t>
       </w:r>
       <w:r>
         <w:rPr>
@@ -1500,96 +995,16 @@
           <w:sz w:val="20"/>
           <w:szCs w:val="20"/>
         </w:rPr>
-        <w:t xml:space="preserve">{% </w:t>
-      </w:r>
-      <w:proofErr w:type="spellStart"/>
-      <w:r>
-        <w:rPr>
-          <w:rFonts w:ascii="Palatino Linotype" w:hAnsi="Palatino Linotype"/>
-          <w:bCs/>
-          <w:sz w:val="20"/>
-          <w:szCs w:val="20"/>
-        </w:rPr>
-        <w:t>elif</w:t>
-      </w:r>
-      <w:proofErr w:type="spellEnd"/>
-      <w:r>
-        <w:rPr>
-          <w:rFonts w:ascii="Palatino Linotype" w:hAnsi="Palatino Linotype"/>
-          <w:bCs/>
-          <w:sz w:val="20"/>
-          <w:szCs w:val="20"/>
-        </w:rPr>
-        <w:t xml:space="preserve"> </w:t>
-      </w:r>
-      <w:proofErr w:type="spellStart"/>
-      <w:r>
-        <w:rPr>
-          <w:rFonts w:ascii="Palatino Linotype" w:hAnsi="Palatino Linotype"/>
-          <w:bCs/>
-          <w:sz w:val="20"/>
-          <w:szCs w:val="20"/>
-        </w:rPr>
-        <w:t>bond_</w:t>
-      </w:r>
-      <w:proofErr w:type="gramStart"/>
-      <w:r>
-        <w:rPr>
-          <w:rFonts w:ascii="Palatino Linotype" w:hAnsi="Palatino Linotype"/>
-          <w:bCs/>
-          <w:sz w:val="20"/>
-          <w:szCs w:val="20"/>
-        </w:rPr>
-        <w:t>conditions.bond</w:t>
-      </w:r>
-      <w:proofErr w:type="gramEnd"/>
-      <w:r>
-        <w:rPr>
-          <w:rFonts w:ascii="Palatino Linotype" w:hAnsi="Palatino Linotype"/>
-          <w:bCs/>
-          <w:sz w:val="20"/>
-          <w:szCs w:val="20"/>
-        </w:rPr>
-        <w:t>_modification_decision</w:t>
-      </w:r>
-      <w:proofErr w:type="spellEnd"/>
-      <w:r>
-        <w:rPr>
-          <w:rFonts w:ascii="Palatino Linotype" w:hAnsi="Palatino Linotype"/>
-          <w:bCs/>
-          <w:sz w:val="20"/>
-          <w:szCs w:val="20"/>
-        </w:rPr>
-        <w:t xml:space="preserve"> == ‘request to revoke bond is granted’ %}The Court finds that </w:t>
-      </w:r>
-      <w:r>
-        <w:rPr>
-          <w:rFonts w:ascii="Palatino Linotype" w:hAnsi="Palatino Linotype"/>
-          <w:bCs/>
-          <w:sz w:val="20"/>
-          <w:szCs w:val="20"/>
-        </w:rPr>
-        <w:t xml:space="preserve">the Defendant has violated the terms and conditions of the bond previously imposed in this case. Therefore, </w:t>
-      </w:r>
-      <w:proofErr w:type="gramStart"/>
-      <w:r>
-        <w:rPr>
-          <w:rFonts w:ascii="Palatino Linotype" w:hAnsi="Palatino Linotype"/>
-          <w:bCs/>
-          <w:sz w:val="20"/>
-          <w:szCs w:val="20"/>
-        </w:rPr>
-        <w:t>in order to</w:t>
-      </w:r>
-      <w:proofErr w:type="gramEnd"/>
-      <w:r>
-        <w:rPr>
-          <w:rFonts w:ascii="Palatino Linotype" w:hAnsi="Palatino Linotype"/>
-          <w:bCs/>
-          <w:sz w:val="20"/>
-          <w:szCs w:val="20"/>
-        </w:rPr>
-        <w:t xml:space="preserve"> assure the Defendant’s appearance in Court and the protection and safety of the community, the </w:t>
+        <w:t xml:space="preserve">{% elif bond_conditions.bond_modification_decision == ‘request to revoke bond is granted’ %}The Court finds that </w:t>
+      </w:r>
+      <w:r>
+        <w:rPr>
+          <w:rFonts w:ascii="Palatino Linotype" w:hAnsi="Palatino Linotype"/>
+          <w:bCs/>
+          <w:sz w:val="20"/>
+          <w:szCs w:val="20"/>
+        </w:rPr>
+        <w:t xml:space="preserve">the Defendant has violated the terms and conditions of the bond previously imposed in this case. Therefore, in order to assure the Defendant’s appearance in Court and the protection and safety of the community, the </w:t>
       </w:r>
       <w:r>
         <w:rPr>
@@ -1670,47 +1085,7 @@
           <w:sz w:val="20"/>
           <w:szCs w:val="20"/>
         </w:rPr>
-        <w:t xml:space="preserve">{% if </w:t>
-      </w:r>
-      <w:proofErr w:type="spellStart"/>
-      <w:r>
-        <w:rPr>
-          <w:rFonts w:ascii="Palatino Linotype" w:hAnsi="Palatino Linotype"/>
-          <w:bCs/>
-          <w:sz w:val="20"/>
-          <w:szCs w:val="20"/>
-        </w:rPr>
-        <w:t>bond_</w:t>
-      </w:r>
-      <w:proofErr w:type="gramStart"/>
-      <w:r>
-        <w:rPr>
-          <w:rFonts w:ascii="Palatino Linotype" w:hAnsi="Palatino Linotype"/>
-          <w:bCs/>
-          <w:sz w:val="20"/>
-          <w:szCs w:val="20"/>
-        </w:rPr>
-        <w:t>conditions.bond</w:t>
-      </w:r>
-      <w:proofErr w:type="gramEnd"/>
-      <w:r>
-        <w:rPr>
-          <w:rFonts w:ascii="Palatino Linotype" w:hAnsi="Palatino Linotype"/>
-          <w:bCs/>
-          <w:sz w:val="20"/>
-          <w:szCs w:val="20"/>
-        </w:rPr>
-        <w:t>_modification_decision</w:t>
-      </w:r>
-      <w:proofErr w:type="spellEnd"/>
-      <w:r>
-        <w:rPr>
-          <w:rFonts w:ascii="Palatino Linotype" w:hAnsi="Palatino Linotype"/>
-          <w:bCs/>
-          <w:sz w:val="20"/>
-          <w:szCs w:val="20"/>
-        </w:rPr>
-        <w:t xml:space="preserve"> == ‘request to modify bond is granted’ %}</w:t>
+        <w:t>{% if bond_conditions.bond_modification_decision == ‘request to modify bond is granted’ %}</w:t>
       </w:r>
       <w:r>
         <w:rPr>
@@ -1763,70 +1138,27 @@
           <w:sz w:val="20"/>
           <w:szCs w:val="20"/>
         </w:rPr>
-        <w:t xml:space="preserve"> the community.  In determining the type and amount of bail, the Court considered each of the enumerated factors in Crim. R. 46(C</w:t>
-      </w:r>
-      <w:proofErr w:type="gramStart"/>
-      <w:r>
-        <w:rPr>
-          <w:rFonts w:ascii="Palatino Linotype" w:hAnsi="Palatino Linotype"/>
-          <w:bCs/>
-          <w:sz w:val="20"/>
-          <w:szCs w:val="20"/>
-        </w:rPr>
-        <w:t>)</w:t>
-      </w:r>
-      <w:r>
-        <w:rPr>
-          <w:rFonts w:ascii="Palatino Linotype" w:hAnsi="Palatino Linotype"/>
-          <w:bCs/>
-          <w:color w:val="FF0000"/>
-          <w:sz w:val="20"/>
-          <w:szCs w:val="20"/>
-        </w:rPr>
-        <w:t>{</w:t>
-      </w:r>
-      <w:proofErr w:type="gramEnd"/>
-      <w:r>
-        <w:rPr>
-          <w:rFonts w:ascii="Palatino Linotype" w:hAnsi="Palatino Linotype"/>
-          <w:bCs/>
-          <w:color w:val="FF0000"/>
-          <w:sz w:val="20"/>
-          <w:szCs w:val="20"/>
-        </w:rPr>
-        <w:t xml:space="preserve">% if </w:t>
-      </w:r>
-      <w:proofErr w:type="spellStart"/>
-      <w:r>
-        <w:rPr>
-          <w:rFonts w:ascii="Palatino Linotype" w:hAnsi="Palatino Linotype"/>
-          <w:bCs/>
-          <w:color w:val="FF0000"/>
-          <w:sz w:val="20"/>
-          <w:szCs w:val="20"/>
-        </w:rPr>
-        <w:t>domestic_violence_</w:t>
-      </w:r>
-      <w:r>
-        <w:rPr>
-          <w:rFonts w:ascii="Palatino Linotype" w:hAnsi="Palatino Linotype"/>
-          <w:bCs/>
-          <w:color w:val="FF0000"/>
-          <w:sz w:val="20"/>
-          <w:szCs w:val="20"/>
-        </w:rPr>
-        <w:t>conditions.ordered</w:t>
-      </w:r>
-      <w:proofErr w:type="spellEnd"/>
-      <w:r>
-        <w:rPr>
-          <w:rFonts w:ascii="Palatino Linotype" w:hAnsi="Palatino Linotype"/>
-          <w:bCs/>
-          <w:color w:val="FF0000"/>
-          <w:sz w:val="20"/>
-          <w:szCs w:val="20"/>
-        </w:rPr>
-        <w:t xml:space="preserve"> is true %}</w:t>
+        <w:t xml:space="preserve"> the community.  In determining the type and amount of bail, the Court considered each of the enumerated factors in Crim. R. 46(C)</w:t>
+      </w:r>
+      <w:r>
+        <w:rPr>
+          <w:rFonts w:ascii="Palatino Linotype" w:hAnsi="Palatino Linotype"/>
+          <w:bCs/>
+          <w:color w:val="FF0000"/>
+          <w:sz w:val="20"/>
+          <w:szCs w:val="20"/>
+        </w:rPr>
+        <w:t>{% if domestic_violence_</w:t>
+      </w:r>
+      <w:r>
+        <w:rPr>
+          <w:rFonts w:ascii="Palatino Linotype" w:hAnsi="Palatino Linotype"/>
+          <w:bCs/>
+          <w:color w:val="FF0000"/>
+          <w:sz w:val="20"/>
+          <w:szCs w:val="20"/>
+        </w:rPr>
+        <w:t>conditions.ordered is true %}</w:t>
       </w:r>
       <w:r>
         <w:rPr>
@@ -1918,59 +1250,25 @@
         </w:rPr>
         <w:t>(</w:t>
       </w:r>
-      <w:proofErr w:type="spellStart"/>
-      <w:r>
-        <w:rPr>
-          <w:rFonts w:ascii="Palatino Linotype" w:hAnsi="Palatino Linotype"/>
-          <w:bCs/>
-          <w:color w:val="FF0000"/>
-          <w:sz w:val="20"/>
-          <w:szCs w:val="20"/>
-        </w:rPr>
-        <w:t>bond_</w:t>
-      </w:r>
-      <w:proofErr w:type="gramStart"/>
-      <w:r>
-        <w:rPr>
-          <w:rFonts w:ascii="Palatino Linotype" w:hAnsi="Palatino Linotype"/>
-          <w:bCs/>
-          <w:color w:val="FF0000"/>
-          <w:sz w:val="20"/>
-          <w:szCs w:val="20"/>
-        </w:rPr>
-        <w:t>conditions</w:t>
-      </w:r>
-      <w:r>
-        <w:rPr>
-          <w:rFonts w:ascii="Palatino Linotype" w:hAnsi="Palatino Linotype"/>
-          <w:bCs/>
-          <w:color w:val="FF0000"/>
-          <w:sz w:val="20"/>
-          <w:szCs w:val="20"/>
-        </w:rPr>
-        <w:t>.bond</w:t>
-      </w:r>
-      <w:proofErr w:type="gramEnd"/>
-      <w:r>
-        <w:rPr>
-          <w:rFonts w:ascii="Palatino Linotype" w:hAnsi="Palatino Linotype"/>
-          <w:bCs/>
-          <w:color w:val="FF0000"/>
-          <w:sz w:val="20"/>
-          <w:szCs w:val="20"/>
-        </w:rPr>
-        <w:t>_type</w:t>
-      </w:r>
-      <w:proofErr w:type="spellEnd"/>
-      <w:r>
-        <w:rPr>
-          <w:rFonts w:ascii="Palatino Linotype" w:hAnsi="Palatino Linotype"/>
-          <w:bCs/>
-          <w:color w:val="FF0000"/>
-          <w:sz w:val="20"/>
-          <w:szCs w:val="20"/>
-        </w:rPr>
-        <w:t xml:space="preserve"> == ‘10% Deposit, Cash or Surety</w:t>
+      <w:r>
+        <w:rPr>
+          <w:rFonts w:ascii="Palatino Linotype" w:hAnsi="Palatino Linotype"/>
+          <w:bCs/>
+          <w:color w:val="FF0000"/>
+          <w:sz w:val="20"/>
+          <w:szCs w:val="20"/>
+        </w:rPr>
+        <w:t>bond_conditions</w:t>
+      </w:r>
+      <w:r>
+        <w:rPr>
+          <w:rFonts w:ascii="Palatino Linotype" w:hAnsi="Palatino Linotype"/>
+          <w:bCs/>
+          <w:color w:val="FF0000"/>
+          <w:sz w:val="20"/>
+          <w:szCs w:val="20"/>
+        </w:rPr>
+        <w:t>.bond_type == ‘10% Deposit, Cash or Surety</w:t>
       </w:r>
       <w:r>
         <w:rPr>
@@ -2022,7 +1320,6 @@
         </w:rPr>
         <w:t>or (</w:t>
       </w:r>
-      <w:proofErr w:type="spellStart"/>
       <w:r>
         <w:rPr>
           <w:rFonts w:ascii="Palatino Linotype" w:hAnsi="Palatino Linotype"/>
@@ -2041,18 +1338,7 @@
           <w:sz w:val="20"/>
           <w:szCs w:val="20"/>
         </w:rPr>
-        <w:t>.bond_type</w:t>
-      </w:r>
-      <w:proofErr w:type="spellEnd"/>
-      <w:r>
-        <w:rPr>
-          <w:rFonts w:ascii="Palatino Linotype" w:hAnsi="Palatino Linotype"/>
-          <w:bCs/>
-          <w:color w:val="FF0000"/>
-          <w:sz w:val="20"/>
-          <w:szCs w:val="20"/>
-        </w:rPr>
-        <w:t xml:space="preserve"> == ‘</w:t>
+        <w:t>.bond_type == ‘</w:t>
       </w:r>
       <w:r>
         <w:rPr>
@@ -2152,9 +1438,8 @@
           <w:szCs w:val="20"/>
           <w:u w:val="single"/>
         </w:rPr>
-        <w:t xml:space="preserve">Defendant shall post a </w:t>
-      </w:r>
-      <w:proofErr w:type="gramStart"/>
+        <w:t xml:space="preserve">Defendant shall post a {{ </w:t>
+      </w:r>
       <w:r>
         <w:rPr>
           <w:rFonts w:ascii="Palatino Linotype" w:hAnsi="Palatino Linotype"/>
@@ -2163,9 +1448,8 @@
           <w:szCs w:val="20"/>
           <w:u w:val="single"/>
         </w:rPr>
-        <w:t xml:space="preserve">{{ </w:t>
-      </w:r>
-      <w:proofErr w:type="spellStart"/>
+        <w:t>bond_conditions</w:t>
+      </w:r>
       <w:r>
         <w:rPr>
           <w:rFonts w:ascii="Palatino Linotype" w:hAnsi="Palatino Linotype"/>
@@ -2174,9 +1458,8 @@
           <w:szCs w:val="20"/>
           <w:u w:val="single"/>
         </w:rPr>
-        <w:t>bond</w:t>
-      </w:r>
-      <w:proofErr w:type="gramEnd"/>
+        <w:t>.bond_amount }}</w:t>
+      </w:r>
       <w:r>
         <w:rPr>
           <w:rFonts w:ascii="Palatino Linotype" w:hAnsi="Palatino Linotype"/>
@@ -2185,7 +1468,7 @@
           <w:szCs w:val="20"/>
           <w:u w:val="single"/>
         </w:rPr>
-        <w:t>_conditions</w:t>
+        <w:t xml:space="preserve"> bond secured by</w:t>
       </w:r>
       <w:r>
         <w:rPr>
@@ -2195,84 +1478,29 @@
           <w:szCs w:val="20"/>
           <w:u w:val="single"/>
         </w:rPr>
-        <w:t>.bond_amount</w:t>
-      </w:r>
-      <w:proofErr w:type="spellEnd"/>
-      <w:r>
-        <w:rPr>
-          <w:rFonts w:ascii="Palatino Linotype" w:hAnsi="Palatino Linotype"/>
-          <w:bCs/>
+        <w:t xml:space="preserve"> </w:t>
+      </w:r>
+      <w:r>
+        <w:rPr>
+          <w:rFonts w:ascii="Palatino Linotype" w:hAnsi="Palatino Linotype"/>
+          <w:bCs/>
+          <w:color w:val="FF0000"/>
           <w:sz w:val="20"/>
           <w:szCs w:val="20"/>
           <w:u w:val="single"/>
         </w:rPr>
-        <w:t xml:space="preserve"> }}</w:t>
-      </w:r>
-      <w:r>
-        <w:rPr>
-          <w:rFonts w:ascii="Palatino Linotype" w:hAnsi="Palatino Linotype"/>
-          <w:bCs/>
+        <w:t>{% if bond_conditions</w:t>
+      </w:r>
+      <w:r>
+        <w:rPr>
+          <w:rFonts w:ascii="Palatino Linotype" w:hAnsi="Palatino Linotype"/>
+          <w:bCs/>
+          <w:color w:val="FF0000"/>
           <w:sz w:val="20"/>
           <w:szCs w:val="20"/>
           <w:u w:val="single"/>
         </w:rPr>
-        <w:t xml:space="preserve"> bond secured by</w:t>
-      </w:r>
-      <w:r>
-        <w:rPr>
-          <w:rFonts w:ascii="Palatino Linotype" w:hAnsi="Palatino Linotype"/>
-          <w:bCs/>
-          <w:sz w:val="20"/>
-          <w:szCs w:val="20"/>
-          <w:u w:val="single"/>
-        </w:rPr>
-        <w:t xml:space="preserve"> </w:t>
-      </w:r>
-      <w:r>
-        <w:rPr>
-          <w:rFonts w:ascii="Palatino Linotype" w:hAnsi="Palatino Linotype"/>
-          <w:bCs/>
-          <w:color w:val="FF0000"/>
-          <w:sz w:val="20"/>
-          <w:szCs w:val="20"/>
-          <w:u w:val="single"/>
-        </w:rPr>
-        <w:t xml:space="preserve">{% if </w:t>
-      </w:r>
-      <w:proofErr w:type="spellStart"/>
-      <w:r>
-        <w:rPr>
-          <w:rFonts w:ascii="Palatino Linotype" w:hAnsi="Palatino Linotype"/>
-          <w:bCs/>
-          <w:color w:val="FF0000"/>
-          <w:sz w:val="20"/>
-          <w:szCs w:val="20"/>
-          <w:u w:val="single"/>
-        </w:rPr>
-        <w:t>bond_conditions</w:t>
-      </w:r>
-      <w:r>
-        <w:rPr>
-          <w:rFonts w:ascii="Palatino Linotype" w:hAnsi="Palatino Linotype"/>
-          <w:bCs/>
-          <w:color w:val="FF0000"/>
-          <w:sz w:val="20"/>
-          <w:szCs w:val="20"/>
-          <w:u w:val="single"/>
-        </w:rPr>
-        <w:t>.bond_type</w:t>
-      </w:r>
-      <w:proofErr w:type="spellEnd"/>
-      <w:r>
-        <w:rPr>
-          <w:rFonts w:ascii="Palatino Linotype" w:hAnsi="Palatino Linotype"/>
-          <w:bCs/>
-          <w:color w:val="FF0000"/>
-          <w:sz w:val="20"/>
-          <w:szCs w:val="20"/>
-          <w:u w:val="single"/>
-        </w:rPr>
-        <w:t xml:space="preserve"> == ‘10% Deposit, Cash or Surety</w:t>
+        <w:t>.bond_type == ‘10% Deposit, Cash or Surety</w:t>
       </w:r>
       <w:r>
         <w:rPr>
@@ -2409,59 +1637,25 @@
         </w:rPr>
         <w:t xml:space="preserve">{% if </w:t>
       </w:r>
-      <w:proofErr w:type="spellStart"/>
-      <w:r>
-        <w:rPr>
-          <w:rFonts w:ascii="Palatino Linotype" w:hAnsi="Palatino Linotype"/>
-          <w:bCs/>
-          <w:color w:val="FF0000"/>
-          <w:sz w:val="20"/>
-          <w:szCs w:val="20"/>
-        </w:rPr>
-        <w:t>bond_</w:t>
-      </w:r>
-      <w:proofErr w:type="gramStart"/>
-      <w:r>
-        <w:rPr>
-          <w:rFonts w:ascii="Palatino Linotype" w:hAnsi="Palatino Linotype"/>
-          <w:bCs/>
-          <w:color w:val="FF0000"/>
-          <w:sz w:val="20"/>
-          <w:szCs w:val="20"/>
-        </w:rPr>
-        <w:t>conditions</w:t>
-      </w:r>
-      <w:r>
-        <w:rPr>
-          <w:rFonts w:ascii="Palatino Linotype" w:hAnsi="Palatino Linotype"/>
-          <w:bCs/>
-          <w:color w:val="FF0000"/>
-          <w:sz w:val="20"/>
-          <w:szCs w:val="20"/>
-        </w:rPr>
-        <w:t>.bond</w:t>
-      </w:r>
-      <w:proofErr w:type="gramEnd"/>
-      <w:r>
-        <w:rPr>
-          <w:rFonts w:ascii="Palatino Linotype" w:hAnsi="Palatino Linotype"/>
-          <w:bCs/>
-          <w:color w:val="FF0000"/>
-          <w:sz w:val="20"/>
-          <w:szCs w:val="20"/>
-        </w:rPr>
-        <w:t>_type</w:t>
-      </w:r>
-      <w:proofErr w:type="spellEnd"/>
-      <w:r>
-        <w:rPr>
-          <w:rFonts w:ascii="Palatino Linotype" w:hAnsi="Palatino Linotype"/>
-          <w:bCs/>
-          <w:color w:val="FF0000"/>
-          <w:sz w:val="20"/>
-          <w:szCs w:val="20"/>
-        </w:rPr>
-        <w:t xml:space="preserve"> == ‘Recognizance (OR) Bond’ %}</w:t>
+      <w:r>
+        <w:rPr>
+          <w:rFonts w:ascii="Palatino Linotype" w:hAnsi="Palatino Linotype"/>
+          <w:bCs/>
+          <w:color w:val="FF0000"/>
+          <w:sz w:val="20"/>
+          <w:szCs w:val="20"/>
+        </w:rPr>
+        <w:t>bond_conditions</w:t>
+      </w:r>
+      <w:r>
+        <w:rPr>
+          <w:rFonts w:ascii="Palatino Linotype" w:hAnsi="Palatino Linotype"/>
+          <w:bCs/>
+          <w:color w:val="FF0000"/>
+          <w:sz w:val="20"/>
+          <w:szCs w:val="20"/>
+        </w:rPr>
+        <w:t>.bond_type == ‘Recognizance (OR) Bond’ %}</w:t>
       </w:r>
     </w:p>
     <w:p>
@@ -2491,18 +1685,7 @@
           <w:szCs w:val="20"/>
           <w:u w:val="single"/>
         </w:rPr>
-        <w:t xml:space="preserve">The defendant shall execute a personal recognizance </w:t>
-      </w:r>
-      <w:proofErr w:type="gramStart"/>
-      <w:r>
-        <w:rPr>
-          <w:rFonts w:ascii="Palatino Linotype" w:hAnsi="Palatino Linotype"/>
-          <w:bCs/>
-          <w:sz w:val="20"/>
-          <w:szCs w:val="20"/>
-          <w:u w:val="single"/>
-        </w:rPr>
-        <w:t>bond</w:t>
+        <w:t>The defendant shall execute a personal recognizance bond</w:t>
       </w:r>
       <w:r>
         <w:rPr>
@@ -2521,18 +1704,7 @@
           <w:sz w:val="20"/>
           <w:szCs w:val="20"/>
         </w:rPr>
-        <w:t>{</w:t>
-      </w:r>
-      <w:proofErr w:type="gramEnd"/>
-      <w:r>
-        <w:rPr>
-          <w:rFonts w:ascii="Palatino Linotype" w:hAnsi="Palatino Linotype"/>
-          <w:bCs/>
-          <w:color w:val="FF0000"/>
-          <w:sz w:val="20"/>
-          <w:szCs w:val="20"/>
-        </w:rPr>
-        <w:t>% endif %}</w:t>
+        <w:t>{% endif %}</w:t>
       </w:r>
     </w:p>
     <w:p>
@@ -2649,60 +1821,17 @@
           <w:sz w:val="20"/>
           <w:szCs w:val="20"/>
         </w:rPr>
-        <w:t xml:space="preserve">Defendant shall provide written notice to the Clerk of Court at least 10 days prior to any change of </w:t>
-      </w:r>
-      <w:proofErr w:type="gramStart"/>
-      <w:r>
-        <w:rPr>
-          <w:rFonts w:ascii="Palatino Linotype" w:hAnsi="Palatino Linotype"/>
-          <w:bCs/>
-          <w:sz w:val="20"/>
-          <w:szCs w:val="20"/>
-        </w:rPr>
-        <w:t>address.</w:t>
-      </w:r>
-      <w:r>
-        <w:rPr>
-          <w:rFonts w:ascii="Palatino Linotype" w:hAnsi="Palatino Linotype"/>
-          <w:bCs/>
-          <w:color w:val="FF0000"/>
-          <w:sz w:val="20"/>
-          <w:szCs w:val="20"/>
-        </w:rPr>
-        <w:t>{</w:t>
-      </w:r>
-      <w:proofErr w:type="gramEnd"/>
-      <w:r>
-        <w:rPr>
-          <w:rFonts w:ascii="Palatino Linotype" w:hAnsi="Palatino Linotype"/>
-          <w:bCs/>
-          <w:color w:val="FF0000"/>
-          <w:sz w:val="20"/>
-          <w:szCs w:val="20"/>
-        </w:rPr>
-        <w:t xml:space="preserve">% if </w:t>
-      </w:r>
-      <w:proofErr w:type="spellStart"/>
-      <w:r>
-        <w:rPr>
-          <w:rFonts w:ascii="Palatino Linotype" w:hAnsi="Palatino Linotype"/>
-          <w:bCs/>
-          <w:color w:val="FF0000"/>
-          <w:sz w:val="20"/>
-          <w:szCs w:val="20"/>
-        </w:rPr>
-        <w:t>bond_conditions.comply_protection_order</w:t>
-      </w:r>
-      <w:proofErr w:type="spellEnd"/>
-      <w:r>
-        <w:rPr>
-          <w:rFonts w:ascii="Palatino Linotype" w:hAnsi="Palatino Linotype"/>
-          <w:bCs/>
-          <w:color w:val="FF0000"/>
-          <w:sz w:val="20"/>
-          <w:szCs w:val="20"/>
-        </w:rPr>
-        <w:t xml:space="preserve"> is true %}</w:t>
+        <w:t>Defendant shall provide written notice to the Clerk of Court at least 10 days prior to any change of address.</w:t>
+      </w:r>
+      <w:r>
+        <w:rPr>
+          <w:rFonts w:ascii="Palatino Linotype" w:hAnsi="Palatino Linotype"/>
+          <w:bCs/>
+          <w:color w:val="FF0000"/>
+          <w:sz w:val="20"/>
+          <w:szCs w:val="20"/>
+        </w:rPr>
+        <w:t>{% if bond_conditions.comply_protection_order is true %}</w:t>
       </w:r>
     </w:p>
     <w:p>
@@ -2749,70 +1878,27 @@
           <w:sz w:val="20"/>
           <w:szCs w:val="20"/>
         </w:rPr>
-        <w:t xml:space="preserve"> in this </w:t>
-      </w:r>
-      <w:proofErr w:type="gramStart"/>
-      <w:r>
-        <w:rPr>
-          <w:rFonts w:ascii="Palatino Linotype" w:hAnsi="Palatino Linotype"/>
-          <w:bCs/>
-          <w:sz w:val="20"/>
-          <w:szCs w:val="20"/>
-        </w:rPr>
-        <w:t>case.</w:t>
-      </w:r>
-      <w:r>
-        <w:rPr>
-          <w:rFonts w:ascii="Palatino Linotype" w:hAnsi="Palatino Linotype"/>
-          <w:bCs/>
-          <w:color w:val="FF0000"/>
-          <w:sz w:val="20"/>
-          <w:szCs w:val="20"/>
-        </w:rPr>
-        <w:t>{</w:t>
-      </w:r>
-      <w:proofErr w:type="gramEnd"/>
-      <w:r>
-        <w:rPr>
-          <w:rFonts w:ascii="Palatino Linotype" w:hAnsi="Palatino Linotype"/>
-          <w:bCs/>
-          <w:color w:val="FF0000"/>
-          <w:sz w:val="20"/>
-          <w:szCs w:val="20"/>
-        </w:rPr>
-        <w:t>% endif %}</w:t>
-      </w:r>
-      <w:r>
-        <w:rPr>
-          <w:rFonts w:ascii="Palatino Linotype" w:hAnsi="Palatino Linotype"/>
-          <w:bCs/>
-          <w:color w:val="FF0000"/>
-          <w:sz w:val="20"/>
-          <w:szCs w:val="20"/>
-        </w:rPr>
-        <w:t xml:space="preserve">{% if </w:t>
-      </w:r>
-      <w:proofErr w:type="spellStart"/>
-      <w:r>
-        <w:rPr>
-          <w:rFonts w:ascii="Palatino Linotype" w:hAnsi="Palatino Linotype"/>
-          <w:bCs/>
-          <w:color w:val="FF0000"/>
-          <w:sz w:val="20"/>
-          <w:szCs w:val="20"/>
-        </w:rPr>
-        <w:t>no_contact.ordered</w:t>
-      </w:r>
-      <w:proofErr w:type="spellEnd"/>
-      <w:r>
-        <w:rPr>
-          <w:rFonts w:ascii="Palatino Linotype" w:hAnsi="Palatino Linotype"/>
-          <w:bCs/>
-          <w:color w:val="FF0000"/>
-          <w:sz w:val="20"/>
-          <w:szCs w:val="20"/>
-        </w:rPr>
-        <w:t xml:space="preserve"> is true %}</w:t>
+        <w:t xml:space="preserve"> in this case.</w:t>
+      </w:r>
+      <w:r>
+        <w:rPr>
+          <w:rFonts w:ascii="Palatino Linotype" w:hAnsi="Palatino Linotype"/>
+          <w:bCs/>
+          <w:color w:val="FF0000"/>
+          <w:sz w:val="20"/>
+          <w:szCs w:val="20"/>
+        </w:rPr>
+        <w:t>{% endif %}</w:t>
+      </w:r>
+      <w:r>
+        <w:rPr>
+          <w:rFonts w:ascii="Palatino Linotype" w:hAnsi="Palatino Linotype"/>
+          <w:bCs/>
+          <w:color w:val="FF0000"/>
+          <w:sz w:val="20"/>
+          <w:szCs w:val="20"/>
+        </w:rPr>
+        <w:t>{% if no_contact.ordered is true %}</w:t>
       </w:r>
     </w:p>
     <w:p>
@@ -2851,7 +1937,6 @@
         </w:rPr>
         <w:t xml:space="preserve"> </w:t>
       </w:r>
-      <w:proofErr w:type="gramStart"/>
       <w:r>
         <w:rPr>
           <w:rFonts w:ascii="Palatino Linotype" w:hAnsi="Palatino Linotype"/>
@@ -2861,19 +1946,7 @@
           <w:szCs w:val="20"/>
           <w:u w:val="single"/>
         </w:rPr>
-        <w:t>{{ no_contact.name</w:t>
-      </w:r>
-      <w:proofErr w:type="gramEnd"/>
-      <w:r>
-        <w:rPr>
-          <w:rFonts w:ascii="Palatino Linotype" w:hAnsi="Palatino Linotype"/>
-          <w:b/>
-          <w:bCs/>
-          <w:sz w:val="20"/>
-          <w:szCs w:val="20"/>
-          <w:u w:val="single"/>
-        </w:rPr>
-        <w:t xml:space="preserve"> }}</w:t>
+        <w:t>{{ no_contact.name }}</w:t>
       </w:r>
       <w:r>
         <w:rPr>
@@ -2892,59 +1965,27 @@
           <w:szCs w:val="20"/>
         </w:rPr>
         <w:lastRenderedPageBreak/>
-        <w:t xml:space="preserve">landline, cordless, cellular or digital telephone; text; instant messaging; fax; e-mail; voicemail; delivery service; social media; blogging; writings; electronic communications; posting a message; or communications by any other means directly or through another </w:t>
-      </w:r>
-      <w:proofErr w:type="gramStart"/>
-      <w:r>
-        <w:rPr>
-          <w:rFonts w:ascii="Palatino Linotype" w:hAnsi="Palatino Linotype"/>
-          <w:bCs/>
-          <w:sz w:val="20"/>
-          <w:szCs w:val="20"/>
-        </w:rPr>
-        <w:t>person.</w:t>
-      </w:r>
-      <w:r>
-        <w:rPr>
-          <w:rFonts w:ascii="Palatino Linotype" w:hAnsi="Palatino Linotype"/>
-          <w:bCs/>
-          <w:color w:val="FF0000"/>
-          <w:sz w:val="20"/>
-          <w:szCs w:val="20"/>
-        </w:rPr>
-        <w:t>{</w:t>
-      </w:r>
-      <w:proofErr w:type="gramEnd"/>
-      <w:r>
-        <w:rPr>
-          <w:rFonts w:ascii="Palatino Linotype" w:hAnsi="Palatino Linotype"/>
-          <w:bCs/>
-          <w:color w:val="FF0000"/>
-          <w:sz w:val="20"/>
-          <w:szCs w:val="20"/>
-        </w:rPr>
-        <w:t>% endif %}</w:t>
-      </w:r>
-      <w:r>
-        <w:rPr>
-          <w:rFonts w:ascii="Palatino Linotype" w:hAnsi="Palatino Linotype"/>
-          <w:bCs/>
-          <w:color w:val="FF0000"/>
-          <w:sz w:val="20"/>
-          <w:szCs w:val="20"/>
-        </w:rPr>
-        <w:t xml:space="preserve">{% if </w:t>
-      </w:r>
-      <w:proofErr w:type="spellStart"/>
-      <w:r>
-        <w:rPr>
-          <w:rFonts w:ascii="Palatino Linotype" w:hAnsi="Palatino Linotype"/>
-          <w:bCs/>
-          <w:color w:val="FF0000"/>
-          <w:sz w:val="20"/>
-          <w:szCs w:val="20"/>
-        </w:rPr>
-        <w:t>domestic_violence_conditions.</w:t>
+        <w:t>landline, cordless, cellular or digital telephone; text; instant messaging; fax; e-mail; voicemail; delivery service; social media; blogging; writings; electronic communications; posting a message; or communications by any other means directly or through another person.</w:t>
+      </w:r>
+      <w:r>
+        <w:rPr>
+          <w:rFonts w:ascii="Palatino Linotype" w:hAnsi="Palatino Linotype"/>
+          <w:bCs/>
+          <w:color w:val="FF0000"/>
+          <w:sz w:val="20"/>
+          <w:szCs w:val="20"/>
+        </w:rPr>
+        <w:t>{% endif %}</w:t>
+      </w:r>
+      <w:r>
+        <w:rPr>
+          <w:rFonts w:ascii="Palatino Linotype" w:hAnsi="Palatino Linotype"/>
+          <w:bCs/>
+          <w:color w:val="FF0000"/>
+          <w:sz w:val="20"/>
+          <w:szCs w:val="20"/>
+        </w:rPr>
+        <w:t>{% if domestic_violence_conditions.</w:t>
       </w:r>
       <w:r>
         <w:rPr>
@@ -2956,7 +1997,6 @@
         </w:rPr>
         <w:t>ordered</w:t>
       </w:r>
-      <w:proofErr w:type="spellEnd"/>
       <w:r>
         <w:rPr>
           <w:rFonts w:ascii="Palatino Linotype" w:hAnsi="Palatino Linotype"/>
@@ -2975,39 +2015,17 @@
           <w:sz w:val="20"/>
           <w:szCs w:val="20"/>
         </w:rPr>
-        <w:t xml:space="preserve">{% if </w:t>
-      </w:r>
-      <w:proofErr w:type="spellStart"/>
-      <w:r>
-        <w:rPr>
-          <w:rFonts w:ascii="Palatino Linotype" w:hAnsi="Palatino Linotype"/>
-          <w:bCs/>
-          <w:color w:val="FF0000"/>
-          <w:sz w:val="20"/>
-          <w:szCs w:val="20"/>
-        </w:rPr>
-        <w:t>domestic_violence_conditions.</w:t>
-      </w:r>
-      <w:r>
-        <w:rPr>
-          <w:rFonts w:ascii="Palatino Linotype" w:hAnsi="Palatino Linotype"/>
-          <w:bCs/>
-          <w:color w:val="FF0000"/>
-          <w:sz w:val="20"/>
-          <w:szCs w:val="20"/>
-        </w:rPr>
-        <w:t>vacate_residence</w:t>
-      </w:r>
-      <w:proofErr w:type="spellEnd"/>
-      <w:r>
-        <w:rPr>
-          <w:rFonts w:ascii="Palatino Linotype" w:hAnsi="Palatino Linotype"/>
-          <w:bCs/>
-          <w:color w:val="FF0000"/>
-          <w:sz w:val="20"/>
-          <w:szCs w:val="20"/>
-        </w:rPr>
-        <w:t xml:space="preserve"> </w:t>
+        <w:t>{% if domestic_violence_conditions.</w:t>
+      </w:r>
+      <w:r>
+        <w:rPr>
+          <w:rFonts w:ascii="Palatino Linotype" w:hAnsi="Palatino Linotype"/>
+          <w:bCs/>
+          <w:color w:val="FF0000"/>
+          <w:sz w:val="20"/>
+          <w:szCs w:val="20"/>
+        </w:rPr>
+        <w:t xml:space="preserve">vacate_residence </w:t>
       </w:r>
       <w:r>
         <w:rPr>
@@ -3056,7 +2074,6 @@
         </w:rPr>
         <w:t xml:space="preserve"> </w:t>
       </w:r>
-      <w:proofErr w:type="gramStart"/>
       <w:r>
         <w:rPr>
           <w:rFonts w:ascii="Palatino Linotype" w:hAnsi="Palatino Linotype"/>
@@ -3066,9 +2083,26 @@
           <w:szCs w:val="20"/>
           <w:u w:val="single"/>
         </w:rPr>
-        <w:t xml:space="preserve">{{ </w:t>
-      </w:r>
-      <w:proofErr w:type="spellStart"/>
+        <w:t>{{ domestic_violence_conditions.residence_address }}</w:t>
+      </w:r>
+      <w:r>
+        <w:rPr>
+          <w:rFonts w:ascii="Palatino Linotype" w:hAnsi="Palatino Linotype"/>
+          <w:bCs/>
+          <w:sz w:val="20"/>
+          <w:szCs w:val="20"/>
+        </w:rPr>
+        <w:t xml:space="preserve"> to</w:t>
+      </w:r>
+      <w:r>
+        <w:rPr>
+          <w:rFonts w:ascii="Palatino Linotype" w:hAnsi="Palatino Linotype"/>
+          <w:bCs/>
+          <w:sz w:val="20"/>
+          <w:szCs w:val="20"/>
+        </w:rPr>
+        <w:t xml:space="preserve"> </w:t>
+      </w:r>
       <w:r>
         <w:rPr>
           <w:rFonts w:ascii="Palatino Linotype" w:hAnsi="Palatino Linotype"/>
@@ -3078,84 +2112,7 @@
           <w:szCs w:val="20"/>
           <w:u w:val="single"/>
         </w:rPr>
-        <w:t>domestic</w:t>
-      </w:r>
-      <w:proofErr w:type="gramEnd"/>
-      <w:r>
-        <w:rPr>
-          <w:rFonts w:ascii="Palatino Linotype" w:hAnsi="Palatino Linotype"/>
-          <w:b/>
-          <w:bCs/>
-          <w:sz w:val="20"/>
-          <w:szCs w:val="20"/>
-          <w:u w:val="single"/>
-        </w:rPr>
-        <w:t>_violence_conditions.residence_address</w:t>
-      </w:r>
-      <w:proofErr w:type="spellEnd"/>
-      <w:r>
-        <w:rPr>
-          <w:rFonts w:ascii="Palatino Linotype" w:hAnsi="Palatino Linotype"/>
-          <w:b/>
-          <w:bCs/>
-          <w:sz w:val="20"/>
-          <w:szCs w:val="20"/>
-          <w:u w:val="single"/>
-        </w:rPr>
-        <w:t xml:space="preserve"> }}</w:t>
-      </w:r>
-      <w:r>
-        <w:rPr>
-          <w:rFonts w:ascii="Palatino Linotype" w:hAnsi="Palatino Linotype"/>
-          <w:bCs/>
-          <w:sz w:val="20"/>
-          <w:szCs w:val="20"/>
-        </w:rPr>
-        <w:t xml:space="preserve"> to</w:t>
-      </w:r>
-      <w:r>
-        <w:rPr>
-          <w:rFonts w:ascii="Palatino Linotype" w:hAnsi="Palatino Linotype"/>
-          <w:bCs/>
-          <w:sz w:val="20"/>
-          <w:szCs w:val="20"/>
-        </w:rPr>
-        <w:t xml:space="preserve"> </w:t>
-      </w:r>
-      <w:r>
-        <w:rPr>
-          <w:rFonts w:ascii="Palatino Linotype" w:hAnsi="Palatino Linotype"/>
-          <w:b/>
-          <w:bCs/>
-          <w:sz w:val="20"/>
-          <w:szCs w:val="20"/>
-          <w:u w:val="single"/>
-        </w:rPr>
-        <w:t xml:space="preserve">{{ </w:t>
-      </w:r>
-      <w:proofErr w:type="spellStart"/>
-      <w:r>
-        <w:rPr>
-          <w:rFonts w:ascii="Palatino Linotype" w:hAnsi="Palatino Linotype"/>
-          <w:b/>
-          <w:bCs/>
-          <w:sz w:val="20"/>
-          <w:szCs w:val="20"/>
-          <w:u w:val="single"/>
-        </w:rPr>
-        <w:t>domestic_violence_conditions.exclusive_possession_to</w:t>
-      </w:r>
-      <w:proofErr w:type="spellEnd"/>
-      <w:r>
-        <w:rPr>
-          <w:rFonts w:ascii="Palatino Linotype" w:hAnsi="Palatino Linotype"/>
-          <w:b/>
-          <w:bCs/>
-          <w:sz w:val="20"/>
-          <w:szCs w:val="20"/>
-          <w:u w:val="single"/>
-        </w:rPr>
-        <w:t xml:space="preserve"> }}</w:t>
+        <w:t>{{ domestic_violence_conditions.exclusive_possession_to }}</w:t>
       </w:r>
       <w:r>
         <w:rPr>
@@ -3237,27 +2194,7 @@
           <w:sz w:val="20"/>
           <w:szCs w:val="20"/>
         </w:rPr>
-        <w:t>Defendant shall not interfere with the named person’s right to occupy the residence including, but not limited to cancelling utilities or insurance or interrupting telecommunications (</w:t>
-      </w:r>
-      <w:proofErr w:type="gramStart"/>
-      <w:r>
-        <w:rPr>
-          <w:rFonts w:ascii="Palatino Linotype" w:hAnsi="Palatino Linotype"/>
-          <w:bCs/>
-          <w:sz w:val="20"/>
-          <w:szCs w:val="20"/>
-        </w:rPr>
-        <w:t>e.g.</w:t>
-      </w:r>
-      <w:proofErr w:type="gramEnd"/>
-      <w:r>
-        <w:rPr>
-          <w:rFonts w:ascii="Palatino Linotype" w:hAnsi="Palatino Linotype"/>
-          <w:bCs/>
-          <w:sz w:val="20"/>
-          <w:szCs w:val="20"/>
-        </w:rPr>
-        <w:t xml:space="preserve"> telephone, internet, or cable) service, mail delivery, or the delivery of any other documents or items.</w:t>
+        <w:t>Defendant shall not interfere with the named person’s right to occupy the residence including, but not limited to cancelling utilities or insurance or interrupting telecommunications (e.g. telephone, internet, or cable) service, mail delivery, or the delivery of any other documents or items.</w:t>
       </w:r>
       <w:r>
         <w:rPr>
@@ -3294,17 +2231,7 @@
           <w:sz w:val="20"/>
           <w:szCs w:val="20"/>
         </w:rPr>
-        <w:t xml:space="preserve">Defendant shall surrender all keys and garage door openers to the above residence within 24 hours of service of this Order to the arresting </w:t>
-      </w:r>
-      <w:proofErr w:type="gramStart"/>
-      <w:r>
-        <w:rPr>
-          <w:rFonts w:ascii="Palatino Linotype" w:hAnsi="Palatino Linotype"/>
-          <w:bCs/>
-          <w:sz w:val="20"/>
-          <w:szCs w:val="20"/>
-        </w:rPr>
-        <w:t>agency.</w:t>
+        <w:t>Defendant shall surrender all keys and garage door openers to the above residence within 24 hours of service of this Order to the arresting agency.</w:t>
       </w:r>
       <w:r>
         <w:rPr>
@@ -3316,7 +2243,6 @@
         </w:rPr>
         <w:t>{</w:t>
       </w:r>
-      <w:proofErr w:type="gramEnd"/>
       <w:r>
         <w:rPr>
           <w:rFonts w:ascii="Palatino Linotype" w:hAnsi="Palatino Linotype"/>
@@ -3335,29 +2261,7 @@
           <w:sz w:val="20"/>
           <w:szCs w:val="20"/>
         </w:rPr>
-        <w:t xml:space="preserve">% if </w:t>
-      </w:r>
-      <w:proofErr w:type="spellStart"/>
-      <w:r>
-        <w:rPr>
-          <w:rFonts w:ascii="Palatino Linotype" w:hAnsi="Palatino Linotype"/>
-          <w:bCs/>
-          <w:color w:val="FF0000"/>
-          <w:sz w:val="20"/>
-          <w:szCs w:val="20"/>
-        </w:rPr>
-        <w:t>domestic_violence_conditions.surrender_weapons</w:t>
-      </w:r>
-      <w:proofErr w:type="spellEnd"/>
-      <w:r>
-        <w:rPr>
-          <w:rFonts w:ascii="Palatino Linotype" w:hAnsi="Palatino Linotype"/>
-          <w:bCs/>
-          <w:color w:val="FF0000"/>
-          <w:sz w:val="20"/>
-          <w:szCs w:val="20"/>
-        </w:rPr>
-        <w:t xml:space="preserve"> is true %}</w:t>
+        <w:t>% if domestic_violence_conditions.surrender_weapons is true %}</w:t>
       </w:r>
       <w:r>
         <w:rPr>
@@ -3414,7 +2318,6 @@
         </w:rPr>
         <w:t xml:space="preserve"> to the arresting agency no later than </w:t>
       </w:r>
-      <w:proofErr w:type="gramStart"/>
       <w:r>
         <w:rPr>
           <w:rFonts w:ascii="Palatino Linotype" w:hAnsi="Palatino Linotype"/>
@@ -3424,43 +2327,7 @@
           <w:szCs w:val="20"/>
           <w:u w:val="single"/>
         </w:rPr>
-        <w:t xml:space="preserve">{{ </w:t>
-      </w:r>
-      <w:proofErr w:type="spellStart"/>
-      <w:r>
-        <w:rPr>
-          <w:rFonts w:ascii="Palatino Linotype" w:hAnsi="Palatino Linotype"/>
-          <w:b/>
-          <w:bCs/>
-          <w:sz w:val="20"/>
-          <w:szCs w:val="20"/>
-          <w:u w:val="single"/>
-        </w:rPr>
-        <w:t>domestic</w:t>
-      </w:r>
-      <w:proofErr w:type="gramEnd"/>
-      <w:r>
-        <w:rPr>
-          <w:rFonts w:ascii="Palatino Linotype" w:hAnsi="Palatino Linotype"/>
-          <w:b/>
-          <w:bCs/>
-          <w:sz w:val="20"/>
-          <w:szCs w:val="20"/>
-          <w:u w:val="single"/>
-        </w:rPr>
-        <w:t>_violence_conditions.surrender_weapons_date</w:t>
-      </w:r>
-      <w:proofErr w:type="spellEnd"/>
-      <w:r>
-        <w:rPr>
-          <w:rFonts w:ascii="Palatino Linotype" w:hAnsi="Palatino Linotype"/>
-          <w:b/>
-          <w:bCs/>
-          <w:sz w:val="20"/>
-          <w:szCs w:val="20"/>
-          <w:u w:val="single"/>
-        </w:rPr>
-        <w:t xml:space="preserve"> }}</w:t>
+        <w:t>{{ domestic_violence_conditions.surrender_weapons_date }}</w:t>
       </w:r>
       <w:r>
         <w:rPr>
@@ -3505,38 +2372,7 @@
           <w:sz w:val="20"/>
           <w:szCs w:val="20"/>
         </w:rPr>
-        <w:t xml:space="preserve"> accepted by the arresting agency shall be held in protective custody for the duration of this </w:t>
-      </w:r>
-      <w:proofErr w:type="gramStart"/>
-      <w:r>
-        <w:rPr>
-          <w:rFonts w:ascii="Palatino Linotype" w:hAnsi="Palatino Linotype"/>
-          <w:bCs/>
-          <w:sz w:val="20"/>
-          <w:szCs w:val="20"/>
-        </w:rPr>
-        <w:t>Order.</w:t>
-      </w:r>
-      <w:r>
-        <w:rPr>
-          <w:rFonts w:ascii="Palatino Linotype" w:hAnsi="Palatino Linotype"/>
-          <w:bCs/>
-          <w:color w:val="FF0000"/>
-          <w:sz w:val="20"/>
-          <w:szCs w:val="20"/>
-        </w:rPr>
-        <w:t>{</w:t>
-      </w:r>
-      <w:proofErr w:type="gramEnd"/>
-      <w:r>
-        <w:rPr>
-          <w:rFonts w:ascii="Palatino Linotype" w:hAnsi="Palatino Linotype"/>
-          <w:bCs/>
-          <w:color w:val="FF0000"/>
-          <w:sz w:val="20"/>
-          <w:szCs w:val="20"/>
-        </w:rPr>
-        <w:t>% endif %}</w:t>
+        <w:t xml:space="preserve"> accepted by the arresting agency shall be held in protective custody for the duration of this Order.</w:t>
       </w:r>
       <w:r>
         <w:rPr>
@@ -3556,9 +2392,18 @@
           <w:sz w:val="20"/>
           <w:szCs w:val="20"/>
         </w:rPr>
+        <w:t>{% endif %}</w:t>
+      </w:r>
+      <w:r>
+        <w:rPr>
+          <w:rFonts w:ascii="Palatino Linotype" w:hAnsi="Palatino Linotype"/>
+          <w:bCs/>
+          <w:color w:val="FF0000"/>
+          <w:sz w:val="20"/>
+          <w:szCs w:val="20"/>
+        </w:rPr>
         <w:t xml:space="preserve">{% if </w:t>
       </w:r>
-      <w:proofErr w:type="spellStart"/>
       <w:r>
         <w:rPr>
           <w:rFonts w:ascii="Palatino Linotype" w:hAnsi="Palatino Linotype"/>
@@ -3577,18 +2422,7 @@
           <w:sz w:val="20"/>
           <w:szCs w:val="20"/>
         </w:rPr>
-        <w:t>.no_alcohol_drugs</w:t>
-      </w:r>
-      <w:proofErr w:type="spellEnd"/>
-      <w:r>
-        <w:rPr>
-          <w:rFonts w:ascii="Palatino Linotype" w:hAnsi="Palatino Linotype"/>
-          <w:bCs/>
-          <w:color w:val="FF0000"/>
-          <w:sz w:val="20"/>
-          <w:szCs w:val="20"/>
-        </w:rPr>
-        <w:t xml:space="preserve"> is true %}</w:t>
+        <w:t>.no_alcohol_drugs is true %}</w:t>
       </w:r>
     </w:p>
     <w:p>
@@ -3618,38 +2452,17 @@
           <w:sz w:val="20"/>
           <w:szCs w:val="20"/>
         </w:rPr>
-        <w:t xml:space="preserve">Defendant shall maintain sobriety while on bond, and shall not possess, consume, or purchase alcohol or drugs of </w:t>
-      </w:r>
-      <w:proofErr w:type="gramStart"/>
-      <w:r>
-        <w:rPr>
-          <w:rFonts w:ascii="Palatino Linotype" w:hAnsi="Palatino Linotype"/>
-          <w:bCs/>
-          <w:sz w:val="20"/>
-          <w:szCs w:val="20"/>
-        </w:rPr>
-        <w:t>abuse.</w:t>
-      </w:r>
-      <w:r>
-        <w:rPr>
-          <w:rFonts w:ascii="Palatino Linotype" w:hAnsi="Palatino Linotype"/>
-          <w:bCs/>
-          <w:color w:val="FF0000"/>
-          <w:sz w:val="20"/>
-          <w:szCs w:val="20"/>
-        </w:rPr>
-        <w:t>{</w:t>
-      </w:r>
-      <w:proofErr w:type="gramEnd"/>
-      <w:r>
-        <w:rPr>
-          <w:rFonts w:ascii="Palatino Linotype" w:hAnsi="Palatino Linotype"/>
-          <w:bCs/>
-          <w:color w:val="FF0000"/>
-          <w:sz w:val="20"/>
-          <w:szCs w:val="20"/>
-        </w:rPr>
-        <w:t>% endif %}</w:t>
+        <w:t>Defendant shall maintain sobriety while on bond, and shall not possess, consume, or purchase alcohol or drugs of abuse.</w:t>
+      </w:r>
+      <w:r>
+        <w:rPr>
+          <w:rFonts w:ascii="Palatino Linotype" w:hAnsi="Palatino Linotype"/>
+          <w:bCs/>
+          <w:color w:val="FF0000"/>
+          <w:sz w:val="20"/>
+          <w:szCs w:val="20"/>
+        </w:rPr>
+        <w:t>{% endif %}</w:t>
       </w:r>
       <w:r>
         <w:rPr>
@@ -3661,7 +2474,6 @@
         </w:rPr>
         <w:t xml:space="preserve">{% if </w:t>
       </w:r>
-      <w:proofErr w:type="spellStart"/>
       <w:r>
         <w:rPr>
           <w:rFonts w:ascii="Palatino Linotype" w:hAnsi="Palatino Linotype"/>
@@ -3680,18 +2492,7 @@
           <w:sz w:val="20"/>
           <w:szCs w:val="20"/>
         </w:rPr>
-        <w:t>.alcohol_drugs_assessment</w:t>
-      </w:r>
-      <w:proofErr w:type="spellEnd"/>
-      <w:r>
-        <w:rPr>
-          <w:rFonts w:ascii="Palatino Linotype" w:hAnsi="Palatino Linotype"/>
-          <w:bCs/>
-          <w:color w:val="FF0000"/>
-          <w:sz w:val="20"/>
-          <w:szCs w:val="20"/>
-        </w:rPr>
-        <w:t xml:space="preserve"> is true %}</w:t>
+        <w:t>.alcohol_drugs_assessment is true %}</w:t>
       </w:r>
     </w:p>
     <w:p>
@@ -3719,49 +2520,17 @@
           <w:sz w:val="20"/>
           <w:szCs w:val="20"/>
         </w:rPr>
-        <w:t xml:space="preserve">Defendant shall forthwith report to the Office of Community Control to obtain an alcohol and drug assessment and comply with any treatment </w:t>
-      </w:r>
-      <w:proofErr w:type="gramStart"/>
-      <w:r>
-        <w:rPr>
-          <w:rFonts w:ascii="Palatino Linotype" w:hAnsi="Palatino Linotype"/>
-          <w:bCs/>
-          <w:sz w:val="20"/>
-          <w:szCs w:val="20"/>
-        </w:rPr>
-        <w:t>recommendations.</w:t>
-      </w:r>
-      <w:r>
-        <w:rPr>
-          <w:rFonts w:ascii="Palatino Linotype" w:hAnsi="Palatino Linotype"/>
-          <w:bCs/>
-          <w:color w:val="FF0000"/>
-          <w:sz w:val="20"/>
-          <w:szCs w:val="20"/>
-        </w:rPr>
-        <w:t>{</w:t>
-      </w:r>
-      <w:proofErr w:type="gramEnd"/>
-      <w:r>
-        <w:rPr>
-          <w:rFonts w:ascii="Palatino Linotype" w:hAnsi="Palatino Linotype"/>
-          <w:bCs/>
-          <w:color w:val="FF0000"/>
-          <w:sz w:val="20"/>
-          <w:szCs w:val="20"/>
-        </w:rPr>
-        <w:t xml:space="preserve">% endif %}{% if </w:t>
-      </w:r>
-      <w:proofErr w:type="spellStart"/>
-      <w:r>
-        <w:rPr>
-          <w:rFonts w:ascii="Palatino Linotype" w:hAnsi="Palatino Linotype"/>
-          <w:bCs/>
-          <w:color w:val="FF0000"/>
-          <w:sz w:val="20"/>
-          <w:szCs w:val="20"/>
-        </w:rPr>
-        <w:t>bond_conditions</w:t>
+        <w:t>Defendant shall forthwith report to the Office of Community Control to obtain an alcohol and drug assessment and comply with any treatment recommendations.</w:t>
+      </w:r>
+      <w:r>
+        <w:rPr>
+          <w:rFonts w:ascii="Palatino Linotype" w:hAnsi="Palatino Linotype"/>
+          <w:bCs/>
+          <w:color w:val="FF0000"/>
+          <w:sz w:val="20"/>
+          <w:szCs w:val="20"/>
+        </w:rPr>
+        <w:t>{% endif %}{% if bond_conditions</w:t>
       </w:r>
       <w:r>
         <w:rPr>
@@ -3781,18 +2550,7 @@
           <w:sz w:val="20"/>
           <w:szCs w:val="20"/>
         </w:rPr>
-        <w:t>_assessment</w:t>
-      </w:r>
-      <w:proofErr w:type="spellEnd"/>
-      <w:r>
-        <w:rPr>
-          <w:rFonts w:ascii="Palatino Linotype" w:hAnsi="Palatino Linotype"/>
-          <w:bCs/>
-          <w:color w:val="FF0000"/>
-          <w:sz w:val="20"/>
-          <w:szCs w:val="20"/>
-        </w:rPr>
-        <w:t xml:space="preserve"> is true %}</w:t>
+        <w:t>_assessment is true %}</w:t>
       </w:r>
     </w:p>
     <w:p>
@@ -3838,40 +2596,18 @@
           <w:sz w:val="20"/>
           <w:szCs w:val="20"/>
         </w:rPr>
-        <w:t xml:space="preserve"> assessment and comply with any treatment </w:t>
-      </w:r>
-      <w:proofErr w:type="gramStart"/>
-      <w:r>
-        <w:rPr>
-          <w:rFonts w:ascii="Palatino Linotype" w:hAnsi="Palatino Linotype"/>
-          <w:bCs/>
-          <w:sz w:val="20"/>
-          <w:szCs w:val="20"/>
-        </w:rPr>
-        <w:t>recommendations.</w:t>
-      </w:r>
-      <w:r>
-        <w:rPr>
-          <w:rFonts w:ascii="Palatino Linotype" w:hAnsi="Palatino Linotype"/>
-          <w:bCs/>
-          <w:color w:val="FF0000"/>
-          <w:sz w:val="20"/>
-          <w:szCs w:val="20"/>
-        </w:rPr>
-        <w:t>{</w:t>
-      </w:r>
-      <w:proofErr w:type="gramEnd"/>
-      <w:r>
-        <w:rPr>
-          <w:rFonts w:ascii="Palatino Linotype" w:hAnsi="Palatino Linotype"/>
-          <w:bCs/>
-          <w:color w:val="FF0000"/>
-          <w:sz w:val="20"/>
-          <w:szCs w:val="20"/>
-        </w:rPr>
-        <w:t xml:space="preserve">% endif %}{% if </w:t>
-      </w:r>
-      <w:proofErr w:type="spellStart"/>
+        <w:t xml:space="preserve"> assessment and comply with any treatment recommendations.</w:t>
+      </w:r>
+      <w:r>
+        <w:rPr>
+          <w:rFonts w:ascii="Palatino Linotype" w:hAnsi="Palatino Linotype"/>
+          <w:bCs/>
+          <w:color w:val="FF0000"/>
+          <w:sz w:val="20"/>
+          <w:szCs w:val="20"/>
+        </w:rPr>
+        <w:t xml:space="preserve">{% endif %}{% if </w:t>
+      </w:r>
       <w:r>
         <w:rPr>
           <w:rFonts w:ascii="Palatino Linotype" w:hAnsi="Palatino Linotype"/>
@@ -3890,18 +2626,7 @@
           <w:sz w:val="20"/>
           <w:szCs w:val="20"/>
         </w:rPr>
-        <w:t>.alcohol_test_kiosk</w:t>
-      </w:r>
-      <w:proofErr w:type="spellEnd"/>
-      <w:r>
-        <w:rPr>
-          <w:rFonts w:ascii="Palatino Linotype" w:hAnsi="Palatino Linotype"/>
-          <w:bCs/>
-          <w:color w:val="FF0000"/>
-          <w:sz w:val="20"/>
-          <w:szCs w:val="20"/>
-        </w:rPr>
-        <w:t xml:space="preserve"> is true %}</w:t>
+        <w:t>.alcohol_test_kiosk is true %}</w:t>
       </w:r>
     </w:p>
     <w:p>
@@ -3929,51 +2654,18 @@
           <w:sz w:val="20"/>
           <w:szCs w:val="20"/>
         </w:rPr>
-        <w:t xml:space="preserve">Defendant shall report to the Office of Community Control forthwith to determine a schedule for alcohol tests with the AB (Alcohol) </w:t>
-      </w:r>
-      <w:proofErr w:type="spellStart"/>
-      <w:proofErr w:type="gramStart"/>
-      <w:r>
-        <w:rPr>
-          <w:rFonts w:ascii="Palatino Linotype" w:hAnsi="Palatino Linotype"/>
-          <w:bCs/>
-          <w:sz w:val="20"/>
-          <w:szCs w:val="20"/>
-        </w:rPr>
-        <w:t>Kisok</w:t>
-      </w:r>
-      <w:proofErr w:type="spellEnd"/>
-      <w:r>
-        <w:rPr>
-          <w:rFonts w:ascii="Palatino Linotype" w:hAnsi="Palatino Linotype"/>
-          <w:bCs/>
-          <w:sz w:val="20"/>
-          <w:szCs w:val="20"/>
-        </w:rPr>
-        <w:t>.</w:t>
-      </w:r>
-      <w:r>
-        <w:rPr>
-          <w:rFonts w:ascii="Palatino Linotype" w:hAnsi="Palatino Linotype"/>
-          <w:bCs/>
-          <w:color w:val="FF0000"/>
-          <w:sz w:val="20"/>
-          <w:szCs w:val="20"/>
-        </w:rPr>
-        <w:t>{</w:t>
-      </w:r>
-      <w:proofErr w:type="gramEnd"/>
-      <w:r>
-        <w:rPr>
-          <w:rFonts w:ascii="Palatino Linotype" w:hAnsi="Palatino Linotype"/>
-          <w:bCs/>
-          <w:color w:val="FF0000"/>
-          <w:sz w:val="20"/>
-          <w:szCs w:val="20"/>
-        </w:rPr>
-        <w:t xml:space="preserve">% endif %}{% if </w:t>
-      </w:r>
-      <w:proofErr w:type="spellStart"/>
+        <w:t>Defendant shall report to the Office of Community Control forthwith to determine a schedule for alcohol tests with the AB (Alcohol) Kisok.</w:t>
+      </w:r>
+      <w:r>
+        <w:rPr>
+          <w:rFonts w:ascii="Palatino Linotype" w:hAnsi="Palatino Linotype"/>
+          <w:bCs/>
+          <w:color w:val="FF0000"/>
+          <w:sz w:val="20"/>
+          <w:szCs w:val="20"/>
+        </w:rPr>
+        <w:t xml:space="preserve">{% endif %}{% if </w:t>
+      </w:r>
       <w:r>
         <w:rPr>
           <w:rFonts w:ascii="Palatino Linotype" w:hAnsi="Palatino Linotype"/>
@@ -3992,18 +2684,7 @@
           <w:sz w:val="20"/>
           <w:szCs w:val="20"/>
         </w:rPr>
-        <w:t>.specialized_docket</w:t>
-      </w:r>
-      <w:proofErr w:type="spellEnd"/>
-      <w:r>
-        <w:rPr>
-          <w:rFonts w:ascii="Palatino Linotype" w:hAnsi="Palatino Linotype"/>
-          <w:bCs/>
-          <w:color w:val="FF0000"/>
-          <w:sz w:val="20"/>
-          <w:szCs w:val="20"/>
-        </w:rPr>
-        <w:t xml:space="preserve"> is true %}</w:t>
+        <w:t>.specialized_docket is true %}</w:t>
       </w:r>
     </w:p>
     <w:p>
@@ -4033,7 +2714,6 @@
         </w:rPr>
         <w:t xml:space="preserve">Defendant shall report to the Specialized Docket Coordinator to complete screening for admission to </w:t>
       </w:r>
-      <w:proofErr w:type="gramStart"/>
       <w:r>
         <w:rPr>
           <w:rFonts w:ascii="Palatino Linotype" w:hAnsi="Palatino Linotype"/>
@@ -4053,44 +2733,23 @@
         </w:rPr>
         <w:t xml:space="preserve"> </w:t>
       </w:r>
-      <w:proofErr w:type="spellStart"/>
-      <w:r>
-        <w:rPr>
-          <w:rFonts w:ascii="Palatino Linotype" w:hAnsi="Palatino Linotype"/>
-          <w:bCs/>
-          <w:sz w:val="20"/>
-          <w:szCs w:val="20"/>
-        </w:rPr>
-        <w:t>bond</w:t>
-      </w:r>
-      <w:proofErr w:type="gramEnd"/>
-      <w:r>
-        <w:rPr>
-          <w:rFonts w:ascii="Palatino Linotype" w:hAnsi="Palatino Linotype"/>
-          <w:bCs/>
-          <w:sz w:val="20"/>
-          <w:szCs w:val="20"/>
-        </w:rPr>
-        <w:t>_conditions</w:t>
-      </w:r>
-      <w:r>
-        <w:rPr>
-          <w:rFonts w:ascii="Palatino Linotype" w:hAnsi="Palatino Linotype"/>
-          <w:bCs/>
-          <w:sz w:val="20"/>
-          <w:szCs w:val="20"/>
-        </w:rPr>
-        <w:t>.specialized_docket_type</w:t>
-      </w:r>
-      <w:proofErr w:type="spellEnd"/>
-      <w:r>
-        <w:rPr>
-          <w:rFonts w:ascii="Palatino Linotype" w:hAnsi="Palatino Linotype"/>
-          <w:bCs/>
-          <w:sz w:val="20"/>
-          <w:szCs w:val="20"/>
-        </w:rPr>
-        <w:t xml:space="preserve"> }}.</w:t>
+      <w:r>
+        <w:rPr>
+          <w:rFonts w:ascii="Palatino Linotype" w:hAnsi="Palatino Linotype"/>
+          <w:bCs/>
+          <w:sz w:val="20"/>
+          <w:szCs w:val="20"/>
+        </w:rPr>
+        <w:t>bond_conditions</w:t>
+      </w:r>
+      <w:r>
+        <w:rPr>
+          <w:rFonts w:ascii="Palatino Linotype" w:hAnsi="Palatino Linotype"/>
+          <w:bCs/>
+          <w:sz w:val="20"/>
+          <w:szCs w:val="20"/>
+        </w:rPr>
+        <w:t>.specialized_docket_type }}.</w:t>
       </w:r>
       <w:r>
         <w:rPr>
@@ -4112,7 +2771,6 @@
         </w:rPr>
         <w:t xml:space="preserve">{% if </w:t>
       </w:r>
-      <w:proofErr w:type="spellStart"/>
       <w:r>
         <w:rPr>
           <w:rFonts w:ascii="Palatino Linotype" w:hAnsi="Palatino Linotype"/>
@@ -4131,18 +2789,7 @@
           <w:sz w:val="20"/>
           <w:szCs w:val="20"/>
         </w:rPr>
-        <w:t>.monitoring</w:t>
-      </w:r>
-      <w:proofErr w:type="spellEnd"/>
-      <w:r>
-        <w:rPr>
-          <w:rFonts w:ascii="Palatino Linotype" w:hAnsi="Palatino Linotype"/>
-          <w:bCs/>
-          <w:color w:val="FF0000"/>
-          <w:sz w:val="20"/>
-          <w:szCs w:val="20"/>
-        </w:rPr>
-        <w:t xml:space="preserve"> is true %}</w:t>
+        <w:t>.monitoring is true %}</w:t>
       </w:r>
     </w:p>
     <w:p>
@@ -4251,66 +2898,112 @@
           <w:sz w:val="20"/>
           <w:szCs w:val="20"/>
         </w:rPr>
+        <w:t xml:space="preserve"> {{</w:t>
+      </w:r>
+      <w:r>
+        <w:rPr>
+          <w:rFonts w:ascii="Palatino Linotype" w:hAnsi="Palatino Linotype"/>
+          <w:bCs/>
+          <w:color w:val="FF0000"/>
+          <w:sz w:val="20"/>
+          <w:szCs w:val="20"/>
+        </w:rPr>
         <w:t xml:space="preserve"> </w:t>
       </w:r>
-      <w:proofErr w:type="gramStart"/>
-      <w:r>
-        <w:rPr>
-          <w:rFonts w:ascii="Palatino Linotype" w:hAnsi="Palatino Linotype"/>
-          <w:bCs/>
-          <w:sz w:val="20"/>
-          <w:szCs w:val="20"/>
-        </w:rPr>
-        <w:t>{{</w:t>
-      </w:r>
-      <w:r>
-        <w:rPr>
-          <w:rFonts w:ascii="Palatino Linotype" w:hAnsi="Palatino Linotype"/>
-          <w:bCs/>
-          <w:color w:val="FF0000"/>
+      <w:r>
+        <w:rPr>
+          <w:rFonts w:ascii="Palatino Linotype" w:hAnsi="Palatino Linotype"/>
+          <w:bCs/>
+          <w:sz w:val="20"/>
+          <w:szCs w:val="20"/>
+        </w:rPr>
+        <w:t>bond_conditions</w:t>
+      </w:r>
+      <w:r>
+        <w:rPr>
+          <w:rFonts w:ascii="Palatino Linotype" w:hAnsi="Palatino Linotype"/>
+          <w:bCs/>
+          <w:sz w:val="20"/>
+          <w:szCs w:val="20"/>
+        </w:rPr>
+        <w:t>.monitoring_type }}.</w:t>
+      </w:r>
+      <w:r>
+        <w:rPr>
+          <w:rFonts w:ascii="Palatino Linotype" w:hAnsi="Palatino Linotype"/>
+          <w:bCs/>
           <w:sz w:val="20"/>
           <w:szCs w:val="20"/>
         </w:rPr>
         <w:t xml:space="preserve"> </w:t>
       </w:r>
-      <w:proofErr w:type="spellStart"/>
-      <w:r>
-        <w:rPr>
-          <w:rFonts w:ascii="Palatino Linotype" w:hAnsi="Palatino Linotype"/>
-          <w:bCs/>
-          <w:sz w:val="20"/>
-          <w:szCs w:val="20"/>
-        </w:rPr>
-        <w:t>bond</w:t>
-      </w:r>
-      <w:proofErr w:type="gramEnd"/>
-      <w:r>
-        <w:rPr>
-          <w:rFonts w:ascii="Palatino Linotype" w:hAnsi="Palatino Linotype"/>
-          <w:bCs/>
-          <w:sz w:val="20"/>
-          <w:szCs w:val="20"/>
-        </w:rPr>
-        <w:t>_conditions</w:t>
-      </w:r>
-      <w:r>
-        <w:rPr>
-          <w:rFonts w:ascii="Palatino Linotype" w:hAnsi="Palatino Linotype"/>
-          <w:bCs/>
-          <w:sz w:val="20"/>
-          <w:szCs w:val="20"/>
-        </w:rPr>
-        <w:t>.monitoring_type</w:t>
-      </w:r>
-      <w:proofErr w:type="spellEnd"/>
-      <w:r>
-        <w:rPr>
-          <w:rFonts w:ascii="Palatino Linotype" w:hAnsi="Palatino Linotype"/>
-          <w:bCs/>
-          <w:sz w:val="20"/>
-          <w:szCs w:val="20"/>
-        </w:rPr>
-        <w:t xml:space="preserve"> }}.</w:t>
+      <w:r>
+        <w:rPr>
+          <w:rFonts w:ascii="Palatino Linotype" w:hAnsi="Palatino Linotype"/>
+          <w:bCs/>
+          <w:color w:val="FF0000"/>
+          <w:sz w:val="20"/>
+          <w:szCs w:val="20"/>
+        </w:rPr>
+        <w:t>{</w:t>
+      </w:r>
+      <w:r>
+        <w:rPr>
+          <w:rFonts w:ascii="Palatino Linotype" w:hAnsi="Palatino Linotype"/>
+          <w:bCs/>
+          <w:color w:val="FF0000"/>
+          <w:sz w:val="20"/>
+          <w:szCs w:val="20"/>
+        </w:rPr>
+        <w:t>% if bond_conditions.monitoring_type == ‘</w:t>
+      </w:r>
+      <w:r>
+        <w:rPr>
+          <w:rFonts w:ascii="Palatino Linotype" w:hAnsi="Palatino Linotype"/>
+          <w:bCs/>
+          <w:color w:val="FF0000"/>
+          <w:sz w:val="20"/>
+          <w:szCs w:val="20"/>
+        </w:rPr>
+        <w:t>SCRAM</w:t>
+      </w:r>
+      <w:r>
+        <w:rPr>
+          <w:rFonts w:ascii="Palatino Linotype" w:hAnsi="Palatino Linotype"/>
+          <w:bCs/>
+          <w:color w:val="FF0000"/>
+          <w:sz w:val="20"/>
+          <w:szCs w:val="20"/>
+        </w:rPr>
+        <w:t xml:space="preserve"> -</w:t>
+      </w:r>
+      <w:r>
+        <w:rPr>
+          <w:rFonts w:ascii="Palatino Linotype" w:hAnsi="Palatino Linotype"/>
+          <w:bCs/>
+          <w:color w:val="FF0000"/>
+          <w:sz w:val="20"/>
+          <w:szCs w:val="20"/>
+        </w:rPr>
+        <w:t xml:space="preserve"> Court Pay’ %}</w:t>
+      </w:r>
+      <w:r>
+        <w:rPr>
+          <w:rFonts w:ascii="Palatino Linotype" w:hAnsi="Palatino Linotype"/>
+          <w:bCs/>
+          <w:sz w:val="20"/>
+          <w:szCs w:val="20"/>
+        </w:rPr>
+        <w:t xml:space="preserve">The Defendant indicated an inability to pay for the SCRAM unit and the Court orders that the cost of the SCRAM unit shall be paid for through the Court’s Indigent Alcohol Monitoring </w:t>
+      </w:r>
+      <w:r>
+        <w:rPr>
+          <w:rFonts w:ascii="Palatino Linotype" w:hAnsi="Palatino Linotype"/>
+          <w:bCs/>
+          <w:sz w:val="20"/>
+          <w:szCs w:val="20"/>
+        </w:rPr>
+        <w:t>Fund.</w:t>
       </w:r>
       <w:r>
         <w:rPr>
@@ -4339,159 +3032,6 @@
           <w:sz w:val="20"/>
           <w:szCs w:val="20"/>
         </w:rPr>
-        <w:t xml:space="preserve">% if </w:t>
-      </w:r>
-      <w:proofErr w:type="spellStart"/>
-      <w:r>
-        <w:rPr>
-          <w:rFonts w:ascii="Palatino Linotype" w:hAnsi="Palatino Linotype"/>
-          <w:bCs/>
-          <w:color w:val="FF0000"/>
-          <w:sz w:val="20"/>
-          <w:szCs w:val="20"/>
-        </w:rPr>
-        <w:t>bond_</w:t>
-      </w:r>
-      <w:proofErr w:type="gramStart"/>
-      <w:r>
-        <w:rPr>
-          <w:rFonts w:ascii="Palatino Linotype" w:hAnsi="Palatino Linotype"/>
-          <w:bCs/>
-          <w:color w:val="FF0000"/>
-          <w:sz w:val="20"/>
-          <w:szCs w:val="20"/>
-        </w:rPr>
-        <w:t>conditions.monitoring</w:t>
-      </w:r>
-      <w:proofErr w:type="gramEnd"/>
-      <w:r>
-        <w:rPr>
-          <w:rFonts w:ascii="Palatino Linotype" w:hAnsi="Palatino Linotype"/>
-          <w:bCs/>
-          <w:color w:val="FF0000"/>
-          <w:sz w:val="20"/>
-          <w:szCs w:val="20"/>
-        </w:rPr>
-        <w:t>_type</w:t>
-      </w:r>
-      <w:proofErr w:type="spellEnd"/>
-      <w:r>
-        <w:rPr>
-          <w:rFonts w:ascii="Palatino Linotype" w:hAnsi="Palatino Linotype"/>
-          <w:bCs/>
-          <w:color w:val="FF0000"/>
-          <w:sz w:val="20"/>
-          <w:szCs w:val="20"/>
-        </w:rPr>
-        <w:t xml:space="preserve"> == ‘</w:t>
-      </w:r>
-      <w:r>
-        <w:rPr>
-          <w:rFonts w:ascii="Palatino Linotype" w:hAnsi="Palatino Linotype"/>
-          <w:bCs/>
-          <w:color w:val="FF0000"/>
-          <w:sz w:val="20"/>
-          <w:szCs w:val="20"/>
-        </w:rPr>
-        <w:t>SCRAM</w:t>
-      </w:r>
-      <w:r>
-        <w:rPr>
-          <w:rFonts w:ascii="Palatino Linotype" w:hAnsi="Palatino Linotype"/>
-          <w:bCs/>
-          <w:color w:val="FF0000"/>
-          <w:sz w:val="20"/>
-          <w:szCs w:val="20"/>
-        </w:rPr>
-        <w:t xml:space="preserve"> -</w:t>
-      </w:r>
-      <w:r>
-        <w:rPr>
-          <w:rFonts w:ascii="Palatino Linotype" w:hAnsi="Palatino Linotype"/>
-          <w:bCs/>
-          <w:color w:val="FF0000"/>
-          <w:sz w:val="20"/>
-          <w:szCs w:val="20"/>
-        </w:rPr>
-        <w:t xml:space="preserve"> Court Pay’ %}</w:t>
-      </w:r>
-      <w:r>
-        <w:rPr>
-          <w:rFonts w:ascii="Palatino Linotype" w:hAnsi="Palatino Linotype"/>
-          <w:bCs/>
-          <w:sz w:val="20"/>
-          <w:szCs w:val="20"/>
-        </w:rPr>
-        <w:t xml:space="preserve">The Defendant indicated an inability to pay for the SCRAM unit and the Court orders that the cost of the SCRAM unit shall be paid for through the Court’s Indigent Alcohol Monitoring </w:t>
-      </w:r>
-      <w:r>
-        <w:rPr>
-          <w:rFonts w:ascii="Palatino Linotype" w:hAnsi="Palatino Linotype"/>
-          <w:bCs/>
-          <w:sz w:val="20"/>
-          <w:szCs w:val="20"/>
-        </w:rPr>
-        <w:t>Fund.</w:t>
-      </w:r>
-      <w:r>
-        <w:rPr>
-          <w:rFonts w:ascii="Palatino Linotype" w:hAnsi="Palatino Linotype"/>
-          <w:bCs/>
-          <w:sz w:val="20"/>
-          <w:szCs w:val="20"/>
-        </w:rPr>
-        <w:t xml:space="preserve"> </w:t>
-      </w:r>
-      <w:r>
-        <w:rPr>
-          <w:rFonts w:ascii="Palatino Linotype" w:hAnsi="Palatino Linotype"/>
-          <w:bCs/>
-          <w:color w:val="FF0000"/>
-          <w:sz w:val="20"/>
-          <w:szCs w:val="20"/>
-        </w:rPr>
-        <w:t>{</w:t>
-      </w:r>
-      <w:r>
-        <w:rPr>
-          <w:rFonts w:ascii="Palatino Linotype" w:hAnsi="Palatino Linotype"/>
-          <w:bCs/>
-          <w:color w:val="FF0000"/>
-          <w:sz w:val="20"/>
-          <w:szCs w:val="20"/>
-        </w:rPr>
-        <w:t xml:space="preserve">% endif </w:t>
-      </w:r>
-      <w:proofErr w:type="gramStart"/>
-      <w:r>
-        <w:rPr>
-          <w:rFonts w:ascii="Palatino Linotype" w:hAnsi="Palatino Linotype"/>
-          <w:bCs/>
-          <w:color w:val="FF0000"/>
-          <w:sz w:val="20"/>
-          <w:szCs w:val="20"/>
-        </w:rPr>
-        <w:t>%}</w:t>
-      </w:r>
-      <w:r>
-        <w:rPr>
-          <w:rFonts w:ascii="Palatino Linotype" w:hAnsi="Palatino Linotype"/>
-          <w:bCs/>
-          <w:color w:val="FF0000"/>
-          <w:sz w:val="20"/>
-          <w:szCs w:val="20"/>
-        </w:rPr>
-        <w:t>{</w:t>
-      </w:r>
-      <w:proofErr w:type="gramEnd"/>
-      <w:r>
-        <w:rPr>
-          <w:rFonts w:ascii="Palatino Linotype" w:hAnsi="Palatino Linotype"/>
-          <w:bCs/>
-          <w:color w:val="FF0000"/>
-          <w:sz w:val="20"/>
-          <w:szCs w:val="20"/>
-        </w:rPr>
         <w:t>% endif %}</w:t>
       </w:r>
       <w:r>
@@ -4502,29 +3042,17 @@
           <w:sz w:val="20"/>
           <w:szCs w:val="20"/>
         </w:rPr>
-        <w:t xml:space="preserve">{% if </w:t>
-      </w:r>
-      <w:proofErr w:type="spellStart"/>
-      <w:r>
-        <w:rPr>
-          <w:rFonts w:ascii="Palatino Linotype" w:hAnsi="Palatino Linotype"/>
-          <w:bCs/>
-          <w:color w:val="FF0000"/>
-          <w:sz w:val="20"/>
-          <w:szCs w:val="20"/>
-        </w:rPr>
-        <w:t>custodial_supervision.ordered</w:t>
-      </w:r>
-      <w:proofErr w:type="spellEnd"/>
-      <w:r>
-        <w:rPr>
-          <w:rFonts w:ascii="Palatino Linotype" w:hAnsi="Palatino Linotype"/>
-          <w:bCs/>
-          <w:color w:val="FF0000"/>
-          <w:sz w:val="20"/>
-          <w:szCs w:val="20"/>
-        </w:rPr>
-        <w:t xml:space="preserve"> is true %}</w:t>
+        <w:t>{% endif %}</w:t>
+      </w:r>
+      <w:r>
+        <w:rPr>
+          <w:rFonts w:ascii="Palatino Linotype" w:hAnsi="Palatino Linotype"/>
+          <w:bCs/>
+          <w:color w:val="FF0000"/>
+          <w:sz w:val="20"/>
+          <w:szCs w:val="20"/>
+        </w:rPr>
+        <w:t>{% if custodial_supervision.ordered is true %}</w:t>
       </w:r>
     </w:p>
     <w:p>
@@ -4563,7 +3091,6 @@
         </w:rPr>
         <w:t xml:space="preserve"> </w:t>
       </w:r>
-      <w:proofErr w:type="gramStart"/>
       <w:r>
         <w:rPr>
           <w:rFonts w:ascii="Palatino Linotype" w:hAnsi="Palatino Linotype"/>
@@ -4573,43 +3100,7 @@
           <w:szCs w:val="20"/>
           <w:u w:val="single"/>
         </w:rPr>
-        <w:t xml:space="preserve">{{ </w:t>
-      </w:r>
-      <w:proofErr w:type="spellStart"/>
-      <w:r>
-        <w:rPr>
-          <w:rFonts w:ascii="Palatino Linotype" w:hAnsi="Palatino Linotype"/>
-          <w:b/>
-          <w:bCs/>
-          <w:sz w:val="20"/>
-          <w:szCs w:val="20"/>
-          <w:u w:val="single"/>
-        </w:rPr>
-        <w:t>custodial</w:t>
-      </w:r>
-      <w:proofErr w:type="gramEnd"/>
-      <w:r>
-        <w:rPr>
-          <w:rFonts w:ascii="Palatino Linotype" w:hAnsi="Palatino Linotype"/>
-          <w:b/>
-          <w:bCs/>
-          <w:sz w:val="20"/>
-          <w:szCs w:val="20"/>
-          <w:u w:val="single"/>
-        </w:rPr>
-        <w:t>_supervision.supervisor</w:t>
-      </w:r>
-      <w:proofErr w:type="spellEnd"/>
-      <w:r>
-        <w:rPr>
-          <w:rFonts w:ascii="Palatino Linotype" w:hAnsi="Palatino Linotype"/>
-          <w:b/>
-          <w:bCs/>
-          <w:sz w:val="20"/>
-          <w:szCs w:val="20"/>
-          <w:u w:val="single"/>
-        </w:rPr>
-        <w:t xml:space="preserve"> }}</w:t>
+        <w:t>{{ custodial_supervision.supervisor }}</w:t>
       </w:r>
       <w:r>
         <w:rPr>
@@ -4638,29 +3129,7 @@
           <w:sz w:val="20"/>
           <w:szCs w:val="20"/>
         </w:rPr>
-        <w:t xml:space="preserve">{% if </w:t>
-      </w:r>
-      <w:proofErr w:type="spellStart"/>
-      <w:r>
-        <w:rPr>
-          <w:rFonts w:ascii="Palatino Linotype" w:hAnsi="Palatino Linotype"/>
-          <w:bCs/>
-          <w:color w:val="FF0000"/>
-          <w:sz w:val="20"/>
-          <w:szCs w:val="20"/>
-        </w:rPr>
-        <w:t>admin_license_suspension.ordered</w:t>
-      </w:r>
-      <w:proofErr w:type="spellEnd"/>
-      <w:r>
-        <w:rPr>
-          <w:rFonts w:ascii="Palatino Linotype" w:hAnsi="Palatino Linotype"/>
-          <w:bCs/>
-          <w:color w:val="FF0000"/>
-          <w:sz w:val="20"/>
-          <w:szCs w:val="20"/>
-        </w:rPr>
-        <w:t xml:space="preserve"> is true %}</w:t>
+        <w:t>{% if admin_license_suspension.ordered is true %}</w:t>
       </w:r>
       <w:r>
         <w:rPr>
@@ -4741,41 +3210,7 @@
           <w:sz w:val="20"/>
           <w:szCs w:val="20"/>
         </w:rPr>
-        <w:t xml:space="preserve">{% if </w:t>
-      </w:r>
-      <w:proofErr w:type="spellStart"/>
-      <w:r>
-        <w:rPr>
-          <w:rFonts w:ascii="Palatino Linotype" w:hAnsi="Palatino Linotype"/>
-          <w:bCs/>
-          <w:color w:val="FF0000"/>
-          <w:sz w:val="20"/>
-          <w:szCs w:val="20"/>
-        </w:rPr>
-        <w:t>admin_license_</w:t>
-      </w:r>
-      <w:proofErr w:type="gramStart"/>
-      <w:r>
-        <w:rPr>
-          <w:rFonts w:ascii="Palatino Linotype" w:hAnsi="Palatino Linotype"/>
-          <w:bCs/>
-          <w:color w:val="FF0000"/>
-          <w:sz w:val="20"/>
-          <w:szCs w:val="20"/>
-        </w:rPr>
-        <w:t>suspension.objection</w:t>
-      </w:r>
-      <w:proofErr w:type="spellEnd"/>
-      <w:proofErr w:type="gramEnd"/>
-      <w:r>
-        <w:rPr>
-          <w:rFonts w:ascii="Palatino Linotype" w:hAnsi="Palatino Linotype"/>
-          <w:bCs/>
-          <w:color w:val="FF0000"/>
-          <w:sz w:val="20"/>
-          <w:szCs w:val="20"/>
-        </w:rPr>
-        <w:t xml:space="preserve"> == ‘Yes’ %}</w:t>
+        <w:t>{% if admin_license_suspension.objection == ‘Yes’ %}</w:t>
       </w:r>
       <w:r>
         <w:rPr>
@@ -4794,63 +3229,7 @@
           <w:sz w:val="20"/>
           <w:szCs w:val="20"/>
         </w:rPr>
-        <w:t xml:space="preserve">{% </w:t>
-      </w:r>
-      <w:proofErr w:type="spellStart"/>
-      <w:r>
-        <w:rPr>
-          <w:rFonts w:ascii="Palatino Linotype" w:hAnsi="Palatino Linotype"/>
-          <w:bCs/>
-          <w:color w:val="FF0000"/>
-          <w:sz w:val="20"/>
-          <w:szCs w:val="20"/>
-        </w:rPr>
-        <w:t>elif</w:t>
-      </w:r>
-      <w:proofErr w:type="spellEnd"/>
-      <w:r>
-        <w:rPr>
-          <w:rFonts w:ascii="Palatino Linotype" w:hAnsi="Palatino Linotype"/>
-          <w:bCs/>
-          <w:color w:val="FF0000"/>
-          <w:sz w:val="20"/>
-          <w:szCs w:val="20"/>
-        </w:rPr>
-        <w:t xml:space="preserve"> </w:t>
-      </w:r>
-      <w:proofErr w:type="spellStart"/>
-      <w:r>
-        <w:rPr>
-          <w:rFonts w:ascii="Palatino Linotype" w:hAnsi="Palatino Linotype"/>
-          <w:bCs/>
-          <w:color w:val="FF0000"/>
-          <w:sz w:val="20"/>
-          <w:szCs w:val="20"/>
-        </w:rPr>
-        <w:t>admin_license_</w:t>
-      </w:r>
-      <w:proofErr w:type="gramStart"/>
-      <w:r>
-        <w:rPr>
-          <w:rFonts w:ascii="Palatino Linotype" w:hAnsi="Palatino Linotype"/>
-          <w:bCs/>
-          <w:color w:val="FF0000"/>
-          <w:sz w:val="20"/>
-          <w:szCs w:val="20"/>
-        </w:rPr>
-        <w:t>suspension.objection</w:t>
-      </w:r>
-      <w:proofErr w:type="spellEnd"/>
-      <w:proofErr w:type="gramEnd"/>
-      <w:r>
-        <w:rPr>
-          <w:rFonts w:ascii="Palatino Linotype" w:hAnsi="Palatino Linotype"/>
-          <w:bCs/>
-          <w:color w:val="FF0000"/>
-          <w:sz w:val="20"/>
-          <w:szCs w:val="20"/>
-        </w:rPr>
-        <w:t xml:space="preserve"> == ‘No’ %}</w:t>
+        <w:t>{% elif admin_license_suspension.objection == ‘No’ %}</w:t>
       </w:r>
       <w:r>
         <w:rPr>
@@ -4869,51 +3248,7 @@
           <w:sz w:val="20"/>
           <w:szCs w:val="20"/>
         </w:rPr>
-        <w:t xml:space="preserve">{% endif </w:t>
-      </w:r>
-      <w:proofErr w:type="gramStart"/>
-      <w:r>
-        <w:rPr>
-          <w:rFonts w:ascii="Palatino Linotype" w:hAnsi="Palatino Linotype"/>
-          <w:bCs/>
-          <w:color w:val="FF0000"/>
-          <w:sz w:val="20"/>
-          <w:szCs w:val="20"/>
-        </w:rPr>
-        <w:t>%}{</w:t>
-      </w:r>
-      <w:proofErr w:type="gramEnd"/>
-      <w:r>
-        <w:rPr>
-          <w:rFonts w:ascii="Palatino Linotype" w:hAnsi="Palatino Linotype"/>
-          <w:bCs/>
-          <w:color w:val="FF0000"/>
-          <w:sz w:val="20"/>
-          <w:szCs w:val="20"/>
-        </w:rPr>
-        <w:t xml:space="preserve">% if </w:t>
-      </w:r>
-      <w:proofErr w:type="spellStart"/>
-      <w:r>
-        <w:rPr>
-          <w:rFonts w:ascii="Palatino Linotype" w:hAnsi="Palatino Linotype"/>
-          <w:bCs/>
-          <w:color w:val="FF0000"/>
-          <w:sz w:val="20"/>
-          <w:szCs w:val="20"/>
-        </w:rPr>
-        <w:t>admin_license_suspension.disposition</w:t>
-      </w:r>
-      <w:proofErr w:type="spellEnd"/>
-      <w:r>
-        <w:rPr>
-          <w:rFonts w:ascii="Palatino Linotype" w:hAnsi="Palatino Linotype"/>
-          <w:bCs/>
-          <w:color w:val="FF0000"/>
-          <w:sz w:val="20"/>
-          <w:szCs w:val="20"/>
-        </w:rPr>
-        <w:t xml:space="preserve"> == ‘Granted’ %}</w:t>
+        <w:t>{% endif %}{% if admin_license_suspension.disposition == ‘Granted’ %}</w:t>
       </w:r>
       <w:r>
         <w:rPr>
@@ -4932,63 +3267,7 @@
           <w:sz w:val="20"/>
           <w:szCs w:val="20"/>
         </w:rPr>
-        <w:t xml:space="preserve">{% </w:t>
-      </w:r>
-      <w:proofErr w:type="spellStart"/>
-      <w:r>
-        <w:rPr>
-          <w:rFonts w:ascii="Palatino Linotype" w:hAnsi="Palatino Linotype"/>
-          <w:bCs/>
-          <w:color w:val="FF0000"/>
-          <w:sz w:val="20"/>
-          <w:szCs w:val="20"/>
-        </w:rPr>
-        <w:t>elif</w:t>
-      </w:r>
-      <w:proofErr w:type="spellEnd"/>
-      <w:r>
-        <w:rPr>
-          <w:rFonts w:ascii="Palatino Linotype" w:hAnsi="Palatino Linotype"/>
-          <w:bCs/>
-          <w:color w:val="FF0000"/>
-          <w:sz w:val="20"/>
-          <w:szCs w:val="20"/>
-        </w:rPr>
-        <w:t xml:space="preserve"> </w:t>
-      </w:r>
-      <w:proofErr w:type="spellStart"/>
-      <w:r>
-        <w:rPr>
-          <w:rFonts w:ascii="Palatino Linotype" w:hAnsi="Palatino Linotype"/>
-          <w:bCs/>
-          <w:color w:val="FF0000"/>
-          <w:sz w:val="20"/>
-          <w:szCs w:val="20"/>
-        </w:rPr>
-        <w:t>admin_license_</w:t>
-      </w:r>
-      <w:proofErr w:type="gramStart"/>
-      <w:r>
-        <w:rPr>
-          <w:rFonts w:ascii="Palatino Linotype" w:hAnsi="Palatino Linotype"/>
-          <w:bCs/>
-          <w:color w:val="FF0000"/>
-          <w:sz w:val="20"/>
-          <w:szCs w:val="20"/>
-        </w:rPr>
-        <w:t>suspension.disposition</w:t>
-      </w:r>
-      <w:proofErr w:type="spellEnd"/>
-      <w:proofErr w:type="gramEnd"/>
-      <w:r>
-        <w:rPr>
-          <w:rFonts w:ascii="Palatino Linotype" w:hAnsi="Palatino Linotype"/>
-          <w:bCs/>
-          <w:color w:val="FF0000"/>
-          <w:sz w:val="20"/>
-          <w:szCs w:val="20"/>
-        </w:rPr>
-        <w:t xml:space="preserve"> == ‘Denied’ %}</w:t>
+        <w:t>{% elif admin_license_suspension.disposition == ‘Denied’ %}</w:t>
       </w:r>
       <w:r>
         <w:rPr>
@@ -5007,31 +3286,8 @@
           <w:sz w:val="20"/>
           <w:szCs w:val="20"/>
         </w:rPr>
-        <w:t xml:space="preserve">{% endif </w:t>
-      </w:r>
-      <w:proofErr w:type="gramStart"/>
-      <w:r>
-        <w:rPr>
-          <w:rFonts w:ascii="Palatino Linotype" w:hAnsi="Palatino Linotype"/>
-          <w:bCs/>
-          <w:color w:val="FF0000"/>
-          <w:sz w:val="20"/>
-          <w:szCs w:val="20"/>
-        </w:rPr>
-        <w:t>%}{</w:t>
-      </w:r>
-      <w:proofErr w:type="gramEnd"/>
-      <w:r>
-        <w:rPr>
-          <w:rFonts w:ascii="Palatino Linotype" w:hAnsi="Palatino Linotype"/>
-          <w:bCs/>
-          <w:color w:val="FF0000"/>
-          <w:sz w:val="20"/>
-          <w:szCs w:val="20"/>
-        </w:rPr>
-        <w:t xml:space="preserve">% if </w:t>
-      </w:r>
-      <w:proofErr w:type="spellStart"/>
+        <w:t xml:space="preserve">{% endif %}{% if </w:t>
+      </w:r>
       <w:r>
         <w:rPr>
           <w:rFonts w:ascii="Palatino Linotype" w:hAnsi="Palatino Linotype"/>
@@ -5041,47 +3297,16 @@
           <w:szCs w:val="20"/>
         </w:rPr>
         <w:lastRenderedPageBreak/>
-        <w:t>admin_license_suspension.explanation</w:t>
-      </w:r>
-      <w:proofErr w:type="spellEnd"/>
-      <w:r>
-        <w:rPr>
-          <w:rFonts w:ascii="Palatino Linotype" w:hAnsi="Palatino Linotype"/>
-          <w:bCs/>
-          <w:color w:val="FF0000"/>
-          <w:sz w:val="20"/>
-          <w:szCs w:val="20"/>
-        </w:rPr>
-        <w:t xml:space="preserve"> is not none %}</w:t>
-      </w:r>
-      <w:r>
-        <w:rPr>
-          <w:rFonts w:ascii="Palatino Linotype" w:hAnsi="Palatino Linotype"/>
-          <w:bCs/>
-          <w:sz w:val="20"/>
-          <w:szCs w:val="20"/>
-        </w:rPr>
-        <w:t xml:space="preserve">{{ </w:t>
-      </w:r>
-      <w:proofErr w:type="spellStart"/>
-      <w:r>
-        <w:rPr>
-          <w:rFonts w:ascii="Palatino Linotype" w:hAnsi="Palatino Linotype"/>
-          <w:bCs/>
-          <w:sz w:val="20"/>
-          <w:szCs w:val="20"/>
-        </w:rPr>
-        <w:t>admin_license_suspension.explanation</w:t>
-      </w:r>
-      <w:proofErr w:type="spellEnd"/>
-      <w:r>
-        <w:rPr>
-          <w:rFonts w:ascii="Palatino Linotype" w:hAnsi="Palatino Linotype"/>
-          <w:bCs/>
-          <w:sz w:val="20"/>
-          <w:szCs w:val="20"/>
-        </w:rPr>
-        <w:t xml:space="preserve"> }}</w:t>
+        <w:t>admin_license_suspension.explanation is not none %}</w:t>
+      </w:r>
+      <w:r>
+        <w:rPr>
+          <w:rFonts w:ascii="Palatino Linotype" w:hAnsi="Palatino Linotype"/>
+          <w:bCs/>
+          <w:sz w:val="20"/>
+          <w:szCs w:val="20"/>
+        </w:rPr>
+        <w:t>{{ admin_license_suspension.explanation }}</w:t>
       </w:r>
       <w:r>
         <w:rPr>
@@ -5102,7 +3327,6 @@
         </w:rPr>
         <w:t xml:space="preserve">{% endif %}{% endif %}{% if </w:t>
       </w:r>
-      <w:proofErr w:type="spellStart"/>
       <w:r>
         <w:rPr>
           <w:rFonts w:ascii="Palatino Linotype" w:hAnsi="Palatino Linotype"/>
@@ -5113,7 +3337,6 @@
         </w:rPr>
         <w:t>bond_conditions.public_safety_suspension</w:t>
       </w:r>
-      <w:proofErr w:type="spellEnd"/>
       <w:r>
         <w:rPr>
           <w:rFonts w:ascii="Palatino Linotype" w:hAnsi="Palatino Linotype"/>
@@ -5181,60 +3404,17 @@
           <w:sz w:val="20"/>
           <w:szCs w:val="20"/>
         </w:rPr>
-        <w:t xml:space="preserve">The Court imposes a public safety suspension pursuant to R.C. 4511.196(B). Defendant shall not operate any vehicle until further order of this </w:t>
-      </w:r>
-      <w:proofErr w:type="gramStart"/>
-      <w:r>
-        <w:rPr>
-          <w:rFonts w:ascii="Palatino Linotype" w:hAnsi="Palatino Linotype"/>
-          <w:bCs/>
-          <w:sz w:val="20"/>
-          <w:szCs w:val="20"/>
-        </w:rPr>
-        <w:t>Court.</w:t>
-      </w:r>
-      <w:r>
-        <w:rPr>
-          <w:rFonts w:ascii="Palatino Linotype" w:hAnsi="Palatino Linotype"/>
-          <w:bCs/>
-          <w:color w:val="FF0000"/>
-          <w:sz w:val="20"/>
-          <w:szCs w:val="20"/>
-        </w:rPr>
-        <w:t>{</w:t>
-      </w:r>
-      <w:proofErr w:type="gramEnd"/>
-      <w:r>
-        <w:rPr>
-          <w:rFonts w:ascii="Palatino Linotype" w:hAnsi="Palatino Linotype"/>
-          <w:bCs/>
-          <w:color w:val="FF0000"/>
-          <w:sz w:val="20"/>
-          <w:szCs w:val="20"/>
-        </w:rPr>
-        <w:t xml:space="preserve">% endif %}{% if </w:t>
-      </w:r>
-      <w:proofErr w:type="spellStart"/>
-      <w:r>
-        <w:rPr>
-          <w:rFonts w:ascii="Palatino Linotype" w:hAnsi="Palatino Linotype"/>
-          <w:bCs/>
-          <w:color w:val="FF0000"/>
-          <w:sz w:val="20"/>
-          <w:szCs w:val="20"/>
-        </w:rPr>
-        <w:t>vehicle_seizure.ordered</w:t>
-      </w:r>
-      <w:proofErr w:type="spellEnd"/>
-      <w:r>
-        <w:rPr>
-          <w:rFonts w:ascii="Palatino Linotype" w:hAnsi="Palatino Linotype"/>
-          <w:bCs/>
-          <w:color w:val="FF0000"/>
-          <w:sz w:val="20"/>
-          <w:szCs w:val="20"/>
-        </w:rPr>
-        <w:t xml:space="preserve"> is true %}</w:t>
+        <w:t>The Court imposes a public safety suspension pursuant to R.C. 4511.196(B). Defendant shall not operate any vehicle until further order of this Court.</w:t>
+      </w:r>
+      <w:r>
+        <w:rPr>
+          <w:rFonts w:ascii="Palatino Linotype" w:hAnsi="Palatino Linotype"/>
+          <w:bCs/>
+          <w:color w:val="FF0000"/>
+          <w:sz w:val="20"/>
+          <w:szCs w:val="20"/>
+        </w:rPr>
+        <w:t>{% endif %}{% if vehicle_seizure.ordered is true %}</w:t>
       </w:r>
       <w:r>
         <w:rPr>
@@ -5292,121 +3472,15 @@
           <w:sz w:val="20"/>
           <w:szCs w:val="20"/>
         </w:rPr>
-        <w:t xml:space="preserve">A </w:t>
-      </w:r>
-      <w:proofErr w:type="gramStart"/>
-      <w:r>
-        <w:rPr>
-          <w:rFonts w:ascii="Palatino Linotype" w:hAnsi="Palatino Linotype"/>
-          <w:bCs/>
-          <w:sz w:val="20"/>
-          <w:szCs w:val="20"/>
-        </w:rPr>
-        <w:t xml:space="preserve">{{ </w:t>
-      </w:r>
-      <w:proofErr w:type="spellStart"/>
-      <w:r>
-        <w:rPr>
-          <w:rFonts w:ascii="Palatino Linotype" w:hAnsi="Palatino Linotype"/>
-          <w:bCs/>
-          <w:sz w:val="20"/>
-          <w:szCs w:val="20"/>
-        </w:rPr>
-        <w:t>vehicle</w:t>
-      </w:r>
-      <w:proofErr w:type="gramEnd"/>
-      <w:r>
-        <w:rPr>
-          <w:rFonts w:ascii="Palatino Linotype" w:hAnsi="Palatino Linotype"/>
-          <w:bCs/>
-          <w:sz w:val="20"/>
-          <w:szCs w:val="20"/>
-        </w:rPr>
-        <w:t>_seizure.vehicle_make_model</w:t>
-      </w:r>
-      <w:proofErr w:type="spellEnd"/>
-      <w:r>
-        <w:rPr>
-          <w:rFonts w:ascii="Palatino Linotype" w:hAnsi="Palatino Linotype"/>
-          <w:bCs/>
-          <w:sz w:val="20"/>
-          <w:szCs w:val="20"/>
-        </w:rPr>
-        <w:t xml:space="preserve"> }}, license plate {{ </w:t>
-      </w:r>
-      <w:proofErr w:type="spellStart"/>
-      <w:r>
-        <w:rPr>
-          <w:rFonts w:ascii="Palatino Linotype" w:hAnsi="Palatino Linotype"/>
-          <w:bCs/>
-          <w:sz w:val="20"/>
-          <w:szCs w:val="20"/>
-        </w:rPr>
-        <w:t>vehicle_seizure.vehicle_license_plate</w:t>
-      </w:r>
-      <w:proofErr w:type="spellEnd"/>
-      <w:r>
-        <w:rPr>
-          <w:rFonts w:ascii="Palatino Linotype" w:hAnsi="Palatino Linotype"/>
-          <w:bCs/>
-          <w:sz w:val="20"/>
-          <w:szCs w:val="20"/>
-        </w:rPr>
-        <w:t xml:space="preserve"> }}, was seized by law enforcement pursuant to R.C. 4511.195 or 4510.41. </w:t>
-      </w:r>
-      <w:proofErr w:type="gramStart"/>
-      <w:r>
-        <w:rPr>
-          <w:rFonts w:ascii="Palatino Linotype" w:hAnsi="Palatino Linotype"/>
-          <w:sz w:val="20"/>
-          <w:szCs w:val="20"/>
-        </w:rPr>
-        <w:t xml:space="preserve">{{ </w:t>
-      </w:r>
-      <w:proofErr w:type="spellStart"/>
-      <w:r>
-        <w:rPr>
-          <w:rFonts w:ascii="Palatino Linotype" w:hAnsi="Palatino Linotype"/>
-          <w:sz w:val="20"/>
-          <w:szCs w:val="20"/>
-        </w:rPr>
-        <w:t>defendant</w:t>
-      </w:r>
-      <w:proofErr w:type="gramEnd"/>
-      <w:r>
-        <w:rPr>
-          <w:rFonts w:ascii="Palatino Linotype" w:hAnsi="Palatino Linotype"/>
-          <w:sz w:val="20"/>
-          <w:szCs w:val="20"/>
-        </w:rPr>
-        <w:t>.first_name</w:t>
-      </w:r>
-      <w:proofErr w:type="spellEnd"/>
-      <w:r>
-        <w:rPr>
-          <w:rFonts w:ascii="Palatino Linotype" w:hAnsi="Palatino Linotype"/>
-          <w:sz w:val="20"/>
-          <w:szCs w:val="20"/>
-        </w:rPr>
-        <w:t xml:space="preserve"> }} {{ </w:t>
-      </w:r>
-      <w:proofErr w:type="spellStart"/>
-      <w:r>
-        <w:rPr>
-          <w:rFonts w:ascii="Palatino Linotype" w:hAnsi="Palatino Linotype"/>
-          <w:sz w:val="20"/>
-          <w:szCs w:val="20"/>
-        </w:rPr>
-        <w:t>defendant.last_name</w:t>
-      </w:r>
-      <w:proofErr w:type="spellEnd"/>
-      <w:r>
-        <w:rPr>
-          <w:rFonts w:ascii="Palatino Linotype" w:hAnsi="Palatino Linotype"/>
-          <w:sz w:val="20"/>
-          <w:szCs w:val="20"/>
-        </w:rPr>
-        <w:t xml:space="preserve"> }}</w:t>
+        <w:t xml:space="preserve">A {{ vehicle_seizure.vehicle_make_model }}, license plate {{ vehicle_seizure.vehicle_license_plate }}, was seized by law enforcement pursuant to R.C. 4511.195 or 4510.41. </w:t>
+      </w:r>
+      <w:r>
+        <w:rPr>
+          <w:rFonts w:ascii="Palatino Linotype" w:hAnsi="Palatino Linotype"/>
+          <w:sz w:val="20"/>
+          <w:szCs w:val="20"/>
+        </w:rPr>
+        <w:t>{{ defendant.first_name }} {{ defendant.last_name }}</w:t>
       </w:r>
       <w:r>
         <w:rPr>
@@ -5425,61 +3499,17 @@
           <w:sz w:val="20"/>
           <w:szCs w:val="20"/>
         </w:rPr>
-        <w:t xml:space="preserve"> {% if </w:t>
-      </w:r>
-      <w:proofErr w:type="spellStart"/>
-      <w:r>
-        <w:rPr>
-          <w:rFonts w:ascii="Palatino Linotype" w:hAnsi="Palatino Linotype"/>
-          <w:bCs/>
-          <w:color w:val="FF0000"/>
-          <w:sz w:val="20"/>
-          <w:szCs w:val="20"/>
-        </w:rPr>
-        <w:t>vehicle_seizure.tow_to_residence</w:t>
-      </w:r>
-      <w:proofErr w:type="spellEnd"/>
-      <w:r>
-        <w:rPr>
-          <w:rFonts w:ascii="Palatino Linotype" w:hAnsi="Palatino Linotype"/>
-          <w:bCs/>
-          <w:color w:val="FF0000"/>
-          <w:sz w:val="20"/>
-          <w:szCs w:val="20"/>
-        </w:rPr>
-        <w:t xml:space="preserve"> is true </w:t>
-      </w:r>
-      <w:proofErr w:type="gramStart"/>
-      <w:r>
-        <w:rPr>
-          <w:rFonts w:ascii="Palatino Linotype" w:hAnsi="Palatino Linotype"/>
-          <w:bCs/>
-          <w:color w:val="FF0000"/>
-          <w:sz w:val="20"/>
-          <w:szCs w:val="20"/>
-        </w:rPr>
-        <w:t>%}</w:t>
-      </w:r>
-      <w:r>
-        <w:rPr>
-          <w:rFonts w:ascii="Palatino Linotype" w:hAnsi="Palatino Linotype"/>
-          <w:bCs/>
-          <w:color w:val="FF0000"/>
-          <w:sz w:val="20"/>
-          <w:szCs w:val="20"/>
-        </w:rPr>
-        <w:t>{</w:t>
-      </w:r>
-      <w:proofErr w:type="gramEnd"/>
-      <w:r>
-        <w:rPr>
-          <w:rFonts w:ascii="Palatino Linotype" w:hAnsi="Palatino Linotype"/>
-          <w:bCs/>
-          <w:color w:val="FF0000"/>
-          <w:sz w:val="20"/>
-          <w:szCs w:val="20"/>
-        </w:rPr>
-        <w:t>{ ‘\n’ }}</w:t>
+        <w:t xml:space="preserve"> {% if vehicle_seizure.tow_to_residence is true %}</w:t>
+      </w:r>
+      <w:r>
+        <w:rPr>
+          <w:rFonts w:ascii="Palatino Linotype" w:hAnsi="Palatino Linotype"/>
+          <w:bCs/>
+          <w:color w:val="FF0000"/>
+          <w:sz w:val="20"/>
+          <w:szCs w:val="20"/>
+        </w:rPr>
+        <w:t>{{ ‘\n’ }}</w:t>
       </w:r>
       <w:r>
         <w:rPr>
@@ -5521,51 +3551,7 @@
           <w:sz w:val="20"/>
           <w:szCs w:val="20"/>
         </w:rPr>
-        <w:t xml:space="preserve"> {% endif </w:t>
-      </w:r>
-      <w:proofErr w:type="gramStart"/>
-      <w:r>
-        <w:rPr>
-          <w:rFonts w:ascii="Palatino Linotype" w:hAnsi="Palatino Linotype"/>
-          <w:bCs/>
-          <w:color w:val="FF0000"/>
-          <w:sz w:val="20"/>
-          <w:szCs w:val="20"/>
-        </w:rPr>
-        <w:t>%}{</w:t>
-      </w:r>
-      <w:proofErr w:type="gramEnd"/>
-      <w:r>
-        <w:rPr>
-          <w:rFonts w:ascii="Palatino Linotype" w:hAnsi="Palatino Linotype"/>
-          <w:bCs/>
-          <w:color w:val="FF0000"/>
-          <w:sz w:val="20"/>
-          <w:szCs w:val="20"/>
-        </w:rPr>
-        <w:t xml:space="preserve">% if </w:t>
-      </w:r>
-      <w:proofErr w:type="spellStart"/>
-      <w:r>
-        <w:rPr>
-          <w:rFonts w:ascii="Palatino Linotype" w:hAnsi="Palatino Linotype"/>
-          <w:bCs/>
-          <w:color w:val="FF0000"/>
-          <w:sz w:val="20"/>
-          <w:szCs w:val="20"/>
-        </w:rPr>
-        <w:t>vehicle_seizure.motion_to_return_vehicle</w:t>
-      </w:r>
-      <w:proofErr w:type="spellEnd"/>
-      <w:r>
-        <w:rPr>
-          <w:rFonts w:ascii="Palatino Linotype" w:hAnsi="Palatino Linotype"/>
-          <w:bCs/>
-          <w:color w:val="FF0000"/>
-          <w:sz w:val="20"/>
-          <w:szCs w:val="20"/>
-        </w:rPr>
-        <w:t xml:space="preserve"> is true %}</w:t>
+        <w:t xml:space="preserve"> {% endif %}{% if vehicle_seizure.motion_to_return_vehicle is true %}</w:t>
       </w:r>
       <w:r>
         <w:rPr>
@@ -5607,141 +3593,17 @@
           <w:sz w:val="20"/>
           <w:szCs w:val="20"/>
         </w:rPr>
-        <w:t xml:space="preserve">Defendant submitted a motion for return of the vehicle pending trial. The State </w:t>
-      </w:r>
-      <w:proofErr w:type="gramStart"/>
-      <w:r>
-        <w:rPr>
-          <w:rFonts w:ascii="Palatino Linotype" w:hAnsi="Palatino Linotype"/>
-          <w:bCs/>
-          <w:sz w:val="20"/>
-          <w:szCs w:val="20"/>
-        </w:rPr>
-        <w:t xml:space="preserve">{{ </w:t>
-      </w:r>
-      <w:proofErr w:type="spellStart"/>
-      <w:r>
-        <w:rPr>
-          <w:rFonts w:ascii="Palatino Linotype" w:hAnsi="Palatino Linotype"/>
-          <w:bCs/>
-          <w:sz w:val="20"/>
-          <w:szCs w:val="20"/>
-        </w:rPr>
-        <w:t>vehicle</w:t>
-      </w:r>
-      <w:proofErr w:type="gramEnd"/>
-      <w:r>
-        <w:rPr>
-          <w:rFonts w:ascii="Palatino Linotype" w:hAnsi="Palatino Linotype"/>
-          <w:bCs/>
-          <w:sz w:val="20"/>
-          <w:szCs w:val="20"/>
-        </w:rPr>
-        <w:t>_seizure.state_opposes</w:t>
-      </w:r>
-      <w:proofErr w:type="spellEnd"/>
-      <w:r>
-        <w:rPr>
-          <w:rFonts w:ascii="Palatino Linotype" w:hAnsi="Palatino Linotype"/>
-          <w:bCs/>
-          <w:sz w:val="20"/>
-          <w:szCs w:val="20"/>
-        </w:rPr>
-        <w:t xml:space="preserve"> }} to the motion. Defendant’s motion is </w:t>
-      </w:r>
-      <w:proofErr w:type="gramStart"/>
-      <w:r>
-        <w:rPr>
-          <w:rFonts w:ascii="Palatino Linotype" w:hAnsi="Palatino Linotype"/>
-          <w:bCs/>
-          <w:sz w:val="20"/>
-          <w:szCs w:val="20"/>
-        </w:rPr>
-        <w:t xml:space="preserve">{{ </w:t>
-      </w:r>
-      <w:proofErr w:type="spellStart"/>
-      <w:r>
-        <w:rPr>
-          <w:rFonts w:ascii="Palatino Linotype" w:hAnsi="Palatino Linotype"/>
-          <w:bCs/>
-          <w:sz w:val="20"/>
-          <w:szCs w:val="20"/>
-        </w:rPr>
-        <w:t>vehicle</w:t>
-      </w:r>
-      <w:proofErr w:type="gramEnd"/>
-      <w:r>
-        <w:rPr>
-          <w:rFonts w:ascii="Palatino Linotype" w:hAnsi="Palatino Linotype"/>
-          <w:bCs/>
-          <w:sz w:val="20"/>
-          <w:szCs w:val="20"/>
-        </w:rPr>
-        <w:t>_seizure.disposition_motion_to_return</w:t>
-      </w:r>
-      <w:proofErr w:type="spellEnd"/>
-      <w:r>
-        <w:rPr>
-          <w:rFonts w:ascii="Palatino Linotype" w:hAnsi="Palatino Linotype"/>
-          <w:bCs/>
-          <w:sz w:val="20"/>
-          <w:szCs w:val="20"/>
-        </w:rPr>
-        <w:t xml:space="preserve"> }}. </w:t>
-      </w:r>
-      <w:r>
-        <w:rPr>
-          <w:rFonts w:ascii="Palatino Linotype" w:hAnsi="Palatino Linotype"/>
-          <w:bCs/>
-          <w:color w:val="FF0000"/>
-          <w:sz w:val="20"/>
-          <w:szCs w:val="20"/>
-        </w:rPr>
-        <w:t xml:space="preserve">{% if </w:t>
-      </w:r>
-      <w:proofErr w:type="spellStart"/>
-      <w:r>
-        <w:rPr>
-          <w:rFonts w:ascii="Palatino Linotype" w:hAnsi="Palatino Linotype"/>
-          <w:bCs/>
-          <w:color w:val="FF0000"/>
-          <w:sz w:val="20"/>
-          <w:szCs w:val="20"/>
-        </w:rPr>
-        <w:t>vehicle_</w:t>
-      </w:r>
-      <w:proofErr w:type="gramStart"/>
-      <w:r>
-        <w:rPr>
-          <w:rFonts w:ascii="Palatino Linotype" w:hAnsi="Palatino Linotype"/>
-          <w:bCs/>
-          <w:color w:val="FF0000"/>
-          <w:sz w:val="20"/>
-          <w:szCs w:val="20"/>
-        </w:rPr>
-        <w:t>seizure.disposition</w:t>
-      </w:r>
-      <w:proofErr w:type="gramEnd"/>
-      <w:r>
-        <w:rPr>
-          <w:rFonts w:ascii="Palatino Linotype" w:hAnsi="Palatino Linotype"/>
-          <w:bCs/>
-          <w:color w:val="FF0000"/>
-          <w:sz w:val="20"/>
-          <w:szCs w:val="20"/>
-        </w:rPr>
-        <w:t>_motion_to_return</w:t>
-      </w:r>
-      <w:proofErr w:type="spellEnd"/>
-      <w:r>
-        <w:rPr>
-          <w:rFonts w:ascii="Palatino Linotype" w:hAnsi="Palatino Linotype"/>
-          <w:bCs/>
-          <w:color w:val="FF0000"/>
-          <w:sz w:val="20"/>
-          <w:szCs w:val="20"/>
-        </w:rPr>
-        <w:t xml:space="preserve"> == ‘Granted’ %}</w:t>
+        <w:t xml:space="preserve">Defendant submitted a motion for return of the vehicle pending trial. The State {{ vehicle_seizure.state_opposes }} to the motion. Defendant’s motion is {{ vehicle_seizure.disposition_motion_to_return }}. </w:t>
+      </w:r>
+      <w:r>
+        <w:rPr>
+          <w:rFonts w:ascii="Palatino Linotype" w:hAnsi="Palatino Linotype"/>
+          <w:bCs/>
+          <w:color w:val="FF0000"/>
+          <w:sz w:val="20"/>
+          <w:szCs w:val="20"/>
+        </w:rPr>
+        <w:t>{% if vehicle_seizure.disposition_motion_to_return == ‘Granted’ %}</w:t>
       </w:r>
       <w:r>
         <w:rPr>
@@ -5780,29 +3642,7 @@
           <w:sz w:val="20"/>
           <w:szCs w:val="20"/>
         </w:rPr>
-        <w:t xml:space="preserve">if </w:t>
-      </w:r>
-      <w:proofErr w:type="spellStart"/>
-      <w:r>
-        <w:rPr>
-          <w:rFonts w:ascii="Palatino Linotype" w:hAnsi="Palatino Linotype"/>
-          <w:bCs/>
-          <w:color w:val="FF0000"/>
-          <w:sz w:val="20"/>
-          <w:szCs w:val="20"/>
-        </w:rPr>
-        <w:t>other_conditions.ordered</w:t>
-      </w:r>
-      <w:proofErr w:type="spellEnd"/>
-      <w:r>
-        <w:rPr>
-          <w:rFonts w:ascii="Palatino Linotype" w:hAnsi="Palatino Linotype"/>
-          <w:bCs/>
-          <w:color w:val="FF0000"/>
-          <w:sz w:val="20"/>
-          <w:szCs w:val="20"/>
-        </w:rPr>
-        <w:t xml:space="preserve"> is true %}</w:t>
+        <w:t>if other_conditions.ordered is true %}</w:t>
       </w:r>
       <w:r>
         <w:rPr>
@@ -5856,54 +3696,14 @@
           <w:szCs w:val="20"/>
         </w:rPr>
       </w:pPr>
-      <w:proofErr w:type="gramStart"/>
-      <w:r>
-        <w:rPr>
-          <w:rFonts w:ascii="Palatino Linotype" w:hAnsi="Palatino Linotype"/>
-          <w:bCs/>
-          <w:sz w:val="20"/>
-          <w:szCs w:val="20"/>
-        </w:rPr>
-        <w:t xml:space="preserve">{{ </w:t>
-      </w:r>
-      <w:proofErr w:type="spellStart"/>
-      <w:r>
-        <w:rPr>
-          <w:rFonts w:ascii="Palatino Linotype" w:hAnsi="Palatino Linotype"/>
-          <w:bCs/>
-          <w:sz w:val="20"/>
-          <w:szCs w:val="20"/>
-        </w:rPr>
-        <w:t>other</w:t>
-      </w:r>
-      <w:proofErr w:type="gramEnd"/>
-      <w:r>
-        <w:rPr>
-          <w:rFonts w:ascii="Palatino Linotype" w:hAnsi="Palatino Linotype"/>
-          <w:bCs/>
-          <w:sz w:val="20"/>
-          <w:szCs w:val="20"/>
-        </w:rPr>
-        <w:t>_conditions.terms</w:t>
-      </w:r>
-      <w:proofErr w:type="spellEnd"/>
-      <w:r>
-        <w:rPr>
-          <w:rFonts w:ascii="Palatino Linotype" w:hAnsi="Palatino Linotype"/>
-          <w:bCs/>
-          <w:sz w:val="20"/>
-          <w:szCs w:val="20"/>
-        </w:rPr>
-        <w:t xml:space="preserve"> }}</w:t>
-      </w:r>
-      <w:r>
-        <w:rPr>
-          <w:rFonts w:ascii="Palatino Linotype" w:hAnsi="Palatino Linotype"/>
-          <w:bCs/>
-          <w:sz w:val="20"/>
-          <w:szCs w:val="20"/>
-        </w:rPr>
-        <w:t>.</w:t>
+      <w:r>
+        <w:rPr>
+          <w:rFonts w:ascii="Palatino Linotype" w:hAnsi="Palatino Linotype"/>
+          <w:bCs/>
+          <w:sz w:val="20"/>
+          <w:szCs w:val="20"/>
+        </w:rPr>
+        <w:t>{{ other_conditions.terms }}</w:t>
       </w:r>
       <w:r>
         <w:rPr>
@@ -6052,66 +3852,29 @@
         </w:rPr>
         <w:tab/>
       </w:r>
-      <w:proofErr w:type="gramStart"/>
-      <w:r>
-        <w:rPr>
-          <w:rFonts w:ascii="Palatino Linotype" w:hAnsi="Palatino Linotype"/>
-          <w:sz w:val="20"/>
-          <w:szCs w:val="20"/>
-        </w:rPr>
-        <w:t xml:space="preserve">{{ </w:t>
-      </w:r>
-      <w:proofErr w:type="spellStart"/>
-      <w:r>
-        <w:rPr>
-          <w:rFonts w:ascii="Palatino Linotype" w:hAnsi="Palatino Linotype"/>
-          <w:sz w:val="20"/>
-          <w:szCs w:val="20"/>
-        </w:rPr>
-        <w:t>judicial</w:t>
-      </w:r>
-      <w:proofErr w:type="gramEnd"/>
-      <w:r>
-        <w:rPr>
-          <w:rFonts w:ascii="Palatino Linotype" w:hAnsi="Palatino Linotype"/>
-          <w:sz w:val="20"/>
-          <w:szCs w:val="20"/>
-        </w:rPr>
-        <w:t>_officer.officer_</w:t>
-      </w:r>
-      <w:r>
-        <w:rPr>
-          <w:rFonts w:ascii="Palatino Linotype" w:hAnsi="Palatino Linotype"/>
-          <w:sz w:val="20"/>
-          <w:szCs w:val="20"/>
-        </w:rPr>
-        <w:t>type</w:t>
-      </w:r>
-      <w:proofErr w:type="spellEnd"/>
-      <w:r>
-        <w:rPr>
-          <w:rFonts w:ascii="Palatino Linotype" w:hAnsi="Palatino Linotype"/>
-          <w:sz w:val="20"/>
-          <w:szCs w:val="20"/>
-        </w:rPr>
-        <w:t xml:space="preserve"> }} </w:t>
-      </w:r>
-      <w:r>
-        <w:rPr>
-          <w:rFonts w:ascii="Palatino Linotype" w:hAnsi="Palatino Linotype"/>
-          <w:sz w:val="20"/>
-          <w:szCs w:val="20"/>
-        </w:rPr>
-        <w:t xml:space="preserve">{{ </w:t>
-      </w:r>
-      <w:proofErr w:type="spellStart"/>
-      <w:r>
-        <w:rPr>
-          <w:rFonts w:ascii="Palatino Linotype" w:hAnsi="Palatino Linotype"/>
-          <w:sz w:val="20"/>
-          <w:szCs w:val="20"/>
-        </w:rPr>
-        <w:t>judicial_officer</w:t>
+      <w:r>
+        <w:rPr>
+          <w:rFonts w:ascii="Palatino Linotype" w:hAnsi="Palatino Linotype"/>
+          <w:sz w:val="20"/>
+          <w:szCs w:val="20"/>
+        </w:rPr>
+        <w:t>{{ judicial_officer.officer_</w:t>
+      </w:r>
+      <w:r>
+        <w:rPr>
+          <w:rFonts w:ascii="Palatino Linotype" w:hAnsi="Palatino Linotype"/>
+          <w:sz w:val="20"/>
+          <w:szCs w:val="20"/>
+        </w:rPr>
+        <w:t xml:space="preserve">type }} </w:t>
+      </w:r>
+      <w:r>
+        <w:rPr>
+          <w:rFonts w:ascii="Palatino Linotype" w:hAnsi="Palatino Linotype"/>
+          <w:sz w:val="20"/>
+          <w:szCs w:val="20"/>
+        </w:rPr>
+        <w:t>{{ judicial_officer</w:t>
       </w:r>
       <w:r>
         <w:rPr>
@@ -6121,7 +3884,6 @@
         </w:rPr>
         <w:t>.first_name</w:t>
       </w:r>
-      <w:proofErr w:type="spellEnd"/>
       <w:r>
         <w:rPr>
           <w:rFonts w:ascii="Palatino Linotype" w:hAnsi="Palatino Linotype"/>
@@ -6144,25 +3906,7 @@
           <w:sz w:val="20"/>
           <w:szCs w:val="20"/>
         </w:rPr>
-        <w:t xml:space="preserve">{{ </w:t>
-      </w:r>
-      <w:proofErr w:type="spellStart"/>
-      <w:r>
-        <w:rPr>
-          <w:rFonts w:ascii="Palatino Linotype" w:hAnsi="Palatino Linotype"/>
-          <w:sz w:val="20"/>
-          <w:szCs w:val="20"/>
-        </w:rPr>
-        <w:t>judicial_officer.last_name</w:t>
-      </w:r>
-      <w:proofErr w:type="spellEnd"/>
-      <w:r>
-        <w:rPr>
-          <w:rFonts w:ascii="Palatino Linotype" w:hAnsi="Palatino Linotype"/>
-          <w:sz w:val="20"/>
-          <w:szCs w:val="20"/>
-        </w:rPr>
-        <w:t xml:space="preserve"> }}</w:t>
+        <w:t>{{ judicial_officer.last_name }}</w:t>
       </w:r>
     </w:p>
     <w:p>
@@ -6225,29 +3969,7 @@
           <w:sz w:val="20"/>
           <w:szCs w:val="20"/>
         </w:rPr>
-        <w:t xml:space="preserve">% if </w:t>
-      </w:r>
-      <w:proofErr w:type="spellStart"/>
-      <w:r>
-        <w:rPr>
-          <w:rFonts w:ascii="Palatino Linotype" w:hAnsi="Palatino Linotype"/>
-          <w:bCs/>
-          <w:color w:val="FF0000"/>
-          <w:sz w:val="20"/>
-          <w:szCs w:val="20"/>
-        </w:rPr>
-        <w:t>judicial_</w:t>
-      </w:r>
-      <w:proofErr w:type="gramStart"/>
-      <w:r>
-        <w:rPr>
-          <w:rFonts w:ascii="Palatino Linotype" w:hAnsi="Palatino Linotype"/>
-          <w:bCs/>
-          <w:color w:val="FF0000"/>
-          <w:sz w:val="20"/>
-          <w:szCs w:val="20"/>
-        </w:rPr>
-        <w:t>of</w:t>
+        <w:t>% if judicial_of</w:t>
       </w:r>
       <w:r>
         <w:rPr>
@@ -6269,27 +3991,15 @@
         </w:rPr>
         <w:t>.officer</w:t>
       </w:r>
-      <w:proofErr w:type="gramEnd"/>
-      <w:r>
-        <w:rPr>
-          <w:rFonts w:ascii="Palatino Linotype" w:hAnsi="Palatino Linotype"/>
-          <w:bCs/>
-          <w:color w:val="FF0000"/>
-          <w:sz w:val="20"/>
-          <w:szCs w:val="20"/>
-        </w:rPr>
-        <w:t>_type</w:t>
-      </w:r>
-      <w:proofErr w:type="spellEnd"/>
-      <w:r>
-        <w:rPr>
-          <w:rFonts w:ascii="Palatino Linotype" w:hAnsi="Palatino Linotype"/>
-          <w:bCs/>
-          <w:color w:val="FF0000"/>
-          <w:sz w:val="20"/>
-          <w:szCs w:val="20"/>
-        </w:rPr>
-        <w:t xml:space="preserve">  ==  ‘Magistrate’ %}</w:t>
+      <w:r>
+        <w:rPr>
+          <w:rFonts w:ascii="Palatino Linotype" w:hAnsi="Palatino Linotype"/>
+          <w:bCs/>
+          <w:color w:val="FF0000"/>
+          <w:sz w:val="20"/>
+          <w:szCs w:val="20"/>
+        </w:rPr>
+        <w:t>_type  ==  ‘Magistrate’ %}</w:t>
       </w:r>
     </w:p>
     <w:p>
@@ -6449,61 +4159,7 @@
           <w:sz w:val="16"/>
           <w:szCs w:val="16"/>
         </w:rPr>
-        <w:t xml:space="preserve">Prosecutor’s Office: PS    OM     EM; Defendant’s Attorney: PS     OM     EM; </w:t>
-      </w:r>
-      <w:proofErr w:type="gramStart"/>
-      <w:r>
-        <w:rPr>
-          <w:rFonts w:ascii="Palatino Linotype" w:hAnsi="Palatino Linotype"/>
-          <w:sz w:val="16"/>
-          <w:szCs w:val="16"/>
-        </w:rPr>
-        <w:t xml:space="preserve">{{ </w:t>
-      </w:r>
-      <w:proofErr w:type="spellStart"/>
-      <w:r>
-        <w:rPr>
-          <w:rFonts w:ascii="Palatino Linotype" w:hAnsi="Palatino Linotype"/>
-          <w:sz w:val="16"/>
-          <w:szCs w:val="16"/>
-        </w:rPr>
-        <w:t>defendant</w:t>
-      </w:r>
-      <w:proofErr w:type="gramEnd"/>
-      <w:r>
-        <w:rPr>
-          <w:rFonts w:ascii="Palatino Linotype" w:hAnsi="Palatino Linotype"/>
-          <w:sz w:val="16"/>
-          <w:szCs w:val="16"/>
-        </w:rPr>
-        <w:t>.first_name</w:t>
-      </w:r>
-      <w:proofErr w:type="spellEnd"/>
-      <w:r>
-        <w:rPr>
-          <w:rFonts w:ascii="Palatino Linotype" w:hAnsi="Palatino Linotype"/>
-          <w:sz w:val="16"/>
-          <w:szCs w:val="16"/>
-        </w:rPr>
-        <w:t xml:space="preserve"> }} {{ </w:t>
-      </w:r>
-      <w:proofErr w:type="spellStart"/>
-      <w:r>
-        <w:rPr>
-          <w:rFonts w:ascii="Palatino Linotype" w:hAnsi="Palatino Linotype"/>
-          <w:sz w:val="16"/>
-          <w:szCs w:val="16"/>
-        </w:rPr>
-        <w:t>defendant.last_name</w:t>
-      </w:r>
-      <w:proofErr w:type="spellEnd"/>
-      <w:r>
-        <w:rPr>
-          <w:rFonts w:ascii="Palatino Linotype" w:hAnsi="Palatino Linotype"/>
-          <w:sz w:val="16"/>
-          <w:szCs w:val="16"/>
-        </w:rPr>
-        <w:t>}}: PS     OM     EM;</w:t>
+        <w:t>Prosecutor’s Office: PS    OM     EM; Defendant’s Attorney: PS     OM     EM; {{ defendant.first_name }} {{ defendant.last_name}}: PS     OM     EM;</w:t>
       </w:r>
       <w:r>
         <w:rPr>
@@ -6758,9 +4414,8 @@
         <w:sz w:val="20"/>
         <w:szCs w:val="20"/>
       </w:rPr>
-      <w:t xml:space="preserve">% if </w:t>
+      <w:t>% if judicial_officer.officer_type  ==  ‘Magistrate’ %}Magistrate Decision –</w:t>
     </w:r>
-    <w:proofErr w:type="spellStart"/>
     <w:r>
       <w:rPr>
         <w:rFonts w:ascii="Palatino Linotype" w:hAnsi="Palatino Linotype"/>
@@ -6768,9 +4423,8 @@
         <w:sz w:val="20"/>
         <w:szCs w:val="20"/>
       </w:rPr>
-      <w:t>judicial_</w:t>
+      <w:t xml:space="preserve"> </w:t>
     </w:r>
-    <w:proofErr w:type="gramStart"/>
     <w:r>
       <w:rPr>
         <w:rFonts w:ascii="Palatino Linotype" w:hAnsi="Palatino Linotype"/>
@@ -6778,9 +4432,8 @@
         <w:sz w:val="20"/>
         <w:szCs w:val="20"/>
       </w:rPr>
-      <w:t>officer.officer</w:t>
+      <w:t>Bond</w:t>
     </w:r>
-    <w:proofErr w:type="gramEnd"/>
     <w:r>
       <w:rPr>
         <w:rFonts w:ascii="Palatino Linotype" w:hAnsi="Palatino Linotype"/>
@@ -6788,9 +4441,8 @@
         <w:sz w:val="20"/>
         <w:szCs w:val="20"/>
       </w:rPr>
-      <w:t>_type</w:t>
+      <w:t xml:space="preserve"> Hearing</w:t>
     </w:r>
-    <w:proofErr w:type="spellEnd"/>
     <w:r>
       <w:rPr>
         <w:rFonts w:ascii="Palatino Linotype" w:hAnsi="Palatino Linotype"/>
@@ -6798,42 +4450,6 @@
         <w:sz w:val="20"/>
         <w:szCs w:val="20"/>
       </w:rPr>
-      <w:t xml:space="preserve">  ==  ‘Magistrate’ %}Magistrate Decision –</w:t>
-    </w:r>
-    <w:r>
-      <w:rPr>
-        <w:rFonts w:ascii="Palatino Linotype" w:hAnsi="Palatino Linotype"/>
-        <w:bCs/>
-        <w:sz w:val="20"/>
-        <w:szCs w:val="20"/>
-      </w:rPr>
-      <w:t xml:space="preserve"> </w:t>
-    </w:r>
-    <w:r>
-      <w:rPr>
-        <w:rFonts w:ascii="Palatino Linotype" w:hAnsi="Palatino Linotype"/>
-        <w:bCs/>
-        <w:sz w:val="20"/>
-        <w:szCs w:val="20"/>
-      </w:rPr>
-      <w:t>Bond</w:t>
-    </w:r>
-    <w:r>
-      <w:rPr>
-        <w:rFonts w:ascii="Palatino Linotype" w:hAnsi="Palatino Linotype"/>
-        <w:bCs/>
-        <w:sz w:val="20"/>
-        <w:szCs w:val="20"/>
-      </w:rPr>
-      <w:t xml:space="preserve"> Hearing</w:t>
-    </w:r>
-    <w:r>
-      <w:rPr>
-        <w:rFonts w:ascii="Palatino Linotype" w:hAnsi="Palatino Linotype"/>
-        <w:bCs/>
-        <w:sz w:val="20"/>
-        <w:szCs w:val="20"/>
-      </w:rPr>
       <w:t xml:space="preserve"> Entry</w:t>
     </w:r>
     <w:r>
@@ -6842,77 +4458,23 @@
         <w:sz w:val="20"/>
         <w:szCs w:val="20"/>
       </w:rPr>
-      <w:t xml:space="preserve">{% </w:t>
+      <w:t>{% elif judicial_officer.officer_type == ‘Judge’ %}</w:t>
     </w:r>
-    <w:proofErr w:type="spellStart"/>
     <w:r>
       <w:rPr>
         <w:rFonts w:ascii="Palatino Linotype" w:hAnsi="Palatino Linotype"/>
         <w:sz w:val="20"/>
         <w:szCs w:val="20"/>
       </w:rPr>
-      <w:t>elif</w:t>
+      <w:t>Bond Hearing</w:t>
     </w:r>
-    <w:proofErr w:type="spellEnd"/>
     <w:r>
       <w:rPr>
         <w:rFonts w:ascii="Palatino Linotype" w:hAnsi="Palatino Linotype"/>
         <w:sz w:val="20"/>
         <w:szCs w:val="20"/>
       </w:rPr>
-      <w:t xml:space="preserve"> </w:t>
-    </w:r>
-    <w:proofErr w:type="spellStart"/>
-    <w:r>
-      <w:rPr>
-        <w:rFonts w:ascii="Palatino Linotype" w:hAnsi="Palatino Linotype"/>
-        <w:sz w:val="20"/>
-        <w:szCs w:val="20"/>
-      </w:rPr>
-      <w:t>judicial_officer.officer_type</w:t>
-    </w:r>
-    <w:proofErr w:type="spellEnd"/>
-    <w:r>
-      <w:rPr>
-        <w:rFonts w:ascii="Palatino Linotype" w:hAnsi="Palatino Linotype"/>
-        <w:sz w:val="20"/>
-        <w:szCs w:val="20"/>
-      </w:rPr>
-      <w:t xml:space="preserve"> == ‘Judge’ %}</w:t>
-    </w:r>
-    <w:r>
-      <w:rPr>
-        <w:rFonts w:ascii="Palatino Linotype" w:hAnsi="Palatino Linotype"/>
-        <w:sz w:val="20"/>
-        <w:szCs w:val="20"/>
-      </w:rPr>
-      <w:t>Bond Hearing</w:t>
-    </w:r>
-    <w:r>
-      <w:rPr>
-        <w:rFonts w:ascii="Palatino Linotype" w:hAnsi="Palatino Linotype"/>
-        <w:sz w:val="20"/>
-        <w:szCs w:val="20"/>
-      </w:rPr>
-      <w:t xml:space="preserve"> Judgment Entry{% endif %} {{ </w:t>
-    </w:r>
-    <w:proofErr w:type="spellStart"/>
-    <w:r>
-      <w:rPr>
-        <w:rFonts w:ascii="Palatino Linotype" w:hAnsi="Palatino Linotype"/>
-        <w:sz w:val="20"/>
-        <w:szCs w:val="20"/>
-      </w:rPr>
-      <w:t>case_number</w:t>
-    </w:r>
-    <w:proofErr w:type="spellEnd"/>
-    <w:r>
-      <w:rPr>
-        <w:rFonts w:ascii="Palatino Linotype" w:hAnsi="Palatino Linotype"/>
-        <w:sz w:val="20"/>
-        <w:szCs w:val="20"/>
-      </w:rPr>
-      <w:t xml:space="preserve"> </w:t>
+      <w:t xml:space="preserve"> Judgment Entry{% endif %} {{ case_number </w:t>
     </w:r>
     <w:r>
       <w:rPr>

</xml_diff>

<commit_message>
Updated Not Guilty, Bond Hearing and No Plea Bond Templates.
</commit_message>
<xml_diff>
--- a/resources/Templates/Bond_Hearing_Template.docx
+++ b/resources/Templates/Bond_Hearing_Template.docx
@@ -250,13 +250,23 @@
         </w:rPr>
         <w:t xml:space="preserve">.  </w:t>
       </w:r>
-      <w:r>
-        <w:rPr>
-          <w:rFonts w:ascii="Palatino Linotype" w:hAnsi="Palatino Linotype"/>
-          <w:sz w:val="20"/>
-          <w:szCs w:val="20"/>
-        </w:rPr>
-        <w:t>{{ case_number</w:t>
+      <w:proofErr w:type="gramStart"/>
+      <w:r>
+        <w:rPr>
+          <w:rFonts w:ascii="Palatino Linotype" w:hAnsi="Palatino Linotype"/>
+          <w:sz w:val="20"/>
+          <w:szCs w:val="20"/>
+        </w:rPr>
+        <w:t>{{ case</w:t>
+      </w:r>
+      <w:proofErr w:type="gramEnd"/>
+      <w:r>
+        <w:rPr>
+          <w:rFonts w:ascii="Palatino Linotype" w:hAnsi="Palatino Linotype"/>
+          <w:sz w:val="20"/>
+          <w:szCs w:val="20"/>
+        </w:rPr>
+        <w:t>_number</w:t>
       </w:r>
       <w:r>
         <w:rPr>
@@ -313,13 +323,23 @@
           <w:szCs w:val="20"/>
         </w:rPr>
       </w:pPr>
-      <w:r>
-        <w:rPr>
-          <w:rFonts w:ascii="Palatino Linotype" w:hAnsi="Palatino Linotype"/>
-          <w:sz w:val="20"/>
-          <w:szCs w:val="20"/>
-        </w:rPr>
-        <w:t>{{ defendant.</w:t>
+      <w:proofErr w:type="gramStart"/>
+      <w:r>
+        <w:rPr>
+          <w:rFonts w:ascii="Palatino Linotype" w:hAnsi="Palatino Linotype"/>
+          <w:sz w:val="20"/>
+          <w:szCs w:val="20"/>
+        </w:rPr>
+        <w:t>{{ defendant</w:t>
+      </w:r>
+      <w:proofErr w:type="gramEnd"/>
+      <w:r>
+        <w:rPr>
+          <w:rFonts w:ascii="Palatino Linotype" w:hAnsi="Palatino Linotype"/>
+          <w:sz w:val="20"/>
+          <w:szCs w:val="20"/>
+        </w:rPr>
+        <w:t>.</w:t>
       </w:r>
       <w:r>
         <w:rPr>
@@ -498,7 +518,27 @@
           <w:sz w:val="20"/>
           <w:szCs w:val="20"/>
         </w:rPr>
-        <w:t>% if judicial_officer.officer_</w:t>
+        <w:t>% if judicial_</w:t>
+      </w:r>
+      <w:proofErr w:type="gramStart"/>
+      <w:r>
+        <w:rPr>
+          <w:rFonts w:ascii="Palatino Linotype" w:hAnsi="Palatino Linotype"/>
+          <w:bCs/>
+          <w:sz w:val="20"/>
+          <w:szCs w:val="20"/>
+        </w:rPr>
+        <w:t>officer.officer</w:t>
+      </w:r>
+      <w:proofErr w:type="gramEnd"/>
+      <w:r>
+        <w:rPr>
+          <w:rFonts w:ascii="Palatino Linotype" w:hAnsi="Palatino Linotype"/>
+          <w:bCs/>
+          <w:sz w:val="20"/>
+          <w:szCs w:val="20"/>
+        </w:rPr>
+        <w:t>_</w:t>
       </w:r>
       <w:r>
         <w:rPr>
@@ -627,7 +667,25 @@
           <w:sz w:val="20"/>
           <w:szCs w:val="20"/>
         </w:rPr>
-        <w:t>{% elif judicial_officer.officer_</w:t>
+        <w:t>{% elif judicial_</w:t>
+      </w:r>
+      <w:proofErr w:type="gramStart"/>
+      <w:r>
+        <w:rPr>
+          <w:rFonts w:ascii="Palatino Linotype" w:hAnsi="Palatino Linotype"/>
+          <w:sz w:val="20"/>
+          <w:szCs w:val="20"/>
+        </w:rPr>
+        <w:t>officer.officer</w:t>
+      </w:r>
+      <w:proofErr w:type="gramEnd"/>
+      <w:r>
+        <w:rPr>
+          <w:rFonts w:ascii="Palatino Linotype" w:hAnsi="Palatino Linotype"/>
+          <w:sz w:val="20"/>
+          <w:szCs w:val="20"/>
+        </w:rPr>
+        <w:t>_</w:t>
       </w:r>
       <w:r>
         <w:rPr>
@@ -793,7 +851,25 @@
           <w:sz w:val="20"/>
           <w:szCs w:val="20"/>
         </w:rPr>
-        <w:t xml:space="preserve"> on {{ plea_trial_date }}</w:t>
+        <w:t xml:space="preserve"> on </w:t>
+      </w:r>
+      <w:proofErr w:type="gramStart"/>
+      <w:r>
+        <w:rPr>
+          <w:rFonts w:ascii="Palatino Linotype" w:hAnsi="Palatino Linotype"/>
+          <w:sz w:val="20"/>
+          <w:szCs w:val="20"/>
+        </w:rPr>
+        <w:t>{{ plea</w:t>
+      </w:r>
+      <w:proofErr w:type="gramEnd"/>
+      <w:r>
+        <w:rPr>
+          <w:rFonts w:ascii="Palatino Linotype" w:hAnsi="Palatino Linotype"/>
+          <w:sz w:val="20"/>
+          <w:szCs w:val="20"/>
+        </w:rPr>
+        <w:t>_trial_date }}</w:t>
       </w:r>
       <w:r>
         <w:rPr>
@@ -850,7 +926,27 @@
           <w:sz w:val="20"/>
           <w:szCs w:val="20"/>
         </w:rPr>
-        <w:t>{% if defense_counsel_waived is false %}Defendant was represented by {{ defense_counsel }}, {{ defense_counsel_type }}.</w:t>
+        <w:t xml:space="preserve">{% if defense_counsel_waived is false </w:t>
+      </w:r>
+      <w:proofErr w:type="gramStart"/>
+      <w:r>
+        <w:rPr>
+          <w:rFonts w:ascii="Palatino Linotype" w:hAnsi="Palatino Linotype"/>
+          <w:bCs/>
+          <w:sz w:val="20"/>
+          <w:szCs w:val="20"/>
+        </w:rPr>
+        <w:t>%}Defendant</w:t>
+      </w:r>
+      <w:proofErr w:type="gramEnd"/>
+      <w:r>
+        <w:rPr>
+          <w:rFonts w:ascii="Palatino Linotype" w:hAnsi="Palatino Linotype"/>
+          <w:bCs/>
+          <w:sz w:val="20"/>
+          <w:szCs w:val="20"/>
+        </w:rPr>
+        <w:t xml:space="preserve"> was represented by {{ defense_counsel }}, {{ defense_counsel_type }}.</w:t>
       </w:r>
       <w:r>
         <w:rPr>
@@ -868,7 +964,27 @@
           <w:sz w:val="20"/>
           <w:szCs w:val="20"/>
         </w:rPr>
-        <w:t xml:space="preserve">{% elif defense_counsel_waived is true %}Defendant </w:t>
+        <w:t xml:space="preserve">{% elif defense_counsel_waived is true </w:t>
+      </w:r>
+      <w:proofErr w:type="gramStart"/>
+      <w:r>
+        <w:rPr>
+          <w:rFonts w:ascii="Palatino Linotype" w:hAnsi="Palatino Linotype"/>
+          <w:bCs/>
+          <w:sz w:val="20"/>
+          <w:szCs w:val="20"/>
+        </w:rPr>
+        <w:t>%}Defendant</w:t>
+      </w:r>
+      <w:proofErr w:type="gramEnd"/>
+      <w:r>
+        <w:rPr>
+          <w:rFonts w:ascii="Palatino Linotype" w:hAnsi="Palatino Linotype"/>
+          <w:bCs/>
+          <w:sz w:val="20"/>
+          <w:szCs w:val="20"/>
+        </w:rPr>
+        <w:t xml:space="preserve"> </w:t>
       </w:r>
       <w:r>
         <w:rPr>
@@ -941,16 +1057,56 @@
           <w:sz w:val="20"/>
           <w:szCs w:val="20"/>
         </w:rPr>
-        <w:t xml:space="preserve">{% if bond_conditions.bond_modification_decision == ‘request to modify bond is denied’ %}The request to modify Defendant's bond in this case is DENIED. The </w:t>
-      </w:r>
-      <w:r>
-        <w:rPr>
-          <w:rFonts w:ascii="Palatino Linotype" w:hAnsi="Palatino Linotype"/>
-          <w:bCs/>
-          <w:sz w:val="20"/>
-          <w:szCs w:val="20"/>
-        </w:rPr>
-        <w:t xml:space="preserve">bond terms and conditions previously imposed in this case shall remain in effect. {% elif bond_conditions.bond_modification_decision == ‘request to </w:t>
+        <w:t>{% if bond_</w:t>
+      </w:r>
+      <w:proofErr w:type="gramStart"/>
+      <w:r>
+        <w:rPr>
+          <w:rFonts w:ascii="Palatino Linotype" w:hAnsi="Palatino Linotype"/>
+          <w:bCs/>
+          <w:sz w:val="20"/>
+          <w:szCs w:val="20"/>
+        </w:rPr>
+        <w:t>conditions.bond</w:t>
+      </w:r>
+      <w:proofErr w:type="gramEnd"/>
+      <w:r>
+        <w:rPr>
+          <w:rFonts w:ascii="Palatino Linotype" w:hAnsi="Palatino Linotype"/>
+          <w:bCs/>
+          <w:sz w:val="20"/>
+          <w:szCs w:val="20"/>
+        </w:rPr>
+        <w:t xml:space="preserve">_modification_decision == ‘request to modify bond is denied’ %}The request to modify Defendant's bond in this case is DENIED. The </w:t>
+      </w:r>
+      <w:r>
+        <w:rPr>
+          <w:rFonts w:ascii="Palatino Linotype" w:hAnsi="Palatino Linotype"/>
+          <w:bCs/>
+          <w:sz w:val="20"/>
+          <w:szCs w:val="20"/>
+        </w:rPr>
+        <w:t>bond terms and conditions previously imposed in this case shall remain in effect. {% elif bond_</w:t>
+      </w:r>
+      <w:proofErr w:type="gramStart"/>
+      <w:r>
+        <w:rPr>
+          <w:rFonts w:ascii="Palatino Linotype" w:hAnsi="Palatino Linotype"/>
+          <w:bCs/>
+          <w:sz w:val="20"/>
+          <w:szCs w:val="20"/>
+        </w:rPr>
+        <w:t>conditions.bond</w:t>
+      </w:r>
+      <w:proofErr w:type="gramEnd"/>
+      <w:r>
+        <w:rPr>
+          <w:rFonts w:ascii="Palatino Linotype" w:hAnsi="Palatino Linotype"/>
+          <w:bCs/>
+          <w:sz w:val="20"/>
+          <w:szCs w:val="20"/>
+        </w:rPr>
+        <w:t xml:space="preserve">_modification_decision == ‘request to </w:t>
       </w:r>
       <w:r>
         <w:rPr>
@@ -968,7 +1124,27 @@
           <w:sz w:val="20"/>
           <w:szCs w:val="20"/>
         </w:rPr>
-        <w:t>{% elif bond_conditions.bond_modification_decision == ‘request to modify bond is granted’ %</w:t>
+        <w:t>{% elif bond_</w:t>
+      </w:r>
+      <w:proofErr w:type="gramStart"/>
+      <w:r>
+        <w:rPr>
+          <w:rFonts w:ascii="Palatino Linotype" w:hAnsi="Palatino Linotype"/>
+          <w:bCs/>
+          <w:sz w:val="20"/>
+          <w:szCs w:val="20"/>
+        </w:rPr>
+        <w:t>conditions.bond</w:t>
+      </w:r>
+      <w:proofErr w:type="gramEnd"/>
+      <w:r>
+        <w:rPr>
+          <w:rFonts w:ascii="Palatino Linotype" w:hAnsi="Palatino Linotype"/>
+          <w:bCs/>
+          <w:sz w:val="20"/>
+          <w:szCs w:val="20"/>
+        </w:rPr>
+        <w:t>_modification_decision == ‘request to modify bond is granted’ %</w:t>
       </w:r>
       <w:r>
         <w:rPr>
@@ -995,16 +1171,56 @@
           <w:sz w:val="20"/>
           <w:szCs w:val="20"/>
         </w:rPr>
-        <w:t xml:space="preserve">{% elif bond_conditions.bond_modification_decision == ‘request to revoke bond is granted’ %}The Court finds that </w:t>
-      </w:r>
-      <w:r>
-        <w:rPr>
-          <w:rFonts w:ascii="Palatino Linotype" w:hAnsi="Palatino Linotype"/>
-          <w:bCs/>
-          <w:sz w:val="20"/>
-          <w:szCs w:val="20"/>
-        </w:rPr>
-        <w:t xml:space="preserve">the Defendant has violated the terms and conditions of the bond previously imposed in this case. Therefore, in order to assure the Defendant’s appearance in Court and the protection and safety of the community, the </w:t>
+        <w:t>{% elif bond_</w:t>
+      </w:r>
+      <w:proofErr w:type="gramStart"/>
+      <w:r>
+        <w:rPr>
+          <w:rFonts w:ascii="Palatino Linotype" w:hAnsi="Palatino Linotype"/>
+          <w:bCs/>
+          <w:sz w:val="20"/>
+          <w:szCs w:val="20"/>
+        </w:rPr>
+        <w:t>conditions.bond</w:t>
+      </w:r>
+      <w:proofErr w:type="gramEnd"/>
+      <w:r>
+        <w:rPr>
+          <w:rFonts w:ascii="Palatino Linotype" w:hAnsi="Palatino Linotype"/>
+          <w:bCs/>
+          <w:sz w:val="20"/>
+          <w:szCs w:val="20"/>
+        </w:rPr>
+        <w:t xml:space="preserve">_modification_decision == ‘request to revoke bond is granted’ %}The Court finds that </w:t>
+      </w:r>
+      <w:r>
+        <w:rPr>
+          <w:rFonts w:ascii="Palatino Linotype" w:hAnsi="Palatino Linotype"/>
+          <w:bCs/>
+          <w:sz w:val="20"/>
+          <w:szCs w:val="20"/>
+        </w:rPr>
+        <w:t xml:space="preserve">the Defendant has violated the terms and conditions of the bond previously imposed in this case. Therefore, </w:t>
+      </w:r>
+      <w:proofErr w:type="gramStart"/>
+      <w:r>
+        <w:rPr>
+          <w:rFonts w:ascii="Palatino Linotype" w:hAnsi="Palatino Linotype"/>
+          <w:bCs/>
+          <w:sz w:val="20"/>
+          <w:szCs w:val="20"/>
+        </w:rPr>
+        <w:t>in order to</w:t>
+      </w:r>
+      <w:proofErr w:type="gramEnd"/>
+      <w:r>
+        <w:rPr>
+          <w:rFonts w:ascii="Palatino Linotype" w:hAnsi="Palatino Linotype"/>
+          <w:bCs/>
+          <w:sz w:val="20"/>
+          <w:szCs w:val="20"/>
+        </w:rPr>
+        <w:t xml:space="preserve"> assure the Defendant’s appearance in Court and the protection and safety of the community, the </w:t>
       </w:r>
       <w:r>
         <w:rPr>
@@ -1085,7 +1301,27 @@
           <w:sz w:val="20"/>
           <w:szCs w:val="20"/>
         </w:rPr>
-        <w:t>{% if bond_conditions.bond_modification_decision == ‘request to modify bond is granted’ %}</w:t>
+        <w:t>{% if bond_</w:t>
+      </w:r>
+      <w:proofErr w:type="gramStart"/>
+      <w:r>
+        <w:rPr>
+          <w:rFonts w:ascii="Palatino Linotype" w:hAnsi="Palatino Linotype"/>
+          <w:bCs/>
+          <w:sz w:val="20"/>
+          <w:szCs w:val="20"/>
+        </w:rPr>
+        <w:t>conditions.bond</w:t>
+      </w:r>
+      <w:proofErr w:type="gramEnd"/>
+      <w:r>
+        <w:rPr>
+          <w:rFonts w:ascii="Palatino Linotype" w:hAnsi="Palatino Linotype"/>
+          <w:bCs/>
+          <w:sz w:val="20"/>
+          <w:szCs w:val="20"/>
+        </w:rPr>
+        <w:t>_modification_decision == ‘request to modify bond is granted’ %}</w:t>
       </w:r>
       <w:r>
         <w:rPr>
@@ -1138,17 +1374,38 @@
           <w:sz w:val="20"/>
           <w:szCs w:val="20"/>
         </w:rPr>
-        <w:t xml:space="preserve"> the community.  In determining the type and amount of bail, the Court considered each of the enumerated factors in Crim. R. 46(C)</w:t>
-      </w:r>
-      <w:r>
-        <w:rPr>
-          <w:rFonts w:ascii="Palatino Linotype" w:hAnsi="Palatino Linotype"/>
-          <w:bCs/>
-          <w:color w:val="FF0000"/>
-          <w:sz w:val="20"/>
-          <w:szCs w:val="20"/>
-        </w:rPr>
-        <w:t>{% if domestic_violence_</w:t>
+        <w:t xml:space="preserve"> the community.  In determining the type and amount of bail, the Court considered each of the enumerated factors in Crim. R. 46(C</w:t>
+      </w:r>
+      <w:proofErr w:type="gramStart"/>
+      <w:r>
+        <w:rPr>
+          <w:rFonts w:ascii="Palatino Linotype" w:hAnsi="Palatino Linotype"/>
+          <w:bCs/>
+          <w:sz w:val="20"/>
+          <w:szCs w:val="20"/>
+        </w:rPr>
+        <w:t>)</w:t>
+      </w:r>
+      <w:r>
+        <w:rPr>
+          <w:rFonts w:ascii="Palatino Linotype" w:hAnsi="Palatino Linotype"/>
+          <w:bCs/>
+          <w:color w:val="FF0000"/>
+          <w:sz w:val="20"/>
+          <w:szCs w:val="20"/>
+        </w:rPr>
+        <w:t>{</w:t>
+      </w:r>
+      <w:proofErr w:type="gramEnd"/>
+      <w:r>
+        <w:rPr>
+          <w:rFonts w:ascii="Palatino Linotype" w:hAnsi="Palatino Linotype"/>
+          <w:bCs/>
+          <w:color w:val="FF0000"/>
+          <w:sz w:val="20"/>
+          <w:szCs w:val="20"/>
+        </w:rPr>
+        <w:t>% if domestic_violence_</w:t>
       </w:r>
       <w:r>
         <w:rPr>
@@ -1258,17 +1515,39 @@
           <w:sz w:val="20"/>
           <w:szCs w:val="20"/>
         </w:rPr>
-        <w:t>bond_conditions</w:t>
-      </w:r>
-      <w:r>
-        <w:rPr>
-          <w:rFonts w:ascii="Palatino Linotype" w:hAnsi="Palatino Linotype"/>
-          <w:bCs/>
-          <w:color w:val="FF0000"/>
-          <w:sz w:val="20"/>
-          <w:szCs w:val="20"/>
-        </w:rPr>
-        <w:t>.bond_type == ‘10% Deposit, Cash or Surety</w:t>
+        <w:t>bond_</w:t>
+      </w:r>
+      <w:proofErr w:type="gramStart"/>
+      <w:r>
+        <w:rPr>
+          <w:rFonts w:ascii="Palatino Linotype" w:hAnsi="Palatino Linotype"/>
+          <w:bCs/>
+          <w:color w:val="FF0000"/>
+          <w:sz w:val="20"/>
+          <w:szCs w:val="20"/>
+        </w:rPr>
+        <w:t>conditions</w:t>
+      </w:r>
+      <w:r>
+        <w:rPr>
+          <w:rFonts w:ascii="Palatino Linotype" w:hAnsi="Palatino Linotype"/>
+          <w:bCs/>
+          <w:color w:val="FF0000"/>
+          <w:sz w:val="20"/>
+          <w:szCs w:val="20"/>
+        </w:rPr>
+        <w:t>.bond</w:t>
+      </w:r>
+      <w:proofErr w:type="gramEnd"/>
+      <w:r>
+        <w:rPr>
+          <w:rFonts w:ascii="Palatino Linotype" w:hAnsi="Palatino Linotype"/>
+          <w:bCs/>
+          <w:color w:val="FF0000"/>
+          <w:sz w:val="20"/>
+          <w:szCs w:val="20"/>
+        </w:rPr>
+        <w:t>_type == ‘10% Deposit, Cash or Surety</w:t>
       </w:r>
       <w:r>
         <w:rPr>
@@ -1438,8 +1717,9 @@
           <w:szCs w:val="20"/>
           <w:u w:val="single"/>
         </w:rPr>
-        <w:t xml:space="preserve">Defendant shall post a {{ </w:t>
-      </w:r>
+        <w:t xml:space="preserve">Defendant shall post a </w:t>
+      </w:r>
+      <w:proofErr w:type="gramStart"/>
       <w:r>
         <w:rPr>
           <w:rFonts w:ascii="Palatino Linotype" w:hAnsi="Palatino Linotype"/>
@@ -1448,7 +1728,28 @@
           <w:szCs w:val="20"/>
           <w:u w:val="single"/>
         </w:rPr>
-        <w:t>bond_conditions</w:t>
+        <w:t xml:space="preserve">{{ </w:t>
+      </w:r>
+      <w:r>
+        <w:rPr>
+          <w:rFonts w:ascii="Palatino Linotype" w:hAnsi="Palatino Linotype"/>
+          <w:bCs/>
+          <w:sz w:val="20"/>
+          <w:szCs w:val="20"/>
+          <w:u w:val="single"/>
+        </w:rPr>
+        <w:t>bond</w:t>
+      </w:r>
+      <w:proofErr w:type="gramEnd"/>
+      <w:r>
+        <w:rPr>
+          <w:rFonts w:ascii="Palatino Linotype" w:hAnsi="Palatino Linotype"/>
+          <w:bCs/>
+          <w:sz w:val="20"/>
+          <w:szCs w:val="20"/>
+          <w:u w:val="single"/>
+        </w:rPr>
+        <w:t>_conditions</w:t>
       </w:r>
       <w:r>
         <w:rPr>
@@ -1645,17 +1946,39 @@
           <w:sz w:val="20"/>
           <w:szCs w:val="20"/>
         </w:rPr>
-        <w:t>bond_conditions</w:t>
-      </w:r>
-      <w:r>
-        <w:rPr>
-          <w:rFonts w:ascii="Palatino Linotype" w:hAnsi="Palatino Linotype"/>
-          <w:bCs/>
-          <w:color w:val="FF0000"/>
-          <w:sz w:val="20"/>
-          <w:szCs w:val="20"/>
-        </w:rPr>
-        <w:t>.bond_type == ‘Recognizance (OR) Bond’ %}</w:t>
+        <w:t>bond_</w:t>
+      </w:r>
+      <w:proofErr w:type="gramStart"/>
+      <w:r>
+        <w:rPr>
+          <w:rFonts w:ascii="Palatino Linotype" w:hAnsi="Palatino Linotype"/>
+          <w:bCs/>
+          <w:color w:val="FF0000"/>
+          <w:sz w:val="20"/>
+          <w:szCs w:val="20"/>
+        </w:rPr>
+        <w:t>conditions</w:t>
+      </w:r>
+      <w:r>
+        <w:rPr>
+          <w:rFonts w:ascii="Palatino Linotype" w:hAnsi="Palatino Linotype"/>
+          <w:bCs/>
+          <w:color w:val="FF0000"/>
+          <w:sz w:val="20"/>
+          <w:szCs w:val="20"/>
+        </w:rPr>
+        <w:t>.bond</w:t>
+      </w:r>
+      <w:proofErr w:type="gramEnd"/>
+      <w:r>
+        <w:rPr>
+          <w:rFonts w:ascii="Palatino Linotype" w:hAnsi="Palatino Linotype"/>
+          <w:bCs/>
+          <w:color w:val="FF0000"/>
+          <w:sz w:val="20"/>
+          <w:szCs w:val="20"/>
+        </w:rPr>
+        <w:t>_type == ‘Recognizance (OR) Bond’ %}</w:t>
       </w:r>
     </w:p>
     <w:p>
@@ -1685,7 +2008,18 @@
           <w:szCs w:val="20"/>
           <w:u w:val="single"/>
         </w:rPr>
-        <w:t>The defendant shall execute a personal recognizance bond</w:t>
+        <w:t xml:space="preserve">The defendant shall execute a personal recognizance </w:t>
+      </w:r>
+      <w:proofErr w:type="gramStart"/>
+      <w:r>
+        <w:rPr>
+          <w:rFonts w:ascii="Palatino Linotype" w:hAnsi="Palatino Linotype"/>
+          <w:bCs/>
+          <w:sz w:val="20"/>
+          <w:szCs w:val="20"/>
+          <w:u w:val="single"/>
+        </w:rPr>
+        <w:t>bond</w:t>
       </w:r>
       <w:r>
         <w:rPr>
@@ -1704,7 +2038,18 @@
           <w:sz w:val="20"/>
           <w:szCs w:val="20"/>
         </w:rPr>
-        <w:t>{% endif %}</w:t>
+        <w:t>{</w:t>
+      </w:r>
+      <w:proofErr w:type="gramEnd"/>
+      <w:r>
+        <w:rPr>
+          <w:rFonts w:ascii="Palatino Linotype" w:hAnsi="Palatino Linotype"/>
+          <w:bCs/>
+          <w:color w:val="FF0000"/>
+          <w:sz w:val="20"/>
+          <w:szCs w:val="20"/>
+        </w:rPr>
+        <w:t>% endif %}</w:t>
       </w:r>
     </w:p>
     <w:p>
@@ -1821,17 +2166,38 @@
           <w:sz w:val="20"/>
           <w:szCs w:val="20"/>
         </w:rPr>
-        <w:t>Defendant shall provide written notice to the Clerk of Court at least 10 days prior to any change of address.</w:t>
-      </w:r>
-      <w:r>
-        <w:rPr>
-          <w:rFonts w:ascii="Palatino Linotype" w:hAnsi="Palatino Linotype"/>
-          <w:bCs/>
-          <w:color w:val="FF0000"/>
-          <w:sz w:val="20"/>
-          <w:szCs w:val="20"/>
-        </w:rPr>
-        <w:t>{% if bond_conditions.comply_protection_order is true %}</w:t>
+        <w:t xml:space="preserve">Defendant shall provide written notice to the Clerk of Court at least 10 days prior to any change of </w:t>
+      </w:r>
+      <w:proofErr w:type="gramStart"/>
+      <w:r>
+        <w:rPr>
+          <w:rFonts w:ascii="Palatino Linotype" w:hAnsi="Palatino Linotype"/>
+          <w:bCs/>
+          <w:sz w:val="20"/>
+          <w:szCs w:val="20"/>
+        </w:rPr>
+        <w:t>address.</w:t>
+      </w:r>
+      <w:r>
+        <w:rPr>
+          <w:rFonts w:ascii="Palatino Linotype" w:hAnsi="Palatino Linotype"/>
+          <w:bCs/>
+          <w:color w:val="FF0000"/>
+          <w:sz w:val="20"/>
+          <w:szCs w:val="20"/>
+        </w:rPr>
+        <w:t>{</w:t>
+      </w:r>
+      <w:proofErr w:type="gramEnd"/>
+      <w:r>
+        <w:rPr>
+          <w:rFonts w:ascii="Palatino Linotype" w:hAnsi="Palatino Linotype"/>
+          <w:bCs/>
+          <w:color w:val="FF0000"/>
+          <w:sz w:val="20"/>
+          <w:szCs w:val="20"/>
+        </w:rPr>
+        <w:t>% if bond_conditions.comply_protection_order is true %}</w:t>
       </w:r>
     </w:p>
     <w:p>
@@ -1878,17 +2244,38 @@
           <w:sz w:val="20"/>
           <w:szCs w:val="20"/>
         </w:rPr>
-        <w:t xml:space="preserve"> in this case.</w:t>
-      </w:r>
-      <w:r>
-        <w:rPr>
-          <w:rFonts w:ascii="Palatino Linotype" w:hAnsi="Palatino Linotype"/>
-          <w:bCs/>
-          <w:color w:val="FF0000"/>
-          <w:sz w:val="20"/>
-          <w:szCs w:val="20"/>
-        </w:rPr>
-        <w:t>{% endif %}</w:t>
+        <w:t xml:space="preserve"> in this </w:t>
+      </w:r>
+      <w:proofErr w:type="gramStart"/>
+      <w:r>
+        <w:rPr>
+          <w:rFonts w:ascii="Palatino Linotype" w:hAnsi="Palatino Linotype"/>
+          <w:bCs/>
+          <w:sz w:val="20"/>
+          <w:szCs w:val="20"/>
+        </w:rPr>
+        <w:t>case.</w:t>
+      </w:r>
+      <w:r>
+        <w:rPr>
+          <w:rFonts w:ascii="Palatino Linotype" w:hAnsi="Palatino Linotype"/>
+          <w:bCs/>
+          <w:color w:val="FF0000"/>
+          <w:sz w:val="20"/>
+          <w:szCs w:val="20"/>
+        </w:rPr>
+        <w:t>{</w:t>
+      </w:r>
+      <w:proofErr w:type="gramEnd"/>
+      <w:r>
+        <w:rPr>
+          <w:rFonts w:ascii="Palatino Linotype" w:hAnsi="Palatino Linotype"/>
+          <w:bCs/>
+          <w:color w:val="FF0000"/>
+          <w:sz w:val="20"/>
+          <w:szCs w:val="20"/>
+        </w:rPr>
+        <w:t>% endif %}</w:t>
       </w:r>
       <w:r>
         <w:rPr>
@@ -1937,6 +2324,7 @@
         </w:rPr>
         <w:t xml:space="preserve"> </w:t>
       </w:r>
+      <w:proofErr w:type="gramStart"/>
       <w:r>
         <w:rPr>
           <w:rFonts w:ascii="Palatino Linotype" w:hAnsi="Palatino Linotype"/>
@@ -1946,7 +2334,19 @@
           <w:szCs w:val="20"/>
           <w:u w:val="single"/>
         </w:rPr>
-        <w:t>{{ no_contact.name }}</w:t>
+        <w:t>{{ no_contact.name</w:t>
+      </w:r>
+      <w:proofErr w:type="gramEnd"/>
+      <w:r>
+        <w:rPr>
+          <w:rFonts w:ascii="Palatino Linotype" w:hAnsi="Palatino Linotype"/>
+          <w:b/>
+          <w:bCs/>
+          <w:sz w:val="20"/>
+          <w:szCs w:val="20"/>
+          <w:u w:val="single"/>
+        </w:rPr>
+        <w:t xml:space="preserve"> }}</w:t>
       </w:r>
       <w:r>
         <w:rPr>
@@ -2074,6 +2474,7 @@
         </w:rPr>
         <w:t xml:space="preserve"> </w:t>
       </w:r>
+      <w:proofErr w:type="gramStart"/>
       <w:r>
         <w:rPr>
           <w:rFonts w:ascii="Palatino Linotype" w:hAnsi="Palatino Linotype"/>
@@ -2083,7 +2484,19 @@
           <w:szCs w:val="20"/>
           <w:u w:val="single"/>
         </w:rPr>
-        <w:t>{{ domestic_violence_conditions.residence_address }}</w:t>
+        <w:t>{{ domestic</w:t>
+      </w:r>
+      <w:proofErr w:type="gramEnd"/>
+      <w:r>
+        <w:rPr>
+          <w:rFonts w:ascii="Palatino Linotype" w:hAnsi="Palatino Linotype"/>
+          <w:b/>
+          <w:bCs/>
+          <w:sz w:val="20"/>
+          <w:szCs w:val="20"/>
+          <w:u w:val="single"/>
+        </w:rPr>
+        <w:t>_violence_conditions.residence_address }}</w:t>
       </w:r>
       <w:r>
         <w:rPr>
@@ -2194,7 +2607,27 @@
           <w:sz w:val="20"/>
           <w:szCs w:val="20"/>
         </w:rPr>
-        <w:t>Defendant shall not interfere with the named person’s right to occupy the residence including, but not limited to cancelling utilities or insurance or interrupting telecommunications (e.g. telephone, internet, or cable) service, mail delivery, or the delivery of any other documents or items.</w:t>
+        <w:t>Defendant shall not interfere with the named person’s right to occupy the residence including, but not limited to cancelling utilities or insurance or interrupting telecommunications (</w:t>
+      </w:r>
+      <w:proofErr w:type="gramStart"/>
+      <w:r>
+        <w:rPr>
+          <w:rFonts w:ascii="Palatino Linotype" w:hAnsi="Palatino Linotype"/>
+          <w:bCs/>
+          <w:sz w:val="20"/>
+          <w:szCs w:val="20"/>
+        </w:rPr>
+        <w:t>e.g.</w:t>
+      </w:r>
+      <w:proofErr w:type="gramEnd"/>
+      <w:r>
+        <w:rPr>
+          <w:rFonts w:ascii="Palatino Linotype" w:hAnsi="Palatino Linotype"/>
+          <w:bCs/>
+          <w:sz w:val="20"/>
+          <w:szCs w:val="20"/>
+        </w:rPr>
+        <w:t xml:space="preserve"> telephone, internet, or cable) service, mail delivery, or the delivery of any other documents or items.</w:t>
       </w:r>
       <w:r>
         <w:rPr>
@@ -2231,7 +2664,17 @@
           <w:sz w:val="20"/>
           <w:szCs w:val="20"/>
         </w:rPr>
-        <w:t>Defendant shall surrender all keys and garage door openers to the above residence within 24 hours of service of this Order to the arresting agency.</w:t>
+        <w:t xml:space="preserve">Defendant shall surrender all keys and garage door openers to the above residence within 24 hours of service of this Order to the arresting </w:t>
+      </w:r>
+      <w:proofErr w:type="gramStart"/>
+      <w:r>
+        <w:rPr>
+          <w:rFonts w:ascii="Palatino Linotype" w:hAnsi="Palatino Linotype"/>
+          <w:bCs/>
+          <w:sz w:val="20"/>
+          <w:szCs w:val="20"/>
+        </w:rPr>
+        <w:t>agency.</w:t>
       </w:r>
       <w:r>
         <w:rPr>
@@ -2243,6 +2686,7 @@
         </w:rPr>
         <w:t>{</w:t>
       </w:r>
+      <w:proofErr w:type="gramEnd"/>
       <w:r>
         <w:rPr>
           <w:rFonts w:ascii="Palatino Linotype" w:hAnsi="Palatino Linotype"/>
@@ -2318,6 +2762,7 @@
         </w:rPr>
         <w:t xml:space="preserve"> to the arresting agency no later than </w:t>
       </w:r>
+      <w:proofErr w:type="gramStart"/>
       <w:r>
         <w:rPr>
           <w:rFonts w:ascii="Palatino Linotype" w:hAnsi="Palatino Linotype"/>
@@ -2327,7 +2772,19 @@
           <w:szCs w:val="20"/>
           <w:u w:val="single"/>
         </w:rPr>
-        <w:t>{{ domestic_violence_conditions.surrender_weapons_date }}</w:t>
+        <w:t>{{ domestic</w:t>
+      </w:r>
+      <w:proofErr w:type="gramEnd"/>
+      <w:r>
+        <w:rPr>
+          <w:rFonts w:ascii="Palatino Linotype" w:hAnsi="Palatino Linotype"/>
+          <w:b/>
+          <w:bCs/>
+          <w:sz w:val="20"/>
+          <w:szCs w:val="20"/>
+          <w:u w:val="single"/>
+        </w:rPr>
+        <w:t>_violence_conditions.surrender_weapons_date }}</w:t>
       </w:r>
       <w:r>
         <w:rPr>
@@ -2372,17 +2829,38 @@
           <w:sz w:val="20"/>
           <w:szCs w:val="20"/>
         </w:rPr>
-        <w:t xml:space="preserve"> accepted by the arresting agency shall be held in protective custody for the duration of this Order.</w:t>
-      </w:r>
-      <w:r>
-        <w:rPr>
-          <w:rFonts w:ascii="Palatino Linotype" w:hAnsi="Palatino Linotype"/>
-          <w:bCs/>
-          <w:color w:val="FF0000"/>
-          <w:sz w:val="20"/>
-          <w:szCs w:val="20"/>
-        </w:rPr>
-        <w:t>{% endif %}</w:t>
+        <w:t xml:space="preserve"> accepted by the arresting agency shall be held in protective custody for the duration of this </w:t>
+      </w:r>
+      <w:proofErr w:type="gramStart"/>
+      <w:r>
+        <w:rPr>
+          <w:rFonts w:ascii="Palatino Linotype" w:hAnsi="Palatino Linotype"/>
+          <w:bCs/>
+          <w:sz w:val="20"/>
+          <w:szCs w:val="20"/>
+        </w:rPr>
+        <w:t>Order.</w:t>
+      </w:r>
+      <w:r>
+        <w:rPr>
+          <w:rFonts w:ascii="Palatino Linotype" w:hAnsi="Palatino Linotype"/>
+          <w:bCs/>
+          <w:color w:val="FF0000"/>
+          <w:sz w:val="20"/>
+          <w:szCs w:val="20"/>
+        </w:rPr>
+        <w:t>{</w:t>
+      </w:r>
+      <w:proofErr w:type="gramEnd"/>
+      <w:r>
+        <w:rPr>
+          <w:rFonts w:ascii="Palatino Linotype" w:hAnsi="Palatino Linotype"/>
+          <w:bCs/>
+          <w:color w:val="FF0000"/>
+          <w:sz w:val="20"/>
+          <w:szCs w:val="20"/>
+        </w:rPr>
+        <w:t>% endif %}</w:t>
       </w:r>
       <w:r>
         <w:rPr>
@@ -2452,17 +2930,38 @@
           <w:sz w:val="20"/>
           <w:szCs w:val="20"/>
         </w:rPr>
-        <w:t>Defendant shall maintain sobriety while on bond, and shall not possess, consume, or purchase alcohol or drugs of abuse.</w:t>
-      </w:r>
-      <w:r>
-        <w:rPr>
-          <w:rFonts w:ascii="Palatino Linotype" w:hAnsi="Palatino Linotype"/>
-          <w:bCs/>
-          <w:color w:val="FF0000"/>
-          <w:sz w:val="20"/>
-          <w:szCs w:val="20"/>
-        </w:rPr>
-        <w:t>{% endif %}</w:t>
+        <w:t xml:space="preserve">Defendant shall maintain sobriety while on bond, shall not possess, consume, or purchase alcohol or drugs of abuse, and shall submit to drug and alcohol testing as directed by the Office of Community </w:t>
+      </w:r>
+      <w:proofErr w:type="gramStart"/>
+      <w:r>
+        <w:rPr>
+          <w:rFonts w:ascii="Palatino Linotype" w:hAnsi="Palatino Linotype"/>
+          <w:bCs/>
+          <w:sz w:val="20"/>
+          <w:szCs w:val="20"/>
+        </w:rPr>
+        <w:t>Control.</w:t>
+      </w:r>
+      <w:r>
+        <w:rPr>
+          <w:rFonts w:ascii="Palatino Linotype" w:hAnsi="Palatino Linotype"/>
+          <w:bCs/>
+          <w:color w:val="FF0000"/>
+          <w:sz w:val="20"/>
+          <w:szCs w:val="20"/>
+        </w:rPr>
+        <w:t>{</w:t>
+      </w:r>
+      <w:proofErr w:type="gramEnd"/>
+      <w:r>
+        <w:rPr>
+          <w:rFonts w:ascii="Palatino Linotype" w:hAnsi="Palatino Linotype"/>
+          <w:bCs/>
+          <w:color w:val="FF0000"/>
+          <w:sz w:val="20"/>
+          <w:szCs w:val="20"/>
+        </w:rPr>
+        <w:t>% endif %}</w:t>
       </w:r>
       <w:r>
         <w:rPr>
@@ -2520,17 +3019,38 @@
           <w:sz w:val="20"/>
           <w:szCs w:val="20"/>
         </w:rPr>
-        <w:t>Defendant shall forthwith report to the Office of Community Control to obtain an alcohol and drug assessment and comply with any treatment recommendations.</w:t>
-      </w:r>
-      <w:r>
-        <w:rPr>
-          <w:rFonts w:ascii="Palatino Linotype" w:hAnsi="Palatino Linotype"/>
-          <w:bCs/>
-          <w:color w:val="FF0000"/>
-          <w:sz w:val="20"/>
-          <w:szCs w:val="20"/>
-        </w:rPr>
-        <w:t>{% endif %}{% if bond_conditions</w:t>
+        <w:t xml:space="preserve">Defendant shall forthwith report to the Office of Community Control to obtain an alcohol and drug assessment and comply with any treatment </w:t>
+      </w:r>
+      <w:proofErr w:type="gramStart"/>
+      <w:r>
+        <w:rPr>
+          <w:rFonts w:ascii="Palatino Linotype" w:hAnsi="Palatino Linotype"/>
+          <w:bCs/>
+          <w:sz w:val="20"/>
+          <w:szCs w:val="20"/>
+        </w:rPr>
+        <w:t>recommendations.</w:t>
+      </w:r>
+      <w:r>
+        <w:rPr>
+          <w:rFonts w:ascii="Palatino Linotype" w:hAnsi="Palatino Linotype"/>
+          <w:bCs/>
+          <w:color w:val="FF0000"/>
+          <w:sz w:val="20"/>
+          <w:szCs w:val="20"/>
+        </w:rPr>
+        <w:t>{</w:t>
+      </w:r>
+      <w:proofErr w:type="gramEnd"/>
+      <w:r>
+        <w:rPr>
+          <w:rFonts w:ascii="Palatino Linotype" w:hAnsi="Palatino Linotype"/>
+          <w:bCs/>
+          <w:color w:val="FF0000"/>
+          <w:sz w:val="20"/>
+          <w:szCs w:val="20"/>
+        </w:rPr>
+        <w:t>% endif %}{% if bond_conditions</w:t>
       </w:r>
       <w:r>
         <w:rPr>
@@ -2596,17 +3116,38 @@
           <w:sz w:val="20"/>
           <w:szCs w:val="20"/>
         </w:rPr>
-        <w:t xml:space="preserve"> assessment and comply with any treatment recommendations.</w:t>
-      </w:r>
-      <w:r>
-        <w:rPr>
-          <w:rFonts w:ascii="Palatino Linotype" w:hAnsi="Palatino Linotype"/>
-          <w:bCs/>
-          <w:color w:val="FF0000"/>
-          <w:sz w:val="20"/>
-          <w:szCs w:val="20"/>
-        </w:rPr>
-        <w:t xml:space="preserve">{% endif %}{% if </w:t>
+        <w:t xml:space="preserve"> assessment and comply with any treatment </w:t>
+      </w:r>
+      <w:proofErr w:type="gramStart"/>
+      <w:r>
+        <w:rPr>
+          <w:rFonts w:ascii="Palatino Linotype" w:hAnsi="Palatino Linotype"/>
+          <w:bCs/>
+          <w:sz w:val="20"/>
+          <w:szCs w:val="20"/>
+        </w:rPr>
+        <w:t>recommendations.</w:t>
+      </w:r>
+      <w:r>
+        <w:rPr>
+          <w:rFonts w:ascii="Palatino Linotype" w:hAnsi="Palatino Linotype"/>
+          <w:bCs/>
+          <w:color w:val="FF0000"/>
+          <w:sz w:val="20"/>
+          <w:szCs w:val="20"/>
+        </w:rPr>
+        <w:t>{</w:t>
+      </w:r>
+      <w:proofErr w:type="gramEnd"/>
+      <w:r>
+        <w:rPr>
+          <w:rFonts w:ascii="Palatino Linotype" w:hAnsi="Palatino Linotype"/>
+          <w:bCs/>
+          <w:color w:val="FF0000"/>
+          <w:sz w:val="20"/>
+          <w:szCs w:val="20"/>
+        </w:rPr>
+        <w:t xml:space="preserve">% endif %}{% if </w:t>
       </w:r>
       <w:r>
         <w:rPr>
@@ -2654,17 +3195,38 @@
           <w:sz w:val="20"/>
           <w:szCs w:val="20"/>
         </w:rPr>
-        <w:t>Defendant shall report to the Office of Community Control forthwith to determine a schedule for alcohol tests with the AB (Alcohol) Kisok.</w:t>
-      </w:r>
-      <w:r>
-        <w:rPr>
-          <w:rFonts w:ascii="Palatino Linotype" w:hAnsi="Palatino Linotype"/>
-          <w:bCs/>
-          <w:color w:val="FF0000"/>
-          <w:sz w:val="20"/>
-          <w:szCs w:val="20"/>
-        </w:rPr>
-        <w:t xml:space="preserve">{% endif %}{% if </w:t>
+        <w:t xml:space="preserve">Defendant shall report to the Office of Community Control forthwith to determine a schedule for alcohol tests with the AB (Alcohol) </w:t>
+      </w:r>
+      <w:proofErr w:type="gramStart"/>
+      <w:r>
+        <w:rPr>
+          <w:rFonts w:ascii="Palatino Linotype" w:hAnsi="Palatino Linotype"/>
+          <w:bCs/>
+          <w:sz w:val="20"/>
+          <w:szCs w:val="20"/>
+        </w:rPr>
+        <w:t>Kisok.</w:t>
+      </w:r>
+      <w:r>
+        <w:rPr>
+          <w:rFonts w:ascii="Palatino Linotype" w:hAnsi="Palatino Linotype"/>
+          <w:bCs/>
+          <w:color w:val="FF0000"/>
+          <w:sz w:val="20"/>
+          <w:szCs w:val="20"/>
+        </w:rPr>
+        <w:t>{</w:t>
+      </w:r>
+      <w:proofErr w:type="gramEnd"/>
+      <w:r>
+        <w:rPr>
+          <w:rFonts w:ascii="Palatino Linotype" w:hAnsi="Palatino Linotype"/>
+          <w:bCs/>
+          <w:color w:val="FF0000"/>
+          <w:sz w:val="20"/>
+          <w:szCs w:val="20"/>
+        </w:rPr>
+        <w:t xml:space="preserve">% endif %}{% if </w:t>
       </w:r>
       <w:r>
         <w:rPr>
@@ -2714,6 +3276,7 @@
         </w:rPr>
         <w:t xml:space="preserve">Defendant shall report to the Specialized Docket Coordinator to complete screening for admission to </w:t>
       </w:r>
+      <w:proofErr w:type="gramStart"/>
       <w:r>
         <w:rPr>
           <w:rFonts w:ascii="Palatino Linotype" w:hAnsi="Palatino Linotype"/>
@@ -2740,7 +3303,17 @@
           <w:sz w:val="20"/>
           <w:szCs w:val="20"/>
         </w:rPr>
-        <w:t>bond_conditions</w:t>
+        <w:t>bond</w:t>
+      </w:r>
+      <w:proofErr w:type="gramEnd"/>
+      <w:r>
+        <w:rPr>
+          <w:rFonts w:ascii="Palatino Linotype" w:hAnsi="Palatino Linotype"/>
+          <w:bCs/>
+          <w:sz w:val="20"/>
+          <w:szCs w:val="20"/>
+        </w:rPr>
+        <w:t>_conditions</w:t>
       </w:r>
       <w:r>
         <w:rPr>
@@ -2898,26 +3471,46 @@
           <w:sz w:val="20"/>
           <w:szCs w:val="20"/>
         </w:rPr>
-        <w:t xml:space="preserve"> {{</w:t>
-      </w:r>
-      <w:r>
-        <w:rPr>
-          <w:rFonts w:ascii="Palatino Linotype" w:hAnsi="Palatino Linotype"/>
-          <w:bCs/>
-          <w:color w:val="FF0000"/>
-          <w:sz w:val="20"/>
-          <w:szCs w:val="20"/>
-        </w:rPr>
         <w:t xml:space="preserve"> </w:t>
       </w:r>
-      <w:r>
-        <w:rPr>
-          <w:rFonts w:ascii="Palatino Linotype" w:hAnsi="Palatino Linotype"/>
-          <w:bCs/>
-          <w:sz w:val="20"/>
-          <w:szCs w:val="20"/>
-        </w:rPr>
-        <w:t>bond_conditions</w:t>
+      <w:proofErr w:type="gramStart"/>
+      <w:r>
+        <w:rPr>
+          <w:rFonts w:ascii="Palatino Linotype" w:hAnsi="Palatino Linotype"/>
+          <w:bCs/>
+          <w:sz w:val="20"/>
+          <w:szCs w:val="20"/>
+        </w:rPr>
+        <w:t>{{</w:t>
+      </w:r>
+      <w:r>
+        <w:rPr>
+          <w:rFonts w:ascii="Palatino Linotype" w:hAnsi="Palatino Linotype"/>
+          <w:bCs/>
+          <w:color w:val="FF0000"/>
+          <w:sz w:val="20"/>
+          <w:szCs w:val="20"/>
+        </w:rPr>
+        <w:t xml:space="preserve"> </w:t>
+      </w:r>
+      <w:r>
+        <w:rPr>
+          <w:rFonts w:ascii="Palatino Linotype" w:hAnsi="Palatino Linotype"/>
+          <w:bCs/>
+          <w:sz w:val="20"/>
+          <w:szCs w:val="20"/>
+        </w:rPr>
+        <w:t>bond</w:t>
+      </w:r>
+      <w:proofErr w:type="gramEnd"/>
+      <w:r>
+        <w:rPr>
+          <w:rFonts w:ascii="Palatino Linotype" w:hAnsi="Palatino Linotype"/>
+          <w:bCs/>
+          <w:sz w:val="20"/>
+          <w:szCs w:val="20"/>
+        </w:rPr>
+        <w:t>_conditions</w:t>
       </w:r>
       <w:r>
         <w:rPr>
@@ -2955,7 +3548,29 @@
           <w:sz w:val="20"/>
           <w:szCs w:val="20"/>
         </w:rPr>
-        <w:t>% if bond_conditions.monitoring_type == ‘</w:t>
+        <w:t>% if bond_</w:t>
+      </w:r>
+      <w:proofErr w:type="gramStart"/>
+      <w:r>
+        <w:rPr>
+          <w:rFonts w:ascii="Palatino Linotype" w:hAnsi="Palatino Linotype"/>
+          <w:bCs/>
+          <w:color w:val="FF0000"/>
+          <w:sz w:val="20"/>
+          <w:szCs w:val="20"/>
+        </w:rPr>
+        <w:t>conditions.monitoring</w:t>
+      </w:r>
+      <w:proofErr w:type="gramEnd"/>
+      <w:r>
+        <w:rPr>
+          <w:rFonts w:ascii="Palatino Linotype" w:hAnsi="Palatino Linotype"/>
+          <w:bCs/>
+          <w:color w:val="FF0000"/>
+          <w:sz w:val="20"/>
+          <w:szCs w:val="20"/>
+        </w:rPr>
+        <w:t>_type == ‘</w:t>
       </w:r>
       <w:r>
         <w:rPr>
@@ -3032,17 +3647,39 @@
           <w:sz w:val="20"/>
           <w:szCs w:val="20"/>
         </w:rPr>
+        <w:t xml:space="preserve">% endif </w:t>
+      </w:r>
+      <w:proofErr w:type="gramStart"/>
+      <w:r>
+        <w:rPr>
+          <w:rFonts w:ascii="Palatino Linotype" w:hAnsi="Palatino Linotype"/>
+          <w:bCs/>
+          <w:color w:val="FF0000"/>
+          <w:sz w:val="20"/>
+          <w:szCs w:val="20"/>
+        </w:rPr>
+        <w:t>%}</w:t>
+      </w:r>
+      <w:r>
+        <w:rPr>
+          <w:rFonts w:ascii="Palatino Linotype" w:hAnsi="Palatino Linotype"/>
+          <w:bCs/>
+          <w:color w:val="FF0000"/>
+          <w:sz w:val="20"/>
+          <w:szCs w:val="20"/>
+        </w:rPr>
+        <w:t>{</w:t>
+      </w:r>
+      <w:proofErr w:type="gramEnd"/>
+      <w:r>
+        <w:rPr>
+          <w:rFonts w:ascii="Palatino Linotype" w:hAnsi="Palatino Linotype"/>
+          <w:bCs/>
+          <w:color w:val="FF0000"/>
+          <w:sz w:val="20"/>
+          <w:szCs w:val="20"/>
+        </w:rPr>
         <w:t>% endif %}</w:t>
-      </w:r>
-      <w:r>
-        <w:rPr>
-          <w:rFonts w:ascii="Palatino Linotype" w:hAnsi="Palatino Linotype"/>
-          <w:bCs/>
-          <w:color w:val="FF0000"/>
-          <w:sz w:val="20"/>
-          <w:szCs w:val="20"/>
-        </w:rPr>
-        <w:t>{% endif %}</w:t>
       </w:r>
       <w:r>
         <w:rPr>
@@ -3091,6 +3728,7 @@
         </w:rPr>
         <w:t xml:space="preserve"> </w:t>
       </w:r>
+      <w:proofErr w:type="gramStart"/>
       <w:r>
         <w:rPr>
           <w:rFonts w:ascii="Palatino Linotype" w:hAnsi="Palatino Linotype"/>
@@ -3100,7 +3738,19 @@
           <w:szCs w:val="20"/>
           <w:u w:val="single"/>
         </w:rPr>
-        <w:t>{{ custodial_supervision.supervisor }}</w:t>
+        <w:t>{{ custodial</w:t>
+      </w:r>
+      <w:proofErr w:type="gramEnd"/>
+      <w:r>
+        <w:rPr>
+          <w:rFonts w:ascii="Palatino Linotype" w:hAnsi="Palatino Linotype"/>
+          <w:b/>
+          <w:bCs/>
+          <w:sz w:val="20"/>
+          <w:szCs w:val="20"/>
+          <w:u w:val="single"/>
+        </w:rPr>
+        <w:t>_supervision.supervisor }}</w:t>
       </w:r>
       <w:r>
         <w:rPr>
@@ -3210,7 +3860,29 @@
           <w:sz w:val="20"/>
           <w:szCs w:val="20"/>
         </w:rPr>
-        <w:t>{% if admin_license_suspension.objection == ‘Yes’ %}</w:t>
+        <w:t>{% if admin_license_</w:t>
+      </w:r>
+      <w:proofErr w:type="gramStart"/>
+      <w:r>
+        <w:rPr>
+          <w:rFonts w:ascii="Palatino Linotype" w:hAnsi="Palatino Linotype"/>
+          <w:bCs/>
+          <w:color w:val="FF0000"/>
+          <w:sz w:val="20"/>
+          <w:szCs w:val="20"/>
+        </w:rPr>
+        <w:t>suspension.objection</w:t>
+      </w:r>
+      <w:proofErr w:type="gramEnd"/>
+      <w:r>
+        <w:rPr>
+          <w:rFonts w:ascii="Palatino Linotype" w:hAnsi="Palatino Linotype"/>
+          <w:bCs/>
+          <w:color w:val="FF0000"/>
+          <w:sz w:val="20"/>
+          <w:szCs w:val="20"/>
+        </w:rPr>
+        <w:t xml:space="preserve"> == ‘Yes’ %}</w:t>
       </w:r>
       <w:r>
         <w:rPr>
@@ -3229,7 +3901,29 @@
           <w:sz w:val="20"/>
           <w:szCs w:val="20"/>
         </w:rPr>
-        <w:t>{% elif admin_license_suspension.objection == ‘No’ %}</w:t>
+        <w:t>{% elif admin_license_</w:t>
+      </w:r>
+      <w:proofErr w:type="gramStart"/>
+      <w:r>
+        <w:rPr>
+          <w:rFonts w:ascii="Palatino Linotype" w:hAnsi="Palatino Linotype"/>
+          <w:bCs/>
+          <w:color w:val="FF0000"/>
+          <w:sz w:val="20"/>
+          <w:szCs w:val="20"/>
+        </w:rPr>
+        <w:t>suspension.objection</w:t>
+      </w:r>
+      <w:proofErr w:type="gramEnd"/>
+      <w:r>
+        <w:rPr>
+          <w:rFonts w:ascii="Palatino Linotype" w:hAnsi="Palatino Linotype"/>
+          <w:bCs/>
+          <w:color w:val="FF0000"/>
+          <w:sz w:val="20"/>
+          <w:szCs w:val="20"/>
+        </w:rPr>
+        <w:t xml:space="preserve"> == ‘No’ %}</w:t>
       </w:r>
       <w:r>
         <w:rPr>
@@ -3248,7 +3942,29 @@
           <w:sz w:val="20"/>
           <w:szCs w:val="20"/>
         </w:rPr>
-        <w:t>{% endif %}{% if admin_license_suspension.disposition == ‘Granted’ %}</w:t>
+        <w:t xml:space="preserve">{% endif </w:t>
+      </w:r>
+      <w:proofErr w:type="gramStart"/>
+      <w:r>
+        <w:rPr>
+          <w:rFonts w:ascii="Palatino Linotype" w:hAnsi="Palatino Linotype"/>
+          <w:bCs/>
+          <w:color w:val="FF0000"/>
+          <w:sz w:val="20"/>
+          <w:szCs w:val="20"/>
+        </w:rPr>
+        <w:t>%}{</w:t>
+      </w:r>
+      <w:proofErr w:type="gramEnd"/>
+      <w:r>
+        <w:rPr>
+          <w:rFonts w:ascii="Palatino Linotype" w:hAnsi="Palatino Linotype"/>
+          <w:bCs/>
+          <w:color w:val="FF0000"/>
+          <w:sz w:val="20"/>
+          <w:szCs w:val="20"/>
+        </w:rPr>
+        <w:t>% if admin_license_suspension.disposition == ‘Granted’ %}</w:t>
       </w:r>
       <w:r>
         <w:rPr>
@@ -3267,37 +3983,80 @@
           <w:sz w:val="20"/>
           <w:szCs w:val="20"/>
         </w:rPr>
-        <w:t>{% elif admin_license_suspension.disposition == ‘Denied’ %}</w:t>
-      </w:r>
-      <w:r>
-        <w:rPr>
-          <w:rFonts w:ascii="Palatino Linotype" w:hAnsi="Palatino Linotype"/>
-          <w:bCs/>
-          <w:sz w:val="20"/>
-          <w:szCs w:val="20"/>
-        </w:rPr>
-        <w:t xml:space="preserve">The Court DENIED the administrative license suspension and the administrative license suspension IS NOT STAYED. </w:t>
-      </w:r>
-      <w:r>
-        <w:rPr>
-          <w:rFonts w:ascii="Palatino Linotype" w:hAnsi="Palatino Linotype"/>
-          <w:bCs/>
-          <w:color w:val="FF0000"/>
-          <w:sz w:val="20"/>
-          <w:szCs w:val="20"/>
-        </w:rPr>
-        <w:t xml:space="preserve">{% endif %}{% if </w:t>
-      </w:r>
-      <w:r>
-        <w:rPr>
-          <w:rFonts w:ascii="Palatino Linotype" w:hAnsi="Palatino Linotype"/>
-          <w:bCs/>
-          <w:color w:val="FF0000"/>
+        <w:t>{% elif admin_license_</w:t>
+      </w:r>
+      <w:proofErr w:type="gramStart"/>
+      <w:r>
+        <w:rPr>
+          <w:rFonts w:ascii="Palatino Linotype" w:hAnsi="Palatino Linotype"/>
+          <w:bCs/>
+          <w:color w:val="FF0000"/>
+          <w:sz w:val="20"/>
+          <w:szCs w:val="20"/>
+        </w:rPr>
+        <w:t>suspension.disposition</w:t>
+      </w:r>
+      <w:proofErr w:type="gramEnd"/>
+      <w:r>
+        <w:rPr>
+          <w:rFonts w:ascii="Palatino Linotype" w:hAnsi="Palatino Linotype"/>
+          <w:bCs/>
+          <w:color w:val="FF0000"/>
+          <w:sz w:val="20"/>
+          <w:szCs w:val="20"/>
+        </w:rPr>
+        <w:t xml:space="preserve"> == ‘Denied’ %}</w:t>
+      </w:r>
+      <w:r>
+        <w:rPr>
+          <w:rFonts w:ascii="Palatino Linotype" w:hAnsi="Palatino Linotype"/>
+          <w:bCs/>
+          <w:sz w:val="20"/>
+          <w:szCs w:val="20"/>
+        </w:rPr>
+        <w:t xml:space="preserve">The Court DENIED the administrative license suspension </w:t>
+      </w:r>
+      <w:r>
+        <w:rPr>
+          <w:rFonts w:ascii="Palatino Linotype" w:hAnsi="Palatino Linotype"/>
+          <w:bCs/>
           <w:sz w:val="20"/>
           <w:szCs w:val="20"/>
         </w:rPr>
         <w:lastRenderedPageBreak/>
-        <w:t>admin_license_suspension.explanation is not none %}</w:t>
+        <w:t xml:space="preserve">and the administrative license suspension IS NOT STAYED. </w:t>
+      </w:r>
+      <w:r>
+        <w:rPr>
+          <w:rFonts w:ascii="Palatino Linotype" w:hAnsi="Palatino Linotype"/>
+          <w:bCs/>
+          <w:color w:val="FF0000"/>
+          <w:sz w:val="20"/>
+          <w:szCs w:val="20"/>
+        </w:rPr>
+        <w:t xml:space="preserve">{% endif </w:t>
+      </w:r>
+      <w:proofErr w:type="gramStart"/>
+      <w:r>
+        <w:rPr>
+          <w:rFonts w:ascii="Palatino Linotype" w:hAnsi="Palatino Linotype"/>
+          <w:bCs/>
+          <w:color w:val="FF0000"/>
+          <w:sz w:val="20"/>
+          <w:szCs w:val="20"/>
+        </w:rPr>
+        <w:t>%}{</w:t>
+      </w:r>
+      <w:proofErr w:type="gramEnd"/>
+      <w:r>
+        <w:rPr>
+          <w:rFonts w:ascii="Palatino Linotype" w:hAnsi="Palatino Linotype"/>
+          <w:bCs/>
+          <w:color w:val="FF0000"/>
+          <w:sz w:val="20"/>
+          <w:szCs w:val="20"/>
+        </w:rPr>
+        <w:t>% if admin_license_suspension.explanation is not none %}</w:t>
       </w:r>
       <w:r>
         <w:rPr>
@@ -3404,17 +4163,38 @@
           <w:sz w:val="20"/>
           <w:szCs w:val="20"/>
         </w:rPr>
-        <w:t>The Court imposes a public safety suspension pursuant to R.C. 4511.196(B). Defendant shall not operate any vehicle until further order of this Court.</w:t>
-      </w:r>
-      <w:r>
-        <w:rPr>
-          <w:rFonts w:ascii="Palatino Linotype" w:hAnsi="Palatino Linotype"/>
-          <w:bCs/>
-          <w:color w:val="FF0000"/>
-          <w:sz w:val="20"/>
-          <w:szCs w:val="20"/>
-        </w:rPr>
-        <w:t>{% endif %}{% if vehicle_seizure.ordered is true %}</w:t>
+        <w:t xml:space="preserve">The Court imposes a public safety suspension pursuant to R.C. 4511.196(B). Defendant shall not operate any vehicle until further order of this </w:t>
+      </w:r>
+      <w:proofErr w:type="gramStart"/>
+      <w:r>
+        <w:rPr>
+          <w:rFonts w:ascii="Palatino Linotype" w:hAnsi="Palatino Linotype"/>
+          <w:bCs/>
+          <w:sz w:val="20"/>
+          <w:szCs w:val="20"/>
+        </w:rPr>
+        <w:t>Court.</w:t>
+      </w:r>
+      <w:r>
+        <w:rPr>
+          <w:rFonts w:ascii="Palatino Linotype" w:hAnsi="Palatino Linotype"/>
+          <w:bCs/>
+          <w:color w:val="FF0000"/>
+          <w:sz w:val="20"/>
+          <w:szCs w:val="20"/>
+        </w:rPr>
+        <w:t>{</w:t>
+      </w:r>
+      <w:proofErr w:type="gramEnd"/>
+      <w:r>
+        <w:rPr>
+          <w:rFonts w:ascii="Palatino Linotype" w:hAnsi="Palatino Linotype"/>
+          <w:bCs/>
+          <w:color w:val="FF0000"/>
+          <w:sz w:val="20"/>
+          <w:szCs w:val="20"/>
+        </w:rPr>
+        <w:t>% endif %}{% if vehicle_seizure.ordered is true %}</w:t>
       </w:r>
       <w:r>
         <w:rPr>
@@ -3472,15 +4252,45 @@
           <w:sz w:val="20"/>
           <w:szCs w:val="20"/>
         </w:rPr>
-        <w:t xml:space="preserve">A {{ vehicle_seizure.vehicle_make_model }}, license plate {{ vehicle_seizure.vehicle_license_plate }}, was seized by law enforcement pursuant to R.C. 4511.195 or 4510.41. </w:t>
-      </w:r>
-      <w:r>
-        <w:rPr>
-          <w:rFonts w:ascii="Palatino Linotype" w:hAnsi="Palatino Linotype"/>
-          <w:sz w:val="20"/>
-          <w:szCs w:val="20"/>
-        </w:rPr>
-        <w:t>{{ defendant.first_name }} {{ defendant.last_name }}</w:t>
+        <w:t xml:space="preserve">A </w:t>
+      </w:r>
+      <w:proofErr w:type="gramStart"/>
+      <w:r>
+        <w:rPr>
+          <w:rFonts w:ascii="Palatino Linotype" w:hAnsi="Palatino Linotype"/>
+          <w:bCs/>
+          <w:sz w:val="20"/>
+          <w:szCs w:val="20"/>
+        </w:rPr>
+        <w:t>{{ vehicle</w:t>
+      </w:r>
+      <w:proofErr w:type="gramEnd"/>
+      <w:r>
+        <w:rPr>
+          <w:rFonts w:ascii="Palatino Linotype" w:hAnsi="Palatino Linotype"/>
+          <w:bCs/>
+          <w:sz w:val="20"/>
+          <w:szCs w:val="20"/>
+        </w:rPr>
+        <w:t xml:space="preserve">_seizure.vehicle_make_model }}, license plate {{ vehicle_seizure.vehicle_license_plate }}, was seized by law enforcement pursuant to R.C. 4511.195 or 4510.41. </w:t>
+      </w:r>
+      <w:proofErr w:type="gramStart"/>
+      <w:r>
+        <w:rPr>
+          <w:rFonts w:ascii="Palatino Linotype" w:hAnsi="Palatino Linotype"/>
+          <w:sz w:val="20"/>
+          <w:szCs w:val="20"/>
+        </w:rPr>
+        <w:t>{{ defendant</w:t>
+      </w:r>
+      <w:proofErr w:type="gramEnd"/>
+      <w:r>
+        <w:rPr>
+          <w:rFonts w:ascii="Palatino Linotype" w:hAnsi="Palatino Linotype"/>
+          <w:sz w:val="20"/>
+          <w:szCs w:val="20"/>
+        </w:rPr>
+        <w:t>.first_name }} {{ defendant.last_name }}</w:t>
       </w:r>
       <w:r>
         <w:rPr>
@@ -3499,17 +4309,39 @@
           <w:sz w:val="20"/>
           <w:szCs w:val="20"/>
         </w:rPr>
-        <w:t xml:space="preserve"> {% if vehicle_seizure.tow_to_residence is true %}</w:t>
-      </w:r>
-      <w:r>
-        <w:rPr>
-          <w:rFonts w:ascii="Palatino Linotype" w:hAnsi="Palatino Linotype"/>
-          <w:bCs/>
-          <w:color w:val="FF0000"/>
-          <w:sz w:val="20"/>
-          <w:szCs w:val="20"/>
-        </w:rPr>
-        <w:t>{{ ‘\n’ }}</w:t>
+        <w:t xml:space="preserve"> {% if vehicle_seizure.tow_to_residence is true </w:t>
+      </w:r>
+      <w:proofErr w:type="gramStart"/>
+      <w:r>
+        <w:rPr>
+          <w:rFonts w:ascii="Palatino Linotype" w:hAnsi="Palatino Linotype"/>
+          <w:bCs/>
+          <w:color w:val="FF0000"/>
+          <w:sz w:val="20"/>
+          <w:szCs w:val="20"/>
+        </w:rPr>
+        <w:t>%}</w:t>
+      </w:r>
+      <w:r>
+        <w:rPr>
+          <w:rFonts w:ascii="Palatino Linotype" w:hAnsi="Palatino Linotype"/>
+          <w:bCs/>
+          <w:color w:val="FF0000"/>
+          <w:sz w:val="20"/>
+          <w:szCs w:val="20"/>
+        </w:rPr>
+        <w:t>{</w:t>
+      </w:r>
+      <w:proofErr w:type="gramEnd"/>
+      <w:r>
+        <w:rPr>
+          <w:rFonts w:ascii="Palatino Linotype" w:hAnsi="Palatino Linotype"/>
+          <w:bCs/>
+          <w:color w:val="FF0000"/>
+          <w:sz w:val="20"/>
+          <w:szCs w:val="20"/>
+        </w:rPr>
+        <w:t>{ ‘\n’ }}</w:t>
       </w:r>
       <w:r>
         <w:rPr>
@@ -3551,7 +4383,29 @@
           <w:sz w:val="20"/>
           <w:szCs w:val="20"/>
         </w:rPr>
-        <w:t xml:space="preserve"> {% endif %}{% if vehicle_seizure.motion_to_return_vehicle is true %}</w:t>
+        <w:t xml:space="preserve"> {% endif </w:t>
+      </w:r>
+      <w:proofErr w:type="gramStart"/>
+      <w:r>
+        <w:rPr>
+          <w:rFonts w:ascii="Palatino Linotype" w:hAnsi="Palatino Linotype"/>
+          <w:bCs/>
+          <w:color w:val="FF0000"/>
+          <w:sz w:val="20"/>
+          <w:szCs w:val="20"/>
+        </w:rPr>
+        <w:t>%}{</w:t>
+      </w:r>
+      <w:proofErr w:type="gramEnd"/>
+      <w:r>
+        <w:rPr>
+          <w:rFonts w:ascii="Palatino Linotype" w:hAnsi="Palatino Linotype"/>
+          <w:bCs/>
+          <w:color w:val="FF0000"/>
+          <w:sz w:val="20"/>
+          <w:szCs w:val="20"/>
+        </w:rPr>
+        <w:t>% if vehicle_seizure.motion_to_return_vehicle is true %}</w:t>
       </w:r>
       <w:r>
         <w:rPr>
@@ -3593,17 +4447,79 @@
           <w:sz w:val="20"/>
           <w:szCs w:val="20"/>
         </w:rPr>
-        <w:t xml:space="preserve">Defendant submitted a motion for return of the vehicle pending trial. The State {{ vehicle_seizure.state_opposes }} to the motion. Defendant’s motion is {{ vehicle_seizure.disposition_motion_to_return }}. </w:t>
-      </w:r>
-      <w:r>
-        <w:rPr>
-          <w:rFonts w:ascii="Palatino Linotype" w:hAnsi="Palatino Linotype"/>
-          <w:bCs/>
-          <w:color w:val="FF0000"/>
-          <w:sz w:val="20"/>
-          <w:szCs w:val="20"/>
-        </w:rPr>
-        <w:t>{% if vehicle_seizure.disposition_motion_to_return == ‘Granted’ %}</w:t>
+        <w:t xml:space="preserve">Defendant submitted a motion for return of the vehicle pending trial. The State </w:t>
+      </w:r>
+      <w:proofErr w:type="gramStart"/>
+      <w:r>
+        <w:rPr>
+          <w:rFonts w:ascii="Palatino Linotype" w:hAnsi="Palatino Linotype"/>
+          <w:bCs/>
+          <w:sz w:val="20"/>
+          <w:szCs w:val="20"/>
+        </w:rPr>
+        <w:t>{{ vehicle</w:t>
+      </w:r>
+      <w:proofErr w:type="gramEnd"/>
+      <w:r>
+        <w:rPr>
+          <w:rFonts w:ascii="Palatino Linotype" w:hAnsi="Palatino Linotype"/>
+          <w:bCs/>
+          <w:sz w:val="20"/>
+          <w:szCs w:val="20"/>
+        </w:rPr>
+        <w:t xml:space="preserve">_seizure.state_opposes }} to the motion. Defendant’s motion is </w:t>
+      </w:r>
+      <w:proofErr w:type="gramStart"/>
+      <w:r>
+        <w:rPr>
+          <w:rFonts w:ascii="Palatino Linotype" w:hAnsi="Palatino Linotype"/>
+          <w:bCs/>
+          <w:sz w:val="20"/>
+          <w:szCs w:val="20"/>
+        </w:rPr>
+        <w:t>{{ vehicle</w:t>
+      </w:r>
+      <w:proofErr w:type="gramEnd"/>
+      <w:r>
+        <w:rPr>
+          <w:rFonts w:ascii="Palatino Linotype" w:hAnsi="Palatino Linotype"/>
+          <w:bCs/>
+          <w:sz w:val="20"/>
+          <w:szCs w:val="20"/>
+        </w:rPr>
+        <w:t xml:space="preserve">_seizure.disposition_motion_to_return }}. </w:t>
+      </w:r>
+      <w:r>
+        <w:rPr>
+          <w:rFonts w:ascii="Palatino Linotype" w:hAnsi="Palatino Linotype"/>
+          <w:bCs/>
+          <w:color w:val="FF0000"/>
+          <w:sz w:val="20"/>
+          <w:szCs w:val="20"/>
+        </w:rPr>
+        <w:t>{% if vehicle_</w:t>
+      </w:r>
+      <w:proofErr w:type="gramStart"/>
+      <w:r>
+        <w:rPr>
+          <w:rFonts w:ascii="Palatino Linotype" w:hAnsi="Palatino Linotype"/>
+          <w:bCs/>
+          <w:color w:val="FF0000"/>
+          <w:sz w:val="20"/>
+          <w:szCs w:val="20"/>
+        </w:rPr>
+        <w:t>seizure.disposition</w:t>
+      </w:r>
+      <w:proofErr w:type="gramEnd"/>
+      <w:r>
+        <w:rPr>
+          <w:rFonts w:ascii="Palatino Linotype" w:hAnsi="Palatino Linotype"/>
+          <w:bCs/>
+          <w:color w:val="FF0000"/>
+          <w:sz w:val="20"/>
+          <w:szCs w:val="20"/>
+        </w:rPr>
+        <w:t>_motion_to_return == ‘Granted’ %}</w:t>
       </w:r>
       <w:r>
         <w:rPr>
@@ -3696,14 +4612,25 @@
           <w:szCs w:val="20"/>
         </w:rPr>
       </w:pPr>
-      <w:r>
-        <w:rPr>
-          <w:rFonts w:ascii="Palatino Linotype" w:hAnsi="Palatino Linotype"/>
-          <w:bCs/>
-          <w:sz w:val="20"/>
-          <w:szCs w:val="20"/>
-        </w:rPr>
-        <w:t>{{ other_conditions.terms }}</w:t>
+      <w:proofErr w:type="gramStart"/>
+      <w:r>
+        <w:rPr>
+          <w:rFonts w:ascii="Palatino Linotype" w:hAnsi="Palatino Linotype"/>
+          <w:bCs/>
+          <w:sz w:val="20"/>
+          <w:szCs w:val="20"/>
+        </w:rPr>
+        <w:t>{{ other</w:t>
+      </w:r>
+      <w:proofErr w:type="gramEnd"/>
+      <w:r>
+        <w:rPr>
+          <w:rFonts w:ascii="Palatino Linotype" w:hAnsi="Palatino Linotype"/>
+          <w:bCs/>
+          <w:sz w:val="20"/>
+          <w:szCs w:val="20"/>
+        </w:rPr>
+        <w:t>_conditions.terms }}</w:t>
       </w:r>
       <w:r>
         <w:rPr>
@@ -3852,13 +4779,23 @@
         </w:rPr>
         <w:tab/>
       </w:r>
-      <w:r>
-        <w:rPr>
-          <w:rFonts w:ascii="Palatino Linotype" w:hAnsi="Palatino Linotype"/>
-          <w:sz w:val="20"/>
-          <w:szCs w:val="20"/>
-        </w:rPr>
-        <w:t>{{ judicial_officer.officer_</w:t>
+      <w:proofErr w:type="gramStart"/>
+      <w:r>
+        <w:rPr>
+          <w:rFonts w:ascii="Palatino Linotype" w:hAnsi="Palatino Linotype"/>
+          <w:sz w:val="20"/>
+          <w:szCs w:val="20"/>
+        </w:rPr>
+        <w:t>{{ judicial</w:t>
+      </w:r>
+      <w:proofErr w:type="gramEnd"/>
+      <w:r>
+        <w:rPr>
+          <w:rFonts w:ascii="Palatino Linotype" w:hAnsi="Palatino Linotype"/>
+          <w:sz w:val="20"/>
+          <w:szCs w:val="20"/>
+        </w:rPr>
+        <w:t>_officer.officer_</w:t>
       </w:r>
       <w:r>
         <w:rPr>
@@ -3969,7 +4906,18 @@
           <w:sz w:val="20"/>
           <w:szCs w:val="20"/>
         </w:rPr>
-        <w:t>% if judicial_of</w:t>
+        <w:t>% if judicial_</w:t>
+      </w:r>
+      <w:proofErr w:type="gramStart"/>
+      <w:r>
+        <w:rPr>
+          <w:rFonts w:ascii="Palatino Linotype" w:hAnsi="Palatino Linotype"/>
+          <w:bCs/>
+          <w:color w:val="FF0000"/>
+          <w:sz w:val="20"/>
+          <w:szCs w:val="20"/>
+        </w:rPr>
+        <w:t>of</w:t>
       </w:r>
       <w:r>
         <w:rPr>
@@ -3991,6 +4939,7 @@
         </w:rPr>
         <w:t>.officer</w:t>
       </w:r>
+      <w:proofErr w:type="gramEnd"/>
       <w:r>
         <w:rPr>
           <w:rFonts w:ascii="Palatino Linotype" w:hAnsi="Palatino Linotype"/>
@@ -4159,7 +5108,25 @@
           <w:sz w:val="16"/>
           <w:szCs w:val="16"/>
         </w:rPr>
-        <w:t>Prosecutor’s Office: PS    OM     EM; Defendant’s Attorney: PS     OM     EM; {{ defendant.first_name }} {{ defendant.last_name}}: PS     OM     EM;</w:t>
+        <w:t xml:space="preserve">Prosecutor’s Office: PS    OM     EM; Defendant’s Attorney: PS     OM     EM; </w:t>
+      </w:r>
+      <w:proofErr w:type="gramStart"/>
+      <w:r>
+        <w:rPr>
+          <w:rFonts w:ascii="Palatino Linotype" w:hAnsi="Palatino Linotype"/>
+          <w:sz w:val="16"/>
+          <w:szCs w:val="16"/>
+        </w:rPr>
+        <w:t>{{ defendant</w:t>
+      </w:r>
+      <w:proofErr w:type="gramEnd"/>
+      <w:r>
+        <w:rPr>
+          <w:rFonts w:ascii="Palatino Linotype" w:hAnsi="Palatino Linotype"/>
+          <w:sz w:val="16"/>
+          <w:szCs w:val="16"/>
+        </w:rPr>
+        <w:t>.first_name }} {{ defendant.last_name}}: PS     OM     EM;</w:t>
       </w:r>
       <w:r>
         <w:rPr>
@@ -4270,6 +5237,7 @@
           <w:docPartUnique/>
         </w:docPartObj>
       </w:sdtPr>
+      <w:sdtEndPr/>
       <w:sdtContent>
         <w:r>
           <w:rPr>
@@ -4414,7 +5382,27 @@
         <w:sz w:val="20"/>
         <w:szCs w:val="20"/>
       </w:rPr>
-      <w:t>% if judicial_officer.officer_type  ==  ‘Magistrate’ %}Magistrate Decision –</w:t>
+      <w:t>% if judicial_</w:t>
+    </w:r>
+    <w:proofErr w:type="gramStart"/>
+    <w:r>
+      <w:rPr>
+        <w:rFonts w:ascii="Palatino Linotype" w:hAnsi="Palatino Linotype"/>
+        <w:bCs/>
+        <w:sz w:val="20"/>
+        <w:szCs w:val="20"/>
+      </w:rPr>
+      <w:t>officer.officer</w:t>
+    </w:r>
+    <w:proofErr w:type="gramEnd"/>
+    <w:r>
+      <w:rPr>
+        <w:rFonts w:ascii="Palatino Linotype" w:hAnsi="Palatino Linotype"/>
+        <w:bCs/>
+        <w:sz w:val="20"/>
+        <w:szCs w:val="20"/>
+      </w:rPr>
+      <w:t>_type  ==  ‘Magistrate’ %}Magistrate Decision –</w:t>
     </w:r>
     <w:r>
       <w:rPr>

</xml_diff>

<commit_message>
Updated Bond Hearing UI for fingerprint.
</commit_message>
<xml_diff>
--- a/resources/Templates/Bond_Hearing_Template.docx
+++ b/resources/Templates/Bond_Hearing_Template.docx
@@ -1,6 +1,6 @@
 
 <file path=word/document.xml><?xml version="1.0" encoding="utf-8"?>
-<w:document xmlns:wpc="http://schemas.microsoft.com/office/word/2010/wordprocessingCanvas" xmlns:cx="http://schemas.microsoft.com/office/drawing/2014/chartex" xmlns:cx1="http://schemas.microsoft.com/office/drawing/2015/9/8/chartex" xmlns:cx2="http://schemas.microsoft.com/office/drawing/2015/10/21/chartex" xmlns:cx3="http://schemas.microsoft.com/office/drawing/2016/5/9/chartex" xmlns:cx4="http://schemas.microsoft.com/office/drawing/2016/5/10/chartex" xmlns:cx5="http://schemas.microsoft.com/office/drawing/2016/5/11/chartex" xmlns:cx6="http://schemas.microsoft.com/office/drawing/2016/5/12/chartex" xmlns:cx7="http://schemas.microsoft.com/office/drawing/2016/5/13/chartex" xmlns:cx8="http://schemas.microsoft.com/office/drawing/2016/5/14/chartex" xmlns:mc="http://schemas.openxmlformats.org/markup-compatibility/2006" xmlns:aink="http://schemas.microsoft.com/office/drawing/2016/ink" xmlns:am3d="http://schemas.microsoft.com/office/drawing/2017/model3d" xmlns:o="urn:schemas-microsoft-com:office:office" xmlns:oel="http://schemas.microsoft.com/office/2019/extlst" xmlns:r="http://schemas.openxmlformats.org/officeDocument/2006/relationships" xmlns:m="http://schemas.openxmlformats.org/officeDocument/2006/math" xmlns:v="urn:schemas-microsoft-com:vml" xmlns:wp14="http://schemas.microsoft.com/office/word/2010/wordprocessingDrawing" xmlns:wp="http://schemas.openxmlformats.org/drawingml/2006/wordprocessingDrawing" xmlns:w10="urn:schemas-microsoft-com:office:word" xmlns:w="http://schemas.openxmlformats.org/wordprocessingml/2006/main" xmlns:w14="http://schemas.microsoft.com/office/word/2010/wordml" xmlns:w15="http://schemas.microsoft.com/office/word/2012/wordml" xmlns:w16cex="http://schemas.microsoft.com/office/word/2018/wordml/cex" xmlns:w16cid="http://schemas.microsoft.com/office/word/2016/wordml/cid" xmlns:w16="http://schemas.microsoft.com/office/word/2018/wordml" xmlns:w16sdtdh="http://schemas.microsoft.com/office/word/2020/wordml/sdtdatahash" xmlns:w16se="http://schemas.microsoft.com/office/word/2015/wordml/symex" xmlns:wpg="http://schemas.microsoft.com/office/word/2010/wordprocessingGroup" xmlns:wpi="http://schemas.microsoft.com/office/word/2010/wordprocessingInk" xmlns:wne="http://schemas.microsoft.com/office/word/2006/wordml" xmlns:wps="http://schemas.microsoft.com/office/word/2010/wordprocessingShape" mc:Ignorable="w14 w15 w16se w16cid w16 w16cex w16sdtdh wp14">
+<w:document xmlns:wpc="http://schemas.microsoft.com/office/word/2010/wordprocessingCanvas" xmlns:cx="http://schemas.microsoft.com/office/drawing/2014/chartex" xmlns:cx1="http://schemas.microsoft.com/office/drawing/2015/9/8/chartex" xmlns:cx2="http://schemas.microsoft.com/office/drawing/2015/10/21/chartex" xmlns:cx3="http://schemas.microsoft.com/office/drawing/2016/5/9/chartex" xmlns:cx4="http://schemas.microsoft.com/office/drawing/2016/5/10/chartex" xmlns:cx5="http://schemas.microsoft.com/office/drawing/2016/5/11/chartex" xmlns:cx6="http://schemas.microsoft.com/office/drawing/2016/5/12/chartex" xmlns:cx7="http://schemas.microsoft.com/office/drawing/2016/5/13/chartex" xmlns:cx8="http://schemas.microsoft.com/office/drawing/2016/5/14/chartex" xmlns:mc="http://schemas.openxmlformats.org/markup-compatibility/2006" xmlns:aink="http://schemas.microsoft.com/office/drawing/2016/ink" xmlns:am3d="http://schemas.microsoft.com/office/drawing/2017/model3d" xmlns:o="urn:schemas-microsoft-com:office:office" xmlns:oel="http://schemas.microsoft.com/office/2019/extlst" xmlns:r="http://schemas.openxmlformats.org/officeDocument/2006/relationships" xmlns:m="http://schemas.openxmlformats.org/officeDocument/2006/math" xmlns:v="urn:schemas-microsoft-com:vml" xmlns:wp14="http://schemas.microsoft.com/office/word/2010/wordprocessingDrawing" xmlns:wp="http://schemas.openxmlformats.org/drawingml/2006/wordprocessingDrawing" xmlns:w10="urn:schemas-microsoft-com:office:word" xmlns:w="http://schemas.openxmlformats.org/wordprocessingml/2006/main" xmlns:w14="http://schemas.microsoft.com/office/word/2010/wordml" xmlns:w15="http://schemas.microsoft.com/office/word/2012/wordml" xmlns:w16cex="http://schemas.microsoft.com/office/word/2018/wordml/cex" xmlns:w16cid="http://schemas.microsoft.com/office/word/2016/wordml/cid" xmlns:w16="http://schemas.microsoft.com/office/word/2018/wordml" xmlns:w16du="http://schemas.microsoft.com/office/word/2023/wordml/word16du" xmlns:w16sdtdh="http://schemas.microsoft.com/office/word/2020/wordml/sdtdatahash" xmlns:w16se="http://schemas.microsoft.com/office/word/2015/wordml/symex" xmlns:wpg="http://schemas.microsoft.com/office/word/2010/wordprocessingGroup" xmlns:wpi="http://schemas.microsoft.com/office/word/2010/wordprocessingInk" xmlns:wne="http://schemas.microsoft.com/office/word/2006/wordml" xmlns:wps="http://schemas.microsoft.com/office/word/2010/wordprocessingShape" mc:Ignorable="w14 w15 w16se w16cid w16 w16cex w16sdtdh w16du wp14">
   <w:body>
     <w:p>
       <w:pPr>
@@ -250,6 +250,7 @@
         </w:rPr>
         <w:t xml:space="preserve">.  </w:t>
       </w:r>
+      <w:proofErr w:type="gramStart"/>
       <w:r>
         <w:rPr>
           <w:rFonts w:ascii="Palatino Linotype" w:hAnsi="Palatino Linotype"/>
@@ -265,7 +266,16 @@
           <w:sz w:val="20"/>
           <w:szCs w:val="20"/>
         </w:rPr>
-        <w:t>case_number</w:t>
+        <w:t>case</w:t>
+      </w:r>
+      <w:proofErr w:type="gramEnd"/>
+      <w:r>
+        <w:rPr>
+          <w:rFonts w:ascii="Palatino Linotype" w:hAnsi="Palatino Linotype"/>
+          <w:sz w:val="20"/>
+          <w:szCs w:val="20"/>
+        </w:rPr>
+        <w:t>_number</w:t>
       </w:r>
       <w:proofErr w:type="spellEnd"/>
       <w:r>
@@ -323,6 +333,7 @@
           <w:szCs w:val="20"/>
         </w:rPr>
       </w:pPr>
+      <w:proofErr w:type="gramStart"/>
       <w:r>
         <w:rPr>
           <w:rFonts w:ascii="Palatino Linotype" w:hAnsi="Palatino Linotype"/>
@@ -338,7 +349,16 @@
           <w:sz w:val="20"/>
           <w:szCs w:val="20"/>
         </w:rPr>
-        <w:t>defendant.</w:t>
+        <w:t>defendant</w:t>
+      </w:r>
+      <w:proofErr w:type="gramEnd"/>
+      <w:r>
+        <w:rPr>
+          <w:rFonts w:ascii="Palatino Linotype" w:hAnsi="Palatino Linotype"/>
+          <w:sz w:val="20"/>
+          <w:szCs w:val="20"/>
+        </w:rPr>
+        <w:t>.</w:t>
       </w:r>
       <w:r>
         <w:rPr>
@@ -554,7 +574,27 @@
           <w:sz w:val="20"/>
           <w:szCs w:val="20"/>
         </w:rPr>
-        <w:t>judicial_officer.officer_</w:t>
+        <w:t>judicial_</w:t>
+      </w:r>
+      <w:proofErr w:type="gramStart"/>
+      <w:r>
+        <w:rPr>
+          <w:rFonts w:ascii="Palatino Linotype" w:hAnsi="Palatino Linotype"/>
+          <w:bCs/>
+          <w:sz w:val="20"/>
+          <w:szCs w:val="20"/>
+        </w:rPr>
+        <w:t>officer.officer</w:t>
+      </w:r>
+      <w:proofErr w:type="gramEnd"/>
+      <w:r>
+        <w:rPr>
+          <w:rFonts w:ascii="Palatino Linotype" w:hAnsi="Palatino Linotype"/>
+          <w:bCs/>
+          <w:sz w:val="20"/>
+          <w:szCs w:val="20"/>
+        </w:rPr>
+        <w:t>_</w:t>
       </w:r>
       <w:r>
         <w:rPr>
@@ -711,7 +751,25 @@
           <w:sz w:val="20"/>
           <w:szCs w:val="20"/>
         </w:rPr>
-        <w:t>judicial_officer.officer_</w:t>
+        <w:t>judicial_</w:t>
+      </w:r>
+      <w:proofErr w:type="gramStart"/>
+      <w:r>
+        <w:rPr>
+          <w:rFonts w:ascii="Palatino Linotype" w:hAnsi="Palatino Linotype"/>
+          <w:sz w:val="20"/>
+          <w:szCs w:val="20"/>
+        </w:rPr>
+        <w:t>officer.officer</w:t>
+      </w:r>
+      <w:proofErr w:type="gramEnd"/>
+      <w:r>
+        <w:rPr>
+          <w:rFonts w:ascii="Palatino Linotype" w:hAnsi="Palatino Linotype"/>
+          <w:sz w:val="20"/>
+          <w:szCs w:val="20"/>
+        </w:rPr>
+        <w:t>_</w:t>
       </w:r>
       <w:r>
         <w:rPr>
@@ -886,7 +944,16 @@
           <w:sz w:val="20"/>
           <w:szCs w:val="20"/>
         </w:rPr>
-        <w:t xml:space="preserve"> on {{ </w:t>
+        <w:t xml:space="preserve"> on </w:t>
+      </w:r>
+      <w:proofErr w:type="gramStart"/>
+      <w:r>
+        <w:rPr>
+          <w:rFonts w:ascii="Palatino Linotype" w:hAnsi="Palatino Linotype"/>
+          <w:sz w:val="20"/>
+          <w:szCs w:val="20"/>
+        </w:rPr>
+        <w:t xml:space="preserve">{{ </w:t>
       </w:r>
       <w:proofErr w:type="spellStart"/>
       <w:r>
@@ -895,7 +962,16 @@
           <w:sz w:val="20"/>
           <w:szCs w:val="20"/>
         </w:rPr>
-        <w:t>plea_trial_date</w:t>
+        <w:t>plea</w:t>
+      </w:r>
+      <w:proofErr w:type="gramEnd"/>
+      <w:r>
+        <w:rPr>
+          <w:rFonts w:ascii="Palatino Linotype" w:hAnsi="Palatino Linotype"/>
+          <w:sz w:val="20"/>
+          <w:szCs w:val="20"/>
+        </w:rPr>
+        <w:t>_trial_date</w:t>
       </w:r>
       <w:proofErr w:type="spellEnd"/>
       <w:r>
@@ -999,7 +1075,27 @@
           <w:sz w:val="20"/>
           <w:szCs w:val="20"/>
         </w:rPr>
-        <w:t xml:space="preserve"> is false %}Defendant was represented by {{ </w:t>
+        <w:t xml:space="preserve"> is false </w:t>
+      </w:r>
+      <w:proofErr w:type="gramStart"/>
+      <w:r>
+        <w:rPr>
+          <w:rFonts w:ascii="Palatino Linotype" w:hAnsi="Palatino Linotype"/>
+          <w:bCs/>
+          <w:sz w:val="20"/>
+          <w:szCs w:val="20"/>
+        </w:rPr>
+        <w:t>%}Defendant</w:t>
+      </w:r>
+      <w:proofErr w:type="gramEnd"/>
+      <w:r>
+        <w:rPr>
+          <w:rFonts w:ascii="Palatino Linotype" w:hAnsi="Palatino Linotype"/>
+          <w:bCs/>
+          <w:sz w:val="20"/>
+          <w:szCs w:val="20"/>
+        </w:rPr>
+        <w:t xml:space="preserve"> was represented by {{ </w:t>
       </w:r>
       <w:proofErr w:type="spellStart"/>
       <w:r>
@@ -1097,7 +1193,27 @@
           <w:sz w:val="20"/>
           <w:szCs w:val="20"/>
         </w:rPr>
-        <w:t xml:space="preserve"> is true %}Defendant </w:t>
+        <w:t xml:space="preserve"> is true </w:t>
+      </w:r>
+      <w:proofErr w:type="gramStart"/>
+      <w:r>
+        <w:rPr>
+          <w:rFonts w:ascii="Palatino Linotype" w:hAnsi="Palatino Linotype"/>
+          <w:bCs/>
+          <w:sz w:val="20"/>
+          <w:szCs w:val="20"/>
+        </w:rPr>
+        <w:t>%}Defendant</w:t>
+      </w:r>
+      <w:proofErr w:type="gramEnd"/>
+      <w:r>
+        <w:rPr>
+          <w:rFonts w:ascii="Palatino Linotype" w:hAnsi="Palatino Linotype"/>
+          <w:bCs/>
+          <w:sz w:val="20"/>
+          <w:szCs w:val="20"/>
+        </w:rPr>
+        <w:t xml:space="preserve"> </w:t>
       </w:r>
       <w:r>
         <w:rPr>
@@ -1180,7 +1296,27 @@
           <w:sz w:val="20"/>
           <w:szCs w:val="20"/>
         </w:rPr>
-        <w:t>bond_conditions.bond_modification_decision</w:t>
+        <w:t>bond_</w:t>
+      </w:r>
+      <w:proofErr w:type="gramStart"/>
+      <w:r>
+        <w:rPr>
+          <w:rFonts w:ascii="Palatino Linotype" w:hAnsi="Palatino Linotype"/>
+          <w:bCs/>
+          <w:sz w:val="20"/>
+          <w:szCs w:val="20"/>
+        </w:rPr>
+        <w:t>conditions.bond</w:t>
+      </w:r>
+      <w:proofErr w:type="gramEnd"/>
+      <w:r>
+        <w:rPr>
+          <w:rFonts w:ascii="Palatino Linotype" w:hAnsi="Palatino Linotype"/>
+          <w:bCs/>
+          <w:sz w:val="20"/>
+          <w:szCs w:val="20"/>
+        </w:rPr>
+        <w:t>_modification_decision</w:t>
       </w:r>
       <w:proofErr w:type="spellEnd"/>
       <w:r>
@@ -1229,7 +1365,27 @@
           <w:sz w:val="20"/>
           <w:szCs w:val="20"/>
         </w:rPr>
-        <w:t>bond_conditions.bond_modification_decision</w:t>
+        <w:t>bond_</w:t>
+      </w:r>
+      <w:proofErr w:type="gramStart"/>
+      <w:r>
+        <w:rPr>
+          <w:rFonts w:ascii="Palatino Linotype" w:hAnsi="Palatino Linotype"/>
+          <w:bCs/>
+          <w:sz w:val="20"/>
+          <w:szCs w:val="20"/>
+        </w:rPr>
+        <w:t>conditions.bond</w:t>
+      </w:r>
+      <w:proofErr w:type="gramEnd"/>
+      <w:r>
+        <w:rPr>
+          <w:rFonts w:ascii="Palatino Linotype" w:hAnsi="Palatino Linotype"/>
+          <w:bCs/>
+          <w:sz w:val="20"/>
+          <w:szCs w:val="20"/>
+        </w:rPr>
+        <w:t>_modification_decision</w:t>
       </w:r>
       <w:proofErr w:type="spellEnd"/>
       <w:r>
@@ -1287,7 +1443,27 @@
           <w:sz w:val="20"/>
           <w:szCs w:val="20"/>
         </w:rPr>
-        <w:t>bond_conditions.bond_modification_decision</w:t>
+        <w:t>bond_</w:t>
+      </w:r>
+      <w:proofErr w:type="gramStart"/>
+      <w:r>
+        <w:rPr>
+          <w:rFonts w:ascii="Palatino Linotype" w:hAnsi="Palatino Linotype"/>
+          <w:bCs/>
+          <w:sz w:val="20"/>
+          <w:szCs w:val="20"/>
+        </w:rPr>
+        <w:t>conditions.bond</w:t>
+      </w:r>
+      <w:proofErr w:type="gramEnd"/>
+      <w:r>
+        <w:rPr>
+          <w:rFonts w:ascii="Palatino Linotype" w:hAnsi="Palatino Linotype"/>
+          <w:bCs/>
+          <w:sz w:val="20"/>
+          <w:szCs w:val="20"/>
+        </w:rPr>
+        <w:t>_modification_decision</w:t>
       </w:r>
       <w:proofErr w:type="spellEnd"/>
       <w:r>
@@ -1354,7 +1530,27 @@
           <w:sz w:val="20"/>
           <w:szCs w:val="20"/>
         </w:rPr>
-        <w:t>bond_conditions.bond_modification_decision</w:t>
+        <w:t>bond_</w:t>
+      </w:r>
+      <w:proofErr w:type="gramStart"/>
+      <w:r>
+        <w:rPr>
+          <w:rFonts w:ascii="Palatino Linotype" w:hAnsi="Palatino Linotype"/>
+          <w:bCs/>
+          <w:sz w:val="20"/>
+          <w:szCs w:val="20"/>
+        </w:rPr>
+        <w:t>conditions.bond</w:t>
+      </w:r>
+      <w:proofErr w:type="gramEnd"/>
+      <w:r>
+        <w:rPr>
+          <w:rFonts w:ascii="Palatino Linotype" w:hAnsi="Palatino Linotype"/>
+          <w:bCs/>
+          <w:sz w:val="20"/>
+          <w:szCs w:val="20"/>
+        </w:rPr>
+        <w:t>_modification_decision</w:t>
       </w:r>
       <w:proofErr w:type="spellEnd"/>
       <w:r>
@@ -1373,7 +1569,27 @@
           <w:sz w:val="20"/>
           <w:szCs w:val="20"/>
         </w:rPr>
-        <w:t xml:space="preserve">the Defendant has violated the terms and conditions of the bond previously imposed in this case. Therefore, in order to assure the Defendant’s appearance in Court and the protection and safety of the community, the </w:t>
+        <w:t xml:space="preserve">the Defendant has violated the terms and conditions of the bond previously imposed in this case. Therefore, </w:t>
+      </w:r>
+      <w:proofErr w:type="gramStart"/>
+      <w:r>
+        <w:rPr>
+          <w:rFonts w:ascii="Palatino Linotype" w:hAnsi="Palatino Linotype"/>
+          <w:bCs/>
+          <w:sz w:val="20"/>
+          <w:szCs w:val="20"/>
+        </w:rPr>
+        <w:t>in order to</w:t>
+      </w:r>
+      <w:proofErr w:type="gramEnd"/>
+      <w:r>
+        <w:rPr>
+          <w:rFonts w:ascii="Palatino Linotype" w:hAnsi="Palatino Linotype"/>
+          <w:bCs/>
+          <w:sz w:val="20"/>
+          <w:szCs w:val="20"/>
+        </w:rPr>
+        <w:t xml:space="preserve"> assure the Defendant’s appearance in Court and the protection and safety of the community, the </w:t>
       </w:r>
       <w:r>
         <w:rPr>
@@ -1464,7 +1680,27 @@
           <w:sz w:val="20"/>
           <w:szCs w:val="20"/>
         </w:rPr>
-        <w:t>bond_conditions.bond_modification_decision</w:t>
+        <w:t>bond_</w:t>
+      </w:r>
+      <w:proofErr w:type="gramStart"/>
+      <w:r>
+        <w:rPr>
+          <w:rFonts w:ascii="Palatino Linotype" w:hAnsi="Palatino Linotype"/>
+          <w:bCs/>
+          <w:sz w:val="20"/>
+          <w:szCs w:val="20"/>
+        </w:rPr>
+        <w:t>conditions.bond</w:t>
+      </w:r>
+      <w:proofErr w:type="gramEnd"/>
+      <w:r>
+        <w:rPr>
+          <w:rFonts w:ascii="Palatino Linotype" w:hAnsi="Palatino Linotype"/>
+          <w:bCs/>
+          <w:sz w:val="20"/>
+          <w:szCs w:val="20"/>
+        </w:rPr>
+        <w:t>_modification_decision</w:t>
       </w:r>
       <w:proofErr w:type="spellEnd"/>
       <w:r>
@@ -1527,17 +1763,38 @@
           <w:sz w:val="20"/>
           <w:szCs w:val="20"/>
         </w:rPr>
-        <w:t xml:space="preserve"> the community.  In determining the type and amount of bail, the Court considered each of the enumerated factors in Crim. R. 46(C)</w:t>
-      </w:r>
-      <w:r>
-        <w:rPr>
-          <w:rFonts w:ascii="Palatino Linotype" w:hAnsi="Palatino Linotype"/>
-          <w:bCs/>
-          <w:color w:val="FF0000"/>
-          <w:sz w:val="20"/>
-          <w:szCs w:val="20"/>
-        </w:rPr>
-        <w:t xml:space="preserve">{% if </w:t>
+        <w:t xml:space="preserve"> the community.  In determining the type and amount of bail, the Court considered each of the enumerated factors in Crim. R. 46(C</w:t>
+      </w:r>
+      <w:proofErr w:type="gramStart"/>
+      <w:r>
+        <w:rPr>
+          <w:rFonts w:ascii="Palatino Linotype" w:hAnsi="Palatino Linotype"/>
+          <w:bCs/>
+          <w:sz w:val="20"/>
+          <w:szCs w:val="20"/>
+        </w:rPr>
+        <w:t>)</w:t>
+      </w:r>
+      <w:r>
+        <w:rPr>
+          <w:rFonts w:ascii="Palatino Linotype" w:hAnsi="Palatino Linotype"/>
+          <w:bCs/>
+          <w:color w:val="FF0000"/>
+          <w:sz w:val="20"/>
+          <w:szCs w:val="20"/>
+        </w:rPr>
+        <w:t>{</w:t>
+      </w:r>
+      <w:proofErr w:type="gramEnd"/>
+      <w:r>
+        <w:rPr>
+          <w:rFonts w:ascii="Palatino Linotype" w:hAnsi="Palatino Linotype"/>
+          <w:bCs/>
+          <w:color w:val="FF0000"/>
+          <w:sz w:val="20"/>
+          <w:szCs w:val="20"/>
+        </w:rPr>
+        <w:t xml:space="preserve">% if </w:t>
       </w:r>
       <w:proofErr w:type="spellStart"/>
       <w:r>
@@ -1670,17 +1927,39 @@
           <w:sz w:val="20"/>
           <w:szCs w:val="20"/>
         </w:rPr>
-        <w:t>bond_conditions</w:t>
-      </w:r>
-      <w:r>
-        <w:rPr>
-          <w:rFonts w:ascii="Palatino Linotype" w:hAnsi="Palatino Linotype"/>
-          <w:bCs/>
-          <w:color w:val="FF0000"/>
-          <w:sz w:val="20"/>
-          <w:szCs w:val="20"/>
-        </w:rPr>
-        <w:t>.bond_type</w:t>
+        <w:t>bond_</w:t>
+      </w:r>
+      <w:proofErr w:type="gramStart"/>
+      <w:r>
+        <w:rPr>
+          <w:rFonts w:ascii="Palatino Linotype" w:hAnsi="Palatino Linotype"/>
+          <w:bCs/>
+          <w:color w:val="FF0000"/>
+          <w:sz w:val="20"/>
+          <w:szCs w:val="20"/>
+        </w:rPr>
+        <w:t>conditions</w:t>
+      </w:r>
+      <w:r>
+        <w:rPr>
+          <w:rFonts w:ascii="Palatino Linotype" w:hAnsi="Palatino Linotype"/>
+          <w:bCs/>
+          <w:color w:val="FF0000"/>
+          <w:sz w:val="20"/>
+          <w:szCs w:val="20"/>
+        </w:rPr>
+        <w:t>.bond</w:t>
+      </w:r>
+      <w:proofErr w:type="gramEnd"/>
+      <w:r>
+        <w:rPr>
+          <w:rFonts w:ascii="Palatino Linotype" w:hAnsi="Palatino Linotype"/>
+          <w:bCs/>
+          <w:color w:val="FF0000"/>
+          <w:sz w:val="20"/>
+          <w:szCs w:val="20"/>
+        </w:rPr>
+        <w:t>_type</w:t>
       </w:r>
       <w:proofErr w:type="spellEnd"/>
       <w:r>
@@ -1873,7 +2152,18 @@
           <w:szCs w:val="20"/>
           <w:u w:val="single"/>
         </w:rPr>
-        <w:t xml:space="preserve">Defendant shall post a {{ </w:t>
+        <w:t xml:space="preserve">Defendant shall post a </w:t>
+      </w:r>
+      <w:proofErr w:type="gramStart"/>
+      <w:r>
+        <w:rPr>
+          <w:rFonts w:ascii="Palatino Linotype" w:hAnsi="Palatino Linotype"/>
+          <w:bCs/>
+          <w:sz w:val="20"/>
+          <w:szCs w:val="20"/>
+          <w:u w:val="single"/>
+        </w:rPr>
+        <w:t xml:space="preserve">{{ </w:t>
       </w:r>
       <w:proofErr w:type="spellStart"/>
       <w:r>
@@ -1884,7 +2174,18 @@
           <w:szCs w:val="20"/>
           <w:u w:val="single"/>
         </w:rPr>
-        <w:t>bond_conditions</w:t>
+        <w:t>bond</w:t>
+      </w:r>
+      <w:proofErr w:type="gramEnd"/>
+      <w:r>
+        <w:rPr>
+          <w:rFonts w:ascii="Palatino Linotype" w:hAnsi="Palatino Linotype"/>
+          <w:bCs/>
+          <w:sz w:val="20"/>
+          <w:szCs w:val="20"/>
+          <w:u w:val="single"/>
+        </w:rPr>
+        <w:t>_conditions</w:t>
       </w:r>
       <w:r>
         <w:rPr>
@@ -2117,17 +2418,39 @@
           <w:sz w:val="20"/>
           <w:szCs w:val="20"/>
         </w:rPr>
-        <w:t>bond_conditions</w:t>
-      </w:r>
-      <w:r>
-        <w:rPr>
-          <w:rFonts w:ascii="Palatino Linotype" w:hAnsi="Palatino Linotype"/>
-          <w:bCs/>
-          <w:color w:val="FF0000"/>
-          <w:sz w:val="20"/>
-          <w:szCs w:val="20"/>
-        </w:rPr>
-        <w:t>.bond_type</w:t>
+        <w:t>bond_</w:t>
+      </w:r>
+      <w:proofErr w:type="gramStart"/>
+      <w:r>
+        <w:rPr>
+          <w:rFonts w:ascii="Palatino Linotype" w:hAnsi="Palatino Linotype"/>
+          <w:bCs/>
+          <w:color w:val="FF0000"/>
+          <w:sz w:val="20"/>
+          <w:szCs w:val="20"/>
+        </w:rPr>
+        <w:t>conditions</w:t>
+      </w:r>
+      <w:r>
+        <w:rPr>
+          <w:rFonts w:ascii="Palatino Linotype" w:hAnsi="Palatino Linotype"/>
+          <w:bCs/>
+          <w:color w:val="FF0000"/>
+          <w:sz w:val="20"/>
+          <w:szCs w:val="20"/>
+        </w:rPr>
+        <w:t>.bond</w:t>
+      </w:r>
+      <w:proofErr w:type="gramEnd"/>
+      <w:r>
+        <w:rPr>
+          <w:rFonts w:ascii="Palatino Linotype" w:hAnsi="Palatino Linotype"/>
+          <w:bCs/>
+          <w:color w:val="FF0000"/>
+          <w:sz w:val="20"/>
+          <w:szCs w:val="20"/>
+        </w:rPr>
+        <w:t>_type</w:t>
       </w:r>
       <w:proofErr w:type="spellEnd"/>
       <w:r>
@@ -2168,7 +2491,18 @@
           <w:szCs w:val="20"/>
           <w:u w:val="single"/>
         </w:rPr>
-        <w:t>The defendant shall execute a personal recognizance bond</w:t>
+        <w:t xml:space="preserve">The defendant shall execute a personal recognizance </w:t>
+      </w:r>
+      <w:proofErr w:type="gramStart"/>
+      <w:r>
+        <w:rPr>
+          <w:rFonts w:ascii="Palatino Linotype" w:hAnsi="Palatino Linotype"/>
+          <w:bCs/>
+          <w:sz w:val="20"/>
+          <w:szCs w:val="20"/>
+          <w:u w:val="single"/>
+        </w:rPr>
+        <w:t>bond</w:t>
       </w:r>
       <w:r>
         <w:rPr>
@@ -2187,7 +2521,18 @@
           <w:sz w:val="20"/>
           <w:szCs w:val="20"/>
         </w:rPr>
-        <w:t>{% endif %}</w:t>
+        <w:t>{</w:t>
+      </w:r>
+      <w:proofErr w:type="gramEnd"/>
+      <w:r>
+        <w:rPr>
+          <w:rFonts w:ascii="Palatino Linotype" w:hAnsi="Palatino Linotype"/>
+          <w:bCs/>
+          <w:color w:val="FF0000"/>
+          <w:sz w:val="20"/>
+          <w:szCs w:val="20"/>
+        </w:rPr>
+        <w:t>% endif %}</w:t>
       </w:r>
     </w:p>
     <w:p>
@@ -2304,17 +2649,38 @@
           <w:sz w:val="20"/>
           <w:szCs w:val="20"/>
         </w:rPr>
-        <w:t>Defendant shall provide written notice to the Clerk of Court at least 10 days prior to any change of address.</w:t>
-      </w:r>
-      <w:r>
-        <w:rPr>
-          <w:rFonts w:ascii="Palatino Linotype" w:hAnsi="Palatino Linotype"/>
-          <w:bCs/>
-          <w:color w:val="FF0000"/>
-          <w:sz w:val="20"/>
-          <w:szCs w:val="20"/>
-        </w:rPr>
-        <w:t xml:space="preserve">{% if </w:t>
+        <w:t xml:space="preserve">Defendant shall provide written notice to the Clerk of Court at least 10 days prior to any change of </w:t>
+      </w:r>
+      <w:proofErr w:type="gramStart"/>
+      <w:r>
+        <w:rPr>
+          <w:rFonts w:ascii="Palatino Linotype" w:hAnsi="Palatino Linotype"/>
+          <w:bCs/>
+          <w:sz w:val="20"/>
+          <w:szCs w:val="20"/>
+        </w:rPr>
+        <w:t>address.</w:t>
+      </w:r>
+      <w:r>
+        <w:rPr>
+          <w:rFonts w:ascii="Palatino Linotype" w:hAnsi="Palatino Linotype"/>
+          <w:bCs/>
+          <w:color w:val="FF0000"/>
+          <w:sz w:val="20"/>
+          <w:szCs w:val="20"/>
+        </w:rPr>
+        <w:t>{</w:t>
+      </w:r>
+      <w:proofErr w:type="gramEnd"/>
+      <w:r>
+        <w:rPr>
+          <w:rFonts w:ascii="Palatino Linotype" w:hAnsi="Palatino Linotype"/>
+          <w:bCs/>
+          <w:color w:val="FF0000"/>
+          <w:sz w:val="20"/>
+          <w:szCs w:val="20"/>
+        </w:rPr>
+        <w:t xml:space="preserve">% if </w:t>
       </w:r>
       <w:proofErr w:type="spellStart"/>
       <w:r>
@@ -2383,17 +2749,38 @@
           <w:sz w:val="20"/>
           <w:szCs w:val="20"/>
         </w:rPr>
-        <w:t xml:space="preserve"> in this case.</w:t>
-      </w:r>
-      <w:r>
-        <w:rPr>
-          <w:rFonts w:ascii="Palatino Linotype" w:hAnsi="Palatino Linotype"/>
-          <w:bCs/>
-          <w:color w:val="FF0000"/>
-          <w:sz w:val="20"/>
-          <w:szCs w:val="20"/>
-        </w:rPr>
-        <w:t>{% endif %}</w:t>
+        <w:t xml:space="preserve"> in this </w:t>
+      </w:r>
+      <w:proofErr w:type="gramStart"/>
+      <w:r>
+        <w:rPr>
+          <w:rFonts w:ascii="Palatino Linotype" w:hAnsi="Palatino Linotype"/>
+          <w:bCs/>
+          <w:sz w:val="20"/>
+          <w:szCs w:val="20"/>
+        </w:rPr>
+        <w:t>case.</w:t>
+      </w:r>
+      <w:r>
+        <w:rPr>
+          <w:rFonts w:ascii="Palatino Linotype" w:hAnsi="Palatino Linotype"/>
+          <w:bCs/>
+          <w:color w:val="FF0000"/>
+          <w:sz w:val="20"/>
+          <w:szCs w:val="20"/>
+        </w:rPr>
+        <w:t>{</w:t>
+      </w:r>
+      <w:proofErr w:type="gramEnd"/>
+      <w:r>
+        <w:rPr>
+          <w:rFonts w:ascii="Palatino Linotype" w:hAnsi="Palatino Linotype"/>
+          <w:bCs/>
+          <w:color w:val="FF0000"/>
+          <w:sz w:val="20"/>
+          <w:szCs w:val="20"/>
+        </w:rPr>
+        <w:t>% endif %}</w:t>
       </w:r>
       <w:r>
         <w:rPr>
@@ -2464,6 +2851,7 @@
         </w:rPr>
         <w:t xml:space="preserve"> </w:t>
       </w:r>
+      <w:proofErr w:type="gramStart"/>
       <w:r>
         <w:rPr>
           <w:rFonts w:ascii="Palatino Linotype" w:hAnsi="Palatino Linotype"/>
@@ -2473,7 +2861,19 @@
           <w:szCs w:val="20"/>
           <w:u w:val="single"/>
         </w:rPr>
-        <w:t>{{ no_contact.name }}</w:t>
+        <w:t>{{ no_contact.name</w:t>
+      </w:r>
+      <w:proofErr w:type="gramEnd"/>
+      <w:r>
+        <w:rPr>
+          <w:rFonts w:ascii="Palatino Linotype" w:hAnsi="Palatino Linotype"/>
+          <w:b/>
+          <w:bCs/>
+          <w:sz w:val="20"/>
+          <w:szCs w:val="20"/>
+          <w:u w:val="single"/>
+        </w:rPr>
+        <w:t xml:space="preserve"> }}</w:t>
       </w:r>
       <w:r>
         <w:rPr>
@@ -2635,6 +3035,7 @@
         </w:rPr>
         <w:t xml:space="preserve"> </w:t>
       </w:r>
+      <w:proofErr w:type="gramStart"/>
       <w:r>
         <w:rPr>
           <w:rFonts w:ascii="Palatino Linotype" w:hAnsi="Palatino Linotype"/>
@@ -2656,7 +3057,19 @@
           <w:szCs w:val="20"/>
           <w:u w:val="single"/>
         </w:rPr>
-        <w:t>domestic_violence_conditions.residence_address</w:t>
+        <w:t>domestic</w:t>
+      </w:r>
+      <w:proofErr w:type="gramEnd"/>
+      <w:r>
+        <w:rPr>
+          <w:rFonts w:ascii="Palatino Linotype" w:hAnsi="Palatino Linotype"/>
+          <w:b/>
+          <w:bCs/>
+          <w:sz w:val="20"/>
+          <w:szCs w:val="20"/>
+          <w:u w:val="single"/>
+        </w:rPr>
+        <w:t>_violence_conditions.residence_address</w:t>
       </w:r>
       <w:proofErr w:type="spellEnd"/>
       <w:r>
@@ -2840,7 +3253,17 @@
           <w:sz w:val="20"/>
           <w:szCs w:val="20"/>
         </w:rPr>
-        <w:t>Defendant shall surrender all keys and garage door openers to the above residence within 24 hours of service of this Order to the arresting agency.</w:t>
+        <w:t xml:space="preserve">Defendant shall surrender all keys and garage door openers to the above residence within 24 hours of service of this Order to the arresting </w:t>
+      </w:r>
+      <w:proofErr w:type="gramStart"/>
+      <w:r>
+        <w:rPr>
+          <w:rFonts w:ascii="Palatino Linotype" w:hAnsi="Palatino Linotype"/>
+          <w:bCs/>
+          <w:sz w:val="20"/>
+          <w:szCs w:val="20"/>
+        </w:rPr>
+        <w:t>agency.</w:t>
       </w:r>
       <w:r>
         <w:rPr>
@@ -2852,6 +3275,7 @@
         </w:rPr>
         <w:t>{</w:t>
       </w:r>
+      <w:proofErr w:type="gramEnd"/>
       <w:r>
         <w:rPr>
           <w:rFonts w:ascii="Palatino Linotype" w:hAnsi="Palatino Linotype"/>
@@ -2949,6 +3373,7 @@
         </w:rPr>
         <w:t xml:space="preserve"> to the arresting agency no later than </w:t>
       </w:r>
+      <w:proofErr w:type="gramStart"/>
       <w:r>
         <w:rPr>
           <w:rFonts w:ascii="Palatino Linotype" w:hAnsi="Palatino Linotype"/>
@@ -2970,7 +3395,19 @@
           <w:szCs w:val="20"/>
           <w:u w:val="single"/>
         </w:rPr>
-        <w:t>domestic_violence_conditions.surrender_weapons_date</w:t>
+        <w:t>domestic</w:t>
+      </w:r>
+      <w:proofErr w:type="gramEnd"/>
+      <w:r>
+        <w:rPr>
+          <w:rFonts w:ascii="Palatino Linotype" w:hAnsi="Palatino Linotype"/>
+          <w:b/>
+          <w:bCs/>
+          <w:sz w:val="20"/>
+          <w:szCs w:val="20"/>
+          <w:u w:val="single"/>
+        </w:rPr>
+        <w:t>_violence_conditions.surrender_weapons_date</w:t>
       </w:r>
       <w:proofErr w:type="spellEnd"/>
       <w:r>
@@ -3027,17 +3464,38 @@
           <w:sz w:val="20"/>
           <w:szCs w:val="20"/>
         </w:rPr>
-        <w:t xml:space="preserve"> accepted by the arresting agency shall be held in protective custody for the duration of this Order.</w:t>
-      </w:r>
-      <w:r>
-        <w:rPr>
-          <w:rFonts w:ascii="Palatino Linotype" w:hAnsi="Palatino Linotype"/>
-          <w:bCs/>
-          <w:color w:val="FF0000"/>
-          <w:sz w:val="20"/>
-          <w:szCs w:val="20"/>
-        </w:rPr>
-        <w:t>{% endif %}</w:t>
+        <w:t xml:space="preserve"> accepted by the arresting agency shall be held in protective custody for the duration of this </w:t>
+      </w:r>
+      <w:proofErr w:type="gramStart"/>
+      <w:r>
+        <w:rPr>
+          <w:rFonts w:ascii="Palatino Linotype" w:hAnsi="Palatino Linotype"/>
+          <w:bCs/>
+          <w:sz w:val="20"/>
+          <w:szCs w:val="20"/>
+        </w:rPr>
+        <w:t>Order.</w:t>
+      </w:r>
+      <w:r>
+        <w:rPr>
+          <w:rFonts w:ascii="Palatino Linotype" w:hAnsi="Palatino Linotype"/>
+          <w:bCs/>
+          <w:color w:val="FF0000"/>
+          <w:sz w:val="20"/>
+          <w:szCs w:val="20"/>
+        </w:rPr>
+        <w:t>{</w:t>
+      </w:r>
+      <w:proofErr w:type="gramEnd"/>
+      <w:r>
+        <w:rPr>
+          <w:rFonts w:ascii="Palatino Linotype" w:hAnsi="Palatino Linotype"/>
+          <w:bCs/>
+          <w:color w:val="FF0000"/>
+          <w:sz w:val="20"/>
+          <w:szCs w:val="20"/>
+        </w:rPr>
+        <w:t>% endif %}</w:t>
       </w:r>
       <w:r>
         <w:rPr>
@@ -3119,17 +3577,38 @@
           <w:sz w:val="20"/>
           <w:szCs w:val="20"/>
         </w:rPr>
-        <w:t>Defendant shall maintain sobriety while on bond, shall not possess, consume, or purchase alcohol or drugs of abuse, and shall submit to drug and alcohol testing as directed by the Office of Community Control.</w:t>
-      </w:r>
-      <w:r>
-        <w:rPr>
-          <w:rFonts w:ascii="Palatino Linotype" w:hAnsi="Palatino Linotype"/>
-          <w:bCs/>
-          <w:color w:val="FF0000"/>
-          <w:sz w:val="20"/>
-          <w:szCs w:val="20"/>
-        </w:rPr>
-        <w:t>{% endif %}</w:t>
+        <w:t xml:space="preserve">Defendant shall maintain sobriety while on bond, shall not possess, consume, or purchase alcohol or drugs of abuse, and shall submit to drug and alcohol testing as directed by the Office of Community </w:t>
+      </w:r>
+      <w:proofErr w:type="gramStart"/>
+      <w:r>
+        <w:rPr>
+          <w:rFonts w:ascii="Palatino Linotype" w:hAnsi="Palatino Linotype"/>
+          <w:bCs/>
+          <w:sz w:val="20"/>
+          <w:szCs w:val="20"/>
+        </w:rPr>
+        <w:t>Control.</w:t>
+      </w:r>
+      <w:r>
+        <w:rPr>
+          <w:rFonts w:ascii="Palatino Linotype" w:hAnsi="Palatino Linotype"/>
+          <w:bCs/>
+          <w:color w:val="FF0000"/>
+          <w:sz w:val="20"/>
+          <w:szCs w:val="20"/>
+        </w:rPr>
+        <w:t>{</w:t>
+      </w:r>
+      <w:proofErr w:type="gramEnd"/>
+      <w:r>
+        <w:rPr>
+          <w:rFonts w:ascii="Palatino Linotype" w:hAnsi="Palatino Linotype"/>
+          <w:bCs/>
+          <w:color w:val="FF0000"/>
+          <w:sz w:val="20"/>
+          <w:szCs w:val="20"/>
+        </w:rPr>
+        <w:t>% endif %}</w:t>
       </w:r>
       <w:r>
         <w:rPr>
@@ -3199,17 +3678,38 @@
           <w:sz w:val="20"/>
           <w:szCs w:val="20"/>
         </w:rPr>
-        <w:t>Defendant shall forthwith report to the Office of Community Control to obtain an alcohol and drug assessment and comply with any treatment recommendations.</w:t>
-      </w:r>
-      <w:r>
-        <w:rPr>
-          <w:rFonts w:ascii="Palatino Linotype" w:hAnsi="Palatino Linotype"/>
-          <w:bCs/>
-          <w:color w:val="FF0000"/>
-          <w:sz w:val="20"/>
-          <w:szCs w:val="20"/>
-        </w:rPr>
-        <w:t xml:space="preserve">{% endif %}{% if </w:t>
+        <w:t xml:space="preserve">Defendant shall forthwith report to the Office of Community Control to obtain an alcohol and drug assessment and comply with any treatment </w:t>
+      </w:r>
+      <w:proofErr w:type="gramStart"/>
+      <w:r>
+        <w:rPr>
+          <w:rFonts w:ascii="Palatino Linotype" w:hAnsi="Palatino Linotype"/>
+          <w:bCs/>
+          <w:sz w:val="20"/>
+          <w:szCs w:val="20"/>
+        </w:rPr>
+        <w:t>recommendations.</w:t>
+      </w:r>
+      <w:r>
+        <w:rPr>
+          <w:rFonts w:ascii="Palatino Linotype" w:hAnsi="Palatino Linotype"/>
+          <w:bCs/>
+          <w:color w:val="FF0000"/>
+          <w:sz w:val="20"/>
+          <w:szCs w:val="20"/>
+        </w:rPr>
+        <w:t>{</w:t>
+      </w:r>
+      <w:proofErr w:type="gramEnd"/>
+      <w:r>
+        <w:rPr>
+          <w:rFonts w:ascii="Palatino Linotype" w:hAnsi="Palatino Linotype"/>
+          <w:bCs/>
+          <w:color w:val="FF0000"/>
+          <w:sz w:val="20"/>
+          <w:szCs w:val="20"/>
+        </w:rPr>
+        <w:t xml:space="preserve">% endif %}{% if </w:t>
       </w:r>
       <w:proofErr w:type="spellStart"/>
       <w:r>
@@ -3297,17 +3797,48 @@
           <w:sz w:val="20"/>
           <w:szCs w:val="20"/>
         </w:rPr>
-        <w:t xml:space="preserve"> assessment and comply with any treatment recommendations.</w:t>
-      </w:r>
-      <w:r>
-        <w:rPr>
-          <w:rFonts w:ascii="Palatino Linotype" w:hAnsi="Palatino Linotype"/>
-          <w:bCs/>
-          <w:color w:val="FF0000"/>
-          <w:sz w:val="20"/>
-          <w:szCs w:val="20"/>
-        </w:rPr>
-        <w:t xml:space="preserve">{% endif %}{% if </w:t>
+        <w:t xml:space="preserve"> assessment and comply with any treatment </w:t>
+      </w:r>
+      <w:proofErr w:type="gramStart"/>
+      <w:r>
+        <w:rPr>
+          <w:rFonts w:ascii="Palatino Linotype" w:hAnsi="Palatino Linotype"/>
+          <w:bCs/>
+          <w:sz w:val="20"/>
+          <w:szCs w:val="20"/>
+        </w:rPr>
+        <w:t>recommendations.</w:t>
+      </w:r>
+      <w:r>
+        <w:rPr>
+          <w:rFonts w:ascii="Palatino Linotype" w:hAnsi="Palatino Linotype"/>
+          <w:bCs/>
+          <w:color w:val="FF0000"/>
+          <w:sz w:val="20"/>
+          <w:szCs w:val="20"/>
+        </w:rPr>
+        <w:t>{</w:t>
+      </w:r>
+      <w:proofErr w:type="gramEnd"/>
+      <w:r>
+        <w:rPr>
+          <w:rFonts w:ascii="Palatino Linotype" w:hAnsi="Palatino Linotype"/>
+          <w:bCs/>
+          <w:color w:val="FF0000"/>
+          <w:sz w:val="20"/>
+          <w:szCs w:val="20"/>
+        </w:rPr>
+        <w:t>% endif %}</w:t>
+      </w:r>
+      <w:r>
+        <w:rPr>
+          <w:rFonts w:ascii="Palatino Linotype" w:hAnsi="Palatino Linotype"/>
+          <w:bCs/>
+          <w:color w:val="FF0000"/>
+          <w:sz w:val="20"/>
+          <w:szCs w:val="20"/>
+        </w:rPr>
+        <w:t xml:space="preserve">{% if </w:t>
       </w:r>
       <w:proofErr w:type="spellStart"/>
       <w:r>
@@ -3328,7 +3859,17 @@
           <w:sz w:val="20"/>
           <w:szCs w:val="20"/>
         </w:rPr>
-        <w:t>.alcohol_test_kiosk</w:t>
+        <w:t>.</w:t>
+      </w:r>
+      <w:r>
+        <w:rPr>
+          <w:rFonts w:ascii="Palatino Linotype" w:hAnsi="Palatino Linotype"/>
+          <w:bCs/>
+          <w:color w:val="FF0000"/>
+          <w:sz w:val="20"/>
+          <w:szCs w:val="20"/>
+        </w:rPr>
+        <w:t>fingerprint_in_court</w:t>
       </w:r>
       <w:proofErr w:type="spellEnd"/>
       <w:r>
@@ -3367,17 +3908,57 @@
           <w:sz w:val="20"/>
           <w:szCs w:val="20"/>
         </w:rPr>
-        <w:t>Defendant shall report to the Office of Community Control forthwith to determine a schedule for alcohol tests with the AB (Alcohol) Kisok.</w:t>
-      </w:r>
-      <w:r>
-        <w:rPr>
-          <w:rFonts w:ascii="Palatino Linotype" w:hAnsi="Palatino Linotype"/>
-          <w:bCs/>
-          <w:color w:val="FF0000"/>
-          <w:sz w:val="20"/>
-          <w:szCs w:val="20"/>
-        </w:rPr>
-        <w:t xml:space="preserve">{% endif %}{% if </w:t>
+        <w:t xml:space="preserve">Unless defendant was previously fingerprinted for the charges in this case, defendant shall be fingerprinted by court staff today. Failure to be fingerprinted today may result in revocation of defendant’s </w:t>
+      </w:r>
+      <w:proofErr w:type="gramStart"/>
+      <w:r>
+        <w:rPr>
+          <w:rFonts w:ascii="Palatino Linotype" w:hAnsi="Palatino Linotype"/>
+          <w:bCs/>
+          <w:sz w:val="20"/>
+          <w:szCs w:val="20"/>
+        </w:rPr>
+        <w:t>bond</w:t>
+      </w:r>
+      <w:r>
+        <w:rPr>
+          <w:rFonts w:ascii="Palatino Linotype" w:hAnsi="Palatino Linotype"/>
+          <w:bCs/>
+          <w:sz w:val="20"/>
+          <w:szCs w:val="20"/>
+        </w:rPr>
+        <w:t>.</w:t>
+      </w:r>
+      <w:r>
+        <w:rPr>
+          <w:rFonts w:ascii="Palatino Linotype" w:hAnsi="Palatino Linotype"/>
+          <w:bCs/>
+          <w:color w:val="FF0000"/>
+          <w:sz w:val="20"/>
+          <w:szCs w:val="20"/>
+        </w:rPr>
+        <w:t>{</w:t>
+      </w:r>
+      <w:proofErr w:type="gramEnd"/>
+      <w:r>
+        <w:rPr>
+          <w:rFonts w:ascii="Palatino Linotype" w:hAnsi="Palatino Linotype"/>
+          <w:bCs/>
+          <w:color w:val="FF0000"/>
+          <w:sz w:val="20"/>
+          <w:szCs w:val="20"/>
+        </w:rPr>
+        <w:t>% endif %}</w:t>
+      </w:r>
+      <w:r>
+        <w:rPr>
+          <w:rFonts w:ascii="Palatino Linotype" w:hAnsi="Palatino Linotype"/>
+          <w:bCs/>
+          <w:color w:val="FF0000"/>
+          <w:sz w:val="20"/>
+          <w:szCs w:val="20"/>
+        </w:rPr>
+        <w:t xml:space="preserve">{% if </w:t>
       </w:r>
       <w:proofErr w:type="spellStart"/>
       <w:r>
@@ -3439,6 +4020,7 @@
         </w:rPr>
         <w:t xml:space="preserve">Defendant shall report to the Specialized Docket Coordinator to complete screening for admission to </w:t>
       </w:r>
+      <w:proofErr w:type="gramStart"/>
       <w:r>
         <w:rPr>
           <w:rFonts w:ascii="Palatino Linotype" w:hAnsi="Palatino Linotype"/>
@@ -3466,7 +4048,17 @@
           <w:sz w:val="20"/>
           <w:szCs w:val="20"/>
         </w:rPr>
-        <w:t>bond_conditions</w:t>
+        <w:t>bond</w:t>
+      </w:r>
+      <w:proofErr w:type="gramEnd"/>
+      <w:r>
+        <w:rPr>
+          <w:rFonts w:ascii="Palatino Linotype" w:hAnsi="Palatino Linotype"/>
+          <w:bCs/>
+          <w:sz w:val="20"/>
+          <w:szCs w:val="20"/>
+        </w:rPr>
+        <w:t>_conditions</w:t>
       </w:r>
       <w:r>
         <w:rPr>
@@ -3646,18 +4238,28 @@
           <w:sz w:val="20"/>
           <w:szCs w:val="20"/>
         </w:rPr>
-        <w:t xml:space="preserve"> {{</w:t>
-      </w:r>
-      <w:r>
-        <w:rPr>
-          <w:rFonts w:ascii="Palatino Linotype" w:hAnsi="Palatino Linotype"/>
-          <w:bCs/>
-          <w:color w:val="FF0000"/>
-          <w:sz w:val="20"/>
-          <w:szCs w:val="20"/>
-        </w:rPr>
         <w:t xml:space="preserve"> </w:t>
       </w:r>
+      <w:proofErr w:type="gramStart"/>
+      <w:r>
+        <w:rPr>
+          <w:rFonts w:ascii="Palatino Linotype" w:hAnsi="Palatino Linotype"/>
+          <w:bCs/>
+          <w:sz w:val="20"/>
+          <w:szCs w:val="20"/>
+        </w:rPr>
+        <w:t>{{</w:t>
+      </w:r>
+      <w:r>
+        <w:rPr>
+          <w:rFonts w:ascii="Palatino Linotype" w:hAnsi="Palatino Linotype"/>
+          <w:bCs/>
+          <w:color w:val="FF0000"/>
+          <w:sz w:val="20"/>
+          <w:szCs w:val="20"/>
+        </w:rPr>
+        <w:t xml:space="preserve"> </w:t>
+      </w:r>
       <w:proofErr w:type="spellStart"/>
       <w:r>
         <w:rPr>
@@ -3666,7 +4268,17 @@
           <w:sz w:val="20"/>
           <w:szCs w:val="20"/>
         </w:rPr>
-        <w:t>bond_conditions</w:t>
+        <w:t>bond</w:t>
+      </w:r>
+      <w:proofErr w:type="gramEnd"/>
+      <w:r>
+        <w:rPr>
+          <w:rFonts w:ascii="Palatino Linotype" w:hAnsi="Palatino Linotype"/>
+          <w:bCs/>
+          <w:sz w:val="20"/>
+          <w:szCs w:val="20"/>
+        </w:rPr>
+        <w:t>_conditions</w:t>
       </w:r>
       <w:r>
         <w:rPr>
@@ -3725,7 +4337,29 @@
           <w:sz w:val="20"/>
           <w:szCs w:val="20"/>
         </w:rPr>
-        <w:t>bond_conditions.monitoring_type</w:t>
+        <w:t>bond_</w:t>
+      </w:r>
+      <w:proofErr w:type="gramStart"/>
+      <w:r>
+        <w:rPr>
+          <w:rFonts w:ascii="Palatino Linotype" w:hAnsi="Palatino Linotype"/>
+          <w:bCs/>
+          <w:color w:val="FF0000"/>
+          <w:sz w:val="20"/>
+          <w:szCs w:val="20"/>
+        </w:rPr>
+        <w:t>conditions.monitoring</w:t>
+      </w:r>
+      <w:proofErr w:type="gramEnd"/>
+      <w:r>
+        <w:rPr>
+          <w:rFonts w:ascii="Palatino Linotype" w:hAnsi="Palatino Linotype"/>
+          <w:bCs/>
+          <w:color w:val="FF0000"/>
+          <w:sz w:val="20"/>
+          <w:szCs w:val="20"/>
+        </w:rPr>
+        <w:t>_type</w:t>
       </w:r>
       <w:proofErr w:type="spellEnd"/>
       <w:r>
@@ -3813,17 +4447,39 @@
           <w:sz w:val="20"/>
           <w:szCs w:val="20"/>
         </w:rPr>
+        <w:t xml:space="preserve">% endif </w:t>
+      </w:r>
+      <w:proofErr w:type="gramStart"/>
+      <w:r>
+        <w:rPr>
+          <w:rFonts w:ascii="Palatino Linotype" w:hAnsi="Palatino Linotype"/>
+          <w:bCs/>
+          <w:color w:val="FF0000"/>
+          <w:sz w:val="20"/>
+          <w:szCs w:val="20"/>
+        </w:rPr>
+        <w:t>%}</w:t>
+      </w:r>
+      <w:r>
+        <w:rPr>
+          <w:rFonts w:ascii="Palatino Linotype" w:hAnsi="Palatino Linotype"/>
+          <w:bCs/>
+          <w:color w:val="FF0000"/>
+          <w:sz w:val="20"/>
+          <w:szCs w:val="20"/>
+        </w:rPr>
+        <w:t>{</w:t>
+      </w:r>
+      <w:proofErr w:type="gramEnd"/>
+      <w:r>
+        <w:rPr>
+          <w:rFonts w:ascii="Palatino Linotype" w:hAnsi="Palatino Linotype"/>
+          <w:bCs/>
+          <w:color w:val="FF0000"/>
+          <w:sz w:val="20"/>
+          <w:szCs w:val="20"/>
+        </w:rPr>
         <w:t>% endif %}</w:t>
-      </w:r>
-      <w:r>
-        <w:rPr>
-          <w:rFonts w:ascii="Palatino Linotype" w:hAnsi="Palatino Linotype"/>
-          <w:bCs/>
-          <w:color w:val="FF0000"/>
-          <w:sz w:val="20"/>
-          <w:szCs w:val="20"/>
-        </w:rPr>
-        <w:t>{% endif %}</w:t>
       </w:r>
       <w:r>
         <w:rPr>
@@ -3894,6 +4550,7 @@
         </w:rPr>
         <w:t xml:space="preserve"> </w:t>
       </w:r>
+      <w:proofErr w:type="gramStart"/>
       <w:r>
         <w:rPr>
           <w:rFonts w:ascii="Palatino Linotype" w:hAnsi="Palatino Linotype"/>
@@ -3915,7 +4572,19 @@
           <w:szCs w:val="20"/>
           <w:u w:val="single"/>
         </w:rPr>
-        <w:t>custodial_supervision.supervisor</w:t>
+        <w:t>custodial</w:t>
+      </w:r>
+      <w:proofErr w:type="gramEnd"/>
+      <w:r>
+        <w:rPr>
+          <w:rFonts w:ascii="Palatino Linotype" w:hAnsi="Palatino Linotype"/>
+          <w:b/>
+          <w:bCs/>
+          <w:sz w:val="20"/>
+          <w:szCs w:val="20"/>
+          <w:u w:val="single"/>
+        </w:rPr>
+        <w:t>_supervision.supervisor</w:t>
       </w:r>
       <w:proofErr w:type="spellEnd"/>
       <w:r>
@@ -4070,9 +4739,21 @@
           <w:sz w:val="20"/>
           <w:szCs w:val="20"/>
         </w:rPr>
-        <w:t>admin_license_suspension.objection</w:t>
+        <w:t>admin_license_</w:t>
+      </w:r>
+      <w:proofErr w:type="gramStart"/>
+      <w:r>
+        <w:rPr>
+          <w:rFonts w:ascii="Palatino Linotype" w:hAnsi="Palatino Linotype"/>
+          <w:bCs/>
+          <w:color w:val="FF0000"/>
+          <w:sz w:val="20"/>
+          <w:szCs w:val="20"/>
+        </w:rPr>
+        <w:t>suspension.objection</w:t>
       </w:r>
       <w:proofErr w:type="spellEnd"/>
+      <w:proofErr w:type="gramEnd"/>
       <w:r>
         <w:rPr>
           <w:rFonts w:ascii="Palatino Linotype" w:hAnsi="Palatino Linotype"/>
@@ -4133,9 +4814,21 @@
           <w:sz w:val="20"/>
           <w:szCs w:val="20"/>
         </w:rPr>
-        <w:t>admin_license_suspension.objection</w:t>
+        <w:t>admin_license_</w:t>
+      </w:r>
+      <w:proofErr w:type="gramStart"/>
+      <w:r>
+        <w:rPr>
+          <w:rFonts w:ascii="Palatino Linotype" w:hAnsi="Palatino Linotype"/>
+          <w:bCs/>
+          <w:color w:val="FF0000"/>
+          <w:sz w:val="20"/>
+          <w:szCs w:val="20"/>
+        </w:rPr>
+        <w:t>suspension.objection</w:t>
       </w:r>
       <w:proofErr w:type="spellEnd"/>
+      <w:proofErr w:type="gramEnd"/>
       <w:r>
         <w:rPr>
           <w:rFonts w:ascii="Palatino Linotype" w:hAnsi="Palatino Linotype"/>
@@ -4163,7 +4856,29 @@
           <w:sz w:val="20"/>
           <w:szCs w:val="20"/>
         </w:rPr>
-        <w:t xml:space="preserve">{% endif %}{% if </w:t>
+        <w:t xml:space="preserve">{% endif </w:t>
+      </w:r>
+      <w:proofErr w:type="gramStart"/>
+      <w:r>
+        <w:rPr>
+          <w:rFonts w:ascii="Palatino Linotype" w:hAnsi="Palatino Linotype"/>
+          <w:bCs/>
+          <w:color w:val="FF0000"/>
+          <w:sz w:val="20"/>
+          <w:szCs w:val="20"/>
+        </w:rPr>
+        <w:t>%}{</w:t>
+      </w:r>
+      <w:proofErr w:type="gramEnd"/>
+      <w:r>
+        <w:rPr>
+          <w:rFonts w:ascii="Palatino Linotype" w:hAnsi="Palatino Linotype"/>
+          <w:bCs/>
+          <w:color w:val="FF0000"/>
+          <w:sz w:val="20"/>
+          <w:szCs w:val="20"/>
+        </w:rPr>
+        <w:t xml:space="preserve">% if </w:t>
       </w:r>
       <w:proofErr w:type="spellStart"/>
       <w:r>
@@ -4237,9 +4952,21 @@
           <w:sz w:val="20"/>
           <w:szCs w:val="20"/>
         </w:rPr>
-        <w:t>admin_license_suspension.disposition</w:t>
+        <w:t>admin_license_</w:t>
+      </w:r>
+      <w:proofErr w:type="gramStart"/>
+      <w:r>
+        <w:rPr>
+          <w:rFonts w:ascii="Palatino Linotype" w:hAnsi="Palatino Linotype"/>
+          <w:bCs/>
+          <w:color w:val="FF0000"/>
+          <w:sz w:val="20"/>
+          <w:szCs w:val="20"/>
+        </w:rPr>
+        <w:t>suspension.disposition</w:t>
       </w:r>
       <w:proofErr w:type="spellEnd"/>
+      <w:proofErr w:type="gramEnd"/>
       <w:r>
         <w:rPr>
           <w:rFonts w:ascii="Palatino Linotype" w:hAnsi="Palatino Linotype"/>
@@ -4267,7 +4994,29 @@
           <w:sz w:val="20"/>
           <w:szCs w:val="20"/>
         </w:rPr>
-        <w:t xml:space="preserve">{% endif %}{% if </w:t>
+        <w:t xml:space="preserve">{% endif </w:t>
+      </w:r>
+      <w:proofErr w:type="gramStart"/>
+      <w:r>
+        <w:rPr>
+          <w:rFonts w:ascii="Palatino Linotype" w:hAnsi="Palatino Linotype"/>
+          <w:bCs/>
+          <w:color w:val="FF0000"/>
+          <w:sz w:val="20"/>
+          <w:szCs w:val="20"/>
+        </w:rPr>
+        <w:t>%}{</w:t>
+      </w:r>
+      <w:proofErr w:type="gramEnd"/>
+      <w:r>
+        <w:rPr>
+          <w:rFonts w:ascii="Palatino Linotype" w:hAnsi="Palatino Linotype"/>
+          <w:bCs/>
+          <w:color w:val="FF0000"/>
+          <w:sz w:val="20"/>
+          <w:szCs w:val="20"/>
+        </w:rPr>
+        <w:t xml:space="preserve">% if </w:t>
       </w:r>
       <w:proofErr w:type="spellStart"/>
       <w:r>
@@ -4278,6 +5027,7 @@
           <w:sz w:val="20"/>
           <w:szCs w:val="20"/>
         </w:rPr>
+        <w:lastRenderedPageBreak/>
         <w:t>admin_license_suspension.explanation</w:t>
       </w:r>
       <w:proofErr w:type="spellEnd"/>
@@ -4337,18 +5087,7 @@
           <w:sz w:val="20"/>
           <w:szCs w:val="20"/>
         </w:rPr>
-        <w:t xml:space="preserve">{% endif %}{% </w:t>
-      </w:r>
-      <w:r>
-        <w:rPr>
-          <w:rFonts w:ascii="Palatino Linotype" w:hAnsi="Palatino Linotype"/>
-          <w:bCs/>
-          <w:color w:val="FF0000"/>
-          <w:sz w:val="20"/>
-          <w:szCs w:val="20"/>
-        </w:rPr>
-        <w:lastRenderedPageBreak/>
-        <w:t xml:space="preserve">endif %}{% if </w:t>
+        <w:t xml:space="preserve">{% endif %}{% endif %}{% if </w:t>
       </w:r>
       <w:proofErr w:type="spellStart"/>
       <w:r>
@@ -4429,17 +5168,38 @@
           <w:sz w:val="20"/>
           <w:szCs w:val="20"/>
         </w:rPr>
-        <w:t>The Court imposes a public safety suspension pursuant to R.C. 4511.196(B). Defendant shall not operate any vehicle until further order of this Court.</w:t>
-      </w:r>
-      <w:r>
-        <w:rPr>
-          <w:rFonts w:ascii="Palatino Linotype" w:hAnsi="Palatino Linotype"/>
-          <w:bCs/>
-          <w:color w:val="FF0000"/>
-          <w:sz w:val="20"/>
-          <w:szCs w:val="20"/>
-        </w:rPr>
-        <w:t xml:space="preserve">{% endif %}{% if </w:t>
+        <w:t xml:space="preserve">The Court imposes a public safety suspension pursuant to R.C. 4511.196(B). Defendant shall not operate any vehicle until further order of this </w:t>
+      </w:r>
+      <w:proofErr w:type="gramStart"/>
+      <w:r>
+        <w:rPr>
+          <w:rFonts w:ascii="Palatino Linotype" w:hAnsi="Palatino Linotype"/>
+          <w:bCs/>
+          <w:sz w:val="20"/>
+          <w:szCs w:val="20"/>
+        </w:rPr>
+        <w:t>Court.</w:t>
+      </w:r>
+      <w:r>
+        <w:rPr>
+          <w:rFonts w:ascii="Palatino Linotype" w:hAnsi="Palatino Linotype"/>
+          <w:bCs/>
+          <w:color w:val="FF0000"/>
+          <w:sz w:val="20"/>
+          <w:szCs w:val="20"/>
+        </w:rPr>
+        <w:t>{</w:t>
+      </w:r>
+      <w:proofErr w:type="gramEnd"/>
+      <w:r>
+        <w:rPr>
+          <w:rFonts w:ascii="Palatino Linotype" w:hAnsi="Palatino Linotype"/>
+          <w:bCs/>
+          <w:color w:val="FF0000"/>
+          <w:sz w:val="20"/>
+          <w:szCs w:val="20"/>
+        </w:rPr>
+        <w:t xml:space="preserve">% endif %}{% if </w:t>
       </w:r>
       <w:proofErr w:type="spellStart"/>
       <w:r>
@@ -4519,7 +5279,17 @@
           <w:sz w:val="20"/>
           <w:szCs w:val="20"/>
         </w:rPr>
-        <w:t xml:space="preserve">A {{ </w:t>
+        <w:t xml:space="preserve">A </w:t>
+      </w:r>
+      <w:proofErr w:type="gramStart"/>
+      <w:r>
+        <w:rPr>
+          <w:rFonts w:ascii="Palatino Linotype" w:hAnsi="Palatino Linotype"/>
+          <w:bCs/>
+          <w:sz w:val="20"/>
+          <w:szCs w:val="20"/>
+        </w:rPr>
+        <w:t xml:space="preserve">{{ </w:t>
       </w:r>
       <w:proofErr w:type="spellStart"/>
       <w:r>
@@ -4529,7 +5299,17 @@
           <w:sz w:val="20"/>
           <w:szCs w:val="20"/>
         </w:rPr>
-        <w:t>vehicle_seizure.vehicle_make_model</w:t>
+        <w:t>vehicle</w:t>
+      </w:r>
+      <w:proofErr w:type="gramEnd"/>
+      <w:r>
+        <w:rPr>
+          <w:rFonts w:ascii="Palatino Linotype" w:hAnsi="Palatino Linotype"/>
+          <w:bCs/>
+          <w:sz w:val="20"/>
+          <w:szCs w:val="20"/>
+        </w:rPr>
+        <w:t>_seizure.vehicle_make_model</w:t>
       </w:r>
       <w:proofErr w:type="spellEnd"/>
       <w:r>
@@ -4561,6 +5341,7 @@
         </w:rPr>
         <w:t xml:space="preserve"> }}, was seized by law enforcement pursuant to R.C. 4511.195 or 4510.41. </w:t>
       </w:r>
+      <w:proofErr w:type="gramStart"/>
       <w:r>
         <w:rPr>
           <w:rFonts w:ascii="Palatino Linotype" w:hAnsi="Palatino Linotype"/>
@@ -4576,7 +5357,16 @@
           <w:sz w:val="20"/>
           <w:szCs w:val="20"/>
         </w:rPr>
-        <w:t>defendant.first_name</w:t>
+        <w:t>defendant</w:t>
+      </w:r>
+      <w:proofErr w:type="gramEnd"/>
+      <w:r>
+        <w:rPr>
+          <w:rFonts w:ascii="Palatino Linotype" w:hAnsi="Palatino Linotype"/>
+          <w:sz w:val="20"/>
+          <w:szCs w:val="20"/>
+        </w:rPr>
+        <w:t>.first_name</w:t>
       </w:r>
       <w:proofErr w:type="spellEnd"/>
       <w:r>
@@ -4644,17 +5434,39 @@
           <w:sz w:val="20"/>
           <w:szCs w:val="20"/>
         </w:rPr>
-        <w:t xml:space="preserve"> is true %}</w:t>
-      </w:r>
-      <w:r>
-        <w:rPr>
-          <w:rFonts w:ascii="Palatino Linotype" w:hAnsi="Palatino Linotype"/>
-          <w:bCs/>
-          <w:color w:val="FF0000"/>
-          <w:sz w:val="20"/>
-          <w:szCs w:val="20"/>
-        </w:rPr>
-        <w:t>{{ ‘\n’ }}</w:t>
+        <w:t xml:space="preserve"> is true </w:t>
+      </w:r>
+      <w:proofErr w:type="gramStart"/>
+      <w:r>
+        <w:rPr>
+          <w:rFonts w:ascii="Palatino Linotype" w:hAnsi="Palatino Linotype"/>
+          <w:bCs/>
+          <w:color w:val="FF0000"/>
+          <w:sz w:val="20"/>
+          <w:szCs w:val="20"/>
+        </w:rPr>
+        <w:t>%}</w:t>
+      </w:r>
+      <w:r>
+        <w:rPr>
+          <w:rFonts w:ascii="Palatino Linotype" w:hAnsi="Palatino Linotype"/>
+          <w:bCs/>
+          <w:color w:val="FF0000"/>
+          <w:sz w:val="20"/>
+          <w:szCs w:val="20"/>
+        </w:rPr>
+        <w:t>{</w:t>
+      </w:r>
+      <w:proofErr w:type="gramEnd"/>
+      <w:r>
+        <w:rPr>
+          <w:rFonts w:ascii="Palatino Linotype" w:hAnsi="Palatino Linotype"/>
+          <w:bCs/>
+          <w:color w:val="FF0000"/>
+          <w:sz w:val="20"/>
+          <w:szCs w:val="20"/>
+        </w:rPr>
+        <w:t>{ ‘\n’ }}</w:t>
       </w:r>
       <w:r>
         <w:rPr>
@@ -4696,7 +5508,29 @@
           <w:sz w:val="20"/>
           <w:szCs w:val="20"/>
         </w:rPr>
-        <w:t xml:space="preserve"> {% endif %}{% if </w:t>
+        <w:t xml:space="preserve"> {% endif </w:t>
+      </w:r>
+      <w:proofErr w:type="gramStart"/>
+      <w:r>
+        <w:rPr>
+          <w:rFonts w:ascii="Palatino Linotype" w:hAnsi="Palatino Linotype"/>
+          <w:bCs/>
+          <w:color w:val="FF0000"/>
+          <w:sz w:val="20"/>
+          <w:szCs w:val="20"/>
+        </w:rPr>
+        <w:t>%}{</w:t>
+      </w:r>
+      <w:proofErr w:type="gramEnd"/>
+      <w:r>
+        <w:rPr>
+          <w:rFonts w:ascii="Palatino Linotype" w:hAnsi="Palatino Linotype"/>
+          <w:bCs/>
+          <w:color w:val="FF0000"/>
+          <w:sz w:val="20"/>
+          <w:szCs w:val="20"/>
+        </w:rPr>
+        <w:t xml:space="preserve">% if </w:t>
       </w:r>
       <w:proofErr w:type="spellStart"/>
       <w:r>
@@ -4760,7 +5594,17 @@
           <w:sz w:val="20"/>
           <w:szCs w:val="20"/>
         </w:rPr>
-        <w:t xml:space="preserve">Defendant submitted a motion for return of the vehicle pending trial. The State {{ </w:t>
+        <w:t xml:space="preserve">Defendant submitted a motion for return of the vehicle pending trial. The State </w:t>
+      </w:r>
+      <w:proofErr w:type="gramStart"/>
+      <w:r>
+        <w:rPr>
+          <w:rFonts w:ascii="Palatino Linotype" w:hAnsi="Palatino Linotype"/>
+          <w:bCs/>
+          <w:sz w:val="20"/>
+          <w:szCs w:val="20"/>
+        </w:rPr>
+        <w:t xml:space="preserve">{{ </w:t>
       </w:r>
       <w:proofErr w:type="spellStart"/>
       <w:r>
@@ -4770,7 +5614,17 @@
           <w:sz w:val="20"/>
           <w:szCs w:val="20"/>
         </w:rPr>
-        <w:t>vehicle_seizure.state_opposes</w:t>
+        <w:t>vehicle</w:t>
+      </w:r>
+      <w:proofErr w:type="gramEnd"/>
+      <w:r>
+        <w:rPr>
+          <w:rFonts w:ascii="Palatino Linotype" w:hAnsi="Palatino Linotype"/>
+          <w:bCs/>
+          <w:sz w:val="20"/>
+          <w:szCs w:val="20"/>
+        </w:rPr>
+        <w:t>_seizure.state_opposes</w:t>
       </w:r>
       <w:proofErr w:type="spellEnd"/>
       <w:r>
@@ -4780,7 +5634,17 @@
           <w:sz w:val="20"/>
           <w:szCs w:val="20"/>
         </w:rPr>
-        <w:t xml:space="preserve"> }} to the motion. Defendant’s motion is {{ </w:t>
+        <w:t xml:space="preserve"> }} to the motion. Defendant’s motion is </w:t>
+      </w:r>
+      <w:proofErr w:type="gramStart"/>
+      <w:r>
+        <w:rPr>
+          <w:rFonts w:ascii="Palatino Linotype" w:hAnsi="Palatino Linotype"/>
+          <w:bCs/>
+          <w:sz w:val="20"/>
+          <w:szCs w:val="20"/>
+        </w:rPr>
+        <w:t xml:space="preserve">{{ </w:t>
       </w:r>
       <w:proofErr w:type="spellStart"/>
       <w:r>
@@ -4790,7 +5654,17 @@
           <w:sz w:val="20"/>
           <w:szCs w:val="20"/>
         </w:rPr>
-        <w:t>vehicle_seizure.disposition_motion_to_return</w:t>
+        <w:t>vehicle</w:t>
+      </w:r>
+      <w:proofErr w:type="gramEnd"/>
+      <w:r>
+        <w:rPr>
+          <w:rFonts w:ascii="Palatino Linotype" w:hAnsi="Palatino Linotype"/>
+          <w:bCs/>
+          <w:sz w:val="20"/>
+          <w:szCs w:val="20"/>
+        </w:rPr>
+        <w:t>_seizure.disposition_motion_to_return</w:t>
       </w:r>
       <w:proofErr w:type="spellEnd"/>
       <w:r>
@@ -4821,7 +5695,29 @@
           <w:sz w:val="20"/>
           <w:szCs w:val="20"/>
         </w:rPr>
-        <w:t>vehicle_seizure.disposition_motion_to_return</w:t>
+        <w:t>vehicle_</w:t>
+      </w:r>
+      <w:proofErr w:type="gramStart"/>
+      <w:r>
+        <w:rPr>
+          <w:rFonts w:ascii="Palatino Linotype" w:hAnsi="Palatino Linotype"/>
+          <w:bCs/>
+          <w:color w:val="FF0000"/>
+          <w:sz w:val="20"/>
+          <w:szCs w:val="20"/>
+        </w:rPr>
+        <w:t>seizure.disposition</w:t>
+      </w:r>
+      <w:proofErr w:type="gramEnd"/>
+      <w:r>
+        <w:rPr>
+          <w:rFonts w:ascii="Palatino Linotype" w:hAnsi="Palatino Linotype"/>
+          <w:bCs/>
+          <w:color w:val="FF0000"/>
+          <w:sz w:val="20"/>
+          <w:szCs w:val="20"/>
+        </w:rPr>
+        <w:t>_motion_to_return</w:t>
       </w:r>
       <w:proofErr w:type="spellEnd"/>
       <w:r>
@@ -4947,6 +5843,7 @@
           <w:szCs w:val="20"/>
         </w:rPr>
       </w:pPr>
+      <w:proofErr w:type="gramStart"/>
       <w:r>
         <w:rPr>
           <w:rFonts w:ascii="Palatino Linotype" w:hAnsi="Palatino Linotype"/>
@@ -4964,7 +5861,17 @@
           <w:sz w:val="20"/>
           <w:szCs w:val="20"/>
         </w:rPr>
-        <w:t>other_conditions.terms</w:t>
+        <w:t>other</w:t>
+      </w:r>
+      <w:proofErr w:type="gramEnd"/>
+      <w:r>
+        <w:rPr>
+          <w:rFonts w:ascii="Palatino Linotype" w:hAnsi="Palatino Linotype"/>
+          <w:bCs/>
+          <w:sz w:val="20"/>
+          <w:szCs w:val="20"/>
+        </w:rPr>
+        <w:t>_conditions.terms</w:t>
       </w:r>
       <w:proofErr w:type="spellEnd"/>
       <w:r>
@@ -5174,6 +6081,7 @@
         </w:rPr>
         <w:tab/>
       </w:r>
+      <w:proofErr w:type="gramStart"/>
       <w:r>
         <w:rPr>
           <w:rFonts w:ascii="Palatino Linotype" w:hAnsi="Palatino Linotype"/>
@@ -5189,7 +6097,16 @@
           <w:sz w:val="20"/>
           <w:szCs w:val="20"/>
         </w:rPr>
-        <w:t>judicial_officer.officer_</w:t>
+        <w:t>judicial</w:t>
+      </w:r>
+      <w:proofErr w:type="gramEnd"/>
+      <w:r>
+        <w:rPr>
+          <w:rFonts w:ascii="Palatino Linotype" w:hAnsi="Palatino Linotype"/>
+          <w:sz w:val="20"/>
+          <w:szCs w:val="20"/>
+        </w:rPr>
+        <w:t>_officer.officer_</w:t>
       </w:r>
       <w:r>
         <w:rPr>
@@ -5348,7 +6265,18 @@
           <w:sz w:val="20"/>
           <w:szCs w:val="20"/>
         </w:rPr>
-        <w:t>judicial_of</w:t>
+        <w:t>judicial_</w:t>
+      </w:r>
+      <w:proofErr w:type="gramStart"/>
+      <w:r>
+        <w:rPr>
+          <w:rFonts w:ascii="Palatino Linotype" w:hAnsi="Palatino Linotype"/>
+          <w:bCs/>
+          <w:color w:val="FF0000"/>
+          <w:sz w:val="20"/>
+          <w:szCs w:val="20"/>
+        </w:rPr>
+        <w:t>of</w:t>
       </w:r>
       <w:r>
         <w:rPr>
@@ -5370,6 +6298,7 @@
         </w:rPr>
         <w:t>.officer</w:t>
       </w:r>
+      <w:proofErr w:type="gramEnd"/>
       <w:r>
         <w:rPr>
           <w:rFonts w:ascii="Palatino Linotype" w:hAnsi="Palatino Linotype"/>
@@ -5549,16 +6478,34 @@
           <w:sz w:val="16"/>
           <w:szCs w:val="16"/>
         </w:rPr>
-        <w:t xml:space="preserve">Prosecutor’s Office: PS    OM     EM; Defendant’s Attorney: PS     OM     EM; {{ </w:t>
-      </w:r>
-      <w:proofErr w:type="spellStart"/>
+        <w:t xml:space="preserve">Prosecutor’s Office: PS    OM     EM; Defendant’s Attorney: PS     OM     EM; </w:t>
+      </w:r>
+      <w:proofErr w:type="gramStart"/>
       <w:r>
         <w:rPr>
           <w:rFonts w:ascii="Palatino Linotype" w:hAnsi="Palatino Linotype"/>
           <w:sz w:val="16"/>
           <w:szCs w:val="16"/>
         </w:rPr>
-        <w:t>defendant.first_name</w:t>
+        <w:t xml:space="preserve">{{ </w:t>
+      </w:r>
+      <w:proofErr w:type="spellStart"/>
+      <w:r>
+        <w:rPr>
+          <w:rFonts w:ascii="Palatino Linotype" w:hAnsi="Palatino Linotype"/>
+          <w:sz w:val="16"/>
+          <w:szCs w:val="16"/>
+        </w:rPr>
+        <w:t>defendant</w:t>
+      </w:r>
+      <w:proofErr w:type="gramEnd"/>
+      <w:r>
+        <w:rPr>
+          <w:rFonts w:ascii="Palatino Linotype" w:hAnsi="Palatino Linotype"/>
+          <w:sz w:val="16"/>
+          <w:szCs w:val="16"/>
+        </w:rPr>
+        <w:t>.first_name</w:t>
       </w:r>
       <w:proofErr w:type="spellEnd"/>
       <w:r>
@@ -5663,7 +6610,7 @@
 </file>
 
 <file path=word/endnotes.xml><?xml version="1.0" encoding="utf-8"?>
-<w:endnotes xmlns:wpc="http://schemas.microsoft.com/office/word/2010/wordprocessingCanvas" xmlns:cx="http://schemas.microsoft.com/office/drawing/2014/chartex" xmlns:cx1="http://schemas.microsoft.com/office/drawing/2015/9/8/chartex" xmlns:cx2="http://schemas.microsoft.com/office/drawing/2015/10/21/chartex" xmlns:cx3="http://schemas.microsoft.com/office/drawing/2016/5/9/chartex" xmlns:cx4="http://schemas.microsoft.com/office/drawing/2016/5/10/chartex" xmlns:cx5="http://schemas.microsoft.com/office/drawing/2016/5/11/chartex" xmlns:cx6="http://schemas.microsoft.com/office/drawing/2016/5/12/chartex" xmlns:cx7="http://schemas.microsoft.com/office/drawing/2016/5/13/chartex" xmlns:cx8="http://schemas.microsoft.com/office/drawing/2016/5/14/chartex" xmlns:mc="http://schemas.openxmlformats.org/markup-compatibility/2006" xmlns:aink="http://schemas.microsoft.com/office/drawing/2016/ink" xmlns:am3d="http://schemas.microsoft.com/office/drawing/2017/model3d" xmlns:o="urn:schemas-microsoft-com:office:office" xmlns:oel="http://schemas.microsoft.com/office/2019/extlst" xmlns:r="http://schemas.openxmlformats.org/officeDocument/2006/relationships" xmlns:m="http://schemas.openxmlformats.org/officeDocument/2006/math" xmlns:v="urn:schemas-microsoft-com:vml" xmlns:wp14="http://schemas.microsoft.com/office/word/2010/wordprocessingDrawing" xmlns:wp="http://schemas.openxmlformats.org/drawingml/2006/wordprocessingDrawing" xmlns:w10="urn:schemas-microsoft-com:office:word" xmlns:w="http://schemas.openxmlformats.org/wordprocessingml/2006/main" xmlns:w14="http://schemas.microsoft.com/office/word/2010/wordml" xmlns:w15="http://schemas.microsoft.com/office/word/2012/wordml" xmlns:w16cex="http://schemas.microsoft.com/office/word/2018/wordml/cex" xmlns:w16cid="http://schemas.microsoft.com/office/word/2016/wordml/cid" xmlns:w16="http://schemas.microsoft.com/office/word/2018/wordml" xmlns:w16sdtdh="http://schemas.microsoft.com/office/word/2020/wordml/sdtdatahash" xmlns:w16se="http://schemas.microsoft.com/office/word/2015/wordml/symex" xmlns:wpg="http://schemas.microsoft.com/office/word/2010/wordprocessingGroup" xmlns:wpi="http://schemas.microsoft.com/office/word/2010/wordprocessingInk" xmlns:wne="http://schemas.microsoft.com/office/word/2006/wordml" xmlns:wps="http://schemas.microsoft.com/office/word/2010/wordprocessingShape" mc:Ignorable="w14 w15 w16se w16cid w16 w16cex w16sdtdh wp14">
+<w:endnotes xmlns:wpc="http://schemas.microsoft.com/office/word/2010/wordprocessingCanvas" xmlns:cx="http://schemas.microsoft.com/office/drawing/2014/chartex" xmlns:cx1="http://schemas.microsoft.com/office/drawing/2015/9/8/chartex" xmlns:cx2="http://schemas.microsoft.com/office/drawing/2015/10/21/chartex" xmlns:cx3="http://schemas.microsoft.com/office/drawing/2016/5/9/chartex" xmlns:cx4="http://schemas.microsoft.com/office/drawing/2016/5/10/chartex" xmlns:cx5="http://schemas.microsoft.com/office/drawing/2016/5/11/chartex" xmlns:cx6="http://schemas.microsoft.com/office/drawing/2016/5/12/chartex" xmlns:cx7="http://schemas.microsoft.com/office/drawing/2016/5/13/chartex" xmlns:cx8="http://schemas.microsoft.com/office/drawing/2016/5/14/chartex" xmlns:mc="http://schemas.openxmlformats.org/markup-compatibility/2006" xmlns:aink="http://schemas.microsoft.com/office/drawing/2016/ink" xmlns:am3d="http://schemas.microsoft.com/office/drawing/2017/model3d" xmlns:o="urn:schemas-microsoft-com:office:office" xmlns:oel="http://schemas.microsoft.com/office/2019/extlst" xmlns:r="http://schemas.openxmlformats.org/officeDocument/2006/relationships" xmlns:m="http://schemas.openxmlformats.org/officeDocument/2006/math" xmlns:v="urn:schemas-microsoft-com:vml" xmlns:wp14="http://schemas.microsoft.com/office/word/2010/wordprocessingDrawing" xmlns:wp="http://schemas.openxmlformats.org/drawingml/2006/wordprocessingDrawing" xmlns:w10="urn:schemas-microsoft-com:office:word" xmlns:w="http://schemas.openxmlformats.org/wordprocessingml/2006/main" xmlns:w14="http://schemas.microsoft.com/office/word/2010/wordml" xmlns:w15="http://schemas.microsoft.com/office/word/2012/wordml" xmlns:w16cex="http://schemas.microsoft.com/office/word/2018/wordml/cex" xmlns:w16cid="http://schemas.microsoft.com/office/word/2016/wordml/cid" xmlns:w16="http://schemas.microsoft.com/office/word/2018/wordml" xmlns:w16du="http://schemas.microsoft.com/office/word/2023/wordml/word16du" xmlns:w16sdtdh="http://schemas.microsoft.com/office/word/2020/wordml/sdtdatahash" xmlns:w16se="http://schemas.microsoft.com/office/word/2015/wordml/symex" xmlns:wpg="http://schemas.microsoft.com/office/word/2010/wordprocessingGroup" xmlns:wpi="http://schemas.microsoft.com/office/word/2010/wordprocessingInk" xmlns:wne="http://schemas.microsoft.com/office/word/2006/wordml" xmlns:wps="http://schemas.microsoft.com/office/word/2010/wordprocessingShape" mc:Ignorable="w14 w15 w16se w16cid w16 w16cex w16sdtdh w16du wp14">
   <w:endnote w:type="separator" w:id="-1">
     <w:p>
       <w:r>
@@ -5682,7 +6629,7 @@
 </file>
 
 <file path=word/footer1.xml><?xml version="1.0" encoding="utf-8"?>
-<w:ftr xmlns:wpc="http://schemas.microsoft.com/office/word/2010/wordprocessingCanvas" xmlns:cx="http://schemas.microsoft.com/office/drawing/2014/chartex" xmlns:cx1="http://schemas.microsoft.com/office/drawing/2015/9/8/chartex" xmlns:cx2="http://schemas.microsoft.com/office/drawing/2015/10/21/chartex" xmlns:cx3="http://schemas.microsoft.com/office/drawing/2016/5/9/chartex" xmlns:cx4="http://schemas.microsoft.com/office/drawing/2016/5/10/chartex" xmlns:cx5="http://schemas.microsoft.com/office/drawing/2016/5/11/chartex" xmlns:cx6="http://schemas.microsoft.com/office/drawing/2016/5/12/chartex" xmlns:cx7="http://schemas.microsoft.com/office/drawing/2016/5/13/chartex" xmlns:cx8="http://schemas.microsoft.com/office/drawing/2016/5/14/chartex" xmlns:mc="http://schemas.openxmlformats.org/markup-compatibility/2006" xmlns:aink="http://schemas.microsoft.com/office/drawing/2016/ink" xmlns:am3d="http://schemas.microsoft.com/office/drawing/2017/model3d" xmlns:o="urn:schemas-microsoft-com:office:office" xmlns:oel="http://schemas.microsoft.com/office/2019/extlst" xmlns:r="http://schemas.openxmlformats.org/officeDocument/2006/relationships" xmlns:m="http://schemas.openxmlformats.org/officeDocument/2006/math" xmlns:v="urn:schemas-microsoft-com:vml" xmlns:wp14="http://schemas.microsoft.com/office/word/2010/wordprocessingDrawing" xmlns:wp="http://schemas.openxmlformats.org/drawingml/2006/wordprocessingDrawing" xmlns:w10="urn:schemas-microsoft-com:office:word" xmlns:w="http://schemas.openxmlformats.org/wordprocessingml/2006/main" xmlns:w14="http://schemas.microsoft.com/office/word/2010/wordml" xmlns:w15="http://schemas.microsoft.com/office/word/2012/wordml" xmlns:w16cex="http://schemas.microsoft.com/office/word/2018/wordml/cex" xmlns:w16cid="http://schemas.microsoft.com/office/word/2016/wordml/cid" xmlns:w16="http://schemas.microsoft.com/office/word/2018/wordml" xmlns:w16sdtdh="http://schemas.microsoft.com/office/word/2020/wordml/sdtdatahash" xmlns:w16se="http://schemas.microsoft.com/office/word/2015/wordml/symex" xmlns:wpg="http://schemas.microsoft.com/office/word/2010/wordprocessingGroup" xmlns:wpi="http://schemas.microsoft.com/office/word/2010/wordprocessingInk" xmlns:wne="http://schemas.microsoft.com/office/word/2006/wordml" xmlns:wps="http://schemas.microsoft.com/office/word/2010/wordprocessingShape" mc:Ignorable="w14 w15 w16se w16cid w16 w16cex w16sdtdh wp14">
+<w:ftr xmlns:wpc="http://schemas.microsoft.com/office/word/2010/wordprocessingCanvas" xmlns:cx="http://schemas.microsoft.com/office/drawing/2014/chartex" xmlns:cx1="http://schemas.microsoft.com/office/drawing/2015/9/8/chartex" xmlns:cx2="http://schemas.microsoft.com/office/drawing/2015/10/21/chartex" xmlns:cx3="http://schemas.microsoft.com/office/drawing/2016/5/9/chartex" xmlns:cx4="http://schemas.microsoft.com/office/drawing/2016/5/10/chartex" xmlns:cx5="http://schemas.microsoft.com/office/drawing/2016/5/11/chartex" xmlns:cx6="http://schemas.microsoft.com/office/drawing/2016/5/12/chartex" xmlns:cx7="http://schemas.microsoft.com/office/drawing/2016/5/13/chartex" xmlns:cx8="http://schemas.microsoft.com/office/drawing/2016/5/14/chartex" xmlns:mc="http://schemas.openxmlformats.org/markup-compatibility/2006" xmlns:aink="http://schemas.microsoft.com/office/drawing/2016/ink" xmlns:am3d="http://schemas.microsoft.com/office/drawing/2017/model3d" xmlns:o="urn:schemas-microsoft-com:office:office" xmlns:oel="http://schemas.microsoft.com/office/2019/extlst" xmlns:r="http://schemas.openxmlformats.org/officeDocument/2006/relationships" xmlns:m="http://schemas.openxmlformats.org/officeDocument/2006/math" xmlns:v="urn:schemas-microsoft-com:vml" xmlns:wp14="http://schemas.microsoft.com/office/word/2010/wordprocessingDrawing" xmlns:wp="http://schemas.openxmlformats.org/drawingml/2006/wordprocessingDrawing" xmlns:w10="urn:schemas-microsoft-com:office:word" xmlns:w="http://schemas.openxmlformats.org/wordprocessingml/2006/main" xmlns:w14="http://schemas.microsoft.com/office/word/2010/wordml" xmlns:w15="http://schemas.microsoft.com/office/word/2012/wordml" xmlns:w16cex="http://schemas.microsoft.com/office/word/2018/wordml/cex" xmlns:w16cid="http://schemas.microsoft.com/office/word/2016/wordml/cid" xmlns:w16="http://schemas.microsoft.com/office/word/2018/wordml" xmlns:w16du="http://schemas.microsoft.com/office/word/2023/wordml/word16du" xmlns:w16sdtdh="http://schemas.microsoft.com/office/word/2020/wordml/sdtdatahash" xmlns:w16se="http://schemas.microsoft.com/office/word/2015/wordml/symex" xmlns:wpg="http://schemas.microsoft.com/office/word/2010/wordprocessingGroup" xmlns:wpi="http://schemas.microsoft.com/office/word/2010/wordprocessingInk" xmlns:wne="http://schemas.microsoft.com/office/word/2006/wordml" xmlns:wps="http://schemas.microsoft.com/office/word/2010/wordprocessingShape" mc:Ignorable="w14 w15 w16se w16cid w16 w16cex w16sdtdh w16du wp14">
   <w:p>
     <w:pPr>
       <w:pStyle w:val="Footer"/>
@@ -5709,7 +6656,6 @@
           <w:docPartUnique/>
         </w:docPartObj>
       </w:sdtPr>
-      <w:sdtEndPr/>
       <w:sdtContent>
         <w:r>
           <w:rPr>
@@ -5864,7 +6810,27 @@
         <w:sz w:val="20"/>
         <w:szCs w:val="20"/>
       </w:rPr>
-      <w:t>judicial_officer.officer_type</w:t>
+      <w:t>judicial_</w:t>
+    </w:r>
+    <w:proofErr w:type="gramStart"/>
+    <w:r>
+      <w:rPr>
+        <w:rFonts w:ascii="Palatino Linotype" w:hAnsi="Palatino Linotype"/>
+        <w:bCs/>
+        <w:sz w:val="20"/>
+        <w:szCs w:val="20"/>
+      </w:rPr>
+      <w:t>officer.officer</w:t>
+    </w:r>
+    <w:proofErr w:type="gramEnd"/>
+    <w:r>
+      <w:rPr>
+        <w:rFonts w:ascii="Palatino Linotype" w:hAnsi="Palatino Linotype"/>
+        <w:bCs/>
+        <w:sz w:val="20"/>
+        <w:szCs w:val="20"/>
+      </w:rPr>
+      <w:t>_type</w:t>
     </w:r>
     <w:proofErr w:type="spellEnd"/>
     <w:r>
@@ -6063,7 +7029,7 @@
 </file>
 
 <file path=word/footnotes.xml><?xml version="1.0" encoding="utf-8"?>
-<w:footnotes xmlns:wpc="http://schemas.microsoft.com/office/word/2010/wordprocessingCanvas" xmlns:cx="http://schemas.microsoft.com/office/drawing/2014/chartex" xmlns:cx1="http://schemas.microsoft.com/office/drawing/2015/9/8/chartex" xmlns:cx2="http://schemas.microsoft.com/office/drawing/2015/10/21/chartex" xmlns:cx3="http://schemas.microsoft.com/office/drawing/2016/5/9/chartex" xmlns:cx4="http://schemas.microsoft.com/office/drawing/2016/5/10/chartex" xmlns:cx5="http://schemas.microsoft.com/office/drawing/2016/5/11/chartex" xmlns:cx6="http://schemas.microsoft.com/office/drawing/2016/5/12/chartex" xmlns:cx7="http://schemas.microsoft.com/office/drawing/2016/5/13/chartex" xmlns:cx8="http://schemas.microsoft.com/office/drawing/2016/5/14/chartex" xmlns:mc="http://schemas.openxmlformats.org/markup-compatibility/2006" xmlns:aink="http://schemas.microsoft.com/office/drawing/2016/ink" xmlns:am3d="http://schemas.microsoft.com/office/drawing/2017/model3d" xmlns:o="urn:schemas-microsoft-com:office:office" xmlns:oel="http://schemas.microsoft.com/office/2019/extlst" xmlns:r="http://schemas.openxmlformats.org/officeDocument/2006/relationships" xmlns:m="http://schemas.openxmlformats.org/officeDocument/2006/math" xmlns:v="urn:schemas-microsoft-com:vml" xmlns:wp14="http://schemas.microsoft.com/office/word/2010/wordprocessingDrawing" xmlns:wp="http://schemas.openxmlformats.org/drawingml/2006/wordprocessingDrawing" xmlns:w10="urn:schemas-microsoft-com:office:word" xmlns:w="http://schemas.openxmlformats.org/wordprocessingml/2006/main" xmlns:w14="http://schemas.microsoft.com/office/word/2010/wordml" xmlns:w15="http://schemas.microsoft.com/office/word/2012/wordml" xmlns:w16cex="http://schemas.microsoft.com/office/word/2018/wordml/cex" xmlns:w16cid="http://schemas.microsoft.com/office/word/2016/wordml/cid" xmlns:w16="http://schemas.microsoft.com/office/word/2018/wordml" xmlns:w16sdtdh="http://schemas.microsoft.com/office/word/2020/wordml/sdtdatahash" xmlns:w16se="http://schemas.microsoft.com/office/word/2015/wordml/symex" xmlns:wpg="http://schemas.microsoft.com/office/word/2010/wordprocessingGroup" xmlns:wpi="http://schemas.microsoft.com/office/word/2010/wordprocessingInk" xmlns:wne="http://schemas.microsoft.com/office/word/2006/wordml" xmlns:wps="http://schemas.microsoft.com/office/word/2010/wordprocessingShape" mc:Ignorable="w14 w15 w16se w16cid w16 w16cex w16sdtdh wp14">
+<w:footnotes xmlns:wpc="http://schemas.microsoft.com/office/word/2010/wordprocessingCanvas" xmlns:cx="http://schemas.microsoft.com/office/drawing/2014/chartex" xmlns:cx1="http://schemas.microsoft.com/office/drawing/2015/9/8/chartex" xmlns:cx2="http://schemas.microsoft.com/office/drawing/2015/10/21/chartex" xmlns:cx3="http://schemas.microsoft.com/office/drawing/2016/5/9/chartex" xmlns:cx4="http://schemas.microsoft.com/office/drawing/2016/5/10/chartex" xmlns:cx5="http://schemas.microsoft.com/office/drawing/2016/5/11/chartex" xmlns:cx6="http://schemas.microsoft.com/office/drawing/2016/5/12/chartex" xmlns:cx7="http://schemas.microsoft.com/office/drawing/2016/5/13/chartex" xmlns:cx8="http://schemas.microsoft.com/office/drawing/2016/5/14/chartex" xmlns:mc="http://schemas.openxmlformats.org/markup-compatibility/2006" xmlns:aink="http://schemas.microsoft.com/office/drawing/2016/ink" xmlns:am3d="http://schemas.microsoft.com/office/drawing/2017/model3d" xmlns:o="urn:schemas-microsoft-com:office:office" xmlns:oel="http://schemas.microsoft.com/office/2019/extlst" xmlns:r="http://schemas.openxmlformats.org/officeDocument/2006/relationships" xmlns:m="http://schemas.openxmlformats.org/officeDocument/2006/math" xmlns:v="urn:schemas-microsoft-com:vml" xmlns:wp14="http://schemas.microsoft.com/office/word/2010/wordprocessingDrawing" xmlns:wp="http://schemas.openxmlformats.org/drawingml/2006/wordprocessingDrawing" xmlns:w10="urn:schemas-microsoft-com:office:word" xmlns:w="http://schemas.openxmlformats.org/wordprocessingml/2006/main" xmlns:w14="http://schemas.microsoft.com/office/word/2010/wordml" xmlns:w15="http://schemas.microsoft.com/office/word/2012/wordml" xmlns:w16cex="http://schemas.microsoft.com/office/word/2018/wordml/cex" xmlns:w16cid="http://schemas.microsoft.com/office/word/2016/wordml/cid" xmlns:w16="http://schemas.microsoft.com/office/word/2018/wordml" xmlns:w16du="http://schemas.microsoft.com/office/word/2023/wordml/word16du" xmlns:w16sdtdh="http://schemas.microsoft.com/office/word/2020/wordml/sdtdatahash" xmlns:w16se="http://schemas.microsoft.com/office/word/2015/wordml/symex" xmlns:wpg="http://schemas.microsoft.com/office/word/2010/wordprocessingGroup" xmlns:wpi="http://schemas.microsoft.com/office/word/2010/wordprocessingInk" xmlns:wne="http://schemas.microsoft.com/office/word/2006/wordml" xmlns:wps="http://schemas.microsoft.com/office/word/2010/wordprocessingShape" mc:Ignorable="w14 w15 w16se w16cid w16 w16cex w16sdtdh w16du wp14">
   <w:footnote w:type="separator" w:id="-1">
     <w:p>
       <w:r>
@@ -6082,7 +7048,7 @@
 </file>
 
 <file path=word/header1.xml><?xml version="1.0" encoding="utf-8"?>
-<w:hdr xmlns:wpc="http://schemas.microsoft.com/office/word/2010/wordprocessingCanvas" xmlns:cx="http://schemas.microsoft.com/office/drawing/2014/chartex" xmlns:cx1="http://schemas.microsoft.com/office/drawing/2015/9/8/chartex" xmlns:cx2="http://schemas.microsoft.com/office/drawing/2015/10/21/chartex" xmlns:cx3="http://schemas.microsoft.com/office/drawing/2016/5/9/chartex" xmlns:cx4="http://schemas.microsoft.com/office/drawing/2016/5/10/chartex" xmlns:cx5="http://schemas.microsoft.com/office/drawing/2016/5/11/chartex" xmlns:cx6="http://schemas.microsoft.com/office/drawing/2016/5/12/chartex" xmlns:cx7="http://schemas.microsoft.com/office/drawing/2016/5/13/chartex" xmlns:cx8="http://schemas.microsoft.com/office/drawing/2016/5/14/chartex" xmlns:mc="http://schemas.openxmlformats.org/markup-compatibility/2006" xmlns:aink="http://schemas.microsoft.com/office/drawing/2016/ink" xmlns:am3d="http://schemas.microsoft.com/office/drawing/2017/model3d" xmlns:o="urn:schemas-microsoft-com:office:office" xmlns:oel="http://schemas.microsoft.com/office/2019/extlst" xmlns:r="http://schemas.openxmlformats.org/officeDocument/2006/relationships" xmlns:m="http://schemas.openxmlformats.org/officeDocument/2006/math" xmlns:v="urn:schemas-microsoft-com:vml" xmlns:wp14="http://schemas.microsoft.com/office/word/2010/wordprocessingDrawing" xmlns:wp="http://schemas.openxmlformats.org/drawingml/2006/wordprocessingDrawing" xmlns:w10="urn:schemas-microsoft-com:office:word" xmlns:w="http://schemas.openxmlformats.org/wordprocessingml/2006/main" xmlns:w14="http://schemas.microsoft.com/office/word/2010/wordml" xmlns:w15="http://schemas.microsoft.com/office/word/2012/wordml" xmlns:w16cex="http://schemas.microsoft.com/office/word/2018/wordml/cex" xmlns:w16cid="http://schemas.microsoft.com/office/word/2016/wordml/cid" xmlns:w16="http://schemas.microsoft.com/office/word/2018/wordml" xmlns:w16sdtdh="http://schemas.microsoft.com/office/word/2020/wordml/sdtdatahash" xmlns:w16se="http://schemas.microsoft.com/office/word/2015/wordml/symex" xmlns:wpg="http://schemas.microsoft.com/office/word/2010/wordprocessingGroup" xmlns:wpi="http://schemas.microsoft.com/office/word/2010/wordprocessingInk" xmlns:wne="http://schemas.microsoft.com/office/word/2006/wordml" xmlns:wps="http://schemas.microsoft.com/office/word/2010/wordprocessingShape" mc:Ignorable="w14 w15 w16se w16cid w16 w16cex w16sdtdh wp14">
+<w:hdr xmlns:wpc="http://schemas.microsoft.com/office/word/2010/wordprocessingCanvas" xmlns:cx="http://schemas.microsoft.com/office/drawing/2014/chartex" xmlns:cx1="http://schemas.microsoft.com/office/drawing/2015/9/8/chartex" xmlns:cx2="http://schemas.microsoft.com/office/drawing/2015/10/21/chartex" xmlns:cx3="http://schemas.microsoft.com/office/drawing/2016/5/9/chartex" xmlns:cx4="http://schemas.microsoft.com/office/drawing/2016/5/10/chartex" xmlns:cx5="http://schemas.microsoft.com/office/drawing/2016/5/11/chartex" xmlns:cx6="http://schemas.microsoft.com/office/drawing/2016/5/12/chartex" xmlns:cx7="http://schemas.microsoft.com/office/drawing/2016/5/13/chartex" xmlns:cx8="http://schemas.microsoft.com/office/drawing/2016/5/14/chartex" xmlns:mc="http://schemas.openxmlformats.org/markup-compatibility/2006" xmlns:aink="http://schemas.microsoft.com/office/drawing/2016/ink" xmlns:am3d="http://schemas.microsoft.com/office/drawing/2017/model3d" xmlns:o="urn:schemas-microsoft-com:office:office" xmlns:oel="http://schemas.microsoft.com/office/2019/extlst" xmlns:r="http://schemas.openxmlformats.org/officeDocument/2006/relationships" xmlns:m="http://schemas.openxmlformats.org/officeDocument/2006/math" xmlns:v="urn:schemas-microsoft-com:vml" xmlns:wp14="http://schemas.microsoft.com/office/word/2010/wordprocessingDrawing" xmlns:wp="http://schemas.openxmlformats.org/drawingml/2006/wordprocessingDrawing" xmlns:w10="urn:schemas-microsoft-com:office:word" xmlns:w="http://schemas.openxmlformats.org/wordprocessingml/2006/main" xmlns:w14="http://schemas.microsoft.com/office/word/2010/wordml" xmlns:w15="http://schemas.microsoft.com/office/word/2012/wordml" xmlns:w16cex="http://schemas.microsoft.com/office/word/2018/wordml/cex" xmlns:w16cid="http://schemas.microsoft.com/office/word/2016/wordml/cid" xmlns:w16="http://schemas.microsoft.com/office/word/2018/wordml" xmlns:w16du="http://schemas.microsoft.com/office/word/2023/wordml/word16du" xmlns:w16sdtdh="http://schemas.microsoft.com/office/word/2020/wordml/sdtdatahash" xmlns:w16se="http://schemas.microsoft.com/office/word/2015/wordml/symex" xmlns:wpg="http://schemas.microsoft.com/office/word/2010/wordprocessingGroup" xmlns:wpi="http://schemas.microsoft.com/office/word/2010/wordprocessingInk" xmlns:wne="http://schemas.microsoft.com/office/word/2006/wordml" xmlns:wps="http://schemas.microsoft.com/office/word/2010/wordprocessingShape" mc:Ignorable="w14 w15 w16se w16cid w16 w16cex w16sdtdh w16du wp14">
   <w:p>
     <w:pPr>
       <w:pStyle w:val="Header"/>
@@ -6106,7 +7072,7 @@
 </file>
 
 <file path=word/numbering.xml><?xml version="1.0" encoding="utf-8"?>
-<w:numbering xmlns:wpc="http://schemas.microsoft.com/office/word/2010/wordprocessingCanvas" xmlns:cx="http://schemas.microsoft.com/office/drawing/2014/chartex" xmlns:cx1="http://schemas.microsoft.com/office/drawing/2015/9/8/chartex" xmlns:cx2="http://schemas.microsoft.com/office/drawing/2015/10/21/chartex" xmlns:cx3="http://schemas.microsoft.com/office/drawing/2016/5/9/chartex" xmlns:cx4="http://schemas.microsoft.com/office/drawing/2016/5/10/chartex" xmlns:cx5="http://schemas.microsoft.com/office/drawing/2016/5/11/chartex" xmlns:cx6="http://schemas.microsoft.com/office/drawing/2016/5/12/chartex" xmlns:cx7="http://schemas.microsoft.com/office/drawing/2016/5/13/chartex" xmlns:cx8="http://schemas.microsoft.com/office/drawing/2016/5/14/chartex" xmlns:mc="http://schemas.openxmlformats.org/markup-compatibility/2006" xmlns:aink="http://schemas.microsoft.com/office/drawing/2016/ink" xmlns:am3d="http://schemas.microsoft.com/office/drawing/2017/model3d" xmlns:o="urn:schemas-microsoft-com:office:office" xmlns:oel="http://schemas.microsoft.com/office/2019/extlst" xmlns:r="http://schemas.openxmlformats.org/officeDocument/2006/relationships" xmlns:m="http://schemas.openxmlformats.org/officeDocument/2006/math" xmlns:v="urn:schemas-microsoft-com:vml" xmlns:wp14="http://schemas.microsoft.com/office/word/2010/wordprocessingDrawing" xmlns:wp="http://schemas.openxmlformats.org/drawingml/2006/wordprocessingDrawing" xmlns:w10="urn:schemas-microsoft-com:office:word" xmlns:w="http://schemas.openxmlformats.org/wordprocessingml/2006/main" xmlns:w14="http://schemas.microsoft.com/office/word/2010/wordml" xmlns:w15="http://schemas.microsoft.com/office/word/2012/wordml" xmlns:w16cex="http://schemas.microsoft.com/office/word/2018/wordml/cex" xmlns:w16cid="http://schemas.microsoft.com/office/word/2016/wordml/cid" xmlns:w16="http://schemas.microsoft.com/office/word/2018/wordml" xmlns:w16sdtdh="http://schemas.microsoft.com/office/word/2020/wordml/sdtdatahash" xmlns:w16se="http://schemas.microsoft.com/office/word/2015/wordml/symex" xmlns:wpg="http://schemas.microsoft.com/office/word/2010/wordprocessingGroup" xmlns:wpi="http://schemas.microsoft.com/office/word/2010/wordprocessingInk" xmlns:wne="http://schemas.microsoft.com/office/word/2006/wordml" xmlns:wps="http://schemas.microsoft.com/office/word/2010/wordprocessingShape" mc:Ignorable="w14 w15 w16se w16cid w16 w16cex w16sdtdh wp14">
+<w:numbering xmlns:wpc="http://schemas.microsoft.com/office/word/2010/wordprocessingCanvas" xmlns:cx="http://schemas.microsoft.com/office/drawing/2014/chartex" xmlns:cx1="http://schemas.microsoft.com/office/drawing/2015/9/8/chartex" xmlns:cx2="http://schemas.microsoft.com/office/drawing/2015/10/21/chartex" xmlns:cx3="http://schemas.microsoft.com/office/drawing/2016/5/9/chartex" xmlns:cx4="http://schemas.microsoft.com/office/drawing/2016/5/10/chartex" xmlns:cx5="http://schemas.microsoft.com/office/drawing/2016/5/11/chartex" xmlns:cx6="http://schemas.microsoft.com/office/drawing/2016/5/12/chartex" xmlns:cx7="http://schemas.microsoft.com/office/drawing/2016/5/13/chartex" xmlns:cx8="http://schemas.microsoft.com/office/drawing/2016/5/14/chartex" xmlns:mc="http://schemas.openxmlformats.org/markup-compatibility/2006" xmlns:aink="http://schemas.microsoft.com/office/drawing/2016/ink" xmlns:am3d="http://schemas.microsoft.com/office/drawing/2017/model3d" xmlns:o="urn:schemas-microsoft-com:office:office" xmlns:oel="http://schemas.microsoft.com/office/2019/extlst" xmlns:r="http://schemas.openxmlformats.org/officeDocument/2006/relationships" xmlns:m="http://schemas.openxmlformats.org/officeDocument/2006/math" xmlns:v="urn:schemas-microsoft-com:vml" xmlns:wp14="http://schemas.microsoft.com/office/word/2010/wordprocessingDrawing" xmlns:wp="http://schemas.openxmlformats.org/drawingml/2006/wordprocessingDrawing" xmlns:w10="urn:schemas-microsoft-com:office:word" xmlns:w="http://schemas.openxmlformats.org/wordprocessingml/2006/main" xmlns:w14="http://schemas.microsoft.com/office/word/2010/wordml" xmlns:w15="http://schemas.microsoft.com/office/word/2012/wordml" xmlns:w16cex="http://schemas.microsoft.com/office/word/2018/wordml/cex" xmlns:w16cid="http://schemas.microsoft.com/office/word/2016/wordml/cid" xmlns:w16="http://schemas.microsoft.com/office/word/2018/wordml" xmlns:w16du="http://schemas.microsoft.com/office/word/2023/wordml/word16du" xmlns:w16sdtdh="http://schemas.microsoft.com/office/word/2020/wordml/sdtdatahash" xmlns:w16se="http://schemas.microsoft.com/office/word/2015/wordml/symex" xmlns:wpg="http://schemas.microsoft.com/office/word/2010/wordprocessingGroup" xmlns:wpi="http://schemas.microsoft.com/office/word/2010/wordprocessingInk" xmlns:wne="http://schemas.microsoft.com/office/word/2006/wordml" xmlns:wps="http://schemas.microsoft.com/office/word/2010/wordprocessingShape" mc:Ignorable="w14 w15 w16se w16cid w16 w16cex w16sdtdh w16du wp14">
   <w:abstractNum w:abstractNumId="0" w15:restartNumberingAfterBreak="0">
     <w:nsid w:val="08B2501C"/>
     <w:multiLevelType w:val="hybridMultilevel"/>
@@ -6923,7 +7889,7 @@
 </file>
 
 <file path=word/styles.xml><?xml version="1.0" encoding="utf-8"?>
-<w:styles xmlns:mc="http://schemas.openxmlformats.org/markup-compatibility/2006" xmlns:r="http://schemas.openxmlformats.org/officeDocument/2006/relationships" xmlns:w="http://schemas.openxmlformats.org/wordprocessingml/2006/main" xmlns:w14="http://schemas.microsoft.com/office/word/2010/wordml" xmlns:w15="http://schemas.microsoft.com/office/word/2012/wordml" xmlns:w16cex="http://schemas.microsoft.com/office/word/2018/wordml/cex" xmlns:w16cid="http://schemas.microsoft.com/office/word/2016/wordml/cid" xmlns:w16="http://schemas.microsoft.com/office/word/2018/wordml" xmlns:w16sdtdh="http://schemas.microsoft.com/office/word/2020/wordml/sdtdatahash" xmlns:w16se="http://schemas.microsoft.com/office/word/2015/wordml/symex" mc:Ignorable="w14 w15 w16se w16cid w16 w16cex w16sdtdh">
+<w:styles xmlns:mc="http://schemas.openxmlformats.org/markup-compatibility/2006" xmlns:r="http://schemas.openxmlformats.org/officeDocument/2006/relationships" xmlns:w="http://schemas.openxmlformats.org/wordprocessingml/2006/main" xmlns:w14="http://schemas.microsoft.com/office/word/2010/wordml" xmlns:w15="http://schemas.microsoft.com/office/word/2012/wordml" xmlns:w16cex="http://schemas.microsoft.com/office/word/2018/wordml/cex" xmlns:w16cid="http://schemas.microsoft.com/office/word/2016/wordml/cid" xmlns:w16="http://schemas.microsoft.com/office/word/2018/wordml" xmlns:w16du="http://schemas.microsoft.com/office/word/2023/wordml/word16du" xmlns:w16sdtdh="http://schemas.microsoft.com/office/word/2020/wordml/sdtdatahash" xmlns:w16se="http://schemas.microsoft.com/office/word/2015/wordml/symex" mc:Ignorable="w14 w15 w16se w16cid w16 w16cex w16sdtdh w16du">
   <w:docDefaults>
     <w:rPrDefault>
       <w:rPr>

</xml_diff>

<commit_message>
Updated Not Guilty and Bond Hearing for fingerprinting in bold.
</commit_message>
<xml_diff>
--- a/resources/Templates/Bond_Hearing_Template.docx
+++ b/resources/Templates/Bond_Hearing_Template.docx
@@ -250,34 +250,14 @@
         </w:rPr>
         <w:t xml:space="preserve">.  </w:t>
       </w:r>
-      <w:proofErr w:type="gramStart"/>
-      <w:r>
-        <w:rPr>
-          <w:rFonts w:ascii="Palatino Linotype" w:hAnsi="Palatino Linotype"/>
-          <w:sz w:val="20"/>
-          <w:szCs w:val="20"/>
-        </w:rPr>
-        <w:t xml:space="preserve">{{ </w:t>
-      </w:r>
-      <w:proofErr w:type="spellStart"/>
-      <w:r>
-        <w:rPr>
-          <w:rFonts w:ascii="Palatino Linotype" w:hAnsi="Palatino Linotype"/>
-          <w:sz w:val="20"/>
-          <w:szCs w:val="20"/>
-        </w:rPr>
-        <w:t>case</w:t>
-      </w:r>
-      <w:proofErr w:type="gramEnd"/>
-      <w:r>
-        <w:rPr>
-          <w:rFonts w:ascii="Palatino Linotype" w:hAnsi="Palatino Linotype"/>
-          <w:sz w:val="20"/>
-          <w:szCs w:val="20"/>
-        </w:rPr>
-        <w:t>_number</w:t>
-      </w:r>
-      <w:proofErr w:type="spellEnd"/>
+      <w:r>
+        <w:rPr>
+          <w:rFonts w:ascii="Palatino Linotype" w:hAnsi="Palatino Linotype"/>
+          <w:sz w:val="20"/>
+          <w:szCs w:val="20"/>
+        </w:rPr>
+        <w:t>{{ case_number</w:t>
+      </w:r>
       <w:r>
         <w:rPr>
           <w:rFonts w:ascii="Palatino Linotype" w:hAnsi="Palatino Linotype"/>
@@ -333,49 +313,21 @@
           <w:szCs w:val="20"/>
         </w:rPr>
       </w:pPr>
-      <w:proofErr w:type="gramStart"/>
-      <w:r>
-        <w:rPr>
-          <w:rFonts w:ascii="Palatino Linotype" w:hAnsi="Palatino Linotype"/>
-          <w:sz w:val="20"/>
-          <w:szCs w:val="20"/>
-        </w:rPr>
-        <w:t xml:space="preserve">{{ </w:t>
-      </w:r>
-      <w:proofErr w:type="spellStart"/>
-      <w:r>
-        <w:rPr>
-          <w:rFonts w:ascii="Palatino Linotype" w:hAnsi="Palatino Linotype"/>
-          <w:sz w:val="20"/>
-          <w:szCs w:val="20"/>
-        </w:rPr>
-        <w:t>defendant</w:t>
-      </w:r>
-      <w:proofErr w:type="gramEnd"/>
-      <w:r>
-        <w:rPr>
-          <w:rFonts w:ascii="Palatino Linotype" w:hAnsi="Palatino Linotype"/>
-          <w:sz w:val="20"/>
-          <w:szCs w:val="20"/>
-        </w:rPr>
-        <w:t>.</w:t>
-      </w:r>
-      <w:r>
-        <w:rPr>
-          <w:rFonts w:ascii="Palatino Linotype" w:hAnsi="Palatino Linotype"/>
-          <w:sz w:val="20"/>
-          <w:szCs w:val="20"/>
-        </w:rPr>
-        <w:t>first_name</w:t>
-      </w:r>
-      <w:proofErr w:type="spellEnd"/>
-      <w:r>
-        <w:rPr>
-          <w:rFonts w:ascii="Palatino Linotype" w:hAnsi="Palatino Linotype"/>
-          <w:sz w:val="20"/>
-          <w:szCs w:val="20"/>
-        </w:rPr>
-        <w:t xml:space="preserve"> }}</w:t>
+      <w:r>
+        <w:rPr>
+          <w:rFonts w:ascii="Palatino Linotype" w:hAnsi="Palatino Linotype"/>
+          <w:sz w:val="20"/>
+          <w:szCs w:val="20"/>
+        </w:rPr>
+        <w:t>{{ defendant.</w:t>
+      </w:r>
+      <w:r>
+        <w:rPr>
+          <w:rFonts w:ascii="Palatino Linotype" w:hAnsi="Palatino Linotype"/>
+          <w:sz w:val="20"/>
+          <w:szCs w:val="20"/>
+        </w:rPr>
+        <w:t>first_name }}</w:t>
       </w:r>
       <w:r>
         <w:rPr>
@@ -391,16 +343,7 @@
           <w:sz w:val="20"/>
           <w:szCs w:val="20"/>
         </w:rPr>
-        <w:t xml:space="preserve">{{ </w:t>
-      </w:r>
-      <w:proofErr w:type="spellStart"/>
-      <w:r>
-        <w:rPr>
-          <w:rFonts w:ascii="Palatino Linotype" w:hAnsi="Palatino Linotype"/>
-          <w:sz w:val="20"/>
-          <w:szCs w:val="20"/>
-        </w:rPr>
-        <w:t>defendant.</w:t>
+        <w:t>{{ defendant.</w:t>
       </w:r>
       <w:r>
         <w:rPr>
@@ -416,16 +359,7 @@
           <w:sz w:val="20"/>
           <w:szCs w:val="20"/>
         </w:rPr>
-        <w:t>name</w:t>
-      </w:r>
-      <w:proofErr w:type="spellEnd"/>
-      <w:r>
-        <w:rPr>
-          <w:rFonts w:ascii="Palatino Linotype" w:hAnsi="Palatino Linotype"/>
-          <w:sz w:val="20"/>
-          <w:szCs w:val="20"/>
-        </w:rPr>
-        <w:t xml:space="preserve"> }}</w:t>
+        <w:t>name }}</w:t>
       </w:r>
       <w:r>
         <w:rPr>
@@ -564,37 +498,7 @@
           <w:sz w:val="20"/>
           <w:szCs w:val="20"/>
         </w:rPr>
-        <w:t xml:space="preserve">% if </w:t>
-      </w:r>
-      <w:proofErr w:type="spellStart"/>
-      <w:r>
-        <w:rPr>
-          <w:rFonts w:ascii="Palatino Linotype" w:hAnsi="Palatino Linotype"/>
-          <w:bCs/>
-          <w:sz w:val="20"/>
-          <w:szCs w:val="20"/>
-        </w:rPr>
-        <w:t>judicial_</w:t>
-      </w:r>
-      <w:proofErr w:type="gramStart"/>
-      <w:r>
-        <w:rPr>
-          <w:rFonts w:ascii="Palatino Linotype" w:hAnsi="Palatino Linotype"/>
-          <w:bCs/>
-          <w:sz w:val="20"/>
-          <w:szCs w:val="20"/>
-        </w:rPr>
-        <w:t>officer.officer</w:t>
-      </w:r>
-      <w:proofErr w:type="gramEnd"/>
-      <w:r>
-        <w:rPr>
-          <w:rFonts w:ascii="Palatino Linotype" w:hAnsi="Palatino Linotype"/>
-          <w:bCs/>
-          <w:sz w:val="20"/>
-          <w:szCs w:val="20"/>
-        </w:rPr>
-        <w:t>_</w:t>
+        <w:t>% if judicial_officer.officer_</w:t>
       </w:r>
       <w:r>
         <w:rPr>
@@ -605,7 +509,6 @@
         </w:rPr>
         <w:t>type</w:t>
       </w:r>
-      <w:proofErr w:type="spellEnd"/>
       <w:r>
         <w:rPr>
           <w:rFonts w:ascii="Palatino Linotype" w:hAnsi="Palatino Linotype"/>
@@ -724,69 +627,15 @@
           <w:sz w:val="20"/>
           <w:szCs w:val="20"/>
         </w:rPr>
-        <w:t xml:space="preserve">{% </w:t>
-      </w:r>
-      <w:proofErr w:type="spellStart"/>
-      <w:r>
-        <w:rPr>
-          <w:rFonts w:ascii="Palatino Linotype" w:hAnsi="Palatino Linotype"/>
-          <w:sz w:val="20"/>
-          <w:szCs w:val="20"/>
-        </w:rPr>
-        <w:t>elif</w:t>
-      </w:r>
-      <w:proofErr w:type="spellEnd"/>
-      <w:r>
-        <w:rPr>
-          <w:rFonts w:ascii="Palatino Linotype" w:hAnsi="Palatino Linotype"/>
-          <w:sz w:val="20"/>
-          <w:szCs w:val="20"/>
-        </w:rPr>
-        <w:t xml:space="preserve"> </w:t>
-      </w:r>
-      <w:proofErr w:type="spellStart"/>
-      <w:r>
-        <w:rPr>
-          <w:rFonts w:ascii="Palatino Linotype" w:hAnsi="Palatino Linotype"/>
-          <w:sz w:val="20"/>
-          <w:szCs w:val="20"/>
-        </w:rPr>
-        <w:t>judicial_</w:t>
-      </w:r>
-      <w:proofErr w:type="gramStart"/>
-      <w:r>
-        <w:rPr>
-          <w:rFonts w:ascii="Palatino Linotype" w:hAnsi="Palatino Linotype"/>
-          <w:sz w:val="20"/>
-          <w:szCs w:val="20"/>
-        </w:rPr>
-        <w:t>officer.officer</w:t>
-      </w:r>
-      <w:proofErr w:type="gramEnd"/>
-      <w:r>
-        <w:rPr>
-          <w:rFonts w:ascii="Palatino Linotype" w:hAnsi="Palatino Linotype"/>
-          <w:sz w:val="20"/>
-          <w:szCs w:val="20"/>
-        </w:rPr>
-        <w:t>_</w:t>
-      </w:r>
-      <w:r>
-        <w:rPr>
-          <w:rFonts w:ascii="Palatino Linotype" w:hAnsi="Palatino Linotype"/>
-          <w:sz w:val="20"/>
-          <w:szCs w:val="20"/>
-        </w:rPr>
-        <w:t>type</w:t>
-      </w:r>
-      <w:proofErr w:type="spellEnd"/>
-      <w:r>
-        <w:rPr>
-          <w:rFonts w:ascii="Palatino Linotype" w:hAnsi="Palatino Linotype"/>
-          <w:sz w:val="20"/>
-          <w:szCs w:val="20"/>
-        </w:rPr>
-        <w:t xml:space="preserve"> == ‘Judge’ %}</w:t>
+        <w:t>{% elif judicial_officer.officer_</w:t>
+      </w:r>
+      <w:r>
+        <w:rPr>
+          <w:rFonts w:ascii="Palatino Linotype" w:hAnsi="Palatino Linotype"/>
+          <w:sz w:val="20"/>
+          <w:szCs w:val="20"/>
+        </w:rPr>
+        <w:t>type == ‘Judge’ %}</w:t>
       </w:r>
     </w:p>
     <w:p>
@@ -944,43 +793,7 @@
           <w:sz w:val="20"/>
           <w:szCs w:val="20"/>
         </w:rPr>
-        <w:t xml:space="preserve"> on </w:t>
-      </w:r>
-      <w:proofErr w:type="gramStart"/>
-      <w:r>
-        <w:rPr>
-          <w:rFonts w:ascii="Palatino Linotype" w:hAnsi="Palatino Linotype"/>
-          <w:sz w:val="20"/>
-          <w:szCs w:val="20"/>
-        </w:rPr>
-        <w:t xml:space="preserve">{{ </w:t>
-      </w:r>
-      <w:proofErr w:type="spellStart"/>
-      <w:r>
-        <w:rPr>
-          <w:rFonts w:ascii="Palatino Linotype" w:hAnsi="Palatino Linotype"/>
-          <w:sz w:val="20"/>
-          <w:szCs w:val="20"/>
-        </w:rPr>
-        <w:t>plea</w:t>
-      </w:r>
-      <w:proofErr w:type="gramEnd"/>
-      <w:r>
-        <w:rPr>
-          <w:rFonts w:ascii="Palatino Linotype" w:hAnsi="Palatino Linotype"/>
-          <w:sz w:val="20"/>
-          <w:szCs w:val="20"/>
-        </w:rPr>
-        <w:t>_trial_date</w:t>
-      </w:r>
-      <w:proofErr w:type="spellEnd"/>
-      <w:r>
-        <w:rPr>
-          <w:rFonts w:ascii="Palatino Linotype" w:hAnsi="Palatino Linotype"/>
-          <w:sz w:val="20"/>
-          <w:szCs w:val="20"/>
-        </w:rPr>
-        <w:t xml:space="preserve"> }}</w:t>
+        <w:t xml:space="preserve"> on {{ plea_trial_date }}</w:t>
       </w:r>
       <w:r>
         <w:rPr>
@@ -1012,25 +825,7 @@
           <w:sz w:val="20"/>
           <w:szCs w:val="20"/>
         </w:rPr>
-        <w:t xml:space="preserve"> {{ </w:t>
-      </w:r>
-      <w:proofErr w:type="spellStart"/>
-      <w:r>
-        <w:rPr>
-          <w:rFonts w:ascii="Palatino Linotype" w:hAnsi="Palatino Linotype"/>
-          <w:sz w:val="20"/>
-          <w:szCs w:val="20"/>
-        </w:rPr>
-        <w:t>appearance_reason</w:t>
-      </w:r>
-      <w:proofErr w:type="spellEnd"/>
-      <w:r>
-        <w:rPr>
-          <w:rFonts w:ascii="Palatino Linotype" w:hAnsi="Palatino Linotype"/>
-          <w:sz w:val="20"/>
-          <w:szCs w:val="20"/>
-        </w:rPr>
-        <w:t xml:space="preserve"> }}</w:t>
+        <w:t xml:space="preserve"> {{ appearance_reason }}</w:t>
       </w:r>
       <w:r>
         <w:rPr>
@@ -1055,87 +850,7 @@
           <w:sz w:val="20"/>
           <w:szCs w:val="20"/>
         </w:rPr>
-        <w:t xml:space="preserve">{% if </w:t>
-      </w:r>
-      <w:proofErr w:type="spellStart"/>
-      <w:r>
-        <w:rPr>
-          <w:rFonts w:ascii="Palatino Linotype" w:hAnsi="Palatino Linotype"/>
-          <w:bCs/>
-          <w:sz w:val="20"/>
-          <w:szCs w:val="20"/>
-        </w:rPr>
-        <w:t>defense_counsel_waived</w:t>
-      </w:r>
-      <w:proofErr w:type="spellEnd"/>
-      <w:r>
-        <w:rPr>
-          <w:rFonts w:ascii="Palatino Linotype" w:hAnsi="Palatino Linotype"/>
-          <w:bCs/>
-          <w:sz w:val="20"/>
-          <w:szCs w:val="20"/>
-        </w:rPr>
-        <w:t xml:space="preserve"> is false </w:t>
-      </w:r>
-      <w:proofErr w:type="gramStart"/>
-      <w:r>
-        <w:rPr>
-          <w:rFonts w:ascii="Palatino Linotype" w:hAnsi="Palatino Linotype"/>
-          <w:bCs/>
-          <w:sz w:val="20"/>
-          <w:szCs w:val="20"/>
-        </w:rPr>
-        <w:t>%}Defendant</w:t>
-      </w:r>
-      <w:proofErr w:type="gramEnd"/>
-      <w:r>
-        <w:rPr>
-          <w:rFonts w:ascii="Palatino Linotype" w:hAnsi="Palatino Linotype"/>
-          <w:bCs/>
-          <w:sz w:val="20"/>
-          <w:szCs w:val="20"/>
-        </w:rPr>
-        <w:t xml:space="preserve"> was represented by {{ </w:t>
-      </w:r>
-      <w:proofErr w:type="spellStart"/>
-      <w:r>
-        <w:rPr>
-          <w:rFonts w:ascii="Palatino Linotype" w:hAnsi="Palatino Linotype"/>
-          <w:bCs/>
-          <w:sz w:val="20"/>
-          <w:szCs w:val="20"/>
-        </w:rPr>
-        <w:t>defense_counsel</w:t>
-      </w:r>
-      <w:proofErr w:type="spellEnd"/>
-      <w:r>
-        <w:rPr>
-          <w:rFonts w:ascii="Palatino Linotype" w:hAnsi="Palatino Linotype"/>
-          <w:bCs/>
-          <w:sz w:val="20"/>
-          <w:szCs w:val="20"/>
-        </w:rPr>
-        <w:t xml:space="preserve"> }}, {{ </w:t>
-      </w:r>
-      <w:proofErr w:type="spellStart"/>
-      <w:r>
-        <w:rPr>
-          <w:rFonts w:ascii="Palatino Linotype" w:hAnsi="Palatino Linotype"/>
-          <w:bCs/>
-          <w:sz w:val="20"/>
-          <w:szCs w:val="20"/>
-        </w:rPr>
-        <w:t>defense_counsel_type</w:t>
-      </w:r>
-      <w:proofErr w:type="spellEnd"/>
-      <w:r>
-        <w:rPr>
-          <w:rFonts w:ascii="Palatino Linotype" w:hAnsi="Palatino Linotype"/>
-          <w:bCs/>
-          <w:sz w:val="20"/>
-          <w:szCs w:val="20"/>
-        </w:rPr>
-        <w:t xml:space="preserve"> }}.</w:t>
+        <w:t>{% if defense_counsel_waived is false %}Defendant was represented by {{ defense_counsel }}, {{ defense_counsel_type }}.</w:t>
       </w:r>
       <w:r>
         <w:rPr>
@@ -1153,67 +868,7 @@
           <w:sz w:val="20"/>
           <w:szCs w:val="20"/>
         </w:rPr>
-        <w:t xml:space="preserve">{% </w:t>
-      </w:r>
-      <w:proofErr w:type="spellStart"/>
-      <w:r>
-        <w:rPr>
-          <w:rFonts w:ascii="Palatino Linotype" w:hAnsi="Palatino Linotype"/>
-          <w:bCs/>
-          <w:sz w:val="20"/>
-          <w:szCs w:val="20"/>
-        </w:rPr>
-        <w:t>elif</w:t>
-      </w:r>
-      <w:proofErr w:type="spellEnd"/>
-      <w:r>
-        <w:rPr>
-          <w:rFonts w:ascii="Palatino Linotype" w:hAnsi="Palatino Linotype"/>
-          <w:bCs/>
-          <w:sz w:val="20"/>
-          <w:szCs w:val="20"/>
-        </w:rPr>
-        <w:t xml:space="preserve"> </w:t>
-      </w:r>
-      <w:proofErr w:type="spellStart"/>
-      <w:r>
-        <w:rPr>
-          <w:rFonts w:ascii="Palatino Linotype" w:hAnsi="Palatino Linotype"/>
-          <w:bCs/>
-          <w:sz w:val="20"/>
-          <w:szCs w:val="20"/>
-        </w:rPr>
-        <w:t>defense_counsel_waived</w:t>
-      </w:r>
-      <w:proofErr w:type="spellEnd"/>
-      <w:r>
-        <w:rPr>
-          <w:rFonts w:ascii="Palatino Linotype" w:hAnsi="Palatino Linotype"/>
-          <w:bCs/>
-          <w:sz w:val="20"/>
-          <w:szCs w:val="20"/>
-        </w:rPr>
-        <w:t xml:space="preserve"> is true </w:t>
-      </w:r>
-      <w:proofErr w:type="gramStart"/>
-      <w:r>
-        <w:rPr>
-          <w:rFonts w:ascii="Palatino Linotype" w:hAnsi="Palatino Linotype"/>
-          <w:bCs/>
-          <w:sz w:val="20"/>
-          <w:szCs w:val="20"/>
-        </w:rPr>
-        <w:t>%}Defendant</w:t>
-      </w:r>
-      <w:proofErr w:type="gramEnd"/>
-      <w:r>
-        <w:rPr>
-          <w:rFonts w:ascii="Palatino Linotype" w:hAnsi="Palatino Linotype"/>
-          <w:bCs/>
-          <w:sz w:val="20"/>
-          <w:szCs w:val="20"/>
-        </w:rPr>
-        <w:t xml:space="preserve"> </w:t>
+        <w:t xml:space="preserve">{% elif defense_counsel_waived is true %}Defendant </w:t>
       </w:r>
       <w:r>
         <w:rPr>
@@ -1286,116 +941,16 @@
           <w:sz w:val="20"/>
           <w:szCs w:val="20"/>
         </w:rPr>
-        <w:t xml:space="preserve">{% if </w:t>
-      </w:r>
-      <w:proofErr w:type="spellStart"/>
-      <w:r>
-        <w:rPr>
-          <w:rFonts w:ascii="Palatino Linotype" w:hAnsi="Palatino Linotype"/>
-          <w:bCs/>
-          <w:sz w:val="20"/>
-          <w:szCs w:val="20"/>
-        </w:rPr>
-        <w:t>bond_</w:t>
-      </w:r>
-      <w:proofErr w:type="gramStart"/>
-      <w:r>
-        <w:rPr>
-          <w:rFonts w:ascii="Palatino Linotype" w:hAnsi="Palatino Linotype"/>
-          <w:bCs/>
-          <w:sz w:val="20"/>
-          <w:szCs w:val="20"/>
-        </w:rPr>
-        <w:t>conditions.bond</w:t>
-      </w:r>
-      <w:proofErr w:type="gramEnd"/>
-      <w:r>
-        <w:rPr>
-          <w:rFonts w:ascii="Palatino Linotype" w:hAnsi="Palatino Linotype"/>
-          <w:bCs/>
-          <w:sz w:val="20"/>
-          <w:szCs w:val="20"/>
-        </w:rPr>
-        <w:t>_modification_decision</w:t>
-      </w:r>
-      <w:proofErr w:type="spellEnd"/>
-      <w:r>
-        <w:rPr>
-          <w:rFonts w:ascii="Palatino Linotype" w:hAnsi="Palatino Linotype"/>
-          <w:bCs/>
-          <w:sz w:val="20"/>
-          <w:szCs w:val="20"/>
-        </w:rPr>
-        <w:t xml:space="preserve"> == ‘request to modify bond is denied’ %}The request to modify Defendant's bond in this case is DENIED. The </w:t>
-      </w:r>
-      <w:r>
-        <w:rPr>
-          <w:rFonts w:ascii="Palatino Linotype" w:hAnsi="Palatino Linotype"/>
-          <w:bCs/>
-          <w:sz w:val="20"/>
-          <w:szCs w:val="20"/>
-        </w:rPr>
-        <w:t xml:space="preserve">bond terms and conditions previously imposed in this case shall remain in effect. {% </w:t>
-      </w:r>
-      <w:proofErr w:type="spellStart"/>
-      <w:r>
-        <w:rPr>
-          <w:rFonts w:ascii="Palatino Linotype" w:hAnsi="Palatino Linotype"/>
-          <w:bCs/>
-          <w:sz w:val="20"/>
-          <w:szCs w:val="20"/>
-        </w:rPr>
-        <w:t>elif</w:t>
-      </w:r>
-      <w:proofErr w:type="spellEnd"/>
-      <w:r>
-        <w:rPr>
-          <w:rFonts w:ascii="Palatino Linotype" w:hAnsi="Palatino Linotype"/>
-          <w:bCs/>
-          <w:sz w:val="20"/>
-          <w:szCs w:val="20"/>
-        </w:rPr>
-        <w:t xml:space="preserve"> </w:t>
-      </w:r>
-      <w:proofErr w:type="spellStart"/>
-      <w:r>
-        <w:rPr>
-          <w:rFonts w:ascii="Palatino Linotype" w:hAnsi="Palatino Linotype"/>
-          <w:bCs/>
-          <w:sz w:val="20"/>
-          <w:szCs w:val="20"/>
-        </w:rPr>
-        <w:t>bond_</w:t>
-      </w:r>
-      <w:proofErr w:type="gramStart"/>
-      <w:r>
-        <w:rPr>
-          <w:rFonts w:ascii="Palatino Linotype" w:hAnsi="Palatino Linotype"/>
-          <w:bCs/>
-          <w:sz w:val="20"/>
-          <w:szCs w:val="20"/>
-        </w:rPr>
-        <w:t>conditions.bond</w:t>
-      </w:r>
-      <w:proofErr w:type="gramEnd"/>
-      <w:r>
-        <w:rPr>
-          <w:rFonts w:ascii="Palatino Linotype" w:hAnsi="Palatino Linotype"/>
-          <w:bCs/>
-          <w:sz w:val="20"/>
-          <w:szCs w:val="20"/>
-        </w:rPr>
-        <w:t>_modification_decision</w:t>
-      </w:r>
-      <w:proofErr w:type="spellEnd"/>
-      <w:r>
-        <w:rPr>
-          <w:rFonts w:ascii="Palatino Linotype" w:hAnsi="Palatino Linotype"/>
-          <w:bCs/>
-          <w:sz w:val="20"/>
-          <w:szCs w:val="20"/>
-        </w:rPr>
-        <w:t xml:space="preserve"> == ‘request to </w:t>
+        <w:t xml:space="preserve">{% if bond_conditions.bond_modification_decision == ‘request to modify bond is denied’ %}The request to modify Defendant's bond in this case is DENIED. The </w:t>
+      </w:r>
+      <w:r>
+        <w:rPr>
+          <w:rFonts w:ascii="Palatino Linotype" w:hAnsi="Palatino Linotype"/>
+          <w:bCs/>
+          <w:sz w:val="20"/>
+          <w:szCs w:val="20"/>
+        </w:rPr>
+        <w:t xml:space="preserve">bond terms and conditions previously imposed in this case shall remain in effect. {% elif bond_conditions.bond_modification_decision == ‘request to </w:t>
       </w:r>
       <w:r>
         <w:rPr>
@@ -1413,67 +968,7 @@
           <w:sz w:val="20"/>
           <w:szCs w:val="20"/>
         </w:rPr>
-        <w:t xml:space="preserve">{% </w:t>
-      </w:r>
-      <w:proofErr w:type="spellStart"/>
-      <w:r>
-        <w:rPr>
-          <w:rFonts w:ascii="Palatino Linotype" w:hAnsi="Palatino Linotype"/>
-          <w:bCs/>
-          <w:sz w:val="20"/>
-          <w:szCs w:val="20"/>
-        </w:rPr>
-        <w:t>elif</w:t>
-      </w:r>
-      <w:proofErr w:type="spellEnd"/>
-      <w:r>
-        <w:rPr>
-          <w:rFonts w:ascii="Palatino Linotype" w:hAnsi="Palatino Linotype"/>
-          <w:bCs/>
-          <w:sz w:val="20"/>
-          <w:szCs w:val="20"/>
-        </w:rPr>
-        <w:t xml:space="preserve"> </w:t>
-      </w:r>
-      <w:proofErr w:type="spellStart"/>
-      <w:r>
-        <w:rPr>
-          <w:rFonts w:ascii="Palatino Linotype" w:hAnsi="Palatino Linotype"/>
-          <w:bCs/>
-          <w:sz w:val="20"/>
-          <w:szCs w:val="20"/>
-        </w:rPr>
-        <w:t>bond_</w:t>
-      </w:r>
-      <w:proofErr w:type="gramStart"/>
-      <w:r>
-        <w:rPr>
-          <w:rFonts w:ascii="Palatino Linotype" w:hAnsi="Palatino Linotype"/>
-          <w:bCs/>
-          <w:sz w:val="20"/>
-          <w:szCs w:val="20"/>
-        </w:rPr>
-        <w:t>conditions.bond</w:t>
-      </w:r>
-      <w:proofErr w:type="gramEnd"/>
-      <w:r>
-        <w:rPr>
-          <w:rFonts w:ascii="Palatino Linotype" w:hAnsi="Palatino Linotype"/>
-          <w:bCs/>
-          <w:sz w:val="20"/>
-          <w:szCs w:val="20"/>
-        </w:rPr>
-        <w:t>_modification_decision</w:t>
-      </w:r>
-      <w:proofErr w:type="spellEnd"/>
-      <w:r>
-        <w:rPr>
-          <w:rFonts w:ascii="Palatino Linotype" w:hAnsi="Palatino Linotype"/>
-          <w:bCs/>
-          <w:sz w:val="20"/>
-          <w:szCs w:val="20"/>
-        </w:rPr>
-        <w:t xml:space="preserve"> == ‘request to modify bond is granted’ %</w:t>
+        <w:t>{% elif bond_conditions.bond_modification_decision == ‘request to modify bond is granted’ %</w:t>
       </w:r>
       <w:r>
         <w:rPr>
@@ -1500,96 +995,16 @@
           <w:sz w:val="20"/>
           <w:szCs w:val="20"/>
         </w:rPr>
-        <w:t xml:space="preserve">{% </w:t>
-      </w:r>
-      <w:proofErr w:type="spellStart"/>
-      <w:r>
-        <w:rPr>
-          <w:rFonts w:ascii="Palatino Linotype" w:hAnsi="Palatino Linotype"/>
-          <w:bCs/>
-          <w:sz w:val="20"/>
-          <w:szCs w:val="20"/>
-        </w:rPr>
-        <w:t>elif</w:t>
-      </w:r>
-      <w:proofErr w:type="spellEnd"/>
-      <w:r>
-        <w:rPr>
-          <w:rFonts w:ascii="Palatino Linotype" w:hAnsi="Palatino Linotype"/>
-          <w:bCs/>
-          <w:sz w:val="20"/>
-          <w:szCs w:val="20"/>
-        </w:rPr>
-        <w:t xml:space="preserve"> </w:t>
-      </w:r>
-      <w:proofErr w:type="spellStart"/>
-      <w:r>
-        <w:rPr>
-          <w:rFonts w:ascii="Palatino Linotype" w:hAnsi="Palatino Linotype"/>
-          <w:bCs/>
-          <w:sz w:val="20"/>
-          <w:szCs w:val="20"/>
-        </w:rPr>
-        <w:t>bond_</w:t>
-      </w:r>
-      <w:proofErr w:type="gramStart"/>
-      <w:r>
-        <w:rPr>
-          <w:rFonts w:ascii="Palatino Linotype" w:hAnsi="Palatino Linotype"/>
-          <w:bCs/>
-          <w:sz w:val="20"/>
-          <w:szCs w:val="20"/>
-        </w:rPr>
-        <w:t>conditions.bond</w:t>
-      </w:r>
-      <w:proofErr w:type="gramEnd"/>
-      <w:r>
-        <w:rPr>
-          <w:rFonts w:ascii="Palatino Linotype" w:hAnsi="Palatino Linotype"/>
-          <w:bCs/>
-          <w:sz w:val="20"/>
-          <w:szCs w:val="20"/>
-        </w:rPr>
-        <w:t>_modification_decision</w:t>
-      </w:r>
-      <w:proofErr w:type="spellEnd"/>
-      <w:r>
-        <w:rPr>
-          <w:rFonts w:ascii="Palatino Linotype" w:hAnsi="Palatino Linotype"/>
-          <w:bCs/>
-          <w:sz w:val="20"/>
-          <w:szCs w:val="20"/>
-        </w:rPr>
-        <w:t xml:space="preserve"> == ‘request to revoke bond is granted’ %}The Court finds that </w:t>
-      </w:r>
-      <w:r>
-        <w:rPr>
-          <w:rFonts w:ascii="Palatino Linotype" w:hAnsi="Palatino Linotype"/>
-          <w:bCs/>
-          <w:sz w:val="20"/>
-          <w:szCs w:val="20"/>
-        </w:rPr>
-        <w:t xml:space="preserve">the Defendant has violated the terms and conditions of the bond previously imposed in this case. Therefore, </w:t>
-      </w:r>
-      <w:proofErr w:type="gramStart"/>
-      <w:r>
-        <w:rPr>
-          <w:rFonts w:ascii="Palatino Linotype" w:hAnsi="Palatino Linotype"/>
-          <w:bCs/>
-          <w:sz w:val="20"/>
-          <w:szCs w:val="20"/>
-        </w:rPr>
-        <w:t>in order to</w:t>
-      </w:r>
-      <w:proofErr w:type="gramEnd"/>
-      <w:r>
-        <w:rPr>
-          <w:rFonts w:ascii="Palatino Linotype" w:hAnsi="Palatino Linotype"/>
-          <w:bCs/>
-          <w:sz w:val="20"/>
-          <w:szCs w:val="20"/>
-        </w:rPr>
-        <w:t xml:space="preserve"> assure the Defendant’s appearance in Court and the protection and safety of the community, the </w:t>
+        <w:t xml:space="preserve">{% elif bond_conditions.bond_modification_decision == ‘request to revoke bond is granted’ %}The Court finds that </w:t>
+      </w:r>
+      <w:r>
+        <w:rPr>
+          <w:rFonts w:ascii="Palatino Linotype" w:hAnsi="Palatino Linotype"/>
+          <w:bCs/>
+          <w:sz w:val="20"/>
+          <w:szCs w:val="20"/>
+        </w:rPr>
+        <w:t xml:space="preserve">the Defendant has violated the terms and conditions of the bond previously imposed in this case. Therefore, in order to assure the Defendant’s appearance in Court and the protection and safety of the community, the </w:t>
       </w:r>
       <w:r>
         <w:rPr>
@@ -1670,47 +1085,7 @@
           <w:sz w:val="20"/>
           <w:szCs w:val="20"/>
         </w:rPr>
-        <w:t xml:space="preserve">{% if </w:t>
-      </w:r>
-      <w:proofErr w:type="spellStart"/>
-      <w:r>
-        <w:rPr>
-          <w:rFonts w:ascii="Palatino Linotype" w:hAnsi="Palatino Linotype"/>
-          <w:bCs/>
-          <w:sz w:val="20"/>
-          <w:szCs w:val="20"/>
-        </w:rPr>
-        <w:t>bond_</w:t>
-      </w:r>
-      <w:proofErr w:type="gramStart"/>
-      <w:r>
-        <w:rPr>
-          <w:rFonts w:ascii="Palatino Linotype" w:hAnsi="Palatino Linotype"/>
-          <w:bCs/>
-          <w:sz w:val="20"/>
-          <w:szCs w:val="20"/>
-        </w:rPr>
-        <w:t>conditions.bond</w:t>
-      </w:r>
-      <w:proofErr w:type="gramEnd"/>
-      <w:r>
-        <w:rPr>
-          <w:rFonts w:ascii="Palatino Linotype" w:hAnsi="Palatino Linotype"/>
-          <w:bCs/>
-          <w:sz w:val="20"/>
-          <w:szCs w:val="20"/>
-        </w:rPr>
-        <w:t>_modification_decision</w:t>
-      </w:r>
-      <w:proofErr w:type="spellEnd"/>
-      <w:r>
-        <w:rPr>
-          <w:rFonts w:ascii="Palatino Linotype" w:hAnsi="Palatino Linotype"/>
-          <w:bCs/>
-          <w:sz w:val="20"/>
-          <w:szCs w:val="20"/>
-        </w:rPr>
-        <w:t xml:space="preserve"> == ‘request to modify bond is granted’ %}</w:t>
+        <w:t>{% if bond_conditions.bond_modification_decision == ‘request to modify bond is granted’ %}</w:t>
       </w:r>
       <w:r>
         <w:rPr>
@@ -1763,70 +1138,27 @@
           <w:sz w:val="20"/>
           <w:szCs w:val="20"/>
         </w:rPr>
-        <w:t xml:space="preserve"> the community.  In determining the type and amount of bail, the Court considered each of the enumerated factors in Crim. R. 46(C</w:t>
-      </w:r>
-      <w:proofErr w:type="gramStart"/>
-      <w:r>
-        <w:rPr>
-          <w:rFonts w:ascii="Palatino Linotype" w:hAnsi="Palatino Linotype"/>
-          <w:bCs/>
-          <w:sz w:val="20"/>
-          <w:szCs w:val="20"/>
-        </w:rPr>
-        <w:t>)</w:t>
-      </w:r>
-      <w:r>
-        <w:rPr>
-          <w:rFonts w:ascii="Palatino Linotype" w:hAnsi="Palatino Linotype"/>
-          <w:bCs/>
-          <w:color w:val="FF0000"/>
-          <w:sz w:val="20"/>
-          <w:szCs w:val="20"/>
-        </w:rPr>
-        <w:t>{</w:t>
-      </w:r>
-      <w:proofErr w:type="gramEnd"/>
-      <w:r>
-        <w:rPr>
-          <w:rFonts w:ascii="Palatino Linotype" w:hAnsi="Palatino Linotype"/>
-          <w:bCs/>
-          <w:color w:val="FF0000"/>
-          <w:sz w:val="20"/>
-          <w:szCs w:val="20"/>
-        </w:rPr>
-        <w:t xml:space="preserve">% if </w:t>
-      </w:r>
-      <w:proofErr w:type="spellStart"/>
-      <w:r>
-        <w:rPr>
-          <w:rFonts w:ascii="Palatino Linotype" w:hAnsi="Palatino Linotype"/>
-          <w:bCs/>
-          <w:color w:val="FF0000"/>
-          <w:sz w:val="20"/>
-          <w:szCs w:val="20"/>
-        </w:rPr>
-        <w:t>domestic_violence_</w:t>
-      </w:r>
-      <w:r>
-        <w:rPr>
-          <w:rFonts w:ascii="Palatino Linotype" w:hAnsi="Palatino Linotype"/>
-          <w:bCs/>
-          <w:color w:val="FF0000"/>
-          <w:sz w:val="20"/>
-          <w:szCs w:val="20"/>
-        </w:rPr>
-        <w:t>conditions.ordered</w:t>
-      </w:r>
-      <w:proofErr w:type="spellEnd"/>
-      <w:r>
-        <w:rPr>
-          <w:rFonts w:ascii="Palatino Linotype" w:hAnsi="Palatino Linotype"/>
-          <w:bCs/>
-          <w:color w:val="FF0000"/>
-          <w:sz w:val="20"/>
-          <w:szCs w:val="20"/>
-        </w:rPr>
-        <w:t xml:space="preserve"> is true %}</w:t>
+        <w:t xml:space="preserve"> the community.  In determining the type and amount of bail, the Court considered each of the enumerated factors in Crim. R. 46(C)</w:t>
+      </w:r>
+      <w:r>
+        <w:rPr>
+          <w:rFonts w:ascii="Palatino Linotype" w:hAnsi="Palatino Linotype"/>
+          <w:bCs/>
+          <w:color w:val="FF0000"/>
+          <w:sz w:val="20"/>
+          <w:szCs w:val="20"/>
+        </w:rPr>
+        <w:t>{% if domestic_violence_</w:t>
+      </w:r>
+      <w:r>
+        <w:rPr>
+          <w:rFonts w:ascii="Palatino Linotype" w:hAnsi="Palatino Linotype"/>
+          <w:bCs/>
+          <w:color w:val="FF0000"/>
+          <w:sz w:val="20"/>
+          <w:szCs w:val="20"/>
+        </w:rPr>
+        <w:t>conditions.ordered is true %}</w:t>
       </w:r>
       <w:r>
         <w:rPr>
@@ -1918,59 +1250,25 @@
         </w:rPr>
         <w:t>(</w:t>
       </w:r>
-      <w:proofErr w:type="spellStart"/>
-      <w:r>
-        <w:rPr>
-          <w:rFonts w:ascii="Palatino Linotype" w:hAnsi="Palatino Linotype"/>
-          <w:bCs/>
-          <w:color w:val="FF0000"/>
-          <w:sz w:val="20"/>
-          <w:szCs w:val="20"/>
-        </w:rPr>
-        <w:t>bond_</w:t>
-      </w:r>
-      <w:proofErr w:type="gramStart"/>
-      <w:r>
-        <w:rPr>
-          <w:rFonts w:ascii="Palatino Linotype" w:hAnsi="Palatino Linotype"/>
-          <w:bCs/>
-          <w:color w:val="FF0000"/>
-          <w:sz w:val="20"/>
-          <w:szCs w:val="20"/>
-        </w:rPr>
-        <w:t>conditions</w:t>
-      </w:r>
-      <w:r>
-        <w:rPr>
-          <w:rFonts w:ascii="Palatino Linotype" w:hAnsi="Palatino Linotype"/>
-          <w:bCs/>
-          <w:color w:val="FF0000"/>
-          <w:sz w:val="20"/>
-          <w:szCs w:val="20"/>
-        </w:rPr>
-        <w:t>.bond</w:t>
-      </w:r>
-      <w:proofErr w:type="gramEnd"/>
-      <w:r>
-        <w:rPr>
-          <w:rFonts w:ascii="Palatino Linotype" w:hAnsi="Palatino Linotype"/>
-          <w:bCs/>
-          <w:color w:val="FF0000"/>
-          <w:sz w:val="20"/>
-          <w:szCs w:val="20"/>
-        </w:rPr>
-        <w:t>_type</w:t>
-      </w:r>
-      <w:proofErr w:type="spellEnd"/>
-      <w:r>
-        <w:rPr>
-          <w:rFonts w:ascii="Palatino Linotype" w:hAnsi="Palatino Linotype"/>
-          <w:bCs/>
-          <w:color w:val="FF0000"/>
-          <w:sz w:val="20"/>
-          <w:szCs w:val="20"/>
-        </w:rPr>
-        <w:t xml:space="preserve"> == ‘10% Deposit, Cash or Surety</w:t>
+      <w:r>
+        <w:rPr>
+          <w:rFonts w:ascii="Palatino Linotype" w:hAnsi="Palatino Linotype"/>
+          <w:bCs/>
+          <w:color w:val="FF0000"/>
+          <w:sz w:val="20"/>
+          <w:szCs w:val="20"/>
+        </w:rPr>
+        <w:t>bond_conditions</w:t>
+      </w:r>
+      <w:r>
+        <w:rPr>
+          <w:rFonts w:ascii="Palatino Linotype" w:hAnsi="Palatino Linotype"/>
+          <w:bCs/>
+          <w:color w:val="FF0000"/>
+          <w:sz w:val="20"/>
+          <w:szCs w:val="20"/>
+        </w:rPr>
+        <w:t>.bond_type == ‘10% Deposit, Cash or Surety</w:t>
       </w:r>
       <w:r>
         <w:rPr>
@@ -2022,7 +1320,6 @@
         </w:rPr>
         <w:t>or (</w:t>
       </w:r>
-      <w:proofErr w:type="spellStart"/>
       <w:r>
         <w:rPr>
           <w:rFonts w:ascii="Palatino Linotype" w:hAnsi="Palatino Linotype"/>
@@ -2041,18 +1338,7 @@
           <w:sz w:val="20"/>
           <w:szCs w:val="20"/>
         </w:rPr>
-        <w:t>.bond_type</w:t>
-      </w:r>
-      <w:proofErr w:type="spellEnd"/>
-      <w:r>
-        <w:rPr>
-          <w:rFonts w:ascii="Palatino Linotype" w:hAnsi="Palatino Linotype"/>
-          <w:bCs/>
-          <w:color w:val="FF0000"/>
-          <w:sz w:val="20"/>
-          <w:szCs w:val="20"/>
-        </w:rPr>
-        <w:t xml:space="preserve"> == ‘</w:t>
+        <w:t>.bond_type == ‘</w:t>
       </w:r>
       <w:r>
         <w:rPr>
@@ -2152,9 +1438,8 @@
           <w:szCs w:val="20"/>
           <w:u w:val="single"/>
         </w:rPr>
-        <w:t xml:space="preserve">Defendant shall post a </w:t>
-      </w:r>
-      <w:proofErr w:type="gramStart"/>
+        <w:t xml:space="preserve">Defendant shall post a {{ </w:t>
+      </w:r>
       <w:r>
         <w:rPr>
           <w:rFonts w:ascii="Palatino Linotype" w:hAnsi="Palatino Linotype"/>
@@ -2163,9 +1448,8 @@
           <w:szCs w:val="20"/>
           <w:u w:val="single"/>
         </w:rPr>
-        <w:t xml:space="preserve">{{ </w:t>
-      </w:r>
-      <w:proofErr w:type="spellStart"/>
+        <w:t>bond_conditions</w:t>
+      </w:r>
       <w:r>
         <w:rPr>
           <w:rFonts w:ascii="Palatino Linotype" w:hAnsi="Palatino Linotype"/>
@@ -2174,9 +1458,8 @@
           <w:szCs w:val="20"/>
           <w:u w:val="single"/>
         </w:rPr>
-        <w:t>bond</w:t>
-      </w:r>
-      <w:proofErr w:type="gramEnd"/>
+        <w:t>.bond_amount }}</w:t>
+      </w:r>
       <w:r>
         <w:rPr>
           <w:rFonts w:ascii="Palatino Linotype" w:hAnsi="Palatino Linotype"/>
@@ -2185,7 +1468,7 @@
           <w:szCs w:val="20"/>
           <w:u w:val="single"/>
         </w:rPr>
-        <w:t>_conditions</w:t>
+        <w:t xml:space="preserve"> bond secured by</w:t>
       </w:r>
       <w:r>
         <w:rPr>
@@ -2195,84 +1478,29 @@
           <w:szCs w:val="20"/>
           <w:u w:val="single"/>
         </w:rPr>
-        <w:t>.bond_amount</w:t>
-      </w:r>
-      <w:proofErr w:type="spellEnd"/>
-      <w:r>
-        <w:rPr>
-          <w:rFonts w:ascii="Palatino Linotype" w:hAnsi="Palatino Linotype"/>
-          <w:bCs/>
+        <w:t xml:space="preserve"> </w:t>
+      </w:r>
+      <w:r>
+        <w:rPr>
+          <w:rFonts w:ascii="Palatino Linotype" w:hAnsi="Palatino Linotype"/>
+          <w:bCs/>
+          <w:color w:val="FF0000"/>
           <w:sz w:val="20"/>
           <w:szCs w:val="20"/>
           <w:u w:val="single"/>
         </w:rPr>
-        <w:t xml:space="preserve"> }}</w:t>
-      </w:r>
-      <w:r>
-        <w:rPr>
-          <w:rFonts w:ascii="Palatino Linotype" w:hAnsi="Palatino Linotype"/>
-          <w:bCs/>
+        <w:t>{% if bond_conditions</w:t>
+      </w:r>
+      <w:r>
+        <w:rPr>
+          <w:rFonts w:ascii="Palatino Linotype" w:hAnsi="Palatino Linotype"/>
+          <w:bCs/>
+          <w:color w:val="FF0000"/>
           <w:sz w:val="20"/>
           <w:szCs w:val="20"/>
           <w:u w:val="single"/>
         </w:rPr>
-        <w:t xml:space="preserve"> bond secured by</w:t>
-      </w:r>
-      <w:r>
-        <w:rPr>
-          <w:rFonts w:ascii="Palatino Linotype" w:hAnsi="Palatino Linotype"/>
-          <w:bCs/>
-          <w:sz w:val="20"/>
-          <w:szCs w:val="20"/>
-          <w:u w:val="single"/>
-        </w:rPr>
-        <w:t xml:space="preserve"> </w:t>
-      </w:r>
-      <w:r>
-        <w:rPr>
-          <w:rFonts w:ascii="Palatino Linotype" w:hAnsi="Palatino Linotype"/>
-          <w:bCs/>
-          <w:color w:val="FF0000"/>
-          <w:sz w:val="20"/>
-          <w:szCs w:val="20"/>
-          <w:u w:val="single"/>
-        </w:rPr>
-        <w:t xml:space="preserve">{% if </w:t>
-      </w:r>
-      <w:proofErr w:type="spellStart"/>
-      <w:r>
-        <w:rPr>
-          <w:rFonts w:ascii="Palatino Linotype" w:hAnsi="Palatino Linotype"/>
-          <w:bCs/>
-          <w:color w:val="FF0000"/>
-          <w:sz w:val="20"/>
-          <w:szCs w:val="20"/>
-          <w:u w:val="single"/>
-        </w:rPr>
-        <w:t>bond_conditions</w:t>
-      </w:r>
-      <w:r>
-        <w:rPr>
-          <w:rFonts w:ascii="Palatino Linotype" w:hAnsi="Palatino Linotype"/>
-          <w:bCs/>
-          <w:color w:val="FF0000"/>
-          <w:sz w:val="20"/>
-          <w:szCs w:val="20"/>
-          <w:u w:val="single"/>
-        </w:rPr>
-        <w:t>.bond_type</w:t>
-      </w:r>
-      <w:proofErr w:type="spellEnd"/>
-      <w:r>
-        <w:rPr>
-          <w:rFonts w:ascii="Palatino Linotype" w:hAnsi="Palatino Linotype"/>
-          <w:bCs/>
-          <w:color w:val="FF0000"/>
-          <w:sz w:val="20"/>
-          <w:szCs w:val="20"/>
-          <w:u w:val="single"/>
-        </w:rPr>
-        <w:t xml:space="preserve"> == ‘10% Deposit, Cash or Surety</w:t>
+        <w:t>.bond_type == ‘10% Deposit, Cash or Surety</w:t>
       </w:r>
       <w:r>
         <w:rPr>
@@ -2409,59 +1637,25 @@
         </w:rPr>
         <w:t xml:space="preserve">{% if </w:t>
       </w:r>
-      <w:proofErr w:type="spellStart"/>
-      <w:r>
-        <w:rPr>
-          <w:rFonts w:ascii="Palatino Linotype" w:hAnsi="Palatino Linotype"/>
-          <w:bCs/>
-          <w:color w:val="FF0000"/>
-          <w:sz w:val="20"/>
-          <w:szCs w:val="20"/>
-        </w:rPr>
-        <w:t>bond_</w:t>
-      </w:r>
-      <w:proofErr w:type="gramStart"/>
-      <w:r>
-        <w:rPr>
-          <w:rFonts w:ascii="Palatino Linotype" w:hAnsi="Palatino Linotype"/>
-          <w:bCs/>
-          <w:color w:val="FF0000"/>
-          <w:sz w:val="20"/>
-          <w:szCs w:val="20"/>
-        </w:rPr>
-        <w:t>conditions</w:t>
-      </w:r>
-      <w:r>
-        <w:rPr>
-          <w:rFonts w:ascii="Palatino Linotype" w:hAnsi="Palatino Linotype"/>
-          <w:bCs/>
-          <w:color w:val="FF0000"/>
-          <w:sz w:val="20"/>
-          <w:szCs w:val="20"/>
-        </w:rPr>
-        <w:t>.bond</w:t>
-      </w:r>
-      <w:proofErr w:type="gramEnd"/>
-      <w:r>
-        <w:rPr>
-          <w:rFonts w:ascii="Palatino Linotype" w:hAnsi="Palatino Linotype"/>
-          <w:bCs/>
-          <w:color w:val="FF0000"/>
-          <w:sz w:val="20"/>
-          <w:szCs w:val="20"/>
-        </w:rPr>
-        <w:t>_type</w:t>
-      </w:r>
-      <w:proofErr w:type="spellEnd"/>
-      <w:r>
-        <w:rPr>
-          <w:rFonts w:ascii="Palatino Linotype" w:hAnsi="Palatino Linotype"/>
-          <w:bCs/>
-          <w:color w:val="FF0000"/>
-          <w:sz w:val="20"/>
-          <w:szCs w:val="20"/>
-        </w:rPr>
-        <w:t xml:space="preserve"> == ‘Recognizance (OR) Bond’ %}</w:t>
+      <w:r>
+        <w:rPr>
+          <w:rFonts w:ascii="Palatino Linotype" w:hAnsi="Palatino Linotype"/>
+          <w:bCs/>
+          <w:color w:val="FF0000"/>
+          <w:sz w:val="20"/>
+          <w:szCs w:val="20"/>
+        </w:rPr>
+        <w:t>bond_conditions</w:t>
+      </w:r>
+      <w:r>
+        <w:rPr>
+          <w:rFonts w:ascii="Palatino Linotype" w:hAnsi="Palatino Linotype"/>
+          <w:bCs/>
+          <w:color w:val="FF0000"/>
+          <w:sz w:val="20"/>
+          <w:szCs w:val="20"/>
+        </w:rPr>
+        <w:t>.bond_type == ‘Recognizance (OR) Bond’ %}</w:t>
       </w:r>
     </w:p>
     <w:p>
@@ -2491,18 +1685,7 @@
           <w:szCs w:val="20"/>
           <w:u w:val="single"/>
         </w:rPr>
-        <w:t xml:space="preserve">The defendant shall execute a personal recognizance </w:t>
-      </w:r>
-      <w:proofErr w:type="gramStart"/>
-      <w:r>
-        <w:rPr>
-          <w:rFonts w:ascii="Palatino Linotype" w:hAnsi="Palatino Linotype"/>
-          <w:bCs/>
-          <w:sz w:val="20"/>
-          <w:szCs w:val="20"/>
-          <w:u w:val="single"/>
-        </w:rPr>
-        <w:t>bond</w:t>
+        <w:t>The defendant shall execute a personal recognizance bond</w:t>
       </w:r>
       <w:r>
         <w:rPr>
@@ -2521,18 +1704,7 @@
           <w:sz w:val="20"/>
           <w:szCs w:val="20"/>
         </w:rPr>
-        <w:t>{</w:t>
-      </w:r>
-      <w:proofErr w:type="gramEnd"/>
-      <w:r>
-        <w:rPr>
-          <w:rFonts w:ascii="Palatino Linotype" w:hAnsi="Palatino Linotype"/>
-          <w:bCs/>
-          <w:color w:val="FF0000"/>
-          <w:sz w:val="20"/>
-          <w:szCs w:val="20"/>
-        </w:rPr>
-        <w:t>% endif %}</w:t>
+        <w:t>{% endif %}</w:t>
       </w:r>
     </w:p>
     <w:p>
@@ -2649,60 +1821,17 @@
           <w:sz w:val="20"/>
           <w:szCs w:val="20"/>
         </w:rPr>
-        <w:t xml:space="preserve">Defendant shall provide written notice to the Clerk of Court at least 10 days prior to any change of </w:t>
-      </w:r>
-      <w:proofErr w:type="gramStart"/>
-      <w:r>
-        <w:rPr>
-          <w:rFonts w:ascii="Palatino Linotype" w:hAnsi="Palatino Linotype"/>
-          <w:bCs/>
-          <w:sz w:val="20"/>
-          <w:szCs w:val="20"/>
-        </w:rPr>
-        <w:t>address.</w:t>
-      </w:r>
-      <w:r>
-        <w:rPr>
-          <w:rFonts w:ascii="Palatino Linotype" w:hAnsi="Palatino Linotype"/>
-          <w:bCs/>
-          <w:color w:val="FF0000"/>
-          <w:sz w:val="20"/>
-          <w:szCs w:val="20"/>
-        </w:rPr>
-        <w:t>{</w:t>
-      </w:r>
-      <w:proofErr w:type="gramEnd"/>
-      <w:r>
-        <w:rPr>
-          <w:rFonts w:ascii="Palatino Linotype" w:hAnsi="Palatino Linotype"/>
-          <w:bCs/>
-          <w:color w:val="FF0000"/>
-          <w:sz w:val="20"/>
-          <w:szCs w:val="20"/>
-        </w:rPr>
-        <w:t xml:space="preserve">% if </w:t>
-      </w:r>
-      <w:proofErr w:type="spellStart"/>
-      <w:r>
-        <w:rPr>
-          <w:rFonts w:ascii="Palatino Linotype" w:hAnsi="Palatino Linotype"/>
-          <w:bCs/>
-          <w:color w:val="FF0000"/>
-          <w:sz w:val="20"/>
-          <w:szCs w:val="20"/>
-        </w:rPr>
-        <w:t>bond_conditions.comply_protection_order</w:t>
-      </w:r>
-      <w:proofErr w:type="spellEnd"/>
-      <w:r>
-        <w:rPr>
-          <w:rFonts w:ascii="Palatino Linotype" w:hAnsi="Palatino Linotype"/>
-          <w:bCs/>
-          <w:color w:val="FF0000"/>
-          <w:sz w:val="20"/>
-          <w:szCs w:val="20"/>
-        </w:rPr>
-        <w:t xml:space="preserve"> is true %}</w:t>
+        <w:t>Defendant shall provide written notice to the Clerk of Court at least 10 days prior to any change of address.</w:t>
+      </w:r>
+      <w:r>
+        <w:rPr>
+          <w:rFonts w:ascii="Palatino Linotype" w:hAnsi="Palatino Linotype"/>
+          <w:bCs/>
+          <w:color w:val="FF0000"/>
+          <w:sz w:val="20"/>
+          <w:szCs w:val="20"/>
+        </w:rPr>
+        <w:t>{% if bond_conditions.comply_protection_order is true %}</w:t>
       </w:r>
     </w:p>
     <w:p>
@@ -2749,70 +1878,27 @@
           <w:sz w:val="20"/>
           <w:szCs w:val="20"/>
         </w:rPr>
-        <w:t xml:space="preserve"> in this </w:t>
-      </w:r>
-      <w:proofErr w:type="gramStart"/>
-      <w:r>
-        <w:rPr>
-          <w:rFonts w:ascii="Palatino Linotype" w:hAnsi="Palatino Linotype"/>
-          <w:bCs/>
-          <w:sz w:val="20"/>
-          <w:szCs w:val="20"/>
-        </w:rPr>
-        <w:t>case.</w:t>
-      </w:r>
-      <w:r>
-        <w:rPr>
-          <w:rFonts w:ascii="Palatino Linotype" w:hAnsi="Palatino Linotype"/>
-          <w:bCs/>
-          <w:color w:val="FF0000"/>
-          <w:sz w:val="20"/>
-          <w:szCs w:val="20"/>
-        </w:rPr>
-        <w:t>{</w:t>
-      </w:r>
-      <w:proofErr w:type="gramEnd"/>
-      <w:r>
-        <w:rPr>
-          <w:rFonts w:ascii="Palatino Linotype" w:hAnsi="Palatino Linotype"/>
-          <w:bCs/>
-          <w:color w:val="FF0000"/>
-          <w:sz w:val="20"/>
-          <w:szCs w:val="20"/>
-        </w:rPr>
-        <w:t>% endif %}</w:t>
-      </w:r>
-      <w:r>
-        <w:rPr>
-          <w:rFonts w:ascii="Palatino Linotype" w:hAnsi="Palatino Linotype"/>
-          <w:bCs/>
-          <w:color w:val="FF0000"/>
-          <w:sz w:val="20"/>
-          <w:szCs w:val="20"/>
-        </w:rPr>
-        <w:t xml:space="preserve">{% if </w:t>
-      </w:r>
-      <w:proofErr w:type="spellStart"/>
-      <w:r>
-        <w:rPr>
-          <w:rFonts w:ascii="Palatino Linotype" w:hAnsi="Palatino Linotype"/>
-          <w:bCs/>
-          <w:color w:val="FF0000"/>
-          <w:sz w:val="20"/>
-          <w:szCs w:val="20"/>
-        </w:rPr>
-        <w:t>no_contact.ordered</w:t>
-      </w:r>
-      <w:proofErr w:type="spellEnd"/>
-      <w:r>
-        <w:rPr>
-          <w:rFonts w:ascii="Palatino Linotype" w:hAnsi="Palatino Linotype"/>
-          <w:bCs/>
-          <w:color w:val="FF0000"/>
-          <w:sz w:val="20"/>
-          <w:szCs w:val="20"/>
-        </w:rPr>
-        <w:t xml:space="preserve"> is true %}</w:t>
+        <w:t xml:space="preserve"> in this case.</w:t>
+      </w:r>
+      <w:r>
+        <w:rPr>
+          <w:rFonts w:ascii="Palatino Linotype" w:hAnsi="Palatino Linotype"/>
+          <w:bCs/>
+          <w:color w:val="FF0000"/>
+          <w:sz w:val="20"/>
+          <w:szCs w:val="20"/>
+        </w:rPr>
+        <w:t>{% endif %}</w:t>
+      </w:r>
+      <w:r>
+        <w:rPr>
+          <w:rFonts w:ascii="Palatino Linotype" w:hAnsi="Palatino Linotype"/>
+          <w:bCs/>
+          <w:color w:val="FF0000"/>
+          <w:sz w:val="20"/>
+          <w:szCs w:val="20"/>
+        </w:rPr>
+        <w:t>{% if no_contact.ordered is true %}</w:t>
       </w:r>
     </w:p>
     <w:p>
@@ -2851,7 +1937,6 @@
         </w:rPr>
         <w:t xml:space="preserve"> </w:t>
       </w:r>
-      <w:proofErr w:type="gramStart"/>
       <w:r>
         <w:rPr>
           <w:rFonts w:ascii="Palatino Linotype" w:hAnsi="Palatino Linotype"/>
@@ -2861,19 +1946,7 @@
           <w:szCs w:val="20"/>
           <w:u w:val="single"/>
         </w:rPr>
-        <w:t>{{ no_contact.name</w:t>
-      </w:r>
-      <w:proofErr w:type="gramEnd"/>
-      <w:r>
-        <w:rPr>
-          <w:rFonts w:ascii="Palatino Linotype" w:hAnsi="Palatino Linotype"/>
-          <w:b/>
-          <w:bCs/>
-          <w:sz w:val="20"/>
-          <w:szCs w:val="20"/>
-          <w:u w:val="single"/>
-        </w:rPr>
-        <w:t xml:space="preserve"> }}</w:t>
+        <w:t>{{ no_contact.name }}</w:t>
       </w:r>
       <w:r>
         <w:rPr>
@@ -2912,18 +1985,7 @@
           <w:sz w:val="20"/>
           <w:szCs w:val="20"/>
         </w:rPr>
-        <w:t xml:space="preserve">{% if </w:t>
-      </w:r>
-      <w:proofErr w:type="spellStart"/>
-      <w:r>
-        <w:rPr>
-          <w:rFonts w:ascii="Palatino Linotype" w:hAnsi="Palatino Linotype"/>
-          <w:bCs/>
-          <w:color w:val="FF0000"/>
-          <w:sz w:val="20"/>
-          <w:szCs w:val="20"/>
-        </w:rPr>
-        <w:t>domestic_violence_conditions.</w:t>
+        <w:t>{% if domestic_violence_conditions.</w:t>
       </w:r>
       <w:r>
         <w:rPr>
@@ -2935,7 +1997,6 @@
         </w:rPr>
         <w:t>ordered</w:t>
       </w:r>
-      <w:proofErr w:type="spellEnd"/>
       <w:r>
         <w:rPr>
           <w:rFonts w:ascii="Palatino Linotype" w:hAnsi="Palatino Linotype"/>
@@ -2954,39 +2015,17 @@
           <w:sz w:val="20"/>
           <w:szCs w:val="20"/>
         </w:rPr>
-        <w:t xml:space="preserve">{% if </w:t>
-      </w:r>
-      <w:proofErr w:type="spellStart"/>
-      <w:r>
-        <w:rPr>
-          <w:rFonts w:ascii="Palatino Linotype" w:hAnsi="Palatino Linotype"/>
-          <w:bCs/>
-          <w:color w:val="FF0000"/>
-          <w:sz w:val="20"/>
-          <w:szCs w:val="20"/>
-        </w:rPr>
-        <w:t>domestic_violence_conditions.</w:t>
-      </w:r>
-      <w:r>
-        <w:rPr>
-          <w:rFonts w:ascii="Palatino Linotype" w:hAnsi="Palatino Linotype"/>
-          <w:bCs/>
-          <w:color w:val="FF0000"/>
-          <w:sz w:val="20"/>
-          <w:szCs w:val="20"/>
-        </w:rPr>
-        <w:t>vacate_residence</w:t>
-      </w:r>
-      <w:proofErr w:type="spellEnd"/>
-      <w:r>
-        <w:rPr>
-          <w:rFonts w:ascii="Palatino Linotype" w:hAnsi="Palatino Linotype"/>
-          <w:bCs/>
-          <w:color w:val="FF0000"/>
-          <w:sz w:val="20"/>
-          <w:szCs w:val="20"/>
-        </w:rPr>
-        <w:t xml:space="preserve"> </w:t>
+        <w:t>{% if domestic_violence_conditions.</w:t>
+      </w:r>
+      <w:r>
+        <w:rPr>
+          <w:rFonts w:ascii="Palatino Linotype" w:hAnsi="Palatino Linotype"/>
+          <w:bCs/>
+          <w:color w:val="FF0000"/>
+          <w:sz w:val="20"/>
+          <w:szCs w:val="20"/>
+        </w:rPr>
+        <w:t xml:space="preserve">vacate_residence </w:t>
       </w:r>
       <w:r>
         <w:rPr>
@@ -3035,7 +2074,6 @@
         </w:rPr>
         <w:t xml:space="preserve"> </w:t>
       </w:r>
-      <w:proofErr w:type="gramStart"/>
       <w:r>
         <w:rPr>
           <w:rFonts w:ascii="Palatino Linotype" w:hAnsi="Palatino Linotype"/>
@@ -3045,9 +2083,26 @@
           <w:szCs w:val="20"/>
           <w:u w:val="single"/>
         </w:rPr>
-        <w:t xml:space="preserve">{{ </w:t>
-      </w:r>
-      <w:proofErr w:type="spellStart"/>
+        <w:t>{{ domestic_violence_conditions.residence_address }}</w:t>
+      </w:r>
+      <w:r>
+        <w:rPr>
+          <w:rFonts w:ascii="Palatino Linotype" w:hAnsi="Palatino Linotype"/>
+          <w:bCs/>
+          <w:sz w:val="20"/>
+          <w:szCs w:val="20"/>
+        </w:rPr>
+        <w:t xml:space="preserve"> to</w:t>
+      </w:r>
+      <w:r>
+        <w:rPr>
+          <w:rFonts w:ascii="Palatino Linotype" w:hAnsi="Palatino Linotype"/>
+          <w:bCs/>
+          <w:sz w:val="20"/>
+          <w:szCs w:val="20"/>
+        </w:rPr>
+        <w:t xml:space="preserve"> </w:t>
+      </w:r>
       <w:r>
         <w:rPr>
           <w:rFonts w:ascii="Palatino Linotype" w:hAnsi="Palatino Linotype"/>
@@ -3057,84 +2112,7 @@
           <w:szCs w:val="20"/>
           <w:u w:val="single"/>
         </w:rPr>
-        <w:t>domestic</w:t>
-      </w:r>
-      <w:proofErr w:type="gramEnd"/>
-      <w:r>
-        <w:rPr>
-          <w:rFonts w:ascii="Palatino Linotype" w:hAnsi="Palatino Linotype"/>
-          <w:b/>
-          <w:bCs/>
-          <w:sz w:val="20"/>
-          <w:szCs w:val="20"/>
-          <w:u w:val="single"/>
-        </w:rPr>
-        <w:t>_violence_conditions.residence_address</w:t>
-      </w:r>
-      <w:proofErr w:type="spellEnd"/>
-      <w:r>
-        <w:rPr>
-          <w:rFonts w:ascii="Palatino Linotype" w:hAnsi="Palatino Linotype"/>
-          <w:b/>
-          <w:bCs/>
-          <w:sz w:val="20"/>
-          <w:szCs w:val="20"/>
-          <w:u w:val="single"/>
-        </w:rPr>
-        <w:t xml:space="preserve"> }}</w:t>
-      </w:r>
-      <w:r>
-        <w:rPr>
-          <w:rFonts w:ascii="Palatino Linotype" w:hAnsi="Palatino Linotype"/>
-          <w:bCs/>
-          <w:sz w:val="20"/>
-          <w:szCs w:val="20"/>
-        </w:rPr>
-        <w:t xml:space="preserve"> to</w:t>
-      </w:r>
-      <w:r>
-        <w:rPr>
-          <w:rFonts w:ascii="Palatino Linotype" w:hAnsi="Palatino Linotype"/>
-          <w:bCs/>
-          <w:sz w:val="20"/>
-          <w:szCs w:val="20"/>
-        </w:rPr>
-        <w:t xml:space="preserve"> </w:t>
-      </w:r>
-      <w:r>
-        <w:rPr>
-          <w:rFonts w:ascii="Palatino Linotype" w:hAnsi="Palatino Linotype"/>
-          <w:b/>
-          <w:bCs/>
-          <w:sz w:val="20"/>
-          <w:szCs w:val="20"/>
-          <w:u w:val="single"/>
-        </w:rPr>
-        <w:t xml:space="preserve">{{ </w:t>
-      </w:r>
-      <w:proofErr w:type="spellStart"/>
-      <w:r>
-        <w:rPr>
-          <w:rFonts w:ascii="Palatino Linotype" w:hAnsi="Palatino Linotype"/>
-          <w:b/>
-          <w:bCs/>
-          <w:sz w:val="20"/>
-          <w:szCs w:val="20"/>
-          <w:u w:val="single"/>
-        </w:rPr>
-        <w:t>domestic_violence_conditions.exclusive_possession_to</w:t>
-      </w:r>
-      <w:proofErr w:type="spellEnd"/>
-      <w:r>
-        <w:rPr>
-          <w:rFonts w:ascii="Palatino Linotype" w:hAnsi="Palatino Linotype"/>
-          <w:b/>
-          <w:bCs/>
-          <w:sz w:val="20"/>
-          <w:szCs w:val="20"/>
-          <w:u w:val="single"/>
-        </w:rPr>
-        <w:t xml:space="preserve"> }}</w:t>
+        <w:t>{{ domestic_violence_conditions.exclusive_possession_to }}</w:t>
       </w:r>
       <w:r>
         <w:rPr>
@@ -3253,17 +2231,7 @@
           <w:sz w:val="20"/>
           <w:szCs w:val="20"/>
         </w:rPr>
-        <w:t xml:space="preserve">Defendant shall surrender all keys and garage door openers to the above residence within 24 hours of service of this Order to the arresting </w:t>
-      </w:r>
-      <w:proofErr w:type="gramStart"/>
-      <w:r>
-        <w:rPr>
-          <w:rFonts w:ascii="Palatino Linotype" w:hAnsi="Palatino Linotype"/>
-          <w:bCs/>
-          <w:sz w:val="20"/>
-          <w:szCs w:val="20"/>
-        </w:rPr>
-        <w:t>agency.</w:t>
+        <w:t>Defendant shall surrender all keys and garage door openers to the above residence within 24 hours of service of this Order to the arresting agency.</w:t>
       </w:r>
       <w:r>
         <w:rPr>
@@ -3275,7 +2243,6 @@
         </w:rPr>
         <w:t>{</w:t>
       </w:r>
-      <w:proofErr w:type="gramEnd"/>
       <w:r>
         <w:rPr>
           <w:rFonts w:ascii="Palatino Linotype" w:hAnsi="Palatino Linotype"/>
@@ -3294,29 +2261,7 @@
           <w:sz w:val="20"/>
           <w:szCs w:val="20"/>
         </w:rPr>
-        <w:t xml:space="preserve">% if </w:t>
-      </w:r>
-      <w:proofErr w:type="spellStart"/>
-      <w:r>
-        <w:rPr>
-          <w:rFonts w:ascii="Palatino Linotype" w:hAnsi="Palatino Linotype"/>
-          <w:bCs/>
-          <w:color w:val="FF0000"/>
-          <w:sz w:val="20"/>
-          <w:szCs w:val="20"/>
-        </w:rPr>
-        <w:t>domestic_violence_conditions.surrender_weapons</w:t>
-      </w:r>
-      <w:proofErr w:type="spellEnd"/>
-      <w:r>
-        <w:rPr>
-          <w:rFonts w:ascii="Palatino Linotype" w:hAnsi="Palatino Linotype"/>
-          <w:bCs/>
-          <w:color w:val="FF0000"/>
-          <w:sz w:val="20"/>
-          <w:szCs w:val="20"/>
-        </w:rPr>
-        <w:t xml:space="preserve"> is true %}</w:t>
+        <w:t>% if domestic_violence_conditions.surrender_weapons is true %}</w:t>
       </w:r>
       <w:r>
         <w:rPr>
@@ -3373,7 +2318,6 @@
         </w:rPr>
         <w:t xml:space="preserve"> to the arresting agency no later than </w:t>
       </w:r>
-      <w:proofErr w:type="gramStart"/>
       <w:r>
         <w:rPr>
           <w:rFonts w:ascii="Palatino Linotype" w:hAnsi="Palatino Linotype"/>
@@ -3383,43 +2327,7 @@
           <w:szCs w:val="20"/>
           <w:u w:val="single"/>
         </w:rPr>
-        <w:t xml:space="preserve">{{ </w:t>
-      </w:r>
-      <w:proofErr w:type="spellStart"/>
-      <w:r>
-        <w:rPr>
-          <w:rFonts w:ascii="Palatino Linotype" w:hAnsi="Palatino Linotype"/>
-          <w:b/>
-          <w:bCs/>
-          <w:sz w:val="20"/>
-          <w:szCs w:val="20"/>
-          <w:u w:val="single"/>
-        </w:rPr>
-        <w:t>domestic</w:t>
-      </w:r>
-      <w:proofErr w:type="gramEnd"/>
-      <w:r>
-        <w:rPr>
-          <w:rFonts w:ascii="Palatino Linotype" w:hAnsi="Palatino Linotype"/>
-          <w:b/>
-          <w:bCs/>
-          <w:sz w:val="20"/>
-          <w:szCs w:val="20"/>
-          <w:u w:val="single"/>
-        </w:rPr>
-        <w:t>_violence_conditions.surrender_weapons_date</w:t>
-      </w:r>
-      <w:proofErr w:type="spellEnd"/>
-      <w:r>
-        <w:rPr>
-          <w:rFonts w:ascii="Palatino Linotype" w:hAnsi="Palatino Linotype"/>
-          <w:b/>
-          <w:bCs/>
-          <w:sz w:val="20"/>
-          <w:szCs w:val="20"/>
-          <w:u w:val="single"/>
-        </w:rPr>
-        <w:t xml:space="preserve"> }}</w:t>
+        <w:t>{{ domestic_violence_conditions.surrender_weapons_date }}</w:t>
       </w:r>
       <w:r>
         <w:rPr>
@@ -3464,38 +2372,7 @@
           <w:sz w:val="20"/>
           <w:szCs w:val="20"/>
         </w:rPr>
-        <w:t xml:space="preserve"> accepted by the arresting agency shall be held in protective custody for the duration of this </w:t>
-      </w:r>
-      <w:proofErr w:type="gramStart"/>
-      <w:r>
-        <w:rPr>
-          <w:rFonts w:ascii="Palatino Linotype" w:hAnsi="Palatino Linotype"/>
-          <w:bCs/>
-          <w:sz w:val="20"/>
-          <w:szCs w:val="20"/>
-        </w:rPr>
-        <w:t>Order.</w:t>
-      </w:r>
-      <w:r>
-        <w:rPr>
-          <w:rFonts w:ascii="Palatino Linotype" w:hAnsi="Palatino Linotype"/>
-          <w:bCs/>
-          <w:color w:val="FF0000"/>
-          <w:sz w:val="20"/>
-          <w:szCs w:val="20"/>
-        </w:rPr>
-        <w:t>{</w:t>
-      </w:r>
-      <w:proofErr w:type="gramEnd"/>
-      <w:r>
-        <w:rPr>
-          <w:rFonts w:ascii="Palatino Linotype" w:hAnsi="Palatino Linotype"/>
-          <w:bCs/>
-          <w:color w:val="FF0000"/>
-          <w:sz w:val="20"/>
-          <w:szCs w:val="20"/>
-        </w:rPr>
-        <w:t>% endif %}</w:t>
+        <w:t xml:space="preserve"> accepted by the arresting agency shall be held in protective custody for the duration of this Order.</w:t>
       </w:r>
       <w:r>
         <w:rPr>
@@ -3515,9 +2392,18 @@
           <w:sz w:val="20"/>
           <w:szCs w:val="20"/>
         </w:rPr>
+        <w:t>{% endif %}</w:t>
+      </w:r>
+      <w:r>
+        <w:rPr>
+          <w:rFonts w:ascii="Palatino Linotype" w:hAnsi="Palatino Linotype"/>
+          <w:bCs/>
+          <w:color w:val="FF0000"/>
+          <w:sz w:val="20"/>
+          <w:szCs w:val="20"/>
+        </w:rPr>
         <w:t xml:space="preserve">{% if </w:t>
       </w:r>
-      <w:proofErr w:type="spellStart"/>
       <w:r>
         <w:rPr>
           <w:rFonts w:ascii="Palatino Linotype" w:hAnsi="Palatino Linotype"/>
@@ -3536,18 +2422,7 @@
           <w:sz w:val="20"/>
           <w:szCs w:val="20"/>
         </w:rPr>
-        <w:t>.no_alcohol_drugs</w:t>
-      </w:r>
-      <w:proofErr w:type="spellEnd"/>
-      <w:r>
-        <w:rPr>
-          <w:rFonts w:ascii="Palatino Linotype" w:hAnsi="Palatino Linotype"/>
-          <w:bCs/>
-          <w:color w:val="FF0000"/>
-          <w:sz w:val="20"/>
-          <w:szCs w:val="20"/>
-        </w:rPr>
-        <w:t xml:space="preserve"> is true %}</w:t>
+        <w:t>.no_alcohol_drugs is true %}</w:t>
       </w:r>
     </w:p>
     <w:p>
@@ -3577,38 +2452,17 @@
           <w:sz w:val="20"/>
           <w:szCs w:val="20"/>
         </w:rPr>
-        <w:t xml:space="preserve">Defendant shall maintain sobriety while on bond, shall not possess, consume, or purchase alcohol or drugs of abuse, and shall submit to drug and alcohol testing as directed by the Office of Community </w:t>
-      </w:r>
-      <w:proofErr w:type="gramStart"/>
-      <w:r>
-        <w:rPr>
-          <w:rFonts w:ascii="Palatino Linotype" w:hAnsi="Palatino Linotype"/>
-          <w:bCs/>
-          <w:sz w:val="20"/>
-          <w:szCs w:val="20"/>
-        </w:rPr>
-        <w:t>Control.</w:t>
-      </w:r>
-      <w:r>
-        <w:rPr>
-          <w:rFonts w:ascii="Palatino Linotype" w:hAnsi="Palatino Linotype"/>
-          <w:bCs/>
-          <w:color w:val="FF0000"/>
-          <w:sz w:val="20"/>
-          <w:szCs w:val="20"/>
-        </w:rPr>
-        <w:t>{</w:t>
-      </w:r>
-      <w:proofErr w:type="gramEnd"/>
-      <w:r>
-        <w:rPr>
-          <w:rFonts w:ascii="Palatino Linotype" w:hAnsi="Palatino Linotype"/>
-          <w:bCs/>
-          <w:color w:val="FF0000"/>
-          <w:sz w:val="20"/>
-          <w:szCs w:val="20"/>
-        </w:rPr>
-        <w:t>% endif %}</w:t>
+        <w:t>Defendant shall maintain sobriety while on bond, shall not possess, consume, or purchase alcohol or drugs of abuse, and shall submit to drug and alcohol testing as directed by the Office of Community Control.</w:t>
+      </w:r>
+      <w:r>
+        <w:rPr>
+          <w:rFonts w:ascii="Palatino Linotype" w:hAnsi="Palatino Linotype"/>
+          <w:bCs/>
+          <w:color w:val="FF0000"/>
+          <w:sz w:val="20"/>
+          <w:szCs w:val="20"/>
+        </w:rPr>
+        <w:t>{% endif %}</w:t>
       </w:r>
       <w:r>
         <w:rPr>
@@ -3620,7 +2474,6 @@
         </w:rPr>
         <w:t xml:space="preserve">{% if </w:t>
       </w:r>
-      <w:proofErr w:type="spellStart"/>
       <w:r>
         <w:rPr>
           <w:rFonts w:ascii="Palatino Linotype" w:hAnsi="Palatino Linotype"/>
@@ -3639,18 +2492,7 @@
           <w:sz w:val="20"/>
           <w:szCs w:val="20"/>
         </w:rPr>
-        <w:t>.alcohol_drugs_assessment</w:t>
-      </w:r>
-      <w:proofErr w:type="spellEnd"/>
-      <w:r>
-        <w:rPr>
-          <w:rFonts w:ascii="Palatino Linotype" w:hAnsi="Palatino Linotype"/>
-          <w:bCs/>
-          <w:color w:val="FF0000"/>
-          <w:sz w:val="20"/>
-          <w:szCs w:val="20"/>
-        </w:rPr>
-        <w:t xml:space="preserve"> is true %}</w:t>
+        <w:t>.alcohol_drugs_assessment is true %}</w:t>
       </w:r>
     </w:p>
     <w:p>
@@ -3678,49 +2520,17 @@
           <w:sz w:val="20"/>
           <w:szCs w:val="20"/>
         </w:rPr>
-        <w:t xml:space="preserve">Defendant shall forthwith report to the Office of Community Control to obtain an alcohol and drug assessment and comply with any treatment </w:t>
-      </w:r>
-      <w:proofErr w:type="gramStart"/>
-      <w:r>
-        <w:rPr>
-          <w:rFonts w:ascii="Palatino Linotype" w:hAnsi="Palatino Linotype"/>
-          <w:bCs/>
-          <w:sz w:val="20"/>
-          <w:szCs w:val="20"/>
-        </w:rPr>
-        <w:t>recommendations.</w:t>
-      </w:r>
-      <w:r>
-        <w:rPr>
-          <w:rFonts w:ascii="Palatino Linotype" w:hAnsi="Palatino Linotype"/>
-          <w:bCs/>
-          <w:color w:val="FF0000"/>
-          <w:sz w:val="20"/>
-          <w:szCs w:val="20"/>
-        </w:rPr>
-        <w:t>{</w:t>
-      </w:r>
-      <w:proofErr w:type="gramEnd"/>
-      <w:r>
-        <w:rPr>
-          <w:rFonts w:ascii="Palatino Linotype" w:hAnsi="Palatino Linotype"/>
-          <w:bCs/>
-          <w:color w:val="FF0000"/>
-          <w:sz w:val="20"/>
-          <w:szCs w:val="20"/>
-        </w:rPr>
-        <w:t xml:space="preserve">% endif %}{% if </w:t>
-      </w:r>
-      <w:proofErr w:type="spellStart"/>
-      <w:r>
-        <w:rPr>
-          <w:rFonts w:ascii="Palatino Linotype" w:hAnsi="Palatino Linotype"/>
-          <w:bCs/>
-          <w:color w:val="FF0000"/>
-          <w:sz w:val="20"/>
-          <w:szCs w:val="20"/>
-        </w:rPr>
-        <w:t>bond_conditions</w:t>
+        <w:t>Defendant shall forthwith report to the Office of Community Control to obtain an alcohol and drug assessment and comply with any treatment recommendations.</w:t>
+      </w:r>
+      <w:r>
+        <w:rPr>
+          <w:rFonts w:ascii="Palatino Linotype" w:hAnsi="Palatino Linotype"/>
+          <w:bCs/>
+          <w:color w:val="FF0000"/>
+          <w:sz w:val="20"/>
+          <w:szCs w:val="20"/>
+        </w:rPr>
+        <w:t>{% endif %}{% if bond_conditions</w:t>
       </w:r>
       <w:r>
         <w:rPr>
@@ -3740,18 +2550,7 @@
           <w:sz w:val="20"/>
           <w:szCs w:val="20"/>
         </w:rPr>
-        <w:t>_assessment</w:t>
-      </w:r>
-      <w:proofErr w:type="spellEnd"/>
-      <w:r>
-        <w:rPr>
-          <w:rFonts w:ascii="Palatino Linotype" w:hAnsi="Palatino Linotype"/>
-          <w:bCs/>
-          <w:color w:val="FF0000"/>
-          <w:sz w:val="20"/>
-          <w:szCs w:val="20"/>
-        </w:rPr>
-        <w:t xml:space="preserve"> is true %}</w:t>
+        <w:t>_assessment is true %}</w:t>
       </w:r>
     </w:p>
     <w:p>
@@ -3797,38 +2596,17 @@
           <w:sz w:val="20"/>
           <w:szCs w:val="20"/>
         </w:rPr>
-        <w:t xml:space="preserve"> assessment and comply with any treatment </w:t>
-      </w:r>
-      <w:proofErr w:type="gramStart"/>
-      <w:r>
-        <w:rPr>
-          <w:rFonts w:ascii="Palatino Linotype" w:hAnsi="Palatino Linotype"/>
-          <w:bCs/>
-          <w:sz w:val="20"/>
-          <w:szCs w:val="20"/>
-        </w:rPr>
-        <w:t>recommendations.</w:t>
-      </w:r>
-      <w:r>
-        <w:rPr>
-          <w:rFonts w:ascii="Palatino Linotype" w:hAnsi="Palatino Linotype"/>
-          <w:bCs/>
-          <w:color w:val="FF0000"/>
-          <w:sz w:val="20"/>
-          <w:szCs w:val="20"/>
-        </w:rPr>
-        <w:t>{</w:t>
-      </w:r>
-      <w:proofErr w:type="gramEnd"/>
-      <w:r>
-        <w:rPr>
-          <w:rFonts w:ascii="Palatino Linotype" w:hAnsi="Palatino Linotype"/>
-          <w:bCs/>
-          <w:color w:val="FF0000"/>
-          <w:sz w:val="20"/>
-          <w:szCs w:val="20"/>
-        </w:rPr>
-        <w:t>% endif %}</w:t>
+        <w:t xml:space="preserve"> assessment and comply with any treatment recommendations.</w:t>
+      </w:r>
+      <w:r>
+        <w:rPr>
+          <w:rFonts w:ascii="Palatino Linotype" w:hAnsi="Palatino Linotype"/>
+          <w:bCs/>
+          <w:color w:val="FF0000"/>
+          <w:sz w:val="20"/>
+          <w:szCs w:val="20"/>
+        </w:rPr>
+        <w:t>{% endif %}</w:t>
       </w:r>
       <w:r>
         <w:rPr>
@@ -3840,7 +2618,6 @@
         </w:rPr>
         <w:t xml:space="preserve">{% if </w:t>
       </w:r>
-      <w:proofErr w:type="spellStart"/>
       <w:r>
         <w:rPr>
           <w:rFonts w:ascii="Palatino Linotype" w:hAnsi="Palatino Linotype"/>
@@ -3871,7 +2648,6 @@
         </w:rPr>
         <w:t>fingerprint_in_court</w:t>
       </w:r>
-      <w:proofErr w:type="spellEnd"/>
       <w:r>
         <w:rPr>
           <w:rFonts w:ascii="Palatino Linotype" w:hAnsi="Palatino Linotype"/>
@@ -3904,21 +2680,20 @@
       <w:r>
         <w:rPr>
           <w:rFonts w:ascii="Palatino Linotype" w:hAnsi="Palatino Linotype"/>
-          <w:bCs/>
-          <w:sz w:val="20"/>
-          <w:szCs w:val="20"/>
-        </w:rPr>
-        <w:t xml:space="preserve">Unless defendant was previously fingerprinted for the charges in this case, defendant shall be fingerprinted by court staff today. Failure to be fingerprinted today may result in revocation of defendant’s </w:t>
-      </w:r>
-      <w:proofErr w:type="gramStart"/>
-      <w:r>
-        <w:rPr>
-          <w:rFonts w:ascii="Palatino Linotype" w:hAnsi="Palatino Linotype"/>
-          <w:bCs/>
-          <w:sz w:val="20"/>
-          <w:szCs w:val="20"/>
-        </w:rPr>
-        <w:t>bond</w:t>
+          <w:b/>
+          <w:sz w:val="20"/>
+          <w:szCs w:val="20"/>
+        </w:rPr>
+        <w:t xml:space="preserve">Fingerprinting Required: </w:t>
+      </w:r>
+      <w:r>
+        <w:rPr>
+          <w:rFonts w:ascii="Palatino Linotype" w:hAnsi="Palatino Linotype"/>
+          <w:bCs/>
+          <w:sz w:val="20"/>
+          <w:szCs w:val="20"/>
+        </w:rPr>
+        <w:t>Unless defendant was previously fingerprinted for the charges in this case, defendant shall be fingerprinted by court staff today. Failure to be fingerprinted today may result in revocation of defendant’s bond</w:t>
       </w:r>
       <w:r>
         <w:rPr>
@@ -3937,18 +2712,7 @@
           <w:sz w:val="20"/>
           <w:szCs w:val="20"/>
         </w:rPr>
-        <w:t>{</w:t>
-      </w:r>
-      <w:proofErr w:type="gramEnd"/>
-      <w:r>
-        <w:rPr>
-          <w:rFonts w:ascii="Palatino Linotype" w:hAnsi="Palatino Linotype"/>
-          <w:bCs/>
-          <w:color w:val="FF0000"/>
-          <w:sz w:val="20"/>
-          <w:szCs w:val="20"/>
-        </w:rPr>
-        <w:t>% endif %}</w:t>
+        <w:t>{% endif %}</w:t>
       </w:r>
       <w:r>
         <w:rPr>
@@ -3960,7 +2724,6 @@
         </w:rPr>
         <w:t xml:space="preserve">{% if </w:t>
       </w:r>
-      <w:proofErr w:type="spellStart"/>
       <w:r>
         <w:rPr>
           <w:rFonts w:ascii="Palatino Linotype" w:hAnsi="Palatino Linotype"/>
@@ -3979,18 +2742,7 @@
           <w:sz w:val="20"/>
           <w:szCs w:val="20"/>
         </w:rPr>
-        <w:t>.specialized_docket</w:t>
-      </w:r>
-      <w:proofErr w:type="spellEnd"/>
-      <w:r>
-        <w:rPr>
-          <w:rFonts w:ascii="Palatino Linotype" w:hAnsi="Palatino Linotype"/>
-          <w:bCs/>
-          <w:color w:val="FF0000"/>
-          <w:sz w:val="20"/>
-          <w:szCs w:val="20"/>
-        </w:rPr>
-        <w:t xml:space="preserve"> is true %}</w:t>
+        <w:t>.specialized_docket is true %}</w:t>
       </w:r>
     </w:p>
     <w:p>
@@ -4020,7 +2772,6 @@
         </w:rPr>
         <w:t xml:space="preserve">Defendant shall report to the Specialized Docket Coordinator to complete screening for admission to </w:t>
       </w:r>
-      <w:proofErr w:type="gramStart"/>
       <w:r>
         <w:rPr>
           <w:rFonts w:ascii="Palatino Linotype" w:hAnsi="Palatino Linotype"/>
@@ -4040,44 +2791,23 @@
         </w:rPr>
         <w:t xml:space="preserve"> </w:t>
       </w:r>
-      <w:proofErr w:type="spellStart"/>
-      <w:r>
-        <w:rPr>
-          <w:rFonts w:ascii="Palatino Linotype" w:hAnsi="Palatino Linotype"/>
-          <w:bCs/>
-          <w:sz w:val="20"/>
-          <w:szCs w:val="20"/>
-        </w:rPr>
-        <w:t>bond</w:t>
-      </w:r>
-      <w:proofErr w:type="gramEnd"/>
-      <w:r>
-        <w:rPr>
-          <w:rFonts w:ascii="Palatino Linotype" w:hAnsi="Palatino Linotype"/>
-          <w:bCs/>
-          <w:sz w:val="20"/>
-          <w:szCs w:val="20"/>
-        </w:rPr>
-        <w:t>_conditions</w:t>
-      </w:r>
-      <w:r>
-        <w:rPr>
-          <w:rFonts w:ascii="Palatino Linotype" w:hAnsi="Palatino Linotype"/>
-          <w:bCs/>
-          <w:sz w:val="20"/>
-          <w:szCs w:val="20"/>
-        </w:rPr>
-        <w:t>.specialized_docket_type</w:t>
-      </w:r>
-      <w:proofErr w:type="spellEnd"/>
-      <w:r>
-        <w:rPr>
-          <w:rFonts w:ascii="Palatino Linotype" w:hAnsi="Palatino Linotype"/>
-          <w:bCs/>
-          <w:sz w:val="20"/>
-          <w:szCs w:val="20"/>
-        </w:rPr>
-        <w:t xml:space="preserve"> }}.</w:t>
+      <w:r>
+        <w:rPr>
+          <w:rFonts w:ascii="Palatino Linotype" w:hAnsi="Palatino Linotype"/>
+          <w:bCs/>
+          <w:sz w:val="20"/>
+          <w:szCs w:val="20"/>
+        </w:rPr>
+        <w:t>bond_conditions</w:t>
+      </w:r>
+      <w:r>
+        <w:rPr>
+          <w:rFonts w:ascii="Palatino Linotype" w:hAnsi="Palatino Linotype"/>
+          <w:bCs/>
+          <w:sz w:val="20"/>
+          <w:szCs w:val="20"/>
+        </w:rPr>
+        <w:t>.specialized_docket_type }}.</w:t>
       </w:r>
       <w:r>
         <w:rPr>
@@ -4099,7 +2829,6 @@
         </w:rPr>
         <w:t xml:space="preserve">{% if </w:t>
       </w:r>
-      <w:proofErr w:type="spellStart"/>
       <w:r>
         <w:rPr>
           <w:rFonts w:ascii="Palatino Linotype" w:hAnsi="Palatino Linotype"/>
@@ -4118,18 +2847,7 @@
           <w:sz w:val="20"/>
           <w:szCs w:val="20"/>
         </w:rPr>
-        <w:t>.monitoring</w:t>
-      </w:r>
-      <w:proofErr w:type="spellEnd"/>
-      <w:r>
-        <w:rPr>
-          <w:rFonts w:ascii="Palatino Linotype" w:hAnsi="Palatino Linotype"/>
-          <w:bCs/>
-          <w:color w:val="FF0000"/>
-          <w:sz w:val="20"/>
-          <w:szCs w:val="20"/>
-        </w:rPr>
-        <w:t xml:space="preserve"> is true %}</w:t>
+        <w:t>.monitoring is true %}</w:t>
       </w:r>
     </w:p>
     <w:p>
@@ -4238,66 +2956,112 @@
           <w:sz w:val="20"/>
           <w:szCs w:val="20"/>
         </w:rPr>
+        <w:t xml:space="preserve"> {{</w:t>
+      </w:r>
+      <w:r>
+        <w:rPr>
+          <w:rFonts w:ascii="Palatino Linotype" w:hAnsi="Palatino Linotype"/>
+          <w:bCs/>
+          <w:color w:val="FF0000"/>
+          <w:sz w:val="20"/>
+          <w:szCs w:val="20"/>
+        </w:rPr>
         <w:t xml:space="preserve"> </w:t>
       </w:r>
-      <w:proofErr w:type="gramStart"/>
-      <w:r>
-        <w:rPr>
-          <w:rFonts w:ascii="Palatino Linotype" w:hAnsi="Palatino Linotype"/>
-          <w:bCs/>
-          <w:sz w:val="20"/>
-          <w:szCs w:val="20"/>
-        </w:rPr>
-        <w:t>{{</w:t>
-      </w:r>
-      <w:r>
-        <w:rPr>
-          <w:rFonts w:ascii="Palatino Linotype" w:hAnsi="Palatino Linotype"/>
-          <w:bCs/>
-          <w:color w:val="FF0000"/>
+      <w:r>
+        <w:rPr>
+          <w:rFonts w:ascii="Palatino Linotype" w:hAnsi="Palatino Linotype"/>
+          <w:bCs/>
+          <w:sz w:val="20"/>
+          <w:szCs w:val="20"/>
+        </w:rPr>
+        <w:t>bond_conditions</w:t>
+      </w:r>
+      <w:r>
+        <w:rPr>
+          <w:rFonts w:ascii="Palatino Linotype" w:hAnsi="Palatino Linotype"/>
+          <w:bCs/>
+          <w:sz w:val="20"/>
+          <w:szCs w:val="20"/>
+        </w:rPr>
+        <w:t>.monitoring_type }}.</w:t>
+      </w:r>
+      <w:r>
+        <w:rPr>
+          <w:rFonts w:ascii="Palatino Linotype" w:hAnsi="Palatino Linotype"/>
+          <w:bCs/>
           <w:sz w:val="20"/>
           <w:szCs w:val="20"/>
         </w:rPr>
         <w:t xml:space="preserve"> </w:t>
       </w:r>
-      <w:proofErr w:type="spellStart"/>
-      <w:r>
-        <w:rPr>
-          <w:rFonts w:ascii="Palatino Linotype" w:hAnsi="Palatino Linotype"/>
-          <w:bCs/>
-          <w:sz w:val="20"/>
-          <w:szCs w:val="20"/>
-        </w:rPr>
-        <w:t>bond</w:t>
-      </w:r>
-      <w:proofErr w:type="gramEnd"/>
-      <w:r>
-        <w:rPr>
-          <w:rFonts w:ascii="Palatino Linotype" w:hAnsi="Palatino Linotype"/>
-          <w:bCs/>
-          <w:sz w:val="20"/>
-          <w:szCs w:val="20"/>
-        </w:rPr>
-        <w:t>_conditions</w:t>
-      </w:r>
-      <w:r>
-        <w:rPr>
-          <w:rFonts w:ascii="Palatino Linotype" w:hAnsi="Palatino Linotype"/>
-          <w:bCs/>
-          <w:sz w:val="20"/>
-          <w:szCs w:val="20"/>
-        </w:rPr>
-        <w:t>.monitoring_type</w:t>
-      </w:r>
-      <w:proofErr w:type="spellEnd"/>
-      <w:r>
-        <w:rPr>
-          <w:rFonts w:ascii="Palatino Linotype" w:hAnsi="Palatino Linotype"/>
-          <w:bCs/>
-          <w:sz w:val="20"/>
-          <w:szCs w:val="20"/>
-        </w:rPr>
-        <w:t xml:space="preserve"> }}.</w:t>
+      <w:r>
+        <w:rPr>
+          <w:rFonts w:ascii="Palatino Linotype" w:hAnsi="Palatino Linotype"/>
+          <w:bCs/>
+          <w:color w:val="FF0000"/>
+          <w:sz w:val="20"/>
+          <w:szCs w:val="20"/>
+        </w:rPr>
+        <w:t>{</w:t>
+      </w:r>
+      <w:r>
+        <w:rPr>
+          <w:rFonts w:ascii="Palatino Linotype" w:hAnsi="Palatino Linotype"/>
+          <w:bCs/>
+          <w:color w:val="FF0000"/>
+          <w:sz w:val="20"/>
+          <w:szCs w:val="20"/>
+        </w:rPr>
+        <w:t>% if bond_conditions.monitoring_type == ‘</w:t>
+      </w:r>
+      <w:r>
+        <w:rPr>
+          <w:rFonts w:ascii="Palatino Linotype" w:hAnsi="Palatino Linotype"/>
+          <w:bCs/>
+          <w:color w:val="FF0000"/>
+          <w:sz w:val="20"/>
+          <w:szCs w:val="20"/>
+        </w:rPr>
+        <w:t>SCRAM</w:t>
+      </w:r>
+      <w:r>
+        <w:rPr>
+          <w:rFonts w:ascii="Palatino Linotype" w:hAnsi="Palatino Linotype"/>
+          <w:bCs/>
+          <w:color w:val="FF0000"/>
+          <w:sz w:val="20"/>
+          <w:szCs w:val="20"/>
+        </w:rPr>
+        <w:t xml:space="preserve"> -</w:t>
+      </w:r>
+      <w:r>
+        <w:rPr>
+          <w:rFonts w:ascii="Palatino Linotype" w:hAnsi="Palatino Linotype"/>
+          <w:bCs/>
+          <w:color w:val="FF0000"/>
+          <w:sz w:val="20"/>
+          <w:szCs w:val="20"/>
+        </w:rPr>
+        <w:t xml:space="preserve"> Court Pay’ %}</w:t>
+      </w:r>
+      <w:r>
+        <w:rPr>
+          <w:rFonts w:ascii="Palatino Linotype" w:hAnsi="Palatino Linotype"/>
+          <w:bCs/>
+          <w:sz w:val="20"/>
+          <w:szCs w:val="20"/>
+        </w:rPr>
+        <w:t xml:space="preserve">The Defendant indicated an inability to pay for the SCRAM unit and the Court orders that the cost of the SCRAM unit shall be paid for through the Court’s Indigent Alcohol Monitoring </w:t>
+      </w:r>
+      <w:r>
+        <w:rPr>
+          <w:rFonts w:ascii="Palatino Linotype" w:hAnsi="Palatino Linotype"/>
+          <w:bCs/>
+          <w:sz w:val="20"/>
+          <w:szCs w:val="20"/>
+        </w:rPr>
+        <w:t>Fund.</w:t>
       </w:r>
       <w:r>
         <w:rPr>
@@ -4326,159 +3090,6 @@
           <w:sz w:val="20"/>
           <w:szCs w:val="20"/>
         </w:rPr>
-        <w:t xml:space="preserve">% if </w:t>
-      </w:r>
-      <w:proofErr w:type="spellStart"/>
-      <w:r>
-        <w:rPr>
-          <w:rFonts w:ascii="Palatino Linotype" w:hAnsi="Palatino Linotype"/>
-          <w:bCs/>
-          <w:color w:val="FF0000"/>
-          <w:sz w:val="20"/>
-          <w:szCs w:val="20"/>
-        </w:rPr>
-        <w:t>bond_</w:t>
-      </w:r>
-      <w:proofErr w:type="gramStart"/>
-      <w:r>
-        <w:rPr>
-          <w:rFonts w:ascii="Palatino Linotype" w:hAnsi="Palatino Linotype"/>
-          <w:bCs/>
-          <w:color w:val="FF0000"/>
-          <w:sz w:val="20"/>
-          <w:szCs w:val="20"/>
-        </w:rPr>
-        <w:t>conditions.monitoring</w:t>
-      </w:r>
-      <w:proofErr w:type="gramEnd"/>
-      <w:r>
-        <w:rPr>
-          <w:rFonts w:ascii="Palatino Linotype" w:hAnsi="Palatino Linotype"/>
-          <w:bCs/>
-          <w:color w:val="FF0000"/>
-          <w:sz w:val="20"/>
-          <w:szCs w:val="20"/>
-        </w:rPr>
-        <w:t>_type</w:t>
-      </w:r>
-      <w:proofErr w:type="spellEnd"/>
-      <w:r>
-        <w:rPr>
-          <w:rFonts w:ascii="Palatino Linotype" w:hAnsi="Palatino Linotype"/>
-          <w:bCs/>
-          <w:color w:val="FF0000"/>
-          <w:sz w:val="20"/>
-          <w:szCs w:val="20"/>
-        </w:rPr>
-        <w:t xml:space="preserve"> == ‘</w:t>
-      </w:r>
-      <w:r>
-        <w:rPr>
-          <w:rFonts w:ascii="Palatino Linotype" w:hAnsi="Palatino Linotype"/>
-          <w:bCs/>
-          <w:color w:val="FF0000"/>
-          <w:sz w:val="20"/>
-          <w:szCs w:val="20"/>
-        </w:rPr>
-        <w:t>SCRAM</w:t>
-      </w:r>
-      <w:r>
-        <w:rPr>
-          <w:rFonts w:ascii="Palatino Linotype" w:hAnsi="Palatino Linotype"/>
-          <w:bCs/>
-          <w:color w:val="FF0000"/>
-          <w:sz w:val="20"/>
-          <w:szCs w:val="20"/>
-        </w:rPr>
-        <w:t xml:space="preserve"> -</w:t>
-      </w:r>
-      <w:r>
-        <w:rPr>
-          <w:rFonts w:ascii="Palatino Linotype" w:hAnsi="Palatino Linotype"/>
-          <w:bCs/>
-          <w:color w:val="FF0000"/>
-          <w:sz w:val="20"/>
-          <w:szCs w:val="20"/>
-        </w:rPr>
-        <w:t xml:space="preserve"> Court Pay’ %}</w:t>
-      </w:r>
-      <w:r>
-        <w:rPr>
-          <w:rFonts w:ascii="Palatino Linotype" w:hAnsi="Palatino Linotype"/>
-          <w:bCs/>
-          <w:sz w:val="20"/>
-          <w:szCs w:val="20"/>
-        </w:rPr>
-        <w:t xml:space="preserve">The Defendant indicated an inability to pay for the SCRAM unit and the Court orders that the cost of the SCRAM unit shall be paid for through the Court’s Indigent Alcohol Monitoring </w:t>
-      </w:r>
-      <w:r>
-        <w:rPr>
-          <w:rFonts w:ascii="Palatino Linotype" w:hAnsi="Palatino Linotype"/>
-          <w:bCs/>
-          <w:sz w:val="20"/>
-          <w:szCs w:val="20"/>
-        </w:rPr>
-        <w:t>Fund.</w:t>
-      </w:r>
-      <w:r>
-        <w:rPr>
-          <w:rFonts w:ascii="Palatino Linotype" w:hAnsi="Palatino Linotype"/>
-          <w:bCs/>
-          <w:sz w:val="20"/>
-          <w:szCs w:val="20"/>
-        </w:rPr>
-        <w:t xml:space="preserve"> </w:t>
-      </w:r>
-      <w:r>
-        <w:rPr>
-          <w:rFonts w:ascii="Palatino Linotype" w:hAnsi="Palatino Linotype"/>
-          <w:bCs/>
-          <w:color w:val="FF0000"/>
-          <w:sz w:val="20"/>
-          <w:szCs w:val="20"/>
-        </w:rPr>
-        <w:t>{</w:t>
-      </w:r>
-      <w:r>
-        <w:rPr>
-          <w:rFonts w:ascii="Palatino Linotype" w:hAnsi="Palatino Linotype"/>
-          <w:bCs/>
-          <w:color w:val="FF0000"/>
-          <w:sz w:val="20"/>
-          <w:szCs w:val="20"/>
-        </w:rPr>
-        <w:t xml:space="preserve">% endif </w:t>
-      </w:r>
-      <w:proofErr w:type="gramStart"/>
-      <w:r>
-        <w:rPr>
-          <w:rFonts w:ascii="Palatino Linotype" w:hAnsi="Palatino Linotype"/>
-          <w:bCs/>
-          <w:color w:val="FF0000"/>
-          <w:sz w:val="20"/>
-          <w:szCs w:val="20"/>
-        </w:rPr>
-        <w:t>%}</w:t>
-      </w:r>
-      <w:r>
-        <w:rPr>
-          <w:rFonts w:ascii="Palatino Linotype" w:hAnsi="Palatino Linotype"/>
-          <w:bCs/>
-          <w:color w:val="FF0000"/>
-          <w:sz w:val="20"/>
-          <w:szCs w:val="20"/>
-        </w:rPr>
-        <w:t>{</w:t>
-      </w:r>
-      <w:proofErr w:type="gramEnd"/>
-      <w:r>
-        <w:rPr>
-          <w:rFonts w:ascii="Palatino Linotype" w:hAnsi="Palatino Linotype"/>
-          <w:bCs/>
-          <w:color w:val="FF0000"/>
-          <w:sz w:val="20"/>
-          <w:szCs w:val="20"/>
-        </w:rPr>
         <w:t>% endif %}</w:t>
       </w:r>
       <w:r>
@@ -4489,29 +3100,17 @@
           <w:sz w:val="20"/>
           <w:szCs w:val="20"/>
         </w:rPr>
-        <w:t xml:space="preserve">{% if </w:t>
-      </w:r>
-      <w:proofErr w:type="spellStart"/>
-      <w:r>
-        <w:rPr>
-          <w:rFonts w:ascii="Palatino Linotype" w:hAnsi="Palatino Linotype"/>
-          <w:bCs/>
-          <w:color w:val="FF0000"/>
-          <w:sz w:val="20"/>
-          <w:szCs w:val="20"/>
-        </w:rPr>
-        <w:t>custodial_supervision.ordered</w:t>
-      </w:r>
-      <w:proofErr w:type="spellEnd"/>
-      <w:r>
-        <w:rPr>
-          <w:rFonts w:ascii="Palatino Linotype" w:hAnsi="Palatino Linotype"/>
-          <w:bCs/>
-          <w:color w:val="FF0000"/>
-          <w:sz w:val="20"/>
-          <w:szCs w:val="20"/>
-        </w:rPr>
-        <w:t xml:space="preserve"> is true %}</w:t>
+        <w:t>{% endif %}</w:t>
+      </w:r>
+      <w:r>
+        <w:rPr>
+          <w:rFonts w:ascii="Palatino Linotype" w:hAnsi="Palatino Linotype"/>
+          <w:bCs/>
+          <w:color w:val="FF0000"/>
+          <w:sz w:val="20"/>
+          <w:szCs w:val="20"/>
+        </w:rPr>
+        <w:t>{% if custodial_supervision.ordered is true %}</w:t>
       </w:r>
     </w:p>
     <w:p>
@@ -4550,7 +3149,6 @@
         </w:rPr>
         <w:t xml:space="preserve"> </w:t>
       </w:r>
-      <w:proofErr w:type="gramStart"/>
       <w:r>
         <w:rPr>
           <w:rFonts w:ascii="Palatino Linotype" w:hAnsi="Palatino Linotype"/>
@@ -4560,43 +3158,7 @@
           <w:szCs w:val="20"/>
           <w:u w:val="single"/>
         </w:rPr>
-        <w:t xml:space="preserve">{{ </w:t>
-      </w:r>
-      <w:proofErr w:type="spellStart"/>
-      <w:r>
-        <w:rPr>
-          <w:rFonts w:ascii="Palatino Linotype" w:hAnsi="Palatino Linotype"/>
-          <w:b/>
-          <w:bCs/>
-          <w:sz w:val="20"/>
-          <w:szCs w:val="20"/>
-          <w:u w:val="single"/>
-        </w:rPr>
-        <w:t>custodial</w:t>
-      </w:r>
-      <w:proofErr w:type="gramEnd"/>
-      <w:r>
-        <w:rPr>
-          <w:rFonts w:ascii="Palatino Linotype" w:hAnsi="Palatino Linotype"/>
-          <w:b/>
-          <w:bCs/>
-          <w:sz w:val="20"/>
-          <w:szCs w:val="20"/>
-          <w:u w:val="single"/>
-        </w:rPr>
-        <w:t>_supervision.supervisor</w:t>
-      </w:r>
-      <w:proofErr w:type="spellEnd"/>
-      <w:r>
-        <w:rPr>
-          <w:rFonts w:ascii="Palatino Linotype" w:hAnsi="Palatino Linotype"/>
-          <w:b/>
-          <w:bCs/>
-          <w:sz w:val="20"/>
-          <w:szCs w:val="20"/>
-          <w:u w:val="single"/>
-        </w:rPr>
-        <w:t xml:space="preserve"> }}</w:t>
+        <w:t>{{ custodial_supervision.supervisor }}</w:t>
       </w:r>
       <w:r>
         <w:rPr>
@@ -4625,29 +3187,7 @@
           <w:sz w:val="20"/>
           <w:szCs w:val="20"/>
         </w:rPr>
-        <w:t xml:space="preserve">{% if </w:t>
-      </w:r>
-      <w:proofErr w:type="spellStart"/>
-      <w:r>
-        <w:rPr>
-          <w:rFonts w:ascii="Palatino Linotype" w:hAnsi="Palatino Linotype"/>
-          <w:bCs/>
-          <w:color w:val="FF0000"/>
-          <w:sz w:val="20"/>
-          <w:szCs w:val="20"/>
-        </w:rPr>
-        <w:t>admin_license_suspension.ordered</w:t>
-      </w:r>
-      <w:proofErr w:type="spellEnd"/>
-      <w:r>
-        <w:rPr>
-          <w:rFonts w:ascii="Palatino Linotype" w:hAnsi="Palatino Linotype"/>
-          <w:bCs/>
-          <w:color w:val="FF0000"/>
-          <w:sz w:val="20"/>
-          <w:szCs w:val="20"/>
-        </w:rPr>
-        <w:t xml:space="preserve"> is true %}</w:t>
+        <w:t>{% if admin_license_suspension.ordered is true %}</w:t>
       </w:r>
       <w:r>
         <w:rPr>
@@ -4728,41 +3268,7 @@
           <w:sz w:val="20"/>
           <w:szCs w:val="20"/>
         </w:rPr>
-        <w:t xml:space="preserve">{% if </w:t>
-      </w:r>
-      <w:proofErr w:type="spellStart"/>
-      <w:r>
-        <w:rPr>
-          <w:rFonts w:ascii="Palatino Linotype" w:hAnsi="Palatino Linotype"/>
-          <w:bCs/>
-          <w:color w:val="FF0000"/>
-          <w:sz w:val="20"/>
-          <w:szCs w:val="20"/>
-        </w:rPr>
-        <w:t>admin_license_</w:t>
-      </w:r>
-      <w:proofErr w:type="gramStart"/>
-      <w:r>
-        <w:rPr>
-          <w:rFonts w:ascii="Palatino Linotype" w:hAnsi="Palatino Linotype"/>
-          <w:bCs/>
-          <w:color w:val="FF0000"/>
-          <w:sz w:val="20"/>
-          <w:szCs w:val="20"/>
-        </w:rPr>
-        <w:t>suspension.objection</w:t>
-      </w:r>
-      <w:proofErr w:type="spellEnd"/>
-      <w:proofErr w:type="gramEnd"/>
-      <w:r>
-        <w:rPr>
-          <w:rFonts w:ascii="Palatino Linotype" w:hAnsi="Palatino Linotype"/>
-          <w:bCs/>
-          <w:color w:val="FF0000"/>
-          <w:sz w:val="20"/>
-          <w:szCs w:val="20"/>
-        </w:rPr>
-        <w:t xml:space="preserve"> == ‘Yes’ %}</w:t>
+        <w:t>{% if admin_license_suspension.objection == ‘Yes’ %}</w:t>
       </w:r>
       <w:r>
         <w:rPr>
@@ -4781,63 +3287,7 @@
           <w:sz w:val="20"/>
           <w:szCs w:val="20"/>
         </w:rPr>
-        <w:t xml:space="preserve">{% </w:t>
-      </w:r>
-      <w:proofErr w:type="spellStart"/>
-      <w:r>
-        <w:rPr>
-          <w:rFonts w:ascii="Palatino Linotype" w:hAnsi="Palatino Linotype"/>
-          <w:bCs/>
-          <w:color w:val="FF0000"/>
-          <w:sz w:val="20"/>
-          <w:szCs w:val="20"/>
-        </w:rPr>
-        <w:t>elif</w:t>
-      </w:r>
-      <w:proofErr w:type="spellEnd"/>
-      <w:r>
-        <w:rPr>
-          <w:rFonts w:ascii="Palatino Linotype" w:hAnsi="Palatino Linotype"/>
-          <w:bCs/>
-          <w:color w:val="FF0000"/>
-          <w:sz w:val="20"/>
-          <w:szCs w:val="20"/>
-        </w:rPr>
-        <w:t xml:space="preserve"> </w:t>
-      </w:r>
-      <w:proofErr w:type="spellStart"/>
-      <w:r>
-        <w:rPr>
-          <w:rFonts w:ascii="Palatino Linotype" w:hAnsi="Palatino Linotype"/>
-          <w:bCs/>
-          <w:color w:val="FF0000"/>
-          <w:sz w:val="20"/>
-          <w:szCs w:val="20"/>
-        </w:rPr>
-        <w:t>admin_license_</w:t>
-      </w:r>
-      <w:proofErr w:type="gramStart"/>
-      <w:r>
-        <w:rPr>
-          <w:rFonts w:ascii="Palatino Linotype" w:hAnsi="Palatino Linotype"/>
-          <w:bCs/>
-          <w:color w:val="FF0000"/>
-          <w:sz w:val="20"/>
-          <w:szCs w:val="20"/>
-        </w:rPr>
-        <w:t>suspension.objection</w:t>
-      </w:r>
-      <w:proofErr w:type="spellEnd"/>
-      <w:proofErr w:type="gramEnd"/>
-      <w:r>
-        <w:rPr>
-          <w:rFonts w:ascii="Palatino Linotype" w:hAnsi="Palatino Linotype"/>
-          <w:bCs/>
-          <w:color w:val="FF0000"/>
-          <w:sz w:val="20"/>
-          <w:szCs w:val="20"/>
-        </w:rPr>
-        <w:t xml:space="preserve"> == ‘No’ %}</w:t>
+        <w:t>{% elif admin_license_suspension.objection == ‘No’ %}</w:t>
       </w:r>
       <w:r>
         <w:rPr>
@@ -4856,51 +3306,7 @@
           <w:sz w:val="20"/>
           <w:szCs w:val="20"/>
         </w:rPr>
-        <w:t xml:space="preserve">{% endif </w:t>
-      </w:r>
-      <w:proofErr w:type="gramStart"/>
-      <w:r>
-        <w:rPr>
-          <w:rFonts w:ascii="Palatino Linotype" w:hAnsi="Palatino Linotype"/>
-          <w:bCs/>
-          <w:color w:val="FF0000"/>
-          <w:sz w:val="20"/>
-          <w:szCs w:val="20"/>
-        </w:rPr>
-        <w:t>%}{</w:t>
-      </w:r>
-      <w:proofErr w:type="gramEnd"/>
-      <w:r>
-        <w:rPr>
-          <w:rFonts w:ascii="Palatino Linotype" w:hAnsi="Palatino Linotype"/>
-          <w:bCs/>
-          <w:color w:val="FF0000"/>
-          <w:sz w:val="20"/>
-          <w:szCs w:val="20"/>
-        </w:rPr>
-        <w:t xml:space="preserve">% if </w:t>
-      </w:r>
-      <w:proofErr w:type="spellStart"/>
-      <w:r>
-        <w:rPr>
-          <w:rFonts w:ascii="Palatino Linotype" w:hAnsi="Palatino Linotype"/>
-          <w:bCs/>
-          <w:color w:val="FF0000"/>
-          <w:sz w:val="20"/>
-          <w:szCs w:val="20"/>
-        </w:rPr>
-        <w:t>admin_license_suspension.disposition</w:t>
-      </w:r>
-      <w:proofErr w:type="spellEnd"/>
-      <w:r>
-        <w:rPr>
-          <w:rFonts w:ascii="Palatino Linotype" w:hAnsi="Palatino Linotype"/>
-          <w:bCs/>
-          <w:color w:val="FF0000"/>
-          <w:sz w:val="20"/>
-          <w:szCs w:val="20"/>
-        </w:rPr>
-        <w:t xml:space="preserve"> == ‘Granted’ %}</w:t>
+        <w:t>{% endif %}{% if admin_license_suspension.disposition == ‘Granted’ %}</w:t>
       </w:r>
       <w:r>
         <w:rPr>
@@ -4919,63 +3325,7 @@
           <w:sz w:val="20"/>
           <w:szCs w:val="20"/>
         </w:rPr>
-        <w:t xml:space="preserve">{% </w:t>
-      </w:r>
-      <w:proofErr w:type="spellStart"/>
-      <w:r>
-        <w:rPr>
-          <w:rFonts w:ascii="Palatino Linotype" w:hAnsi="Palatino Linotype"/>
-          <w:bCs/>
-          <w:color w:val="FF0000"/>
-          <w:sz w:val="20"/>
-          <w:szCs w:val="20"/>
-        </w:rPr>
-        <w:t>elif</w:t>
-      </w:r>
-      <w:proofErr w:type="spellEnd"/>
-      <w:r>
-        <w:rPr>
-          <w:rFonts w:ascii="Palatino Linotype" w:hAnsi="Palatino Linotype"/>
-          <w:bCs/>
-          <w:color w:val="FF0000"/>
-          <w:sz w:val="20"/>
-          <w:szCs w:val="20"/>
-        </w:rPr>
-        <w:t xml:space="preserve"> </w:t>
-      </w:r>
-      <w:proofErr w:type="spellStart"/>
-      <w:r>
-        <w:rPr>
-          <w:rFonts w:ascii="Palatino Linotype" w:hAnsi="Palatino Linotype"/>
-          <w:bCs/>
-          <w:color w:val="FF0000"/>
-          <w:sz w:val="20"/>
-          <w:szCs w:val="20"/>
-        </w:rPr>
-        <w:t>admin_license_</w:t>
-      </w:r>
-      <w:proofErr w:type="gramStart"/>
-      <w:r>
-        <w:rPr>
-          <w:rFonts w:ascii="Palatino Linotype" w:hAnsi="Palatino Linotype"/>
-          <w:bCs/>
-          <w:color w:val="FF0000"/>
-          <w:sz w:val="20"/>
-          <w:szCs w:val="20"/>
-        </w:rPr>
-        <w:t>suspension.disposition</w:t>
-      </w:r>
-      <w:proofErr w:type="spellEnd"/>
-      <w:proofErr w:type="gramEnd"/>
-      <w:r>
-        <w:rPr>
-          <w:rFonts w:ascii="Palatino Linotype" w:hAnsi="Palatino Linotype"/>
-          <w:bCs/>
-          <w:color w:val="FF0000"/>
-          <w:sz w:val="20"/>
-          <w:szCs w:val="20"/>
-        </w:rPr>
-        <w:t xml:space="preserve"> == ‘Denied’ %}</w:t>
+        <w:t>{% elif admin_license_suspension.disposition == ‘Denied’ %}</w:t>
       </w:r>
       <w:r>
         <w:rPr>
@@ -4994,31 +3344,8 @@
           <w:sz w:val="20"/>
           <w:szCs w:val="20"/>
         </w:rPr>
-        <w:t xml:space="preserve">{% endif </w:t>
-      </w:r>
-      <w:proofErr w:type="gramStart"/>
-      <w:r>
-        <w:rPr>
-          <w:rFonts w:ascii="Palatino Linotype" w:hAnsi="Palatino Linotype"/>
-          <w:bCs/>
-          <w:color w:val="FF0000"/>
-          <w:sz w:val="20"/>
-          <w:szCs w:val="20"/>
-        </w:rPr>
-        <w:t>%}{</w:t>
-      </w:r>
-      <w:proofErr w:type="gramEnd"/>
-      <w:r>
-        <w:rPr>
-          <w:rFonts w:ascii="Palatino Linotype" w:hAnsi="Palatino Linotype"/>
-          <w:bCs/>
-          <w:color w:val="FF0000"/>
-          <w:sz w:val="20"/>
-          <w:szCs w:val="20"/>
-        </w:rPr>
-        <w:t xml:space="preserve">% if </w:t>
-      </w:r>
-      <w:proofErr w:type="spellStart"/>
+        <w:t xml:space="preserve">{% endif %}{% if </w:t>
+      </w:r>
       <w:r>
         <w:rPr>
           <w:rFonts w:ascii="Palatino Linotype" w:hAnsi="Palatino Linotype"/>
@@ -5028,47 +3355,16 @@
           <w:szCs w:val="20"/>
         </w:rPr>
         <w:lastRenderedPageBreak/>
-        <w:t>admin_license_suspension.explanation</w:t>
-      </w:r>
-      <w:proofErr w:type="spellEnd"/>
-      <w:r>
-        <w:rPr>
-          <w:rFonts w:ascii="Palatino Linotype" w:hAnsi="Palatino Linotype"/>
-          <w:bCs/>
-          <w:color w:val="FF0000"/>
-          <w:sz w:val="20"/>
-          <w:szCs w:val="20"/>
-        </w:rPr>
-        <w:t xml:space="preserve"> is not none %}</w:t>
-      </w:r>
-      <w:r>
-        <w:rPr>
-          <w:rFonts w:ascii="Palatino Linotype" w:hAnsi="Palatino Linotype"/>
-          <w:bCs/>
-          <w:sz w:val="20"/>
-          <w:szCs w:val="20"/>
-        </w:rPr>
-        <w:t xml:space="preserve">{{ </w:t>
-      </w:r>
-      <w:proofErr w:type="spellStart"/>
-      <w:r>
-        <w:rPr>
-          <w:rFonts w:ascii="Palatino Linotype" w:hAnsi="Palatino Linotype"/>
-          <w:bCs/>
-          <w:sz w:val="20"/>
-          <w:szCs w:val="20"/>
-        </w:rPr>
-        <w:t>admin_license_suspension.explanation</w:t>
-      </w:r>
-      <w:proofErr w:type="spellEnd"/>
-      <w:r>
-        <w:rPr>
-          <w:rFonts w:ascii="Palatino Linotype" w:hAnsi="Palatino Linotype"/>
-          <w:bCs/>
-          <w:sz w:val="20"/>
-          <w:szCs w:val="20"/>
-        </w:rPr>
-        <w:t xml:space="preserve"> }}</w:t>
+        <w:t>admin_license_suspension.explanation is not none %}</w:t>
+      </w:r>
+      <w:r>
+        <w:rPr>
+          <w:rFonts w:ascii="Palatino Linotype" w:hAnsi="Palatino Linotype"/>
+          <w:bCs/>
+          <w:sz w:val="20"/>
+          <w:szCs w:val="20"/>
+        </w:rPr>
+        <w:t>{{ admin_license_suspension.explanation }}</w:t>
       </w:r>
       <w:r>
         <w:rPr>
@@ -5089,7 +3385,6 @@
         </w:rPr>
         <w:t xml:space="preserve">{% endif %}{% endif %}{% if </w:t>
       </w:r>
-      <w:proofErr w:type="spellStart"/>
       <w:r>
         <w:rPr>
           <w:rFonts w:ascii="Palatino Linotype" w:hAnsi="Palatino Linotype"/>
@@ -5100,7 +3395,6 @@
         </w:rPr>
         <w:t>bond_conditions.public_safety_suspension</w:t>
       </w:r>
-      <w:proofErr w:type="spellEnd"/>
       <w:r>
         <w:rPr>
           <w:rFonts w:ascii="Palatino Linotype" w:hAnsi="Palatino Linotype"/>
@@ -5168,60 +3462,17 @@
           <w:sz w:val="20"/>
           <w:szCs w:val="20"/>
         </w:rPr>
-        <w:t xml:space="preserve">The Court imposes a public safety suspension pursuant to R.C. 4511.196(B). Defendant shall not operate any vehicle until further order of this </w:t>
-      </w:r>
-      <w:proofErr w:type="gramStart"/>
-      <w:r>
-        <w:rPr>
-          <w:rFonts w:ascii="Palatino Linotype" w:hAnsi="Palatino Linotype"/>
-          <w:bCs/>
-          <w:sz w:val="20"/>
-          <w:szCs w:val="20"/>
-        </w:rPr>
-        <w:t>Court.</w:t>
-      </w:r>
-      <w:r>
-        <w:rPr>
-          <w:rFonts w:ascii="Palatino Linotype" w:hAnsi="Palatino Linotype"/>
-          <w:bCs/>
-          <w:color w:val="FF0000"/>
-          <w:sz w:val="20"/>
-          <w:szCs w:val="20"/>
-        </w:rPr>
-        <w:t>{</w:t>
-      </w:r>
-      <w:proofErr w:type="gramEnd"/>
-      <w:r>
-        <w:rPr>
-          <w:rFonts w:ascii="Palatino Linotype" w:hAnsi="Palatino Linotype"/>
-          <w:bCs/>
-          <w:color w:val="FF0000"/>
-          <w:sz w:val="20"/>
-          <w:szCs w:val="20"/>
-        </w:rPr>
-        <w:t xml:space="preserve">% endif %}{% if </w:t>
-      </w:r>
-      <w:proofErr w:type="spellStart"/>
-      <w:r>
-        <w:rPr>
-          <w:rFonts w:ascii="Palatino Linotype" w:hAnsi="Palatino Linotype"/>
-          <w:bCs/>
-          <w:color w:val="FF0000"/>
-          <w:sz w:val="20"/>
-          <w:szCs w:val="20"/>
-        </w:rPr>
-        <w:t>vehicle_seizure.ordered</w:t>
-      </w:r>
-      <w:proofErr w:type="spellEnd"/>
-      <w:r>
-        <w:rPr>
-          <w:rFonts w:ascii="Palatino Linotype" w:hAnsi="Palatino Linotype"/>
-          <w:bCs/>
-          <w:color w:val="FF0000"/>
-          <w:sz w:val="20"/>
-          <w:szCs w:val="20"/>
-        </w:rPr>
-        <w:t xml:space="preserve"> is true %}</w:t>
+        <w:t>The Court imposes a public safety suspension pursuant to R.C. 4511.196(B). Defendant shall not operate any vehicle until further order of this Court.</w:t>
+      </w:r>
+      <w:r>
+        <w:rPr>
+          <w:rFonts w:ascii="Palatino Linotype" w:hAnsi="Palatino Linotype"/>
+          <w:bCs/>
+          <w:color w:val="FF0000"/>
+          <w:sz w:val="20"/>
+          <w:szCs w:val="20"/>
+        </w:rPr>
+        <w:t>{% endif %}{% if vehicle_seizure.ordered is true %}</w:t>
       </w:r>
       <w:r>
         <w:rPr>
@@ -5279,121 +3530,15 @@
           <w:sz w:val="20"/>
           <w:szCs w:val="20"/>
         </w:rPr>
-        <w:t xml:space="preserve">A </w:t>
-      </w:r>
-      <w:proofErr w:type="gramStart"/>
-      <w:r>
-        <w:rPr>
-          <w:rFonts w:ascii="Palatino Linotype" w:hAnsi="Palatino Linotype"/>
-          <w:bCs/>
-          <w:sz w:val="20"/>
-          <w:szCs w:val="20"/>
-        </w:rPr>
-        <w:t xml:space="preserve">{{ </w:t>
-      </w:r>
-      <w:proofErr w:type="spellStart"/>
-      <w:r>
-        <w:rPr>
-          <w:rFonts w:ascii="Palatino Linotype" w:hAnsi="Palatino Linotype"/>
-          <w:bCs/>
-          <w:sz w:val="20"/>
-          <w:szCs w:val="20"/>
-        </w:rPr>
-        <w:t>vehicle</w:t>
-      </w:r>
-      <w:proofErr w:type="gramEnd"/>
-      <w:r>
-        <w:rPr>
-          <w:rFonts w:ascii="Palatino Linotype" w:hAnsi="Palatino Linotype"/>
-          <w:bCs/>
-          <w:sz w:val="20"/>
-          <w:szCs w:val="20"/>
-        </w:rPr>
-        <w:t>_seizure.vehicle_make_model</w:t>
-      </w:r>
-      <w:proofErr w:type="spellEnd"/>
-      <w:r>
-        <w:rPr>
-          <w:rFonts w:ascii="Palatino Linotype" w:hAnsi="Palatino Linotype"/>
-          <w:bCs/>
-          <w:sz w:val="20"/>
-          <w:szCs w:val="20"/>
-        </w:rPr>
-        <w:t xml:space="preserve"> }}, license plate {{ </w:t>
-      </w:r>
-      <w:proofErr w:type="spellStart"/>
-      <w:r>
-        <w:rPr>
-          <w:rFonts w:ascii="Palatino Linotype" w:hAnsi="Palatino Linotype"/>
-          <w:bCs/>
-          <w:sz w:val="20"/>
-          <w:szCs w:val="20"/>
-        </w:rPr>
-        <w:t>vehicle_seizure.vehicle_license_plate</w:t>
-      </w:r>
-      <w:proofErr w:type="spellEnd"/>
-      <w:r>
-        <w:rPr>
-          <w:rFonts w:ascii="Palatino Linotype" w:hAnsi="Palatino Linotype"/>
-          <w:bCs/>
-          <w:sz w:val="20"/>
-          <w:szCs w:val="20"/>
-        </w:rPr>
-        <w:t xml:space="preserve"> }}, was seized by law enforcement pursuant to R.C. 4511.195 or 4510.41. </w:t>
-      </w:r>
-      <w:proofErr w:type="gramStart"/>
-      <w:r>
-        <w:rPr>
-          <w:rFonts w:ascii="Palatino Linotype" w:hAnsi="Palatino Linotype"/>
-          <w:sz w:val="20"/>
-          <w:szCs w:val="20"/>
-        </w:rPr>
-        <w:t xml:space="preserve">{{ </w:t>
-      </w:r>
-      <w:proofErr w:type="spellStart"/>
-      <w:r>
-        <w:rPr>
-          <w:rFonts w:ascii="Palatino Linotype" w:hAnsi="Palatino Linotype"/>
-          <w:sz w:val="20"/>
-          <w:szCs w:val="20"/>
-        </w:rPr>
-        <w:t>defendant</w:t>
-      </w:r>
-      <w:proofErr w:type="gramEnd"/>
-      <w:r>
-        <w:rPr>
-          <w:rFonts w:ascii="Palatino Linotype" w:hAnsi="Palatino Linotype"/>
-          <w:sz w:val="20"/>
-          <w:szCs w:val="20"/>
-        </w:rPr>
-        <w:t>.first_name</w:t>
-      </w:r>
-      <w:proofErr w:type="spellEnd"/>
-      <w:r>
-        <w:rPr>
-          <w:rFonts w:ascii="Palatino Linotype" w:hAnsi="Palatino Linotype"/>
-          <w:sz w:val="20"/>
-          <w:szCs w:val="20"/>
-        </w:rPr>
-        <w:t xml:space="preserve"> }} {{ </w:t>
-      </w:r>
-      <w:proofErr w:type="spellStart"/>
-      <w:r>
-        <w:rPr>
-          <w:rFonts w:ascii="Palatino Linotype" w:hAnsi="Palatino Linotype"/>
-          <w:sz w:val="20"/>
-          <w:szCs w:val="20"/>
-        </w:rPr>
-        <w:t>defendant.last_name</w:t>
-      </w:r>
-      <w:proofErr w:type="spellEnd"/>
-      <w:r>
-        <w:rPr>
-          <w:rFonts w:ascii="Palatino Linotype" w:hAnsi="Palatino Linotype"/>
-          <w:sz w:val="20"/>
-          <w:szCs w:val="20"/>
-        </w:rPr>
-        <w:t xml:space="preserve"> }}</w:t>
+        <w:t xml:space="preserve">A {{ vehicle_seizure.vehicle_make_model }}, license plate {{ vehicle_seizure.vehicle_license_plate }}, was seized by law enforcement pursuant to R.C. 4511.195 or 4510.41. </w:t>
+      </w:r>
+      <w:r>
+        <w:rPr>
+          <w:rFonts w:ascii="Palatino Linotype" w:hAnsi="Palatino Linotype"/>
+          <w:sz w:val="20"/>
+          <w:szCs w:val="20"/>
+        </w:rPr>
+        <w:t>{{ defendant.first_name }} {{ defendant.last_name }}</w:t>
       </w:r>
       <w:r>
         <w:rPr>
@@ -5412,61 +3557,17 @@
           <w:sz w:val="20"/>
           <w:szCs w:val="20"/>
         </w:rPr>
-        <w:t xml:space="preserve"> {% if </w:t>
-      </w:r>
-      <w:proofErr w:type="spellStart"/>
-      <w:r>
-        <w:rPr>
-          <w:rFonts w:ascii="Palatino Linotype" w:hAnsi="Palatino Linotype"/>
-          <w:bCs/>
-          <w:color w:val="FF0000"/>
-          <w:sz w:val="20"/>
-          <w:szCs w:val="20"/>
-        </w:rPr>
-        <w:t>vehicle_seizure.tow_to_residence</w:t>
-      </w:r>
-      <w:proofErr w:type="spellEnd"/>
-      <w:r>
-        <w:rPr>
-          <w:rFonts w:ascii="Palatino Linotype" w:hAnsi="Palatino Linotype"/>
-          <w:bCs/>
-          <w:color w:val="FF0000"/>
-          <w:sz w:val="20"/>
-          <w:szCs w:val="20"/>
-        </w:rPr>
-        <w:t xml:space="preserve"> is true </w:t>
-      </w:r>
-      <w:proofErr w:type="gramStart"/>
-      <w:r>
-        <w:rPr>
-          <w:rFonts w:ascii="Palatino Linotype" w:hAnsi="Palatino Linotype"/>
-          <w:bCs/>
-          <w:color w:val="FF0000"/>
-          <w:sz w:val="20"/>
-          <w:szCs w:val="20"/>
-        </w:rPr>
-        <w:t>%}</w:t>
-      </w:r>
-      <w:r>
-        <w:rPr>
-          <w:rFonts w:ascii="Palatino Linotype" w:hAnsi="Palatino Linotype"/>
-          <w:bCs/>
-          <w:color w:val="FF0000"/>
-          <w:sz w:val="20"/>
-          <w:szCs w:val="20"/>
-        </w:rPr>
-        <w:t>{</w:t>
-      </w:r>
-      <w:proofErr w:type="gramEnd"/>
-      <w:r>
-        <w:rPr>
-          <w:rFonts w:ascii="Palatino Linotype" w:hAnsi="Palatino Linotype"/>
-          <w:bCs/>
-          <w:color w:val="FF0000"/>
-          <w:sz w:val="20"/>
-          <w:szCs w:val="20"/>
-        </w:rPr>
-        <w:t>{ ‘\n’ }}</w:t>
+        <w:t xml:space="preserve"> {% if vehicle_seizure.tow_to_residence is true %}</w:t>
+      </w:r>
+      <w:r>
+        <w:rPr>
+          <w:rFonts w:ascii="Palatino Linotype" w:hAnsi="Palatino Linotype"/>
+          <w:bCs/>
+          <w:color w:val="FF0000"/>
+          <w:sz w:val="20"/>
+          <w:szCs w:val="20"/>
+        </w:rPr>
+        <w:t>{{ ‘\n’ }}</w:t>
       </w:r>
       <w:r>
         <w:rPr>
@@ -5508,51 +3609,7 @@
           <w:sz w:val="20"/>
           <w:szCs w:val="20"/>
         </w:rPr>
-        <w:t xml:space="preserve"> {% endif </w:t>
-      </w:r>
-      <w:proofErr w:type="gramStart"/>
-      <w:r>
-        <w:rPr>
-          <w:rFonts w:ascii="Palatino Linotype" w:hAnsi="Palatino Linotype"/>
-          <w:bCs/>
-          <w:color w:val="FF0000"/>
-          <w:sz w:val="20"/>
-          <w:szCs w:val="20"/>
-        </w:rPr>
-        <w:t>%}{</w:t>
-      </w:r>
-      <w:proofErr w:type="gramEnd"/>
-      <w:r>
-        <w:rPr>
-          <w:rFonts w:ascii="Palatino Linotype" w:hAnsi="Palatino Linotype"/>
-          <w:bCs/>
-          <w:color w:val="FF0000"/>
-          <w:sz w:val="20"/>
-          <w:szCs w:val="20"/>
-        </w:rPr>
-        <w:t xml:space="preserve">% if </w:t>
-      </w:r>
-      <w:proofErr w:type="spellStart"/>
-      <w:r>
-        <w:rPr>
-          <w:rFonts w:ascii="Palatino Linotype" w:hAnsi="Palatino Linotype"/>
-          <w:bCs/>
-          <w:color w:val="FF0000"/>
-          <w:sz w:val="20"/>
-          <w:szCs w:val="20"/>
-        </w:rPr>
-        <w:t>vehicle_seizure.motion_to_return_vehicle</w:t>
-      </w:r>
-      <w:proofErr w:type="spellEnd"/>
-      <w:r>
-        <w:rPr>
-          <w:rFonts w:ascii="Palatino Linotype" w:hAnsi="Palatino Linotype"/>
-          <w:bCs/>
-          <w:color w:val="FF0000"/>
-          <w:sz w:val="20"/>
-          <w:szCs w:val="20"/>
-        </w:rPr>
-        <w:t xml:space="preserve"> is true %}</w:t>
+        <w:t xml:space="preserve"> {% endif %}{% if vehicle_seizure.motion_to_return_vehicle is true %}</w:t>
       </w:r>
       <w:r>
         <w:rPr>
@@ -5594,141 +3651,17 @@
           <w:sz w:val="20"/>
           <w:szCs w:val="20"/>
         </w:rPr>
-        <w:t xml:space="preserve">Defendant submitted a motion for return of the vehicle pending trial. The State </w:t>
-      </w:r>
-      <w:proofErr w:type="gramStart"/>
-      <w:r>
-        <w:rPr>
-          <w:rFonts w:ascii="Palatino Linotype" w:hAnsi="Palatino Linotype"/>
-          <w:bCs/>
-          <w:sz w:val="20"/>
-          <w:szCs w:val="20"/>
-        </w:rPr>
-        <w:t xml:space="preserve">{{ </w:t>
-      </w:r>
-      <w:proofErr w:type="spellStart"/>
-      <w:r>
-        <w:rPr>
-          <w:rFonts w:ascii="Palatino Linotype" w:hAnsi="Palatino Linotype"/>
-          <w:bCs/>
-          <w:sz w:val="20"/>
-          <w:szCs w:val="20"/>
-        </w:rPr>
-        <w:t>vehicle</w:t>
-      </w:r>
-      <w:proofErr w:type="gramEnd"/>
-      <w:r>
-        <w:rPr>
-          <w:rFonts w:ascii="Palatino Linotype" w:hAnsi="Palatino Linotype"/>
-          <w:bCs/>
-          <w:sz w:val="20"/>
-          <w:szCs w:val="20"/>
-        </w:rPr>
-        <w:t>_seizure.state_opposes</w:t>
-      </w:r>
-      <w:proofErr w:type="spellEnd"/>
-      <w:r>
-        <w:rPr>
-          <w:rFonts w:ascii="Palatino Linotype" w:hAnsi="Palatino Linotype"/>
-          <w:bCs/>
-          <w:sz w:val="20"/>
-          <w:szCs w:val="20"/>
-        </w:rPr>
-        <w:t xml:space="preserve"> }} to the motion. Defendant’s motion is </w:t>
-      </w:r>
-      <w:proofErr w:type="gramStart"/>
-      <w:r>
-        <w:rPr>
-          <w:rFonts w:ascii="Palatino Linotype" w:hAnsi="Palatino Linotype"/>
-          <w:bCs/>
-          <w:sz w:val="20"/>
-          <w:szCs w:val="20"/>
-        </w:rPr>
-        <w:t xml:space="preserve">{{ </w:t>
-      </w:r>
-      <w:proofErr w:type="spellStart"/>
-      <w:r>
-        <w:rPr>
-          <w:rFonts w:ascii="Palatino Linotype" w:hAnsi="Palatino Linotype"/>
-          <w:bCs/>
-          <w:sz w:val="20"/>
-          <w:szCs w:val="20"/>
-        </w:rPr>
-        <w:t>vehicle</w:t>
-      </w:r>
-      <w:proofErr w:type="gramEnd"/>
-      <w:r>
-        <w:rPr>
-          <w:rFonts w:ascii="Palatino Linotype" w:hAnsi="Palatino Linotype"/>
-          <w:bCs/>
-          <w:sz w:val="20"/>
-          <w:szCs w:val="20"/>
-        </w:rPr>
-        <w:t>_seizure.disposition_motion_to_return</w:t>
-      </w:r>
-      <w:proofErr w:type="spellEnd"/>
-      <w:r>
-        <w:rPr>
-          <w:rFonts w:ascii="Palatino Linotype" w:hAnsi="Palatino Linotype"/>
-          <w:bCs/>
-          <w:sz w:val="20"/>
-          <w:szCs w:val="20"/>
-        </w:rPr>
-        <w:t xml:space="preserve"> }}. </w:t>
-      </w:r>
-      <w:r>
-        <w:rPr>
-          <w:rFonts w:ascii="Palatino Linotype" w:hAnsi="Palatino Linotype"/>
-          <w:bCs/>
-          <w:color w:val="FF0000"/>
-          <w:sz w:val="20"/>
-          <w:szCs w:val="20"/>
-        </w:rPr>
-        <w:t xml:space="preserve">{% if </w:t>
-      </w:r>
-      <w:proofErr w:type="spellStart"/>
-      <w:r>
-        <w:rPr>
-          <w:rFonts w:ascii="Palatino Linotype" w:hAnsi="Palatino Linotype"/>
-          <w:bCs/>
-          <w:color w:val="FF0000"/>
-          <w:sz w:val="20"/>
-          <w:szCs w:val="20"/>
-        </w:rPr>
-        <w:t>vehicle_</w:t>
-      </w:r>
-      <w:proofErr w:type="gramStart"/>
-      <w:r>
-        <w:rPr>
-          <w:rFonts w:ascii="Palatino Linotype" w:hAnsi="Palatino Linotype"/>
-          <w:bCs/>
-          <w:color w:val="FF0000"/>
-          <w:sz w:val="20"/>
-          <w:szCs w:val="20"/>
-        </w:rPr>
-        <w:t>seizure.disposition</w:t>
-      </w:r>
-      <w:proofErr w:type="gramEnd"/>
-      <w:r>
-        <w:rPr>
-          <w:rFonts w:ascii="Palatino Linotype" w:hAnsi="Palatino Linotype"/>
-          <w:bCs/>
-          <w:color w:val="FF0000"/>
-          <w:sz w:val="20"/>
-          <w:szCs w:val="20"/>
-        </w:rPr>
-        <w:t>_motion_to_return</w:t>
-      </w:r>
-      <w:proofErr w:type="spellEnd"/>
-      <w:r>
-        <w:rPr>
-          <w:rFonts w:ascii="Palatino Linotype" w:hAnsi="Palatino Linotype"/>
-          <w:bCs/>
-          <w:color w:val="FF0000"/>
-          <w:sz w:val="20"/>
-          <w:szCs w:val="20"/>
-        </w:rPr>
-        <w:t xml:space="preserve"> == ‘Granted’ %}</w:t>
+        <w:t xml:space="preserve">Defendant submitted a motion for return of the vehicle pending trial. The State {{ vehicle_seizure.state_opposes }} to the motion. Defendant’s motion is {{ vehicle_seizure.disposition_motion_to_return }}. </w:t>
+      </w:r>
+      <w:r>
+        <w:rPr>
+          <w:rFonts w:ascii="Palatino Linotype" w:hAnsi="Palatino Linotype"/>
+          <w:bCs/>
+          <w:color w:val="FF0000"/>
+          <w:sz w:val="20"/>
+          <w:szCs w:val="20"/>
+        </w:rPr>
+        <w:t>{% if vehicle_seizure.disposition_motion_to_return == ‘Granted’ %}</w:t>
       </w:r>
       <w:r>
         <w:rPr>
@@ -5767,29 +3700,7 @@
           <w:sz w:val="20"/>
           <w:szCs w:val="20"/>
         </w:rPr>
-        <w:t xml:space="preserve">if </w:t>
-      </w:r>
-      <w:proofErr w:type="spellStart"/>
-      <w:r>
-        <w:rPr>
-          <w:rFonts w:ascii="Palatino Linotype" w:hAnsi="Palatino Linotype"/>
-          <w:bCs/>
-          <w:color w:val="FF0000"/>
-          <w:sz w:val="20"/>
-          <w:szCs w:val="20"/>
-        </w:rPr>
-        <w:t>other_conditions.ordered</w:t>
-      </w:r>
-      <w:proofErr w:type="spellEnd"/>
-      <w:r>
-        <w:rPr>
-          <w:rFonts w:ascii="Palatino Linotype" w:hAnsi="Palatino Linotype"/>
-          <w:bCs/>
-          <w:color w:val="FF0000"/>
-          <w:sz w:val="20"/>
-          <w:szCs w:val="20"/>
-        </w:rPr>
-        <w:t xml:space="preserve"> is true %}</w:t>
+        <w:t>if other_conditions.ordered is true %}</w:t>
       </w:r>
       <w:r>
         <w:rPr>
@@ -5843,45 +3754,14 @@
           <w:szCs w:val="20"/>
         </w:rPr>
       </w:pPr>
-      <w:proofErr w:type="gramStart"/>
-      <w:r>
-        <w:rPr>
-          <w:rFonts w:ascii="Palatino Linotype" w:hAnsi="Palatino Linotype"/>
-          <w:bCs/>
-          <w:sz w:val="20"/>
-          <w:szCs w:val="20"/>
-        </w:rPr>
-        <w:t xml:space="preserve">{{ </w:t>
-      </w:r>
-      <w:proofErr w:type="spellStart"/>
-      <w:r>
-        <w:rPr>
-          <w:rFonts w:ascii="Palatino Linotype" w:hAnsi="Palatino Linotype"/>
-          <w:bCs/>
-          <w:sz w:val="20"/>
-          <w:szCs w:val="20"/>
-        </w:rPr>
-        <w:t>other</w:t>
-      </w:r>
-      <w:proofErr w:type="gramEnd"/>
-      <w:r>
-        <w:rPr>
-          <w:rFonts w:ascii="Palatino Linotype" w:hAnsi="Palatino Linotype"/>
-          <w:bCs/>
-          <w:sz w:val="20"/>
-          <w:szCs w:val="20"/>
-        </w:rPr>
-        <w:t>_conditions.terms</w:t>
-      </w:r>
-      <w:proofErr w:type="spellEnd"/>
-      <w:r>
-        <w:rPr>
-          <w:rFonts w:ascii="Palatino Linotype" w:hAnsi="Palatino Linotype"/>
-          <w:bCs/>
-          <w:sz w:val="20"/>
-          <w:szCs w:val="20"/>
-        </w:rPr>
-        <w:t xml:space="preserve"> }}</w:t>
+      <w:r>
+        <w:rPr>
+          <w:rFonts w:ascii="Palatino Linotype" w:hAnsi="Palatino Linotype"/>
+          <w:bCs/>
+          <w:sz w:val="20"/>
+          <w:szCs w:val="20"/>
+        </w:rPr>
+        <w:t>{{ other_conditions.terms }}</w:t>
       </w:r>
       <w:r>
         <w:rPr>
@@ -6081,66 +3961,29 @@
         </w:rPr>
         <w:tab/>
       </w:r>
-      <w:proofErr w:type="gramStart"/>
-      <w:r>
-        <w:rPr>
-          <w:rFonts w:ascii="Palatino Linotype" w:hAnsi="Palatino Linotype"/>
-          <w:sz w:val="20"/>
-          <w:szCs w:val="20"/>
-        </w:rPr>
-        <w:t xml:space="preserve">{{ </w:t>
-      </w:r>
-      <w:proofErr w:type="spellStart"/>
-      <w:r>
-        <w:rPr>
-          <w:rFonts w:ascii="Palatino Linotype" w:hAnsi="Palatino Linotype"/>
-          <w:sz w:val="20"/>
-          <w:szCs w:val="20"/>
-        </w:rPr>
-        <w:t>judicial</w:t>
-      </w:r>
-      <w:proofErr w:type="gramEnd"/>
-      <w:r>
-        <w:rPr>
-          <w:rFonts w:ascii="Palatino Linotype" w:hAnsi="Palatino Linotype"/>
-          <w:sz w:val="20"/>
-          <w:szCs w:val="20"/>
-        </w:rPr>
-        <w:t>_officer.officer_</w:t>
-      </w:r>
-      <w:r>
-        <w:rPr>
-          <w:rFonts w:ascii="Palatino Linotype" w:hAnsi="Palatino Linotype"/>
-          <w:sz w:val="20"/>
-          <w:szCs w:val="20"/>
-        </w:rPr>
-        <w:t>type</w:t>
-      </w:r>
-      <w:proofErr w:type="spellEnd"/>
-      <w:r>
-        <w:rPr>
-          <w:rFonts w:ascii="Palatino Linotype" w:hAnsi="Palatino Linotype"/>
-          <w:sz w:val="20"/>
-          <w:szCs w:val="20"/>
-        </w:rPr>
-        <w:t xml:space="preserve"> }} </w:t>
-      </w:r>
-      <w:r>
-        <w:rPr>
-          <w:rFonts w:ascii="Palatino Linotype" w:hAnsi="Palatino Linotype"/>
-          <w:sz w:val="20"/>
-          <w:szCs w:val="20"/>
-        </w:rPr>
-        <w:t xml:space="preserve">{{ </w:t>
-      </w:r>
-      <w:proofErr w:type="spellStart"/>
-      <w:r>
-        <w:rPr>
-          <w:rFonts w:ascii="Palatino Linotype" w:hAnsi="Palatino Linotype"/>
-          <w:sz w:val="20"/>
-          <w:szCs w:val="20"/>
-        </w:rPr>
-        <w:t>judicial_officer</w:t>
+      <w:r>
+        <w:rPr>
+          <w:rFonts w:ascii="Palatino Linotype" w:hAnsi="Palatino Linotype"/>
+          <w:sz w:val="20"/>
+          <w:szCs w:val="20"/>
+        </w:rPr>
+        <w:t>{{ judicial_officer.officer_</w:t>
+      </w:r>
+      <w:r>
+        <w:rPr>
+          <w:rFonts w:ascii="Palatino Linotype" w:hAnsi="Palatino Linotype"/>
+          <w:sz w:val="20"/>
+          <w:szCs w:val="20"/>
+        </w:rPr>
+        <w:t xml:space="preserve">type }} </w:t>
+      </w:r>
+      <w:r>
+        <w:rPr>
+          <w:rFonts w:ascii="Palatino Linotype" w:hAnsi="Palatino Linotype"/>
+          <w:sz w:val="20"/>
+          <w:szCs w:val="20"/>
+        </w:rPr>
+        <w:t>{{ judicial_officer</w:t>
       </w:r>
       <w:r>
         <w:rPr>
@@ -6150,7 +3993,6 @@
         </w:rPr>
         <w:t>.first_name</w:t>
       </w:r>
-      <w:proofErr w:type="spellEnd"/>
       <w:r>
         <w:rPr>
           <w:rFonts w:ascii="Palatino Linotype" w:hAnsi="Palatino Linotype"/>
@@ -6173,25 +4015,7 @@
           <w:sz w:val="20"/>
           <w:szCs w:val="20"/>
         </w:rPr>
-        <w:t xml:space="preserve">{{ </w:t>
-      </w:r>
-      <w:proofErr w:type="spellStart"/>
-      <w:r>
-        <w:rPr>
-          <w:rFonts w:ascii="Palatino Linotype" w:hAnsi="Palatino Linotype"/>
-          <w:sz w:val="20"/>
-          <w:szCs w:val="20"/>
-        </w:rPr>
-        <w:t>judicial_officer.last_name</w:t>
-      </w:r>
-      <w:proofErr w:type="spellEnd"/>
-      <w:r>
-        <w:rPr>
-          <w:rFonts w:ascii="Palatino Linotype" w:hAnsi="Palatino Linotype"/>
-          <w:sz w:val="20"/>
-          <w:szCs w:val="20"/>
-        </w:rPr>
-        <w:t xml:space="preserve"> }}</w:t>
+        <w:t>{{ judicial_officer.last_name }}</w:t>
       </w:r>
     </w:p>
     <w:p>
@@ -6254,29 +4078,7 @@
           <w:sz w:val="20"/>
           <w:szCs w:val="20"/>
         </w:rPr>
-        <w:t xml:space="preserve">% if </w:t>
-      </w:r>
-      <w:proofErr w:type="spellStart"/>
-      <w:r>
-        <w:rPr>
-          <w:rFonts w:ascii="Palatino Linotype" w:hAnsi="Palatino Linotype"/>
-          <w:bCs/>
-          <w:color w:val="FF0000"/>
-          <w:sz w:val="20"/>
-          <w:szCs w:val="20"/>
-        </w:rPr>
-        <w:t>judicial_</w:t>
-      </w:r>
-      <w:proofErr w:type="gramStart"/>
-      <w:r>
-        <w:rPr>
-          <w:rFonts w:ascii="Palatino Linotype" w:hAnsi="Palatino Linotype"/>
-          <w:bCs/>
-          <w:color w:val="FF0000"/>
-          <w:sz w:val="20"/>
-          <w:szCs w:val="20"/>
-        </w:rPr>
-        <w:t>of</w:t>
+        <w:t>% if judicial_of</w:t>
       </w:r>
       <w:r>
         <w:rPr>
@@ -6298,27 +4100,15 @@
         </w:rPr>
         <w:t>.officer</w:t>
       </w:r>
-      <w:proofErr w:type="gramEnd"/>
-      <w:r>
-        <w:rPr>
-          <w:rFonts w:ascii="Palatino Linotype" w:hAnsi="Palatino Linotype"/>
-          <w:bCs/>
-          <w:color w:val="FF0000"/>
-          <w:sz w:val="20"/>
-          <w:szCs w:val="20"/>
-        </w:rPr>
-        <w:t>_type</w:t>
-      </w:r>
-      <w:proofErr w:type="spellEnd"/>
-      <w:r>
-        <w:rPr>
-          <w:rFonts w:ascii="Palatino Linotype" w:hAnsi="Palatino Linotype"/>
-          <w:bCs/>
-          <w:color w:val="FF0000"/>
-          <w:sz w:val="20"/>
-          <w:szCs w:val="20"/>
-        </w:rPr>
-        <w:t xml:space="preserve">  ==  ‘Magistrate’ %}</w:t>
+      <w:r>
+        <w:rPr>
+          <w:rFonts w:ascii="Palatino Linotype" w:hAnsi="Palatino Linotype"/>
+          <w:bCs/>
+          <w:color w:val="FF0000"/>
+          <w:sz w:val="20"/>
+          <w:szCs w:val="20"/>
+        </w:rPr>
+        <w:t>_type  ==  ‘Magistrate’ %}</w:t>
       </w:r>
     </w:p>
     <w:p>
@@ -6478,61 +4268,7 @@
           <w:sz w:val="16"/>
           <w:szCs w:val="16"/>
         </w:rPr>
-        <w:t xml:space="preserve">Prosecutor’s Office: PS    OM     EM; Defendant’s Attorney: PS     OM     EM; </w:t>
-      </w:r>
-      <w:proofErr w:type="gramStart"/>
-      <w:r>
-        <w:rPr>
-          <w:rFonts w:ascii="Palatino Linotype" w:hAnsi="Palatino Linotype"/>
-          <w:sz w:val="16"/>
-          <w:szCs w:val="16"/>
-        </w:rPr>
-        <w:t xml:space="preserve">{{ </w:t>
-      </w:r>
-      <w:proofErr w:type="spellStart"/>
-      <w:r>
-        <w:rPr>
-          <w:rFonts w:ascii="Palatino Linotype" w:hAnsi="Palatino Linotype"/>
-          <w:sz w:val="16"/>
-          <w:szCs w:val="16"/>
-        </w:rPr>
-        <w:t>defendant</w:t>
-      </w:r>
-      <w:proofErr w:type="gramEnd"/>
-      <w:r>
-        <w:rPr>
-          <w:rFonts w:ascii="Palatino Linotype" w:hAnsi="Palatino Linotype"/>
-          <w:sz w:val="16"/>
-          <w:szCs w:val="16"/>
-        </w:rPr>
-        <w:t>.first_name</w:t>
-      </w:r>
-      <w:proofErr w:type="spellEnd"/>
-      <w:r>
-        <w:rPr>
-          <w:rFonts w:ascii="Palatino Linotype" w:hAnsi="Palatino Linotype"/>
-          <w:sz w:val="16"/>
-          <w:szCs w:val="16"/>
-        </w:rPr>
-        <w:t xml:space="preserve"> }} {{ </w:t>
-      </w:r>
-      <w:proofErr w:type="spellStart"/>
-      <w:r>
-        <w:rPr>
-          <w:rFonts w:ascii="Palatino Linotype" w:hAnsi="Palatino Linotype"/>
-          <w:sz w:val="16"/>
-          <w:szCs w:val="16"/>
-        </w:rPr>
-        <w:t>defendant.last_name</w:t>
-      </w:r>
-      <w:proofErr w:type="spellEnd"/>
-      <w:r>
-        <w:rPr>
-          <w:rFonts w:ascii="Palatino Linotype" w:hAnsi="Palatino Linotype"/>
-          <w:sz w:val="16"/>
-          <w:szCs w:val="16"/>
-        </w:rPr>
-        <w:t>}}: PS     OM     EM;</w:t>
+        <w:t>Prosecutor’s Office: PS    OM     EM; Defendant’s Attorney: PS     OM     EM; {{ defendant.first_name }} {{ defendant.last_name}}: PS     OM     EM;</w:t>
       </w:r>
       <w:r>
         <w:rPr>
@@ -6800,9 +4536,8 @@
         <w:sz w:val="20"/>
         <w:szCs w:val="20"/>
       </w:rPr>
-      <w:t xml:space="preserve">% if </w:t>
+      <w:t>% if judicial_officer.officer_type  ==  ‘Magistrate’ %}Magistrate Decision –</w:t>
     </w:r>
-    <w:proofErr w:type="spellStart"/>
     <w:r>
       <w:rPr>
         <w:rFonts w:ascii="Palatino Linotype" w:hAnsi="Palatino Linotype"/>
@@ -6810,9 +4545,8 @@
         <w:sz w:val="20"/>
         <w:szCs w:val="20"/>
       </w:rPr>
-      <w:t>judicial_</w:t>
+      <w:t xml:space="preserve"> </w:t>
     </w:r>
-    <w:proofErr w:type="gramStart"/>
     <w:r>
       <w:rPr>
         <w:rFonts w:ascii="Palatino Linotype" w:hAnsi="Palatino Linotype"/>
@@ -6820,9 +4554,8 @@
         <w:sz w:val="20"/>
         <w:szCs w:val="20"/>
       </w:rPr>
-      <w:t>officer.officer</w:t>
+      <w:t>Bond</w:t>
     </w:r>
-    <w:proofErr w:type="gramEnd"/>
     <w:r>
       <w:rPr>
         <w:rFonts w:ascii="Palatino Linotype" w:hAnsi="Palatino Linotype"/>
@@ -6830,9 +4563,8 @@
         <w:sz w:val="20"/>
         <w:szCs w:val="20"/>
       </w:rPr>
-      <w:t>_type</w:t>
+      <w:t xml:space="preserve"> Hearing</w:t>
     </w:r>
-    <w:proofErr w:type="spellEnd"/>
     <w:r>
       <w:rPr>
         <w:rFonts w:ascii="Palatino Linotype" w:hAnsi="Palatino Linotype"/>
@@ -6840,42 +4572,6 @@
         <w:sz w:val="20"/>
         <w:szCs w:val="20"/>
       </w:rPr>
-      <w:t xml:space="preserve">  ==  ‘Magistrate’ %}Magistrate Decision –</w:t>
-    </w:r>
-    <w:r>
-      <w:rPr>
-        <w:rFonts w:ascii="Palatino Linotype" w:hAnsi="Palatino Linotype"/>
-        <w:bCs/>
-        <w:sz w:val="20"/>
-        <w:szCs w:val="20"/>
-      </w:rPr>
-      <w:t xml:space="preserve"> </w:t>
-    </w:r>
-    <w:r>
-      <w:rPr>
-        <w:rFonts w:ascii="Palatino Linotype" w:hAnsi="Palatino Linotype"/>
-        <w:bCs/>
-        <w:sz w:val="20"/>
-        <w:szCs w:val="20"/>
-      </w:rPr>
-      <w:t>Bond</w:t>
-    </w:r>
-    <w:r>
-      <w:rPr>
-        <w:rFonts w:ascii="Palatino Linotype" w:hAnsi="Palatino Linotype"/>
-        <w:bCs/>
-        <w:sz w:val="20"/>
-        <w:szCs w:val="20"/>
-      </w:rPr>
-      <w:t xml:space="preserve"> Hearing</w:t>
-    </w:r>
-    <w:r>
-      <w:rPr>
-        <w:rFonts w:ascii="Palatino Linotype" w:hAnsi="Palatino Linotype"/>
-        <w:bCs/>
-        <w:sz w:val="20"/>
-        <w:szCs w:val="20"/>
-      </w:rPr>
       <w:t xml:space="preserve"> Entry</w:t>
     </w:r>
     <w:r>
@@ -6884,77 +4580,23 @@
         <w:sz w:val="20"/>
         <w:szCs w:val="20"/>
       </w:rPr>
-      <w:t xml:space="preserve">{% </w:t>
+      <w:t>{% elif judicial_officer.officer_type == ‘Judge’ %}</w:t>
     </w:r>
-    <w:proofErr w:type="spellStart"/>
     <w:r>
       <w:rPr>
         <w:rFonts w:ascii="Palatino Linotype" w:hAnsi="Palatino Linotype"/>
         <w:sz w:val="20"/>
         <w:szCs w:val="20"/>
       </w:rPr>
-      <w:t>elif</w:t>
+      <w:t>Bond Hearing</w:t>
     </w:r>
-    <w:proofErr w:type="spellEnd"/>
     <w:r>
       <w:rPr>
         <w:rFonts w:ascii="Palatino Linotype" w:hAnsi="Palatino Linotype"/>
         <w:sz w:val="20"/>
         <w:szCs w:val="20"/>
       </w:rPr>
-      <w:t xml:space="preserve"> </w:t>
-    </w:r>
-    <w:proofErr w:type="spellStart"/>
-    <w:r>
-      <w:rPr>
-        <w:rFonts w:ascii="Palatino Linotype" w:hAnsi="Palatino Linotype"/>
-        <w:sz w:val="20"/>
-        <w:szCs w:val="20"/>
-      </w:rPr>
-      <w:t>judicial_officer.officer_type</w:t>
-    </w:r>
-    <w:proofErr w:type="spellEnd"/>
-    <w:r>
-      <w:rPr>
-        <w:rFonts w:ascii="Palatino Linotype" w:hAnsi="Palatino Linotype"/>
-        <w:sz w:val="20"/>
-        <w:szCs w:val="20"/>
-      </w:rPr>
-      <w:t xml:space="preserve"> == ‘Judge’ %}</w:t>
-    </w:r>
-    <w:r>
-      <w:rPr>
-        <w:rFonts w:ascii="Palatino Linotype" w:hAnsi="Palatino Linotype"/>
-        <w:sz w:val="20"/>
-        <w:szCs w:val="20"/>
-      </w:rPr>
-      <w:t>Bond Hearing</w:t>
-    </w:r>
-    <w:r>
-      <w:rPr>
-        <w:rFonts w:ascii="Palatino Linotype" w:hAnsi="Palatino Linotype"/>
-        <w:sz w:val="20"/>
-        <w:szCs w:val="20"/>
-      </w:rPr>
-      <w:t xml:space="preserve"> Judgment Entry{% endif %} {{ </w:t>
-    </w:r>
-    <w:proofErr w:type="spellStart"/>
-    <w:r>
-      <w:rPr>
-        <w:rFonts w:ascii="Palatino Linotype" w:hAnsi="Palatino Linotype"/>
-        <w:sz w:val="20"/>
-        <w:szCs w:val="20"/>
-      </w:rPr>
-      <w:t>case_number</w:t>
-    </w:r>
-    <w:proofErr w:type="spellEnd"/>
-    <w:r>
-      <w:rPr>
-        <w:rFonts w:ascii="Palatino Linotype" w:hAnsi="Palatino Linotype"/>
-        <w:sz w:val="20"/>
-        <w:szCs w:val="20"/>
-      </w:rPr>
-      <w:t xml:space="preserve"> </w:t>
+      <w:t xml:space="preserve"> Judgment Entry{% endif %} {{ case_number </w:t>
     </w:r>
     <w:r>
       <w:rPr>

</xml_diff>

<commit_message>
Updated Bond templates to remove Crim R 46 language.
</commit_message>
<xml_diff>
--- a/resources/Templates/Bond_Hearing_Template.docx
+++ b/resources/Templates/Bond_Hearing_Template.docx
@@ -1,6 +1,6 @@
 
 <file path=word/document.xml><?xml version="1.0" encoding="utf-8"?>
-<w:document xmlns:wpc="http://schemas.microsoft.com/office/word/2010/wordprocessingCanvas" xmlns:cx="http://schemas.microsoft.com/office/drawing/2014/chartex" xmlns:cx1="http://schemas.microsoft.com/office/drawing/2015/9/8/chartex" xmlns:cx2="http://schemas.microsoft.com/office/drawing/2015/10/21/chartex" xmlns:cx3="http://schemas.microsoft.com/office/drawing/2016/5/9/chartex" xmlns:cx4="http://schemas.microsoft.com/office/drawing/2016/5/10/chartex" xmlns:cx5="http://schemas.microsoft.com/office/drawing/2016/5/11/chartex" xmlns:cx6="http://schemas.microsoft.com/office/drawing/2016/5/12/chartex" xmlns:cx7="http://schemas.microsoft.com/office/drawing/2016/5/13/chartex" xmlns:cx8="http://schemas.microsoft.com/office/drawing/2016/5/14/chartex" xmlns:mc="http://schemas.openxmlformats.org/markup-compatibility/2006" xmlns:aink="http://schemas.microsoft.com/office/drawing/2016/ink" xmlns:am3d="http://schemas.microsoft.com/office/drawing/2017/model3d" xmlns:o="urn:schemas-microsoft-com:office:office" xmlns:oel="http://schemas.microsoft.com/office/2019/extlst" xmlns:r="http://schemas.openxmlformats.org/officeDocument/2006/relationships" xmlns:m="http://schemas.openxmlformats.org/officeDocument/2006/math" xmlns:v="urn:schemas-microsoft-com:vml" xmlns:wp14="http://schemas.microsoft.com/office/word/2010/wordprocessingDrawing" xmlns:wp="http://schemas.openxmlformats.org/drawingml/2006/wordprocessingDrawing" xmlns:w10="urn:schemas-microsoft-com:office:word" xmlns:w="http://schemas.openxmlformats.org/wordprocessingml/2006/main" xmlns:w14="http://schemas.microsoft.com/office/word/2010/wordml" xmlns:w15="http://schemas.microsoft.com/office/word/2012/wordml" xmlns:w16cex="http://schemas.microsoft.com/office/word/2018/wordml/cex" xmlns:w16cid="http://schemas.microsoft.com/office/word/2016/wordml/cid" xmlns:w16="http://schemas.microsoft.com/office/word/2018/wordml" xmlns:w16du="http://schemas.microsoft.com/office/word/2023/wordml/word16du" xmlns:w16sdtdh="http://schemas.microsoft.com/office/word/2020/wordml/sdtdatahash" xmlns:w16se="http://schemas.microsoft.com/office/word/2015/wordml/symex" xmlns:wpg="http://schemas.microsoft.com/office/word/2010/wordprocessingGroup" xmlns:wpi="http://schemas.microsoft.com/office/word/2010/wordprocessingInk" xmlns:wne="http://schemas.microsoft.com/office/word/2006/wordml" xmlns:wps="http://schemas.microsoft.com/office/word/2010/wordprocessingShape" mc:Ignorable="w14 w15 w16se w16cid w16 w16cex w16sdtdh w16du wp14">
+<w:document xmlns:wpc="http://schemas.microsoft.com/office/word/2010/wordprocessingCanvas" xmlns:cx="http://schemas.microsoft.com/office/drawing/2014/chartex" xmlns:cx1="http://schemas.microsoft.com/office/drawing/2015/9/8/chartex" xmlns:cx2="http://schemas.microsoft.com/office/drawing/2015/10/21/chartex" xmlns:cx3="http://schemas.microsoft.com/office/drawing/2016/5/9/chartex" xmlns:cx4="http://schemas.microsoft.com/office/drawing/2016/5/10/chartex" xmlns:cx5="http://schemas.microsoft.com/office/drawing/2016/5/11/chartex" xmlns:cx6="http://schemas.microsoft.com/office/drawing/2016/5/12/chartex" xmlns:cx7="http://schemas.microsoft.com/office/drawing/2016/5/13/chartex" xmlns:cx8="http://schemas.microsoft.com/office/drawing/2016/5/14/chartex" xmlns:mc="http://schemas.openxmlformats.org/markup-compatibility/2006" xmlns:aink="http://schemas.microsoft.com/office/drawing/2016/ink" xmlns:am3d="http://schemas.microsoft.com/office/drawing/2017/model3d" xmlns:o="urn:schemas-microsoft-com:office:office" xmlns:oel="http://schemas.microsoft.com/office/2019/extlst" xmlns:r="http://schemas.openxmlformats.org/officeDocument/2006/relationships" xmlns:m="http://schemas.openxmlformats.org/officeDocument/2006/math" xmlns:v="urn:schemas-microsoft-com:vml" xmlns:wp14="http://schemas.microsoft.com/office/word/2010/wordprocessingDrawing" xmlns:wp="http://schemas.openxmlformats.org/drawingml/2006/wordprocessingDrawing" xmlns:w10="urn:schemas-microsoft-com:office:word" xmlns:w="http://schemas.openxmlformats.org/wordprocessingml/2006/main" xmlns:w14="http://schemas.microsoft.com/office/word/2010/wordml" xmlns:w15="http://schemas.microsoft.com/office/word/2012/wordml" xmlns:w16cex="http://schemas.microsoft.com/office/word/2018/wordml/cex" xmlns:w16cid="http://schemas.microsoft.com/office/word/2016/wordml/cid" xmlns:w16="http://schemas.microsoft.com/office/word/2018/wordml" xmlns:w16du="http://schemas.microsoft.com/office/word/2023/wordml/word16du" xmlns:w16sdtdh="http://schemas.microsoft.com/office/word/2020/wordml/sdtdatahash" xmlns:w16sdtfl="http://schemas.microsoft.com/office/word/2024/wordml/sdtformatlock" xmlns:w16se="http://schemas.microsoft.com/office/word/2015/wordml/symex" xmlns:wpg="http://schemas.microsoft.com/office/word/2010/wordprocessingGroup" xmlns:wpi="http://schemas.microsoft.com/office/word/2010/wordprocessingInk" xmlns:wne="http://schemas.microsoft.com/office/word/2006/wordml" xmlns:wps="http://schemas.microsoft.com/office/word/2010/wordprocessingShape" mc:Ignorable="w14 w15 w16se w16cid w16 w16cex w16sdtdh w16sdtfl w16du wp14">
   <w:body>
     <w:p>
       <w:pPr>
@@ -1093,52 +1093,7 @@
           <w:sz w:val="20"/>
           <w:szCs w:val="20"/>
         </w:rPr>
-        <w:t xml:space="preserve">The Court </w:t>
-      </w:r>
-      <w:r>
-        <w:rPr>
-          <w:rFonts w:ascii="Palatino Linotype" w:hAnsi="Palatino Linotype"/>
-          <w:bCs/>
-          <w:sz w:val="20"/>
-          <w:szCs w:val="20"/>
-        </w:rPr>
-        <w:t>finds that the below-ordered conditions will not obstru</w:t>
-      </w:r>
-      <w:r>
-        <w:rPr>
-          <w:rFonts w:ascii="Palatino Linotype" w:hAnsi="Palatino Linotype"/>
-          <w:bCs/>
-          <w:sz w:val="20"/>
-          <w:szCs w:val="20"/>
-        </w:rPr>
-        <w:t>ct the criminal justice process</w:t>
-      </w:r>
-      <w:r>
-        <w:rPr>
-          <w:rFonts w:ascii="Palatino Linotype" w:hAnsi="Palatino Linotype"/>
-          <w:bCs/>
-          <w:sz w:val="20"/>
-          <w:szCs w:val="20"/>
-        </w:rPr>
-        <w:t xml:space="preserve"> and are the least restrictive means of assuring Defendant’s appearance in Court and the protection </w:t>
-      </w:r>
-      <w:r>
-        <w:rPr>
-          <w:rFonts w:ascii="Palatino Linotype" w:hAnsi="Palatino Linotype"/>
-          <w:bCs/>
-          <w:sz w:val="20"/>
-          <w:szCs w:val="20"/>
-        </w:rPr>
-        <w:t>and safety of</w:t>
-      </w:r>
-      <w:r>
-        <w:rPr>
-          <w:rFonts w:ascii="Palatino Linotype" w:hAnsi="Palatino Linotype"/>
-          <w:bCs/>
-          <w:sz w:val="20"/>
-          <w:szCs w:val="20"/>
-        </w:rPr>
-        <w:t xml:space="preserve"> the community.  In determining the type and amount of bail, the Court considered each of the enumerated factors in Crim. R. 46(C)</w:t>
+        <w:t>The Court considered the seriousness of the offense charged</w:t>
       </w:r>
       <w:r>
         <w:rPr>
@@ -1210,11 +1165,10 @@
       <w:r>
         <w:rPr>
           <w:rFonts w:ascii="Palatino Linotype" w:hAnsi="Palatino Linotype"/>
-          <w:bCs/>
-          <w:sz w:val="20"/>
-          <w:szCs w:val="20"/>
-        </w:rPr>
-        <w:t>.</w:t>
+          <w:sz w:val="20"/>
+          <w:szCs w:val="20"/>
+        </w:rPr>
+        <w:t>, the previous criminal record of the Defendant, and the probability of Defendant appearing at trial in setting the below-ordered bond conditions.</w:t>
       </w:r>
     </w:p>
     <w:p>
@@ -1955,7 +1909,7 @@
           <w:sz w:val="20"/>
           <w:szCs w:val="20"/>
         </w:rPr>
-        <w:t xml:space="preserve">. Contact includes, but is not limited to, landline, cordless, cellular or digital telephone; text; instant messaging; fax; e-mail; voicemail; delivery </w:t>
+        <w:t xml:space="preserve">. Contact includes, but is not limited to, landline, cordless, cellular or digital telephone; text; instant messaging; fax; e-mail; voicemail; delivery service; social media; blogging; writings; electronic communications; posting a message; or </w:t>
       </w:r>
       <w:r>
         <w:rPr>
@@ -1965,7 +1919,7 @@
           <w:szCs w:val="20"/>
         </w:rPr>
         <w:lastRenderedPageBreak/>
-        <w:t>service; social media; blogging; writings; electronic communications; posting a message; or communications by any other means directly or through another person.</w:t>
+        <w:t>communications by any other means directly or through another person.</w:t>
       </w:r>
       <w:r>
         <w:rPr>
@@ -3344,7 +3298,35 @@
           <w:sz w:val="20"/>
           <w:szCs w:val="20"/>
         </w:rPr>
-        <w:t xml:space="preserve">{% endif %}{% if </w:t>
+        <w:t>{% endif %}{% if admin_license_suspension.explanation is not none %}</w:t>
+      </w:r>
+      <w:r>
+        <w:rPr>
+          <w:rFonts w:ascii="Palatino Linotype" w:hAnsi="Palatino Linotype"/>
+          <w:bCs/>
+          <w:sz w:val="20"/>
+          <w:szCs w:val="20"/>
+        </w:rPr>
+        <w:t>{{ admin_license_suspension.explanation }}</w:t>
+      </w:r>
+      <w:r>
+        <w:rPr>
+          <w:rFonts w:ascii="Palatino Linotype" w:hAnsi="Palatino Linotype"/>
+          <w:bCs/>
+          <w:sz w:val="20"/>
+          <w:szCs w:val="20"/>
+        </w:rPr>
+        <w:t>.</w:t>
+      </w:r>
+      <w:r>
+        <w:rPr>
+          <w:rFonts w:ascii="Palatino Linotype" w:hAnsi="Palatino Linotype"/>
+          <w:bCs/>
+          <w:color w:val="FF0000"/>
+          <w:sz w:val="20"/>
+          <w:szCs w:val="20"/>
+        </w:rPr>
+        <w:t xml:space="preserve">{% endif %}{% </w:t>
       </w:r>
       <w:r>
         <w:rPr>
@@ -3355,35 +3337,7 @@
           <w:szCs w:val="20"/>
         </w:rPr>
         <w:lastRenderedPageBreak/>
-        <w:t>admin_license_suspension.explanation is not none %}</w:t>
-      </w:r>
-      <w:r>
-        <w:rPr>
-          <w:rFonts w:ascii="Palatino Linotype" w:hAnsi="Palatino Linotype"/>
-          <w:bCs/>
-          <w:sz w:val="20"/>
-          <w:szCs w:val="20"/>
-        </w:rPr>
-        <w:t>{{ admin_license_suspension.explanation }}</w:t>
-      </w:r>
-      <w:r>
-        <w:rPr>
-          <w:rFonts w:ascii="Palatino Linotype" w:hAnsi="Palatino Linotype"/>
-          <w:bCs/>
-          <w:sz w:val="20"/>
-          <w:szCs w:val="20"/>
-        </w:rPr>
-        <w:t>.</w:t>
-      </w:r>
-      <w:r>
-        <w:rPr>
-          <w:rFonts w:ascii="Palatino Linotype" w:hAnsi="Palatino Linotype"/>
-          <w:bCs/>
-          <w:color w:val="FF0000"/>
-          <w:sz w:val="20"/>
-          <w:szCs w:val="20"/>
-        </w:rPr>
-        <w:t xml:space="preserve">{% endif %}{% endif %}{% if </w:t>
+        <w:t xml:space="preserve">endif %}{% if </w:t>
       </w:r>
       <w:r>
         <w:rPr>
@@ -4346,7 +4300,7 @@
 </file>
 
 <file path=word/endnotes.xml><?xml version="1.0" encoding="utf-8"?>
-<w:endnotes xmlns:wpc="http://schemas.microsoft.com/office/word/2010/wordprocessingCanvas" xmlns:cx="http://schemas.microsoft.com/office/drawing/2014/chartex" xmlns:cx1="http://schemas.microsoft.com/office/drawing/2015/9/8/chartex" xmlns:cx2="http://schemas.microsoft.com/office/drawing/2015/10/21/chartex" xmlns:cx3="http://schemas.microsoft.com/office/drawing/2016/5/9/chartex" xmlns:cx4="http://schemas.microsoft.com/office/drawing/2016/5/10/chartex" xmlns:cx5="http://schemas.microsoft.com/office/drawing/2016/5/11/chartex" xmlns:cx6="http://schemas.microsoft.com/office/drawing/2016/5/12/chartex" xmlns:cx7="http://schemas.microsoft.com/office/drawing/2016/5/13/chartex" xmlns:cx8="http://schemas.microsoft.com/office/drawing/2016/5/14/chartex" xmlns:mc="http://schemas.openxmlformats.org/markup-compatibility/2006" xmlns:aink="http://schemas.microsoft.com/office/drawing/2016/ink" xmlns:am3d="http://schemas.microsoft.com/office/drawing/2017/model3d" xmlns:o="urn:schemas-microsoft-com:office:office" xmlns:oel="http://schemas.microsoft.com/office/2019/extlst" xmlns:r="http://schemas.openxmlformats.org/officeDocument/2006/relationships" xmlns:m="http://schemas.openxmlformats.org/officeDocument/2006/math" xmlns:v="urn:schemas-microsoft-com:vml" xmlns:wp14="http://schemas.microsoft.com/office/word/2010/wordprocessingDrawing" xmlns:wp="http://schemas.openxmlformats.org/drawingml/2006/wordprocessingDrawing" xmlns:w10="urn:schemas-microsoft-com:office:word" xmlns:w="http://schemas.openxmlformats.org/wordprocessingml/2006/main" xmlns:w14="http://schemas.microsoft.com/office/word/2010/wordml" xmlns:w15="http://schemas.microsoft.com/office/word/2012/wordml" xmlns:w16cex="http://schemas.microsoft.com/office/word/2018/wordml/cex" xmlns:w16cid="http://schemas.microsoft.com/office/word/2016/wordml/cid" xmlns:w16="http://schemas.microsoft.com/office/word/2018/wordml" xmlns:w16du="http://schemas.microsoft.com/office/word/2023/wordml/word16du" xmlns:w16sdtdh="http://schemas.microsoft.com/office/word/2020/wordml/sdtdatahash" xmlns:w16se="http://schemas.microsoft.com/office/word/2015/wordml/symex" xmlns:wpg="http://schemas.microsoft.com/office/word/2010/wordprocessingGroup" xmlns:wpi="http://schemas.microsoft.com/office/word/2010/wordprocessingInk" xmlns:wne="http://schemas.microsoft.com/office/word/2006/wordml" xmlns:wps="http://schemas.microsoft.com/office/word/2010/wordprocessingShape" mc:Ignorable="w14 w15 w16se w16cid w16 w16cex w16sdtdh w16du wp14">
+<w:endnotes xmlns:wpc="http://schemas.microsoft.com/office/word/2010/wordprocessingCanvas" xmlns:cx="http://schemas.microsoft.com/office/drawing/2014/chartex" xmlns:cx1="http://schemas.microsoft.com/office/drawing/2015/9/8/chartex" xmlns:cx2="http://schemas.microsoft.com/office/drawing/2015/10/21/chartex" xmlns:cx3="http://schemas.microsoft.com/office/drawing/2016/5/9/chartex" xmlns:cx4="http://schemas.microsoft.com/office/drawing/2016/5/10/chartex" xmlns:cx5="http://schemas.microsoft.com/office/drawing/2016/5/11/chartex" xmlns:cx6="http://schemas.microsoft.com/office/drawing/2016/5/12/chartex" xmlns:cx7="http://schemas.microsoft.com/office/drawing/2016/5/13/chartex" xmlns:cx8="http://schemas.microsoft.com/office/drawing/2016/5/14/chartex" xmlns:mc="http://schemas.openxmlformats.org/markup-compatibility/2006" xmlns:aink="http://schemas.microsoft.com/office/drawing/2016/ink" xmlns:am3d="http://schemas.microsoft.com/office/drawing/2017/model3d" xmlns:o="urn:schemas-microsoft-com:office:office" xmlns:oel="http://schemas.microsoft.com/office/2019/extlst" xmlns:r="http://schemas.openxmlformats.org/officeDocument/2006/relationships" xmlns:m="http://schemas.openxmlformats.org/officeDocument/2006/math" xmlns:v="urn:schemas-microsoft-com:vml" xmlns:wp14="http://schemas.microsoft.com/office/word/2010/wordprocessingDrawing" xmlns:wp="http://schemas.openxmlformats.org/drawingml/2006/wordprocessingDrawing" xmlns:w10="urn:schemas-microsoft-com:office:word" xmlns:w="http://schemas.openxmlformats.org/wordprocessingml/2006/main" xmlns:w14="http://schemas.microsoft.com/office/word/2010/wordml" xmlns:w15="http://schemas.microsoft.com/office/word/2012/wordml" xmlns:w16cex="http://schemas.microsoft.com/office/word/2018/wordml/cex" xmlns:w16cid="http://schemas.microsoft.com/office/word/2016/wordml/cid" xmlns:w16="http://schemas.microsoft.com/office/word/2018/wordml" xmlns:w16du="http://schemas.microsoft.com/office/word/2023/wordml/word16du" xmlns:w16sdtdh="http://schemas.microsoft.com/office/word/2020/wordml/sdtdatahash" xmlns:w16sdtfl="http://schemas.microsoft.com/office/word/2024/wordml/sdtformatlock" xmlns:w16se="http://schemas.microsoft.com/office/word/2015/wordml/symex" xmlns:wpg="http://schemas.microsoft.com/office/word/2010/wordprocessingGroup" xmlns:wpi="http://schemas.microsoft.com/office/word/2010/wordprocessingInk" xmlns:wne="http://schemas.microsoft.com/office/word/2006/wordml" xmlns:wps="http://schemas.microsoft.com/office/word/2010/wordprocessingShape" mc:Ignorable="w14 w15 w16se w16cid w16 w16cex w16sdtdh w16sdtfl w16du wp14">
   <w:endnote w:type="separator" w:id="-1">
     <w:p>
       <w:r>
@@ -4365,7 +4319,7 @@
 </file>
 
 <file path=word/footer1.xml><?xml version="1.0" encoding="utf-8"?>
-<w:ftr xmlns:wpc="http://schemas.microsoft.com/office/word/2010/wordprocessingCanvas" xmlns:cx="http://schemas.microsoft.com/office/drawing/2014/chartex" xmlns:cx1="http://schemas.microsoft.com/office/drawing/2015/9/8/chartex" xmlns:cx2="http://schemas.microsoft.com/office/drawing/2015/10/21/chartex" xmlns:cx3="http://schemas.microsoft.com/office/drawing/2016/5/9/chartex" xmlns:cx4="http://schemas.microsoft.com/office/drawing/2016/5/10/chartex" xmlns:cx5="http://schemas.microsoft.com/office/drawing/2016/5/11/chartex" xmlns:cx6="http://schemas.microsoft.com/office/drawing/2016/5/12/chartex" xmlns:cx7="http://schemas.microsoft.com/office/drawing/2016/5/13/chartex" xmlns:cx8="http://schemas.microsoft.com/office/drawing/2016/5/14/chartex" xmlns:mc="http://schemas.openxmlformats.org/markup-compatibility/2006" xmlns:aink="http://schemas.microsoft.com/office/drawing/2016/ink" xmlns:am3d="http://schemas.microsoft.com/office/drawing/2017/model3d" xmlns:o="urn:schemas-microsoft-com:office:office" xmlns:oel="http://schemas.microsoft.com/office/2019/extlst" xmlns:r="http://schemas.openxmlformats.org/officeDocument/2006/relationships" xmlns:m="http://schemas.openxmlformats.org/officeDocument/2006/math" xmlns:v="urn:schemas-microsoft-com:vml" xmlns:wp14="http://schemas.microsoft.com/office/word/2010/wordprocessingDrawing" xmlns:wp="http://schemas.openxmlformats.org/drawingml/2006/wordprocessingDrawing" xmlns:w10="urn:schemas-microsoft-com:office:word" xmlns:w="http://schemas.openxmlformats.org/wordprocessingml/2006/main" xmlns:w14="http://schemas.microsoft.com/office/word/2010/wordml" xmlns:w15="http://schemas.microsoft.com/office/word/2012/wordml" xmlns:w16cex="http://schemas.microsoft.com/office/word/2018/wordml/cex" xmlns:w16cid="http://schemas.microsoft.com/office/word/2016/wordml/cid" xmlns:w16="http://schemas.microsoft.com/office/word/2018/wordml" xmlns:w16du="http://schemas.microsoft.com/office/word/2023/wordml/word16du" xmlns:w16sdtdh="http://schemas.microsoft.com/office/word/2020/wordml/sdtdatahash" xmlns:w16se="http://schemas.microsoft.com/office/word/2015/wordml/symex" xmlns:wpg="http://schemas.microsoft.com/office/word/2010/wordprocessingGroup" xmlns:wpi="http://schemas.microsoft.com/office/word/2010/wordprocessingInk" xmlns:wne="http://schemas.microsoft.com/office/word/2006/wordml" xmlns:wps="http://schemas.microsoft.com/office/word/2010/wordprocessingShape" mc:Ignorable="w14 w15 w16se w16cid w16 w16cex w16sdtdh w16du wp14">
+<w:ftr xmlns:wpc="http://schemas.microsoft.com/office/word/2010/wordprocessingCanvas" xmlns:cx="http://schemas.microsoft.com/office/drawing/2014/chartex" xmlns:cx1="http://schemas.microsoft.com/office/drawing/2015/9/8/chartex" xmlns:cx2="http://schemas.microsoft.com/office/drawing/2015/10/21/chartex" xmlns:cx3="http://schemas.microsoft.com/office/drawing/2016/5/9/chartex" xmlns:cx4="http://schemas.microsoft.com/office/drawing/2016/5/10/chartex" xmlns:cx5="http://schemas.microsoft.com/office/drawing/2016/5/11/chartex" xmlns:cx6="http://schemas.microsoft.com/office/drawing/2016/5/12/chartex" xmlns:cx7="http://schemas.microsoft.com/office/drawing/2016/5/13/chartex" xmlns:cx8="http://schemas.microsoft.com/office/drawing/2016/5/14/chartex" xmlns:mc="http://schemas.openxmlformats.org/markup-compatibility/2006" xmlns:aink="http://schemas.microsoft.com/office/drawing/2016/ink" xmlns:am3d="http://schemas.microsoft.com/office/drawing/2017/model3d" xmlns:o="urn:schemas-microsoft-com:office:office" xmlns:oel="http://schemas.microsoft.com/office/2019/extlst" xmlns:r="http://schemas.openxmlformats.org/officeDocument/2006/relationships" xmlns:m="http://schemas.openxmlformats.org/officeDocument/2006/math" xmlns:v="urn:schemas-microsoft-com:vml" xmlns:wp14="http://schemas.microsoft.com/office/word/2010/wordprocessingDrawing" xmlns:wp="http://schemas.openxmlformats.org/drawingml/2006/wordprocessingDrawing" xmlns:w10="urn:schemas-microsoft-com:office:word" xmlns:w="http://schemas.openxmlformats.org/wordprocessingml/2006/main" xmlns:w14="http://schemas.microsoft.com/office/word/2010/wordml" xmlns:w15="http://schemas.microsoft.com/office/word/2012/wordml" xmlns:w16cex="http://schemas.microsoft.com/office/word/2018/wordml/cex" xmlns:w16cid="http://schemas.microsoft.com/office/word/2016/wordml/cid" xmlns:w16="http://schemas.microsoft.com/office/word/2018/wordml" xmlns:w16du="http://schemas.microsoft.com/office/word/2023/wordml/word16du" xmlns:w16sdtdh="http://schemas.microsoft.com/office/word/2020/wordml/sdtdatahash" xmlns:w16sdtfl="http://schemas.microsoft.com/office/word/2024/wordml/sdtformatlock" xmlns:w16se="http://schemas.microsoft.com/office/word/2015/wordml/symex" xmlns:wpg="http://schemas.microsoft.com/office/word/2010/wordprocessingGroup" xmlns:wpi="http://schemas.microsoft.com/office/word/2010/wordprocessingInk" xmlns:wne="http://schemas.microsoft.com/office/word/2006/wordml" xmlns:wps="http://schemas.microsoft.com/office/word/2010/wordprocessingShape" mc:Ignorable="w14 w15 w16se w16cid w16 w16cex w16sdtdh w16sdtfl w16du wp14">
   <w:p>
     <w:pPr>
       <w:pStyle w:val="Footer"/>
@@ -4671,7 +4625,7 @@
 </file>
 
 <file path=word/footnotes.xml><?xml version="1.0" encoding="utf-8"?>
-<w:footnotes xmlns:wpc="http://schemas.microsoft.com/office/word/2010/wordprocessingCanvas" xmlns:cx="http://schemas.microsoft.com/office/drawing/2014/chartex" xmlns:cx1="http://schemas.microsoft.com/office/drawing/2015/9/8/chartex" xmlns:cx2="http://schemas.microsoft.com/office/drawing/2015/10/21/chartex" xmlns:cx3="http://schemas.microsoft.com/office/drawing/2016/5/9/chartex" xmlns:cx4="http://schemas.microsoft.com/office/drawing/2016/5/10/chartex" xmlns:cx5="http://schemas.microsoft.com/office/drawing/2016/5/11/chartex" xmlns:cx6="http://schemas.microsoft.com/office/drawing/2016/5/12/chartex" xmlns:cx7="http://schemas.microsoft.com/office/drawing/2016/5/13/chartex" xmlns:cx8="http://schemas.microsoft.com/office/drawing/2016/5/14/chartex" xmlns:mc="http://schemas.openxmlformats.org/markup-compatibility/2006" xmlns:aink="http://schemas.microsoft.com/office/drawing/2016/ink" xmlns:am3d="http://schemas.microsoft.com/office/drawing/2017/model3d" xmlns:o="urn:schemas-microsoft-com:office:office" xmlns:oel="http://schemas.microsoft.com/office/2019/extlst" xmlns:r="http://schemas.openxmlformats.org/officeDocument/2006/relationships" xmlns:m="http://schemas.openxmlformats.org/officeDocument/2006/math" xmlns:v="urn:schemas-microsoft-com:vml" xmlns:wp14="http://schemas.microsoft.com/office/word/2010/wordprocessingDrawing" xmlns:wp="http://schemas.openxmlformats.org/drawingml/2006/wordprocessingDrawing" xmlns:w10="urn:schemas-microsoft-com:office:word" xmlns:w="http://schemas.openxmlformats.org/wordprocessingml/2006/main" xmlns:w14="http://schemas.microsoft.com/office/word/2010/wordml" xmlns:w15="http://schemas.microsoft.com/office/word/2012/wordml" xmlns:w16cex="http://schemas.microsoft.com/office/word/2018/wordml/cex" xmlns:w16cid="http://schemas.microsoft.com/office/word/2016/wordml/cid" xmlns:w16="http://schemas.microsoft.com/office/word/2018/wordml" xmlns:w16du="http://schemas.microsoft.com/office/word/2023/wordml/word16du" xmlns:w16sdtdh="http://schemas.microsoft.com/office/word/2020/wordml/sdtdatahash" xmlns:w16se="http://schemas.microsoft.com/office/word/2015/wordml/symex" xmlns:wpg="http://schemas.microsoft.com/office/word/2010/wordprocessingGroup" xmlns:wpi="http://schemas.microsoft.com/office/word/2010/wordprocessingInk" xmlns:wne="http://schemas.microsoft.com/office/word/2006/wordml" xmlns:wps="http://schemas.microsoft.com/office/word/2010/wordprocessingShape" mc:Ignorable="w14 w15 w16se w16cid w16 w16cex w16sdtdh w16du wp14">
+<w:footnotes xmlns:wpc="http://schemas.microsoft.com/office/word/2010/wordprocessingCanvas" xmlns:cx="http://schemas.microsoft.com/office/drawing/2014/chartex" xmlns:cx1="http://schemas.microsoft.com/office/drawing/2015/9/8/chartex" xmlns:cx2="http://schemas.microsoft.com/office/drawing/2015/10/21/chartex" xmlns:cx3="http://schemas.microsoft.com/office/drawing/2016/5/9/chartex" xmlns:cx4="http://schemas.microsoft.com/office/drawing/2016/5/10/chartex" xmlns:cx5="http://schemas.microsoft.com/office/drawing/2016/5/11/chartex" xmlns:cx6="http://schemas.microsoft.com/office/drawing/2016/5/12/chartex" xmlns:cx7="http://schemas.microsoft.com/office/drawing/2016/5/13/chartex" xmlns:cx8="http://schemas.microsoft.com/office/drawing/2016/5/14/chartex" xmlns:mc="http://schemas.openxmlformats.org/markup-compatibility/2006" xmlns:aink="http://schemas.microsoft.com/office/drawing/2016/ink" xmlns:am3d="http://schemas.microsoft.com/office/drawing/2017/model3d" xmlns:o="urn:schemas-microsoft-com:office:office" xmlns:oel="http://schemas.microsoft.com/office/2019/extlst" xmlns:r="http://schemas.openxmlformats.org/officeDocument/2006/relationships" xmlns:m="http://schemas.openxmlformats.org/officeDocument/2006/math" xmlns:v="urn:schemas-microsoft-com:vml" xmlns:wp14="http://schemas.microsoft.com/office/word/2010/wordprocessingDrawing" xmlns:wp="http://schemas.openxmlformats.org/drawingml/2006/wordprocessingDrawing" xmlns:w10="urn:schemas-microsoft-com:office:word" xmlns:w="http://schemas.openxmlformats.org/wordprocessingml/2006/main" xmlns:w14="http://schemas.microsoft.com/office/word/2010/wordml" xmlns:w15="http://schemas.microsoft.com/office/word/2012/wordml" xmlns:w16cex="http://schemas.microsoft.com/office/word/2018/wordml/cex" xmlns:w16cid="http://schemas.microsoft.com/office/word/2016/wordml/cid" xmlns:w16="http://schemas.microsoft.com/office/word/2018/wordml" xmlns:w16du="http://schemas.microsoft.com/office/word/2023/wordml/word16du" xmlns:w16sdtdh="http://schemas.microsoft.com/office/word/2020/wordml/sdtdatahash" xmlns:w16sdtfl="http://schemas.microsoft.com/office/word/2024/wordml/sdtformatlock" xmlns:w16se="http://schemas.microsoft.com/office/word/2015/wordml/symex" xmlns:wpg="http://schemas.microsoft.com/office/word/2010/wordprocessingGroup" xmlns:wpi="http://schemas.microsoft.com/office/word/2010/wordprocessingInk" xmlns:wne="http://schemas.microsoft.com/office/word/2006/wordml" xmlns:wps="http://schemas.microsoft.com/office/word/2010/wordprocessingShape" mc:Ignorable="w14 w15 w16se w16cid w16 w16cex w16sdtdh w16sdtfl w16du wp14">
   <w:footnote w:type="separator" w:id="-1">
     <w:p>
       <w:r>
@@ -4690,7 +4644,7 @@
 </file>
 
 <file path=word/header1.xml><?xml version="1.0" encoding="utf-8"?>
-<w:hdr xmlns:wpc="http://schemas.microsoft.com/office/word/2010/wordprocessingCanvas" xmlns:cx="http://schemas.microsoft.com/office/drawing/2014/chartex" xmlns:cx1="http://schemas.microsoft.com/office/drawing/2015/9/8/chartex" xmlns:cx2="http://schemas.microsoft.com/office/drawing/2015/10/21/chartex" xmlns:cx3="http://schemas.microsoft.com/office/drawing/2016/5/9/chartex" xmlns:cx4="http://schemas.microsoft.com/office/drawing/2016/5/10/chartex" xmlns:cx5="http://schemas.microsoft.com/office/drawing/2016/5/11/chartex" xmlns:cx6="http://schemas.microsoft.com/office/drawing/2016/5/12/chartex" xmlns:cx7="http://schemas.microsoft.com/office/drawing/2016/5/13/chartex" xmlns:cx8="http://schemas.microsoft.com/office/drawing/2016/5/14/chartex" xmlns:mc="http://schemas.openxmlformats.org/markup-compatibility/2006" xmlns:aink="http://schemas.microsoft.com/office/drawing/2016/ink" xmlns:am3d="http://schemas.microsoft.com/office/drawing/2017/model3d" xmlns:o="urn:schemas-microsoft-com:office:office" xmlns:oel="http://schemas.microsoft.com/office/2019/extlst" xmlns:r="http://schemas.openxmlformats.org/officeDocument/2006/relationships" xmlns:m="http://schemas.openxmlformats.org/officeDocument/2006/math" xmlns:v="urn:schemas-microsoft-com:vml" xmlns:wp14="http://schemas.microsoft.com/office/word/2010/wordprocessingDrawing" xmlns:wp="http://schemas.openxmlformats.org/drawingml/2006/wordprocessingDrawing" xmlns:w10="urn:schemas-microsoft-com:office:word" xmlns:w="http://schemas.openxmlformats.org/wordprocessingml/2006/main" xmlns:w14="http://schemas.microsoft.com/office/word/2010/wordml" xmlns:w15="http://schemas.microsoft.com/office/word/2012/wordml" xmlns:w16cex="http://schemas.microsoft.com/office/word/2018/wordml/cex" xmlns:w16cid="http://schemas.microsoft.com/office/word/2016/wordml/cid" xmlns:w16="http://schemas.microsoft.com/office/word/2018/wordml" xmlns:w16du="http://schemas.microsoft.com/office/word/2023/wordml/word16du" xmlns:w16sdtdh="http://schemas.microsoft.com/office/word/2020/wordml/sdtdatahash" xmlns:w16se="http://schemas.microsoft.com/office/word/2015/wordml/symex" xmlns:wpg="http://schemas.microsoft.com/office/word/2010/wordprocessingGroup" xmlns:wpi="http://schemas.microsoft.com/office/word/2010/wordprocessingInk" xmlns:wne="http://schemas.microsoft.com/office/word/2006/wordml" xmlns:wps="http://schemas.microsoft.com/office/word/2010/wordprocessingShape" mc:Ignorable="w14 w15 w16se w16cid w16 w16cex w16sdtdh w16du wp14">
+<w:hdr xmlns:wpc="http://schemas.microsoft.com/office/word/2010/wordprocessingCanvas" xmlns:cx="http://schemas.microsoft.com/office/drawing/2014/chartex" xmlns:cx1="http://schemas.microsoft.com/office/drawing/2015/9/8/chartex" xmlns:cx2="http://schemas.microsoft.com/office/drawing/2015/10/21/chartex" xmlns:cx3="http://schemas.microsoft.com/office/drawing/2016/5/9/chartex" xmlns:cx4="http://schemas.microsoft.com/office/drawing/2016/5/10/chartex" xmlns:cx5="http://schemas.microsoft.com/office/drawing/2016/5/11/chartex" xmlns:cx6="http://schemas.microsoft.com/office/drawing/2016/5/12/chartex" xmlns:cx7="http://schemas.microsoft.com/office/drawing/2016/5/13/chartex" xmlns:cx8="http://schemas.microsoft.com/office/drawing/2016/5/14/chartex" xmlns:mc="http://schemas.openxmlformats.org/markup-compatibility/2006" xmlns:aink="http://schemas.microsoft.com/office/drawing/2016/ink" xmlns:am3d="http://schemas.microsoft.com/office/drawing/2017/model3d" xmlns:o="urn:schemas-microsoft-com:office:office" xmlns:oel="http://schemas.microsoft.com/office/2019/extlst" xmlns:r="http://schemas.openxmlformats.org/officeDocument/2006/relationships" xmlns:m="http://schemas.openxmlformats.org/officeDocument/2006/math" xmlns:v="urn:schemas-microsoft-com:vml" xmlns:wp14="http://schemas.microsoft.com/office/word/2010/wordprocessingDrawing" xmlns:wp="http://schemas.openxmlformats.org/drawingml/2006/wordprocessingDrawing" xmlns:w10="urn:schemas-microsoft-com:office:word" xmlns:w="http://schemas.openxmlformats.org/wordprocessingml/2006/main" xmlns:w14="http://schemas.microsoft.com/office/word/2010/wordml" xmlns:w15="http://schemas.microsoft.com/office/word/2012/wordml" xmlns:w16cex="http://schemas.microsoft.com/office/word/2018/wordml/cex" xmlns:w16cid="http://schemas.microsoft.com/office/word/2016/wordml/cid" xmlns:w16="http://schemas.microsoft.com/office/word/2018/wordml" xmlns:w16du="http://schemas.microsoft.com/office/word/2023/wordml/word16du" xmlns:w16sdtdh="http://schemas.microsoft.com/office/word/2020/wordml/sdtdatahash" xmlns:w16sdtfl="http://schemas.microsoft.com/office/word/2024/wordml/sdtformatlock" xmlns:w16se="http://schemas.microsoft.com/office/word/2015/wordml/symex" xmlns:wpg="http://schemas.microsoft.com/office/word/2010/wordprocessingGroup" xmlns:wpi="http://schemas.microsoft.com/office/word/2010/wordprocessingInk" xmlns:wne="http://schemas.microsoft.com/office/word/2006/wordml" xmlns:wps="http://schemas.microsoft.com/office/word/2010/wordprocessingShape" mc:Ignorable="w14 w15 w16se w16cid w16 w16cex w16sdtdh w16sdtfl w16du wp14">
   <w:p>
     <w:pPr>
       <w:pStyle w:val="Header"/>
@@ -4714,7 +4668,7 @@
 </file>
 
 <file path=word/numbering.xml><?xml version="1.0" encoding="utf-8"?>
-<w:numbering xmlns:wpc="http://schemas.microsoft.com/office/word/2010/wordprocessingCanvas" xmlns:cx="http://schemas.microsoft.com/office/drawing/2014/chartex" xmlns:cx1="http://schemas.microsoft.com/office/drawing/2015/9/8/chartex" xmlns:cx2="http://schemas.microsoft.com/office/drawing/2015/10/21/chartex" xmlns:cx3="http://schemas.microsoft.com/office/drawing/2016/5/9/chartex" xmlns:cx4="http://schemas.microsoft.com/office/drawing/2016/5/10/chartex" xmlns:cx5="http://schemas.microsoft.com/office/drawing/2016/5/11/chartex" xmlns:cx6="http://schemas.microsoft.com/office/drawing/2016/5/12/chartex" xmlns:cx7="http://schemas.microsoft.com/office/drawing/2016/5/13/chartex" xmlns:cx8="http://schemas.microsoft.com/office/drawing/2016/5/14/chartex" xmlns:mc="http://schemas.openxmlformats.org/markup-compatibility/2006" xmlns:aink="http://schemas.microsoft.com/office/drawing/2016/ink" xmlns:am3d="http://schemas.microsoft.com/office/drawing/2017/model3d" xmlns:o="urn:schemas-microsoft-com:office:office" xmlns:oel="http://schemas.microsoft.com/office/2019/extlst" xmlns:r="http://schemas.openxmlformats.org/officeDocument/2006/relationships" xmlns:m="http://schemas.openxmlformats.org/officeDocument/2006/math" xmlns:v="urn:schemas-microsoft-com:vml" xmlns:wp14="http://schemas.microsoft.com/office/word/2010/wordprocessingDrawing" xmlns:wp="http://schemas.openxmlformats.org/drawingml/2006/wordprocessingDrawing" xmlns:w10="urn:schemas-microsoft-com:office:word" xmlns:w="http://schemas.openxmlformats.org/wordprocessingml/2006/main" xmlns:w14="http://schemas.microsoft.com/office/word/2010/wordml" xmlns:w15="http://schemas.microsoft.com/office/word/2012/wordml" xmlns:w16cex="http://schemas.microsoft.com/office/word/2018/wordml/cex" xmlns:w16cid="http://schemas.microsoft.com/office/word/2016/wordml/cid" xmlns:w16="http://schemas.microsoft.com/office/word/2018/wordml" xmlns:w16du="http://schemas.microsoft.com/office/word/2023/wordml/word16du" xmlns:w16sdtdh="http://schemas.microsoft.com/office/word/2020/wordml/sdtdatahash" xmlns:w16se="http://schemas.microsoft.com/office/word/2015/wordml/symex" xmlns:wpg="http://schemas.microsoft.com/office/word/2010/wordprocessingGroup" xmlns:wpi="http://schemas.microsoft.com/office/word/2010/wordprocessingInk" xmlns:wne="http://schemas.microsoft.com/office/word/2006/wordml" xmlns:wps="http://schemas.microsoft.com/office/word/2010/wordprocessingShape" mc:Ignorable="w14 w15 w16se w16cid w16 w16cex w16sdtdh w16du wp14">
+<w:numbering xmlns:wpc="http://schemas.microsoft.com/office/word/2010/wordprocessingCanvas" xmlns:cx="http://schemas.microsoft.com/office/drawing/2014/chartex" xmlns:cx1="http://schemas.microsoft.com/office/drawing/2015/9/8/chartex" xmlns:cx2="http://schemas.microsoft.com/office/drawing/2015/10/21/chartex" xmlns:cx3="http://schemas.microsoft.com/office/drawing/2016/5/9/chartex" xmlns:cx4="http://schemas.microsoft.com/office/drawing/2016/5/10/chartex" xmlns:cx5="http://schemas.microsoft.com/office/drawing/2016/5/11/chartex" xmlns:cx6="http://schemas.microsoft.com/office/drawing/2016/5/12/chartex" xmlns:cx7="http://schemas.microsoft.com/office/drawing/2016/5/13/chartex" xmlns:cx8="http://schemas.microsoft.com/office/drawing/2016/5/14/chartex" xmlns:mc="http://schemas.openxmlformats.org/markup-compatibility/2006" xmlns:aink="http://schemas.microsoft.com/office/drawing/2016/ink" xmlns:am3d="http://schemas.microsoft.com/office/drawing/2017/model3d" xmlns:o="urn:schemas-microsoft-com:office:office" xmlns:oel="http://schemas.microsoft.com/office/2019/extlst" xmlns:r="http://schemas.openxmlformats.org/officeDocument/2006/relationships" xmlns:m="http://schemas.openxmlformats.org/officeDocument/2006/math" xmlns:v="urn:schemas-microsoft-com:vml" xmlns:wp14="http://schemas.microsoft.com/office/word/2010/wordprocessingDrawing" xmlns:wp="http://schemas.openxmlformats.org/drawingml/2006/wordprocessingDrawing" xmlns:w10="urn:schemas-microsoft-com:office:word" xmlns:w="http://schemas.openxmlformats.org/wordprocessingml/2006/main" xmlns:w14="http://schemas.microsoft.com/office/word/2010/wordml" xmlns:w15="http://schemas.microsoft.com/office/word/2012/wordml" xmlns:w16cex="http://schemas.microsoft.com/office/word/2018/wordml/cex" xmlns:w16cid="http://schemas.microsoft.com/office/word/2016/wordml/cid" xmlns:w16="http://schemas.microsoft.com/office/word/2018/wordml" xmlns:w16du="http://schemas.microsoft.com/office/word/2023/wordml/word16du" xmlns:w16sdtdh="http://schemas.microsoft.com/office/word/2020/wordml/sdtdatahash" xmlns:w16sdtfl="http://schemas.microsoft.com/office/word/2024/wordml/sdtformatlock" xmlns:w16se="http://schemas.microsoft.com/office/word/2015/wordml/symex" xmlns:wpg="http://schemas.microsoft.com/office/word/2010/wordprocessingGroup" xmlns:wpi="http://schemas.microsoft.com/office/word/2010/wordprocessingInk" xmlns:wne="http://schemas.microsoft.com/office/word/2006/wordml" xmlns:wps="http://schemas.microsoft.com/office/word/2010/wordprocessingShape" mc:Ignorable="w14 w15 w16se w16cid w16 w16cex w16sdtdh w16sdtfl w16du wp14">
   <w:abstractNum w:abstractNumId="0" w15:restartNumberingAfterBreak="0">
     <w:nsid w:val="08B2501C"/>
     <w:multiLevelType w:val="hybridMultilevel"/>
@@ -5531,7 +5485,7 @@
 </file>
 
 <file path=word/styles.xml><?xml version="1.0" encoding="utf-8"?>
-<w:styles xmlns:mc="http://schemas.openxmlformats.org/markup-compatibility/2006" xmlns:r="http://schemas.openxmlformats.org/officeDocument/2006/relationships" xmlns:w="http://schemas.openxmlformats.org/wordprocessingml/2006/main" xmlns:w14="http://schemas.microsoft.com/office/word/2010/wordml" xmlns:w15="http://schemas.microsoft.com/office/word/2012/wordml" xmlns:w16cex="http://schemas.microsoft.com/office/word/2018/wordml/cex" xmlns:w16cid="http://schemas.microsoft.com/office/word/2016/wordml/cid" xmlns:w16="http://schemas.microsoft.com/office/word/2018/wordml" xmlns:w16du="http://schemas.microsoft.com/office/word/2023/wordml/word16du" xmlns:w16sdtdh="http://schemas.microsoft.com/office/word/2020/wordml/sdtdatahash" xmlns:w16se="http://schemas.microsoft.com/office/word/2015/wordml/symex" mc:Ignorable="w14 w15 w16se w16cid w16 w16cex w16sdtdh w16du">
+<w:styles xmlns:mc="http://schemas.openxmlformats.org/markup-compatibility/2006" xmlns:r="http://schemas.openxmlformats.org/officeDocument/2006/relationships" xmlns:w="http://schemas.openxmlformats.org/wordprocessingml/2006/main" xmlns:w14="http://schemas.microsoft.com/office/word/2010/wordml" xmlns:w15="http://schemas.microsoft.com/office/word/2012/wordml" xmlns:w16cex="http://schemas.microsoft.com/office/word/2018/wordml/cex" xmlns:w16cid="http://schemas.microsoft.com/office/word/2016/wordml/cid" xmlns:w16="http://schemas.microsoft.com/office/word/2018/wordml" xmlns:w16du="http://schemas.microsoft.com/office/word/2023/wordml/word16du" xmlns:w16sdtdh="http://schemas.microsoft.com/office/word/2020/wordml/sdtdatahash" xmlns:w16sdtfl="http://schemas.microsoft.com/office/word/2024/wordml/sdtformatlock" xmlns:w16se="http://schemas.microsoft.com/office/word/2015/wordml/symex" mc:Ignorable="w14 w15 w16se w16cid w16 w16cex w16sdtdh w16sdtfl w16du">
   <w:docDefaults>
     <w:rPrDefault>
       <w:rPr>

</xml_diff>

<commit_message>
Updated Bond Templates to move SCRAM and GPS.
</commit_message>
<xml_diff>
--- a/resources/Templates/Bond_Hearing_Template.docx
+++ b/resources/Templates/Bond_Hearing_Template.docx
@@ -1192,17 +1192,7 @@
           <w:sz w:val="20"/>
           <w:szCs w:val="20"/>
         </w:rPr>
-        <w:t xml:space="preserve">{% if </w:t>
-      </w:r>
-      <w:r>
-        <w:rPr>
-          <w:rFonts w:ascii="Palatino Linotype" w:hAnsi="Palatino Linotype"/>
-          <w:bCs/>
-          <w:color w:val="FF0000"/>
-          <w:sz w:val="20"/>
-          <w:szCs w:val="20"/>
-        </w:rPr>
-        <w:t>(</w:t>
+        <w:t>{% if (</w:t>
       </w:r>
       <w:r>
         <w:rPr>
@@ -1222,45 +1212,136 @@
           <w:sz w:val="20"/>
           <w:szCs w:val="20"/>
         </w:rPr>
-        <w:t>.bond_type == ‘10% Deposit, Cash or Surety</w:t>
-      </w:r>
-      <w:r>
-        <w:rPr>
-          <w:rFonts w:ascii="Palatino Linotype" w:hAnsi="Palatino Linotype"/>
-          <w:bCs/>
-          <w:color w:val="FF0000"/>
-          <w:sz w:val="20"/>
-          <w:szCs w:val="20"/>
-        </w:rPr>
-        <w:t xml:space="preserve"> Bond</w:t>
-      </w:r>
-      <w:r>
-        <w:rPr>
-          <w:rFonts w:ascii="Palatino Linotype" w:hAnsi="Palatino Linotype"/>
-          <w:bCs/>
-          <w:color w:val="FF0000"/>
-          <w:sz w:val="20"/>
-          <w:szCs w:val="20"/>
-        </w:rPr>
-        <w:t>’</w:t>
-      </w:r>
-      <w:r>
-        <w:rPr>
-          <w:rFonts w:ascii="Palatino Linotype" w:hAnsi="Palatino Linotype"/>
-          <w:bCs/>
-          <w:color w:val="FF0000"/>
-          <w:sz w:val="20"/>
-          <w:szCs w:val="20"/>
-        </w:rPr>
-        <w:t>)</w:t>
-      </w:r>
-      <w:r>
-        <w:rPr>
-          <w:rFonts w:ascii="Palatino Linotype" w:hAnsi="Palatino Linotype"/>
-          <w:bCs/>
-          <w:color w:val="FF0000"/>
-          <w:sz w:val="20"/>
-          <w:szCs w:val="20"/>
+        <w:t>.bond_type == ‘10% Deposit, Cash or Surety Bond’) or (</w:t>
+      </w:r>
+      <w:r>
+        <w:rPr>
+          <w:rFonts w:ascii="Palatino Linotype" w:hAnsi="Palatino Linotype"/>
+          <w:bCs/>
+          <w:color w:val="FF0000"/>
+          <w:sz w:val="20"/>
+          <w:szCs w:val="20"/>
+        </w:rPr>
+        <w:t>bond_conditions</w:t>
+      </w:r>
+      <w:r>
+        <w:rPr>
+          <w:rFonts w:ascii="Palatino Linotype" w:hAnsi="Palatino Linotype"/>
+          <w:bCs/>
+          <w:color w:val="FF0000"/>
+          <w:sz w:val="20"/>
+          <w:szCs w:val="20"/>
+        </w:rPr>
+        <w:t>.bond_type == ‘Cash or Surety Bond’) %}</w:t>
+      </w:r>
+      <w:r>
+        <w:rPr>
+          <w:rFonts w:ascii="Palatino Linotype" w:hAnsi="Palatino Linotype"/>
+          <w:bCs/>
+          <w:color w:val="FF0000"/>
+          <w:sz w:val="20"/>
+          <w:szCs w:val="20"/>
+        </w:rPr>
+        <w:t>{{‘\n’}}</w:t>
+      </w:r>
+      <w:r>
+        <w:rPr>
+          <w:rFonts w:ascii="Palatino Linotype" w:hAnsi="Palatino Linotype"/>
+          <w:b/>
+          <w:bCs/>
+          <w:sz w:val="20"/>
+          <w:szCs w:val="20"/>
+        </w:rPr>
+        <w:t>Conditions of Release:</w:t>
+      </w:r>
+    </w:p>
+    <w:p>
+      <w:pPr>
+        <w:pStyle w:val="ListParagraph"/>
+        <w:numPr>
+          <w:ilvl w:val="0"/>
+          <w:numId w:val="4"/>
+        </w:numPr>
+        <w:tabs>
+          <w:tab w:val="center" w:pos="4680"/>
+        </w:tabs>
+        <w:jc w:val="both"/>
+        <w:rPr>
+          <w:rFonts w:ascii="Palatino Linotype" w:hAnsi="Palatino Linotype"/>
+          <w:bCs/>
+          <w:sz w:val="20"/>
+          <w:szCs w:val="20"/>
+        </w:rPr>
+      </w:pPr>
+      <w:r>
+        <w:rPr>
+          <w:rFonts w:ascii="Palatino Linotype" w:hAnsi="Palatino Linotype"/>
+          <w:bCs/>
+          <w:sz w:val="20"/>
+          <w:szCs w:val="20"/>
+          <w:u w:val="single"/>
+        </w:rPr>
+        <w:t xml:space="preserve">Defendant shall post a {{ </w:t>
+      </w:r>
+      <w:r>
+        <w:rPr>
+          <w:rFonts w:ascii="Palatino Linotype" w:hAnsi="Palatino Linotype"/>
+          <w:bCs/>
+          <w:sz w:val="20"/>
+          <w:szCs w:val="20"/>
+          <w:u w:val="single"/>
+        </w:rPr>
+        <w:t>bond_conditions</w:t>
+      </w:r>
+      <w:r>
+        <w:rPr>
+          <w:rFonts w:ascii="Palatino Linotype" w:hAnsi="Palatino Linotype"/>
+          <w:bCs/>
+          <w:sz w:val="20"/>
+          <w:szCs w:val="20"/>
+          <w:u w:val="single"/>
+        </w:rPr>
+        <w:t xml:space="preserve">.bond_amount }} bond secured by </w:t>
+      </w:r>
+      <w:r>
+        <w:rPr>
+          <w:rFonts w:ascii="Palatino Linotype" w:hAnsi="Palatino Linotype"/>
+          <w:bCs/>
+          <w:color w:val="FF0000"/>
+          <w:sz w:val="20"/>
+          <w:szCs w:val="20"/>
+          <w:u w:val="single"/>
+        </w:rPr>
+        <w:t>{% if bond_conditions</w:t>
+      </w:r>
+      <w:r>
+        <w:rPr>
+          <w:rFonts w:ascii="Palatino Linotype" w:hAnsi="Palatino Linotype"/>
+          <w:bCs/>
+          <w:color w:val="FF0000"/>
+          <w:sz w:val="20"/>
+          <w:szCs w:val="20"/>
+          <w:u w:val="single"/>
+        </w:rPr>
+        <w:t>.bond_type == ‘10% Deposit, Cash or Surety Bond’ %}</w:t>
+      </w:r>
+      <w:r>
+        <w:rPr>
+          <w:rFonts w:ascii="Palatino Linotype" w:hAnsi="Palatino Linotype"/>
+          <w:bCs/>
+          <w:sz w:val="20"/>
+          <w:szCs w:val="20"/>
+          <w:u w:val="single"/>
+        </w:rPr>
+        <w:t>10% deposit,</w:t>
+      </w:r>
+      <w:r>
+        <w:rPr>
+          <w:rFonts w:ascii="Palatino Linotype" w:hAnsi="Palatino Linotype"/>
+          <w:bCs/>
+          <w:sz w:val="20"/>
+          <w:szCs w:val="20"/>
+          <w:u w:val="single"/>
         </w:rPr>
         <w:t xml:space="preserve"> </w:t>
       </w:r>
@@ -1271,8 +1352,38 @@
           <w:color w:val="FF0000"/>
           <w:sz w:val="20"/>
           <w:szCs w:val="20"/>
-        </w:rPr>
-        <w:t>or (</w:t>
+          <w:u w:val="single"/>
+        </w:rPr>
+        <w:t>{% endif %}</w:t>
+      </w:r>
+      <w:r>
+        <w:rPr>
+          <w:rFonts w:ascii="Palatino Linotype" w:hAnsi="Palatino Linotype"/>
+          <w:bCs/>
+          <w:sz w:val="20"/>
+          <w:szCs w:val="20"/>
+          <w:u w:val="single"/>
+        </w:rPr>
+        <w:t>cash, or surety</w:t>
+      </w:r>
+      <w:r>
+        <w:rPr>
+          <w:rFonts w:ascii="Palatino Linotype" w:hAnsi="Palatino Linotype"/>
+          <w:bCs/>
+          <w:sz w:val="20"/>
+          <w:szCs w:val="20"/>
+        </w:rPr>
+        <w:t>.</w:t>
+      </w:r>
+      <w:r>
+        <w:rPr>
+          <w:rFonts w:ascii="Palatino Linotype" w:hAnsi="Palatino Linotype"/>
+          <w:bCs/>
+          <w:color w:val="FF0000"/>
+          <w:sz w:val="20"/>
+          <w:szCs w:val="20"/>
+        </w:rPr>
+        <w:t xml:space="preserve">{% endif %}{% if </w:t>
       </w:r>
       <w:r>
         <w:rPr>
@@ -1292,77 +1403,7 @@
           <w:sz w:val="20"/>
           <w:szCs w:val="20"/>
         </w:rPr>
-        <w:t>.bond_type == ‘</w:t>
-      </w:r>
-      <w:r>
-        <w:rPr>
-          <w:rFonts w:ascii="Palatino Linotype" w:hAnsi="Palatino Linotype"/>
-          <w:bCs/>
-          <w:color w:val="FF0000"/>
-          <w:sz w:val="20"/>
-          <w:szCs w:val="20"/>
-        </w:rPr>
-        <w:t>Cas</w:t>
-      </w:r>
-      <w:r>
-        <w:rPr>
-          <w:rFonts w:ascii="Palatino Linotype" w:hAnsi="Palatino Linotype"/>
-          <w:bCs/>
-          <w:color w:val="FF0000"/>
-          <w:sz w:val="20"/>
-          <w:szCs w:val="20"/>
-        </w:rPr>
-        <w:t>h or Surety</w:t>
-      </w:r>
-      <w:r>
-        <w:rPr>
-          <w:rFonts w:ascii="Palatino Linotype" w:hAnsi="Palatino Linotype"/>
-          <w:bCs/>
-          <w:color w:val="FF0000"/>
-          <w:sz w:val="20"/>
-          <w:szCs w:val="20"/>
-        </w:rPr>
-        <w:t xml:space="preserve"> Bond</w:t>
-      </w:r>
-      <w:r>
-        <w:rPr>
-          <w:rFonts w:ascii="Palatino Linotype" w:hAnsi="Palatino Linotype"/>
-          <w:bCs/>
-          <w:color w:val="FF0000"/>
-          <w:sz w:val="20"/>
-          <w:szCs w:val="20"/>
-        </w:rPr>
-        <w:t xml:space="preserve">’) </w:t>
-      </w:r>
-      <w:r>
-        <w:rPr>
-          <w:rFonts w:ascii="Palatino Linotype" w:hAnsi="Palatino Linotype"/>
-          <w:bCs/>
-          <w:color w:val="FF0000"/>
-          <w:sz w:val="20"/>
-          <w:szCs w:val="20"/>
-        </w:rPr>
-        <w:t>%}</w:t>
-      </w:r>
-      <w:r>
-        <w:rPr>
-          <w:rFonts w:ascii="Palatino Linotype" w:hAnsi="Palatino Linotype"/>
-          <w:bCs/>
-          <w:color w:val="FF0000"/>
-          <w:sz w:val="20"/>
-          <w:szCs w:val="20"/>
-        </w:rPr>
-        <w:t>{{‘\n’}}</w:t>
-      </w:r>
-      <w:r>
-        <w:rPr>
-          <w:rFonts w:ascii="Palatino Linotype" w:hAnsi="Palatino Linotype"/>
-          <w:b/>
-          <w:bCs/>
-          <w:sz w:val="20"/>
-          <w:szCs w:val="20"/>
-        </w:rPr>
-        <w:t>Financial Conditions of Release:</w:t>
+        <w:t>.monitoring is true %}</w:t>
       </w:r>
     </w:p>
     <w:p>
@@ -1390,17 +1431,52 @@
           <w:bCs/>
           <w:sz w:val="20"/>
           <w:szCs w:val="20"/>
-          <w:u w:val="single"/>
-        </w:rPr>
-        <w:t xml:space="preserve">Defendant shall post a {{ </w:t>
-      </w:r>
-      <w:r>
-        <w:rPr>
-          <w:rFonts w:ascii="Palatino Linotype" w:hAnsi="Palatino Linotype"/>
-          <w:bCs/>
-          <w:sz w:val="20"/>
-          <w:szCs w:val="20"/>
-          <w:u w:val="single"/>
+        </w:rPr>
+        <w:t>Prior to release, the Defendant shall be fitted by the</w:t>
+      </w:r>
+      <w:r>
+        <w:rPr>
+          <w:rFonts w:ascii="Palatino Linotype" w:hAnsi="Palatino Linotype"/>
+          <w:bCs/>
+          <w:sz w:val="20"/>
+          <w:szCs w:val="20"/>
+        </w:rPr>
+        <w:t xml:space="preserve"> Office of Community Control for the following monitoring</w:t>
+      </w:r>
+      <w:r>
+        <w:rPr>
+          <w:rFonts w:ascii="Palatino Linotype" w:hAnsi="Palatino Linotype"/>
+          <w:bCs/>
+          <w:sz w:val="20"/>
+          <w:szCs w:val="20"/>
+        </w:rPr>
+        <w:t xml:space="preserve"> unit</w:t>
+      </w:r>
+      <w:r>
+        <w:rPr>
+          <w:rFonts w:ascii="Palatino Linotype" w:hAnsi="Palatino Linotype"/>
+          <w:bCs/>
+          <w:sz w:val="20"/>
+          <w:szCs w:val="20"/>
+        </w:rPr>
+        <w:t>: {{</w:t>
+      </w:r>
+      <w:r>
+        <w:rPr>
+          <w:rFonts w:ascii="Palatino Linotype" w:hAnsi="Palatino Linotype"/>
+          <w:bCs/>
+          <w:color w:val="FF0000"/>
+          <w:sz w:val="20"/>
+          <w:szCs w:val="20"/>
+        </w:rPr>
+        <w:t xml:space="preserve"> </w:t>
+      </w:r>
+      <w:r>
+        <w:rPr>
+          <w:rFonts w:ascii="Palatino Linotype" w:hAnsi="Palatino Linotype"/>
+          <w:bCs/>
+          <w:sz w:val="20"/>
+          <w:szCs w:val="20"/>
         </w:rPr>
         <w:t>bond_conditions</w:t>
       </w:r>
@@ -1410,27 +1486,15 @@
           <w:bCs/>
           <w:sz w:val="20"/>
           <w:szCs w:val="20"/>
-          <w:u w:val="single"/>
-        </w:rPr>
-        <w:t>.bond_amount }}</w:t>
-      </w:r>
-      <w:r>
-        <w:rPr>
-          <w:rFonts w:ascii="Palatino Linotype" w:hAnsi="Palatino Linotype"/>
-          <w:bCs/>
-          <w:sz w:val="20"/>
-          <w:szCs w:val="20"/>
-          <w:u w:val="single"/>
-        </w:rPr>
-        <w:t xml:space="preserve"> bond secured by</w:t>
-      </w:r>
-      <w:r>
-        <w:rPr>
-          <w:rFonts w:ascii="Palatino Linotype" w:hAnsi="Palatino Linotype"/>
-          <w:bCs/>
-          <w:sz w:val="20"/>
-          <w:szCs w:val="20"/>
-          <w:u w:val="single"/>
+        </w:rPr>
+        <w:t>.monitoring_type }}.</w:t>
+      </w:r>
+      <w:r>
+        <w:rPr>
+          <w:rFonts w:ascii="Palatino Linotype" w:hAnsi="Palatino Linotype"/>
+          <w:bCs/>
+          <w:sz w:val="20"/>
+          <w:szCs w:val="20"/>
         </w:rPr>
         <w:t xml:space="preserve"> </w:t>
       </w:r>
@@ -1441,111 +1505,77 @@
           <w:color w:val="FF0000"/>
           <w:sz w:val="20"/>
           <w:szCs w:val="20"/>
-          <w:u w:val="single"/>
-        </w:rPr>
-        <w:t>{% if bond_conditions</w:t>
-      </w:r>
-      <w:r>
-        <w:rPr>
-          <w:rFonts w:ascii="Palatino Linotype" w:hAnsi="Palatino Linotype"/>
-          <w:bCs/>
-          <w:color w:val="FF0000"/>
-          <w:sz w:val="20"/>
-          <w:szCs w:val="20"/>
-          <w:u w:val="single"/>
-        </w:rPr>
-        <w:t>.bond_type == ‘10% Deposit, Cash or Surety</w:t>
-      </w:r>
-      <w:r>
-        <w:rPr>
-          <w:rFonts w:ascii="Palatino Linotype" w:hAnsi="Palatino Linotype"/>
-          <w:bCs/>
-          <w:color w:val="FF0000"/>
-          <w:sz w:val="20"/>
-          <w:szCs w:val="20"/>
-          <w:u w:val="single"/>
-        </w:rPr>
-        <w:t xml:space="preserve"> Bond</w:t>
-      </w:r>
-      <w:r>
-        <w:rPr>
-          <w:rFonts w:ascii="Palatino Linotype" w:hAnsi="Palatino Linotype"/>
-          <w:bCs/>
-          <w:color w:val="FF0000"/>
-          <w:sz w:val="20"/>
-          <w:szCs w:val="20"/>
-          <w:u w:val="single"/>
-        </w:rPr>
-        <w:t>’ %}</w:t>
-      </w:r>
-      <w:r>
-        <w:rPr>
-          <w:rFonts w:ascii="Palatino Linotype" w:hAnsi="Palatino Linotype"/>
-          <w:bCs/>
-          <w:sz w:val="20"/>
-          <w:szCs w:val="20"/>
-          <w:u w:val="single"/>
-        </w:rPr>
-        <w:t>10% deposit,</w:t>
-      </w:r>
-      <w:r>
-        <w:rPr>
-          <w:rFonts w:ascii="Palatino Linotype" w:hAnsi="Palatino Linotype"/>
-          <w:bCs/>
-          <w:sz w:val="20"/>
-          <w:szCs w:val="20"/>
-          <w:u w:val="single"/>
-        </w:rPr>
-        <w:t xml:space="preserve"> </w:t>
-      </w:r>
-      <w:r>
-        <w:rPr>
-          <w:rFonts w:ascii="Palatino Linotype" w:hAnsi="Palatino Linotype"/>
-          <w:bCs/>
-          <w:color w:val="FF0000"/>
-          <w:sz w:val="20"/>
-          <w:szCs w:val="20"/>
-          <w:u w:val="single"/>
-        </w:rPr>
-        <w:t>{% endif %}</w:t>
-      </w:r>
-      <w:r>
-        <w:rPr>
-          <w:rFonts w:ascii="Palatino Linotype" w:hAnsi="Palatino Linotype"/>
-          <w:bCs/>
-          <w:sz w:val="20"/>
-          <w:szCs w:val="20"/>
-          <w:u w:val="single"/>
-        </w:rPr>
-        <w:t>cash, or surety</w:t>
-      </w:r>
-      <w:r>
-        <w:rPr>
-          <w:rFonts w:ascii="Palatino Linotype" w:hAnsi="Palatino Linotype"/>
-          <w:bCs/>
-          <w:sz w:val="20"/>
-          <w:szCs w:val="20"/>
-        </w:rPr>
-        <w:t>.</w:t>
-      </w:r>
-      <w:r>
-        <w:rPr>
-          <w:rFonts w:ascii="Palatino Linotype" w:hAnsi="Palatino Linotype"/>
-          <w:bCs/>
-          <w:sz w:val="20"/>
-          <w:szCs w:val="20"/>
-        </w:rPr>
-        <w:t>{{ ‘\n’ }}</w:t>
-      </w:r>
-      <w:r>
-        <w:rPr>
-          <w:rFonts w:ascii="Palatino Linotype" w:hAnsi="Palatino Linotype"/>
-          <w:bCs/>
-          <w:color w:val="FF0000"/>
-          <w:sz w:val="20"/>
-          <w:szCs w:val="20"/>
-        </w:rPr>
-        <w:t>{% endif %}</w:t>
+        </w:rPr>
+        <w:t>{</w:t>
+      </w:r>
+      <w:r>
+        <w:rPr>
+          <w:rFonts w:ascii="Palatino Linotype" w:hAnsi="Palatino Linotype"/>
+          <w:bCs/>
+          <w:color w:val="FF0000"/>
+          <w:sz w:val="20"/>
+          <w:szCs w:val="20"/>
+        </w:rPr>
+        <w:t>% if bond_conditions.monitoring_type == ‘SCRAM - Court Pay’ %}</w:t>
+      </w:r>
+      <w:r>
+        <w:rPr>
+          <w:rFonts w:ascii="Palatino Linotype" w:hAnsi="Palatino Linotype"/>
+          <w:bCs/>
+          <w:sz w:val="20"/>
+          <w:szCs w:val="20"/>
+        </w:rPr>
+        <w:t>The Defendant indicated an inability to pay for the SCRAM unit and the Court orders that the cost of the SCRAM unit shall be paid for through the Court’s Indigent Alcohol Monitoring Fund.</w:t>
+      </w:r>
+      <w:r>
+        <w:rPr>
+          <w:rFonts w:ascii="Palatino Linotype" w:hAnsi="Palatino Linotype"/>
+          <w:bCs/>
+          <w:color w:val="FF0000"/>
+          <w:sz w:val="20"/>
+          <w:szCs w:val="20"/>
+        </w:rPr>
+        <w:t xml:space="preserve"> {</w:t>
+      </w:r>
+      <w:r>
+        <w:rPr>
+          <w:rFonts w:ascii="Palatino Linotype" w:hAnsi="Palatino Linotype"/>
+          <w:bCs/>
+          <w:color w:val="FF0000"/>
+          <w:sz w:val="20"/>
+          <w:szCs w:val="20"/>
+        </w:rPr>
+        <w:t>% endif %}</w:t>
+      </w:r>
+      <w:r>
+        <w:rPr>
+          <w:rFonts w:ascii="Palatino Linotype" w:hAnsi="Palatino Linotype"/>
+          <w:bCs/>
+          <w:color w:val="FF0000"/>
+          <w:sz w:val="20"/>
+          <w:szCs w:val="20"/>
+        </w:rPr>
+        <w:t>{</w:t>
+      </w:r>
+      <w:r>
+        <w:rPr>
+          <w:rFonts w:ascii="Palatino Linotype" w:hAnsi="Palatino Linotype"/>
+          <w:bCs/>
+          <w:color w:val="FF0000"/>
+          <w:sz w:val="20"/>
+          <w:szCs w:val="20"/>
+        </w:rPr>
+        <w:t>% endif %}</w:t>
+      </w:r>
+      <w:r>
+        <w:rPr>
+          <w:rFonts w:ascii="Palatino Linotype" w:hAnsi="Palatino Linotype"/>
+          <w:bCs/>
+          <w:color w:val="FF0000"/>
+          <w:sz w:val="20"/>
+          <w:szCs w:val="20"/>
+        </w:rPr>
+        <w:t>{{‘\n’}}</w:t>
       </w:r>
     </w:p>
     <w:p>
@@ -1570,7 +1600,17 @@
           <w:sz w:val="20"/>
           <w:szCs w:val="20"/>
         </w:rPr>
-        <w:t>Non-Financial Conditions of Release:</w:t>
+        <w:t>Terms of Bond</w:t>
+      </w:r>
+      <w:r>
+        <w:rPr>
+          <w:rFonts w:ascii="Palatino Linotype" w:hAnsi="Palatino Linotype"/>
+          <w:b/>
+          <w:bCs/>
+          <w:sz w:val="20"/>
+          <w:szCs w:val="20"/>
+        </w:rPr>
+        <w:t>:</w:t>
       </w:r>
       <w:r>
         <w:rPr>
@@ -1814,6 +1854,7 @@
           <w:sz w:val="20"/>
           <w:szCs w:val="20"/>
         </w:rPr>
+        <w:lastRenderedPageBreak/>
         <w:t xml:space="preserve">Defendant shall comply with all the terms of the protection order </w:t>
       </w:r>
       <w:r>
@@ -1909,17 +1950,7 @@
           <w:sz w:val="20"/>
           <w:szCs w:val="20"/>
         </w:rPr>
-        <w:t xml:space="preserve">. Contact includes, but is not limited to, landline, cordless, cellular or digital telephone; text; instant messaging; fax; e-mail; voicemail; delivery service; social media; blogging; writings; electronic communications; posting a message; or </w:t>
-      </w:r>
-      <w:r>
-        <w:rPr>
-          <w:rFonts w:ascii="Palatino Linotype" w:hAnsi="Palatino Linotype"/>
-          <w:bCs/>
-          <w:sz w:val="20"/>
-          <w:szCs w:val="20"/>
-        </w:rPr>
-        <w:lastRenderedPageBreak/>
-        <w:t>communications by any other means directly or through another person.</w:t>
+        <w:t>. Contact includes, but is not limited to, landline, cordless, cellular or digital telephone; text; instant messaging; fax; e-mail; voicemail; delivery service; social media; blogging; writings; electronic communications; posting a message; or communications by any other means directly or through another person.</w:t>
       </w:r>
       <w:r>
         <w:rPr>
@@ -2713,6 +2744,7 @@
         <w:rPr>
           <w:rFonts w:ascii="Palatino Linotype" w:hAnsi="Palatino Linotype"/>
           <w:bCs/>
+          <w:color w:val="FF0000"/>
           <w:sz w:val="20"/>
           <w:szCs w:val="20"/>
         </w:rPr>
@@ -2762,289 +2794,6 @@
           <w:szCs w:val="20"/>
         </w:rPr>
         <w:t>.specialized_docket_type }}.</w:t>
-      </w:r>
-      <w:r>
-        <w:rPr>
-          <w:rFonts w:ascii="Palatino Linotype" w:hAnsi="Palatino Linotype"/>
-          <w:bCs/>
-          <w:color w:val="FF0000"/>
-          <w:sz w:val="20"/>
-          <w:szCs w:val="20"/>
-        </w:rPr>
-        <w:t>{% endif %}</w:t>
-      </w:r>
-      <w:r>
-        <w:rPr>
-          <w:rFonts w:ascii="Palatino Linotype" w:hAnsi="Palatino Linotype"/>
-          <w:bCs/>
-          <w:color w:val="FF0000"/>
-          <w:sz w:val="20"/>
-          <w:szCs w:val="20"/>
-        </w:rPr>
-        <w:t xml:space="preserve">{% if </w:t>
-      </w:r>
-      <w:r>
-        <w:rPr>
-          <w:rFonts w:ascii="Palatino Linotype" w:hAnsi="Palatino Linotype"/>
-          <w:bCs/>
-          <w:color w:val="FF0000"/>
-          <w:sz w:val="20"/>
-          <w:szCs w:val="20"/>
-        </w:rPr>
-        <w:t>bond_conditions</w:t>
-      </w:r>
-      <w:r>
-        <w:rPr>
-          <w:rFonts w:ascii="Palatino Linotype" w:hAnsi="Palatino Linotype"/>
-          <w:bCs/>
-          <w:color w:val="FF0000"/>
-          <w:sz w:val="20"/>
-          <w:szCs w:val="20"/>
-        </w:rPr>
-        <w:t>.monitoring is true %}</w:t>
-      </w:r>
-    </w:p>
-    <w:p>
-      <w:pPr>
-        <w:pStyle w:val="ListParagraph"/>
-        <w:numPr>
-          <w:ilvl w:val="0"/>
-          <w:numId w:val="4"/>
-        </w:numPr>
-        <w:tabs>
-          <w:tab w:val="center" w:pos="4680"/>
-        </w:tabs>
-        <w:jc w:val="both"/>
-        <w:rPr>
-          <w:rFonts w:ascii="Palatino Linotype" w:hAnsi="Palatino Linotype"/>
-          <w:bCs/>
-          <w:sz w:val="20"/>
-          <w:szCs w:val="20"/>
-        </w:rPr>
-      </w:pPr>
-      <w:r>
-        <w:rPr>
-          <w:rFonts w:ascii="Palatino Linotype" w:hAnsi="Palatino Linotype"/>
-          <w:bCs/>
-          <w:sz w:val="20"/>
-          <w:szCs w:val="20"/>
-        </w:rPr>
-        <w:t>Prior to release</w:t>
-      </w:r>
-      <w:r>
-        <w:rPr>
-          <w:rFonts w:ascii="Palatino Linotype" w:hAnsi="Palatino Linotype"/>
-          <w:bCs/>
-          <w:sz w:val="20"/>
-          <w:szCs w:val="20"/>
-        </w:rPr>
-        <w:t>,</w:t>
-      </w:r>
-      <w:r>
-        <w:rPr>
-          <w:rFonts w:ascii="Palatino Linotype" w:hAnsi="Palatino Linotype"/>
-          <w:bCs/>
-          <w:sz w:val="20"/>
-          <w:szCs w:val="20"/>
-        </w:rPr>
-        <w:t xml:space="preserve"> the Defendant shall be fitted by the</w:t>
-      </w:r>
-      <w:r>
-        <w:rPr>
-          <w:rFonts w:ascii="Palatino Linotype" w:hAnsi="Palatino Linotype"/>
-          <w:bCs/>
-          <w:sz w:val="20"/>
-          <w:szCs w:val="20"/>
-        </w:rPr>
-        <w:t xml:space="preserve"> Office of Community Control</w:t>
-      </w:r>
-      <w:r>
-        <w:rPr>
-          <w:rFonts w:ascii="Palatino Linotype" w:hAnsi="Palatino Linotype"/>
-          <w:bCs/>
-          <w:sz w:val="20"/>
-          <w:szCs w:val="20"/>
-        </w:rPr>
-        <w:t xml:space="preserve"> </w:t>
-      </w:r>
-      <w:r>
-        <w:rPr>
-          <w:rFonts w:ascii="Palatino Linotype" w:hAnsi="Palatino Linotype"/>
-          <w:bCs/>
-          <w:sz w:val="20"/>
-          <w:szCs w:val="20"/>
-        </w:rPr>
-        <w:t>for</w:t>
-      </w:r>
-      <w:r>
-        <w:rPr>
-          <w:rFonts w:ascii="Palatino Linotype" w:hAnsi="Palatino Linotype"/>
-          <w:bCs/>
-          <w:sz w:val="20"/>
-          <w:szCs w:val="20"/>
-        </w:rPr>
-        <w:t xml:space="preserve"> the following monitoring</w:t>
-      </w:r>
-      <w:r>
-        <w:rPr>
-          <w:rFonts w:ascii="Palatino Linotype" w:hAnsi="Palatino Linotype"/>
-          <w:bCs/>
-          <w:sz w:val="20"/>
-          <w:szCs w:val="20"/>
-        </w:rPr>
-        <w:t xml:space="preserve"> unit</w:t>
-      </w:r>
-      <w:r>
-        <w:rPr>
-          <w:rFonts w:ascii="Palatino Linotype" w:hAnsi="Palatino Linotype"/>
-          <w:bCs/>
-          <w:sz w:val="20"/>
-          <w:szCs w:val="20"/>
-        </w:rPr>
-        <w:t>:</w:t>
-      </w:r>
-      <w:r>
-        <w:rPr>
-          <w:rFonts w:ascii="Palatino Linotype" w:hAnsi="Palatino Linotype"/>
-          <w:bCs/>
-          <w:sz w:val="20"/>
-          <w:szCs w:val="20"/>
-        </w:rPr>
-        <w:t xml:space="preserve"> {{</w:t>
-      </w:r>
-      <w:r>
-        <w:rPr>
-          <w:rFonts w:ascii="Palatino Linotype" w:hAnsi="Palatino Linotype"/>
-          <w:bCs/>
-          <w:color w:val="FF0000"/>
-          <w:sz w:val="20"/>
-          <w:szCs w:val="20"/>
-        </w:rPr>
-        <w:t xml:space="preserve"> </w:t>
-      </w:r>
-      <w:r>
-        <w:rPr>
-          <w:rFonts w:ascii="Palatino Linotype" w:hAnsi="Palatino Linotype"/>
-          <w:bCs/>
-          <w:sz w:val="20"/>
-          <w:szCs w:val="20"/>
-        </w:rPr>
-        <w:t>bond_conditions</w:t>
-      </w:r>
-      <w:r>
-        <w:rPr>
-          <w:rFonts w:ascii="Palatino Linotype" w:hAnsi="Palatino Linotype"/>
-          <w:bCs/>
-          <w:sz w:val="20"/>
-          <w:szCs w:val="20"/>
-        </w:rPr>
-        <w:t>.monitoring_type }}.</w:t>
-      </w:r>
-      <w:r>
-        <w:rPr>
-          <w:rFonts w:ascii="Palatino Linotype" w:hAnsi="Palatino Linotype"/>
-          <w:bCs/>
-          <w:sz w:val="20"/>
-          <w:szCs w:val="20"/>
-        </w:rPr>
-        <w:t xml:space="preserve"> </w:t>
-      </w:r>
-      <w:r>
-        <w:rPr>
-          <w:rFonts w:ascii="Palatino Linotype" w:hAnsi="Palatino Linotype"/>
-          <w:bCs/>
-          <w:color w:val="FF0000"/>
-          <w:sz w:val="20"/>
-          <w:szCs w:val="20"/>
-        </w:rPr>
-        <w:t>{</w:t>
-      </w:r>
-      <w:r>
-        <w:rPr>
-          <w:rFonts w:ascii="Palatino Linotype" w:hAnsi="Palatino Linotype"/>
-          <w:bCs/>
-          <w:color w:val="FF0000"/>
-          <w:sz w:val="20"/>
-          <w:szCs w:val="20"/>
-        </w:rPr>
-        <w:t>% if bond_conditions.monitoring_type == ‘</w:t>
-      </w:r>
-      <w:r>
-        <w:rPr>
-          <w:rFonts w:ascii="Palatino Linotype" w:hAnsi="Palatino Linotype"/>
-          <w:bCs/>
-          <w:color w:val="FF0000"/>
-          <w:sz w:val="20"/>
-          <w:szCs w:val="20"/>
-        </w:rPr>
-        <w:t>SCRAM</w:t>
-      </w:r>
-      <w:r>
-        <w:rPr>
-          <w:rFonts w:ascii="Palatino Linotype" w:hAnsi="Palatino Linotype"/>
-          <w:bCs/>
-          <w:color w:val="FF0000"/>
-          <w:sz w:val="20"/>
-          <w:szCs w:val="20"/>
-        </w:rPr>
-        <w:t xml:space="preserve"> -</w:t>
-      </w:r>
-      <w:r>
-        <w:rPr>
-          <w:rFonts w:ascii="Palatino Linotype" w:hAnsi="Palatino Linotype"/>
-          <w:bCs/>
-          <w:color w:val="FF0000"/>
-          <w:sz w:val="20"/>
-          <w:szCs w:val="20"/>
-        </w:rPr>
-        <w:t xml:space="preserve"> Court Pay’ %}</w:t>
-      </w:r>
-      <w:r>
-        <w:rPr>
-          <w:rFonts w:ascii="Palatino Linotype" w:hAnsi="Palatino Linotype"/>
-          <w:bCs/>
-          <w:sz w:val="20"/>
-          <w:szCs w:val="20"/>
-        </w:rPr>
-        <w:t xml:space="preserve">The Defendant indicated an inability to pay for the SCRAM unit and the Court orders that the cost of the SCRAM unit shall be paid for through the Court’s Indigent Alcohol Monitoring </w:t>
-      </w:r>
-      <w:r>
-        <w:rPr>
-          <w:rFonts w:ascii="Palatino Linotype" w:hAnsi="Palatino Linotype"/>
-          <w:bCs/>
-          <w:sz w:val="20"/>
-          <w:szCs w:val="20"/>
-        </w:rPr>
-        <w:t>Fund.</w:t>
-      </w:r>
-      <w:r>
-        <w:rPr>
-          <w:rFonts w:ascii="Palatino Linotype" w:hAnsi="Palatino Linotype"/>
-          <w:bCs/>
-          <w:sz w:val="20"/>
-          <w:szCs w:val="20"/>
-        </w:rPr>
-        <w:t xml:space="preserve"> </w:t>
-      </w:r>
-      <w:r>
-        <w:rPr>
-          <w:rFonts w:ascii="Palatino Linotype" w:hAnsi="Palatino Linotype"/>
-          <w:bCs/>
-          <w:color w:val="FF0000"/>
-          <w:sz w:val="20"/>
-          <w:szCs w:val="20"/>
-        </w:rPr>
-        <w:t>{</w:t>
-      </w:r>
-      <w:r>
-        <w:rPr>
-          <w:rFonts w:ascii="Palatino Linotype" w:hAnsi="Palatino Linotype"/>
-          <w:bCs/>
-          <w:color w:val="FF0000"/>
-          <w:sz w:val="20"/>
-          <w:szCs w:val="20"/>
-        </w:rPr>
-        <w:t>% endif %}</w:t>
       </w:r>
       <w:r>
         <w:rPr>

</xml_diff>

<commit_message>
Updating models and UI for Bond entries.
</commit_message>
<xml_diff>
--- a/resources/Templates/Bond_Hearing_Template.docx
+++ b/resources/Templates/Bond_Hearing_Template.docx
@@ -1252,7 +1252,17 @@
           <w:sz w:val="20"/>
           <w:szCs w:val="20"/>
         </w:rPr>
-        <w:t>Conditions of Release:</w:t>
+        <w:t>Requirements for</w:t>
+      </w:r>
+      <w:r>
+        <w:rPr>
+          <w:rFonts w:ascii="Palatino Linotype" w:hAnsi="Palatino Linotype"/>
+          <w:b/>
+          <w:bCs/>
+          <w:sz w:val="20"/>
+          <w:szCs w:val="20"/>
+        </w:rPr>
+        <w:t xml:space="preserve"> Release:</w:t>
       </w:r>
     </w:p>
     <w:p>
@@ -4095,6 +4105,7 @@
           <w:docPartUnique/>
         </w:docPartObj>
       </w:sdtPr>
+      <w:sdtEndPr/>
       <w:sdtContent>
         <w:r>
           <w:rPr>

</xml_diff>

<commit_message>
Updated Bond templates to change heading.
</commit_message>
<xml_diff>
--- a/resources/Templates/Bond_Hearing_Template.docx
+++ b/resources/Templates/Bond_Hearing_Template.docx
@@ -1252,7 +1252,17 @@
           <w:sz w:val="20"/>
           <w:szCs w:val="20"/>
         </w:rPr>
-        <w:t>Conditions of Release:</w:t>
+        <w:t>Requirements for</w:t>
+      </w:r>
+      <w:r>
+        <w:rPr>
+          <w:rFonts w:ascii="Palatino Linotype" w:hAnsi="Palatino Linotype"/>
+          <w:b/>
+          <w:bCs/>
+          <w:sz w:val="20"/>
+          <w:szCs w:val="20"/>
+        </w:rPr>
+        <w:t xml:space="preserve"> Release:</w:t>
       </w:r>
     </w:p>
     <w:p>
@@ -4095,6 +4105,7 @@
           <w:docPartUnique/>
         </w:docPartObj>
       </w:sdtPr>
+      <w:sdtEndPr/>
       <w:sdtContent>
         <w:r>
           <w:rPr>

</xml_diff>